<commit_message>
More headlines, some info.
</commit_message>
<xml_diff>
--- a/documents/Beeldherkenning/Beeld Herkenning.docx
+++ b/documents/Beeldherkenning/Beeld Herkenning.docx
@@ -161,7 +161,6 @@
         <w:t>zal het balletje van de tafel vallen en waarschijnlijk buiten het beeld terecht komen. Ook kan een van de spelers zich zo positioneren dat zijn batje(of arm) het beeld van de camera blokkeert. In deze situaties moet het systeem het balletje snel terug kunnen vinden om te zorgen dat door gespeeld kan worden.</w:t>
       </w:r>
     </w:p>
-    <w:p/>
     <w:p>
       <w:pPr>
         <w:pStyle w:val="Kop2"/>
@@ -169,10 +168,14 @@
       <w:r>
         <w:t>Beschikbare beeldherkenning technieken</w:t>
       </w:r>
+      <w:r>
+        <w:t>/middelen</w:t>
+      </w:r>
     </w:p>
     <w:p>
-      <w:bookmarkStart w:id="0" w:name="_GoBack"/>
-      <w:bookmarkEnd w:id="0"/>
+      <w:r>
+        <w:t>Er zijn een aantal hulpmiddelen en algoritmen beschikbaar om te helpen met het vaststellen van de positie van de bal. Hieronder worden deze per categorie weergegeven:</w:t>
+      </w:r>
     </w:p>
     <w:p>
       <w:pPr>
@@ -181,6 +184,22 @@
       <w:r>
         <w:t>Opvangen beeld materiaal(Invoer beeldmateriaal)</w:t>
       </w:r>
+      <w:r>
+        <w:t>//</w:t>
+      </w:r>
+      <w:proofErr w:type="spellStart"/>
+      <w:r>
+        <w:t>todo</w:t>
+      </w:r>
+      <w:proofErr w:type="spellEnd"/>
+    </w:p>
+    <w:p>
+      <w:r>
+        <w:t xml:space="preserve">De eerste stap in het implementeren van Object Tracking is een invoerbron waaruit </w:t>
+      </w:r>
+      <w:r>
+        <w:t xml:space="preserve">informatie word toegediend. </w:t>
+      </w:r>
     </w:p>
     <w:p>
       <w:pPr>
@@ -192,6 +211,17 @@
       <w:r>
         <w:t>(Object Detectie)</w:t>
       </w:r>
+      <w:r>
+        <w:t xml:space="preserve"> </w:t>
+      </w:r>
+      <w:r>
+        <w:t>//</w:t>
+      </w:r>
+      <w:proofErr w:type="spellStart"/>
+      <w:r>
+        <w:t>todo</w:t>
+      </w:r>
+      <w:proofErr w:type="spellEnd"/>
     </w:p>
     <w:p>
       <w:pPr>
@@ -203,6 +233,17 @@
       <w:r>
         <w:t>(Object Classificatie)</w:t>
       </w:r>
+      <w:r>
+        <w:t xml:space="preserve"> </w:t>
+      </w:r>
+      <w:r>
+        <w:t>//</w:t>
+      </w:r>
+      <w:proofErr w:type="spellStart"/>
+      <w:r>
+        <w:t>todo</w:t>
+      </w:r>
+      <w:proofErr w:type="spellEnd"/>
     </w:p>
     <w:p>
       <w:pPr>
@@ -211,6 +252,14 @@
       <w:r>
         <w:t>Positie van het object vaststellen(Object Tracering)</w:t>
       </w:r>
+      <w:r>
+        <w:t xml:space="preserve"> </w:t>
+      </w:r>
+      <w:r>
+        <w:t>//todo</w:t>
+      </w:r>
+      <w:bookmarkStart w:id="0" w:name="_GoBack"/>
+      <w:bookmarkEnd w:id="0"/>
     </w:p>
     <w:p/>
     <w:p/>
@@ -1942,37 +1991,37 @@
     </dgm:pt>
   </dgm:ptLst>
   <dgm:cxnLst>
+    <dgm:cxn modelId="{BC3E7B7E-0A72-4B7C-B766-266A2C7E1C44}" type="presOf" srcId="{1B18CCD5-E4E2-4DB8-8C1B-42905D396999}" destId="{208B4263-7B5F-4D56-B8D3-8CD4BE8B6488}" srcOrd="0" destOrd="0" presId="urn:microsoft.com/office/officeart/2005/8/layout/cycle5"/>
     <dgm:cxn modelId="{99D9A0F8-C2C1-42BC-9CF9-90C435A97D73}" srcId="{92792585-24B5-4323-B34D-9BB7E272D64C}" destId="{E51096AB-B512-4487-92C9-4369F2C98375}" srcOrd="4" destOrd="0" parTransId="{A2FF80DC-E345-452F-8420-C7BC1D3AC043}" sibTransId="{316E1938-F86E-4051-B068-D9E2BFEEE302}"/>
-    <dgm:cxn modelId="{005E23AD-FA82-4DDE-8727-EF802CB8AE72}" type="presOf" srcId="{E51096AB-B512-4487-92C9-4369F2C98375}" destId="{693C1DF7-A358-4E84-A98E-78EA6D150C5A}" srcOrd="0" destOrd="0" presId="urn:microsoft.com/office/officeart/2005/8/layout/cycle5"/>
-    <dgm:cxn modelId="{814AD22E-D71B-4AB3-8C69-F7F98085E52A}" type="presOf" srcId="{698F9176-BA0C-4351-9FEF-83929C035D7D}" destId="{2865A137-1D37-46BF-8129-AF9BAE0EF776}" srcOrd="0" destOrd="0" presId="urn:microsoft.com/office/officeart/2005/8/layout/cycle5"/>
+    <dgm:cxn modelId="{A9DE55A6-E47A-4448-A9AB-AF9D8EC6D4A5}" type="presOf" srcId="{F79183A8-3B5F-4951-A4D5-D2794A8ED4CB}" destId="{E50BCF7F-F334-4ECA-8C78-B02C666C8B4C}" srcOrd="0" destOrd="0" presId="urn:microsoft.com/office/officeart/2005/8/layout/cycle5"/>
+    <dgm:cxn modelId="{B8039EE9-12BC-490E-82F6-913E7F679585}" type="presOf" srcId="{316E1938-F86E-4051-B068-D9E2BFEEE302}" destId="{8E4E216C-5F47-44EF-AEF0-66F350F12FDE}" srcOrd="0" destOrd="0" presId="urn:microsoft.com/office/officeart/2005/8/layout/cycle5"/>
+    <dgm:cxn modelId="{7A8B32BA-A23D-40C9-BD6E-64D7EEFDB397}" type="presOf" srcId="{6B4C9BFE-680F-440E-B3C6-CC05537FF1D8}" destId="{B1F844CB-1498-43D4-8E7F-6633545E9694}" srcOrd="0" destOrd="0" presId="urn:microsoft.com/office/officeart/2005/8/layout/cycle5"/>
     <dgm:cxn modelId="{19AF5A7B-01C0-4966-935F-1F2C18BF1724}" srcId="{92792585-24B5-4323-B34D-9BB7E272D64C}" destId="{E04E8B9F-AE4E-4FA0-85DD-0B3EDC07FE3C}" srcOrd="2" destOrd="0" parTransId="{0513C8FA-6D2C-49D2-B715-CE76DE21CD75}" sibTransId="{2B92D4F3-6C38-40DC-8B82-3C42DE354040}"/>
     <dgm:cxn modelId="{498D4B8E-588A-461F-B46E-C6D746FCD7A8}" srcId="{92792585-24B5-4323-B34D-9BB7E272D64C}" destId="{2D9F2D96-794A-4246-94BB-A73F4082B030}" srcOrd="3" destOrd="0" parTransId="{CAD8F401-0903-4EC2-92E6-DB51C6FA0AB8}" sibTransId="{6B4C9BFE-680F-440E-B3C6-CC05537FF1D8}"/>
-    <dgm:cxn modelId="{D2B9BCAD-D07C-446D-9198-1345531E28C9}" type="presOf" srcId="{E04E8B9F-AE4E-4FA0-85DD-0B3EDC07FE3C}" destId="{0AFE4DE8-DB1F-4EF5-A8DC-8A31CF66E890}" srcOrd="0" destOrd="0" presId="urn:microsoft.com/office/officeart/2005/8/layout/cycle5"/>
+    <dgm:cxn modelId="{FDB8DA13-F51D-4A93-B111-1A89716014A3}" type="presOf" srcId="{E51096AB-B512-4487-92C9-4369F2C98375}" destId="{693C1DF7-A358-4E84-A98E-78EA6D150C5A}" srcOrd="0" destOrd="0" presId="urn:microsoft.com/office/officeart/2005/8/layout/cycle5"/>
+    <dgm:cxn modelId="{404D677D-9DCE-47E3-80E5-AB1F86CECB76}" type="presOf" srcId="{2B92D4F3-6C38-40DC-8B82-3C42DE354040}" destId="{9E7F179E-7E00-4EA0-A260-2E7895017FEF}" srcOrd="0" destOrd="0" presId="urn:microsoft.com/office/officeart/2005/8/layout/cycle5"/>
+    <dgm:cxn modelId="{3E7FAE8B-4478-42FD-8E2E-D2DB646D5E52}" type="presOf" srcId="{2D9F2D96-794A-4246-94BB-A73F4082B030}" destId="{E816D67F-1151-4D9F-A486-7E695425E0F7}" srcOrd="0" destOrd="0" presId="urn:microsoft.com/office/officeart/2005/8/layout/cycle5"/>
     <dgm:cxn modelId="{1AA2A4A6-737B-43B6-A8FF-8FE1CF2F6510}" srcId="{92792585-24B5-4323-B34D-9BB7E272D64C}" destId="{B5B879F4-5C22-41F5-ABC2-421B99565B8F}" srcOrd="0" destOrd="0" parTransId="{FB8A2C34-F278-4415-920D-A6935B6D5F1C}" sibTransId="{1B18CCD5-E4E2-4DB8-8C1B-42905D396999}"/>
+    <dgm:cxn modelId="{58A97E2A-ED44-4640-A02D-4777FFD2B383}" type="presOf" srcId="{698F9176-BA0C-4351-9FEF-83929C035D7D}" destId="{2865A137-1D37-46BF-8129-AF9BAE0EF776}" srcOrd="0" destOrd="0" presId="urn:microsoft.com/office/officeart/2005/8/layout/cycle5"/>
+    <dgm:cxn modelId="{7F311CAB-508E-45C3-99C5-87F87AC6BF0C}" type="presOf" srcId="{E04E8B9F-AE4E-4FA0-85DD-0B3EDC07FE3C}" destId="{0AFE4DE8-DB1F-4EF5-A8DC-8A31CF66E890}" srcOrd="0" destOrd="0" presId="urn:microsoft.com/office/officeart/2005/8/layout/cycle5"/>
     <dgm:cxn modelId="{3EF67851-CA2F-40E4-BF00-C5B367D84909}" srcId="{92792585-24B5-4323-B34D-9BB7E272D64C}" destId="{F79183A8-3B5F-4951-A4D5-D2794A8ED4CB}" srcOrd="1" destOrd="0" parTransId="{E2F32439-F982-4027-92A2-99DFCD5B3892}" sibTransId="{698F9176-BA0C-4351-9FEF-83929C035D7D}"/>
-    <dgm:cxn modelId="{2BDBB21B-25ED-41E6-BE91-CF6B32D361EF}" type="presOf" srcId="{F79183A8-3B5F-4951-A4D5-D2794A8ED4CB}" destId="{E50BCF7F-F334-4ECA-8C78-B02C666C8B4C}" srcOrd="0" destOrd="0" presId="urn:microsoft.com/office/officeart/2005/8/layout/cycle5"/>
-    <dgm:cxn modelId="{B11C26A6-719E-4588-ACF3-56C0A6ABAB71}" type="presOf" srcId="{316E1938-F86E-4051-B068-D9E2BFEEE302}" destId="{8E4E216C-5F47-44EF-AEF0-66F350F12FDE}" srcOrd="0" destOrd="0" presId="urn:microsoft.com/office/officeart/2005/8/layout/cycle5"/>
-    <dgm:cxn modelId="{21C3CA34-F00C-4C73-A4B6-68459E6BE141}" type="presOf" srcId="{1B18CCD5-E4E2-4DB8-8C1B-42905D396999}" destId="{208B4263-7B5F-4D56-B8D3-8CD4BE8B6488}" srcOrd="0" destOrd="0" presId="urn:microsoft.com/office/officeart/2005/8/layout/cycle5"/>
-    <dgm:cxn modelId="{98A063CF-2F72-441C-AAB0-5AB8E9A46895}" type="presOf" srcId="{6B4C9BFE-680F-440E-B3C6-CC05537FF1D8}" destId="{B1F844CB-1498-43D4-8E7F-6633545E9694}" srcOrd="0" destOrd="0" presId="urn:microsoft.com/office/officeart/2005/8/layout/cycle5"/>
-    <dgm:cxn modelId="{B1FE05E7-AADA-47FB-8D54-CB73BD6CB2FA}" type="presOf" srcId="{2D9F2D96-794A-4246-94BB-A73F4082B030}" destId="{E816D67F-1151-4D9F-A486-7E695425E0F7}" srcOrd="0" destOrd="0" presId="urn:microsoft.com/office/officeart/2005/8/layout/cycle5"/>
-    <dgm:cxn modelId="{9F149C7A-56EF-426C-B168-1F14E94839F2}" type="presOf" srcId="{B5B879F4-5C22-41F5-ABC2-421B99565B8F}" destId="{EC611168-1894-482E-898C-405120223975}" srcOrd="0" destOrd="0" presId="urn:microsoft.com/office/officeart/2005/8/layout/cycle5"/>
-    <dgm:cxn modelId="{B24EAD23-D5E6-42FA-8AC7-FE56BF339926}" type="presOf" srcId="{2B92D4F3-6C38-40DC-8B82-3C42DE354040}" destId="{9E7F179E-7E00-4EA0-A260-2E7895017FEF}" srcOrd="0" destOrd="0" presId="urn:microsoft.com/office/officeart/2005/8/layout/cycle5"/>
-    <dgm:cxn modelId="{CB977EC2-E006-49BE-9585-556BA170EB92}" type="presOf" srcId="{92792585-24B5-4323-B34D-9BB7E272D64C}" destId="{FC83BA6D-92F8-421D-B5DC-184634484D77}" srcOrd="0" destOrd="0" presId="urn:microsoft.com/office/officeart/2005/8/layout/cycle5"/>
-    <dgm:cxn modelId="{EF916BF8-B911-4DAD-A5FF-56D4A2475794}" type="presParOf" srcId="{FC83BA6D-92F8-421D-B5DC-184634484D77}" destId="{EC611168-1894-482E-898C-405120223975}" srcOrd="0" destOrd="0" presId="urn:microsoft.com/office/officeart/2005/8/layout/cycle5"/>
-    <dgm:cxn modelId="{AA2AC512-E641-47D5-8780-1B98D4A69D1D}" type="presParOf" srcId="{FC83BA6D-92F8-421D-B5DC-184634484D77}" destId="{83951DFC-FD47-42AF-B28B-24DB7FA7DDB3}" srcOrd="1" destOrd="0" presId="urn:microsoft.com/office/officeart/2005/8/layout/cycle5"/>
-    <dgm:cxn modelId="{105BDCFC-E4A0-4D65-B54B-E1460E21D101}" type="presParOf" srcId="{FC83BA6D-92F8-421D-B5DC-184634484D77}" destId="{208B4263-7B5F-4D56-B8D3-8CD4BE8B6488}" srcOrd="2" destOrd="0" presId="urn:microsoft.com/office/officeart/2005/8/layout/cycle5"/>
-    <dgm:cxn modelId="{47E5B564-11E2-4273-B748-412AB41CB171}" type="presParOf" srcId="{FC83BA6D-92F8-421D-B5DC-184634484D77}" destId="{E50BCF7F-F334-4ECA-8C78-B02C666C8B4C}" srcOrd="3" destOrd="0" presId="urn:microsoft.com/office/officeart/2005/8/layout/cycle5"/>
-    <dgm:cxn modelId="{378FDB8C-F910-430D-A1EB-9F63C52B649B}" type="presParOf" srcId="{FC83BA6D-92F8-421D-B5DC-184634484D77}" destId="{D6343918-B53A-4B55-8E0D-5A626CAD65EB}" srcOrd="4" destOrd="0" presId="urn:microsoft.com/office/officeart/2005/8/layout/cycle5"/>
-    <dgm:cxn modelId="{FD827D62-F522-461A-B1D7-29DD89A84AEC}" type="presParOf" srcId="{FC83BA6D-92F8-421D-B5DC-184634484D77}" destId="{2865A137-1D37-46BF-8129-AF9BAE0EF776}" srcOrd="5" destOrd="0" presId="urn:microsoft.com/office/officeart/2005/8/layout/cycle5"/>
-    <dgm:cxn modelId="{EE33D446-41EB-4057-B3A9-5681E433A25E}" type="presParOf" srcId="{FC83BA6D-92F8-421D-B5DC-184634484D77}" destId="{0AFE4DE8-DB1F-4EF5-A8DC-8A31CF66E890}" srcOrd="6" destOrd="0" presId="urn:microsoft.com/office/officeart/2005/8/layout/cycle5"/>
-    <dgm:cxn modelId="{F0FC0375-9CBD-4C2D-8AA0-0B8373D349B5}" type="presParOf" srcId="{FC83BA6D-92F8-421D-B5DC-184634484D77}" destId="{4C5AAAEB-C72C-4795-866D-C99628D2C4D3}" srcOrd="7" destOrd="0" presId="urn:microsoft.com/office/officeart/2005/8/layout/cycle5"/>
-    <dgm:cxn modelId="{B568A0BC-5EB0-46D5-A015-D47083AD5021}" type="presParOf" srcId="{FC83BA6D-92F8-421D-B5DC-184634484D77}" destId="{9E7F179E-7E00-4EA0-A260-2E7895017FEF}" srcOrd="8" destOrd="0" presId="urn:microsoft.com/office/officeart/2005/8/layout/cycle5"/>
-    <dgm:cxn modelId="{444A8362-D906-494A-8A3C-22ED43F626EB}" type="presParOf" srcId="{FC83BA6D-92F8-421D-B5DC-184634484D77}" destId="{E816D67F-1151-4D9F-A486-7E695425E0F7}" srcOrd="9" destOrd="0" presId="urn:microsoft.com/office/officeart/2005/8/layout/cycle5"/>
-    <dgm:cxn modelId="{C65E0352-560C-4FBF-88E5-DCF4A9422515}" type="presParOf" srcId="{FC83BA6D-92F8-421D-B5DC-184634484D77}" destId="{7F8560C2-DA8B-487C-818F-BD5DDB147BBC}" srcOrd="10" destOrd="0" presId="urn:microsoft.com/office/officeart/2005/8/layout/cycle5"/>
-    <dgm:cxn modelId="{4B34B943-7873-4A87-A010-D0F2B17CE0EC}" type="presParOf" srcId="{FC83BA6D-92F8-421D-B5DC-184634484D77}" destId="{B1F844CB-1498-43D4-8E7F-6633545E9694}" srcOrd="11" destOrd="0" presId="urn:microsoft.com/office/officeart/2005/8/layout/cycle5"/>
-    <dgm:cxn modelId="{036946C4-FC6C-4A58-A9C8-C1CCFB3507B0}" type="presParOf" srcId="{FC83BA6D-92F8-421D-B5DC-184634484D77}" destId="{693C1DF7-A358-4E84-A98E-78EA6D150C5A}" srcOrd="12" destOrd="0" presId="urn:microsoft.com/office/officeart/2005/8/layout/cycle5"/>
-    <dgm:cxn modelId="{655FA89F-B72A-4D69-92B4-072A7F10D6AC}" type="presParOf" srcId="{FC83BA6D-92F8-421D-B5DC-184634484D77}" destId="{140BD655-0E7C-4B27-B024-5C53794F9CB9}" srcOrd="13" destOrd="0" presId="urn:microsoft.com/office/officeart/2005/8/layout/cycle5"/>
-    <dgm:cxn modelId="{8C444AEF-CF30-4351-A67C-921C94B7C794}" type="presParOf" srcId="{FC83BA6D-92F8-421D-B5DC-184634484D77}" destId="{8E4E216C-5F47-44EF-AEF0-66F350F12FDE}" srcOrd="14" destOrd="0" presId="urn:microsoft.com/office/officeart/2005/8/layout/cycle5"/>
+    <dgm:cxn modelId="{83332F41-6BC4-4F51-A6B2-3C62051D8FB6}" type="presOf" srcId="{B5B879F4-5C22-41F5-ABC2-421B99565B8F}" destId="{EC611168-1894-482E-898C-405120223975}" srcOrd="0" destOrd="0" presId="urn:microsoft.com/office/officeart/2005/8/layout/cycle5"/>
+    <dgm:cxn modelId="{DCDCE5AE-B9FD-46B0-BD13-64D5B4A92114}" type="presOf" srcId="{92792585-24B5-4323-B34D-9BB7E272D64C}" destId="{FC83BA6D-92F8-421D-B5DC-184634484D77}" srcOrd="0" destOrd="0" presId="urn:microsoft.com/office/officeart/2005/8/layout/cycle5"/>
+    <dgm:cxn modelId="{E97E25BE-758D-49ED-BA21-D2BB29120159}" type="presParOf" srcId="{FC83BA6D-92F8-421D-B5DC-184634484D77}" destId="{EC611168-1894-482E-898C-405120223975}" srcOrd="0" destOrd="0" presId="urn:microsoft.com/office/officeart/2005/8/layout/cycle5"/>
+    <dgm:cxn modelId="{56A2AA80-FE58-48F4-8858-867755E55250}" type="presParOf" srcId="{FC83BA6D-92F8-421D-B5DC-184634484D77}" destId="{83951DFC-FD47-42AF-B28B-24DB7FA7DDB3}" srcOrd="1" destOrd="0" presId="urn:microsoft.com/office/officeart/2005/8/layout/cycle5"/>
+    <dgm:cxn modelId="{0DBCDC33-4F02-4203-9B73-2ACF542A5E3F}" type="presParOf" srcId="{FC83BA6D-92F8-421D-B5DC-184634484D77}" destId="{208B4263-7B5F-4D56-B8D3-8CD4BE8B6488}" srcOrd="2" destOrd="0" presId="urn:microsoft.com/office/officeart/2005/8/layout/cycle5"/>
+    <dgm:cxn modelId="{E755545E-EE21-4D6E-BD9B-7B8FD8C3DEEB}" type="presParOf" srcId="{FC83BA6D-92F8-421D-B5DC-184634484D77}" destId="{E50BCF7F-F334-4ECA-8C78-B02C666C8B4C}" srcOrd="3" destOrd="0" presId="urn:microsoft.com/office/officeart/2005/8/layout/cycle5"/>
+    <dgm:cxn modelId="{51A71326-529E-45DE-BB49-1DD4FC1D4342}" type="presParOf" srcId="{FC83BA6D-92F8-421D-B5DC-184634484D77}" destId="{D6343918-B53A-4B55-8E0D-5A626CAD65EB}" srcOrd="4" destOrd="0" presId="urn:microsoft.com/office/officeart/2005/8/layout/cycle5"/>
+    <dgm:cxn modelId="{4B927101-41D5-4104-82BB-077FC67F2164}" type="presParOf" srcId="{FC83BA6D-92F8-421D-B5DC-184634484D77}" destId="{2865A137-1D37-46BF-8129-AF9BAE0EF776}" srcOrd="5" destOrd="0" presId="urn:microsoft.com/office/officeart/2005/8/layout/cycle5"/>
+    <dgm:cxn modelId="{C8D86AEC-75E1-4138-9A82-E8E6232F9CF6}" type="presParOf" srcId="{FC83BA6D-92F8-421D-B5DC-184634484D77}" destId="{0AFE4DE8-DB1F-4EF5-A8DC-8A31CF66E890}" srcOrd="6" destOrd="0" presId="urn:microsoft.com/office/officeart/2005/8/layout/cycle5"/>
+    <dgm:cxn modelId="{040C634B-DCBC-4548-88C1-8E344B95F0E4}" type="presParOf" srcId="{FC83BA6D-92F8-421D-B5DC-184634484D77}" destId="{4C5AAAEB-C72C-4795-866D-C99628D2C4D3}" srcOrd="7" destOrd="0" presId="urn:microsoft.com/office/officeart/2005/8/layout/cycle5"/>
+    <dgm:cxn modelId="{AFEAD808-0F2C-4365-B597-C84E3C66856C}" type="presParOf" srcId="{FC83BA6D-92F8-421D-B5DC-184634484D77}" destId="{9E7F179E-7E00-4EA0-A260-2E7895017FEF}" srcOrd="8" destOrd="0" presId="urn:microsoft.com/office/officeart/2005/8/layout/cycle5"/>
+    <dgm:cxn modelId="{006D980A-172D-40EB-8B5A-669EDC21B097}" type="presParOf" srcId="{FC83BA6D-92F8-421D-B5DC-184634484D77}" destId="{E816D67F-1151-4D9F-A486-7E695425E0F7}" srcOrd="9" destOrd="0" presId="urn:microsoft.com/office/officeart/2005/8/layout/cycle5"/>
+    <dgm:cxn modelId="{3E5A9663-4D81-489F-AC75-3B000F120415}" type="presParOf" srcId="{FC83BA6D-92F8-421D-B5DC-184634484D77}" destId="{7F8560C2-DA8B-487C-818F-BD5DDB147BBC}" srcOrd="10" destOrd="0" presId="urn:microsoft.com/office/officeart/2005/8/layout/cycle5"/>
+    <dgm:cxn modelId="{E3E8FA1E-3ED3-4FD6-AA0D-DDA866708FB6}" type="presParOf" srcId="{FC83BA6D-92F8-421D-B5DC-184634484D77}" destId="{B1F844CB-1498-43D4-8E7F-6633545E9694}" srcOrd="11" destOrd="0" presId="urn:microsoft.com/office/officeart/2005/8/layout/cycle5"/>
+    <dgm:cxn modelId="{FE40D119-CAC9-4F34-B0E6-FA8E157A0792}" type="presParOf" srcId="{FC83BA6D-92F8-421D-B5DC-184634484D77}" destId="{693C1DF7-A358-4E84-A98E-78EA6D150C5A}" srcOrd="12" destOrd="0" presId="urn:microsoft.com/office/officeart/2005/8/layout/cycle5"/>
+    <dgm:cxn modelId="{62D81EBB-34C9-4B79-B765-EAE40EFACFE9}" type="presParOf" srcId="{FC83BA6D-92F8-421D-B5DC-184634484D77}" destId="{140BD655-0E7C-4B27-B024-5C53794F9CB9}" srcOrd="13" destOrd="0" presId="urn:microsoft.com/office/officeart/2005/8/layout/cycle5"/>
+    <dgm:cxn modelId="{DDFB90BC-AF2F-4638-B7BD-8C74EA0C37AB}" type="presParOf" srcId="{FC83BA6D-92F8-421D-B5DC-184634484D77}" destId="{8E4E216C-5F47-44EF-AEF0-66F350F12FDE}" srcOrd="14" destOrd="0" presId="urn:microsoft.com/office/officeart/2005/8/layout/cycle5"/>
   </dgm:cxnLst>
   <dgm:bg/>
   <dgm:whole/>
@@ -4206,7 +4255,7 @@
 </file>
 
 <file path=customXml/itemProps1.xml><?xml version="1.0" encoding="utf-8"?>
-<ds:datastoreItem xmlns:ds="http://schemas.openxmlformats.org/officeDocument/2006/customXml" ds:itemID="{9AF063E8-8E01-41B2-B832-FCEA3C58DC5B}">
+<ds:datastoreItem xmlns:ds="http://schemas.openxmlformats.org/officeDocument/2006/customXml" ds:itemID="{57B50299-C6F1-42F5-9C6E-6FEA853B9788}">
   <ds:schemaRefs>
     <ds:schemaRef ds:uri="http://schemas.openxmlformats.org/officeDocument/2006/bibliography"/>
   </ds:schemaRefs>

</xml_diff>

<commit_message>
Invoer en object detectie aangemaakt
</commit_message>
<xml_diff>
--- a/documents/Beeldherkenning/Beeld Herkenning.docx
+++ b/documents/Beeldherkenning/Beeld Herkenning.docx
@@ -37,6 +37,7 @@
           <w:id w:val="1621947413"/>
           <w:citation/>
         </w:sdtPr>
+        <w:sdtEndPr/>
         <w:sdtContent>
           <w:r>
             <w:fldChar w:fldCharType="begin"/>
@@ -182,16 +183,11 @@
         <w:pStyle w:val="Kop3"/>
       </w:pPr>
       <w:r>
-        <w:t>Opvangen beeld materiaal(Invoer beeldmateriaal)</w:t>
-      </w:r>
-      <w:r>
-        <w:t>//</w:t>
-      </w:r>
-      <w:proofErr w:type="spellStart"/>
-      <w:r>
-        <w:t>todo</w:t>
-      </w:r>
-      <w:proofErr w:type="spellEnd"/>
+        <w:t>Opvangen beeld materiaal(Invoer beeldmateriaal</w:t>
+      </w:r>
+      <w:r>
+        <w:t>)</w:t>
+      </w:r>
     </w:p>
     <w:p>
       <w:r>
@@ -199,6 +195,54 @@
       </w:r>
       <w:r>
         <w:t xml:space="preserve">informatie word toegediend. </w:t>
+      </w:r>
+      <w:r>
+        <w:t>Dit zijn ruwe beelden die meerdere malen per seconde worden opgenomen. Hiervoor bestaan de volgende technieken:</w:t>
+      </w:r>
+    </w:p>
+    <w:p>
+      <w:pPr>
+        <w:pStyle w:val="Kop4"/>
+      </w:pPr>
+      <w:r>
+        <w:t>Sonar/Echo</w:t>
+      </w:r>
+    </w:p>
+    <w:p>
+      <w:r>
+        <w:t>Een manier om het balletje te detecteren is met behulp van Sonar of Echo. Dit houdt in dat een sensor een geluidsignaal verzend en de tijd meet totdat hij dit signaal terug ontvangt. Hiermee kan een afstand worden uitgerekend tot de sensor. Echter kan dit signaal worden verstoord door andere geluidsbronnen in de omgeving</w:t>
+      </w:r>
+      <w:r>
+        <w:t>, zoals het contact van het balletje op een batje, het stuiteren van het balletje of het spreken van mensen in de omgeving.</w:t>
+      </w:r>
+    </w:p>
+    <w:p>
+      <w:pPr>
+        <w:pStyle w:val="Kop4"/>
+      </w:pPr>
+      <w:r>
+        <w:t>Infrarood</w:t>
+      </w:r>
+    </w:p>
+    <w:p>
+      <w:r>
+        <w:t>Een infrarood sensor kijkt naar de warmte die een object uitstraalt. Echter zal het balletje een soortgelijke temperatuur hebben als de omgeving waar deze zich in bevindt waardoor het balletje slecht zichtbaar zal zijn op een infrarood beeld.</w:t>
+      </w:r>
+    </w:p>
+    <w:p>
+      <w:pPr>
+        <w:pStyle w:val="Kop4"/>
+      </w:pPr>
+      <w:r>
+        <w:t>Camera(kleur of grijswaarden)</w:t>
+      </w:r>
+    </w:p>
+    <w:p>
+      <w:r>
+        <w:t xml:space="preserve">Ten slotte kan worden gewerkt met beelden uit een camera. </w:t>
+      </w:r>
+      <w:r>
+        <w:t>Iedere camera zal de nodige beelden kunnen produceren, echter zullen camera’s met meer beelden per seconden een accuratere herkenning opleveren doordat het verschil tussen de beelden minder groot is.</w:t>
       </w:r>
     </w:p>
     <w:p>
@@ -206,10 +250,118 @@
         <w:pStyle w:val="Kop3"/>
       </w:pPr>
       <w:r>
-        <w:t>Detecteren van de mogelijke object positie</w:t>
-      </w:r>
-      <w:r>
-        <w:t>(Object Detectie)</w:t>
+        <w:t>Detecteren van de mogelijke object positie(Object Detectie</w:t>
+      </w:r>
+      <w:r>
+        <w:t>)</w:t>
+      </w:r>
+    </w:p>
+    <w:p>
+      <w:r>
+        <w:t>Vervolgens moet een techniek worden toegepast om een mogelijke positie van het balletje te verkrijgen. Het is mogelijk dat de technieken meerdere mogelijkheden retourneren, dit zal in een volgende stap</w:t>
+      </w:r>
+      <w:r>
+        <w:t xml:space="preserve"> worden opgelost.</w:t>
+      </w:r>
+    </w:p>
+    <w:p>
+      <w:pPr>
+        <w:pStyle w:val="Kop4"/>
+      </w:pPr>
+      <w:r>
+        <w:t xml:space="preserve">Frame </w:t>
+      </w:r>
+      <w:r>
+        <w:rPr>
+          <w:lang w:val="en-GB"/>
+        </w:rPr>
+        <w:t>Differencing</w:t>
+      </w:r>
+    </w:p>
+    <w:p>
+      <w:r>
+        <w:t xml:space="preserve">Met Frame </w:t>
+      </w:r>
+      <w:proofErr w:type="spellStart"/>
+      <w:r>
+        <w:t>Differencing</w:t>
+      </w:r>
+      <w:proofErr w:type="spellEnd"/>
+      <w:r>
+        <w:t xml:space="preserve"> wordt het huidige beeld vergeleken met een voorgaand beeld. Ieder verschil dat ontstaat is een mogelijke positie van een bewegend object. Doordat dit algoritme zeer eenvoudig is, is dit ook een vrij snelle methode om mogelijke locaties vast te stellen.</w:t>
+      </w:r>
+      <w:r>
+        <w:t xml:space="preserve"> Echter kunnen verschillen ontstaan door veranderingen in het licht en mogelijke bewegingen op een achtergrond.</w:t>
+      </w:r>
+    </w:p>
+    <w:p>
+      <w:pPr>
+        <w:pStyle w:val="Kop4"/>
+      </w:pPr>
+      <w:r>
+        <w:t>Optical Flow</w:t>
+      </w:r>
+    </w:p>
+    <w:p>
+      <w:r>
+        <w:t xml:space="preserve">Optical flow processing is een algoritme dat ogenschijnlijke beweging van een object. </w:t>
+      </w:r>
+      <w:r>
+        <w:t>Door iedere wijziging tussen beelden te registreren en te verwerken met een serie formules. Deze methode is in staat beweging zeer gedetailleerd op te vangen, echter is deze methode zeer intensief en niet goed in staat om in variërende omstandigheden te werken.</w:t>
+      </w:r>
+    </w:p>
+    <w:p>
+      <w:pPr>
+        <w:pStyle w:val="Kop4"/>
+      </w:pPr>
+      <w:r>
+        <w:lastRenderedPageBreak/>
+        <w:t xml:space="preserve">Background </w:t>
+      </w:r>
+      <w:proofErr w:type="spellStart"/>
+      <w:r>
+        <w:t>substraction</w:t>
+      </w:r>
+      <w:proofErr w:type="spellEnd"/>
+    </w:p>
+    <w:p>
+      <w:r>
+        <w:t>Dit model</w:t>
+      </w:r>
+      <w:r>
+        <w:t xml:space="preserve"> verwerkt beelden aan de hand van een vastgestelde achtergrond(template). Vervo</w:t>
+      </w:r>
+      <w:r>
+        <w:t>lgens wordt in iedere frame deze achtergrond uit het beeld gehaald.</w:t>
+      </w:r>
+      <w:r>
+        <w:t xml:space="preserve"> Hierdoor blijven alleen de bewegende objecten over in het beeld. Echter is deze methode zwak tegen verschillen in de omgeving zoals licht en beweging op de achtergrond. Hierdoor zal deze methode een stabiele achtergrond nodig hebben met een vastgestelde lichtinbreng.</w:t>
+      </w:r>
+      <w:r>
+        <w:t xml:space="preserve"> Ook moet de template gekalibreerd worden aan de positie van de camera.</w:t>
+      </w:r>
+    </w:p>
+    <w:p>
+      <w:pPr>
+        <w:pStyle w:val="Kop4"/>
+      </w:pPr>
+      <w:r>
+        <w:t>Kleur herkenning</w:t>
+      </w:r>
+    </w:p>
+    <w:p>
+      <w:r>
+        <w:t>Ten slotte kan de locatie worden ingeschat op basis van een kleur. Dit houdt in dat ieder deel van het beeld, dat niet aan de kleurvereisten voldoet, genegeerd zal worden. De resterende informatie zal een mogelijke positie zijn van een object. Deze methode vereist ook dat er weinig objecten met een soortgelijke kleur aanwezig zijn in de omgeving. Ook kan een verschil in het lichtniveau een probleem opleveren voor het systeem.</w:t>
+      </w:r>
+      <w:bookmarkStart w:id="0" w:name="_GoBack"/>
+      <w:bookmarkEnd w:id="0"/>
+    </w:p>
+    <w:p>
+      <w:pPr>
+        <w:pStyle w:val="Kop3"/>
+      </w:pPr>
+      <w:r>
+        <w:t>Herkenning van het object(Object Classificatie)</w:t>
       </w:r>
       <w:r>
         <w:t xml:space="preserve"> </w:t>
@@ -228,38 +380,14 @@
         <w:pStyle w:val="Kop3"/>
       </w:pPr>
       <w:r>
-        <w:t>Herkenning van het object</w:t>
-      </w:r>
-      <w:r>
-        <w:t>(Object Classificatie)</w:t>
+        <w:t>Positie van het object vaststellen(Object Tracering)</w:t>
       </w:r>
       <w:r>
         <w:t xml:space="preserve"> </w:t>
       </w:r>
       <w:r>
-        <w:t>//</w:t>
-      </w:r>
-      <w:proofErr w:type="spellStart"/>
-      <w:r>
-        <w:t>todo</w:t>
-      </w:r>
-      <w:proofErr w:type="spellEnd"/>
-    </w:p>
-    <w:p>
-      <w:pPr>
-        <w:pStyle w:val="Kop3"/>
-      </w:pPr>
-      <w:r>
-        <w:t>Positie van het object vaststellen(Object Tracering)</w:t>
-      </w:r>
-      <w:r>
-        <w:t xml:space="preserve"> </w:t>
-      </w:r>
-      <w:r>
         <w:t>//todo</w:t>
       </w:r>
-      <w:bookmarkStart w:id="0" w:name="_GoBack"/>
-      <w:bookmarkEnd w:id="0"/>
     </w:p>
     <w:p/>
     <w:p/>
@@ -503,6 +631,30 @@
       <w:color w:val="4F81BD" w:themeColor="accent1"/>
     </w:rPr>
   </w:style>
+  <w:style w:type="paragraph" w:styleId="Kop4">
+    <w:name w:val="heading 4"/>
+    <w:basedOn w:val="Standaard"/>
+    <w:next w:val="Standaard"/>
+    <w:link w:val="Kop4Char"/>
+    <w:uiPriority w:val="9"/>
+    <w:unhideWhenUsed/>
+    <w:qFormat/>
+    <w:rsid w:val="00ED1748"/>
+    <w:pPr>
+      <w:keepNext/>
+      <w:keepLines/>
+      <w:spacing w:before="200" w:after="0"/>
+      <w:outlineLvl w:val="3"/>
+    </w:pPr>
+    <w:rPr>
+      <w:rFonts w:asciiTheme="majorHAnsi" w:eastAsiaTheme="majorEastAsia" w:hAnsiTheme="majorHAnsi" w:cstheme="majorBidi"/>
+      <w:b/>
+      <w:bCs/>
+      <w:i/>
+      <w:iCs/>
+      <w:color w:val="4F81BD" w:themeColor="accent1"/>
+    </w:rPr>
+  </w:style>
   <w:style w:type="character" w:default="1" w:styleId="Standaardalinea-lettertype">
     <w:name w:val="Default Paragraph Font"/>
     <w:uiPriority w:val="1"/>
@@ -600,6 +752,21 @@
       <w:rFonts w:asciiTheme="majorHAnsi" w:eastAsiaTheme="majorEastAsia" w:hAnsiTheme="majorHAnsi" w:cstheme="majorBidi"/>
       <w:b/>
       <w:bCs/>
+      <w:color w:val="4F81BD" w:themeColor="accent1"/>
+    </w:rPr>
+  </w:style>
+  <w:style w:type="character" w:customStyle="1" w:styleId="Kop4Char">
+    <w:name w:val="Kop 4 Char"/>
+    <w:basedOn w:val="Standaardalinea-lettertype"/>
+    <w:link w:val="Kop4"/>
+    <w:uiPriority w:val="9"/>
+    <w:rsid w:val="00ED1748"/>
+    <w:rPr>
+      <w:rFonts w:asciiTheme="majorHAnsi" w:eastAsiaTheme="majorEastAsia" w:hAnsiTheme="majorHAnsi" w:cstheme="majorBidi"/>
+      <w:b/>
+      <w:bCs/>
+      <w:i/>
+      <w:iCs/>
       <w:color w:val="4F81BD" w:themeColor="accent1"/>
     </w:rPr>
   </w:style>
@@ -835,6 +1002,30 @@
       <w:color w:val="4F81BD" w:themeColor="accent1"/>
     </w:rPr>
   </w:style>
+  <w:style w:type="paragraph" w:styleId="Kop4">
+    <w:name w:val="heading 4"/>
+    <w:basedOn w:val="Standaard"/>
+    <w:next w:val="Standaard"/>
+    <w:link w:val="Kop4Char"/>
+    <w:uiPriority w:val="9"/>
+    <w:unhideWhenUsed/>
+    <w:qFormat/>
+    <w:rsid w:val="00ED1748"/>
+    <w:pPr>
+      <w:keepNext/>
+      <w:keepLines/>
+      <w:spacing w:before="200" w:after="0"/>
+      <w:outlineLvl w:val="3"/>
+    </w:pPr>
+    <w:rPr>
+      <w:rFonts w:asciiTheme="majorHAnsi" w:eastAsiaTheme="majorEastAsia" w:hAnsiTheme="majorHAnsi" w:cstheme="majorBidi"/>
+      <w:b/>
+      <w:bCs/>
+      <w:i/>
+      <w:iCs/>
+      <w:color w:val="4F81BD" w:themeColor="accent1"/>
+    </w:rPr>
+  </w:style>
   <w:style w:type="character" w:default="1" w:styleId="Standaardalinea-lettertype">
     <w:name w:val="Default Paragraph Font"/>
     <w:uiPriority w:val="1"/>
@@ -932,6 +1123,21 @@
       <w:rFonts w:asciiTheme="majorHAnsi" w:eastAsiaTheme="majorEastAsia" w:hAnsiTheme="majorHAnsi" w:cstheme="majorBidi"/>
       <w:b/>
       <w:bCs/>
+      <w:color w:val="4F81BD" w:themeColor="accent1"/>
+    </w:rPr>
+  </w:style>
+  <w:style w:type="character" w:customStyle="1" w:styleId="Kop4Char">
+    <w:name w:val="Kop 4 Char"/>
+    <w:basedOn w:val="Standaardalinea-lettertype"/>
+    <w:link w:val="Kop4"/>
+    <w:uiPriority w:val="9"/>
+    <w:rsid w:val="00ED1748"/>
+    <w:rPr>
+      <w:rFonts w:asciiTheme="majorHAnsi" w:eastAsiaTheme="majorEastAsia" w:hAnsiTheme="majorHAnsi" w:cstheme="majorBidi"/>
+      <w:b/>
+      <w:bCs/>
+      <w:i/>
+      <w:iCs/>
       <w:color w:val="4F81BD" w:themeColor="accent1"/>
     </w:rPr>
   </w:style>
@@ -1887,6 +2093,13 @@
         </dgm:presLayoutVars>
       </dgm:prSet>
       <dgm:spPr/>
+      <dgm:t>
+        <a:bodyPr/>
+        <a:lstStyle/>
+        <a:p>
+          <a:endParaRPr lang="nl-NL"/>
+        </a:p>
+      </dgm:t>
     </dgm:pt>
     <dgm:pt modelId="{EC611168-1894-482E-898C-405120223975}" type="pres">
       <dgm:prSet presAssocID="{B5B879F4-5C22-41F5-ABC2-421B99565B8F}" presName="node" presStyleLbl="node1" presStyleIdx="0" presStyleCnt="5">
@@ -1910,6 +2123,13 @@
     <dgm:pt modelId="{208B4263-7B5F-4D56-B8D3-8CD4BE8B6488}" type="pres">
       <dgm:prSet presAssocID="{1B18CCD5-E4E2-4DB8-8C1B-42905D396999}" presName="sibTrans" presStyleLbl="sibTrans1D1" presStyleIdx="0" presStyleCnt="5"/>
       <dgm:spPr/>
+      <dgm:t>
+        <a:bodyPr/>
+        <a:lstStyle/>
+        <a:p>
+          <a:endParaRPr lang="nl-NL"/>
+        </a:p>
+      </dgm:t>
     </dgm:pt>
     <dgm:pt modelId="{E50BCF7F-F334-4ECA-8C78-B02C666C8B4C}" type="pres">
       <dgm:prSet presAssocID="{F79183A8-3B5F-4951-A4D5-D2794A8ED4CB}" presName="node" presStyleLbl="node1" presStyleIdx="1" presStyleCnt="5">
@@ -1933,6 +2153,13 @@
     <dgm:pt modelId="{2865A137-1D37-46BF-8129-AF9BAE0EF776}" type="pres">
       <dgm:prSet presAssocID="{698F9176-BA0C-4351-9FEF-83929C035D7D}" presName="sibTrans" presStyleLbl="sibTrans1D1" presStyleIdx="1" presStyleCnt="5"/>
       <dgm:spPr/>
+      <dgm:t>
+        <a:bodyPr/>
+        <a:lstStyle/>
+        <a:p>
+          <a:endParaRPr lang="nl-NL"/>
+        </a:p>
+      </dgm:t>
     </dgm:pt>
     <dgm:pt modelId="{0AFE4DE8-DB1F-4EF5-A8DC-8A31CF66E890}" type="pres">
       <dgm:prSet presAssocID="{E04E8B9F-AE4E-4FA0-85DD-0B3EDC07FE3C}" presName="node" presStyleLbl="node1" presStyleIdx="2" presStyleCnt="5">
@@ -1941,6 +2168,13 @@
         </dgm:presLayoutVars>
       </dgm:prSet>
       <dgm:spPr/>
+      <dgm:t>
+        <a:bodyPr/>
+        <a:lstStyle/>
+        <a:p>
+          <a:endParaRPr lang="nl-NL"/>
+        </a:p>
+      </dgm:t>
     </dgm:pt>
     <dgm:pt modelId="{4C5AAAEB-C72C-4795-866D-C99628D2C4D3}" type="pres">
       <dgm:prSet presAssocID="{E04E8B9F-AE4E-4FA0-85DD-0B3EDC07FE3C}" presName="spNode" presStyleCnt="0"/>
@@ -1949,6 +2183,13 @@
     <dgm:pt modelId="{9E7F179E-7E00-4EA0-A260-2E7895017FEF}" type="pres">
       <dgm:prSet presAssocID="{2B92D4F3-6C38-40DC-8B82-3C42DE354040}" presName="sibTrans" presStyleLbl="sibTrans1D1" presStyleIdx="2" presStyleCnt="5"/>
       <dgm:spPr/>
+      <dgm:t>
+        <a:bodyPr/>
+        <a:lstStyle/>
+        <a:p>
+          <a:endParaRPr lang="nl-NL"/>
+        </a:p>
+      </dgm:t>
     </dgm:pt>
     <dgm:pt modelId="{E816D67F-1151-4D9F-A486-7E695425E0F7}" type="pres">
       <dgm:prSet presAssocID="{2D9F2D96-794A-4246-94BB-A73F4082B030}" presName="node" presStyleLbl="node1" presStyleIdx="3" presStyleCnt="5">
@@ -1957,6 +2198,13 @@
         </dgm:presLayoutVars>
       </dgm:prSet>
       <dgm:spPr/>
+      <dgm:t>
+        <a:bodyPr/>
+        <a:lstStyle/>
+        <a:p>
+          <a:endParaRPr lang="nl-NL"/>
+        </a:p>
+      </dgm:t>
     </dgm:pt>
     <dgm:pt modelId="{7F8560C2-DA8B-487C-818F-BD5DDB147BBC}" type="pres">
       <dgm:prSet presAssocID="{2D9F2D96-794A-4246-94BB-A73F4082B030}" presName="spNode" presStyleCnt="0"/>
@@ -1965,6 +2213,13 @@
     <dgm:pt modelId="{B1F844CB-1498-43D4-8E7F-6633545E9694}" type="pres">
       <dgm:prSet presAssocID="{6B4C9BFE-680F-440E-B3C6-CC05537FF1D8}" presName="sibTrans" presStyleLbl="sibTrans1D1" presStyleIdx="3" presStyleCnt="5"/>
       <dgm:spPr/>
+      <dgm:t>
+        <a:bodyPr/>
+        <a:lstStyle/>
+        <a:p>
+          <a:endParaRPr lang="nl-NL"/>
+        </a:p>
+      </dgm:t>
     </dgm:pt>
     <dgm:pt modelId="{693C1DF7-A358-4E84-A98E-78EA6D150C5A}" type="pres">
       <dgm:prSet presAssocID="{E51096AB-B512-4487-92C9-4369F2C98375}" presName="node" presStyleLbl="node1" presStyleIdx="4" presStyleCnt="5">
@@ -1988,40 +2243,47 @@
     <dgm:pt modelId="{8E4E216C-5F47-44EF-AEF0-66F350F12FDE}" type="pres">
       <dgm:prSet presAssocID="{316E1938-F86E-4051-B068-D9E2BFEEE302}" presName="sibTrans" presStyleLbl="sibTrans1D1" presStyleIdx="4" presStyleCnt="5"/>
       <dgm:spPr/>
+      <dgm:t>
+        <a:bodyPr/>
+        <a:lstStyle/>
+        <a:p>
+          <a:endParaRPr lang="nl-NL"/>
+        </a:p>
+      </dgm:t>
     </dgm:pt>
   </dgm:ptLst>
   <dgm:cxnLst>
-    <dgm:cxn modelId="{BC3E7B7E-0A72-4B7C-B766-266A2C7E1C44}" type="presOf" srcId="{1B18CCD5-E4E2-4DB8-8C1B-42905D396999}" destId="{208B4263-7B5F-4D56-B8D3-8CD4BE8B6488}" srcOrd="0" destOrd="0" presId="urn:microsoft.com/office/officeart/2005/8/layout/cycle5"/>
+    <dgm:cxn modelId="{EACD9613-3D55-4396-BEC3-BAB84BEFBA8F}" type="presOf" srcId="{2B92D4F3-6C38-40DC-8B82-3C42DE354040}" destId="{9E7F179E-7E00-4EA0-A260-2E7895017FEF}" srcOrd="0" destOrd="0" presId="urn:microsoft.com/office/officeart/2005/8/layout/cycle5"/>
+    <dgm:cxn modelId="{EB6EC61F-BAA4-43DD-82BC-A486D72D30E1}" type="presOf" srcId="{316E1938-F86E-4051-B068-D9E2BFEEE302}" destId="{8E4E216C-5F47-44EF-AEF0-66F350F12FDE}" srcOrd="0" destOrd="0" presId="urn:microsoft.com/office/officeart/2005/8/layout/cycle5"/>
     <dgm:cxn modelId="{99D9A0F8-C2C1-42BC-9CF9-90C435A97D73}" srcId="{92792585-24B5-4323-B34D-9BB7E272D64C}" destId="{E51096AB-B512-4487-92C9-4369F2C98375}" srcOrd="4" destOrd="0" parTransId="{A2FF80DC-E345-452F-8420-C7BC1D3AC043}" sibTransId="{316E1938-F86E-4051-B068-D9E2BFEEE302}"/>
-    <dgm:cxn modelId="{A9DE55A6-E47A-4448-A9AB-AF9D8EC6D4A5}" type="presOf" srcId="{F79183A8-3B5F-4951-A4D5-D2794A8ED4CB}" destId="{E50BCF7F-F334-4ECA-8C78-B02C666C8B4C}" srcOrd="0" destOrd="0" presId="urn:microsoft.com/office/officeart/2005/8/layout/cycle5"/>
-    <dgm:cxn modelId="{B8039EE9-12BC-490E-82F6-913E7F679585}" type="presOf" srcId="{316E1938-F86E-4051-B068-D9E2BFEEE302}" destId="{8E4E216C-5F47-44EF-AEF0-66F350F12FDE}" srcOrd="0" destOrd="0" presId="urn:microsoft.com/office/officeart/2005/8/layout/cycle5"/>
-    <dgm:cxn modelId="{7A8B32BA-A23D-40C9-BD6E-64D7EEFDB397}" type="presOf" srcId="{6B4C9BFE-680F-440E-B3C6-CC05537FF1D8}" destId="{B1F844CB-1498-43D4-8E7F-6633545E9694}" srcOrd="0" destOrd="0" presId="urn:microsoft.com/office/officeart/2005/8/layout/cycle5"/>
+    <dgm:cxn modelId="{660011FD-7997-4FAD-97BA-CF95E17D6C82}" type="presOf" srcId="{E04E8B9F-AE4E-4FA0-85DD-0B3EDC07FE3C}" destId="{0AFE4DE8-DB1F-4EF5-A8DC-8A31CF66E890}" srcOrd="0" destOrd="0" presId="urn:microsoft.com/office/officeart/2005/8/layout/cycle5"/>
+    <dgm:cxn modelId="{0362B404-2EC6-4455-BF4A-BEA9BDF5EFF2}" type="presOf" srcId="{92792585-24B5-4323-B34D-9BB7E272D64C}" destId="{FC83BA6D-92F8-421D-B5DC-184634484D77}" srcOrd="0" destOrd="0" presId="urn:microsoft.com/office/officeart/2005/8/layout/cycle5"/>
     <dgm:cxn modelId="{19AF5A7B-01C0-4966-935F-1F2C18BF1724}" srcId="{92792585-24B5-4323-B34D-9BB7E272D64C}" destId="{E04E8B9F-AE4E-4FA0-85DD-0B3EDC07FE3C}" srcOrd="2" destOrd="0" parTransId="{0513C8FA-6D2C-49D2-B715-CE76DE21CD75}" sibTransId="{2B92D4F3-6C38-40DC-8B82-3C42DE354040}"/>
+    <dgm:cxn modelId="{E6D050C0-2A14-441A-95FA-0F50C7593C89}" type="presOf" srcId="{6B4C9BFE-680F-440E-B3C6-CC05537FF1D8}" destId="{B1F844CB-1498-43D4-8E7F-6633545E9694}" srcOrd="0" destOrd="0" presId="urn:microsoft.com/office/officeart/2005/8/layout/cycle5"/>
     <dgm:cxn modelId="{498D4B8E-588A-461F-B46E-C6D746FCD7A8}" srcId="{92792585-24B5-4323-B34D-9BB7E272D64C}" destId="{2D9F2D96-794A-4246-94BB-A73F4082B030}" srcOrd="3" destOrd="0" parTransId="{CAD8F401-0903-4EC2-92E6-DB51C6FA0AB8}" sibTransId="{6B4C9BFE-680F-440E-B3C6-CC05537FF1D8}"/>
-    <dgm:cxn modelId="{FDB8DA13-F51D-4A93-B111-1A89716014A3}" type="presOf" srcId="{E51096AB-B512-4487-92C9-4369F2C98375}" destId="{693C1DF7-A358-4E84-A98E-78EA6D150C5A}" srcOrd="0" destOrd="0" presId="urn:microsoft.com/office/officeart/2005/8/layout/cycle5"/>
-    <dgm:cxn modelId="{404D677D-9DCE-47E3-80E5-AB1F86CECB76}" type="presOf" srcId="{2B92D4F3-6C38-40DC-8B82-3C42DE354040}" destId="{9E7F179E-7E00-4EA0-A260-2E7895017FEF}" srcOrd="0" destOrd="0" presId="urn:microsoft.com/office/officeart/2005/8/layout/cycle5"/>
-    <dgm:cxn modelId="{3E7FAE8B-4478-42FD-8E2E-D2DB646D5E52}" type="presOf" srcId="{2D9F2D96-794A-4246-94BB-A73F4082B030}" destId="{E816D67F-1151-4D9F-A486-7E695425E0F7}" srcOrd="0" destOrd="0" presId="urn:microsoft.com/office/officeart/2005/8/layout/cycle5"/>
+    <dgm:cxn modelId="{3B938E8F-209F-421C-AD55-4C9D335CF9BA}" type="presOf" srcId="{1B18CCD5-E4E2-4DB8-8C1B-42905D396999}" destId="{208B4263-7B5F-4D56-B8D3-8CD4BE8B6488}" srcOrd="0" destOrd="0" presId="urn:microsoft.com/office/officeart/2005/8/layout/cycle5"/>
     <dgm:cxn modelId="{1AA2A4A6-737B-43B6-A8FF-8FE1CF2F6510}" srcId="{92792585-24B5-4323-B34D-9BB7E272D64C}" destId="{B5B879F4-5C22-41F5-ABC2-421B99565B8F}" srcOrd="0" destOrd="0" parTransId="{FB8A2C34-F278-4415-920D-A6935B6D5F1C}" sibTransId="{1B18CCD5-E4E2-4DB8-8C1B-42905D396999}"/>
-    <dgm:cxn modelId="{58A97E2A-ED44-4640-A02D-4777FFD2B383}" type="presOf" srcId="{698F9176-BA0C-4351-9FEF-83929C035D7D}" destId="{2865A137-1D37-46BF-8129-AF9BAE0EF776}" srcOrd="0" destOrd="0" presId="urn:microsoft.com/office/officeart/2005/8/layout/cycle5"/>
-    <dgm:cxn modelId="{7F311CAB-508E-45C3-99C5-87F87AC6BF0C}" type="presOf" srcId="{E04E8B9F-AE4E-4FA0-85DD-0B3EDC07FE3C}" destId="{0AFE4DE8-DB1F-4EF5-A8DC-8A31CF66E890}" srcOrd="0" destOrd="0" presId="urn:microsoft.com/office/officeart/2005/8/layout/cycle5"/>
+    <dgm:cxn modelId="{70A27140-89D8-41E6-ADB6-509583209841}" type="presOf" srcId="{F79183A8-3B5F-4951-A4D5-D2794A8ED4CB}" destId="{E50BCF7F-F334-4ECA-8C78-B02C666C8B4C}" srcOrd="0" destOrd="0" presId="urn:microsoft.com/office/officeart/2005/8/layout/cycle5"/>
+    <dgm:cxn modelId="{8E6DD675-3DD5-401C-98B9-7E28911FB9B8}" type="presOf" srcId="{698F9176-BA0C-4351-9FEF-83929C035D7D}" destId="{2865A137-1D37-46BF-8129-AF9BAE0EF776}" srcOrd="0" destOrd="0" presId="urn:microsoft.com/office/officeart/2005/8/layout/cycle5"/>
     <dgm:cxn modelId="{3EF67851-CA2F-40E4-BF00-C5B367D84909}" srcId="{92792585-24B5-4323-B34D-9BB7E272D64C}" destId="{F79183A8-3B5F-4951-A4D5-D2794A8ED4CB}" srcOrd="1" destOrd="0" parTransId="{E2F32439-F982-4027-92A2-99DFCD5B3892}" sibTransId="{698F9176-BA0C-4351-9FEF-83929C035D7D}"/>
-    <dgm:cxn modelId="{83332F41-6BC4-4F51-A6B2-3C62051D8FB6}" type="presOf" srcId="{B5B879F4-5C22-41F5-ABC2-421B99565B8F}" destId="{EC611168-1894-482E-898C-405120223975}" srcOrd="0" destOrd="0" presId="urn:microsoft.com/office/officeart/2005/8/layout/cycle5"/>
-    <dgm:cxn modelId="{DCDCE5AE-B9FD-46B0-BD13-64D5B4A92114}" type="presOf" srcId="{92792585-24B5-4323-B34D-9BB7E272D64C}" destId="{FC83BA6D-92F8-421D-B5DC-184634484D77}" srcOrd="0" destOrd="0" presId="urn:microsoft.com/office/officeart/2005/8/layout/cycle5"/>
-    <dgm:cxn modelId="{E97E25BE-758D-49ED-BA21-D2BB29120159}" type="presParOf" srcId="{FC83BA6D-92F8-421D-B5DC-184634484D77}" destId="{EC611168-1894-482E-898C-405120223975}" srcOrd="0" destOrd="0" presId="urn:microsoft.com/office/officeart/2005/8/layout/cycle5"/>
-    <dgm:cxn modelId="{56A2AA80-FE58-48F4-8858-867755E55250}" type="presParOf" srcId="{FC83BA6D-92F8-421D-B5DC-184634484D77}" destId="{83951DFC-FD47-42AF-B28B-24DB7FA7DDB3}" srcOrd="1" destOrd="0" presId="urn:microsoft.com/office/officeart/2005/8/layout/cycle5"/>
-    <dgm:cxn modelId="{0DBCDC33-4F02-4203-9B73-2ACF542A5E3F}" type="presParOf" srcId="{FC83BA6D-92F8-421D-B5DC-184634484D77}" destId="{208B4263-7B5F-4D56-B8D3-8CD4BE8B6488}" srcOrd="2" destOrd="0" presId="urn:microsoft.com/office/officeart/2005/8/layout/cycle5"/>
-    <dgm:cxn modelId="{E755545E-EE21-4D6E-BD9B-7B8FD8C3DEEB}" type="presParOf" srcId="{FC83BA6D-92F8-421D-B5DC-184634484D77}" destId="{E50BCF7F-F334-4ECA-8C78-B02C666C8B4C}" srcOrd="3" destOrd="0" presId="urn:microsoft.com/office/officeart/2005/8/layout/cycle5"/>
-    <dgm:cxn modelId="{51A71326-529E-45DE-BB49-1DD4FC1D4342}" type="presParOf" srcId="{FC83BA6D-92F8-421D-B5DC-184634484D77}" destId="{D6343918-B53A-4B55-8E0D-5A626CAD65EB}" srcOrd="4" destOrd="0" presId="urn:microsoft.com/office/officeart/2005/8/layout/cycle5"/>
-    <dgm:cxn modelId="{4B927101-41D5-4104-82BB-077FC67F2164}" type="presParOf" srcId="{FC83BA6D-92F8-421D-B5DC-184634484D77}" destId="{2865A137-1D37-46BF-8129-AF9BAE0EF776}" srcOrd="5" destOrd="0" presId="urn:microsoft.com/office/officeart/2005/8/layout/cycle5"/>
-    <dgm:cxn modelId="{C8D86AEC-75E1-4138-9A82-E8E6232F9CF6}" type="presParOf" srcId="{FC83BA6D-92F8-421D-B5DC-184634484D77}" destId="{0AFE4DE8-DB1F-4EF5-A8DC-8A31CF66E890}" srcOrd="6" destOrd="0" presId="urn:microsoft.com/office/officeart/2005/8/layout/cycle5"/>
-    <dgm:cxn modelId="{040C634B-DCBC-4548-88C1-8E344B95F0E4}" type="presParOf" srcId="{FC83BA6D-92F8-421D-B5DC-184634484D77}" destId="{4C5AAAEB-C72C-4795-866D-C99628D2C4D3}" srcOrd="7" destOrd="0" presId="urn:microsoft.com/office/officeart/2005/8/layout/cycle5"/>
-    <dgm:cxn modelId="{AFEAD808-0F2C-4365-B597-C84E3C66856C}" type="presParOf" srcId="{FC83BA6D-92F8-421D-B5DC-184634484D77}" destId="{9E7F179E-7E00-4EA0-A260-2E7895017FEF}" srcOrd="8" destOrd="0" presId="urn:microsoft.com/office/officeart/2005/8/layout/cycle5"/>
-    <dgm:cxn modelId="{006D980A-172D-40EB-8B5A-669EDC21B097}" type="presParOf" srcId="{FC83BA6D-92F8-421D-B5DC-184634484D77}" destId="{E816D67F-1151-4D9F-A486-7E695425E0F7}" srcOrd="9" destOrd="0" presId="urn:microsoft.com/office/officeart/2005/8/layout/cycle5"/>
-    <dgm:cxn modelId="{3E5A9663-4D81-489F-AC75-3B000F120415}" type="presParOf" srcId="{FC83BA6D-92F8-421D-B5DC-184634484D77}" destId="{7F8560C2-DA8B-487C-818F-BD5DDB147BBC}" srcOrd="10" destOrd="0" presId="urn:microsoft.com/office/officeart/2005/8/layout/cycle5"/>
-    <dgm:cxn modelId="{E3E8FA1E-3ED3-4FD6-AA0D-DDA866708FB6}" type="presParOf" srcId="{FC83BA6D-92F8-421D-B5DC-184634484D77}" destId="{B1F844CB-1498-43D4-8E7F-6633545E9694}" srcOrd="11" destOrd="0" presId="urn:microsoft.com/office/officeart/2005/8/layout/cycle5"/>
-    <dgm:cxn modelId="{FE40D119-CAC9-4F34-B0E6-FA8E157A0792}" type="presParOf" srcId="{FC83BA6D-92F8-421D-B5DC-184634484D77}" destId="{693C1DF7-A358-4E84-A98E-78EA6D150C5A}" srcOrd="12" destOrd="0" presId="urn:microsoft.com/office/officeart/2005/8/layout/cycle5"/>
-    <dgm:cxn modelId="{62D81EBB-34C9-4B79-B765-EAE40EFACFE9}" type="presParOf" srcId="{FC83BA6D-92F8-421D-B5DC-184634484D77}" destId="{140BD655-0E7C-4B27-B024-5C53794F9CB9}" srcOrd="13" destOrd="0" presId="urn:microsoft.com/office/officeart/2005/8/layout/cycle5"/>
-    <dgm:cxn modelId="{DDFB90BC-AF2F-4638-B7BD-8C74EA0C37AB}" type="presParOf" srcId="{FC83BA6D-92F8-421D-B5DC-184634484D77}" destId="{8E4E216C-5F47-44EF-AEF0-66F350F12FDE}" srcOrd="14" destOrd="0" presId="urn:microsoft.com/office/officeart/2005/8/layout/cycle5"/>
+    <dgm:cxn modelId="{E06213B5-4FD3-450A-873A-2DD6167D400C}" type="presOf" srcId="{E51096AB-B512-4487-92C9-4369F2C98375}" destId="{693C1DF7-A358-4E84-A98E-78EA6D150C5A}" srcOrd="0" destOrd="0" presId="urn:microsoft.com/office/officeart/2005/8/layout/cycle5"/>
+    <dgm:cxn modelId="{91AE7B90-46DD-4EE0-834F-1AA8CCA7EF4F}" type="presOf" srcId="{B5B879F4-5C22-41F5-ABC2-421B99565B8F}" destId="{EC611168-1894-482E-898C-405120223975}" srcOrd="0" destOrd="0" presId="urn:microsoft.com/office/officeart/2005/8/layout/cycle5"/>
+    <dgm:cxn modelId="{08C68B66-3CB3-43AD-BF2F-1E112236A629}" type="presOf" srcId="{2D9F2D96-794A-4246-94BB-A73F4082B030}" destId="{E816D67F-1151-4D9F-A486-7E695425E0F7}" srcOrd="0" destOrd="0" presId="urn:microsoft.com/office/officeart/2005/8/layout/cycle5"/>
+    <dgm:cxn modelId="{30CBE2F1-04C6-478E-B8D6-3880C7DE0B54}" type="presParOf" srcId="{FC83BA6D-92F8-421D-B5DC-184634484D77}" destId="{EC611168-1894-482E-898C-405120223975}" srcOrd="0" destOrd="0" presId="urn:microsoft.com/office/officeart/2005/8/layout/cycle5"/>
+    <dgm:cxn modelId="{C1D24A94-A71E-4661-BB25-25C81737E323}" type="presParOf" srcId="{FC83BA6D-92F8-421D-B5DC-184634484D77}" destId="{83951DFC-FD47-42AF-B28B-24DB7FA7DDB3}" srcOrd="1" destOrd="0" presId="urn:microsoft.com/office/officeart/2005/8/layout/cycle5"/>
+    <dgm:cxn modelId="{E47D9648-B48F-42BF-AC3E-E6A2568B8C8A}" type="presParOf" srcId="{FC83BA6D-92F8-421D-B5DC-184634484D77}" destId="{208B4263-7B5F-4D56-B8D3-8CD4BE8B6488}" srcOrd="2" destOrd="0" presId="urn:microsoft.com/office/officeart/2005/8/layout/cycle5"/>
+    <dgm:cxn modelId="{EC27FBDC-3960-4B20-B909-13004D187B56}" type="presParOf" srcId="{FC83BA6D-92F8-421D-B5DC-184634484D77}" destId="{E50BCF7F-F334-4ECA-8C78-B02C666C8B4C}" srcOrd="3" destOrd="0" presId="urn:microsoft.com/office/officeart/2005/8/layout/cycle5"/>
+    <dgm:cxn modelId="{BD66EDA5-C370-4A6A-8C89-531C2B2DC92D}" type="presParOf" srcId="{FC83BA6D-92F8-421D-B5DC-184634484D77}" destId="{D6343918-B53A-4B55-8E0D-5A626CAD65EB}" srcOrd="4" destOrd="0" presId="urn:microsoft.com/office/officeart/2005/8/layout/cycle5"/>
+    <dgm:cxn modelId="{868ECCD3-A4B6-43BE-9027-A43FF3B73638}" type="presParOf" srcId="{FC83BA6D-92F8-421D-B5DC-184634484D77}" destId="{2865A137-1D37-46BF-8129-AF9BAE0EF776}" srcOrd="5" destOrd="0" presId="urn:microsoft.com/office/officeart/2005/8/layout/cycle5"/>
+    <dgm:cxn modelId="{73F73C32-9832-4B2E-96D4-9A25FE474645}" type="presParOf" srcId="{FC83BA6D-92F8-421D-B5DC-184634484D77}" destId="{0AFE4DE8-DB1F-4EF5-A8DC-8A31CF66E890}" srcOrd="6" destOrd="0" presId="urn:microsoft.com/office/officeart/2005/8/layout/cycle5"/>
+    <dgm:cxn modelId="{172BBC02-49BB-4D9D-87BC-D4E8A31DA303}" type="presParOf" srcId="{FC83BA6D-92F8-421D-B5DC-184634484D77}" destId="{4C5AAAEB-C72C-4795-866D-C99628D2C4D3}" srcOrd="7" destOrd="0" presId="urn:microsoft.com/office/officeart/2005/8/layout/cycle5"/>
+    <dgm:cxn modelId="{C019E337-6760-42ED-BB6E-96DC60D08FC5}" type="presParOf" srcId="{FC83BA6D-92F8-421D-B5DC-184634484D77}" destId="{9E7F179E-7E00-4EA0-A260-2E7895017FEF}" srcOrd="8" destOrd="0" presId="urn:microsoft.com/office/officeart/2005/8/layout/cycle5"/>
+    <dgm:cxn modelId="{EB180B82-F241-4743-8BD4-F043194F0695}" type="presParOf" srcId="{FC83BA6D-92F8-421D-B5DC-184634484D77}" destId="{E816D67F-1151-4D9F-A486-7E695425E0F7}" srcOrd="9" destOrd="0" presId="urn:microsoft.com/office/officeart/2005/8/layout/cycle5"/>
+    <dgm:cxn modelId="{D50EE31B-EA89-4754-ABC7-0E061CEBE763}" type="presParOf" srcId="{FC83BA6D-92F8-421D-B5DC-184634484D77}" destId="{7F8560C2-DA8B-487C-818F-BD5DDB147BBC}" srcOrd="10" destOrd="0" presId="urn:microsoft.com/office/officeart/2005/8/layout/cycle5"/>
+    <dgm:cxn modelId="{270624E4-7B17-4CFA-B9C4-CEFF0FA4B86B}" type="presParOf" srcId="{FC83BA6D-92F8-421D-B5DC-184634484D77}" destId="{B1F844CB-1498-43D4-8E7F-6633545E9694}" srcOrd="11" destOrd="0" presId="urn:microsoft.com/office/officeart/2005/8/layout/cycle5"/>
+    <dgm:cxn modelId="{95063D1C-2037-40AE-8CC0-8FD3552BCEE4}" type="presParOf" srcId="{FC83BA6D-92F8-421D-B5DC-184634484D77}" destId="{693C1DF7-A358-4E84-A98E-78EA6D150C5A}" srcOrd="12" destOrd="0" presId="urn:microsoft.com/office/officeart/2005/8/layout/cycle5"/>
+    <dgm:cxn modelId="{436D8061-BD11-426D-8DA3-94F84ABF09C9}" type="presParOf" srcId="{FC83BA6D-92F8-421D-B5DC-184634484D77}" destId="{140BD655-0E7C-4B27-B024-5C53794F9CB9}" srcOrd="13" destOrd="0" presId="urn:microsoft.com/office/officeart/2005/8/layout/cycle5"/>
+    <dgm:cxn modelId="{2C8E0C79-40C7-4D99-A333-09C232221E72}" type="presParOf" srcId="{FC83BA6D-92F8-421D-B5DC-184634484D77}" destId="{8E4E216C-5F47-44EF-AEF0-66F350F12FDE}" srcOrd="14" destOrd="0" presId="urn:microsoft.com/office/officeart/2005/8/layout/cycle5"/>
   </dgm:cxnLst>
   <dgm:bg/>
   <dgm:whole/>
@@ -4255,7 +4517,7 @@
 </file>
 
 <file path=customXml/itemProps1.xml><?xml version="1.0" encoding="utf-8"?>
-<ds:datastoreItem xmlns:ds="http://schemas.openxmlformats.org/officeDocument/2006/customXml" ds:itemID="{57B50299-C6F1-42F5-9C6E-6FEA853B9788}">
+<ds:datastoreItem xmlns:ds="http://schemas.openxmlformats.org/officeDocument/2006/customXml" ds:itemID="{5DC27253-3CBA-423A-93C9-4D501EE7E027}">
   <ds:schemaRefs>
     <ds:schemaRef ds:uri="http://schemas.openxmlformats.org/officeDocument/2006/bibliography"/>
   </ds:schemaRefs>

</xml_diff>

<commit_message>
Added a reference to rafeal nieto More headliners! more info!
</commit_message>
<xml_diff>
--- a/documents/Beeldherkenning/Beeld Herkenning.docx
+++ b/documents/Beeldherkenning/Beeld Herkenning.docx
@@ -280,15 +280,7 @@
     </w:p>
     <w:p>
       <w:r>
-        <w:t xml:space="preserve">Met Frame </w:t>
-      </w:r>
-      <w:proofErr w:type="spellStart"/>
-      <w:r>
-        <w:t>Differencing</w:t>
-      </w:r>
-      <w:proofErr w:type="spellEnd"/>
-      <w:r>
-        <w:t xml:space="preserve"> wordt het huidige beeld vergeleken met een voorgaand beeld. Ieder verschil dat ontstaat is een mogelijke positie van een bewegend object. Doordat dit algoritme zeer eenvoudig is, is dit ook een vrij snelle methode om mogelijke locaties vast te stellen.</w:t>
+        <w:t>Met Frame Differencing wordt het huidige beeld vergeleken met een voorgaand beeld. Ieder verschil dat ontstaat is een mogelijke positie van een bewegend object. Doordat dit algoritme zeer eenvoudig is, is dit ook een vrij snelle methode om mogelijke locaties vast te stellen.</w:t>
       </w:r>
       <w:r>
         <w:t xml:space="preserve"> Echter kunnen verschillen ontstaan door veranderingen in het licht en mogelijke bewegingen op een achtergrond.</w:t>
@@ -316,13 +308,8 @@
       </w:pPr>
       <w:r>
         <w:lastRenderedPageBreak/>
-        <w:t xml:space="preserve">Background </w:t>
-      </w:r>
-      <w:proofErr w:type="spellStart"/>
-      <w:r>
-        <w:t>substraction</w:t>
-      </w:r>
-      <w:proofErr w:type="spellEnd"/>
+        <w:t>Background substraction</w:t>
+      </w:r>
     </w:p>
     <w:p>
       <w:r>
@@ -353,8 +340,6 @@
       <w:r>
         <w:t>Ten slotte kan de locatie worden ingeschat op basis van een kleur. Dit houdt in dat ieder deel van het beeld, dat niet aan de kleurvereisten voldoet, genegeerd zal worden. De resterende informatie zal een mogelijke positie zijn van een object. Deze methode vereist ook dat er weinig objecten met een soortgelijke kleur aanwezig zijn in de omgeving. Ook kan een verschil in het lichtniveau een probleem opleveren voor het systeem.</w:t>
       </w:r>
-      <w:bookmarkStart w:id="0" w:name="_GoBack"/>
-      <w:bookmarkEnd w:id="0"/>
     </w:p>
     <w:p>
       <w:pPr>
@@ -364,32 +349,120 @@
         <w:t>Herkenning van het object(Object Classificatie)</w:t>
       </w:r>
       <w:r>
-        <w:t xml:space="preserve"> </w:t>
-      </w:r>
-      <w:r>
-        <w:t>//</w:t>
-      </w:r>
-      <w:proofErr w:type="spellStart"/>
-      <w:r>
-        <w:t>todo</w:t>
-      </w:r>
-      <w:proofErr w:type="spellEnd"/>
+        <w:t xml:space="preserve"> en vaststellen positie</w:t>
+      </w:r>
+    </w:p>
+    <w:p>
+      <w:r>
+        <w:t xml:space="preserve">Rafeal Nieto heeft een overzicht gemaakt van mogelijke Object </w:t>
+      </w:r>
+      <w:r>
+        <w:t>classificatie</w:t>
+      </w:r>
+      <w:r>
+        <w:t xml:space="preserve"> technieken die worden gebruikt in zijn Master Thesis</w:t>
+      </w:r>
+      <w:sdt>
+        <w:sdtPr>
+          <w:id w:val="-278648226"/>
+          <w:citation/>
+        </w:sdtPr>
+        <w:sdtContent>
+          <w:r>
+            <w:fldChar w:fldCharType="begin"/>
+          </w:r>
+          <w:r>
+            <w:instrText xml:space="preserve"> CITATION Raf13 \l 1043 </w:instrText>
+          </w:r>
+          <w:r>
+            <w:fldChar w:fldCharType="separate"/>
+          </w:r>
+          <w:r>
+            <w:rPr>
+              <w:noProof/>
+            </w:rPr>
+            <w:t xml:space="preserve"> (Nieto, 2013)</w:t>
+          </w:r>
+          <w:r>
+            <w:fldChar w:fldCharType="end"/>
+          </w:r>
+        </w:sdtContent>
+      </w:sdt>
+      <w:r>
+        <w:t xml:space="preserve"> heeft omschreven.</w:t>
+      </w:r>
+      <w:r>
+        <w:t xml:space="preserve"> Hieronder staat een beknopt overzicht van deze methoden.</w:t>
+      </w:r>
     </w:p>
     <w:p>
       <w:pPr>
-        <w:pStyle w:val="Kop3"/>
+        <w:pStyle w:val="Kop4"/>
       </w:pPr>
       <w:r>
-        <w:t>Positie van het object vaststellen(Object Tracering)</w:t>
-      </w:r>
-      <w:r>
-        <w:t xml:space="preserve"> </w:t>
-      </w:r>
-      <w:r>
-        <w:t>//todo</w:t>
+        <w:t>Template Matching</w:t>
       </w:r>
     </w:p>
-    <w:p/>
+    <w:p>
+      <w:pPr>
+        <w:pStyle w:val="Kop4"/>
+      </w:pPr>
+      <w:r>
+        <w:t>Mean-Shift</w:t>
+      </w:r>
+    </w:p>
+    <w:p>
+      <w:pPr>
+        <w:pStyle w:val="Kop4"/>
+      </w:pPr>
+      <w:r>
+        <w:t>Particle Filter-based Color Tracking (PFC)</w:t>
+      </w:r>
+    </w:p>
+    <w:p>
+      <w:pPr>
+        <w:pStyle w:val="Kop4"/>
+      </w:pPr>
+      <w:r>
+        <w:t>Lucas-Kanade Tracking</w:t>
+      </w:r>
+    </w:p>
+    <w:p>
+      <w:pPr>
+        <w:pStyle w:val="Kop4"/>
+      </w:pPr>
+      <w:r>
+        <w:t>Incremental Learning for Robust Visual Tracking</w:t>
+      </w:r>
+    </w:p>
+    <w:p>
+      <w:pPr>
+        <w:pStyle w:val="Kop4"/>
+      </w:pPr>
+      <w:r>
+        <w:t>Tracking Learning Detection</w:t>
+      </w:r>
+    </w:p>
+    <w:p>
+      <w:pPr>
+        <w:pStyle w:val="Kop4"/>
+      </w:pPr>
+      <w:r>
+        <w:t>Corrected Background-Weighted Histogram Tracker</w:t>
+      </w:r>
+    </w:p>
+    <w:p>
+      <w:pPr>
+        <w:pStyle w:val="Kop4"/>
+      </w:pPr>
+      <w:r>
+        <w:t>Scale and Orientation Adaptive Mean-Shift Tracking</w:t>
+      </w:r>
+    </w:p>
+    <w:p>
+      <w:bookmarkStart w:id="0" w:name="_GoBack"/>
+      <w:bookmarkEnd w:id="0"/>
+    </w:p>
     <w:p/>
     <w:p/>
     <w:sectPr>
@@ -2253,37 +2326,37 @@
     </dgm:pt>
   </dgm:ptLst>
   <dgm:cxnLst>
-    <dgm:cxn modelId="{EACD9613-3D55-4396-BEC3-BAB84BEFBA8F}" type="presOf" srcId="{2B92D4F3-6C38-40DC-8B82-3C42DE354040}" destId="{9E7F179E-7E00-4EA0-A260-2E7895017FEF}" srcOrd="0" destOrd="0" presId="urn:microsoft.com/office/officeart/2005/8/layout/cycle5"/>
-    <dgm:cxn modelId="{EB6EC61F-BAA4-43DD-82BC-A486D72D30E1}" type="presOf" srcId="{316E1938-F86E-4051-B068-D9E2BFEEE302}" destId="{8E4E216C-5F47-44EF-AEF0-66F350F12FDE}" srcOrd="0" destOrd="0" presId="urn:microsoft.com/office/officeart/2005/8/layout/cycle5"/>
     <dgm:cxn modelId="{99D9A0F8-C2C1-42BC-9CF9-90C435A97D73}" srcId="{92792585-24B5-4323-B34D-9BB7E272D64C}" destId="{E51096AB-B512-4487-92C9-4369F2C98375}" srcOrd="4" destOrd="0" parTransId="{A2FF80DC-E345-452F-8420-C7BC1D3AC043}" sibTransId="{316E1938-F86E-4051-B068-D9E2BFEEE302}"/>
-    <dgm:cxn modelId="{660011FD-7997-4FAD-97BA-CF95E17D6C82}" type="presOf" srcId="{E04E8B9F-AE4E-4FA0-85DD-0B3EDC07FE3C}" destId="{0AFE4DE8-DB1F-4EF5-A8DC-8A31CF66E890}" srcOrd="0" destOrd="0" presId="urn:microsoft.com/office/officeart/2005/8/layout/cycle5"/>
-    <dgm:cxn modelId="{0362B404-2EC6-4455-BF4A-BEA9BDF5EFF2}" type="presOf" srcId="{92792585-24B5-4323-B34D-9BB7E272D64C}" destId="{FC83BA6D-92F8-421D-B5DC-184634484D77}" srcOrd="0" destOrd="0" presId="urn:microsoft.com/office/officeart/2005/8/layout/cycle5"/>
+    <dgm:cxn modelId="{DA8B38E3-D46D-4382-85B1-D3F8396957FC}" type="presOf" srcId="{F79183A8-3B5F-4951-A4D5-D2794A8ED4CB}" destId="{E50BCF7F-F334-4ECA-8C78-B02C666C8B4C}" srcOrd="0" destOrd="0" presId="urn:microsoft.com/office/officeart/2005/8/layout/cycle5"/>
+    <dgm:cxn modelId="{A68BDAB9-13BD-4CF2-9927-19745188E591}" type="presOf" srcId="{6B4C9BFE-680F-440E-B3C6-CC05537FF1D8}" destId="{B1F844CB-1498-43D4-8E7F-6633545E9694}" srcOrd="0" destOrd="0" presId="urn:microsoft.com/office/officeart/2005/8/layout/cycle5"/>
     <dgm:cxn modelId="{19AF5A7B-01C0-4966-935F-1F2C18BF1724}" srcId="{92792585-24B5-4323-B34D-9BB7E272D64C}" destId="{E04E8B9F-AE4E-4FA0-85DD-0B3EDC07FE3C}" srcOrd="2" destOrd="0" parTransId="{0513C8FA-6D2C-49D2-B715-CE76DE21CD75}" sibTransId="{2B92D4F3-6C38-40DC-8B82-3C42DE354040}"/>
-    <dgm:cxn modelId="{E6D050C0-2A14-441A-95FA-0F50C7593C89}" type="presOf" srcId="{6B4C9BFE-680F-440E-B3C6-CC05537FF1D8}" destId="{B1F844CB-1498-43D4-8E7F-6633545E9694}" srcOrd="0" destOrd="0" presId="urn:microsoft.com/office/officeart/2005/8/layout/cycle5"/>
     <dgm:cxn modelId="{498D4B8E-588A-461F-B46E-C6D746FCD7A8}" srcId="{92792585-24B5-4323-B34D-9BB7E272D64C}" destId="{2D9F2D96-794A-4246-94BB-A73F4082B030}" srcOrd="3" destOrd="0" parTransId="{CAD8F401-0903-4EC2-92E6-DB51C6FA0AB8}" sibTransId="{6B4C9BFE-680F-440E-B3C6-CC05537FF1D8}"/>
-    <dgm:cxn modelId="{3B938E8F-209F-421C-AD55-4C9D335CF9BA}" type="presOf" srcId="{1B18CCD5-E4E2-4DB8-8C1B-42905D396999}" destId="{208B4263-7B5F-4D56-B8D3-8CD4BE8B6488}" srcOrd="0" destOrd="0" presId="urn:microsoft.com/office/officeart/2005/8/layout/cycle5"/>
     <dgm:cxn modelId="{1AA2A4A6-737B-43B6-A8FF-8FE1CF2F6510}" srcId="{92792585-24B5-4323-B34D-9BB7E272D64C}" destId="{B5B879F4-5C22-41F5-ABC2-421B99565B8F}" srcOrd="0" destOrd="0" parTransId="{FB8A2C34-F278-4415-920D-A6935B6D5F1C}" sibTransId="{1B18CCD5-E4E2-4DB8-8C1B-42905D396999}"/>
-    <dgm:cxn modelId="{70A27140-89D8-41E6-ADB6-509583209841}" type="presOf" srcId="{F79183A8-3B5F-4951-A4D5-D2794A8ED4CB}" destId="{E50BCF7F-F334-4ECA-8C78-B02C666C8B4C}" srcOrd="0" destOrd="0" presId="urn:microsoft.com/office/officeart/2005/8/layout/cycle5"/>
-    <dgm:cxn modelId="{8E6DD675-3DD5-401C-98B9-7E28911FB9B8}" type="presOf" srcId="{698F9176-BA0C-4351-9FEF-83929C035D7D}" destId="{2865A137-1D37-46BF-8129-AF9BAE0EF776}" srcOrd="0" destOrd="0" presId="urn:microsoft.com/office/officeart/2005/8/layout/cycle5"/>
+    <dgm:cxn modelId="{E26D5D4C-99C1-4774-A9D3-1EE1C63EAF1E}" type="presOf" srcId="{698F9176-BA0C-4351-9FEF-83929C035D7D}" destId="{2865A137-1D37-46BF-8129-AF9BAE0EF776}" srcOrd="0" destOrd="0" presId="urn:microsoft.com/office/officeart/2005/8/layout/cycle5"/>
+    <dgm:cxn modelId="{95E9467A-132B-4AC9-8003-A65F3779ED62}" type="presOf" srcId="{B5B879F4-5C22-41F5-ABC2-421B99565B8F}" destId="{EC611168-1894-482E-898C-405120223975}" srcOrd="0" destOrd="0" presId="urn:microsoft.com/office/officeart/2005/8/layout/cycle5"/>
     <dgm:cxn modelId="{3EF67851-CA2F-40E4-BF00-C5B367D84909}" srcId="{92792585-24B5-4323-B34D-9BB7E272D64C}" destId="{F79183A8-3B5F-4951-A4D5-D2794A8ED4CB}" srcOrd="1" destOrd="0" parTransId="{E2F32439-F982-4027-92A2-99DFCD5B3892}" sibTransId="{698F9176-BA0C-4351-9FEF-83929C035D7D}"/>
-    <dgm:cxn modelId="{E06213B5-4FD3-450A-873A-2DD6167D400C}" type="presOf" srcId="{E51096AB-B512-4487-92C9-4369F2C98375}" destId="{693C1DF7-A358-4E84-A98E-78EA6D150C5A}" srcOrd="0" destOrd="0" presId="urn:microsoft.com/office/officeart/2005/8/layout/cycle5"/>
-    <dgm:cxn modelId="{91AE7B90-46DD-4EE0-834F-1AA8CCA7EF4F}" type="presOf" srcId="{B5B879F4-5C22-41F5-ABC2-421B99565B8F}" destId="{EC611168-1894-482E-898C-405120223975}" srcOrd="0" destOrd="0" presId="urn:microsoft.com/office/officeart/2005/8/layout/cycle5"/>
-    <dgm:cxn modelId="{08C68B66-3CB3-43AD-BF2F-1E112236A629}" type="presOf" srcId="{2D9F2D96-794A-4246-94BB-A73F4082B030}" destId="{E816D67F-1151-4D9F-A486-7E695425E0F7}" srcOrd="0" destOrd="0" presId="urn:microsoft.com/office/officeart/2005/8/layout/cycle5"/>
-    <dgm:cxn modelId="{30CBE2F1-04C6-478E-B8D6-3880C7DE0B54}" type="presParOf" srcId="{FC83BA6D-92F8-421D-B5DC-184634484D77}" destId="{EC611168-1894-482E-898C-405120223975}" srcOrd="0" destOrd="0" presId="urn:microsoft.com/office/officeart/2005/8/layout/cycle5"/>
-    <dgm:cxn modelId="{C1D24A94-A71E-4661-BB25-25C81737E323}" type="presParOf" srcId="{FC83BA6D-92F8-421D-B5DC-184634484D77}" destId="{83951DFC-FD47-42AF-B28B-24DB7FA7DDB3}" srcOrd="1" destOrd="0" presId="urn:microsoft.com/office/officeart/2005/8/layout/cycle5"/>
-    <dgm:cxn modelId="{E47D9648-B48F-42BF-AC3E-E6A2568B8C8A}" type="presParOf" srcId="{FC83BA6D-92F8-421D-B5DC-184634484D77}" destId="{208B4263-7B5F-4D56-B8D3-8CD4BE8B6488}" srcOrd="2" destOrd="0" presId="urn:microsoft.com/office/officeart/2005/8/layout/cycle5"/>
-    <dgm:cxn modelId="{EC27FBDC-3960-4B20-B909-13004D187B56}" type="presParOf" srcId="{FC83BA6D-92F8-421D-B5DC-184634484D77}" destId="{E50BCF7F-F334-4ECA-8C78-B02C666C8B4C}" srcOrd="3" destOrd="0" presId="urn:microsoft.com/office/officeart/2005/8/layout/cycle5"/>
-    <dgm:cxn modelId="{BD66EDA5-C370-4A6A-8C89-531C2B2DC92D}" type="presParOf" srcId="{FC83BA6D-92F8-421D-B5DC-184634484D77}" destId="{D6343918-B53A-4B55-8E0D-5A626CAD65EB}" srcOrd="4" destOrd="0" presId="urn:microsoft.com/office/officeart/2005/8/layout/cycle5"/>
-    <dgm:cxn modelId="{868ECCD3-A4B6-43BE-9027-A43FF3B73638}" type="presParOf" srcId="{FC83BA6D-92F8-421D-B5DC-184634484D77}" destId="{2865A137-1D37-46BF-8129-AF9BAE0EF776}" srcOrd="5" destOrd="0" presId="urn:microsoft.com/office/officeart/2005/8/layout/cycle5"/>
-    <dgm:cxn modelId="{73F73C32-9832-4B2E-96D4-9A25FE474645}" type="presParOf" srcId="{FC83BA6D-92F8-421D-B5DC-184634484D77}" destId="{0AFE4DE8-DB1F-4EF5-A8DC-8A31CF66E890}" srcOrd="6" destOrd="0" presId="urn:microsoft.com/office/officeart/2005/8/layout/cycle5"/>
-    <dgm:cxn modelId="{172BBC02-49BB-4D9D-87BC-D4E8A31DA303}" type="presParOf" srcId="{FC83BA6D-92F8-421D-B5DC-184634484D77}" destId="{4C5AAAEB-C72C-4795-866D-C99628D2C4D3}" srcOrd="7" destOrd="0" presId="urn:microsoft.com/office/officeart/2005/8/layout/cycle5"/>
-    <dgm:cxn modelId="{C019E337-6760-42ED-BB6E-96DC60D08FC5}" type="presParOf" srcId="{FC83BA6D-92F8-421D-B5DC-184634484D77}" destId="{9E7F179E-7E00-4EA0-A260-2E7895017FEF}" srcOrd="8" destOrd="0" presId="urn:microsoft.com/office/officeart/2005/8/layout/cycle5"/>
-    <dgm:cxn modelId="{EB180B82-F241-4743-8BD4-F043194F0695}" type="presParOf" srcId="{FC83BA6D-92F8-421D-B5DC-184634484D77}" destId="{E816D67F-1151-4D9F-A486-7E695425E0F7}" srcOrd="9" destOrd="0" presId="urn:microsoft.com/office/officeart/2005/8/layout/cycle5"/>
-    <dgm:cxn modelId="{D50EE31B-EA89-4754-ABC7-0E061CEBE763}" type="presParOf" srcId="{FC83BA6D-92F8-421D-B5DC-184634484D77}" destId="{7F8560C2-DA8B-487C-818F-BD5DDB147BBC}" srcOrd="10" destOrd="0" presId="urn:microsoft.com/office/officeart/2005/8/layout/cycle5"/>
-    <dgm:cxn modelId="{270624E4-7B17-4CFA-B9C4-CEFF0FA4B86B}" type="presParOf" srcId="{FC83BA6D-92F8-421D-B5DC-184634484D77}" destId="{B1F844CB-1498-43D4-8E7F-6633545E9694}" srcOrd="11" destOrd="0" presId="urn:microsoft.com/office/officeart/2005/8/layout/cycle5"/>
-    <dgm:cxn modelId="{95063D1C-2037-40AE-8CC0-8FD3552BCEE4}" type="presParOf" srcId="{FC83BA6D-92F8-421D-B5DC-184634484D77}" destId="{693C1DF7-A358-4E84-A98E-78EA6D150C5A}" srcOrd="12" destOrd="0" presId="urn:microsoft.com/office/officeart/2005/8/layout/cycle5"/>
-    <dgm:cxn modelId="{436D8061-BD11-426D-8DA3-94F84ABF09C9}" type="presParOf" srcId="{FC83BA6D-92F8-421D-B5DC-184634484D77}" destId="{140BD655-0E7C-4B27-B024-5C53794F9CB9}" srcOrd="13" destOrd="0" presId="urn:microsoft.com/office/officeart/2005/8/layout/cycle5"/>
-    <dgm:cxn modelId="{2C8E0C79-40C7-4D99-A333-09C232221E72}" type="presParOf" srcId="{FC83BA6D-92F8-421D-B5DC-184634484D77}" destId="{8E4E216C-5F47-44EF-AEF0-66F350F12FDE}" srcOrd="14" destOrd="0" presId="urn:microsoft.com/office/officeart/2005/8/layout/cycle5"/>
+    <dgm:cxn modelId="{E365966C-A505-4FA1-8EC1-BB8B36CF20E1}" type="presOf" srcId="{1B18CCD5-E4E2-4DB8-8C1B-42905D396999}" destId="{208B4263-7B5F-4D56-B8D3-8CD4BE8B6488}" srcOrd="0" destOrd="0" presId="urn:microsoft.com/office/officeart/2005/8/layout/cycle5"/>
+    <dgm:cxn modelId="{049D9A83-EFC9-483A-AF91-0E768EEF0CE8}" type="presOf" srcId="{E51096AB-B512-4487-92C9-4369F2C98375}" destId="{693C1DF7-A358-4E84-A98E-78EA6D150C5A}" srcOrd="0" destOrd="0" presId="urn:microsoft.com/office/officeart/2005/8/layout/cycle5"/>
+    <dgm:cxn modelId="{941BDF5E-5F75-4477-9EA2-C218EF5E0787}" type="presOf" srcId="{2B92D4F3-6C38-40DC-8B82-3C42DE354040}" destId="{9E7F179E-7E00-4EA0-A260-2E7895017FEF}" srcOrd="0" destOrd="0" presId="urn:microsoft.com/office/officeart/2005/8/layout/cycle5"/>
+    <dgm:cxn modelId="{F0B1D755-EA2F-46BE-925E-9FD91F39154D}" type="presOf" srcId="{92792585-24B5-4323-B34D-9BB7E272D64C}" destId="{FC83BA6D-92F8-421D-B5DC-184634484D77}" srcOrd="0" destOrd="0" presId="urn:microsoft.com/office/officeart/2005/8/layout/cycle5"/>
+    <dgm:cxn modelId="{0DEA0D07-5F7A-4A0D-8B2D-F291F4E2CA2C}" type="presOf" srcId="{E04E8B9F-AE4E-4FA0-85DD-0B3EDC07FE3C}" destId="{0AFE4DE8-DB1F-4EF5-A8DC-8A31CF66E890}" srcOrd="0" destOrd="0" presId="urn:microsoft.com/office/officeart/2005/8/layout/cycle5"/>
+    <dgm:cxn modelId="{AC35D049-441D-462C-9848-10A1DFA12BB0}" type="presOf" srcId="{2D9F2D96-794A-4246-94BB-A73F4082B030}" destId="{E816D67F-1151-4D9F-A486-7E695425E0F7}" srcOrd="0" destOrd="0" presId="urn:microsoft.com/office/officeart/2005/8/layout/cycle5"/>
+    <dgm:cxn modelId="{0197B210-E642-4249-9ACF-C0966FB09533}" type="presOf" srcId="{316E1938-F86E-4051-B068-D9E2BFEEE302}" destId="{8E4E216C-5F47-44EF-AEF0-66F350F12FDE}" srcOrd="0" destOrd="0" presId="urn:microsoft.com/office/officeart/2005/8/layout/cycle5"/>
+    <dgm:cxn modelId="{6D13132D-C800-4DC5-B4B3-8D6746CAC300}" type="presParOf" srcId="{FC83BA6D-92F8-421D-B5DC-184634484D77}" destId="{EC611168-1894-482E-898C-405120223975}" srcOrd="0" destOrd="0" presId="urn:microsoft.com/office/officeart/2005/8/layout/cycle5"/>
+    <dgm:cxn modelId="{25B57C47-B21E-4588-9DC5-6A7E5D4E9A03}" type="presParOf" srcId="{FC83BA6D-92F8-421D-B5DC-184634484D77}" destId="{83951DFC-FD47-42AF-B28B-24DB7FA7DDB3}" srcOrd="1" destOrd="0" presId="urn:microsoft.com/office/officeart/2005/8/layout/cycle5"/>
+    <dgm:cxn modelId="{DC64A1E0-B70C-4D71-B4DE-3A02B70B0F6B}" type="presParOf" srcId="{FC83BA6D-92F8-421D-B5DC-184634484D77}" destId="{208B4263-7B5F-4D56-B8D3-8CD4BE8B6488}" srcOrd="2" destOrd="0" presId="urn:microsoft.com/office/officeart/2005/8/layout/cycle5"/>
+    <dgm:cxn modelId="{CDBAA507-8A4B-4783-B99D-457B450D9A1A}" type="presParOf" srcId="{FC83BA6D-92F8-421D-B5DC-184634484D77}" destId="{E50BCF7F-F334-4ECA-8C78-B02C666C8B4C}" srcOrd="3" destOrd="0" presId="urn:microsoft.com/office/officeart/2005/8/layout/cycle5"/>
+    <dgm:cxn modelId="{7B83545A-539B-4699-8EB7-28485857DAC1}" type="presParOf" srcId="{FC83BA6D-92F8-421D-B5DC-184634484D77}" destId="{D6343918-B53A-4B55-8E0D-5A626CAD65EB}" srcOrd="4" destOrd="0" presId="urn:microsoft.com/office/officeart/2005/8/layout/cycle5"/>
+    <dgm:cxn modelId="{05C84794-F9AE-4B53-9170-44FA460BFA46}" type="presParOf" srcId="{FC83BA6D-92F8-421D-B5DC-184634484D77}" destId="{2865A137-1D37-46BF-8129-AF9BAE0EF776}" srcOrd="5" destOrd="0" presId="urn:microsoft.com/office/officeart/2005/8/layout/cycle5"/>
+    <dgm:cxn modelId="{AA891A21-61F7-43A3-AB35-C31A7071DFCA}" type="presParOf" srcId="{FC83BA6D-92F8-421D-B5DC-184634484D77}" destId="{0AFE4DE8-DB1F-4EF5-A8DC-8A31CF66E890}" srcOrd="6" destOrd="0" presId="urn:microsoft.com/office/officeart/2005/8/layout/cycle5"/>
+    <dgm:cxn modelId="{7E60831C-551E-4FCA-B4CA-F4364E087EEF}" type="presParOf" srcId="{FC83BA6D-92F8-421D-B5DC-184634484D77}" destId="{4C5AAAEB-C72C-4795-866D-C99628D2C4D3}" srcOrd="7" destOrd="0" presId="urn:microsoft.com/office/officeart/2005/8/layout/cycle5"/>
+    <dgm:cxn modelId="{8104BC3E-2A05-4606-876E-3BBBD00951F1}" type="presParOf" srcId="{FC83BA6D-92F8-421D-B5DC-184634484D77}" destId="{9E7F179E-7E00-4EA0-A260-2E7895017FEF}" srcOrd="8" destOrd="0" presId="urn:microsoft.com/office/officeart/2005/8/layout/cycle5"/>
+    <dgm:cxn modelId="{4004BC02-7FB6-4BDC-9090-E002C67714A9}" type="presParOf" srcId="{FC83BA6D-92F8-421D-B5DC-184634484D77}" destId="{E816D67F-1151-4D9F-A486-7E695425E0F7}" srcOrd="9" destOrd="0" presId="urn:microsoft.com/office/officeart/2005/8/layout/cycle5"/>
+    <dgm:cxn modelId="{1303E7AA-927B-42C5-9A82-1DE38A6B10DD}" type="presParOf" srcId="{FC83BA6D-92F8-421D-B5DC-184634484D77}" destId="{7F8560C2-DA8B-487C-818F-BD5DDB147BBC}" srcOrd="10" destOrd="0" presId="urn:microsoft.com/office/officeart/2005/8/layout/cycle5"/>
+    <dgm:cxn modelId="{405373A6-7833-4559-9219-73BD4A711470}" type="presParOf" srcId="{FC83BA6D-92F8-421D-B5DC-184634484D77}" destId="{B1F844CB-1498-43D4-8E7F-6633545E9694}" srcOrd="11" destOrd="0" presId="urn:microsoft.com/office/officeart/2005/8/layout/cycle5"/>
+    <dgm:cxn modelId="{6B669191-0E95-4787-9E84-17513B2BB6C0}" type="presParOf" srcId="{FC83BA6D-92F8-421D-B5DC-184634484D77}" destId="{693C1DF7-A358-4E84-A98E-78EA6D150C5A}" srcOrd="12" destOrd="0" presId="urn:microsoft.com/office/officeart/2005/8/layout/cycle5"/>
+    <dgm:cxn modelId="{7ADF016C-EBBA-43B4-8882-13A4A5C818E9}" type="presParOf" srcId="{FC83BA6D-92F8-421D-B5DC-184634484D77}" destId="{140BD655-0E7C-4B27-B024-5C53794F9CB9}" srcOrd="13" destOrd="0" presId="urn:microsoft.com/office/officeart/2005/8/layout/cycle5"/>
+    <dgm:cxn modelId="{3904D9EF-CB1A-4AE4-AB26-7C13A4100FD4}" type="presParOf" srcId="{FC83BA6D-92F8-421D-B5DC-184634484D77}" destId="{8E4E216C-5F47-44EF-AEF0-66F350F12FDE}" srcOrd="14" destOrd="0" presId="urn:microsoft.com/office/officeart/2005/8/layout/cycle5"/>
   </dgm:cxnLst>
   <dgm:bg/>
   <dgm:whole/>
@@ -4513,11 +4586,36 @@
     <b:URL>http://www.ijircce.com/upload/2014/february/7J_A%20Survey.pdf</b:URL>
     <b:RefOrder>1</b:RefOrder>
   </b:Source>
+  <b:Source>
+    <b:Tag>Raf13</b:Tag>
+    <b:SourceType>DocumentFromInternetSite</b:SourceType>
+    <b:Guid>{C4F1BE4D-70DC-4C59-A1F1-1093F708A9C5}</b:Guid>
+    <b:Author>
+      <b:Author>
+        <b:NameList>
+          <b:Person>
+            <b:Last>Nieto</b:Last>
+            <b:First>Rafael</b:First>
+            <b:Middle>Martin</b:Middle>
+          </b:Person>
+        </b:NameList>
+      </b:Author>
+    </b:Author>
+    <b:Title>On the fusion of single-target video objects tracking algorithms</b:Title>
+    <b:InternetSiteTitle>Escuela Politecnica</b:InternetSiteTitle>
+    <b:Year>2013</b:Year>
+    <b:Month>September</b:Month>
+    <b:YearAccessed>2015</b:YearAccessed>
+    <b:MonthAccessed>11</b:MonthAccessed>
+    <b:DayAccessed>29</b:DayAccessed>
+    <b:URL>http://www.eps.uam.es/nueva_web/intranet/ga/tfdm/trabajos/Rafael_Martin_Nieto.pdf</b:URL>
+    <b:RefOrder>2</b:RefOrder>
+  </b:Source>
 </b:Sources>
 </file>
 
 <file path=customXml/itemProps1.xml><?xml version="1.0" encoding="utf-8"?>
-<ds:datastoreItem xmlns:ds="http://schemas.openxmlformats.org/officeDocument/2006/customXml" ds:itemID="{5DC27253-3CBA-423A-93C9-4D501EE7E027}">
+<ds:datastoreItem xmlns:ds="http://schemas.openxmlformats.org/officeDocument/2006/customXml" ds:itemID="{E4269E8B-73D3-4170-B34A-23699C10CEDD}">
   <ds:schemaRefs>
     <ds:schemaRef ds:uri="http://schemas.openxmlformats.org/officeDocument/2006/bibliography"/>
   </ds:schemaRefs>

</xml_diff>

<commit_message>
Template matching and Mean Shift tracking written.
</commit_message>
<xml_diff>
--- a/documents/Beeldherkenning/Beeld Herkenning.docx
+++ b/documents/Beeldherkenning/Beeld Herkenning.docx
@@ -271,16 +271,23 @@
       <w:r>
         <w:t xml:space="preserve">Frame </w:t>
       </w:r>
-      <w:r>
-        <w:rPr>
-          <w:lang w:val="en-GB"/>
-        </w:rPr>
+      <w:proofErr w:type="spellStart"/>
+      <w:r>
         <w:t>Differencing</w:t>
       </w:r>
-    </w:p>
-    <w:p>
-      <w:r>
-        <w:t>Met Frame Differencing wordt het huidige beeld vergeleken met een voorgaand beeld. Ieder verschil dat ontstaat is een mogelijke positie van een bewegend object. Doordat dit algoritme zeer eenvoudig is, is dit ook een vrij snelle methode om mogelijke locaties vast te stellen.</w:t>
+      <w:proofErr w:type="spellEnd"/>
+    </w:p>
+    <w:p>
+      <w:r>
+        <w:t xml:space="preserve">Met Frame </w:t>
+      </w:r>
+      <w:proofErr w:type="spellStart"/>
+      <w:r>
+        <w:t>Differencing</w:t>
+      </w:r>
+      <w:proofErr w:type="spellEnd"/>
+      <w:r>
+        <w:t xml:space="preserve"> wordt het huidige beeld vergeleken met een voorgaand beeld. Ieder verschil dat ontstaat is een mogelijke positie van een bewegend object. Doordat dit algoritme zeer eenvoudig is, is dit ook een vrij snelle methode om mogelijke locaties vast te stellen.</w:t>
       </w:r>
       <w:r>
         <w:t xml:space="preserve"> Echter kunnen verschillen ontstaan door veranderingen in het licht en mogelijke bewegingen op een achtergrond.</w:t>
@@ -308,8 +315,13 @@
       </w:pPr>
       <w:r>
         <w:lastRenderedPageBreak/>
-        <w:t>Background substraction</w:t>
-      </w:r>
+        <w:t xml:space="preserve">Background </w:t>
+      </w:r>
+      <w:proofErr w:type="spellStart"/>
+      <w:r>
+        <w:t>substraction</w:t>
+      </w:r>
+      <w:proofErr w:type="spellEnd"/>
     </w:p>
     <w:p>
       <w:r>
@@ -353,8 +365,21 @@
       </w:r>
     </w:p>
     <w:p>
-      <w:r>
-        <w:t xml:space="preserve">Rafeal Nieto heeft een overzicht gemaakt van mogelijke Object </w:t>
+      <w:proofErr w:type="spellStart"/>
+      <w:r>
+        <w:t>Rafeal</w:t>
+      </w:r>
+      <w:proofErr w:type="spellEnd"/>
+      <w:r>
+        <w:t xml:space="preserve"> </w:t>
+      </w:r>
+      <w:proofErr w:type="spellStart"/>
+      <w:r>
+        <w:t>Nieto</w:t>
+      </w:r>
+      <w:proofErr w:type="spellEnd"/>
+      <w:r>
+        <w:t xml:space="preserve"> heeft een overzicht gemaakt van mogelijke Object </w:t>
       </w:r>
       <w:r>
         <w:t>classificatie</w:t>
@@ -367,6 +392,7 @@
           <w:id w:val="-278648226"/>
           <w:citation/>
         </w:sdtPr>
+        <w:sdtEndPr/>
         <w:sdtContent>
           <w:r>
             <w:fldChar w:fldCharType="begin"/>
@@ -404,67 +430,326 @@
       </w:r>
     </w:p>
     <w:p>
+      <w:r>
+        <w:t>Bij Template Matching wordt op een beeld het juiste object opgespoord door deze te vergelijken met een vooraf gesteld beeld(template)</w:t>
+      </w:r>
+      <w:r>
+        <w:t xml:space="preserve">. </w:t>
+      </w:r>
+      <w:r>
+        <w:t xml:space="preserve">Dit wordt gedaan door een Convolutie(Verschil tussen waarden </w:t>
+      </w:r>
+      <w:sdt>
+        <w:sdtPr>
+          <w:id w:val="413052405"/>
+          <w:citation/>
+        </w:sdtPr>
+        <w:sdtContent>
+          <w:r>
+            <w:fldChar w:fldCharType="begin"/>
+          </w:r>
+          <w:r>
+            <w:instrText xml:space="preserve"> CITATION Con15 \l 1043 </w:instrText>
+          </w:r>
+          <w:r>
+            <w:fldChar w:fldCharType="separate"/>
+          </w:r>
+          <w:r>
+            <w:rPr>
+              <w:noProof/>
+            </w:rPr>
+            <w:t>(Convolution, 2015)</w:t>
+          </w:r>
+          <w:r>
+            <w:fldChar w:fldCharType="end"/>
+          </w:r>
+        </w:sdtContent>
+      </w:sdt>
+      <w:r>
+        <w:t>) uit te rekenen en de locatie met de hoogste convolutie waarde is het object dat gevonden dient te worden.</w:t>
+      </w:r>
+    </w:p>
+    <w:p>
+      <w:r>
+        <w:t>Doordat het algoritme uit weinig stappen bestaat is het eenvoud</w:t>
+      </w:r>
+      <w:r>
+        <w:t>ig toe te passen. Deze methode verwerkt zijn gegevens snel genoeg om in een real-time applicatie te kunnen draaien.</w:t>
+      </w:r>
+    </w:p>
+    <w:p>
+      <w:r>
+        <w:t xml:space="preserve">Echter kan het algoritme niet goed tegen transformaties van het doelobject (Vervormingen, rotaties en verandering in formaat). Deze problemen zullen niet veel voorkomen bij de ping </w:t>
+      </w:r>
+      <w:proofErr w:type="spellStart"/>
+      <w:r>
+        <w:t>pong</w:t>
+      </w:r>
+      <w:proofErr w:type="spellEnd"/>
+      <w:r>
+        <w:t xml:space="preserve"> bal doordat deze ten alle tijden rond zullen zijn.</w:t>
+      </w:r>
+    </w:p>
+    <w:p>
+      <w:r>
+        <w:t>Verder kunnen problemen ontstaan wanneer de kleur van het object afwijkt van de template. Dit kan komen door bijvoorbeeld de belichting van het object. Dit probleem kan echter opgelost worden in de Object Detectie stap.</w:t>
+      </w:r>
+    </w:p>
+    <w:p>
       <w:pPr>
         <w:pStyle w:val="Kop4"/>
       </w:pPr>
-      <w:r>
-        <w:t>Mean-Shift</w:t>
+      <w:proofErr w:type="spellStart"/>
+      <w:r>
+        <w:t>Mean</w:t>
+      </w:r>
+      <w:proofErr w:type="spellEnd"/>
+      <w:r>
+        <w:t>-Shift</w:t>
+      </w:r>
+    </w:p>
+    <w:p>
+      <w:proofErr w:type="spellStart"/>
+      <w:r>
+        <w:t>Mean</w:t>
+      </w:r>
+      <w:proofErr w:type="spellEnd"/>
+      <w:r>
+        <w:t xml:space="preserve"> Shift beschrijft een proces waarbij de nieuwe locatie wordt uitgerekend aan de hand van een eerdere positie in combinatie met een herkenningspunt. Dit herkenningspunt kan een template, een kleur combinatie of een andere herkenningspunt</w:t>
+      </w:r>
+      <w:r>
+        <w:t xml:space="preserve"> </w:t>
+      </w:r>
+      <w:r>
+        <w:t>zijn.</w:t>
+      </w:r>
+    </w:p>
+    <w:p>
+      <w:r>
+        <w:t xml:space="preserve">Het algoritme rekent locaties uit die overeenkomen met het herkenningspunt. Echter is deze herkenning niet zo strikt als bij template matches, waarbij iedere de volledige overeenkomst telt, maar in plaats hiervan zullen alle overeenkomsten gemarkeerd worden. Vervolgens wordt de </w:t>
+      </w:r>
+      <w:proofErr w:type="spellStart"/>
+      <w:r>
+        <w:t>Epanechnikov</w:t>
+      </w:r>
+      <w:proofErr w:type="spellEnd"/>
+      <w:r>
+        <w:t xml:space="preserve"> </w:t>
+      </w:r>
+      <w:proofErr w:type="spellStart"/>
+      <w:r>
+        <w:t>Kernel</w:t>
+      </w:r>
+      <w:proofErr w:type="spellEnd"/>
+      <w:r>
+        <w:t xml:space="preserve"> methode </w:t>
+      </w:r>
+      <w:sdt>
+        <w:sdtPr>
+          <w:id w:val="805280149"/>
+          <w:citation/>
+        </w:sdtPr>
+        <w:sdtContent>
+          <w:r>
+            <w:fldChar w:fldCharType="begin"/>
+          </w:r>
+          <w:r>
+            <w:instrText xml:space="preserve"> CITATION Str15 \l 1043 </w:instrText>
+          </w:r>
+          <w:r>
+            <w:fldChar w:fldCharType="separate"/>
+          </w:r>
+          <w:r>
+            <w:rPr>
+              <w:noProof/>
+            </w:rPr>
+            <w:t>(Struijker)</w:t>
+          </w:r>
+          <w:r>
+            <w:fldChar w:fldCharType="end"/>
+          </w:r>
+        </w:sdtContent>
+      </w:sdt>
+      <w:r>
+        <w:t xml:space="preserve"> toegepast om de overeenkomsten dicht bij de eerdere locatie prioriteit te geven over de anderen overeenkomsten.</w:t>
+      </w:r>
+    </w:p>
+    <w:p>
+      <w:r>
+        <w:lastRenderedPageBreak/>
+        <w:t>Deze methode kan ook doorberekend worden wanneer het object buiten beeld valt(Obstructie) door met de eerder uitgerekende snelheid en locatie de verwachte locatie van het object aan te passen. Hierdoor kan ieder frame een voorspelling gemaakt worden totdat een nieuwe cluster overeenkomsten in de buurt van de verwachte locatie komt waardoor het object teruggevonden kan worden.</w:t>
+      </w:r>
+    </w:p>
+    <w:p>
+      <w:r>
+        <w:t>Het algoritme presteert goed wanneer een specifiek kenmerk het object omschrijft</w:t>
+      </w:r>
+      <w:r>
+        <w:t>. Hierdoor kan het object eenvoudig herkent worden.</w:t>
+      </w:r>
+    </w:p>
+    <w:p>
+      <w:r>
+        <w:t xml:space="preserve">Dit algoritme presteert echter </w:t>
+      </w:r>
+      <w:r>
+        <w:t>minder goed wanneer het object buiten het beeldbereik valt. Dit komt doordat het algoritme zal aannemen dat het object door beweegt met als gevolg dat de voorspelde locatie ver buiten het beeld zal vallen.</w:t>
+      </w:r>
+      <w:bookmarkStart w:id="0" w:name="_GoBack"/>
+      <w:bookmarkEnd w:id="0"/>
+      <w:r>
+        <w:t xml:space="preserve"> </w:t>
       </w:r>
     </w:p>
     <w:p>
       <w:pPr>
         <w:pStyle w:val="Kop4"/>
+        <w:rPr>
+          <w:lang w:val="en-GB"/>
+        </w:rPr>
       </w:pPr>
-      <w:r>
-        <w:t>Particle Filter-based Color Tracking (PFC)</w:t>
+      <w:proofErr w:type="spellStart"/>
+      <w:r>
+        <w:t>Particle</w:t>
+      </w:r>
+      <w:proofErr w:type="spellEnd"/>
+      <w:r>
+        <w:t xml:space="preserve"> Filter-b</w:t>
+      </w:r>
+      <w:proofErr w:type="spellStart"/>
+      <w:r>
+        <w:rPr>
+          <w:lang w:val="en-GB"/>
+        </w:rPr>
+        <w:t>ased</w:t>
+      </w:r>
+      <w:proofErr w:type="spellEnd"/>
+      <w:r>
+        <w:rPr>
+          <w:lang w:val="en-GB"/>
+        </w:rPr>
+        <w:t xml:space="preserve"> </w:t>
+      </w:r>
+      <w:proofErr w:type="spellStart"/>
+      <w:r>
+        <w:rPr>
+          <w:lang w:val="en-GB"/>
+        </w:rPr>
+        <w:t>Color</w:t>
+      </w:r>
+      <w:proofErr w:type="spellEnd"/>
+      <w:r>
+        <w:rPr>
+          <w:lang w:val="en-GB"/>
+        </w:rPr>
+        <w:t xml:space="preserve"> Tracking (PFC)</w:t>
       </w:r>
     </w:p>
     <w:p>
       <w:pPr>
         <w:pStyle w:val="Kop4"/>
+        <w:rPr>
+          <w:lang w:val="en-GB"/>
+        </w:rPr>
       </w:pPr>
       <w:r>
-        <w:t>Lucas-Kanade Tracking</w:t>
+        <w:rPr>
+          <w:lang w:val="en-GB"/>
+        </w:rPr>
+        <w:t>Lucas-</w:t>
+      </w:r>
+      <w:proofErr w:type="spellStart"/>
+      <w:r>
+        <w:rPr>
+          <w:lang w:val="en-GB"/>
+        </w:rPr>
+        <w:t>Kanade</w:t>
+      </w:r>
+      <w:proofErr w:type="spellEnd"/>
+      <w:r>
+        <w:rPr>
+          <w:lang w:val="en-GB"/>
+        </w:rPr>
+        <w:t xml:space="preserve"> Tracking</w:t>
       </w:r>
     </w:p>
     <w:p>
       <w:pPr>
         <w:pStyle w:val="Kop4"/>
+        <w:rPr>
+          <w:lang w:val="en-GB"/>
+        </w:rPr>
       </w:pPr>
       <w:r>
+        <w:rPr>
+          <w:lang w:val="en-GB"/>
+        </w:rPr>
         <w:t>Incremental Learning for Robust Visual Tracking</w:t>
       </w:r>
     </w:p>
     <w:p>
       <w:pPr>
         <w:pStyle w:val="Kop4"/>
+        <w:rPr>
+          <w:lang w:val="en-GB"/>
+        </w:rPr>
       </w:pPr>
       <w:r>
+        <w:rPr>
+          <w:lang w:val="en-GB"/>
+        </w:rPr>
         <w:t>Tracking Learning Detection</w:t>
       </w:r>
     </w:p>
     <w:p>
       <w:pPr>
         <w:pStyle w:val="Kop4"/>
+        <w:rPr>
+          <w:lang w:val="en-GB"/>
+        </w:rPr>
       </w:pPr>
       <w:r>
+        <w:rPr>
+          <w:lang w:val="en-GB"/>
+        </w:rPr>
         <w:t>Corrected Background-Weighted Histogram Tracker</w:t>
       </w:r>
     </w:p>
     <w:p>
       <w:pPr>
         <w:pStyle w:val="Kop4"/>
+        <w:rPr>
+          <w:lang w:val="en-GB"/>
+        </w:rPr>
       </w:pPr>
       <w:r>
+        <w:rPr>
+          <w:lang w:val="en-GB"/>
+        </w:rPr>
         <w:t>Scale and Orientation Adaptive Mean-Shift Tracking</w:t>
       </w:r>
     </w:p>
     <w:p>
-      <w:bookmarkStart w:id="0" w:name="_GoBack"/>
-      <w:bookmarkEnd w:id="0"/>
-    </w:p>
-    <w:p/>
-    <w:p/>
+      <w:pPr>
+        <w:rPr>
+          <w:lang w:val="en-GB"/>
+        </w:rPr>
+      </w:pPr>
+    </w:p>
+    <w:p>
+      <w:pPr>
+        <w:rPr>
+          <w:lang w:val="en-GB"/>
+        </w:rPr>
+      </w:pPr>
+    </w:p>
+    <w:p>
+      <w:pPr>
+        <w:rPr>
+          <w:lang w:val="en-GB"/>
+        </w:rPr>
+      </w:pPr>
+    </w:p>
     <w:sectPr>
       <w:pgSz w:w="11906" w:h="16838"/>
       <w:pgMar w:top="1417" w:right="1417" w:bottom="1417" w:left="1417" w:header="708" w:footer="708" w:gutter="0"/>
@@ -2326,37 +2611,37 @@
     </dgm:pt>
   </dgm:ptLst>
   <dgm:cxnLst>
+    <dgm:cxn modelId="{C6A60444-B9D0-4B46-8CEB-45FC116C5F9E}" type="presOf" srcId="{F79183A8-3B5F-4951-A4D5-D2794A8ED4CB}" destId="{E50BCF7F-F334-4ECA-8C78-B02C666C8B4C}" srcOrd="0" destOrd="0" presId="urn:microsoft.com/office/officeart/2005/8/layout/cycle5"/>
+    <dgm:cxn modelId="{0D63BA51-7CD1-4398-B6A9-17EDB84BEC1B}" type="presOf" srcId="{6B4C9BFE-680F-440E-B3C6-CC05537FF1D8}" destId="{B1F844CB-1498-43D4-8E7F-6633545E9694}" srcOrd="0" destOrd="0" presId="urn:microsoft.com/office/officeart/2005/8/layout/cycle5"/>
     <dgm:cxn modelId="{99D9A0F8-C2C1-42BC-9CF9-90C435A97D73}" srcId="{92792585-24B5-4323-B34D-9BB7E272D64C}" destId="{E51096AB-B512-4487-92C9-4369F2C98375}" srcOrd="4" destOrd="0" parTransId="{A2FF80DC-E345-452F-8420-C7BC1D3AC043}" sibTransId="{316E1938-F86E-4051-B068-D9E2BFEEE302}"/>
-    <dgm:cxn modelId="{DA8B38E3-D46D-4382-85B1-D3F8396957FC}" type="presOf" srcId="{F79183A8-3B5F-4951-A4D5-D2794A8ED4CB}" destId="{E50BCF7F-F334-4ECA-8C78-B02C666C8B4C}" srcOrd="0" destOrd="0" presId="urn:microsoft.com/office/officeart/2005/8/layout/cycle5"/>
-    <dgm:cxn modelId="{A68BDAB9-13BD-4CF2-9927-19745188E591}" type="presOf" srcId="{6B4C9BFE-680F-440E-B3C6-CC05537FF1D8}" destId="{B1F844CB-1498-43D4-8E7F-6633545E9694}" srcOrd="0" destOrd="0" presId="urn:microsoft.com/office/officeart/2005/8/layout/cycle5"/>
+    <dgm:cxn modelId="{5AC218FF-8B03-4B56-8CAC-C6424BA8B113}" type="presOf" srcId="{92792585-24B5-4323-B34D-9BB7E272D64C}" destId="{FC83BA6D-92F8-421D-B5DC-184634484D77}" srcOrd="0" destOrd="0" presId="urn:microsoft.com/office/officeart/2005/8/layout/cycle5"/>
+    <dgm:cxn modelId="{29BD4E4E-6784-4694-9EB6-B0A3565CDA40}" type="presOf" srcId="{316E1938-F86E-4051-B068-D9E2BFEEE302}" destId="{8E4E216C-5F47-44EF-AEF0-66F350F12FDE}" srcOrd="0" destOrd="0" presId="urn:microsoft.com/office/officeart/2005/8/layout/cycle5"/>
+    <dgm:cxn modelId="{1437D5A1-3A20-4136-9FB5-881BCF9EF38C}" type="presOf" srcId="{1B18CCD5-E4E2-4DB8-8C1B-42905D396999}" destId="{208B4263-7B5F-4D56-B8D3-8CD4BE8B6488}" srcOrd="0" destOrd="0" presId="urn:microsoft.com/office/officeart/2005/8/layout/cycle5"/>
+    <dgm:cxn modelId="{C9CE89A5-C160-42ED-BE1C-53D06BCA761E}" type="presOf" srcId="{E04E8B9F-AE4E-4FA0-85DD-0B3EDC07FE3C}" destId="{0AFE4DE8-DB1F-4EF5-A8DC-8A31CF66E890}" srcOrd="0" destOrd="0" presId="urn:microsoft.com/office/officeart/2005/8/layout/cycle5"/>
     <dgm:cxn modelId="{19AF5A7B-01C0-4966-935F-1F2C18BF1724}" srcId="{92792585-24B5-4323-B34D-9BB7E272D64C}" destId="{E04E8B9F-AE4E-4FA0-85DD-0B3EDC07FE3C}" srcOrd="2" destOrd="0" parTransId="{0513C8FA-6D2C-49D2-B715-CE76DE21CD75}" sibTransId="{2B92D4F3-6C38-40DC-8B82-3C42DE354040}"/>
     <dgm:cxn modelId="{498D4B8E-588A-461F-B46E-C6D746FCD7A8}" srcId="{92792585-24B5-4323-B34D-9BB7E272D64C}" destId="{2D9F2D96-794A-4246-94BB-A73F4082B030}" srcOrd="3" destOrd="0" parTransId="{CAD8F401-0903-4EC2-92E6-DB51C6FA0AB8}" sibTransId="{6B4C9BFE-680F-440E-B3C6-CC05537FF1D8}"/>
+    <dgm:cxn modelId="{2A3D85F5-2B10-4E2C-BA64-9DE095326AFA}" type="presOf" srcId="{2D9F2D96-794A-4246-94BB-A73F4082B030}" destId="{E816D67F-1151-4D9F-A486-7E695425E0F7}" srcOrd="0" destOrd="0" presId="urn:microsoft.com/office/officeart/2005/8/layout/cycle5"/>
+    <dgm:cxn modelId="{12ACA569-02D2-49F0-B5FC-6B9A45706369}" type="presOf" srcId="{2B92D4F3-6C38-40DC-8B82-3C42DE354040}" destId="{9E7F179E-7E00-4EA0-A260-2E7895017FEF}" srcOrd="0" destOrd="0" presId="urn:microsoft.com/office/officeart/2005/8/layout/cycle5"/>
     <dgm:cxn modelId="{1AA2A4A6-737B-43B6-A8FF-8FE1CF2F6510}" srcId="{92792585-24B5-4323-B34D-9BB7E272D64C}" destId="{B5B879F4-5C22-41F5-ABC2-421B99565B8F}" srcOrd="0" destOrd="0" parTransId="{FB8A2C34-F278-4415-920D-A6935B6D5F1C}" sibTransId="{1B18CCD5-E4E2-4DB8-8C1B-42905D396999}"/>
-    <dgm:cxn modelId="{E26D5D4C-99C1-4774-A9D3-1EE1C63EAF1E}" type="presOf" srcId="{698F9176-BA0C-4351-9FEF-83929C035D7D}" destId="{2865A137-1D37-46BF-8129-AF9BAE0EF776}" srcOrd="0" destOrd="0" presId="urn:microsoft.com/office/officeart/2005/8/layout/cycle5"/>
-    <dgm:cxn modelId="{95E9467A-132B-4AC9-8003-A65F3779ED62}" type="presOf" srcId="{B5B879F4-5C22-41F5-ABC2-421B99565B8F}" destId="{EC611168-1894-482E-898C-405120223975}" srcOrd="0" destOrd="0" presId="urn:microsoft.com/office/officeart/2005/8/layout/cycle5"/>
+    <dgm:cxn modelId="{72C27055-F4D9-4950-A226-4A6781F39F07}" type="presOf" srcId="{B5B879F4-5C22-41F5-ABC2-421B99565B8F}" destId="{EC611168-1894-482E-898C-405120223975}" srcOrd="0" destOrd="0" presId="urn:microsoft.com/office/officeart/2005/8/layout/cycle5"/>
     <dgm:cxn modelId="{3EF67851-CA2F-40E4-BF00-C5B367D84909}" srcId="{92792585-24B5-4323-B34D-9BB7E272D64C}" destId="{F79183A8-3B5F-4951-A4D5-D2794A8ED4CB}" srcOrd="1" destOrd="0" parTransId="{E2F32439-F982-4027-92A2-99DFCD5B3892}" sibTransId="{698F9176-BA0C-4351-9FEF-83929C035D7D}"/>
-    <dgm:cxn modelId="{E365966C-A505-4FA1-8EC1-BB8B36CF20E1}" type="presOf" srcId="{1B18CCD5-E4E2-4DB8-8C1B-42905D396999}" destId="{208B4263-7B5F-4D56-B8D3-8CD4BE8B6488}" srcOrd="0" destOrd="0" presId="urn:microsoft.com/office/officeart/2005/8/layout/cycle5"/>
-    <dgm:cxn modelId="{049D9A83-EFC9-483A-AF91-0E768EEF0CE8}" type="presOf" srcId="{E51096AB-B512-4487-92C9-4369F2C98375}" destId="{693C1DF7-A358-4E84-A98E-78EA6D150C5A}" srcOrd="0" destOrd="0" presId="urn:microsoft.com/office/officeart/2005/8/layout/cycle5"/>
-    <dgm:cxn modelId="{941BDF5E-5F75-4477-9EA2-C218EF5E0787}" type="presOf" srcId="{2B92D4F3-6C38-40DC-8B82-3C42DE354040}" destId="{9E7F179E-7E00-4EA0-A260-2E7895017FEF}" srcOrd="0" destOrd="0" presId="urn:microsoft.com/office/officeart/2005/8/layout/cycle5"/>
-    <dgm:cxn modelId="{F0B1D755-EA2F-46BE-925E-9FD91F39154D}" type="presOf" srcId="{92792585-24B5-4323-B34D-9BB7E272D64C}" destId="{FC83BA6D-92F8-421D-B5DC-184634484D77}" srcOrd="0" destOrd="0" presId="urn:microsoft.com/office/officeart/2005/8/layout/cycle5"/>
-    <dgm:cxn modelId="{0DEA0D07-5F7A-4A0D-8B2D-F291F4E2CA2C}" type="presOf" srcId="{E04E8B9F-AE4E-4FA0-85DD-0B3EDC07FE3C}" destId="{0AFE4DE8-DB1F-4EF5-A8DC-8A31CF66E890}" srcOrd="0" destOrd="0" presId="urn:microsoft.com/office/officeart/2005/8/layout/cycle5"/>
-    <dgm:cxn modelId="{AC35D049-441D-462C-9848-10A1DFA12BB0}" type="presOf" srcId="{2D9F2D96-794A-4246-94BB-A73F4082B030}" destId="{E816D67F-1151-4D9F-A486-7E695425E0F7}" srcOrd="0" destOrd="0" presId="urn:microsoft.com/office/officeart/2005/8/layout/cycle5"/>
-    <dgm:cxn modelId="{0197B210-E642-4249-9ACF-C0966FB09533}" type="presOf" srcId="{316E1938-F86E-4051-B068-D9E2BFEEE302}" destId="{8E4E216C-5F47-44EF-AEF0-66F350F12FDE}" srcOrd="0" destOrd="0" presId="urn:microsoft.com/office/officeart/2005/8/layout/cycle5"/>
-    <dgm:cxn modelId="{6D13132D-C800-4DC5-B4B3-8D6746CAC300}" type="presParOf" srcId="{FC83BA6D-92F8-421D-B5DC-184634484D77}" destId="{EC611168-1894-482E-898C-405120223975}" srcOrd="0" destOrd="0" presId="urn:microsoft.com/office/officeart/2005/8/layout/cycle5"/>
-    <dgm:cxn modelId="{25B57C47-B21E-4588-9DC5-6A7E5D4E9A03}" type="presParOf" srcId="{FC83BA6D-92F8-421D-B5DC-184634484D77}" destId="{83951DFC-FD47-42AF-B28B-24DB7FA7DDB3}" srcOrd="1" destOrd="0" presId="urn:microsoft.com/office/officeart/2005/8/layout/cycle5"/>
-    <dgm:cxn modelId="{DC64A1E0-B70C-4D71-B4DE-3A02B70B0F6B}" type="presParOf" srcId="{FC83BA6D-92F8-421D-B5DC-184634484D77}" destId="{208B4263-7B5F-4D56-B8D3-8CD4BE8B6488}" srcOrd="2" destOrd="0" presId="urn:microsoft.com/office/officeart/2005/8/layout/cycle5"/>
-    <dgm:cxn modelId="{CDBAA507-8A4B-4783-B99D-457B450D9A1A}" type="presParOf" srcId="{FC83BA6D-92F8-421D-B5DC-184634484D77}" destId="{E50BCF7F-F334-4ECA-8C78-B02C666C8B4C}" srcOrd="3" destOrd="0" presId="urn:microsoft.com/office/officeart/2005/8/layout/cycle5"/>
-    <dgm:cxn modelId="{7B83545A-539B-4699-8EB7-28485857DAC1}" type="presParOf" srcId="{FC83BA6D-92F8-421D-B5DC-184634484D77}" destId="{D6343918-B53A-4B55-8E0D-5A626CAD65EB}" srcOrd="4" destOrd="0" presId="urn:microsoft.com/office/officeart/2005/8/layout/cycle5"/>
-    <dgm:cxn modelId="{05C84794-F9AE-4B53-9170-44FA460BFA46}" type="presParOf" srcId="{FC83BA6D-92F8-421D-B5DC-184634484D77}" destId="{2865A137-1D37-46BF-8129-AF9BAE0EF776}" srcOrd="5" destOrd="0" presId="urn:microsoft.com/office/officeart/2005/8/layout/cycle5"/>
-    <dgm:cxn modelId="{AA891A21-61F7-43A3-AB35-C31A7071DFCA}" type="presParOf" srcId="{FC83BA6D-92F8-421D-B5DC-184634484D77}" destId="{0AFE4DE8-DB1F-4EF5-A8DC-8A31CF66E890}" srcOrd="6" destOrd="0" presId="urn:microsoft.com/office/officeart/2005/8/layout/cycle5"/>
-    <dgm:cxn modelId="{7E60831C-551E-4FCA-B4CA-F4364E087EEF}" type="presParOf" srcId="{FC83BA6D-92F8-421D-B5DC-184634484D77}" destId="{4C5AAAEB-C72C-4795-866D-C99628D2C4D3}" srcOrd="7" destOrd="0" presId="urn:microsoft.com/office/officeart/2005/8/layout/cycle5"/>
-    <dgm:cxn modelId="{8104BC3E-2A05-4606-876E-3BBBD00951F1}" type="presParOf" srcId="{FC83BA6D-92F8-421D-B5DC-184634484D77}" destId="{9E7F179E-7E00-4EA0-A260-2E7895017FEF}" srcOrd="8" destOrd="0" presId="urn:microsoft.com/office/officeart/2005/8/layout/cycle5"/>
-    <dgm:cxn modelId="{4004BC02-7FB6-4BDC-9090-E002C67714A9}" type="presParOf" srcId="{FC83BA6D-92F8-421D-B5DC-184634484D77}" destId="{E816D67F-1151-4D9F-A486-7E695425E0F7}" srcOrd="9" destOrd="0" presId="urn:microsoft.com/office/officeart/2005/8/layout/cycle5"/>
-    <dgm:cxn modelId="{1303E7AA-927B-42C5-9A82-1DE38A6B10DD}" type="presParOf" srcId="{FC83BA6D-92F8-421D-B5DC-184634484D77}" destId="{7F8560C2-DA8B-487C-818F-BD5DDB147BBC}" srcOrd="10" destOrd="0" presId="urn:microsoft.com/office/officeart/2005/8/layout/cycle5"/>
-    <dgm:cxn modelId="{405373A6-7833-4559-9219-73BD4A711470}" type="presParOf" srcId="{FC83BA6D-92F8-421D-B5DC-184634484D77}" destId="{B1F844CB-1498-43D4-8E7F-6633545E9694}" srcOrd="11" destOrd="0" presId="urn:microsoft.com/office/officeart/2005/8/layout/cycle5"/>
-    <dgm:cxn modelId="{6B669191-0E95-4787-9E84-17513B2BB6C0}" type="presParOf" srcId="{FC83BA6D-92F8-421D-B5DC-184634484D77}" destId="{693C1DF7-A358-4E84-A98E-78EA6D150C5A}" srcOrd="12" destOrd="0" presId="urn:microsoft.com/office/officeart/2005/8/layout/cycle5"/>
-    <dgm:cxn modelId="{7ADF016C-EBBA-43B4-8882-13A4A5C818E9}" type="presParOf" srcId="{FC83BA6D-92F8-421D-B5DC-184634484D77}" destId="{140BD655-0E7C-4B27-B024-5C53794F9CB9}" srcOrd="13" destOrd="0" presId="urn:microsoft.com/office/officeart/2005/8/layout/cycle5"/>
-    <dgm:cxn modelId="{3904D9EF-CB1A-4AE4-AB26-7C13A4100FD4}" type="presParOf" srcId="{FC83BA6D-92F8-421D-B5DC-184634484D77}" destId="{8E4E216C-5F47-44EF-AEF0-66F350F12FDE}" srcOrd="14" destOrd="0" presId="urn:microsoft.com/office/officeart/2005/8/layout/cycle5"/>
+    <dgm:cxn modelId="{32EF5DDA-9EAF-48CA-B6F8-A65DDA516069}" type="presOf" srcId="{698F9176-BA0C-4351-9FEF-83929C035D7D}" destId="{2865A137-1D37-46BF-8129-AF9BAE0EF776}" srcOrd="0" destOrd="0" presId="urn:microsoft.com/office/officeart/2005/8/layout/cycle5"/>
+    <dgm:cxn modelId="{02D9C90C-32FE-46C6-9D70-CA1B0E47C653}" type="presOf" srcId="{E51096AB-B512-4487-92C9-4369F2C98375}" destId="{693C1DF7-A358-4E84-A98E-78EA6D150C5A}" srcOrd="0" destOrd="0" presId="urn:microsoft.com/office/officeart/2005/8/layout/cycle5"/>
+    <dgm:cxn modelId="{D0CD9EED-D507-40CF-BA40-7EB516B29B30}" type="presParOf" srcId="{FC83BA6D-92F8-421D-B5DC-184634484D77}" destId="{EC611168-1894-482E-898C-405120223975}" srcOrd="0" destOrd="0" presId="urn:microsoft.com/office/officeart/2005/8/layout/cycle5"/>
+    <dgm:cxn modelId="{79F121D7-53B1-4F76-85D0-D3EE451E8C93}" type="presParOf" srcId="{FC83BA6D-92F8-421D-B5DC-184634484D77}" destId="{83951DFC-FD47-42AF-B28B-24DB7FA7DDB3}" srcOrd="1" destOrd="0" presId="urn:microsoft.com/office/officeart/2005/8/layout/cycle5"/>
+    <dgm:cxn modelId="{D569BCE2-DAEA-466E-830F-716383AC081D}" type="presParOf" srcId="{FC83BA6D-92F8-421D-B5DC-184634484D77}" destId="{208B4263-7B5F-4D56-B8D3-8CD4BE8B6488}" srcOrd="2" destOrd="0" presId="urn:microsoft.com/office/officeart/2005/8/layout/cycle5"/>
+    <dgm:cxn modelId="{F9523C2A-1AC6-4DD6-875F-26C15515EA9F}" type="presParOf" srcId="{FC83BA6D-92F8-421D-B5DC-184634484D77}" destId="{E50BCF7F-F334-4ECA-8C78-B02C666C8B4C}" srcOrd="3" destOrd="0" presId="urn:microsoft.com/office/officeart/2005/8/layout/cycle5"/>
+    <dgm:cxn modelId="{CE0A2608-E184-4090-AB70-6B88B17C8388}" type="presParOf" srcId="{FC83BA6D-92F8-421D-B5DC-184634484D77}" destId="{D6343918-B53A-4B55-8E0D-5A626CAD65EB}" srcOrd="4" destOrd="0" presId="urn:microsoft.com/office/officeart/2005/8/layout/cycle5"/>
+    <dgm:cxn modelId="{E92DD566-99A6-45EE-BF75-66F63C8A127B}" type="presParOf" srcId="{FC83BA6D-92F8-421D-B5DC-184634484D77}" destId="{2865A137-1D37-46BF-8129-AF9BAE0EF776}" srcOrd="5" destOrd="0" presId="urn:microsoft.com/office/officeart/2005/8/layout/cycle5"/>
+    <dgm:cxn modelId="{998A4154-9A74-4569-B662-84B71D038B2A}" type="presParOf" srcId="{FC83BA6D-92F8-421D-B5DC-184634484D77}" destId="{0AFE4DE8-DB1F-4EF5-A8DC-8A31CF66E890}" srcOrd="6" destOrd="0" presId="urn:microsoft.com/office/officeart/2005/8/layout/cycle5"/>
+    <dgm:cxn modelId="{9A7B2B78-5561-48CC-AEF6-16F8BF5AE041}" type="presParOf" srcId="{FC83BA6D-92F8-421D-B5DC-184634484D77}" destId="{4C5AAAEB-C72C-4795-866D-C99628D2C4D3}" srcOrd="7" destOrd="0" presId="urn:microsoft.com/office/officeart/2005/8/layout/cycle5"/>
+    <dgm:cxn modelId="{61A25A57-83BC-4E48-BACA-42D109AA4956}" type="presParOf" srcId="{FC83BA6D-92F8-421D-B5DC-184634484D77}" destId="{9E7F179E-7E00-4EA0-A260-2E7895017FEF}" srcOrd="8" destOrd="0" presId="urn:microsoft.com/office/officeart/2005/8/layout/cycle5"/>
+    <dgm:cxn modelId="{909FE1E9-770A-451D-B1D1-B11F9ED87A52}" type="presParOf" srcId="{FC83BA6D-92F8-421D-B5DC-184634484D77}" destId="{E816D67F-1151-4D9F-A486-7E695425E0F7}" srcOrd="9" destOrd="0" presId="urn:microsoft.com/office/officeart/2005/8/layout/cycle5"/>
+    <dgm:cxn modelId="{98DBFB8A-6A53-449B-8B82-2862A0E6F5A0}" type="presParOf" srcId="{FC83BA6D-92F8-421D-B5DC-184634484D77}" destId="{7F8560C2-DA8B-487C-818F-BD5DDB147BBC}" srcOrd="10" destOrd="0" presId="urn:microsoft.com/office/officeart/2005/8/layout/cycle5"/>
+    <dgm:cxn modelId="{EB88D180-8DDD-4DA2-9603-6E3F14ABF54D}" type="presParOf" srcId="{FC83BA6D-92F8-421D-B5DC-184634484D77}" destId="{B1F844CB-1498-43D4-8E7F-6633545E9694}" srcOrd="11" destOrd="0" presId="urn:microsoft.com/office/officeart/2005/8/layout/cycle5"/>
+    <dgm:cxn modelId="{1F1ABD69-7551-42F6-847F-EDD723BBD295}" type="presParOf" srcId="{FC83BA6D-92F8-421D-B5DC-184634484D77}" destId="{693C1DF7-A358-4E84-A98E-78EA6D150C5A}" srcOrd="12" destOrd="0" presId="urn:microsoft.com/office/officeart/2005/8/layout/cycle5"/>
+    <dgm:cxn modelId="{0E94512B-5D31-4F19-BCF6-EF6F20900871}" type="presParOf" srcId="{FC83BA6D-92F8-421D-B5DC-184634484D77}" destId="{140BD655-0E7C-4B27-B024-5C53794F9CB9}" srcOrd="13" destOrd="0" presId="urn:microsoft.com/office/officeart/2005/8/layout/cycle5"/>
+    <dgm:cxn modelId="{AAC65C97-2C5E-4EF2-9768-615FDA865E23}" type="presParOf" srcId="{FC83BA6D-92F8-421D-B5DC-184634484D77}" destId="{8E4E216C-5F47-44EF-AEF0-66F350F12FDE}" srcOrd="14" destOrd="0" presId="urn:microsoft.com/office/officeart/2005/8/layout/cycle5"/>
   </dgm:cxnLst>
   <dgm:bg/>
   <dgm:whole/>
@@ -4611,11 +4896,48 @@
     <b:URL>http://www.eps.uam.es/nueva_web/intranet/ga/tfdm/trabajos/Rafael_Martin_Nieto.pdf</b:URL>
     <b:RefOrder>2</b:RefOrder>
   </b:Source>
+  <b:Source>
+    <b:Tag>Con15</b:Tag>
+    <b:SourceType>DocumentFromInternetSite</b:SourceType>
+    <b:Guid>{1D52176F-791E-4C99-A8C5-D0F871069DAF}</b:Guid>
+    <b:Title>Convolution</b:Title>
+    <b:InternetSiteTitle>Wikipedia</b:InternetSiteTitle>
+    <b:Year>2015</b:Year>
+    <b:Month>10</b:Month>
+    <b:Day>6</b:Day>
+    <b:YearAccessed>2015</b:YearAccessed>
+    <b:MonthAccessed>10</b:MonthAccessed>
+    <b:DayAccessed>12</b:DayAccessed>
+    <b:URL>https://en.wikipedia.org/wiki/Convolution</b:URL>
+    <b:RefOrder>3</b:RefOrder>
+  </b:Source>
+  <b:Source>
+    <b:Tag>Str15</b:Tag>
+    <b:SourceType>DocumentFromInternetSite</b:SourceType>
+    <b:Guid>{F7DDFCEF-98EC-4832-A9C4-838408F03F73}</b:Guid>
+    <b:Author>
+      <b:Author>
+        <b:NameList>
+          <b:Person>
+            <b:Last>Struijker</b:Last>
+            <b:First>Ivar</b:First>
+          </b:Person>
+        </b:NameList>
+      </b:Author>
+    </b:Author>
+    <b:Title>Kernel Density</b:Title>
+    <b:InternetSiteTitle>Lancaster University</b:InternetSiteTitle>
+    <b:YearAccessed>2015</b:YearAccessed>
+    <b:MonthAccessed>10</b:MonthAccessed>
+    <b:DayAccessed>12</b:DayAccessed>
+    <b:URL>http://www.lancs.ac.uk/~struijke/density/kernel.html</b:URL>
+    <b:RefOrder>4</b:RefOrder>
+  </b:Source>
 </b:Sources>
 </file>
 
 <file path=customXml/itemProps1.xml><?xml version="1.0" encoding="utf-8"?>
-<ds:datastoreItem xmlns:ds="http://schemas.openxmlformats.org/officeDocument/2006/customXml" ds:itemID="{E4269E8B-73D3-4170-B34A-23699C10CEDD}">
+<ds:datastoreItem xmlns:ds="http://schemas.openxmlformats.org/officeDocument/2006/customXml" ds:itemID="{7C4CAA0A-0C4A-4A28-8B86-F44C81D0D033}">
   <ds:schemaRefs>
     <ds:schemaRef ds:uri="http://schemas.openxmlformats.org/officeDocument/2006/bibliography"/>
   </ds:schemaRefs>

</xml_diff>

<commit_message>
PFC added to the document. Started on lucas-kanade
</commit_message>
<xml_diff>
--- a/documents/Beeldherkenning/Beeld Herkenning.docx
+++ b/documents/Beeldherkenning/Beeld Herkenning.docx
@@ -595,8 +595,6 @@
       <w:r>
         <w:t>minder goed wanneer het object buiten het beeldbereik valt. Dit komt doordat het algoritme zal aannemen dat het object door beweegt met als gevolg dat de voorspelde locatie ver buiten het beeld zal vallen.</w:t>
       </w:r>
-      <w:bookmarkStart w:id="0" w:name="_GoBack"/>
-      <w:bookmarkEnd w:id="0"/>
       <w:r>
         <w:t xml:space="preserve"> </w:t>
       </w:r>
@@ -646,32 +644,127 @@
       </w:r>
     </w:p>
     <w:p>
+      <w:r>
+        <w:t xml:space="preserve">Dit algoritme werkt op een verglijkbare manier als de bovenstaande </w:t>
+      </w:r>
+      <w:proofErr w:type="spellStart"/>
+      <w:r>
+        <w:t>Mean</w:t>
+      </w:r>
+      <w:proofErr w:type="spellEnd"/>
+      <w:r>
+        <w:t>-Shift methode</w:t>
+      </w:r>
+      <w:r>
+        <w:t xml:space="preserve">, echter werkt deze alleen met kleur. Vervolgens wordt hier ook de bovenstaande </w:t>
+      </w:r>
+      <w:proofErr w:type="spellStart"/>
+      <w:r>
+        <w:t>Epanechnikov</w:t>
+      </w:r>
+      <w:proofErr w:type="spellEnd"/>
+      <w:r>
+        <w:t xml:space="preserve"> </w:t>
+      </w:r>
+      <w:proofErr w:type="spellStart"/>
+      <w:r>
+        <w:t>Kernel</w:t>
+      </w:r>
+      <w:proofErr w:type="spellEnd"/>
+      <w:r>
+        <w:t xml:space="preserve"> methode </w:t>
+      </w:r>
+      <w:sdt>
+        <w:sdtPr>
+          <w:id w:val="-899592356"/>
+          <w:citation/>
+        </w:sdtPr>
+        <w:sdtContent>
+          <w:r>
+            <w:fldChar w:fldCharType="begin"/>
+          </w:r>
+          <w:r>
+            <w:instrText xml:space="preserve"> CITATION Str15 \l 1043 </w:instrText>
+          </w:r>
+          <w:r>
+            <w:fldChar w:fldCharType="separate"/>
+          </w:r>
+          <w:r>
+            <w:rPr>
+              <w:noProof/>
+            </w:rPr>
+            <w:t>(Struijker)</w:t>
+          </w:r>
+          <w:r>
+            <w:fldChar w:fldCharType="end"/>
+          </w:r>
+        </w:sdtContent>
+      </w:sdt>
+      <w:r>
+        <w:t xml:space="preserve"> toegepast om de overeenkomsten dicht bij de vorige positie een hogere waarde te geven. </w:t>
+      </w:r>
+    </w:p>
+    <w:p>
+      <w:r>
+        <w:t>Echter gebruikt deze methode het gemiddelde van alle potentiele locaties om de daadwerkelijke locatie te bepalen. Deze vergelijking van locaties wordt herhaaldelijk toegepast to</w:t>
+      </w:r>
+      <w:r>
+        <w:t>t</w:t>
+      </w:r>
+      <w:r>
+        <w:t>dat de locaties samenvallen op een locatie</w:t>
+      </w:r>
+      <w:r>
+        <w:t>.</w:t>
+      </w:r>
+      <w:r>
+        <w:t xml:space="preserve"> Deze uiteindelijke locatie is het resultaat van het algoritme.</w:t>
+      </w:r>
+    </w:p>
+    <w:p>
+      <w:r>
+        <w:t>Dit algoritme presteert beter als anderen in complexe situaties doordat iedere mogelijke locati</w:t>
+      </w:r>
+      <w:r>
+        <w:t>e mee</w:t>
+      </w:r>
+      <w:r>
+        <w:t>genomen wordt in het eind resultaat.</w:t>
+      </w:r>
+      <w:r>
+        <w:t xml:space="preserve"> Hierdoor is dit een van de meest gebruikte algoritmes voor beeldherkenning.</w:t>
+      </w:r>
+    </w:p>
+    <w:p>
       <w:pPr>
         <w:pStyle w:val="Kop4"/>
-        <w:rPr>
-          <w:lang w:val="en-GB"/>
-        </w:rPr>
       </w:pPr>
       <w:r>
-        <w:rPr>
-          <w:lang w:val="en-GB"/>
-        </w:rPr>
         <w:t>Lucas-</w:t>
       </w:r>
       <w:proofErr w:type="spellStart"/>
       <w:r>
-        <w:rPr>
-          <w:lang w:val="en-GB"/>
-        </w:rPr>
         <w:t>Kanade</w:t>
       </w:r>
       <w:proofErr w:type="spellEnd"/>
       <w:r>
-        <w:rPr>
-          <w:lang w:val="en-GB"/>
-        </w:rPr>
         <w:t xml:space="preserve"> Tracking</w:t>
       </w:r>
+    </w:p>
+    <w:p>
+      <w:r>
+        <w:t>Lucas-</w:t>
+      </w:r>
+      <w:proofErr w:type="spellStart"/>
+      <w:r>
+        <w:t>Kanade</w:t>
+      </w:r>
+      <w:proofErr w:type="spellEnd"/>
+      <w:r>
+        <w:t xml:space="preserve"> Tracking is een aanpassing op het template matching algoritme om kleine transformaties in het beeld toe te staan.</w:t>
+      </w:r>
+      <w:bookmarkStart w:id="0" w:name="_GoBack"/>
+      <w:bookmarkEnd w:id="0"/>
     </w:p>
     <w:p>
       <w:pPr>
@@ -2611,37 +2704,37 @@
     </dgm:pt>
   </dgm:ptLst>
   <dgm:cxnLst>
-    <dgm:cxn modelId="{C6A60444-B9D0-4B46-8CEB-45FC116C5F9E}" type="presOf" srcId="{F79183A8-3B5F-4951-A4D5-D2794A8ED4CB}" destId="{E50BCF7F-F334-4ECA-8C78-B02C666C8B4C}" srcOrd="0" destOrd="0" presId="urn:microsoft.com/office/officeart/2005/8/layout/cycle5"/>
-    <dgm:cxn modelId="{0D63BA51-7CD1-4398-B6A9-17EDB84BEC1B}" type="presOf" srcId="{6B4C9BFE-680F-440E-B3C6-CC05537FF1D8}" destId="{B1F844CB-1498-43D4-8E7F-6633545E9694}" srcOrd="0" destOrd="0" presId="urn:microsoft.com/office/officeart/2005/8/layout/cycle5"/>
     <dgm:cxn modelId="{99D9A0F8-C2C1-42BC-9CF9-90C435A97D73}" srcId="{92792585-24B5-4323-B34D-9BB7E272D64C}" destId="{E51096AB-B512-4487-92C9-4369F2C98375}" srcOrd="4" destOrd="0" parTransId="{A2FF80DC-E345-452F-8420-C7BC1D3AC043}" sibTransId="{316E1938-F86E-4051-B068-D9E2BFEEE302}"/>
-    <dgm:cxn modelId="{5AC218FF-8B03-4B56-8CAC-C6424BA8B113}" type="presOf" srcId="{92792585-24B5-4323-B34D-9BB7E272D64C}" destId="{FC83BA6D-92F8-421D-B5DC-184634484D77}" srcOrd="0" destOrd="0" presId="urn:microsoft.com/office/officeart/2005/8/layout/cycle5"/>
-    <dgm:cxn modelId="{29BD4E4E-6784-4694-9EB6-B0A3565CDA40}" type="presOf" srcId="{316E1938-F86E-4051-B068-D9E2BFEEE302}" destId="{8E4E216C-5F47-44EF-AEF0-66F350F12FDE}" srcOrd="0" destOrd="0" presId="urn:microsoft.com/office/officeart/2005/8/layout/cycle5"/>
-    <dgm:cxn modelId="{1437D5A1-3A20-4136-9FB5-881BCF9EF38C}" type="presOf" srcId="{1B18CCD5-E4E2-4DB8-8C1B-42905D396999}" destId="{208B4263-7B5F-4D56-B8D3-8CD4BE8B6488}" srcOrd="0" destOrd="0" presId="urn:microsoft.com/office/officeart/2005/8/layout/cycle5"/>
-    <dgm:cxn modelId="{C9CE89A5-C160-42ED-BE1C-53D06BCA761E}" type="presOf" srcId="{E04E8B9F-AE4E-4FA0-85DD-0B3EDC07FE3C}" destId="{0AFE4DE8-DB1F-4EF5-A8DC-8A31CF66E890}" srcOrd="0" destOrd="0" presId="urn:microsoft.com/office/officeart/2005/8/layout/cycle5"/>
+    <dgm:cxn modelId="{BE334A35-8B87-41AA-ADBA-B7E86BE36F5D}" type="presOf" srcId="{F79183A8-3B5F-4951-A4D5-D2794A8ED4CB}" destId="{E50BCF7F-F334-4ECA-8C78-B02C666C8B4C}" srcOrd="0" destOrd="0" presId="urn:microsoft.com/office/officeart/2005/8/layout/cycle5"/>
+    <dgm:cxn modelId="{F5068CCF-CC4E-4B06-9D0B-D3AAFE4652BB}" type="presOf" srcId="{1B18CCD5-E4E2-4DB8-8C1B-42905D396999}" destId="{208B4263-7B5F-4D56-B8D3-8CD4BE8B6488}" srcOrd="0" destOrd="0" presId="urn:microsoft.com/office/officeart/2005/8/layout/cycle5"/>
     <dgm:cxn modelId="{19AF5A7B-01C0-4966-935F-1F2C18BF1724}" srcId="{92792585-24B5-4323-B34D-9BB7E272D64C}" destId="{E04E8B9F-AE4E-4FA0-85DD-0B3EDC07FE3C}" srcOrd="2" destOrd="0" parTransId="{0513C8FA-6D2C-49D2-B715-CE76DE21CD75}" sibTransId="{2B92D4F3-6C38-40DC-8B82-3C42DE354040}"/>
+    <dgm:cxn modelId="{2BA4DC63-6992-4319-A61B-6CADC3AC8BD0}" type="presOf" srcId="{B5B879F4-5C22-41F5-ABC2-421B99565B8F}" destId="{EC611168-1894-482E-898C-405120223975}" srcOrd="0" destOrd="0" presId="urn:microsoft.com/office/officeart/2005/8/layout/cycle5"/>
+    <dgm:cxn modelId="{B9714615-DBE9-4DD4-9BEE-A3156DF32234}" type="presOf" srcId="{2B92D4F3-6C38-40DC-8B82-3C42DE354040}" destId="{9E7F179E-7E00-4EA0-A260-2E7895017FEF}" srcOrd="0" destOrd="0" presId="urn:microsoft.com/office/officeart/2005/8/layout/cycle5"/>
     <dgm:cxn modelId="{498D4B8E-588A-461F-B46E-C6D746FCD7A8}" srcId="{92792585-24B5-4323-B34D-9BB7E272D64C}" destId="{2D9F2D96-794A-4246-94BB-A73F4082B030}" srcOrd="3" destOrd="0" parTransId="{CAD8F401-0903-4EC2-92E6-DB51C6FA0AB8}" sibTransId="{6B4C9BFE-680F-440E-B3C6-CC05537FF1D8}"/>
-    <dgm:cxn modelId="{2A3D85F5-2B10-4E2C-BA64-9DE095326AFA}" type="presOf" srcId="{2D9F2D96-794A-4246-94BB-A73F4082B030}" destId="{E816D67F-1151-4D9F-A486-7E695425E0F7}" srcOrd="0" destOrd="0" presId="urn:microsoft.com/office/officeart/2005/8/layout/cycle5"/>
-    <dgm:cxn modelId="{12ACA569-02D2-49F0-B5FC-6B9A45706369}" type="presOf" srcId="{2B92D4F3-6C38-40DC-8B82-3C42DE354040}" destId="{9E7F179E-7E00-4EA0-A260-2E7895017FEF}" srcOrd="0" destOrd="0" presId="urn:microsoft.com/office/officeart/2005/8/layout/cycle5"/>
     <dgm:cxn modelId="{1AA2A4A6-737B-43B6-A8FF-8FE1CF2F6510}" srcId="{92792585-24B5-4323-B34D-9BB7E272D64C}" destId="{B5B879F4-5C22-41F5-ABC2-421B99565B8F}" srcOrd="0" destOrd="0" parTransId="{FB8A2C34-F278-4415-920D-A6935B6D5F1C}" sibTransId="{1B18CCD5-E4E2-4DB8-8C1B-42905D396999}"/>
-    <dgm:cxn modelId="{72C27055-F4D9-4950-A226-4A6781F39F07}" type="presOf" srcId="{B5B879F4-5C22-41F5-ABC2-421B99565B8F}" destId="{EC611168-1894-482E-898C-405120223975}" srcOrd="0" destOrd="0" presId="urn:microsoft.com/office/officeart/2005/8/layout/cycle5"/>
+    <dgm:cxn modelId="{9F65B90C-6A6D-4388-8FA8-6E1E5C931749}" type="presOf" srcId="{6B4C9BFE-680F-440E-B3C6-CC05537FF1D8}" destId="{B1F844CB-1498-43D4-8E7F-6633545E9694}" srcOrd="0" destOrd="0" presId="urn:microsoft.com/office/officeart/2005/8/layout/cycle5"/>
+    <dgm:cxn modelId="{4DC15C88-9E3E-41C5-9535-7B605CFA56A2}" type="presOf" srcId="{316E1938-F86E-4051-B068-D9E2BFEEE302}" destId="{8E4E216C-5F47-44EF-AEF0-66F350F12FDE}" srcOrd="0" destOrd="0" presId="urn:microsoft.com/office/officeart/2005/8/layout/cycle5"/>
+    <dgm:cxn modelId="{303CE038-696A-4722-98D2-5149A79428CA}" type="presOf" srcId="{698F9176-BA0C-4351-9FEF-83929C035D7D}" destId="{2865A137-1D37-46BF-8129-AF9BAE0EF776}" srcOrd="0" destOrd="0" presId="urn:microsoft.com/office/officeart/2005/8/layout/cycle5"/>
+    <dgm:cxn modelId="{50289FDE-641F-47B4-AEEC-1BB37B002BC9}" type="presOf" srcId="{2D9F2D96-794A-4246-94BB-A73F4082B030}" destId="{E816D67F-1151-4D9F-A486-7E695425E0F7}" srcOrd="0" destOrd="0" presId="urn:microsoft.com/office/officeart/2005/8/layout/cycle5"/>
     <dgm:cxn modelId="{3EF67851-CA2F-40E4-BF00-C5B367D84909}" srcId="{92792585-24B5-4323-B34D-9BB7E272D64C}" destId="{F79183A8-3B5F-4951-A4D5-D2794A8ED4CB}" srcOrd="1" destOrd="0" parTransId="{E2F32439-F982-4027-92A2-99DFCD5B3892}" sibTransId="{698F9176-BA0C-4351-9FEF-83929C035D7D}"/>
-    <dgm:cxn modelId="{32EF5DDA-9EAF-48CA-B6F8-A65DDA516069}" type="presOf" srcId="{698F9176-BA0C-4351-9FEF-83929C035D7D}" destId="{2865A137-1D37-46BF-8129-AF9BAE0EF776}" srcOrd="0" destOrd="0" presId="urn:microsoft.com/office/officeart/2005/8/layout/cycle5"/>
-    <dgm:cxn modelId="{02D9C90C-32FE-46C6-9D70-CA1B0E47C653}" type="presOf" srcId="{E51096AB-B512-4487-92C9-4369F2C98375}" destId="{693C1DF7-A358-4E84-A98E-78EA6D150C5A}" srcOrd="0" destOrd="0" presId="urn:microsoft.com/office/officeart/2005/8/layout/cycle5"/>
-    <dgm:cxn modelId="{D0CD9EED-D507-40CF-BA40-7EB516B29B30}" type="presParOf" srcId="{FC83BA6D-92F8-421D-B5DC-184634484D77}" destId="{EC611168-1894-482E-898C-405120223975}" srcOrd="0" destOrd="0" presId="urn:microsoft.com/office/officeart/2005/8/layout/cycle5"/>
-    <dgm:cxn modelId="{79F121D7-53B1-4F76-85D0-D3EE451E8C93}" type="presParOf" srcId="{FC83BA6D-92F8-421D-B5DC-184634484D77}" destId="{83951DFC-FD47-42AF-B28B-24DB7FA7DDB3}" srcOrd="1" destOrd="0" presId="urn:microsoft.com/office/officeart/2005/8/layout/cycle5"/>
-    <dgm:cxn modelId="{D569BCE2-DAEA-466E-830F-716383AC081D}" type="presParOf" srcId="{FC83BA6D-92F8-421D-B5DC-184634484D77}" destId="{208B4263-7B5F-4D56-B8D3-8CD4BE8B6488}" srcOrd="2" destOrd="0" presId="urn:microsoft.com/office/officeart/2005/8/layout/cycle5"/>
-    <dgm:cxn modelId="{F9523C2A-1AC6-4DD6-875F-26C15515EA9F}" type="presParOf" srcId="{FC83BA6D-92F8-421D-B5DC-184634484D77}" destId="{E50BCF7F-F334-4ECA-8C78-B02C666C8B4C}" srcOrd="3" destOrd="0" presId="urn:microsoft.com/office/officeart/2005/8/layout/cycle5"/>
-    <dgm:cxn modelId="{CE0A2608-E184-4090-AB70-6B88B17C8388}" type="presParOf" srcId="{FC83BA6D-92F8-421D-B5DC-184634484D77}" destId="{D6343918-B53A-4B55-8E0D-5A626CAD65EB}" srcOrd="4" destOrd="0" presId="urn:microsoft.com/office/officeart/2005/8/layout/cycle5"/>
-    <dgm:cxn modelId="{E92DD566-99A6-45EE-BF75-66F63C8A127B}" type="presParOf" srcId="{FC83BA6D-92F8-421D-B5DC-184634484D77}" destId="{2865A137-1D37-46BF-8129-AF9BAE0EF776}" srcOrd="5" destOrd="0" presId="urn:microsoft.com/office/officeart/2005/8/layout/cycle5"/>
-    <dgm:cxn modelId="{998A4154-9A74-4569-B662-84B71D038B2A}" type="presParOf" srcId="{FC83BA6D-92F8-421D-B5DC-184634484D77}" destId="{0AFE4DE8-DB1F-4EF5-A8DC-8A31CF66E890}" srcOrd="6" destOrd="0" presId="urn:microsoft.com/office/officeart/2005/8/layout/cycle5"/>
-    <dgm:cxn modelId="{9A7B2B78-5561-48CC-AEF6-16F8BF5AE041}" type="presParOf" srcId="{FC83BA6D-92F8-421D-B5DC-184634484D77}" destId="{4C5AAAEB-C72C-4795-866D-C99628D2C4D3}" srcOrd="7" destOrd="0" presId="urn:microsoft.com/office/officeart/2005/8/layout/cycle5"/>
-    <dgm:cxn modelId="{61A25A57-83BC-4E48-BACA-42D109AA4956}" type="presParOf" srcId="{FC83BA6D-92F8-421D-B5DC-184634484D77}" destId="{9E7F179E-7E00-4EA0-A260-2E7895017FEF}" srcOrd="8" destOrd="0" presId="urn:microsoft.com/office/officeart/2005/8/layout/cycle5"/>
-    <dgm:cxn modelId="{909FE1E9-770A-451D-B1D1-B11F9ED87A52}" type="presParOf" srcId="{FC83BA6D-92F8-421D-B5DC-184634484D77}" destId="{E816D67F-1151-4D9F-A486-7E695425E0F7}" srcOrd="9" destOrd="0" presId="urn:microsoft.com/office/officeart/2005/8/layout/cycle5"/>
-    <dgm:cxn modelId="{98DBFB8A-6A53-449B-8B82-2862A0E6F5A0}" type="presParOf" srcId="{FC83BA6D-92F8-421D-B5DC-184634484D77}" destId="{7F8560C2-DA8B-487C-818F-BD5DDB147BBC}" srcOrd="10" destOrd="0" presId="urn:microsoft.com/office/officeart/2005/8/layout/cycle5"/>
-    <dgm:cxn modelId="{EB88D180-8DDD-4DA2-9603-6E3F14ABF54D}" type="presParOf" srcId="{FC83BA6D-92F8-421D-B5DC-184634484D77}" destId="{B1F844CB-1498-43D4-8E7F-6633545E9694}" srcOrd="11" destOrd="0" presId="urn:microsoft.com/office/officeart/2005/8/layout/cycle5"/>
-    <dgm:cxn modelId="{1F1ABD69-7551-42F6-847F-EDD723BBD295}" type="presParOf" srcId="{FC83BA6D-92F8-421D-B5DC-184634484D77}" destId="{693C1DF7-A358-4E84-A98E-78EA6D150C5A}" srcOrd="12" destOrd="0" presId="urn:microsoft.com/office/officeart/2005/8/layout/cycle5"/>
-    <dgm:cxn modelId="{0E94512B-5D31-4F19-BCF6-EF6F20900871}" type="presParOf" srcId="{FC83BA6D-92F8-421D-B5DC-184634484D77}" destId="{140BD655-0E7C-4B27-B024-5C53794F9CB9}" srcOrd="13" destOrd="0" presId="urn:microsoft.com/office/officeart/2005/8/layout/cycle5"/>
-    <dgm:cxn modelId="{AAC65C97-2C5E-4EF2-9768-615FDA865E23}" type="presParOf" srcId="{FC83BA6D-92F8-421D-B5DC-184634484D77}" destId="{8E4E216C-5F47-44EF-AEF0-66F350F12FDE}" srcOrd="14" destOrd="0" presId="urn:microsoft.com/office/officeart/2005/8/layout/cycle5"/>
+    <dgm:cxn modelId="{DEE8268D-A115-4740-A50A-026B34123334}" type="presOf" srcId="{E51096AB-B512-4487-92C9-4369F2C98375}" destId="{693C1DF7-A358-4E84-A98E-78EA6D150C5A}" srcOrd="0" destOrd="0" presId="urn:microsoft.com/office/officeart/2005/8/layout/cycle5"/>
+    <dgm:cxn modelId="{D6E24E90-9750-430B-9B6D-CA1E85767286}" type="presOf" srcId="{92792585-24B5-4323-B34D-9BB7E272D64C}" destId="{FC83BA6D-92F8-421D-B5DC-184634484D77}" srcOrd="0" destOrd="0" presId="urn:microsoft.com/office/officeart/2005/8/layout/cycle5"/>
+    <dgm:cxn modelId="{CDC6205E-E52E-4BA7-968D-FAAD8ED3F474}" type="presOf" srcId="{E04E8B9F-AE4E-4FA0-85DD-0B3EDC07FE3C}" destId="{0AFE4DE8-DB1F-4EF5-A8DC-8A31CF66E890}" srcOrd="0" destOrd="0" presId="urn:microsoft.com/office/officeart/2005/8/layout/cycle5"/>
+    <dgm:cxn modelId="{A72E3E82-314C-47EA-9E91-1F773FC8A8A9}" type="presParOf" srcId="{FC83BA6D-92F8-421D-B5DC-184634484D77}" destId="{EC611168-1894-482E-898C-405120223975}" srcOrd="0" destOrd="0" presId="urn:microsoft.com/office/officeart/2005/8/layout/cycle5"/>
+    <dgm:cxn modelId="{D8C709F5-8415-46FC-80CD-FFC3EC2B75D7}" type="presParOf" srcId="{FC83BA6D-92F8-421D-B5DC-184634484D77}" destId="{83951DFC-FD47-42AF-B28B-24DB7FA7DDB3}" srcOrd="1" destOrd="0" presId="urn:microsoft.com/office/officeart/2005/8/layout/cycle5"/>
+    <dgm:cxn modelId="{613A33DA-FACB-42F9-AC6A-7853CCE3E2EE}" type="presParOf" srcId="{FC83BA6D-92F8-421D-B5DC-184634484D77}" destId="{208B4263-7B5F-4D56-B8D3-8CD4BE8B6488}" srcOrd="2" destOrd="0" presId="urn:microsoft.com/office/officeart/2005/8/layout/cycle5"/>
+    <dgm:cxn modelId="{F581F26C-AA5F-4AB5-8224-224526AF1E4D}" type="presParOf" srcId="{FC83BA6D-92F8-421D-B5DC-184634484D77}" destId="{E50BCF7F-F334-4ECA-8C78-B02C666C8B4C}" srcOrd="3" destOrd="0" presId="urn:microsoft.com/office/officeart/2005/8/layout/cycle5"/>
+    <dgm:cxn modelId="{2F8654FC-0FE7-431A-AFB5-7E29C0C28376}" type="presParOf" srcId="{FC83BA6D-92F8-421D-B5DC-184634484D77}" destId="{D6343918-B53A-4B55-8E0D-5A626CAD65EB}" srcOrd="4" destOrd="0" presId="urn:microsoft.com/office/officeart/2005/8/layout/cycle5"/>
+    <dgm:cxn modelId="{86936CA4-68C8-4FF3-A7A1-08B588C3CBCD}" type="presParOf" srcId="{FC83BA6D-92F8-421D-B5DC-184634484D77}" destId="{2865A137-1D37-46BF-8129-AF9BAE0EF776}" srcOrd="5" destOrd="0" presId="urn:microsoft.com/office/officeart/2005/8/layout/cycle5"/>
+    <dgm:cxn modelId="{BBEA83E1-18B1-412D-AA88-24B5E96CA148}" type="presParOf" srcId="{FC83BA6D-92F8-421D-B5DC-184634484D77}" destId="{0AFE4DE8-DB1F-4EF5-A8DC-8A31CF66E890}" srcOrd="6" destOrd="0" presId="urn:microsoft.com/office/officeart/2005/8/layout/cycle5"/>
+    <dgm:cxn modelId="{D1878365-E8C6-4CEF-BB83-D40BBB596051}" type="presParOf" srcId="{FC83BA6D-92F8-421D-B5DC-184634484D77}" destId="{4C5AAAEB-C72C-4795-866D-C99628D2C4D3}" srcOrd="7" destOrd="0" presId="urn:microsoft.com/office/officeart/2005/8/layout/cycle5"/>
+    <dgm:cxn modelId="{E1E5B877-A37E-4DC1-943F-E40157F7ADAF}" type="presParOf" srcId="{FC83BA6D-92F8-421D-B5DC-184634484D77}" destId="{9E7F179E-7E00-4EA0-A260-2E7895017FEF}" srcOrd="8" destOrd="0" presId="urn:microsoft.com/office/officeart/2005/8/layout/cycle5"/>
+    <dgm:cxn modelId="{22D83C3D-4184-44E0-BE35-A1218354DCC2}" type="presParOf" srcId="{FC83BA6D-92F8-421D-B5DC-184634484D77}" destId="{E816D67F-1151-4D9F-A486-7E695425E0F7}" srcOrd="9" destOrd="0" presId="urn:microsoft.com/office/officeart/2005/8/layout/cycle5"/>
+    <dgm:cxn modelId="{9D56CC3C-2236-4050-A296-B29CCDD3D6C4}" type="presParOf" srcId="{FC83BA6D-92F8-421D-B5DC-184634484D77}" destId="{7F8560C2-DA8B-487C-818F-BD5DDB147BBC}" srcOrd="10" destOrd="0" presId="urn:microsoft.com/office/officeart/2005/8/layout/cycle5"/>
+    <dgm:cxn modelId="{4A9A832E-244C-4E34-AEDF-61A8CE4523E2}" type="presParOf" srcId="{FC83BA6D-92F8-421D-B5DC-184634484D77}" destId="{B1F844CB-1498-43D4-8E7F-6633545E9694}" srcOrd="11" destOrd="0" presId="urn:microsoft.com/office/officeart/2005/8/layout/cycle5"/>
+    <dgm:cxn modelId="{1C3E2369-564B-4BA0-B8F0-3710811B3F6B}" type="presParOf" srcId="{FC83BA6D-92F8-421D-B5DC-184634484D77}" destId="{693C1DF7-A358-4E84-A98E-78EA6D150C5A}" srcOrd="12" destOrd="0" presId="urn:microsoft.com/office/officeart/2005/8/layout/cycle5"/>
+    <dgm:cxn modelId="{1EEDA71D-B70C-465C-90EB-1ECC4EA598A6}" type="presParOf" srcId="{FC83BA6D-92F8-421D-B5DC-184634484D77}" destId="{140BD655-0E7C-4B27-B024-5C53794F9CB9}" srcOrd="13" destOrd="0" presId="urn:microsoft.com/office/officeart/2005/8/layout/cycle5"/>
+    <dgm:cxn modelId="{0D13FA08-E9A0-414F-AED3-EBFCF8ADE1FE}" type="presParOf" srcId="{FC83BA6D-92F8-421D-B5DC-184634484D77}" destId="{8E4E216C-5F47-44EF-AEF0-66F350F12FDE}" srcOrd="14" destOrd="0" presId="urn:microsoft.com/office/officeart/2005/8/layout/cycle5"/>
   </dgm:cxnLst>
   <dgm:bg/>
   <dgm:whole/>
@@ -4937,7 +5030,7 @@
 </file>
 
 <file path=customXml/itemProps1.xml><?xml version="1.0" encoding="utf-8"?>
-<ds:datastoreItem xmlns:ds="http://schemas.openxmlformats.org/officeDocument/2006/customXml" ds:itemID="{7C4CAA0A-0C4A-4A28-8B86-F44C81D0D033}">
+<ds:datastoreItem xmlns:ds="http://schemas.openxmlformats.org/officeDocument/2006/customXml" ds:itemID="{262F9B00-D832-495A-AB15-70F52F87F472}">
   <ds:schemaRefs>
     <ds:schemaRef ds:uri="http://schemas.openxmlformats.org/officeDocument/2006/bibliography"/>
   </ds:schemaRefs>

</xml_diff>

<commit_message>
Lucas Kanade tracking added
</commit_message>
<xml_diff>
--- a/documents/Beeldherkenning/Beeld Herkenning.docx
+++ b/documents/Beeldherkenning/Beeld Herkenning.docx
@@ -37,7 +37,6 @@
           <w:id w:val="1621947413"/>
           <w:citation/>
         </w:sdtPr>
-        <w:sdtEndPr/>
         <w:sdtContent>
           <w:r>
             <w:fldChar w:fldCharType="begin"/>
@@ -271,23 +270,13 @@
       <w:r>
         <w:t xml:space="preserve">Frame </w:t>
       </w:r>
-      <w:proofErr w:type="spellStart"/>
       <w:r>
         <w:t>Differencing</w:t>
       </w:r>
-      <w:proofErr w:type="spellEnd"/>
-    </w:p>
-    <w:p>
-      <w:r>
-        <w:t xml:space="preserve">Met Frame </w:t>
-      </w:r>
-      <w:proofErr w:type="spellStart"/>
-      <w:r>
-        <w:t>Differencing</w:t>
-      </w:r>
-      <w:proofErr w:type="spellEnd"/>
-      <w:r>
-        <w:t xml:space="preserve"> wordt het huidige beeld vergeleken met een voorgaand beeld. Ieder verschil dat ontstaat is een mogelijke positie van een bewegend object. Doordat dit algoritme zeer eenvoudig is, is dit ook een vrij snelle methode om mogelijke locaties vast te stellen.</w:t>
+    </w:p>
+    <w:p>
+      <w:r>
+        <w:t>Met Frame Differencing wordt het huidige beeld vergeleken met een voorgaand beeld. Ieder verschil dat ontstaat is een mogelijke positie van een bewegend object. Doordat dit algoritme zeer eenvoudig is, is dit ook een vrij snelle methode om mogelijke locaties vast te stellen.</w:t>
       </w:r>
       <w:r>
         <w:t xml:space="preserve"> Echter kunnen verschillen ontstaan door veranderingen in het licht en mogelijke bewegingen op een achtergrond.</w:t>
@@ -315,13 +304,8 @@
       </w:pPr>
       <w:r>
         <w:lastRenderedPageBreak/>
-        <w:t xml:space="preserve">Background </w:t>
-      </w:r>
-      <w:proofErr w:type="spellStart"/>
-      <w:r>
-        <w:t>substraction</w:t>
-      </w:r>
-      <w:proofErr w:type="spellEnd"/>
+        <w:t>Background substraction</w:t>
+      </w:r>
     </w:p>
     <w:p>
       <w:r>
@@ -365,21 +349,8 @@
       </w:r>
     </w:p>
     <w:p>
-      <w:proofErr w:type="spellStart"/>
-      <w:r>
-        <w:t>Rafeal</w:t>
-      </w:r>
-      <w:proofErr w:type="spellEnd"/>
-      <w:r>
-        <w:t xml:space="preserve"> </w:t>
-      </w:r>
-      <w:proofErr w:type="spellStart"/>
-      <w:r>
-        <w:t>Nieto</w:t>
-      </w:r>
-      <w:proofErr w:type="spellEnd"/>
-      <w:r>
-        <w:t xml:space="preserve"> heeft een overzicht gemaakt van mogelijke Object </w:t>
+      <w:r>
+        <w:t xml:space="preserve">Rafeal Nieto heeft een overzicht gemaakt van mogelijke Object </w:t>
       </w:r>
       <w:r>
         <w:t>classificatie</w:t>
@@ -392,7 +363,6 @@
           <w:id w:val="-278648226"/>
           <w:citation/>
         </w:sdtPr>
-        <w:sdtEndPr/>
         <w:sdtContent>
           <w:r>
             <w:fldChar w:fldCharType="begin"/>
@@ -479,15 +449,7 @@
     </w:p>
     <w:p>
       <w:r>
-        <w:t xml:space="preserve">Echter kan het algoritme niet goed tegen transformaties van het doelobject (Vervormingen, rotaties en verandering in formaat). Deze problemen zullen niet veel voorkomen bij de ping </w:t>
-      </w:r>
-      <w:proofErr w:type="spellStart"/>
-      <w:r>
-        <w:t>pong</w:t>
-      </w:r>
-      <w:proofErr w:type="spellEnd"/>
-      <w:r>
-        <w:t xml:space="preserve"> bal doordat deze ten alle tijden rond zullen zijn.</w:t>
+        <w:t>Echter kan het algoritme niet goed tegen transformaties van het doelobject (Vervormingen, rotaties en verandering in formaat). Deze problemen zullen niet veel voorkomen bij de ping pong bal doordat deze ten alle tijden rond zullen zijn.</w:t>
       </w:r>
     </w:p>
     <w:p>
@@ -499,23 +461,13 @@
       <w:pPr>
         <w:pStyle w:val="Kop4"/>
       </w:pPr>
-      <w:proofErr w:type="spellStart"/>
-      <w:r>
-        <w:t>Mean</w:t>
-      </w:r>
-      <w:proofErr w:type="spellEnd"/>
-      <w:r>
-        <w:t>-Shift</w:t>
-      </w:r>
-    </w:p>
-    <w:p>
-      <w:proofErr w:type="spellStart"/>
-      <w:r>
-        <w:t>Mean</w:t>
-      </w:r>
-      <w:proofErr w:type="spellEnd"/>
-      <w:r>
-        <w:t xml:space="preserve"> Shift beschrijft een proces waarbij de nieuwe locatie wordt uitgerekend aan de hand van een eerdere positie in combinatie met een herkenningspunt. Dit herkenningspunt kan een template, een kleur combinatie of een andere herkenningspunt</w:t>
+      <w:r>
+        <w:t>Mean-Shift</w:t>
+      </w:r>
+    </w:p>
+    <w:p>
+      <w:r>
+        <w:t>Mean Shift beschrijft een proces waarbij de nieuwe locatie wordt uitgerekend aan de hand van een eerdere positie in combinatie met een herkenningspunt. Dit herkenningspunt kan een template, een kleur combinatie of een andere herkenningspunt</w:t>
       </w:r>
       <w:r>
         <w:t xml:space="preserve"> </w:t>
@@ -528,21 +480,11 @@
       <w:r>
         <w:t xml:space="preserve">Het algoritme rekent locaties uit die overeenkomen met het herkenningspunt. Echter is deze herkenning niet zo strikt als bij template matches, waarbij iedere de volledige overeenkomst telt, maar in plaats hiervan zullen alle overeenkomsten gemarkeerd worden. Vervolgens wordt de </w:t>
       </w:r>
-      <w:proofErr w:type="spellStart"/>
-      <w:r>
-        <w:t>Epanechnikov</w:t>
-      </w:r>
-      <w:proofErr w:type="spellEnd"/>
-      <w:r>
-        <w:t xml:space="preserve"> </w:t>
-      </w:r>
-      <w:proofErr w:type="spellStart"/>
-      <w:r>
-        <w:t>Kernel</w:t>
-      </w:r>
-      <w:proofErr w:type="spellEnd"/>
-      <w:r>
-        <w:t xml:space="preserve"> methode </w:t>
+      <w:r>
+        <w:t xml:space="preserve">Epanechnikov </w:t>
+      </w:r>
+      <w:r>
+        <w:t xml:space="preserve">Kernel methode </w:t>
       </w:r>
       <w:sdt>
         <w:sdtPr>
@@ -606,73 +548,31 @@
           <w:lang w:val="en-GB"/>
         </w:rPr>
       </w:pPr>
-      <w:proofErr w:type="spellStart"/>
-      <w:r>
-        <w:t>Particle</w:t>
-      </w:r>
-      <w:proofErr w:type="spellEnd"/>
-      <w:r>
-        <w:t xml:space="preserve"> Filter-b</w:t>
-      </w:r>
-      <w:proofErr w:type="spellStart"/>
       <w:r>
         <w:rPr>
           <w:lang w:val="en-GB"/>
         </w:rPr>
-        <w:t>ased</w:t>
-      </w:r>
-      <w:proofErr w:type="spellEnd"/>
+        <w:t>Particle Filter-b</w:t>
+      </w:r>
       <w:r>
         <w:rPr>
           <w:lang w:val="en-GB"/>
         </w:rPr>
-        <w:t xml:space="preserve"> </w:t>
-      </w:r>
-      <w:proofErr w:type="spellStart"/>
-      <w:r>
-        <w:rPr>
-          <w:lang w:val="en-GB"/>
-        </w:rPr>
-        <w:t>Color</w:t>
-      </w:r>
-      <w:proofErr w:type="spellEnd"/>
-      <w:r>
-        <w:rPr>
-          <w:lang w:val="en-GB"/>
-        </w:rPr>
-        <w:t xml:space="preserve"> Tracking (PFC)</w:t>
-      </w:r>
-    </w:p>
-    <w:p>
-      <w:r>
-        <w:t xml:space="preserve">Dit algoritme werkt op een verglijkbare manier als de bovenstaande </w:t>
-      </w:r>
-      <w:proofErr w:type="spellStart"/>
-      <w:r>
-        <w:t>Mean</w:t>
-      </w:r>
-      <w:proofErr w:type="spellEnd"/>
-      <w:r>
-        <w:t>-Shift methode</w:t>
+        <w:t>ased Color Tracking (PFC)</w:t>
+      </w:r>
+    </w:p>
+    <w:p>
+      <w:r>
+        <w:t>Dit algoritme werkt op een verglijkbare manier als de bovenstaande Mean-Shift methode</w:t>
       </w:r>
       <w:r>
         <w:t xml:space="preserve">, echter werkt deze alleen met kleur. Vervolgens wordt hier ook de bovenstaande </w:t>
       </w:r>
-      <w:proofErr w:type="spellStart"/>
-      <w:r>
-        <w:t>Epanechnikov</w:t>
-      </w:r>
-      <w:proofErr w:type="spellEnd"/>
-      <w:r>
-        <w:t xml:space="preserve"> </w:t>
-      </w:r>
-      <w:proofErr w:type="spellStart"/>
-      <w:r>
-        <w:t>Kernel</w:t>
-      </w:r>
-      <w:proofErr w:type="spellEnd"/>
-      <w:r>
-        <w:t xml:space="preserve"> methode </w:t>
+      <w:r>
+        <w:t xml:space="preserve">Epanechnikov </w:t>
+      </w:r>
+      <w:r>
+        <w:t xml:space="preserve">Kernel methode </w:t>
       </w:r>
       <w:sdt>
         <w:sdtPr>
@@ -738,30 +638,66 @@
     <w:p>
       <w:pPr>
         <w:pStyle w:val="Kop4"/>
+        <w:rPr>
+          <w:lang w:val="en-GB"/>
+        </w:rPr>
       </w:pPr>
       <w:r>
-        <w:t>Lucas-</w:t>
-      </w:r>
-      <w:proofErr w:type="spellStart"/>
-      <w:r>
-        <w:t>Kanade</w:t>
-      </w:r>
-      <w:proofErr w:type="spellEnd"/>
-      <w:r>
-        <w:t xml:space="preserve"> Tracking</w:t>
-      </w:r>
-    </w:p>
-    <w:p>
-      <w:r>
-        <w:t>Lucas-</w:t>
-      </w:r>
-      <w:proofErr w:type="spellStart"/>
-      <w:r>
-        <w:t>Kanade</w:t>
-      </w:r>
-      <w:proofErr w:type="spellEnd"/>
-      <w:r>
-        <w:t xml:space="preserve"> Tracking is een aanpassing op het template matching algoritme om kleine transformaties in het beeld toe te staan.</w:t>
+        <w:rPr>
+          <w:lang w:val="en-GB"/>
+        </w:rPr>
+        <w:t>Lucas-Kanade Tracking</w:t>
+      </w:r>
+    </w:p>
+    <w:p>
+      <w:r>
+        <w:t xml:space="preserve">Lucas-Kanade Tracking </w:t>
+      </w:r>
+      <w:r>
+        <w:t>is een vorm van Optical Flow herkenning</w:t>
+      </w:r>
+      <w:sdt>
+        <w:sdtPr>
+          <w:id w:val="612946974"/>
+          <w:citation/>
+        </w:sdtPr>
+        <w:sdtContent>
+          <w:r>
+            <w:fldChar w:fldCharType="begin"/>
+          </w:r>
+          <w:r>
+            <w:instrText xml:space="preserve"> CITATION Roj15 \l 1043 </w:instrText>
+          </w:r>
+          <w:r>
+            <w:fldChar w:fldCharType="separate"/>
+          </w:r>
+          <w:r>
+            <w:rPr>
+              <w:noProof/>
+            </w:rPr>
+            <w:t xml:space="preserve"> (Rojas)</w:t>
+          </w:r>
+          <w:r>
+            <w:fldChar w:fldCharType="end"/>
+          </w:r>
+        </w:sdtContent>
+      </w:sdt>
+      <w:r>
+        <w:t xml:space="preserve">. </w:t>
+      </w:r>
+      <w:r>
+        <w:t>Het werkt door de verschillen in grijswaarden(Intensiteit) te meten. Hierbij worden beelden vergleken en probeert het algoritme in te schatten welke richting het object op beweegt zodat de verschillen in intensiteit verklaard kunnen worden.</w:t>
+      </w:r>
+    </w:p>
+    <w:p>
+      <w:r>
+        <w:t>Echter gaat het algoritme er van uit dat het verschil in tijd en afgelegde afstand tussen de beelden niet groot is.</w:t>
+      </w:r>
+      <w:r>
+        <w:t xml:space="preserve"> Dit wil zeggen dat het algoritme is gebouwd is voor langzaam bewegende objecten.</w:t>
+      </w:r>
+      <w:r>
+        <w:t xml:space="preserve"> Hierdoor is deze niet geschikt voor het bijhouden van tafeltennis.</w:t>
       </w:r>
       <w:bookmarkStart w:id="0" w:name="_GoBack"/>
       <w:bookmarkEnd w:id="0"/>
@@ -2704,37 +2640,37 @@
     </dgm:pt>
   </dgm:ptLst>
   <dgm:cxnLst>
+    <dgm:cxn modelId="{58170645-2631-4847-A463-A83DA590EC77}" type="presOf" srcId="{1B18CCD5-E4E2-4DB8-8C1B-42905D396999}" destId="{208B4263-7B5F-4D56-B8D3-8CD4BE8B6488}" srcOrd="0" destOrd="0" presId="urn:microsoft.com/office/officeart/2005/8/layout/cycle5"/>
+    <dgm:cxn modelId="{AFF67645-E0EE-4FD1-B8DD-63068284538C}" type="presOf" srcId="{E51096AB-B512-4487-92C9-4369F2C98375}" destId="{693C1DF7-A358-4E84-A98E-78EA6D150C5A}" srcOrd="0" destOrd="0" presId="urn:microsoft.com/office/officeart/2005/8/layout/cycle5"/>
+    <dgm:cxn modelId="{1AA2A4A6-737B-43B6-A8FF-8FE1CF2F6510}" srcId="{92792585-24B5-4323-B34D-9BB7E272D64C}" destId="{B5B879F4-5C22-41F5-ABC2-421B99565B8F}" srcOrd="0" destOrd="0" parTransId="{FB8A2C34-F278-4415-920D-A6935B6D5F1C}" sibTransId="{1B18CCD5-E4E2-4DB8-8C1B-42905D396999}"/>
+    <dgm:cxn modelId="{623523DF-8590-4076-8EA9-29F0E6EEA4B7}" type="presOf" srcId="{2B92D4F3-6C38-40DC-8B82-3C42DE354040}" destId="{9E7F179E-7E00-4EA0-A260-2E7895017FEF}" srcOrd="0" destOrd="0" presId="urn:microsoft.com/office/officeart/2005/8/layout/cycle5"/>
+    <dgm:cxn modelId="{3EF67851-CA2F-40E4-BF00-C5B367D84909}" srcId="{92792585-24B5-4323-B34D-9BB7E272D64C}" destId="{F79183A8-3B5F-4951-A4D5-D2794A8ED4CB}" srcOrd="1" destOrd="0" parTransId="{E2F32439-F982-4027-92A2-99DFCD5B3892}" sibTransId="{698F9176-BA0C-4351-9FEF-83929C035D7D}"/>
+    <dgm:cxn modelId="{498D4B8E-588A-461F-B46E-C6D746FCD7A8}" srcId="{92792585-24B5-4323-B34D-9BB7E272D64C}" destId="{2D9F2D96-794A-4246-94BB-A73F4082B030}" srcOrd="3" destOrd="0" parTransId="{CAD8F401-0903-4EC2-92E6-DB51C6FA0AB8}" sibTransId="{6B4C9BFE-680F-440E-B3C6-CC05537FF1D8}"/>
+    <dgm:cxn modelId="{CD49DC63-4304-4335-A1A5-F18B91F7D78C}" type="presOf" srcId="{B5B879F4-5C22-41F5-ABC2-421B99565B8F}" destId="{EC611168-1894-482E-898C-405120223975}" srcOrd="0" destOrd="0" presId="urn:microsoft.com/office/officeart/2005/8/layout/cycle5"/>
+    <dgm:cxn modelId="{92CA1B85-2A76-4FB0-BA53-C8FC56956803}" type="presOf" srcId="{E04E8B9F-AE4E-4FA0-85DD-0B3EDC07FE3C}" destId="{0AFE4DE8-DB1F-4EF5-A8DC-8A31CF66E890}" srcOrd="0" destOrd="0" presId="urn:microsoft.com/office/officeart/2005/8/layout/cycle5"/>
+    <dgm:cxn modelId="{3F71F9C0-C2C7-4AF2-9F68-7CAD96230C25}" type="presOf" srcId="{92792585-24B5-4323-B34D-9BB7E272D64C}" destId="{FC83BA6D-92F8-421D-B5DC-184634484D77}" srcOrd="0" destOrd="0" presId="urn:microsoft.com/office/officeart/2005/8/layout/cycle5"/>
+    <dgm:cxn modelId="{15BD4E5F-B47C-45E7-A2E2-708A8A31173B}" type="presOf" srcId="{6B4C9BFE-680F-440E-B3C6-CC05537FF1D8}" destId="{B1F844CB-1498-43D4-8E7F-6633545E9694}" srcOrd="0" destOrd="0" presId="urn:microsoft.com/office/officeart/2005/8/layout/cycle5"/>
+    <dgm:cxn modelId="{CC521846-6B40-4AAF-BEDF-F5E93A37F360}" type="presOf" srcId="{F79183A8-3B5F-4951-A4D5-D2794A8ED4CB}" destId="{E50BCF7F-F334-4ECA-8C78-B02C666C8B4C}" srcOrd="0" destOrd="0" presId="urn:microsoft.com/office/officeart/2005/8/layout/cycle5"/>
+    <dgm:cxn modelId="{19AF5A7B-01C0-4966-935F-1F2C18BF1724}" srcId="{92792585-24B5-4323-B34D-9BB7E272D64C}" destId="{E04E8B9F-AE4E-4FA0-85DD-0B3EDC07FE3C}" srcOrd="2" destOrd="0" parTransId="{0513C8FA-6D2C-49D2-B715-CE76DE21CD75}" sibTransId="{2B92D4F3-6C38-40DC-8B82-3C42DE354040}"/>
     <dgm:cxn modelId="{99D9A0F8-C2C1-42BC-9CF9-90C435A97D73}" srcId="{92792585-24B5-4323-B34D-9BB7E272D64C}" destId="{E51096AB-B512-4487-92C9-4369F2C98375}" srcOrd="4" destOrd="0" parTransId="{A2FF80DC-E345-452F-8420-C7BC1D3AC043}" sibTransId="{316E1938-F86E-4051-B068-D9E2BFEEE302}"/>
-    <dgm:cxn modelId="{BE334A35-8B87-41AA-ADBA-B7E86BE36F5D}" type="presOf" srcId="{F79183A8-3B5F-4951-A4D5-D2794A8ED4CB}" destId="{E50BCF7F-F334-4ECA-8C78-B02C666C8B4C}" srcOrd="0" destOrd="0" presId="urn:microsoft.com/office/officeart/2005/8/layout/cycle5"/>
-    <dgm:cxn modelId="{F5068CCF-CC4E-4B06-9D0B-D3AAFE4652BB}" type="presOf" srcId="{1B18CCD5-E4E2-4DB8-8C1B-42905D396999}" destId="{208B4263-7B5F-4D56-B8D3-8CD4BE8B6488}" srcOrd="0" destOrd="0" presId="urn:microsoft.com/office/officeart/2005/8/layout/cycle5"/>
-    <dgm:cxn modelId="{19AF5A7B-01C0-4966-935F-1F2C18BF1724}" srcId="{92792585-24B5-4323-B34D-9BB7E272D64C}" destId="{E04E8B9F-AE4E-4FA0-85DD-0B3EDC07FE3C}" srcOrd="2" destOrd="0" parTransId="{0513C8FA-6D2C-49D2-B715-CE76DE21CD75}" sibTransId="{2B92D4F3-6C38-40DC-8B82-3C42DE354040}"/>
-    <dgm:cxn modelId="{2BA4DC63-6992-4319-A61B-6CADC3AC8BD0}" type="presOf" srcId="{B5B879F4-5C22-41F5-ABC2-421B99565B8F}" destId="{EC611168-1894-482E-898C-405120223975}" srcOrd="0" destOrd="0" presId="urn:microsoft.com/office/officeart/2005/8/layout/cycle5"/>
-    <dgm:cxn modelId="{B9714615-DBE9-4DD4-9BEE-A3156DF32234}" type="presOf" srcId="{2B92D4F3-6C38-40DC-8B82-3C42DE354040}" destId="{9E7F179E-7E00-4EA0-A260-2E7895017FEF}" srcOrd="0" destOrd="0" presId="urn:microsoft.com/office/officeart/2005/8/layout/cycle5"/>
-    <dgm:cxn modelId="{498D4B8E-588A-461F-B46E-C6D746FCD7A8}" srcId="{92792585-24B5-4323-B34D-9BB7E272D64C}" destId="{2D9F2D96-794A-4246-94BB-A73F4082B030}" srcOrd="3" destOrd="0" parTransId="{CAD8F401-0903-4EC2-92E6-DB51C6FA0AB8}" sibTransId="{6B4C9BFE-680F-440E-B3C6-CC05537FF1D8}"/>
-    <dgm:cxn modelId="{1AA2A4A6-737B-43B6-A8FF-8FE1CF2F6510}" srcId="{92792585-24B5-4323-B34D-9BB7E272D64C}" destId="{B5B879F4-5C22-41F5-ABC2-421B99565B8F}" srcOrd="0" destOrd="0" parTransId="{FB8A2C34-F278-4415-920D-A6935B6D5F1C}" sibTransId="{1B18CCD5-E4E2-4DB8-8C1B-42905D396999}"/>
-    <dgm:cxn modelId="{9F65B90C-6A6D-4388-8FA8-6E1E5C931749}" type="presOf" srcId="{6B4C9BFE-680F-440E-B3C6-CC05537FF1D8}" destId="{B1F844CB-1498-43D4-8E7F-6633545E9694}" srcOrd="0" destOrd="0" presId="urn:microsoft.com/office/officeart/2005/8/layout/cycle5"/>
-    <dgm:cxn modelId="{4DC15C88-9E3E-41C5-9535-7B605CFA56A2}" type="presOf" srcId="{316E1938-F86E-4051-B068-D9E2BFEEE302}" destId="{8E4E216C-5F47-44EF-AEF0-66F350F12FDE}" srcOrd="0" destOrd="0" presId="urn:microsoft.com/office/officeart/2005/8/layout/cycle5"/>
-    <dgm:cxn modelId="{303CE038-696A-4722-98D2-5149A79428CA}" type="presOf" srcId="{698F9176-BA0C-4351-9FEF-83929C035D7D}" destId="{2865A137-1D37-46BF-8129-AF9BAE0EF776}" srcOrd="0" destOrd="0" presId="urn:microsoft.com/office/officeart/2005/8/layout/cycle5"/>
-    <dgm:cxn modelId="{50289FDE-641F-47B4-AEEC-1BB37B002BC9}" type="presOf" srcId="{2D9F2D96-794A-4246-94BB-A73F4082B030}" destId="{E816D67F-1151-4D9F-A486-7E695425E0F7}" srcOrd="0" destOrd="0" presId="urn:microsoft.com/office/officeart/2005/8/layout/cycle5"/>
-    <dgm:cxn modelId="{3EF67851-CA2F-40E4-BF00-C5B367D84909}" srcId="{92792585-24B5-4323-B34D-9BB7E272D64C}" destId="{F79183A8-3B5F-4951-A4D5-D2794A8ED4CB}" srcOrd="1" destOrd="0" parTransId="{E2F32439-F982-4027-92A2-99DFCD5B3892}" sibTransId="{698F9176-BA0C-4351-9FEF-83929C035D7D}"/>
-    <dgm:cxn modelId="{DEE8268D-A115-4740-A50A-026B34123334}" type="presOf" srcId="{E51096AB-B512-4487-92C9-4369F2C98375}" destId="{693C1DF7-A358-4E84-A98E-78EA6D150C5A}" srcOrd="0" destOrd="0" presId="urn:microsoft.com/office/officeart/2005/8/layout/cycle5"/>
-    <dgm:cxn modelId="{D6E24E90-9750-430B-9B6D-CA1E85767286}" type="presOf" srcId="{92792585-24B5-4323-B34D-9BB7E272D64C}" destId="{FC83BA6D-92F8-421D-B5DC-184634484D77}" srcOrd="0" destOrd="0" presId="urn:microsoft.com/office/officeart/2005/8/layout/cycle5"/>
-    <dgm:cxn modelId="{CDC6205E-E52E-4BA7-968D-FAAD8ED3F474}" type="presOf" srcId="{E04E8B9F-AE4E-4FA0-85DD-0B3EDC07FE3C}" destId="{0AFE4DE8-DB1F-4EF5-A8DC-8A31CF66E890}" srcOrd="0" destOrd="0" presId="urn:microsoft.com/office/officeart/2005/8/layout/cycle5"/>
-    <dgm:cxn modelId="{A72E3E82-314C-47EA-9E91-1F773FC8A8A9}" type="presParOf" srcId="{FC83BA6D-92F8-421D-B5DC-184634484D77}" destId="{EC611168-1894-482E-898C-405120223975}" srcOrd="0" destOrd="0" presId="urn:microsoft.com/office/officeart/2005/8/layout/cycle5"/>
-    <dgm:cxn modelId="{D8C709F5-8415-46FC-80CD-FFC3EC2B75D7}" type="presParOf" srcId="{FC83BA6D-92F8-421D-B5DC-184634484D77}" destId="{83951DFC-FD47-42AF-B28B-24DB7FA7DDB3}" srcOrd="1" destOrd="0" presId="urn:microsoft.com/office/officeart/2005/8/layout/cycle5"/>
-    <dgm:cxn modelId="{613A33DA-FACB-42F9-AC6A-7853CCE3E2EE}" type="presParOf" srcId="{FC83BA6D-92F8-421D-B5DC-184634484D77}" destId="{208B4263-7B5F-4D56-B8D3-8CD4BE8B6488}" srcOrd="2" destOrd="0" presId="urn:microsoft.com/office/officeart/2005/8/layout/cycle5"/>
-    <dgm:cxn modelId="{F581F26C-AA5F-4AB5-8224-224526AF1E4D}" type="presParOf" srcId="{FC83BA6D-92F8-421D-B5DC-184634484D77}" destId="{E50BCF7F-F334-4ECA-8C78-B02C666C8B4C}" srcOrd="3" destOrd="0" presId="urn:microsoft.com/office/officeart/2005/8/layout/cycle5"/>
-    <dgm:cxn modelId="{2F8654FC-0FE7-431A-AFB5-7E29C0C28376}" type="presParOf" srcId="{FC83BA6D-92F8-421D-B5DC-184634484D77}" destId="{D6343918-B53A-4B55-8E0D-5A626CAD65EB}" srcOrd="4" destOrd="0" presId="urn:microsoft.com/office/officeart/2005/8/layout/cycle5"/>
-    <dgm:cxn modelId="{86936CA4-68C8-4FF3-A7A1-08B588C3CBCD}" type="presParOf" srcId="{FC83BA6D-92F8-421D-B5DC-184634484D77}" destId="{2865A137-1D37-46BF-8129-AF9BAE0EF776}" srcOrd="5" destOrd="0" presId="urn:microsoft.com/office/officeart/2005/8/layout/cycle5"/>
-    <dgm:cxn modelId="{BBEA83E1-18B1-412D-AA88-24B5E96CA148}" type="presParOf" srcId="{FC83BA6D-92F8-421D-B5DC-184634484D77}" destId="{0AFE4DE8-DB1F-4EF5-A8DC-8A31CF66E890}" srcOrd="6" destOrd="0" presId="urn:microsoft.com/office/officeart/2005/8/layout/cycle5"/>
-    <dgm:cxn modelId="{D1878365-E8C6-4CEF-BB83-D40BBB596051}" type="presParOf" srcId="{FC83BA6D-92F8-421D-B5DC-184634484D77}" destId="{4C5AAAEB-C72C-4795-866D-C99628D2C4D3}" srcOrd="7" destOrd="0" presId="urn:microsoft.com/office/officeart/2005/8/layout/cycle5"/>
-    <dgm:cxn modelId="{E1E5B877-A37E-4DC1-943F-E40157F7ADAF}" type="presParOf" srcId="{FC83BA6D-92F8-421D-B5DC-184634484D77}" destId="{9E7F179E-7E00-4EA0-A260-2E7895017FEF}" srcOrd="8" destOrd="0" presId="urn:microsoft.com/office/officeart/2005/8/layout/cycle5"/>
-    <dgm:cxn modelId="{22D83C3D-4184-44E0-BE35-A1218354DCC2}" type="presParOf" srcId="{FC83BA6D-92F8-421D-B5DC-184634484D77}" destId="{E816D67F-1151-4D9F-A486-7E695425E0F7}" srcOrd="9" destOrd="0" presId="urn:microsoft.com/office/officeart/2005/8/layout/cycle5"/>
-    <dgm:cxn modelId="{9D56CC3C-2236-4050-A296-B29CCDD3D6C4}" type="presParOf" srcId="{FC83BA6D-92F8-421D-B5DC-184634484D77}" destId="{7F8560C2-DA8B-487C-818F-BD5DDB147BBC}" srcOrd="10" destOrd="0" presId="urn:microsoft.com/office/officeart/2005/8/layout/cycle5"/>
-    <dgm:cxn modelId="{4A9A832E-244C-4E34-AEDF-61A8CE4523E2}" type="presParOf" srcId="{FC83BA6D-92F8-421D-B5DC-184634484D77}" destId="{B1F844CB-1498-43D4-8E7F-6633545E9694}" srcOrd="11" destOrd="0" presId="urn:microsoft.com/office/officeart/2005/8/layout/cycle5"/>
-    <dgm:cxn modelId="{1C3E2369-564B-4BA0-B8F0-3710811B3F6B}" type="presParOf" srcId="{FC83BA6D-92F8-421D-B5DC-184634484D77}" destId="{693C1DF7-A358-4E84-A98E-78EA6D150C5A}" srcOrd="12" destOrd="0" presId="urn:microsoft.com/office/officeart/2005/8/layout/cycle5"/>
-    <dgm:cxn modelId="{1EEDA71D-B70C-465C-90EB-1ECC4EA598A6}" type="presParOf" srcId="{FC83BA6D-92F8-421D-B5DC-184634484D77}" destId="{140BD655-0E7C-4B27-B024-5C53794F9CB9}" srcOrd="13" destOrd="0" presId="urn:microsoft.com/office/officeart/2005/8/layout/cycle5"/>
-    <dgm:cxn modelId="{0D13FA08-E9A0-414F-AED3-EBFCF8ADE1FE}" type="presParOf" srcId="{FC83BA6D-92F8-421D-B5DC-184634484D77}" destId="{8E4E216C-5F47-44EF-AEF0-66F350F12FDE}" srcOrd="14" destOrd="0" presId="urn:microsoft.com/office/officeart/2005/8/layout/cycle5"/>
+    <dgm:cxn modelId="{50D573A3-6DC3-47BB-874D-853FD5C9444D}" type="presOf" srcId="{316E1938-F86E-4051-B068-D9E2BFEEE302}" destId="{8E4E216C-5F47-44EF-AEF0-66F350F12FDE}" srcOrd="0" destOrd="0" presId="urn:microsoft.com/office/officeart/2005/8/layout/cycle5"/>
+    <dgm:cxn modelId="{FAB79DEC-112C-487C-8570-804D95EEF668}" type="presOf" srcId="{2D9F2D96-794A-4246-94BB-A73F4082B030}" destId="{E816D67F-1151-4D9F-A486-7E695425E0F7}" srcOrd="0" destOrd="0" presId="urn:microsoft.com/office/officeart/2005/8/layout/cycle5"/>
+    <dgm:cxn modelId="{CA391033-6AE4-43B5-8529-7DA4BFD44EAF}" type="presOf" srcId="{698F9176-BA0C-4351-9FEF-83929C035D7D}" destId="{2865A137-1D37-46BF-8129-AF9BAE0EF776}" srcOrd="0" destOrd="0" presId="urn:microsoft.com/office/officeart/2005/8/layout/cycle5"/>
+    <dgm:cxn modelId="{FD6D07C1-8D15-47B7-8BD6-F57518666C98}" type="presParOf" srcId="{FC83BA6D-92F8-421D-B5DC-184634484D77}" destId="{EC611168-1894-482E-898C-405120223975}" srcOrd="0" destOrd="0" presId="urn:microsoft.com/office/officeart/2005/8/layout/cycle5"/>
+    <dgm:cxn modelId="{222A4616-F2C4-439C-9759-E66EEAE7D3D5}" type="presParOf" srcId="{FC83BA6D-92F8-421D-B5DC-184634484D77}" destId="{83951DFC-FD47-42AF-B28B-24DB7FA7DDB3}" srcOrd="1" destOrd="0" presId="urn:microsoft.com/office/officeart/2005/8/layout/cycle5"/>
+    <dgm:cxn modelId="{BCAD0FA9-0EF1-451C-8E0F-77A6469873C5}" type="presParOf" srcId="{FC83BA6D-92F8-421D-B5DC-184634484D77}" destId="{208B4263-7B5F-4D56-B8D3-8CD4BE8B6488}" srcOrd="2" destOrd="0" presId="urn:microsoft.com/office/officeart/2005/8/layout/cycle5"/>
+    <dgm:cxn modelId="{61461E42-1084-4DEC-A521-24626C05192C}" type="presParOf" srcId="{FC83BA6D-92F8-421D-B5DC-184634484D77}" destId="{E50BCF7F-F334-4ECA-8C78-B02C666C8B4C}" srcOrd="3" destOrd="0" presId="urn:microsoft.com/office/officeart/2005/8/layout/cycle5"/>
+    <dgm:cxn modelId="{2584B07C-7F40-4A08-B657-44542FB09BCD}" type="presParOf" srcId="{FC83BA6D-92F8-421D-B5DC-184634484D77}" destId="{D6343918-B53A-4B55-8E0D-5A626CAD65EB}" srcOrd="4" destOrd="0" presId="urn:microsoft.com/office/officeart/2005/8/layout/cycle5"/>
+    <dgm:cxn modelId="{DAFFD1D2-975B-4BED-9E59-20891222B96F}" type="presParOf" srcId="{FC83BA6D-92F8-421D-B5DC-184634484D77}" destId="{2865A137-1D37-46BF-8129-AF9BAE0EF776}" srcOrd="5" destOrd="0" presId="urn:microsoft.com/office/officeart/2005/8/layout/cycle5"/>
+    <dgm:cxn modelId="{B21EBB26-83D2-4CE5-886F-9AFA6FC94DE5}" type="presParOf" srcId="{FC83BA6D-92F8-421D-B5DC-184634484D77}" destId="{0AFE4DE8-DB1F-4EF5-A8DC-8A31CF66E890}" srcOrd="6" destOrd="0" presId="urn:microsoft.com/office/officeart/2005/8/layout/cycle5"/>
+    <dgm:cxn modelId="{C463CBED-B8F5-4CA3-AC22-BC739FC211F7}" type="presParOf" srcId="{FC83BA6D-92F8-421D-B5DC-184634484D77}" destId="{4C5AAAEB-C72C-4795-866D-C99628D2C4D3}" srcOrd="7" destOrd="0" presId="urn:microsoft.com/office/officeart/2005/8/layout/cycle5"/>
+    <dgm:cxn modelId="{97F0184E-91D8-448B-BD89-9D1161EDCC6F}" type="presParOf" srcId="{FC83BA6D-92F8-421D-B5DC-184634484D77}" destId="{9E7F179E-7E00-4EA0-A260-2E7895017FEF}" srcOrd="8" destOrd="0" presId="urn:microsoft.com/office/officeart/2005/8/layout/cycle5"/>
+    <dgm:cxn modelId="{CCEEF483-D800-46A8-807C-271342B45459}" type="presParOf" srcId="{FC83BA6D-92F8-421D-B5DC-184634484D77}" destId="{E816D67F-1151-4D9F-A486-7E695425E0F7}" srcOrd="9" destOrd="0" presId="urn:microsoft.com/office/officeart/2005/8/layout/cycle5"/>
+    <dgm:cxn modelId="{F0A7D3E1-FE5B-4FAF-A16E-DC612FCAFCF9}" type="presParOf" srcId="{FC83BA6D-92F8-421D-B5DC-184634484D77}" destId="{7F8560C2-DA8B-487C-818F-BD5DDB147BBC}" srcOrd="10" destOrd="0" presId="urn:microsoft.com/office/officeart/2005/8/layout/cycle5"/>
+    <dgm:cxn modelId="{BCF5A817-B0F6-492A-9254-4CE3CB50A00F}" type="presParOf" srcId="{FC83BA6D-92F8-421D-B5DC-184634484D77}" destId="{B1F844CB-1498-43D4-8E7F-6633545E9694}" srcOrd="11" destOrd="0" presId="urn:microsoft.com/office/officeart/2005/8/layout/cycle5"/>
+    <dgm:cxn modelId="{DB6E61DB-97ED-4795-A85D-95F6CF7EFC8E}" type="presParOf" srcId="{FC83BA6D-92F8-421D-B5DC-184634484D77}" destId="{693C1DF7-A358-4E84-A98E-78EA6D150C5A}" srcOrd="12" destOrd="0" presId="urn:microsoft.com/office/officeart/2005/8/layout/cycle5"/>
+    <dgm:cxn modelId="{51CB2D54-4AAD-436F-8097-2E8A1E214A32}" type="presParOf" srcId="{FC83BA6D-92F8-421D-B5DC-184634484D77}" destId="{140BD655-0E7C-4B27-B024-5C53794F9CB9}" srcOrd="13" destOrd="0" presId="urn:microsoft.com/office/officeart/2005/8/layout/cycle5"/>
+    <dgm:cxn modelId="{0B07F90F-DB86-4EBC-A07B-C5A2DB29BC3F}" type="presParOf" srcId="{FC83BA6D-92F8-421D-B5DC-184634484D77}" destId="{8E4E216C-5F47-44EF-AEF0-66F350F12FDE}" srcOrd="14" destOrd="0" presId="urn:microsoft.com/office/officeart/2005/8/layout/cycle5"/>
   </dgm:cxnLst>
   <dgm:bg/>
   <dgm:whole/>
@@ -5026,11 +4962,33 @@
     <b:URL>http://www.lancs.ac.uk/~struijke/density/kernel.html</b:URL>
     <b:RefOrder>4</b:RefOrder>
   </b:Source>
+  <b:Source>
+    <b:Tag>Roj15</b:Tag>
+    <b:SourceType>DocumentFromInternetSite</b:SourceType>
+    <b:Guid>{B47D4890-7E29-427C-B565-F17F07A614B8}</b:Guid>
+    <b:Author>
+      <b:Author>
+        <b:NameList>
+          <b:Person>
+            <b:Last>Rojas</b:Last>
+            <b:First>Raul</b:First>
+          </b:Person>
+        </b:NameList>
+      </b:Author>
+    </b:Author>
+    <b:Title>Lucas-Kanade in a Nutshell</b:Title>
+    <b:InternetSiteTitle>Freie Universität Berlin</b:InternetSiteTitle>
+    <b:YearAccessed>2015</b:YearAccessed>
+    <b:MonthAccessed>10</b:MonthAccessed>
+    <b:DayAccessed>6</b:DayAccessed>
+    <b:URL>http://www.inf.fu-berlin.de/inst/ag-ki/rojas_home/documents/tutorials/Lucas-Kanade2.pdf</b:URL>
+    <b:RefOrder>5</b:RefOrder>
+  </b:Source>
 </b:Sources>
 </file>
 
 <file path=customXml/itemProps1.xml><?xml version="1.0" encoding="utf-8"?>
-<ds:datastoreItem xmlns:ds="http://schemas.openxmlformats.org/officeDocument/2006/customXml" ds:itemID="{262F9B00-D832-495A-AB15-70F52F87F472}">
+<ds:datastoreItem xmlns:ds="http://schemas.openxmlformats.org/officeDocument/2006/customXml" ds:itemID="{86E2CCA1-CCEE-4C35-932A-A2488230511D}">
   <ds:schemaRefs>
     <ds:schemaRef ds:uri="http://schemas.openxmlformats.org/officeDocument/2006/bibliography"/>
   </ds:schemaRefs>

</xml_diff>

<commit_message>
Canny Edge Detection toegevoegd
</commit_message>
<xml_diff>
--- a/documents/Beeldherkenning/Beeld Herkenning.docx
+++ b/documents/Beeldherkenning/Beeld Herkenning.docx
@@ -270,13 +270,23 @@
       <w:r>
         <w:t xml:space="preserve">Frame </w:t>
       </w:r>
+      <w:proofErr w:type="spellStart"/>
       <w:r>
         <w:t>Differencing</w:t>
       </w:r>
-    </w:p>
-    <w:p>
-      <w:r>
-        <w:t>Met Frame Differencing wordt het huidige beeld vergeleken met een voorgaand beeld. Ieder verschil dat ontstaat is een mogelijke positie van een bewegend object. Doordat dit algoritme zeer eenvoudig is, is dit ook een vrij snelle methode om mogelijke locaties vast te stellen.</w:t>
+      <w:proofErr w:type="spellEnd"/>
+    </w:p>
+    <w:p>
+      <w:r>
+        <w:t xml:space="preserve">Met Frame </w:t>
+      </w:r>
+      <w:proofErr w:type="spellStart"/>
+      <w:r>
+        <w:t>Differencing</w:t>
+      </w:r>
+      <w:proofErr w:type="spellEnd"/>
+      <w:r>
+        <w:t xml:space="preserve"> wordt het huidige beeld vergeleken met een voorgaand beeld. Ieder verschil dat ontstaat is een mogelijke positie van een bewegend object. Doordat dit algoritme zeer eenvoudig is, is dit ook een vrij snelle methode om mogelijke locaties vast te stellen.</w:t>
       </w:r>
       <w:r>
         <w:t xml:space="preserve"> Echter kunnen verschillen ontstaan door veranderingen in het licht en mogelijke bewegingen op een achtergrond.</w:t>
@@ -304,8 +314,13 @@
       </w:pPr>
       <w:r>
         <w:lastRenderedPageBreak/>
-        <w:t>Background substraction</w:t>
-      </w:r>
+        <w:t xml:space="preserve">Background </w:t>
+      </w:r>
+      <w:proofErr w:type="spellStart"/>
+      <w:r>
+        <w:t>substraction</w:t>
+      </w:r>
+      <w:proofErr w:type="spellEnd"/>
     </w:p>
     <w:p>
       <w:r>
@@ -339,6 +354,117 @@
     </w:p>
     <w:p>
       <w:pPr>
+        <w:pStyle w:val="Kop4"/>
+      </w:pPr>
+      <w:proofErr w:type="spellStart"/>
+      <w:r>
+        <w:t>Canny</w:t>
+      </w:r>
+      <w:proofErr w:type="spellEnd"/>
+      <w:r>
+        <w:t xml:space="preserve"> </w:t>
+      </w:r>
+      <w:proofErr w:type="spellStart"/>
+      <w:r>
+        <w:t>Edge</w:t>
+      </w:r>
+      <w:proofErr w:type="spellEnd"/>
+      <w:r>
+        <w:t xml:space="preserve"> </w:t>
+      </w:r>
+      <w:proofErr w:type="spellStart"/>
+      <w:r>
+        <w:t>Detection</w:t>
+      </w:r>
+      <w:proofErr w:type="spellEnd"/>
+      <w:r>
+        <w:t xml:space="preserve"> </w:t>
+      </w:r>
+    </w:p>
+    <w:p>
+      <w:r>
+        <w:t xml:space="preserve">Objecten als een geheel herkennen is een ingewikkeld </w:t>
+      </w:r>
+      <w:proofErr w:type="spellStart"/>
+      <w:r>
+        <w:t>process</w:t>
+      </w:r>
+      <w:proofErr w:type="spellEnd"/>
+      <w:r>
+        <w:t xml:space="preserve"> voor een computer. </w:t>
+      </w:r>
+      <w:r>
+        <w:t xml:space="preserve">Een manier om het eenvoudiger te maken is het toepassen van </w:t>
+      </w:r>
+      <w:proofErr w:type="spellStart"/>
+      <w:r>
+        <w:t>Canny</w:t>
+      </w:r>
+      <w:proofErr w:type="spellEnd"/>
+      <w:r>
+        <w:t xml:space="preserve"> </w:t>
+      </w:r>
+      <w:proofErr w:type="spellStart"/>
+      <w:r>
+        <w:t>Edge</w:t>
+      </w:r>
+      <w:proofErr w:type="spellEnd"/>
+      <w:r>
+        <w:t xml:space="preserve"> </w:t>
+      </w:r>
+      <w:proofErr w:type="spellStart"/>
+      <w:r>
+        <w:t>Detection</w:t>
+      </w:r>
+      <w:proofErr w:type="spellEnd"/>
+      <w:sdt>
+        <w:sdtPr>
+          <w:id w:val="-495659628"/>
+          <w:citation/>
+        </w:sdtPr>
+        <w:sdtContent>
+          <w:r>
+            <w:fldChar w:fldCharType="begin"/>
+          </w:r>
+          <w:r>
+            <w:instrText xml:space="preserve"> CITATION Can86 \l 1043 </w:instrText>
+          </w:r>
+          <w:r>
+            <w:fldChar w:fldCharType="separate"/>
+          </w:r>
+          <w:r>
+            <w:rPr>
+              <w:noProof/>
+            </w:rPr>
+            <w:t xml:space="preserve"> (Canny, 1986)</w:t>
+          </w:r>
+          <w:r>
+            <w:fldChar w:fldCharType="end"/>
+          </w:r>
+        </w:sdtContent>
+      </w:sdt>
+      <w:r>
+        <w:t xml:space="preserve">. Dit algoritme gebruikt een </w:t>
+      </w:r>
+      <w:proofErr w:type="spellStart"/>
+      <w:r>
+        <w:t>Gaussian</w:t>
+      </w:r>
+      <w:proofErr w:type="spellEnd"/>
+      <w:r>
+        <w:t xml:space="preserve"> Filter(Blur) om eventuele verstoringen en minieme veranderingen in het beeld te verwijderen. Vervolgens wordt de intensiteit van iedere pixel berekend(grijswaarde) en deze worden vergeleken met nabije pixels. Waar de intensiteit sterk verschilt van de aangrenzende pixels kan gesproken worden over een rand. Deze gegevens worden in het zwart-wit getekend op een afbeelding van dezelfde grootte als het origineel. Hierd</w:t>
+      </w:r>
+      <w:r>
+        <w:t>oor raken de kleuren uit het beeld verloren.</w:t>
+      </w:r>
+      <w:r>
+        <w:t xml:space="preserve"> Daarentegen is het vrij ongevoelig voor verschillen in lichtsterkte.</w:t>
+      </w:r>
+      <w:bookmarkStart w:id="0" w:name="_GoBack"/>
+      <w:bookmarkEnd w:id="0"/>
+    </w:p>
+    <w:p>
+      <w:pPr>
         <w:pStyle w:val="Kop3"/>
       </w:pPr>
       <w:r>
@@ -349,8 +475,21 @@
       </w:r>
     </w:p>
     <w:p>
-      <w:r>
-        <w:t xml:space="preserve">Rafeal Nieto heeft een overzicht gemaakt van mogelijke Object </w:t>
+      <w:proofErr w:type="spellStart"/>
+      <w:r>
+        <w:t>Rafeal</w:t>
+      </w:r>
+      <w:proofErr w:type="spellEnd"/>
+      <w:r>
+        <w:t xml:space="preserve"> </w:t>
+      </w:r>
+      <w:proofErr w:type="spellStart"/>
+      <w:r>
+        <w:t>Nieto</w:t>
+      </w:r>
+      <w:proofErr w:type="spellEnd"/>
+      <w:r>
+        <w:t xml:space="preserve"> heeft een overzicht gemaakt van mogelijke Object </w:t>
       </w:r>
       <w:r>
         <w:t>classificatie</w:t>
@@ -449,7 +588,15 @@
     </w:p>
     <w:p>
       <w:r>
-        <w:t>Echter kan het algoritme niet goed tegen transformaties van het doelobject (Vervormingen, rotaties en verandering in formaat). Deze problemen zullen niet veel voorkomen bij de ping pong bal doordat deze ten alle tijden rond zullen zijn.</w:t>
+        <w:t xml:space="preserve">Echter kan het algoritme niet goed tegen transformaties van het doelobject (Vervormingen, rotaties en verandering in formaat). Deze problemen zullen niet veel voorkomen bij de ping </w:t>
+      </w:r>
+      <w:proofErr w:type="spellStart"/>
+      <w:r>
+        <w:t>pong</w:t>
+      </w:r>
+      <w:proofErr w:type="spellEnd"/>
+      <w:r>
+        <w:t xml:space="preserve"> bal doordat deze ten alle tijden rond zullen zijn.</w:t>
       </w:r>
     </w:p>
     <w:p>
@@ -461,13 +608,24 @@
       <w:pPr>
         <w:pStyle w:val="Kop4"/>
       </w:pPr>
-      <w:r>
-        <w:t>Mean-Shift</w:t>
-      </w:r>
-    </w:p>
-    <w:p>
-      <w:r>
-        <w:t>Mean Shift beschrijft een proces waarbij de nieuwe locatie wordt uitgerekend aan de hand van een eerdere positie in combinatie met een herkenningspunt. Dit herkenningspunt kan een template, een kleur combinatie of een andere herkenningspunt</w:t>
+      <w:proofErr w:type="spellStart"/>
+      <w:r>
+        <w:lastRenderedPageBreak/>
+        <w:t>Mean</w:t>
+      </w:r>
+      <w:proofErr w:type="spellEnd"/>
+      <w:r>
+        <w:t>-Shift</w:t>
+      </w:r>
+    </w:p>
+    <w:p>
+      <w:proofErr w:type="spellStart"/>
+      <w:r>
+        <w:t>Mean</w:t>
+      </w:r>
+      <w:proofErr w:type="spellEnd"/>
+      <w:r>
+        <w:t xml:space="preserve"> Shift beschrijft een proces waarbij de nieuwe locatie wordt uitgerekend aan de hand van een eerdere positie in combinatie met een herkenningspunt. Dit herkenningspunt kan een template, een kleur combinatie of een andere herkenningspunt</w:t>
       </w:r>
       <w:r>
         <w:t xml:space="preserve"> </w:t>
@@ -480,11 +638,21 @@
       <w:r>
         <w:t xml:space="preserve">Het algoritme rekent locaties uit die overeenkomen met het herkenningspunt. Echter is deze herkenning niet zo strikt als bij template matches, waarbij iedere de volledige overeenkomst telt, maar in plaats hiervan zullen alle overeenkomsten gemarkeerd worden. Vervolgens wordt de </w:t>
       </w:r>
-      <w:r>
-        <w:t xml:space="preserve">Epanechnikov </w:t>
-      </w:r>
-      <w:r>
-        <w:t xml:space="preserve">Kernel methode </w:t>
+      <w:proofErr w:type="spellStart"/>
+      <w:r>
+        <w:t>Epanechnikov</w:t>
+      </w:r>
+      <w:proofErr w:type="spellEnd"/>
+      <w:r>
+        <w:t xml:space="preserve"> </w:t>
+      </w:r>
+      <w:proofErr w:type="spellStart"/>
+      <w:r>
+        <w:t>Kernel</w:t>
+      </w:r>
+      <w:proofErr w:type="spellEnd"/>
+      <w:r>
+        <w:t xml:space="preserve"> methode </w:t>
       </w:r>
       <w:sdt>
         <w:sdtPr>
@@ -518,7 +686,6 @@
     </w:p>
     <w:p>
       <w:r>
-        <w:lastRenderedPageBreak/>
         <w:t>Deze methode kan ook doorberekend worden wanneer het object buiten beeld valt(Obstructie) door met de eerder uitgerekende snelheid en locatie de verwachte locatie van het object aan te passen. Hierdoor kan ieder frame een voorspelling gemaakt worden totdat een nieuwe cluster overeenkomsten in de buurt van de verwachte locatie komt waardoor het object teruggevonden kan worden.</w:t>
       </w:r>
     </w:p>
@@ -558,21 +725,53 @@
         <w:rPr>
           <w:lang w:val="en-GB"/>
         </w:rPr>
-        <w:t>ased Color Tracking (PFC)</w:t>
-      </w:r>
-    </w:p>
-    <w:p>
-      <w:r>
-        <w:t>Dit algoritme werkt op een verglijkbare manier als de bovenstaande Mean-Shift methode</w:t>
+        <w:t xml:space="preserve">ased </w:t>
+      </w:r>
+      <w:proofErr w:type="spellStart"/>
+      <w:r>
+        <w:rPr>
+          <w:lang w:val="en-GB"/>
+        </w:rPr>
+        <w:t>Color</w:t>
+      </w:r>
+      <w:proofErr w:type="spellEnd"/>
+      <w:r>
+        <w:rPr>
+          <w:lang w:val="en-GB"/>
+        </w:rPr>
+        <w:t xml:space="preserve"> Tracking (PFC)</w:t>
+      </w:r>
+    </w:p>
+    <w:p>
+      <w:r>
+        <w:t xml:space="preserve">Dit algoritme werkt op een verglijkbare manier als de bovenstaande </w:t>
+      </w:r>
+      <w:proofErr w:type="spellStart"/>
+      <w:r>
+        <w:t>Mean</w:t>
+      </w:r>
+      <w:proofErr w:type="spellEnd"/>
+      <w:r>
+        <w:t>-Shift methode</w:t>
       </w:r>
       <w:r>
         <w:t xml:space="preserve">, echter werkt deze alleen met kleur. Vervolgens wordt hier ook de bovenstaande </w:t>
       </w:r>
-      <w:r>
-        <w:t xml:space="preserve">Epanechnikov </w:t>
-      </w:r>
-      <w:r>
-        <w:t xml:space="preserve">Kernel methode </w:t>
+      <w:proofErr w:type="spellStart"/>
+      <w:r>
+        <w:t>Epanechnikov</w:t>
+      </w:r>
+      <w:proofErr w:type="spellEnd"/>
+      <w:r>
+        <w:t xml:space="preserve"> </w:t>
+      </w:r>
+      <w:proofErr w:type="spellStart"/>
+      <w:r>
+        <w:t>Kernel</w:t>
+      </w:r>
+      <w:proofErr w:type="spellEnd"/>
+      <w:r>
+        <w:t xml:space="preserve"> methode </w:t>
       </w:r>
       <w:sdt>
         <w:sdtPr>
@@ -646,12 +845,34 @@
         <w:rPr>
           <w:lang w:val="en-GB"/>
         </w:rPr>
-        <w:t>Lucas-Kanade Tracking</w:t>
-      </w:r>
-    </w:p>
-    <w:p>
-      <w:r>
-        <w:t xml:space="preserve">Lucas-Kanade Tracking </w:t>
+        <w:t>Lucas-</w:t>
+      </w:r>
+      <w:proofErr w:type="spellStart"/>
+      <w:r>
+        <w:rPr>
+          <w:lang w:val="en-GB"/>
+        </w:rPr>
+        <w:t>Kanade</w:t>
+      </w:r>
+      <w:proofErr w:type="spellEnd"/>
+      <w:r>
+        <w:rPr>
+          <w:lang w:val="en-GB"/>
+        </w:rPr>
+        <w:t xml:space="preserve"> Tracking</w:t>
+      </w:r>
+    </w:p>
+    <w:p>
+      <w:r>
+        <w:t>Lucas-</w:t>
+      </w:r>
+      <w:proofErr w:type="spellStart"/>
+      <w:r>
+        <w:t>Kanade</w:t>
+      </w:r>
+      <w:proofErr w:type="spellEnd"/>
+      <w:r>
+        <w:t xml:space="preserve"> Tracking </w:t>
       </w:r>
       <w:r>
         <w:t>is een vorm van Optical Flow herkenning</w:t>
@@ -699,8 +920,6 @@
       <w:r>
         <w:t xml:space="preserve"> Hierdoor is deze niet geschikt voor het bijhouden van tafeltennis.</w:t>
       </w:r>
-      <w:bookmarkStart w:id="0" w:name="_GoBack"/>
-      <w:bookmarkEnd w:id="0"/>
     </w:p>
     <w:p>
       <w:pPr>
@@ -713,8 +932,16 @@
         <w:rPr>
           <w:lang w:val="en-GB"/>
         </w:rPr>
+        <w:lastRenderedPageBreak/>
         <w:t>Incremental Learning for Robust Visual Tracking</w:t>
       </w:r>
+    </w:p>
+    <w:p>
+      <w:pPr>
+        <w:rPr>
+          <w:lang w:val="en-GB"/>
+        </w:rPr>
+      </w:pPr>
     </w:p>
     <w:p>
       <w:pPr>
@@ -2640,37 +2867,37 @@
     </dgm:pt>
   </dgm:ptLst>
   <dgm:cxnLst>
-    <dgm:cxn modelId="{58170645-2631-4847-A463-A83DA590EC77}" type="presOf" srcId="{1B18CCD5-E4E2-4DB8-8C1B-42905D396999}" destId="{208B4263-7B5F-4D56-B8D3-8CD4BE8B6488}" srcOrd="0" destOrd="0" presId="urn:microsoft.com/office/officeart/2005/8/layout/cycle5"/>
-    <dgm:cxn modelId="{AFF67645-E0EE-4FD1-B8DD-63068284538C}" type="presOf" srcId="{E51096AB-B512-4487-92C9-4369F2C98375}" destId="{693C1DF7-A358-4E84-A98E-78EA6D150C5A}" srcOrd="0" destOrd="0" presId="urn:microsoft.com/office/officeart/2005/8/layout/cycle5"/>
+    <dgm:cxn modelId="{4E7B64A0-A340-40B1-9C99-96C11EA9F243}" type="presOf" srcId="{F79183A8-3B5F-4951-A4D5-D2794A8ED4CB}" destId="{E50BCF7F-F334-4ECA-8C78-B02C666C8B4C}" srcOrd="0" destOrd="0" presId="urn:microsoft.com/office/officeart/2005/8/layout/cycle5"/>
+    <dgm:cxn modelId="{620F7B6E-1E0E-4FD0-8160-9F0B4F214015}" type="presOf" srcId="{2B92D4F3-6C38-40DC-8B82-3C42DE354040}" destId="{9E7F179E-7E00-4EA0-A260-2E7895017FEF}" srcOrd="0" destOrd="0" presId="urn:microsoft.com/office/officeart/2005/8/layout/cycle5"/>
+    <dgm:cxn modelId="{EE474DE7-042F-4A55-A59E-A765BBC25697}" type="presOf" srcId="{2D9F2D96-794A-4246-94BB-A73F4082B030}" destId="{E816D67F-1151-4D9F-A486-7E695425E0F7}" srcOrd="0" destOrd="0" presId="urn:microsoft.com/office/officeart/2005/8/layout/cycle5"/>
+    <dgm:cxn modelId="{194B3304-E4BC-4E54-AE84-9756ED7FE872}" type="presOf" srcId="{92792585-24B5-4323-B34D-9BB7E272D64C}" destId="{FC83BA6D-92F8-421D-B5DC-184634484D77}" srcOrd="0" destOrd="0" presId="urn:microsoft.com/office/officeart/2005/8/layout/cycle5"/>
+    <dgm:cxn modelId="{37BE4677-A127-4E7B-A372-F40D59926068}" type="presOf" srcId="{B5B879F4-5C22-41F5-ABC2-421B99565B8F}" destId="{EC611168-1894-482E-898C-405120223975}" srcOrd="0" destOrd="0" presId="urn:microsoft.com/office/officeart/2005/8/layout/cycle5"/>
     <dgm:cxn modelId="{1AA2A4A6-737B-43B6-A8FF-8FE1CF2F6510}" srcId="{92792585-24B5-4323-B34D-9BB7E272D64C}" destId="{B5B879F4-5C22-41F5-ABC2-421B99565B8F}" srcOrd="0" destOrd="0" parTransId="{FB8A2C34-F278-4415-920D-A6935B6D5F1C}" sibTransId="{1B18CCD5-E4E2-4DB8-8C1B-42905D396999}"/>
-    <dgm:cxn modelId="{623523DF-8590-4076-8EA9-29F0E6EEA4B7}" type="presOf" srcId="{2B92D4F3-6C38-40DC-8B82-3C42DE354040}" destId="{9E7F179E-7E00-4EA0-A260-2E7895017FEF}" srcOrd="0" destOrd="0" presId="urn:microsoft.com/office/officeart/2005/8/layout/cycle5"/>
+    <dgm:cxn modelId="{F7AD9BC1-A77F-4C94-87B9-E7390A8A855A}" type="presOf" srcId="{E51096AB-B512-4487-92C9-4369F2C98375}" destId="{693C1DF7-A358-4E84-A98E-78EA6D150C5A}" srcOrd="0" destOrd="0" presId="urn:microsoft.com/office/officeart/2005/8/layout/cycle5"/>
     <dgm:cxn modelId="{3EF67851-CA2F-40E4-BF00-C5B367D84909}" srcId="{92792585-24B5-4323-B34D-9BB7E272D64C}" destId="{F79183A8-3B5F-4951-A4D5-D2794A8ED4CB}" srcOrd="1" destOrd="0" parTransId="{E2F32439-F982-4027-92A2-99DFCD5B3892}" sibTransId="{698F9176-BA0C-4351-9FEF-83929C035D7D}"/>
     <dgm:cxn modelId="{498D4B8E-588A-461F-B46E-C6D746FCD7A8}" srcId="{92792585-24B5-4323-B34D-9BB7E272D64C}" destId="{2D9F2D96-794A-4246-94BB-A73F4082B030}" srcOrd="3" destOrd="0" parTransId="{CAD8F401-0903-4EC2-92E6-DB51C6FA0AB8}" sibTransId="{6B4C9BFE-680F-440E-B3C6-CC05537FF1D8}"/>
-    <dgm:cxn modelId="{CD49DC63-4304-4335-A1A5-F18B91F7D78C}" type="presOf" srcId="{B5B879F4-5C22-41F5-ABC2-421B99565B8F}" destId="{EC611168-1894-482E-898C-405120223975}" srcOrd="0" destOrd="0" presId="urn:microsoft.com/office/officeart/2005/8/layout/cycle5"/>
-    <dgm:cxn modelId="{92CA1B85-2A76-4FB0-BA53-C8FC56956803}" type="presOf" srcId="{E04E8B9F-AE4E-4FA0-85DD-0B3EDC07FE3C}" destId="{0AFE4DE8-DB1F-4EF5-A8DC-8A31CF66E890}" srcOrd="0" destOrd="0" presId="urn:microsoft.com/office/officeart/2005/8/layout/cycle5"/>
-    <dgm:cxn modelId="{3F71F9C0-C2C7-4AF2-9F68-7CAD96230C25}" type="presOf" srcId="{92792585-24B5-4323-B34D-9BB7E272D64C}" destId="{FC83BA6D-92F8-421D-B5DC-184634484D77}" srcOrd="0" destOrd="0" presId="urn:microsoft.com/office/officeart/2005/8/layout/cycle5"/>
-    <dgm:cxn modelId="{15BD4E5F-B47C-45E7-A2E2-708A8A31173B}" type="presOf" srcId="{6B4C9BFE-680F-440E-B3C6-CC05537FF1D8}" destId="{B1F844CB-1498-43D4-8E7F-6633545E9694}" srcOrd="0" destOrd="0" presId="urn:microsoft.com/office/officeart/2005/8/layout/cycle5"/>
-    <dgm:cxn modelId="{CC521846-6B40-4AAF-BEDF-F5E93A37F360}" type="presOf" srcId="{F79183A8-3B5F-4951-A4D5-D2794A8ED4CB}" destId="{E50BCF7F-F334-4ECA-8C78-B02C666C8B4C}" srcOrd="0" destOrd="0" presId="urn:microsoft.com/office/officeart/2005/8/layout/cycle5"/>
+    <dgm:cxn modelId="{7FCF2890-4BBB-42E8-BEE8-2328A01C1E2A}" type="presOf" srcId="{E04E8B9F-AE4E-4FA0-85DD-0B3EDC07FE3C}" destId="{0AFE4DE8-DB1F-4EF5-A8DC-8A31CF66E890}" srcOrd="0" destOrd="0" presId="urn:microsoft.com/office/officeart/2005/8/layout/cycle5"/>
+    <dgm:cxn modelId="{57790467-8B71-4EAD-9C7C-4B3AC6D43414}" type="presOf" srcId="{1B18CCD5-E4E2-4DB8-8C1B-42905D396999}" destId="{208B4263-7B5F-4D56-B8D3-8CD4BE8B6488}" srcOrd="0" destOrd="0" presId="urn:microsoft.com/office/officeart/2005/8/layout/cycle5"/>
     <dgm:cxn modelId="{19AF5A7B-01C0-4966-935F-1F2C18BF1724}" srcId="{92792585-24B5-4323-B34D-9BB7E272D64C}" destId="{E04E8B9F-AE4E-4FA0-85DD-0B3EDC07FE3C}" srcOrd="2" destOrd="0" parTransId="{0513C8FA-6D2C-49D2-B715-CE76DE21CD75}" sibTransId="{2B92D4F3-6C38-40DC-8B82-3C42DE354040}"/>
+    <dgm:cxn modelId="{CEB78463-629A-4E08-85B1-D0BE81603738}" type="presOf" srcId="{6B4C9BFE-680F-440E-B3C6-CC05537FF1D8}" destId="{B1F844CB-1498-43D4-8E7F-6633545E9694}" srcOrd="0" destOrd="0" presId="urn:microsoft.com/office/officeart/2005/8/layout/cycle5"/>
     <dgm:cxn modelId="{99D9A0F8-C2C1-42BC-9CF9-90C435A97D73}" srcId="{92792585-24B5-4323-B34D-9BB7E272D64C}" destId="{E51096AB-B512-4487-92C9-4369F2C98375}" srcOrd="4" destOrd="0" parTransId="{A2FF80DC-E345-452F-8420-C7BC1D3AC043}" sibTransId="{316E1938-F86E-4051-B068-D9E2BFEEE302}"/>
-    <dgm:cxn modelId="{50D573A3-6DC3-47BB-874D-853FD5C9444D}" type="presOf" srcId="{316E1938-F86E-4051-B068-D9E2BFEEE302}" destId="{8E4E216C-5F47-44EF-AEF0-66F350F12FDE}" srcOrd="0" destOrd="0" presId="urn:microsoft.com/office/officeart/2005/8/layout/cycle5"/>
-    <dgm:cxn modelId="{FAB79DEC-112C-487C-8570-804D95EEF668}" type="presOf" srcId="{2D9F2D96-794A-4246-94BB-A73F4082B030}" destId="{E816D67F-1151-4D9F-A486-7E695425E0F7}" srcOrd="0" destOrd="0" presId="urn:microsoft.com/office/officeart/2005/8/layout/cycle5"/>
-    <dgm:cxn modelId="{CA391033-6AE4-43B5-8529-7DA4BFD44EAF}" type="presOf" srcId="{698F9176-BA0C-4351-9FEF-83929C035D7D}" destId="{2865A137-1D37-46BF-8129-AF9BAE0EF776}" srcOrd="0" destOrd="0" presId="urn:microsoft.com/office/officeart/2005/8/layout/cycle5"/>
-    <dgm:cxn modelId="{FD6D07C1-8D15-47B7-8BD6-F57518666C98}" type="presParOf" srcId="{FC83BA6D-92F8-421D-B5DC-184634484D77}" destId="{EC611168-1894-482E-898C-405120223975}" srcOrd="0" destOrd="0" presId="urn:microsoft.com/office/officeart/2005/8/layout/cycle5"/>
-    <dgm:cxn modelId="{222A4616-F2C4-439C-9759-E66EEAE7D3D5}" type="presParOf" srcId="{FC83BA6D-92F8-421D-B5DC-184634484D77}" destId="{83951DFC-FD47-42AF-B28B-24DB7FA7DDB3}" srcOrd="1" destOrd="0" presId="urn:microsoft.com/office/officeart/2005/8/layout/cycle5"/>
-    <dgm:cxn modelId="{BCAD0FA9-0EF1-451C-8E0F-77A6469873C5}" type="presParOf" srcId="{FC83BA6D-92F8-421D-B5DC-184634484D77}" destId="{208B4263-7B5F-4D56-B8D3-8CD4BE8B6488}" srcOrd="2" destOrd="0" presId="urn:microsoft.com/office/officeart/2005/8/layout/cycle5"/>
-    <dgm:cxn modelId="{61461E42-1084-4DEC-A521-24626C05192C}" type="presParOf" srcId="{FC83BA6D-92F8-421D-B5DC-184634484D77}" destId="{E50BCF7F-F334-4ECA-8C78-B02C666C8B4C}" srcOrd="3" destOrd="0" presId="urn:microsoft.com/office/officeart/2005/8/layout/cycle5"/>
-    <dgm:cxn modelId="{2584B07C-7F40-4A08-B657-44542FB09BCD}" type="presParOf" srcId="{FC83BA6D-92F8-421D-B5DC-184634484D77}" destId="{D6343918-B53A-4B55-8E0D-5A626CAD65EB}" srcOrd="4" destOrd="0" presId="urn:microsoft.com/office/officeart/2005/8/layout/cycle5"/>
-    <dgm:cxn modelId="{DAFFD1D2-975B-4BED-9E59-20891222B96F}" type="presParOf" srcId="{FC83BA6D-92F8-421D-B5DC-184634484D77}" destId="{2865A137-1D37-46BF-8129-AF9BAE0EF776}" srcOrd="5" destOrd="0" presId="urn:microsoft.com/office/officeart/2005/8/layout/cycle5"/>
-    <dgm:cxn modelId="{B21EBB26-83D2-4CE5-886F-9AFA6FC94DE5}" type="presParOf" srcId="{FC83BA6D-92F8-421D-B5DC-184634484D77}" destId="{0AFE4DE8-DB1F-4EF5-A8DC-8A31CF66E890}" srcOrd="6" destOrd="0" presId="urn:microsoft.com/office/officeart/2005/8/layout/cycle5"/>
-    <dgm:cxn modelId="{C463CBED-B8F5-4CA3-AC22-BC739FC211F7}" type="presParOf" srcId="{FC83BA6D-92F8-421D-B5DC-184634484D77}" destId="{4C5AAAEB-C72C-4795-866D-C99628D2C4D3}" srcOrd="7" destOrd="0" presId="urn:microsoft.com/office/officeart/2005/8/layout/cycle5"/>
-    <dgm:cxn modelId="{97F0184E-91D8-448B-BD89-9D1161EDCC6F}" type="presParOf" srcId="{FC83BA6D-92F8-421D-B5DC-184634484D77}" destId="{9E7F179E-7E00-4EA0-A260-2E7895017FEF}" srcOrd="8" destOrd="0" presId="urn:microsoft.com/office/officeart/2005/8/layout/cycle5"/>
-    <dgm:cxn modelId="{CCEEF483-D800-46A8-807C-271342B45459}" type="presParOf" srcId="{FC83BA6D-92F8-421D-B5DC-184634484D77}" destId="{E816D67F-1151-4D9F-A486-7E695425E0F7}" srcOrd="9" destOrd="0" presId="urn:microsoft.com/office/officeart/2005/8/layout/cycle5"/>
-    <dgm:cxn modelId="{F0A7D3E1-FE5B-4FAF-A16E-DC612FCAFCF9}" type="presParOf" srcId="{FC83BA6D-92F8-421D-B5DC-184634484D77}" destId="{7F8560C2-DA8B-487C-818F-BD5DDB147BBC}" srcOrd="10" destOrd="0" presId="urn:microsoft.com/office/officeart/2005/8/layout/cycle5"/>
-    <dgm:cxn modelId="{BCF5A817-B0F6-492A-9254-4CE3CB50A00F}" type="presParOf" srcId="{FC83BA6D-92F8-421D-B5DC-184634484D77}" destId="{B1F844CB-1498-43D4-8E7F-6633545E9694}" srcOrd="11" destOrd="0" presId="urn:microsoft.com/office/officeart/2005/8/layout/cycle5"/>
-    <dgm:cxn modelId="{DB6E61DB-97ED-4795-A85D-95F6CF7EFC8E}" type="presParOf" srcId="{FC83BA6D-92F8-421D-B5DC-184634484D77}" destId="{693C1DF7-A358-4E84-A98E-78EA6D150C5A}" srcOrd="12" destOrd="0" presId="urn:microsoft.com/office/officeart/2005/8/layout/cycle5"/>
-    <dgm:cxn modelId="{51CB2D54-4AAD-436F-8097-2E8A1E214A32}" type="presParOf" srcId="{FC83BA6D-92F8-421D-B5DC-184634484D77}" destId="{140BD655-0E7C-4B27-B024-5C53794F9CB9}" srcOrd="13" destOrd="0" presId="urn:microsoft.com/office/officeart/2005/8/layout/cycle5"/>
-    <dgm:cxn modelId="{0B07F90F-DB86-4EBC-A07B-C5A2DB29BC3F}" type="presParOf" srcId="{FC83BA6D-92F8-421D-B5DC-184634484D77}" destId="{8E4E216C-5F47-44EF-AEF0-66F350F12FDE}" srcOrd="14" destOrd="0" presId="urn:microsoft.com/office/officeart/2005/8/layout/cycle5"/>
+    <dgm:cxn modelId="{010AAAA8-34B9-4F92-A671-32D5AFD94E74}" type="presOf" srcId="{698F9176-BA0C-4351-9FEF-83929C035D7D}" destId="{2865A137-1D37-46BF-8129-AF9BAE0EF776}" srcOrd="0" destOrd="0" presId="urn:microsoft.com/office/officeart/2005/8/layout/cycle5"/>
+    <dgm:cxn modelId="{66C79B38-D8F6-47C6-9FAF-C63FDB86B14F}" type="presOf" srcId="{316E1938-F86E-4051-B068-D9E2BFEEE302}" destId="{8E4E216C-5F47-44EF-AEF0-66F350F12FDE}" srcOrd="0" destOrd="0" presId="urn:microsoft.com/office/officeart/2005/8/layout/cycle5"/>
+    <dgm:cxn modelId="{E024F3D2-80A6-4573-B2BF-BD043B2748C1}" type="presParOf" srcId="{FC83BA6D-92F8-421D-B5DC-184634484D77}" destId="{EC611168-1894-482E-898C-405120223975}" srcOrd="0" destOrd="0" presId="urn:microsoft.com/office/officeart/2005/8/layout/cycle5"/>
+    <dgm:cxn modelId="{32F17161-B955-467D-98BD-B077A6F3923B}" type="presParOf" srcId="{FC83BA6D-92F8-421D-B5DC-184634484D77}" destId="{83951DFC-FD47-42AF-B28B-24DB7FA7DDB3}" srcOrd="1" destOrd="0" presId="urn:microsoft.com/office/officeart/2005/8/layout/cycle5"/>
+    <dgm:cxn modelId="{C1B11AFC-E783-4E44-A6F1-E2431F0B28AA}" type="presParOf" srcId="{FC83BA6D-92F8-421D-B5DC-184634484D77}" destId="{208B4263-7B5F-4D56-B8D3-8CD4BE8B6488}" srcOrd="2" destOrd="0" presId="urn:microsoft.com/office/officeart/2005/8/layout/cycle5"/>
+    <dgm:cxn modelId="{42B7B211-3FB6-4E3E-B256-F0F37632A66E}" type="presParOf" srcId="{FC83BA6D-92F8-421D-B5DC-184634484D77}" destId="{E50BCF7F-F334-4ECA-8C78-B02C666C8B4C}" srcOrd="3" destOrd="0" presId="urn:microsoft.com/office/officeart/2005/8/layout/cycle5"/>
+    <dgm:cxn modelId="{CCCAB409-EDB6-44B5-961C-9E9742DAB78C}" type="presParOf" srcId="{FC83BA6D-92F8-421D-B5DC-184634484D77}" destId="{D6343918-B53A-4B55-8E0D-5A626CAD65EB}" srcOrd="4" destOrd="0" presId="urn:microsoft.com/office/officeart/2005/8/layout/cycle5"/>
+    <dgm:cxn modelId="{8E6F2ADB-1DE5-4D85-B468-48E180D70462}" type="presParOf" srcId="{FC83BA6D-92F8-421D-B5DC-184634484D77}" destId="{2865A137-1D37-46BF-8129-AF9BAE0EF776}" srcOrd="5" destOrd="0" presId="urn:microsoft.com/office/officeart/2005/8/layout/cycle5"/>
+    <dgm:cxn modelId="{B48E8184-5C6E-4215-8FF7-23D8CD338E04}" type="presParOf" srcId="{FC83BA6D-92F8-421D-B5DC-184634484D77}" destId="{0AFE4DE8-DB1F-4EF5-A8DC-8A31CF66E890}" srcOrd="6" destOrd="0" presId="urn:microsoft.com/office/officeart/2005/8/layout/cycle5"/>
+    <dgm:cxn modelId="{4E39A049-5763-4B66-98C4-0D7568FBB149}" type="presParOf" srcId="{FC83BA6D-92F8-421D-B5DC-184634484D77}" destId="{4C5AAAEB-C72C-4795-866D-C99628D2C4D3}" srcOrd="7" destOrd="0" presId="urn:microsoft.com/office/officeart/2005/8/layout/cycle5"/>
+    <dgm:cxn modelId="{2725E053-4F4C-4E11-B408-17B4BA2186A0}" type="presParOf" srcId="{FC83BA6D-92F8-421D-B5DC-184634484D77}" destId="{9E7F179E-7E00-4EA0-A260-2E7895017FEF}" srcOrd="8" destOrd="0" presId="urn:microsoft.com/office/officeart/2005/8/layout/cycle5"/>
+    <dgm:cxn modelId="{F082B77E-6D77-4523-9CBF-636183E383F7}" type="presParOf" srcId="{FC83BA6D-92F8-421D-B5DC-184634484D77}" destId="{E816D67F-1151-4D9F-A486-7E695425E0F7}" srcOrd="9" destOrd="0" presId="urn:microsoft.com/office/officeart/2005/8/layout/cycle5"/>
+    <dgm:cxn modelId="{39A61835-8C91-4749-870E-C2A15FF0C14A}" type="presParOf" srcId="{FC83BA6D-92F8-421D-B5DC-184634484D77}" destId="{7F8560C2-DA8B-487C-818F-BD5DDB147BBC}" srcOrd="10" destOrd="0" presId="urn:microsoft.com/office/officeart/2005/8/layout/cycle5"/>
+    <dgm:cxn modelId="{83A54C40-3B12-4F01-BA4C-25BCDA1F9232}" type="presParOf" srcId="{FC83BA6D-92F8-421D-B5DC-184634484D77}" destId="{B1F844CB-1498-43D4-8E7F-6633545E9694}" srcOrd="11" destOrd="0" presId="urn:microsoft.com/office/officeart/2005/8/layout/cycle5"/>
+    <dgm:cxn modelId="{730BDAF2-1F71-4187-84BF-641B0C545A02}" type="presParOf" srcId="{FC83BA6D-92F8-421D-B5DC-184634484D77}" destId="{693C1DF7-A358-4E84-A98E-78EA6D150C5A}" srcOrd="12" destOrd="0" presId="urn:microsoft.com/office/officeart/2005/8/layout/cycle5"/>
+    <dgm:cxn modelId="{FE7B66A0-A4BE-4520-858F-9BA1A24B66F7}" type="presParOf" srcId="{FC83BA6D-92F8-421D-B5DC-184634484D77}" destId="{140BD655-0E7C-4B27-B024-5C53794F9CB9}" srcOrd="13" destOrd="0" presId="urn:microsoft.com/office/officeart/2005/8/layout/cycle5"/>
+    <dgm:cxn modelId="{ED0337D5-808A-42D8-BE38-6F425CE45273}" type="presParOf" srcId="{FC83BA6D-92F8-421D-B5DC-184634484D77}" destId="{8E4E216C-5F47-44EF-AEF0-66F350F12FDE}" srcOrd="14" destOrd="0" presId="urn:microsoft.com/office/officeart/2005/8/layout/cycle5"/>
   </dgm:cxnLst>
   <dgm:bg/>
   <dgm:whole/>
@@ -4923,7 +5150,7 @@
     <b:MonthAccessed>11</b:MonthAccessed>
     <b:DayAccessed>29</b:DayAccessed>
     <b:URL>http://www.eps.uam.es/nueva_web/intranet/ga/tfdm/trabajos/Rafael_Martin_Nieto.pdf</b:URL>
-    <b:RefOrder>2</b:RefOrder>
+    <b:RefOrder>3</b:RefOrder>
   </b:Source>
   <b:Source>
     <b:Tag>Con15</b:Tag>
@@ -4938,7 +5165,7 @@
     <b:MonthAccessed>10</b:MonthAccessed>
     <b:DayAccessed>12</b:DayAccessed>
     <b:URL>https://en.wikipedia.org/wiki/Convolution</b:URL>
-    <b:RefOrder>3</b:RefOrder>
+    <b:RefOrder>4</b:RefOrder>
   </b:Source>
   <b:Source>
     <b:Tag>Str15</b:Tag>
@@ -4960,7 +5187,7 @@
     <b:MonthAccessed>10</b:MonthAccessed>
     <b:DayAccessed>12</b:DayAccessed>
     <b:URL>http://www.lancs.ac.uk/~struijke/density/kernel.html</b:URL>
-    <b:RefOrder>4</b:RefOrder>
+    <b:RefOrder>5</b:RefOrder>
   </b:Source>
   <b:Source>
     <b:Tag>Roj15</b:Tag>
@@ -4982,13 +5209,33 @@
     <b:MonthAccessed>10</b:MonthAccessed>
     <b:DayAccessed>6</b:DayAccessed>
     <b:URL>http://www.inf.fu-berlin.de/inst/ag-ki/rojas_home/documents/tutorials/Lucas-Kanade2.pdf</b:URL>
-    <b:RefOrder>5</b:RefOrder>
+    <b:RefOrder>6</b:RefOrder>
+  </b:Source>
+  <b:Source>
+    <b:Tag>Can86</b:Tag>
+    <b:SourceType>JournalArticle</b:SourceType>
+    <b:Guid>{20F13E62-311E-4AAF-B8CE-ED9FBCE293AD}</b:Guid>
+    <b:Title>A Computational Approach to Edge Detection</b:Title>
+    <b:Year>1986</b:Year>
+    <b:Author>
+      <b:Author>
+        <b:NameList>
+          <b:Person>
+            <b:Last>Canny</b:Last>
+            <b:First>John</b:First>
+          </b:Person>
+        </b:NameList>
+      </b:Author>
+    </b:Author>
+    <b:JournalName>IEEE Transactions Pattern Analysis and Machine Intelligence</b:JournalName>
+    <b:Pages>679-698</b:Pages>
+    <b:RefOrder>2</b:RefOrder>
   </b:Source>
 </b:Sources>
 </file>
 
 <file path=customXml/itemProps1.xml><?xml version="1.0" encoding="utf-8"?>
-<ds:datastoreItem xmlns:ds="http://schemas.openxmlformats.org/officeDocument/2006/customXml" ds:itemID="{86E2CCA1-CCEE-4C35-932A-A2488230511D}">
+<ds:datastoreItem xmlns:ds="http://schemas.openxmlformats.org/officeDocument/2006/customXml" ds:itemID="{23E43D24-C1A6-4941-94B7-7F32798224EC}">
   <ds:schemaRefs>
     <ds:schemaRef ds:uri="http://schemas.openxmlformats.org/officeDocument/2006/bibliography"/>
   </ds:schemaRefs>

</xml_diff>

<commit_message>
Incremental Learning for Robust Visual Tracking added
</commit_message>
<xml_diff>
--- a/documents/Beeldherkenning/Beeld Herkenning.docx
+++ b/documents/Beeldherkenning/Beeld Herkenning.docx
@@ -270,23 +270,13 @@
       <w:r>
         <w:t xml:space="preserve">Frame </w:t>
       </w:r>
-      <w:proofErr w:type="spellStart"/>
       <w:r>
         <w:t>Differencing</w:t>
       </w:r>
-      <w:proofErr w:type="spellEnd"/>
-    </w:p>
-    <w:p>
-      <w:r>
-        <w:t xml:space="preserve">Met Frame </w:t>
-      </w:r>
-      <w:proofErr w:type="spellStart"/>
-      <w:r>
-        <w:t>Differencing</w:t>
-      </w:r>
-      <w:proofErr w:type="spellEnd"/>
-      <w:r>
-        <w:t xml:space="preserve"> wordt het huidige beeld vergeleken met een voorgaand beeld. Ieder verschil dat ontstaat is een mogelijke positie van een bewegend object. Doordat dit algoritme zeer eenvoudig is, is dit ook een vrij snelle methode om mogelijke locaties vast te stellen.</w:t>
+    </w:p>
+    <w:p>
+      <w:r>
+        <w:t>Met Frame Differencing wordt het huidige beeld vergeleken met een voorgaand beeld. Ieder verschil dat ontstaat is een mogelijke positie van een bewegend object. Doordat dit algoritme zeer eenvoudig is, is dit ook een vrij snelle methode om mogelijke locaties vast te stellen.</w:t>
       </w:r>
       <w:r>
         <w:t xml:space="preserve"> Echter kunnen verschillen ontstaan door veranderingen in het licht en mogelijke bewegingen op een achtergrond.</w:t>
@@ -314,13 +304,8 @@
       </w:pPr>
       <w:r>
         <w:lastRenderedPageBreak/>
-        <w:t xml:space="preserve">Background </w:t>
-      </w:r>
-      <w:proofErr w:type="spellStart"/>
-      <w:r>
-        <w:t>substraction</w:t>
-      </w:r>
-      <w:proofErr w:type="spellEnd"/>
+        <w:t>Background substraction</w:t>
+      </w:r>
     </w:p>
     <w:p>
       <w:r>
@@ -356,67 +341,20 @@
       <w:pPr>
         <w:pStyle w:val="Kop4"/>
       </w:pPr>
-      <w:proofErr w:type="spellStart"/>
-      <w:r>
-        <w:t>Canny</w:t>
-      </w:r>
-      <w:proofErr w:type="spellEnd"/>
-      <w:r>
-        <w:t xml:space="preserve"> </w:t>
-      </w:r>
-      <w:proofErr w:type="spellStart"/>
-      <w:r>
-        <w:t>Edge</w:t>
-      </w:r>
-      <w:proofErr w:type="spellEnd"/>
-      <w:r>
-        <w:t xml:space="preserve"> </w:t>
-      </w:r>
-      <w:proofErr w:type="spellStart"/>
-      <w:r>
-        <w:t>Detection</w:t>
-      </w:r>
-      <w:proofErr w:type="spellEnd"/>
-      <w:r>
-        <w:t xml:space="preserve"> </w:t>
-      </w:r>
-    </w:p>
-    <w:p>
-      <w:r>
-        <w:t xml:space="preserve">Objecten als een geheel herkennen is een ingewikkeld </w:t>
-      </w:r>
-      <w:proofErr w:type="spellStart"/>
-      <w:r>
-        <w:t>process</w:t>
-      </w:r>
-      <w:proofErr w:type="spellEnd"/>
-      <w:r>
-        <w:t xml:space="preserve"> voor een computer. </w:t>
-      </w:r>
-      <w:r>
-        <w:t xml:space="preserve">Een manier om het eenvoudiger te maken is het toepassen van </w:t>
-      </w:r>
-      <w:proofErr w:type="spellStart"/>
-      <w:r>
-        <w:t>Canny</w:t>
-      </w:r>
-      <w:proofErr w:type="spellEnd"/>
-      <w:r>
-        <w:t xml:space="preserve"> </w:t>
-      </w:r>
-      <w:proofErr w:type="spellStart"/>
-      <w:r>
-        <w:t>Edge</w:t>
-      </w:r>
-      <w:proofErr w:type="spellEnd"/>
-      <w:r>
-        <w:t xml:space="preserve"> </w:t>
-      </w:r>
-      <w:proofErr w:type="spellStart"/>
-      <w:r>
-        <w:t>Detection</w:t>
-      </w:r>
-      <w:proofErr w:type="spellEnd"/>
+      <w:r>
+        <w:t xml:space="preserve">Canny </w:t>
+      </w:r>
+      <w:r>
+        <w:t xml:space="preserve">Edge Detection </w:t>
+      </w:r>
+    </w:p>
+    <w:p>
+      <w:r>
+        <w:t xml:space="preserve">Objecten als een geheel herkennen is een ingewikkeld process voor een computer. </w:t>
+      </w:r>
+      <w:r>
+        <w:t>Een manier om het eenvoudiger te maken is het toepassen van Canny Edge Detection</w:t>
+      </w:r>
       <w:sdt>
         <w:sdtPr>
           <w:id w:val="-495659628"/>
@@ -444,15 +382,7 @@
         </w:sdtContent>
       </w:sdt>
       <w:r>
-        <w:t xml:space="preserve">. Dit algoritme gebruikt een </w:t>
-      </w:r>
-      <w:proofErr w:type="spellStart"/>
-      <w:r>
-        <w:t>Gaussian</w:t>
-      </w:r>
-      <w:proofErr w:type="spellEnd"/>
-      <w:r>
-        <w:t xml:space="preserve"> Filter(Blur) om eventuele verstoringen en minieme veranderingen in het beeld te verwijderen. Vervolgens wordt de intensiteit van iedere pixel berekend(grijswaarde) en deze worden vergeleken met nabije pixels. Waar de intensiteit sterk verschilt van de aangrenzende pixels kan gesproken worden over een rand. Deze gegevens worden in het zwart-wit getekend op een afbeelding van dezelfde grootte als het origineel. Hierd</w:t>
+        <w:t>. Dit algoritme gebruikt een Gaussian Filter(Blur) om eventuele verstoringen en minieme veranderingen in het beeld te verwijderen. Vervolgens wordt de intensiteit van iedere pixel berekend(grijswaarde) en deze worden vergeleken met nabije pixels. Waar de intensiteit sterk verschilt van de aangrenzende pixels kan gesproken worden over een rand. Deze gegevens worden in het zwart-wit getekend op een afbeelding van dezelfde grootte als het origineel. Hierd</w:t>
       </w:r>
       <w:r>
         <w:t>oor raken de kleuren uit het beeld verloren.</w:t>
@@ -460,8 +390,6 @@
       <w:r>
         <w:t xml:space="preserve"> Daarentegen is het vrij ongevoelig voor verschillen in lichtsterkte.</w:t>
       </w:r>
-      <w:bookmarkStart w:id="0" w:name="_GoBack"/>
-      <w:bookmarkEnd w:id="0"/>
     </w:p>
     <w:p>
       <w:pPr>
@@ -475,21 +403,8 @@
       </w:r>
     </w:p>
     <w:p>
-      <w:proofErr w:type="spellStart"/>
-      <w:r>
-        <w:t>Rafeal</w:t>
-      </w:r>
-      <w:proofErr w:type="spellEnd"/>
-      <w:r>
-        <w:t xml:space="preserve"> </w:t>
-      </w:r>
-      <w:proofErr w:type="spellStart"/>
-      <w:r>
-        <w:t>Nieto</w:t>
-      </w:r>
-      <w:proofErr w:type="spellEnd"/>
-      <w:r>
-        <w:t xml:space="preserve"> heeft een overzicht gemaakt van mogelijke Object </w:t>
+      <w:r>
+        <w:t xml:space="preserve">Rafeal Nieto heeft een overzicht gemaakt van mogelijke Object </w:t>
       </w:r>
       <w:r>
         <w:t>classificatie</w:t>
@@ -588,15 +503,7 @@
     </w:p>
     <w:p>
       <w:r>
-        <w:t xml:space="preserve">Echter kan het algoritme niet goed tegen transformaties van het doelobject (Vervormingen, rotaties en verandering in formaat). Deze problemen zullen niet veel voorkomen bij de ping </w:t>
-      </w:r>
-      <w:proofErr w:type="spellStart"/>
-      <w:r>
-        <w:t>pong</w:t>
-      </w:r>
-      <w:proofErr w:type="spellEnd"/>
-      <w:r>
-        <w:t xml:space="preserve"> bal doordat deze ten alle tijden rond zullen zijn.</w:t>
+        <w:t>Echter kan het algoritme niet goed tegen transformaties van het doelobject (Vervormingen, rotaties en verandering in formaat). Deze problemen zullen niet veel voorkomen bij de ping pong bal doordat deze ten alle tijden rond zullen zijn.</w:t>
       </w:r>
     </w:p>
     <w:p>
@@ -608,24 +515,14 @@
       <w:pPr>
         <w:pStyle w:val="Kop4"/>
       </w:pPr>
-      <w:proofErr w:type="spellStart"/>
       <w:r>
         <w:lastRenderedPageBreak/>
-        <w:t>Mean</w:t>
-      </w:r>
-      <w:proofErr w:type="spellEnd"/>
-      <w:r>
-        <w:t>-Shift</w:t>
-      </w:r>
-    </w:p>
-    <w:p>
-      <w:proofErr w:type="spellStart"/>
-      <w:r>
-        <w:t>Mean</w:t>
-      </w:r>
-      <w:proofErr w:type="spellEnd"/>
-      <w:r>
-        <w:t xml:space="preserve"> Shift beschrijft een proces waarbij de nieuwe locatie wordt uitgerekend aan de hand van een eerdere positie in combinatie met een herkenningspunt. Dit herkenningspunt kan een template, een kleur combinatie of een andere herkenningspunt</w:t>
+        <w:t>Mean-Shift</w:t>
+      </w:r>
+    </w:p>
+    <w:p>
+      <w:r>
+        <w:t>Mean Shift beschrijft een proces waarbij de nieuwe locatie wordt uitgerekend aan de hand van een eerdere positie in combinatie met een herkenningspunt. Dit herkenningspunt kan een template, een kleur combinatie of een andere herkenningspunt</w:t>
       </w:r>
       <w:r>
         <w:t xml:space="preserve"> </w:t>
@@ -638,21 +535,11 @@
       <w:r>
         <w:t xml:space="preserve">Het algoritme rekent locaties uit die overeenkomen met het herkenningspunt. Echter is deze herkenning niet zo strikt als bij template matches, waarbij iedere de volledige overeenkomst telt, maar in plaats hiervan zullen alle overeenkomsten gemarkeerd worden. Vervolgens wordt de </w:t>
       </w:r>
-      <w:proofErr w:type="spellStart"/>
-      <w:r>
-        <w:t>Epanechnikov</w:t>
-      </w:r>
-      <w:proofErr w:type="spellEnd"/>
-      <w:r>
-        <w:t xml:space="preserve"> </w:t>
-      </w:r>
-      <w:proofErr w:type="spellStart"/>
-      <w:r>
-        <w:t>Kernel</w:t>
-      </w:r>
-      <w:proofErr w:type="spellEnd"/>
-      <w:r>
-        <w:t xml:space="preserve"> methode </w:t>
+      <w:r>
+        <w:t xml:space="preserve">Epanechnikov </w:t>
+      </w:r>
+      <w:r>
+        <w:t xml:space="preserve">Kernel methode </w:t>
       </w:r>
       <w:sdt>
         <w:sdtPr>
@@ -725,53 +612,21 @@
         <w:rPr>
           <w:lang w:val="en-GB"/>
         </w:rPr>
-        <w:t xml:space="preserve">ased </w:t>
-      </w:r>
-      <w:proofErr w:type="spellStart"/>
-      <w:r>
-        <w:rPr>
-          <w:lang w:val="en-GB"/>
-        </w:rPr>
-        <w:t>Color</w:t>
-      </w:r>
-      <w:proofErr w:type="spellEnd"/>
-      <w:r>
-        <w:rPr>
-          <w:lang w:val="en-GB"/>
-        </w:rPr>
-        <w:t xml:space="preserve"> Tracking (PFC)</w:t>
-      </w:r>
-    </w:p>
-    <w:p>
-      <w:r>
-        <w:t xml:space="preserve">Dit algoritme werkt op een verglijkbare manier als de bovenstaande </w:t>
-      </w:r>
-      <w:proofErr w:type="spellStart"/>
-      <w:r>
-        <w:t>Mean</w:t>
-      </w:r>
-      <w:proofErr w:type="spellEnd"/>
-      <w:r>
-        <w:t>-Shift methode</w:t>
+        <w:t>ased Color Tracking (PFC)</w:t>
+      </w:r>
+    </w:p>
+    <w:p>
+      <w:r>
+        <w:t>Dit algoritme werkt op een verglijkbare manier als de bovenstaande Mean-Shift methode</w:t>
       </w:r>
       <w:r>
         <w:t xml:space="preserve">, echter werkt deze alleen met kleur. Vervolgens wordt hier ook de bovenstaande </w:t>
       </w:r>
-      <w:proofErr w:type="spellStart"/>
-      <w:r>
-        <w:t>Epanechnikov</w:t>
-      </w:r>
-      <w:proofErr w:type="spellEnd"/>
-      <w:r>
-        <w:t xml:space="preserve"> </w:t>
-      </w:r>
-      <w:proofErr w:type="spellStart"/>
-      <w:r>
-        <w:t>Kernel</w:t>
-      </w:r>
-      <w:proofErr w:type="spellEnd"/>
-      <w:r>
-        <w:t xml:space="preserve"> methode </w:t>
+      <w:r>
+        <w:t xml:space="preserve">Epanechnikov </w:t>
+      </w:r>
+      <w:r>
+        <w:t xml:space="preserve">Kernel methode </w:t>
       </w:r>
       <w:sdt>
         <w:sdtPr>
@@ -845,34 +700,12 @@
         <w:rPr>
           <w:lang w:val="en-GB"/>
         </w:rPr>
-        <w:t>Lucas-</w:t>
-      </w:r>
-      <w:proofErr w:type="spellStart"/>
-      <w:r>
-        <w:rPr>
-          <w:lang w:val="en-GB"/>
-        </w:rPr>
-        <w:t>Kanade</w:t>
-      </w:r>
-      <w:proofErr w:type="spellEnd"/>
-      <w:r>
-        <w:rPr>
-          <w:lang w:val="en-GB"/>
-        </w:rPr>
-        <w:t xml:space="preserve"> Tracking</w:t>
-      </w:r>
-    </w:p>
-    <w:p>
-      <w:r>
-        <w:t>Lucas-</w:t>
-      </w:r>
-      <w:proofErr w:type="spellStart"/>
-      <w:r>
-        <w:t>Kanade</w:t>
-      </w:r>
-      <w:proofErr w:type="spellEnd"/>
-      <w:r>
-        <w:t xml:space="preserve"> Tracking </w:t>
+        <w:t>Lucas-Kanade Tracking</w:t>
+      </w:r>
+    </w:p>
+    <w:p>
+      <w:r>
+        <w:t xml:space="preserve">Lucas-Kanade Tracking </w:t>
       </w:r>
       <w:r>
         <w:t>is een vorm van Optical Flow herkenning</w:t>
@@ -937,11 +770,14 @@
       </w:r>
     </w:p>
     <w:p>
-      <w:pPr>
-        <w:rPr>
-          <w:lang w:val="en-GB"/>
-        </w:rPr>
-      </w:pPr>
+      <w:r>
+        <w:t>Incremental Learning gebruikt een aantal templates om een inschatting te maken van de mogelijke transformaties van een object.</w:t>
+      </w:r>
+      <w:r>
+        <w:t xml:space="preserve"> Vervolgens gaat het algoritme van ieder nieuw beeld het object registreren in een nieuwe template. Door het beeld te vergelijken met alle templates zal het algoritme eventuele veranderingen kunnen opvangen doordat hij het nieuwe object zal kennen. Daarentegen kan het algoritme niet goed omgaan met het verlies van het object en zal het algoritme steeds intensiever worden doordat de hoeveelheid templates groter wordt.</w:t>
+      </w:r>
+      <w:bookmarkStart w:id="0" w:name="_GoBack"/>
+      <w:bookmarkEnd w:id="0"/>
     </w:p>
     <w:p>
       <w:pPr>
@@ -2867,37 +2703,37 @@
     </dgm:pt>
   </dgm:ptLst>
   <dgm:cxnLst>
-    <dgm:cxn modelId="{4E7B64A0-A340-40B1-9C99-96C11EA9F243}" type="presOf" srcId="{F79183A8-3B5F-4951-A4D5-D2794A8ED4CB}" destId="{E50BCF7F-F334-4ECA-8C78-B02C666C8B4C}" srcOrd="0" destOrd="0" presId="urn:microsoft.com/office/officeart/2005/8/layout/cycle5"/>
-    <dgm:cxn modelId="{620F7B6E-1E0E-4FD0-8160-9F0B4F214015}" type="presOf" srcId="{2B92D4F3-6C38-40DC-8B82-3C42DE354040}" destId="{9E7F179E-7E00-4EA0-A260-2E7895017FEF}" srcOrd="0" destOrd="0" presId="urn:microsoft.com/office/officeart/2005/8/layout/cycle5"/>
-    <dgm:cxn modelId="{EE474DE7-042F-4A55-A59E-A765BBC25697}" type="presOf" srcId="{2D9F2D96-794A-4246-94BB-A73F4082B030}" destId="{E816D67F-1151-4D9F-A486-7E695425E0F7}" srcOrd="0" destOrd="0" presId="urn:microsoft.com/office/officeart/2005/8/layout/cycle5"/>
-    <dgm:cxn modelId="{194B3304-E4BC-4E54-AE84-9756ED7FE872}" type="presOf" srcId="{92792585-24B5-4323-B34D-9BB7E272D64C}" destId="{FC83BA6D-92F8-421D-B5DC-184634484D77}" srcOrd="0" destOrd="0" presId="urn:microsoft.com/office/officeart/2005/8/layout/cycle5"/>
-    <dgm:cxn modelId="{37BE4677-A127-4E7B-A372-F40D59926068}" type="presOf" srcId="{B5B879F4-5C22-41F5-ABC2-421B99565B8F}" destId="{EC611168-1894-482E-898C-405120223975}" srcOrd="0" destOrd="0" presId="urn:microsoft.com/office/officeart/2005/8/layout/cycle5"/>
+    <dgm:cxn modelId="{953F1C88-0960-43DA-9827-239AB6674267}" type="presOf" srcId="{F79183A8-3B5F-4951-A4D5-D2794A8ED4CB}" destId="{E50BCF7F-F334-4ECA-8C78-B02C666C8B4C}" srcOrd="0" destOrd="0" presId="urn:microsoft.com/office/officeart/2005/8/layout/cycle5"/>
+    <dgm:cxn modelId="{4A7B0D53-8B9E-42C1-8B3E-1AE4D3881AF9}" type="presOf" srcId="{2D9F2D96-794A-4246-94BB-A73F4082B030}" destId="{E816D67F-1151-4D9F-A486-7E695425E0F7}" srcOrd="0" destOrd="0" presId="urn:microsoft.com/office/officeart/2005/8/layout/cycle5"/>
+    <dgm:cxn modelId="{99D9A0F8-C2C1-42BC-9CF9-90C435A97D73}" srcId="{92792585-24B5-4323-B34D-9BB7E272D64C}" destId="{E51096AB-B512-4487-92C9-4369F2C98375}" srcOrd="4" destOrd="0" parTransId="{A2FF80DC-E345-452F-8420-C7BC1D3AC043}" sibTransId="{316E1938-F86E-4051-B068-D9E2BFEEE302}"/>
+    <dgm:cxn modelId="{3838E279-09E0-4325-9191-E56B42C41822}" type="presOf" srcId="{2B92D4F3-6C38-40DC-8B82-3C42DE354040}" destId="{9E7F179E-7E00-4EA0-A260-2E7895017FEF}" srcOrd="0" destOrd="0" presId="urn:microsoft.com/office/officeart/2005/8/layout/cycle5"/>
+    <dgm:cxn modelId="{F65E433A-9168-4A6A-B357-B03E5ED8C4B4}" type="presOf" srcId="{B5B879F4-5C22-41F5-ABC2-421B99565B8F}" destId="{EC611168-1894-482E-898C-405120223975}" srcOrd="0" destOrd="0" presId="urn:microsoft.com/office/officeart/2005/8/layout/cycle5"/>
+    <dgm:cxn modelId="{19AF5A7B-01C0-4966-935F-1F2C18BF1724}" srcId="{92792585-24B5-4323-B34D-9BB7E272D64C}" destId="{E04E8B9F-AE4E-4FA0-85DD-0B3EDC07FE3C}" srcOrd="2" destOrd="0" parTransId="{0513C8FA-6D2C-49D2-B715-CE76DE21CD75}" sibTransId="{2B92D4F3-6C38-40DC-8B82-3C42DE354040}"/>
+    <dgm:cxn modelId="{E3015593-A6A5-4246-BD61-782E454EE084}" type="presOf" srcId="{92792585-24B5-4323-B34D-9BB7E272D64C}" destId="{FC83BA6D-92F8-421D-B5DC-184634484D77}" srcOrd="0" destOrd="0" presId="urn:microsoft.com/office/officeart/2005/8/layout/cycle5"/>
+    <dgm:cxn modelId="{498D4B8E-588A-461F-B46E-C6D746FCD7A8}" srcId="{92792585-24B5-4323-B34D-9BB7E272D64C}" destId="{2D9F2D96-794A-4246-94BB-A73F4082B030}" srcOrd="3" destOrd="0" parTransId="{CAD8F401-0903-4EC2-92E6-DB51C6FA0AB8}" sibTransId="{6B4C9BFE-680F-440E-B3C6-CC05537FF1D8}"/>
+    <dgm:cxn modelId="{E6008AC7-601C-48B2-BF23-117FA9B84F36}" type="presOf" srcId="{1B18CCD5-E4E2-4DB8-8C1B-42905D396999}" destId="{208B4263-7B5F-4D56-B8D3-8CD4BE8B6488}" srcOrd="0" destOrd="0" presId="urn:microsoft.com/office/officeart/2005/8/layout/cycle5"/>
     <dgm:cxn modelId="{1AA2A4A6-737B-43B6-A8FF-8FE1CF2F6510}" srcId="{92792585-24B5-4323-B34D-9BB7E272D64C}" destId="{B5B879F4-5C22-41F5-ABC2-421B99565B8F}" srcOrd="0" destOrd="0" parTransId="{FB8A2C34-F278-4415-920D-A6935B6D5F1C}" sibTransId="{1B18CCD5-E4E2-4DB8-8C1B-42905D396999}"/>
-    <dgm:cxn modelId="{F7AD9BC1-A77F-4C94-87B9-E7390A8A855A}" type="presOf" srcId="{E51096AB-B512-4487-92C9-4369F2C98375}" destId="{693C1DF7-A358-4E84-A98E-78EA6D150C5A}" srcOrd="0" destOrd="0" presId="urn:microsoft.com/office/officeart/2005/8/layout/cycle5"/>
+    <dgm:cxn modelId="{B514C494-9EEC-4928-83D7-F52F6546DD20}" type="presOf" srcId="{E51096AB-B512-4487-92C9-4369F2C98375}" destId="{693C1DF7-A358-4E84-A98E-78EA6D150C5A}" srcOrd="0" destOrd="0" presId="urn:microsoft.com/office/officeart/2005/8/layout/cycle5"/>
+    <dgm:cxn modelId="{E4ED10F3-6C27-4A50-B9F6-2FDFBD8905F9}" type="presOf" srcId="{698F9176-BA0C-4351-9FEF-83929C035D7D}" destId="{2865A137-1D37-46BF-8129-AF9BAE0EF776}" srcOrd="0" destOrd="0" presId="urn:microsoft.com/office/officeart/2005/8/layout/cycle5"/>
+    <dgm:cxn modelId="{CB0E552C-0652-44AD-AD8F-C8BBC96CB2F9}" type="presOf" srcId="{E04E8B9F-AE4E-4FA0-85DD-0B3EDC07FE3C}" destId="{0AFE4DE8-DB1F-4EF5-A8DC-8A31CF66E890}" srcOrd="0" destOrd="0" presId="urn:microsoft.com/office/officeart/2005/8/layout/cycle5"/>
     <dgm:cxn modelId="{3EF67851-CA2F-40E4-BF00-C5B367D84909}" srcId="{92792585-24B5-4323-B34D-9BB7E272D64C}" destId="{F79183A8-3B5F-4951-A4D5-D2794A8ED4CB}" srcOrd="1" destOrd="0" parTransId="{E2F32439-F982-4027-92A2-99DFCD5B3892}" sibTransId="{698F9176-BA0C-4351-9FEF-83929C035D7D}"/>
-    <dgm:cxn modelId="{498D4B8E-588A-461F-B46E-C6D746FCD7A8}" srcId="{92792585-24B5-4323-B34D-9BB7E272D64C}" destId="{2D9F2D96-794A-4246-94BB-A73F4082B030}" srcOrd="3" destOrd="0" parTransId="{CAD8F401-0903-4EC2-92E6-DB51C6FA0AB8}" sibTransId="{6B4C9BFE-680F-440E-B3C6-CC05537FF1D8}"/>
-    <dgm:cxn modelId="{7FCF2890-4BBB-42E8-BEE8-2328A01C1E2A}" type="presOf" srcId="{E04E8B9F-AE4E-4FA0-85DD-0B3EDC07FE3C}" destId="{0AFE4DE8-DB1F-4EF5-A8DC-8A31CF66E890}" srcOrd="0" destOrd="0" presId="urn:microsoft.com/office/officeart/2005/8/layout/cycle5"/>
-    <dgm:cxn modelId="{57790467-8B71-4EAD-9C7C-4B3AC6D43414}" type="presOf" srcId="{1B18CCD5-E4E2-4DB8-8C1B-42905D396999}" destId="{208B4263-7B5F-4D56-B8D3-8CD4BE8B6488}" srcOrd="0" destOrd="0" presId="urn:microsoft.com/office/officeart/2005/8/layout/cycle5"/>
-    <dgm:cxn modelId="{19AF5A7B-01C0-4966-935F-1F2C18BF1724}" srcId="{92792585-24B5-4323-B34D-9BB7E272D64C}" destId="{E04E8B9F-AE4E-4FA0-85DD-0B3EDC07FE3C}" srcOrd="2" destOrd="0" parTransId="{0513C8FA-6D2C-49D2-B715-CE76DE21CD75}" sibTransId="{2B92D4F3-6C38-40DC-8B82-3C42DE354040}"/>
-    <dgm:cxn modelId="{CEB78463-629A-4E08-85B1-D0BE81603738}" type="presOf" srcId="{6B4C9BFE-680F-440E-B3C6-CC05537FF1D8}" destId="{B1F844CB-1498-43D4-8E7F-6633545E9694}" srcOrd="0" destOrd="0" presId="urn:microsoft.com/office/officeart/2005/8/layout/cycle5"/>
-    <dgm:cxn modelId="{99D9A0F8-C2C1-42BC-9CF9-90C435A97D73}" srcId="{92792585-24B5-4323-B34D-9BB7E272D64C}" destId="{E51096AB-B512-4487-92C9-4369F2C98375}" srcOrd="4" destOrd="0" parTransId="{A2FF80DC-E345-452F-8420-C7BC1D3AC043}" sibTransId="{316E1938-F86E-4051-B068-D9E2BFEEE302}"/>
-    <dgm:cxn modelId="{010AAAA8-34B9-4F92-A671-32D5AFD94E74}" type="presOf" srcId="{698F9176-BA0C-4351-9FEF-83929C035D7D}" destId="{2865A137-1D37-46BF-8129-AF9BAE0EF776}" srcOrd="0" destOrd="0" presId="urn:microsoft.com/office/officeart/2005/8/layout/cycle5"/>
-    <dgm:cxn modelId="{66C79B38-D8F6-47C6-9FAF-C63FDB86B14F}" type="presOf" srcId="{316E1938-F86E-4051-B068-D9E2BFEEE302}" destId="{8E4E216C-5F47-44EF-AEF0-66F350F12FDE}" srcOrd="0" destOrd="0" presId="urn:microsoft.com/office/officeart/2005/8/layout/cycle5"/>
-    <dgm:cxn modelId="{E024F3D2-80A6-4573-B2BF-BD043B2748C1}" type="presParOf" srcId="{FC83BA6D-92F8-421D-B5DC-184634484D77}" destId="{EC611168-1894-482E-898C-405120223975}" srcOrd="0" destOrd="0" presId="urn:microsoft.com/office/officeart/2005/8/layout/cycle5"/>
-    <dgm:cxn modelId="{32F17161-B955-467D-98BD-B077A6F3923B}" type="presParOf" srcId="{FC83BA6D-92F8-421D-B5DC-184634484D77}" destId="{83951DFC-FD47-42AF-B28B-24DB7FA7DDB3}" srcOrd="1" destOrd="0" presId="urn:microsoft.com/office/officeart/2005/8/layout/cycle5"/>
-    <dgm:cxn modelId="{C1B11AFC-E783-4E44-A6F1-E2431F0B28AA}" type="presParOf" srcId="{FC83BA6D-92F8-421D-B5DC-184634484D77}" destId="{208B4263-7B5F-4D56-B8D3-8CD4BE8B6488}" srcOrd="2" destOrd="0" presId="urn:microsoft.com/office/officeart/2005/8/layout/cycle5"/>
-    <dgm:cxn modelId="{42B7B211-3FB6-4E3E-B256-F0F37632A66E}" type="presParOf" srcId="{FC83BA6D-92F8-421D-B5DC-184634484D77}" destId="{E50BCF7F-F334-4ECA-8C78-B02C666C8B4C}" srcOrd="3" destOrd="0" presId="urn:microsoft.com/office/officeart/2005/8/layout/cycle5"/>
-    <dgm:cxn modelId="{CCCAB409-EDB6-44B5-961C-9E9742DAB78C}" type="presParOf" srcId="{FC83BA6D-92F8-421D-B5DC-184634484D77}" destId="{D6343918-B53A-4B55-8E0D-5A626CAD65EB}" srcOrd="4" destOrd="0" presId="urn:microsoft.com/office/officeart/2005/8/layout/cycle5"/>
-    <dgm:cxn modelId="{8E6F2ADB-1DE5-4D85-B468-48E180D70462}" type="presParOf" srcId="{FC83BA6D-92F8-421D-B5DC-184634484D77}" destId="{2865A137-1D37-46BF-8129-AF9BAE0EF776}" srcOrd="5" destOrd="0" presId="urn:microsoft.com/office/officeart/2005/8/layout/cycle5"/>
-    <dgm:cxn modelId="{B48E8184-5C6E-4215-8FF7-23D8CD338E04}" type="presParOf" srcId="{FC83BA6D-92F8-421D-B5DC-184634484D77}" destId="{0AFE4DE8-DB1F-4EF5-A8DC-8A31CF66E890}" srcOrd="6" destOrd="0" presId="urn:microsoft.com/office/officeart/2005/8/layout/cycle5"/>
-    <dgm:cxn modelId="{4E39A049-5763-4B66-98C4-0D7568FBB149}" type="presParOf" srcId="{FC83BA6D-92F8-421D-B5DC-184634484D77}" destId="{4C5AAAEB-C72C-4795-866D-C99628D2C4D3}" srcOrd="7" destOrd="0" presId="urn:microsoft.com/office/officeart/2005/8/layout/cycle5"/>
-    <dgm:cxn modelId="{2725E053-4F4C-4E11-B408-17B4BA2186A0}" type="presParOf" srcId="{FC83BA6D-92F8-421D-B5DC-184634484D77}" destId="{9E7F179E-7E00-4EA0-A260-2E7895017FEF}" srcOrd="8" destOrd="0" presId="urn:microsoft.com/office/officeart/2005/8/layout/cycle5"/>
-    <dgm:cxn modelId="{F082B77E-6D77-4523-9CBF-636183E383F7}" type="presParOf" srcId="{FC83BA6D-92F8-421D-B5DC-184634484D77}" destId="{E816D67F-1151-4D9F-A486-7E695425E0F7}" srcOrd="9" destOrd="0" presId="urn:microsoft.com/office/officeart/2005/8/layout/cycle5"/>
-    <dgm:cxn modelId="{39A61835-8C91-4749-870E-C2A15FF0C14A}" type="presParOf" srcId="{FC83BA6D-92F8-421D-B5DC-184634484D77}" destId="{7F8560C2-DA8B-487C-818F-BD5DDB147BBC}" srcOrd="10" destOrd="0" presId="urn:microsoft.com/office/officeart/2005/8/layout/cycle5"/>
-    <dgm:cxn modelId="{83A54C40-3B12-4F01-BA4C-25BCDA1F9232}" type="presParOf" srcId="{FC83BA6D-92F8-421D-B5DC-184634484D77}" destId="{B1F844CB-1498-43D4-8E7F-6633545E9694}" srcOrd="11" destOrd="0" presId="urn:microsoft.com/office/officeart/2005/8/layout/cycle5"/>
-    <dgm:cxn modelId="{730BDAF2-1F71-4187-84BF-641B0C545A02}" type="presParOf" srcId="{FC83BA6D-92F8-421D-B5DC-184634484D77}" destId="{693C1DF7-A358-4E84-A98E-78EA6D150C5A}" srcOrd="12" destOrd="0" presId="urn:microsoft.com/office/officeart/2005/8/layout/cycle5"/>
-    <dgm:cxn modelId="{FE7B66A0-A4BE-4520-858F-9BA1A24B66F7}" type="presParOf" srcId="{FC83BA6D-92F8-421D-B5DC-184634484D77}" destId="{140BD655-0E7C-4B27-B024-5C53794F9CB9}" srcOrd="13" destOrd="0" presId="urn:microsoft.com/office/officeart/2005/8/layout/cycle5"/>
-    <dgm:cxn modelId="{ED0337D5-808A-42D8-BE38-6F425CE45273}" type="presParOf" srcId="{FC83BA6D-92F8-421D-B5DC-184634484D77}" destId="{8E4E216C-5F47-44EF-AEF0-66F350F12FDE}" srcOrd="14" destOrd="0" presId="urn:microsoft.com/office/officeart/2005/8/layout/cycle5"/>
+    <dgm:cxn modelId="{BD739502-F151-4A8D-ACA3-390ADEDF5502}" type="presOf" srcId="{6B4C9BFE-680F-440E-B3C6-CC05537FF1D8}" destId="{B1F844CB-1498-43D4-8E7F-6633545E9694}" srcOrd="0" destOrd="0" presId="urn:microsoft.com/office/officeart/2005/8/layout/cycle5"/>
+    <dgm:cxn modelId="{9EDD66E7-4873-43D7-9C53-81F85EDDA3AA}" type="presOf" srcId="{316E1938-F86E-4051-B068-D9E2BFEEE302}" destId="{8E4E216C-5F47-44EF-AEF0-66F350F12FDE}" srcOrd="0" destOrd="0" presId="urn:microsoft.com/office/officeart/2005/8/layout/cycle5"/>
+    <dgm:cxn modelId="{3ADD6FFD-5B66-4209-B160-DE935D8864ED}" type="presParOf" srcId="{FC83BA6D-92F8-421D-B5DC-184634484D77}" destId="{EC611168-1894-482E-898C-405120223975}" srcOrd="0" destOrd="0" presId="urn:microsoft.com/office/officeart/2005/8/layout/cycle5"/>
+    <dgm:cxn modelId="{38B9D11A-61F9-48B6-8FBF-259D7BCDF8BD}" type="presParOf" srcId="{FC83BA6D-92F8-421D-B5DC-184634484D77}" destId="{83951DFC-FD47-42AF-B28B-24DB7FA7DDB3}" srcOrd="1" destOrd="0" presId="urn:microsoft.com/office/officeart/2005/8/layout/cycle5"/>
+    <dgm:cxn modelId="{AB5A8966-F4B4-4407-B6A9-0FBCA14A6F1F}" type="presParOf" srcId="{FC83BA6D-92F8-421D-B5DC-184634484D77}" destId="{208B4263-7B5F-4D56-B8D3-8CD4BE8B6488}" srcOrd="2" destOrd="0" presId="urn:microsoft.com/office/officeart/2005/8/layout/cycle5"/>
+    <dgm:cxn modelId="{5EB583A2-6968-403B-BFF7-DABE12CDFDCD}" type="presParOf" srcId="{FC83BA6D-92F8-421D-B5DC-184634484D77}" destId="{E50BCF7F-F334-4ECA-8C78-B02C666C8B4C}" srcOrd="3" destOrd="0" presId="urn:microsoft.com/office/officeart/2005/8/layout/cycle5"/>
+    <dgm:cxn modelId="{4283E8F3-F7BA-42BE-960F-C997F32DD9CE}" type="presParOf" srcId="{FC83BA6D-92F8-421D-B5DC-184634484D77}" destId="{D6343918-B53A-4B55-8E0D-5A626CAD65EB}" srcOrd="4" destOrd="0" presId="urn:microsoft.com/office/officeart/2005/8/layout/cycle5"/>
+    <dgm:cxn modelId="{71A02D33-F30F-4BE2-B522-B4E549043B97}" type="presParOf" srcId="{FC83BA6D-92F8-421D-B5DC-184634484D77}" destId="{2865A137-1D37-46BF-8129-AF9BAE0EF776}" srcOrd="5" destOrd="0" presId="urn:microsoft.com/office/officeart/2005/8/layout/cycle5"/>
+    <dgm:cxn modelId="{61B46A39-B6CF-47CF-B1FE-3AF872A0B20E}" type="presParOf" srcId="{FC83BA6D-92F8-421D-B5DC-184634484D77}" destId="{0AFE4DE8-DB1F-4EF5-A8DC-8A31CF66E890}" srcOrd="6" destOrd="0" presId="urn:microsoft.com/office/officeart/2005/8/layout/cycle5"/>
+    <dgm:cxn modelId="{CBF090D1-2C5B-4304-8D9A-3461B1752B6C}" type="presParOf" srcId="{FC83BA6D-92F8-421D-B5DC-184634484D77}" destId="{4C5AAAEB-C72C-4795-866D-C99628D2C4D3}" srcOrd="7" destOrd="0" presId="urn:microsoft.com/office/officeart/2005/8/layout/cycle5"/>
+    <dgm:cxn modelId="{BFE54CAE-CAA4-4391-8527-D23BD5A18D5A}" type="presParOf" srcId="{FC83BA6D-92F8-421D-B5DC-184634484D77}" destId="{9E7F179E-7E00-4EA0-A260-2E7895017FEF}" srcOrd="8" destOrd="0" presId="urn:microsoft.com/office/officeart/2005/8/layout/cycle5"/>
+    <dgm:cxn modelId="{5225AF66-D6D4-4BD2-8C1B-DAE1CDA50804}" type="presParOf" srcId="{FC83BA6D-92F8-421D-B5DC-184634484D77}" destId="{E816D67F-1151-4D9F-A486-7E695425E0F7}" srcOrd="9" destOrd="0" presId="urn:microsoft.com/office/officeart/2005/8/layout/cycle5"/>
+    <dgm:cxn modelId="{EFBB7434-472E-4051-B21B-5214325DCB18}" type="presParOf" srcId="{FC83BA6D-92F8-421D-B5DC-184634484D77}" destId="{7F8560C2-DA8B-487C-818F-BD5DDB147BBC}" srcOrd="10" destOrd="0" presId="urn:microsoft.com/office/officeart/2005/8/layout/cycle5"/>
+    <dgm:cxn modelId="{36BC72CB-9313-4065-985D-FDC5D2552B5B}" type="presParOf" srcId="{FC83BA6D-92F8-421D-B5DC-184634484D77}" destId="{B1F844CB-1498-43D4-8E7F-6633545E9694}" srcOrd="11" destOrd="0" presId="urn:microsoft.com/office/officeart/2005/8/layout/cycle5"/>
+    <dgm:cxn modelId="{A77D8DFF-13FF-45F6-AEE8-BC0BC8735F00}" type="presParOf" srcId="{FC83BA6D-92F8-421D-B5DC-184634484D77}" destId="{693C1DF7-A358-4E84-A98E-78EA6D150C5A}" srcOrd="12" destOrd="0" presId="urn:microsoft.com/office/officeart/2005/8/layout/cycle5"/>
+    <dgm:cxn modelId="{E6DD3F0A-4C3D-4127-86A4-96AF6A7B385C}" type="presParOf" srcId="{FC83BA6D-92F8-421D-B5DC-184634484D77}" destId="{140BD655-0E7C-4B27-B024-5C53794F9CB9}" srcOrd="13" destOrd="0" presId="urn:microsoft.com/office/officeart/2005/8/layout/cycle5"/>
+    <dgm:cxn modelId="{FC2D91D3-9425-4BD2-9B55-09CCB018D1C8}" type="presParOf" srcId="{FC83BA6D-92F8-421D-B5DC-184634484D77}" destId="{8E4E216C-5F47-44EF-AEF0-66F350F12FDE}" srcOrd="14" destOrd="0" presId="urn:microsoft.com/office/officeart/2005/8/layout/cycle5"/>
   </dgm:cxnLst>
   <dgm:bg/>
   <dgm:whole/>
@@ -5235,7 +5071,7 @@
 </file>
 
 <file path=customXml/itemProps1.xml><?xml version="1.0" encoding="utf-8"?>
-<ds:datastoreItem xmlns:ds="http://schemas.openxmlformats.org/officeDocument/2006/customXml" ds:itemID="{23E43D24-C1A6-4941-94B7-7F32798224EC}">
+<ds:datastoreItem xmlns:ds="http://schemas.openxmlformats.org/officeDocument/2006/customXml" ds:itemID="{80C42D20-A065-4C61-8EDE-CA3DBFA4A587}">
   <ds:schemaRefs>
     <ds:schemaRef ds:uri="http://schemas.openxmlformats.org/officeDocument/2006/bibliography"/>
   </ds:schemaRefs>

</xml_diff>

<commit_message>
Verbetering Mean shift, Toevoeging van Tracking Learning Detection en Corrected Background Weighted Histogram.
</commit_message>
<xml_diff>
--- a/documents/Beeldherkenning/Beeld Herkenning.docx
+++ b/documents/Beeldherkenning/Beeld Herkenning.docx
@@ -37,6 +37,7 @@
           <w:id w:val="1621947413"/>
           <w:citation/>
         </w:sdtPr>
+        <w:sdtEndPr/>
         <w:sdtContent>
           <w:r>
             <w:fldChar w:fldCharType="begin"/>
@@ -360,6 +361,7 @@
           <w:id w:val="-495659628"/>
           <w:citation/>
         </w:sdtPr>
+        <w:sdtEndPr/>
         <w:sdtContent>
           <w:r>
             <w:fldChar w:fldCharType="begin"/>
@@ -417,6 +419,7 @@
           <w:id w:val="-278648226"/>
           <w:citation/>
         </w:sdtPr>
+        <w:sdtEndPr/>
         <w:sdtContent>
           <w:r>
             <w:fldChar w:fldCharType="begin"/>
@@ -468,6 +471,7 @@
           <w:id w:val="413052405"/>
           <w:citation/>
         </w:sdtPr>
+        <w:sdtEndPr/>
         <w:sdtContent>
           <w:r>
             <w:fldChar w:fldCharType="begin"/>
@@ -546,6 +550,7 @@
           <w:id w:val="805280149"/>
           <w:citation/>
         </w:sdtPr>
+        <w:sdtEndPr/>
         <w:sdtContent>
           <w:r>
             <w:fldChar w:fldCharType="begin"/>
@@ -570,6 +575,9 @@
       <w:r>
         <w:t xml:space="preserve"> toegepast om de overeenkomsten dicht bij de eerdere locatie prioriteit te geven over de anderen overeenkomsten.</w:t>
       </w:r>
+      <w:r>
+        <w:t xml:space="preserve"> Vervolgens wordt het algoritme iteratief uitgevoerd over het resultaat totdat de locaties van de objecten samenvallen.</w:t>
+      </w:r>
     </w:p>
     <w:p>
       <w:r>
@@ -633,6 +641,7 @@
           <w:id w:val="-899592356"/>
           <w:citation/>
         </w:sdtPr>
+        <w:sdtEndPr/>
         <w:sdtContent>
           <w:r>
             <w:fldChar w:fldCharType="begin"/>
@@ -692,14 +701,8 @@
     <w:p>
       <w:pPr>
         <w:pStyle w:val="Kop4"/>
-        <w:rPr>
-          <w:lang w:val="en-GB"/>
-        </w:rPr>
       </w:pPr>
       <w:r>
-        <w:rPr>
-          <w:lang w:val="en-GB"/>
-        </w:rPr>
         <w:t>Lucas-Kanade Tracking</w:t>
       </w:r>
     </w:p>
@@ -715,6 +718,7 @@
           <w:id w:val="612946974"/>
           <w:citation/>
         </w:sdtPr>
+        <w:sdtEndPr/>
         <w:sdtContent>
           <w:r>
             <w:fldChar w:fldCharType="begin"/>
@@ -776,8 +780,6 @@
       <w:r>
         <w:t xml:space="preserve"> Vervolgens gaat het algoritme van ieder nieuw beeld het object registreren in een nieuwe template. Door het beeld te vergelijken met alle templates zal het algoritme eventuele veranderingen kunnen opvangen doordat hij het nieuwe object zal kennen. Daarentegen kan het algoritme niet goed omgaan met het verlies van het object en zal het algoritme steeds intensiever worden doordat de hoeveelheid templates groter wordt.</w:t>
       </w:r>
-      <w:bookmarkStart w:id="0" w:name="_GoBack"/>
-      <w:bookmarkEnd w:id="0"/>
     </w:p>
     <w:p>
       <w:pPr>
@@ -794,6 +796,23 @@
       </w:r>
     </w:p>
     <w:p>
+      <w:r>
+        <w:t xml:space="preserve">De Tracking Learning Detection is een tracker die zich aanpast aan het beeld dat  deze ontvangt. </w:t>
+      </w:r>
+      <w:r>
+        <w:t xml:space="preserve">Dit wordt gerealiseerd door informatie van de frames bij te houden en </w:t>
+      </w:r>
+      <w:r>
+        <w:t xml:space="preserve">te gebruiken. Deze tracker gaat er hierdoor vanuit dat de beweging tussen de frames </w:t>
+      </w:r>
+      <w:r>
+        <w:t xml:space="preserve"> </w:t>
+      </w:r>
+      <w:r>
+        <w:t>klein is(lage snelheid) en dat het object in beeld is. Wanneer het object buiten beeld valt zal de tracker het object niet meer terug kunnen vinden.</w:t>
+      </w:r>
+    </w:p>
+    <w:p>
       <w:pPr>
         <w:pStyle w:val="Kop4"/>
         <w:rPr>
@@ -806,6 +825,67 @@
         </w:rPr>
         <w:t>Corrected Background-Weighted Histogram Tracker</w:t>
       </w:r>
+    </w:p>
+    <w:p>
+      <w:r>
+        <w:t xml:space="preserve">Het doel van de Background weighted histogram tracker is om de Mean-Shift methode te verbeteren door </w:t>
+      </w:r>
+      <w:r>
+        <w:t>de invloeden vanuit de achtergrond te verminderen.</w:t>
+      </w:r>
+      <w:sdt>
+        <w:sdtPr>
+          <w:id w:val="-1489621609"/>
+          <w:citation/>
+        </w:sdtPr>
+        <w:sdtContent>
+          <w:r>
+            <w:fldChar w:fldCharType="begin"/>
+          </w:r>
+          <w:r>
+            <w:instrText xml:space="preserve"> CITATION Yan13 \l 1043 </w:instrText>
+          </w:r>
+          <w:r>
+            <w:fldChar w:fldCharType="separate"/>
+          </w:r>
+          <w:r>
+            <w:rPr>
+              <w:noProof/>
+            </w:rPr>
+            <w:t xml:space="preserve"> (Yang, Jia, Rong, Zhu, Wang, &amp; Yue, 2013)</w:t>
+          </w:r>
+          <w:r>
+            <w:fldChar w:fldCharType="end"/>
+          </w:r>
+        </w:sdtContent>
+      </w:sdt>
+      <w:r>
+        <w:t xml:space="preserve"> Daarentegen is hij door deze methode minder efficiënt wanne</w:t>
+      </w:r>
+      <w:r>
+        <w:t>er er kleurverschillen optreden. Om dit probleem op te lossen kan een Kalman Filter toegepast worden.</w:t>
+      </w:r>
+    </w:p>
+    <w:p>
+      <w:r>
+        <w:t xml:space="preserve">Deze methode kan de hoeveelheid iteraties van de Mean-Shift methode verkleinen. Hierdoor zal deze variant het object sneller kunnen vinden. Ook zal het een hogere </w:t>
+      </w:r>
+      <w:r>
+        <w:t>precisie</w:t>
+      </w:r>
+      <w:r>
+        <w:t xml:space="preserve"> </w:t>
+      </w:r>
+      <w:r>
+        <w:t>kunnen behalen doordat minder objecten meetellen in de berekening.</w:t>
+      </w:r>
+    </w:p>
+    <w:p>
+      <w:r>
+        <w:t>Het algoritme presteert goed wanneer er een duidelijk verschil is tussen het doel en de achtergrond. Echter kan het algoritme problemen krijgen wanneer er meerdere soortgelijke objecten bij elkaar aanwezig zijn.</w:t>
+      </w:r>
+      <w:bookmarkStart w:id="0" w:name="_GoBack"/>
+      <w:bookmarkEnd w:id="0"/>
     </w:p>
     <w:p>
       <w:pPr>
@@ -2703,37 +2783,37 @@
     </dgm:pt>
   </dgm:ptLst>
   <dgm:cxnLst>
-    <dgm:cxn modelId="{953F1C88-0960-43DA-9827-239AB6674267}" type="presOf" srcId="{F79183A8-3B5F-4951-A4D5-D2794A8ED4CB}" destId="{E50BCF7F-F334-4ECA-8C78-B02C666C8B4C}" srcOrd="0" destOrd="0" presId="urn:microsoft.com/office/officeart/2005/8/layout/cycle5"/>
-    <dgm:cxn modelId="{4A7B0D53-8B9E-42C1-8B3E-1AE4D3881AF9}" type="presOf" srcId="{2D9F2D96-794A-4246-94BB-A73F4082B030}" destId="{E816D67F-1151-4D9F-A486-7E695425E0F7}" srcOrd="0" destOrd="0" presId="urn:microsoft.com/office/officeart/2005/8/layout/cycle5"/>
     <dgm:cxn modelId="{99D9A0F8-C2C1-42BC-9CF9-90C435A97D73}" srcId="{92792585-24B5-4323-B34D-9BB7E272D64C}" destId="{E51096AB-B512-4487-92C9-4369F2C98375}" srcOrd="4" destOrd="0" parTransId="{A2FF80DC-E345-452F-8420-C7BC1D3AC043}" sibTransId="{316E1938-F86E-4051-B068-D9E2BFEEE302}"/>
-    <dgm:cxn modelId="{3838E279-09E0-4325-9191-E56B42C41822}" type="presOf" srcId="{2B92D4F3-6C38-40DC-8B82-3C42DE354040}" destId="{9E7F179E-7E00-4EA0-A260-2E7895017FEF}" srcOrd="0" destOrd="0" presId="urn:microsoft.com/office/officeart/2005/8/layout/cycle5"/>
-    <dgm:cxn modelId="{F65E433A-9168-4A6A-B357-B03E5ED8C4B4}" type="presOf" srcId="{B5B879F4-5C22-41F5-ABC2-421B99565B8F}" destId="{EC611168-1894-482E-898C-405120223975}" srcOrd="0" destOrd="0" presId="urn:microsoft.com/office/officeart/2005/8/layout/cycle5"/>
+    <dgm:cxn modelId="{AF678C9B-D7C0-410F-8262-403BC6439C3A}" type="presOf" srcId="{E51096AB-B512-4487-92C9-4369F2C98375}" destId="{693C1DF7-A358-4E84-A98E-78EA6D150C5A}" srcOrd="0" destOrd="0" presId="urn:microsoft.com/office/officeart/2005/8/layout/cycle5"/>
+    <dgm:cxn modelId="{46886893-406E-4762-8DF7-21F8E1C621C8}" type="presOf" srcId="{2D9F2D96-794A-4246-94BB-A73F4082B030}" destId="{E816D67F-1151-4D9F-A486-7E695425E0F7}" srcOrd="0" destOrd="0" presId="urn:microsoft.com/office/officeart/2005/8/layout/cycle5"/>
+    <dgm:cxn modelId="{89DE7139-56D8-4AA2-B791-6239A015399B}" type="presOf" srcId="{92792585-24B5-4323-B34D-9BB7E272D64C}" destId="{FC83BA6D-92F8-421D-B5DC-184634484D77}" srcOrd="0" destOrd="0" presId="urn:microsoft.com/office/officeart/2005/8/layout/cycle5"/>
+    <dgm:cxn modelId="{F0E7DBF2-2350-472F-B33F-53AEC9A40501}" type="presOf" srcId="{F79183A8-3B5F-4951-A4D5-D2794A8ED4CB}" destId="{E50BCF7F-F334-4ECA-8C78-B02C666C8B4C}" srcOrd="0" destOrd="0" presId="urn:microsoft.com/office/officeart/2005/8/layout/cycle5"/>
     <dgm:cxn modelId="{19AF5A7B-01C0-4966-935F-1F2C18BF1724}" srcId="{92792585-24B5-4323-B34D-9BB7E272D64C}" destId="{E04E8B9F-AE4E-4FA0-85DD-0B3EDC07FE3C}" srcOrd="2" destOrd="0" parTransId="{0513C8FA-6D2C-49D2-B715-CE76DE21CD75}" sibTransId="{2B92D4F3-6C38-40DC-8B82-3C42DE354040}"/>
-    <dgm:cxn modelId="{E3015593-A6A5-4246-BD61-782E454EE084}" type="presOf" srcId="{92792585-24B5-4323-B34D-9BB7E272D64C}" destId="{FC83BA6D-92F8-421D-B5DC-184634484D77}" srcOrd="0" destOrd="0" presId="urn:microsoft.com/office/officeart/2005/8/layout/cycle5"/>
+    <dgm:cxn modelId="{FE5294FC-C8EB-4986-A6B9-90288443134D}" type="presOf" srcId="{1B18CCD5-E4E2-4DB8-8C1B-42905D396999}" destId="{208B4263-7B5F-4D56-B8D3-8CD4BE8B6488}" srcOrd="0" destOrd="0" presId="urn:microsoft.com/office/officeart/2005/8/layout/cycle5"/>
     <dgm:cxn modelId="{498D4B8E-588A-461F-B46E-C6D746FCD7A8}" srcId="{92792585-24B5-4323-B34D-9BB7E272D64C}" destId="{2D9F2D96-794A-4246-94BB-A73F4082B030}" srcOrd="3" destOrd="0" parTransId="{CAD8F401-0903-4EC2-92E6-DB51C6FA0AB8}" sibTransId="{6B4C9BFE-680F-440E-B3C6-CC05537FF1D8}"/>
-    <dgm:cxn modelId="{E6008AC7-601C-48B2-BF23-117FA9B84F36}" type="presOf" srcId="{1B18CCD5-E4E2-4DB8-8C1B-42905D396999}" destId="{208B4263-7B5F-4D56-B8D3-8CD4BE8B6488}" srcOrd="0" destOrd="0" presId="urn:microsoft.com/office/officeart/2005/8/layout/cycle5"/>
     <dgm:cxn modelId="{1AA2A4A6-737B-43B6-A8FF-8FE1CF2F6510}" srcId="{92792585-24B5-4323-B34D-9BB7E272D64C}" destId="{B5B879F4-5C22-41F5-ABC2-421B99565B8F}" srcOrd="0" destOrd="0" parTransId="{FB8A2C34-F278-4415-920D-A6935B6D5F1C}" sibTransId="{1B18CCD5-E4E2-4DB8-8C1B-42905D396999}"/>
-    <dgm:cxn modelId="{B514C494-9EEC-4928-83D7-F52F6546DD20}" type="presOf" srcId="{E51096AB-B512-4487-92C9-4369F2C98375}" destId="{693C1DF7-A358-4E84-A98E-78EA6D150C5A}" srcOrd="0" destOrd="0" presId="urn:microsoft.com/office/officeart/2005/8/layout/cycle5"/>
-    <dgm:cxn modelId="{E4ED10F3-6C27-4A50-B9F6-2FDFBD8905F9}" type="presOf" srcId="{698F9176-BA0C-4351-9FEF-83929C035D7D}" destId="{2865A137-1D37-46BF-8129-AF9BAE0EF776}" srcOrd="0" destOrd="0" presId="urn:microsoft.com/office/officeart/2005/8/layout/cycle5"/>
-    <dgm:cxn modelId="{CB0E552C-0652-44AD-AD8F-C8BBC96CB2F9}" type="presOf" srcId="{E04E8B9F-AE4E-4FA0-85DD-0B3EDC07FE3C}" destId="{0AFE4DE8-DB1F-4EF5-A8DC-8A31CF66E890}" srcOrd="0" destOrd="0" presId="urn:microsoft.com/office/officeart/2005/8/layout/cycle5"/>
+    <dgm:cxn modelId="{19B1B0FF-FBCE-4773-AA98-6C00CD7F7E1C}" type="presOf" srcId="{B5B879F4-5C22-41F5-ABC2-421B99565B8F}" destId="{EC611168-1894-482E-898C-405120223975}" srcOrd="0" destOrd="0" presId="urn:microsoft.com/office/officeart/2005/8/layout/cycle5"/>
+    <dgm:cxn modelId="{B1851761-10C8-4782-9183-93EF926FDDEF}" type="presOf" srcId="{698F9176-BA0C-4351-9FEF-83929C035D7D}" destId="{2865A137-1D37-46BF-8129-AF9BAE0EF776}" srcOrd="0" destOrd="0" presId="urn:microsoft.com/office/officeart/2005/8/layout/cycle5"/>
     <dgm:cxn modelId="{3EF67851-CA2F-40E4-BF00-C5B367D84909}" srcId="{92792585-24B5-4323-B34D-9BB7E272D64C}" destId="{F79183A8-3B5F-4951-A4D5-D2794A8ED4CB}" srcOrd="1" destOrd="0" parTransId="{E2F32439-F982-4027-92A2-99DFCD5B3892}" sibTransId="{698F9176-BA0C-4351-9FEF-83929C035D7D}"/>
-    <dgm:cxn modelId="{BD739502-F151-4A8D-ACA3-390ADEDF5502}" type="presOf" srcId="{6B4C9BFE-680F-440E-B3C6-CC05537FF1D8}" destId="{B1F844CB-1498-43D4-8E7F-6633545E9694}" srcOrd="0" destOrd="0" presId="urn:microsoft.com/office/officeart/2005/8/layout/cycle5"/>
-    <dgm:cxn modelId="{9EDD66E7-4873-43D7-9C53-81F85EDDA3AA}" type="presOf" srcId="{316E1938-F86E-4051-B068-D9E2BFEEE302}" destId="{8E4E216C-5F47-44EF-AEF0-66F350F12FDE}" srcOrd="0" destOrd="0" presId="urn:microsoft.com/office/officeart/2005/8/layout/cycle5"/>
-    <dgm:cxn modelId="{3ADD6FFD-5B66-4209-B160-DE935D8864ED}" type="presParOf" srcId="{FC83BA6D-92F8-421D-B5DC-184634484D77}" destId="{EC611168-1894-482E-898C-405120223975}" srcOrd="0" destOrd="0" presId="urn:microsoft.com/office/officeart/2005/8/layout/cycle5"/>
-    <dgm:cxn modelId="{38B9D11A-61F9-48B6-8FBF-259D7BCDF8BD}" type="presParOf" srcId="{FC83BA6D-92F8-421D-B5DC-184634484D77}" destId="{83951DFC-FD47-42AF-B28B-24DB7FA7DDB3}" srcOrd="1" destOrd="0" presId="urn:microsoft.com/office/officeart/2005/8/layout/cycle5"/>
-    <dgm:cxn modelId="{AB5A8966-F4B4-4407-B6A9-0FBCA14A6F1F}" type="presParOf" srcId="{FC83BA6D-92F8-421D-B5DC-184634484D77}" destId="{208B4263-7B5F-4D56-B8D3-8CD4BE8B6488}" srcOrd="2" destOrd="0" presId="urn:microsoft.com/office/officeart/2005/8/layout/cycle5"/>
-    <dgm:cxn modelId="{5EB583A2-6968-403B-BFF7-DABE12CDFDCD}" type="presParOf" srcId="{FC83BA6D-92F8-421D-B5DC-184634484D77}" destId="{E50BCF7F-F334-4ECA-8C78-B02C666C8B4C}" srcOrd="3" destOrd="0" presId="urn:microsoft.com/office/officeart/2005/8/layout/cycle5"/>
-    <dgm:cxn modelId="{4283E8F3-F7BA-42BE-960F-C997F32DD9CE}" type="presParOf" srcId="{FC83BA6D-92F8-421D-B5DC-184634484D77}" destId="{D6343918-B53A-4B55-8E0D-5A626CAD65EB}" srcOrd="4" destOrd="0" presId="urn:microsoft.com/office/officeart/2005/8/layout/cycle5"/>
-    <dgm:cxn modelId="{71A02D33-F30F-4BE2-B522-B4E549043B97}" type="presParOf" srcId="{FC83BA6D-92F8-421D-B5DC-184634484D77}" destId="{2865A137-1D37-46BF-8129-AF9BAE0EF776}" srcOrd="5" destOrd="0" presId="urn:microsoft.com/office/officeart/2005/8/layout/cycle5"/>
-    <dgm:cxn modelId="{61B46A39-B6CF-47CF-B1FE-3AF872A0B20E}" type="presParOf" srcId="{FC83BA6D-92F8-421D-B5DC-184634484D77}" destId="{0AFE4DE8-DB1F-4EF5-A8DC-8A31CF66E890}" srcOrd="6" destOrd="0" presId="urn:microsoft.com/office/officeart/2005/8/layout/cycle5"/>
-    <dgm:cxn modelId="{CBF090D1-2C5B-4304-8D9A-3461B1752B6C}" type="presParOf" srcId="{FC83BA6D-92F8-421D-B5DC-184634484D77}" destId="{4C5AAAEB-C72C-4795-866D-C99628D2C4D3}" srcOrd="7" destOrd="0" presId="urn:microsoft.com/office/officeart/2005/8/layout/cycle5"/>
-    <dgm:cxn modelId="{BFE54CAE-CAA4-4391-8527-D23BD5A18D5A}" type="presParOf" srcId="{FC83BA6D-92F8-421D-B5DC-184634484D77}" destId="{9E7F179E-7E00-4EA0-A260-2E7895017FEF}" srcOrd="8" destOrd="0" presId="urn:microsoft.com/office/officeart/2005/8/layout/cycle5"/>
-    <dgm:cxn modelId="{5225AF66-D6D4-4BD2-8C1B-DAE1CDA50804}" type="presParOf" srcId="{FC83BA6D-92F8-421D-B5DC-184634484D77}" destId="{E816D67F-1151-4D9F-A486-7E695425E0F7}" srcOrd="9" destOrd="0" presId="urn:microsoft.com/office/officeart/2005/8/layout/cycle5"/>
-    <dgm:cxn modelId="{EFBB7434-472E-4051-B21B-5214325DCB18}" type="presParOf" srcId="{FC83BA6D-92F8-421D-B5DC-184634484D77}" destId="{7F8560C2-DA8B-487C-818F-BD5DDB147BBC}" srcOrd="10" destOrd="0" presId="urn:microsoft.com/office/officeart/2005/8/layout/cycle5"/>
-    <dgm:cxn modelId="{36BC72CB-9313-4065-985D-FDC5D2552B5B}" type="presParOf" srcId="{FC83BA6D-92F8-421D-B5DC-184634484D77}" destId="{B1F844CB-1498-43D4-8E7F-6633545E9694}" srcOrd="11" destOrd="0" presId="urn:microsoft.com/office/officeart/2005/8/layout/cycle5"/>
-    <dgm:cxn modelId="{A77D8DFF-13FF-45F6-AEE8-BC0BC8735F00}" type="presParOf" srcId="{FC83BA6D-92F8-421D-B5DC-184634484D77}" destId="{693C1DF7-A358-4E84-A98E-78EA6D150C5A}" srcOrd="12" destOrd="0" presId="urn:microsoft.com/office/officeart/2005/8/layout/cycle5"/>
-    <dgm:cxn modelId="{E6DD3F0A-4C3D-4127-86A4-96AF6A7B385C}" type="presParOf" srcId="{FC83BA6D-92F8-421D-B5DC-184634484D77}" destId="{140BD655-0E7C-4B27-B024-5C53794F9CB9}" srcOrd="13" destOrd="0" presId="urn:microsoft.com/office/officeart/2005/8/layout/cycle5"/>
-    <dgm:cxn modelId="{FC2D91D3-9425-4BD2-9B55-09CCB018D1C8}" type="presParOf" srcId="{FC83BA6D-92F8-421D-B5DC-184634484D77}" destId="{8E4E216C-5F47-44EF-AEF0-66F350F12FDE}" srcOrd="14" destOrd="0" presId="urn:microsoft.com/office/officeart/2005/8/layout/cycle5"/>
+    <dgm:cxn modelId="{A212C2B2-E74E-4E05-8212-031866D3C00A}" type="presOf" srcId="{6B4C9BFE-680F-440E-B3C6-CC05537FF1D8}" destId="{B1F844CB-1498-43D4-8E7F-6633545E9694}" srcOrd="0" destOrd="0" presId="urn:microsoft.com/office/officeart/2005/8/layout/cycle5"/>
+    <dgm:cxn modelId="{F502C5B7-E9BA-45A7-8E1B-2EC8F1DE3836}" type="presOf" srcId="{2B92D4F3-6C38-40DC-8B82-3C42DE354040}" destId="{9E7F179E-7E00-4EA0-A260-2E7895017FEF}" srcOrd="0" destOrd="0" presId="urn:microsoft.com/office/officeart/2005/8/layout/cycle5"/>
+    <dgm:cxn modelId="{FFEBA8B7-7500-4568-9763-8BF4FDCC15CE}" type="presOf" srcId="{316E1938-F86E-4051-B068-D9E2BFEEE302}" destId="{8E4E216C-5F47-44EF-AEF0-66F350F12FDE}" srcOrd="0" destOrd="0" presId="urn:microsoft.com/office/officeart/2005/8/layout/cycle5"/>
+    <dgm:cxn modelId="{432EA097-4262-4ADE-B399-C320CA656787}" type="presOf" srcId="{E04E8B9F-AE4E-4FA0-85DD-0B3EDC07FE3C}" destId="{0AFE4DE8-DB1F-4EF5-A8DC-8A31CF66E890}" srcOrd="0" destOrd="0" presId="urn:microsoft.com/office/officeart/2005/8/layout/cycle5"/>
+    <dgm:cxn modelId="{A6077561-7D3C-4E7A-A624-A42C952F8BD4}" type="presParOf" srcId="{FC83BA6D-92F8-421D-B5DC-184634484D77}" destId="{EC611168-1894-482E-898C-405120223975}" srcOrd="0" destOrd="0" presId="urn:microsoft.com/office/officeart/2005/8/layout/cycle5"/>
+    <dgm:cxn modelId="{3C0CFEB2-1D6B-498B-AB3D-71A7D4272747}" type="presParOf" srcId="{FC83BA6D-92F8-421D-B5DC-184634484D77}" destId="{83951DFC-FD47-42AF-B28B-24DB7FA7DDB3}" srcOrd="1" destOrd="0" presId="urn:microsoft.com/office/officeart/2005/8/layout/cycle5"/>
+    <dgm:cxn modelId="{42525C4F-E248-4563-9404-CC151693E9E7}" type="presParOf" srcId="{FC83BA6D-92F8-421D-B5DC-184634484D77}" destId="{208B4263-7B5F-4D56-B8D3-8CD4BE8B6488}" srcOrd="2" destOrd="0" presId="urn:microsoft.com/office/officeart/2005/8/layout/cycle5"/>
+    <dgm:cxn modelId="{8AC454CB-66B1-4362-A42F-2E7E00B739E5}" type="presParOf" srcId="{FC83BA6D-92F8-421D-B5DC-184634484D77}" destId="{E50BCF7F-F334-4ECA-8C78-B02C666C8B4C}" srcOrd="3" destOrd="0" presId="urn:microsoft.com/office/officeart/2005/8/layout/cycle5"/>
+    <dgm:cxn modelId="{7333C4E2-A493-4450-979D-A3FD0C409390}" type="presParOf" srcId="{FC83BA6D-92F8-421D-B5DC-184634484D77}" destId="{D6343918-B53A-4B55-8E0D-5A626CAD65EB}" srcOrd="4" destOrd="0" presId="urn:microsoft.com/office/officeart/2005/8/layout/cycle5"/>
+    <dgm:cxn modelId="{4DEEFCF1-86AE-415A-A9B4-3674E79BEA9A}" type="presParOf" srcId="{FC83BA6D-92F8-421D-B5DC-184634484D77}" destId="{2865A137-1D37-46BF-8129-AF9BAE0EF776}" srcOrd="5" destOrd="0" presId="urn:microsoft.com/office/officeart/2005/8/layout/cycle5"/>
+    <dgm:cxn modelId="{94F21A8E-0A64-4F13-89B5-209B1C43E09E}" type="presParOf" srcId="{FC83BA6D-92F8-421D-B5DC-184634484D77}" destId="{0AFE4DE8-DB1F-4EF5-A8DC-8A31CF66E890}" srcOrd="6" destOrd="0" presId="urn:microsoft.com/office/officeart/2005/8/layout/cycle5"/>
+    <dgm:cxn modelId="{8EF071CA-4D7B-48B7-8779-451F68E11D56}" type="presParOf" srcId="{FC83BA6D-92F8-421D-B5DC-184634484D77}" destId="{4C5AAAEB-C72C-4795-866D-C99628D2C4D3}" srcOrd="7" destOrd="0" presId="urn:microsoft.com/office/officeart/2005/8/layout/cycle5"/>
+    <dgm:cxn modelId="{EB91B8FF-9E56-4D02-BADD-59CB81E27A47}" type="presParOf" srcId="{FC83BA6D-92F8-421D-B5DC-184634484D77}" destId="{9E7F179E-7E00-4EA0-A260-2E7895017FEF}" srcOrd="8" destOrd="0" presId="urn:microsoft.com/office/officeart/2005/8/layout/cycle5"/>
+    <dgm:cxn modelId="{AD2ECE59-BA3C-416F-B3F2-52D407300122}" type="presParOf" srcId="{FC83BA6D-92F8-421D-B5DC-184634484D77}" destId="{E816D67F-1151-4D9F-A486-7E695425E0F7}" srcOrd="9" destOrd="0" presId="urn:microsoft.com/office/officeart/2005/8/layout/cycle5"/>
+    <dgm:cxn modelId="{C21D4B9C-D8B4-479D-89F2-0FDBA18AEE12}" type="presParOf" srcId="{FC83BA6D-92F8-421D-B5DC-184634484D77}" destId="{7F8560C2-DA8B-487C-818F-BD5DDB147BBC}" srcOrd="10" destOrd="0" presId="urn:microsoft.com/office/officeart/2005/8/layout/cycle5"/>
+    <dgm:cxn modelId="{202CC87C-4DCB-44F8-AB16-E7D2BF93B572}" type="presParOf" srcId="{FC83BA6D-92F8-421D-B5DC-184634484D77}" destId="{B1F844CB-1498-43D4-8E7F-6633545E9694}" srcOrd="11" destOrd="0" presId="urn:microsoft.com/office/officeart/2005/8/layout/cycle5"/>
+    <dgm:cxn modelId="{66F18A08-96AB-4FC2-9DD1-EF24F9E5EE7D}" type="presParOf" srcId="{FC83BA6D-92F8-421D-B5DC-184634484D77}" destId="{693C1DF7-A358-4E84-A98E-78EA6D150C5A}" srcOrd="12" destOrd="0" presId="urn:microsoft.com/office/officeart/2005/8/layout/cycle5"/>
+    <dgm:cxn modelId="{CD91FCF9-A6DA-4DEF-8CE5-F14CEF70FC96}" type="presParOf" srcId="{FC83BA6D-92F8-421D-B5DC-184634484D77}" destId="{140BD655-0E7C-4B27-B024-5C53794F9CB9}" srcOrd="13" destOrd="0" presId="urn:microsoft.com/office/officeart/2005/8/layout/cycle5"/>
+    <dgm:cxn modelId="{F951DE36-8492-4F48-8DEA-3682FAE5742D}" type="presParOf" srcId="{FC83BA6D-92F8-421D-B5DC-184634484D77}" destId="{8E4E216C-5F47-44EF-AEF0-66F350F12FDE}" srcOrd="14" destOrd="0" presId="urn:microsoft.com/office/officeart/2005/8/layout/cycle5"/>
   </dgm:cxnLst>
   <dgm:bg/>
   <dgm:whole/>
@@ -5067,11 +5147,56 @@
     <b:Pages>679-698</b:Pages>
     <b:RefOrder>2</b:RefOrder>
   </b:Source>
+  <b:Source>
+    <b:Tag>Yan13</b:Tag>
+    <b:SourceType>DocumentFromInternetSite</b:SourceType>
+    <b:Guid>{DB1D6E48-2E2A-4829-AF19-66C883F2430E}</b:Guid>
+    <b:Title>Object Tracking Based on Corrected Background-Weighted Histogram Mean Shift and Kalman Filter</b:Title>
+    <b:Year>2013</b:Year>
+    <b:Author>
+      <b:Author>
+        <b:NameList>
+          <b:Person>
+            <b:Last>Yang</b:Last>
+            <b:First>Yu</b:First>
+          </b:Person>
+          <b:Person>
+            <b:Last>Jia</b:Last>
+            <b:First>Yongxin</b:First>
+          </b:Person>
+          <b:Person>
+            <b:Last>Rong</b:Last>
+            <b:First>Chuazen</b:First>
+          </b:Person>
+          <b:Person>
+            <b:Last>Zhu</b:Last>
+            <b:First>Ying</b:First>
+          </b:Person>
+          <b:Person>
+            <b:Last>Wang</b:Last>
+            <b:First>Yuan</b:First>
+          </b:Person>
+          <b:Person>
+            <b:Last>Yue</b:Last>
+            <b:First>Zhenjun,</b:First>
+            <b:Middle>Gao, Zhenxing</b:Middle>
+          </b:Person>
+        </b:NameList>
+      </b:Author>
+    </b:Author>
+    <b:InternetSiteTitle>Research Gate</b:InternetSiteTitle>
+    <b:Month>April</b:Month>
+    <b:YearAccessed>2015</b:YearAccessed>
+    <b:MonthAccessed>10</b:MonthAccessed>
+    <b:DayAccessed>15</b:DayAccessed>
+    <b:URL>https://www.researchgate.net/publication/266649404_Object_Tracking_Based_on_Corrected_Background-Weighted_Histogram_Mean_Shift_and_Kalman_Filter</b:URL>
+    <b:RefOrder>7</b:RefOrder>
+  </b:Source>
 </b:Sources>
 </file>
 
 <file path=customXml/itemProps1.xml><?xml version="1.0" encoding="utf-8"?>
-<ds:datastoreItem xmlns:ds="http://schemas.openxmlformats.org/officeDocument/2006/customXml" ds:itemID="{80C42D20-A065-4C61-8EDE-CA3DBFA4A587}">
+<ds:datastoreItem xmlns:ds="http://schemas.openxmlformats.org/officeDocument/2006/customXml" ds:itemID="{63B2D091-29C8-459D-818F-B96BCE69277B}">
   <ds:schemaRefs>
     <ds:schemaRef ds:uri="http://schemas.openxmlformats.org/officeDocument/2006/bibliography"/>
   </ds:schemaRefs>

</xml_diff>

<commit_message>
Laatste algoritme is nu aanwezig hoera voor stap 1
</commit_message>
<xml_diff>
--- a/documents/Beeldherkenning/Beeld Herkenning.docx
+++ b/documents/Beeldherkenning/Beeld Herkenning.docx
@@ -1275,12 +1275,7 @@
       </w:r>
       <w:proofErr w:type="spellStart"/>
       <w:r>
-        <w:t>Kalm</w:t>
-      </w:r>
-      <w:bookmarkStart w:id="0" w:name="_GoBack"/>
-      <w:bookmarkEnd w:id="0"/>
-      <w:r>
-        <w:t>an</w:t>
+        <w:t>Kalman</w:t>
       </w:r>
       <w:proofErr w:type="spellEnd"/>
       <w:r>
@@ -1329,26 +1324,130 @@
       </w:r>
     </w:p>
     <w:p>
-      <w:pPr>
-        <w:rPr>
-          <w:lang w:val="en-GB"/>
-        </w:rPr>
-      </w:pPr>
-    </w:p>
-    <w:p>
-      <w:pPr>
-        <w:rPr>
-          <w:lang w:val="en-GB"/>
-        </w:rPr>
-      </w:pPr>
-    </w:p>
-    <w:p>
-      <w:pPr>
-        <w:rPr>
-          <w:lang w:val="en-GB"/>
-        </w:rPr>
-      </w:pPr>
-    </w:p>
+      <w:r>
+        <w:t>Dit algoritme is wed</w:t>
+      </w:r>
+      <w:r>
+        <w:t xml:space="preserve">erom een aanpassing op het </w:t>
+      </w:r>
+      <w:proofErr w:type="spellStart"/>
+      <w:r>
+        <w:t>Mean</w:t>
+      </w:r>
+      <w:proofErr w:type="spellEnd"/>
+      <w:r>
+        <w:t>-</w:t>
+      </w:r>
+      <w:r>
+        <w:t xml:space="preserve">Shift </w:t>
+      </w:r>
+      <w:r>
+        <w:t>systeem</w:t>
+      </w:r>
+      <w:sdt>
+        <w:sdtPr>
+          <w:id w:val="-219673309"/>
+          <w:citation/>
+        </w:sdtPr>
+        <w:sdtContent>
+          <w:r>
+            <w:fldChar w:fldCharType="begin"/>
+          </w:r>
+          <w:r>
+            <w:instrText xml:space="preserve"> CITATION Voj13 \l 1043 </w:instrText>
+          </w:r>
+          <w:r>
+            <w:fldChar w:fldCharType="separate"/>
+          </w:r>
+          <w:r>
+            <w:rPr>
+              <w:noProof/>
+            </w:rPr>
+            <w:t xml:space="preserve"> (Vojir, Noskova, &amp; Matas, 2013)</w:t>
+          </w:r>
+          <w:r>
+            <w:fldChar w:fldCharType="end"/>
+          </w:r>
+        </w:sdtContent>
+      </w:sdt>
+      <w:r>
+        <w:t xml:space="preserve">. </w:t>
+      </w:r>
+      <w:r>
+        <w:t>Hierbij probee</w:t>
+      </w:r>
+      <w:bookmarkStart w:id="0" w:name="_GoBack"/>
+      <w:bookmarkEnd w:id="0"/>
+      <w:r>
+        <w:t>rt het systeem een schaal van het object in te schatten. Hiermee kan het systeem het object terugvinden wanneer de schaal veranderd. Deze aanpassing presteert beter op beelden waar de schaal van het object veranderd.</w:t>
+      </w:r>
+    </w:p>
+    <w:p>
+      <w:r>
+        <w:t>Daarentegen creëert het systeem nieuwe problemen bij beelden waarin de schaal niet veranderd. Om dit probleem op te lossen wordt gewerkt met een “</w:t>
+      </w:r>
+      <w:proofErr w:type="spellStart"/>
+      <w:r>
+        <w:t>back-ward</w:t>
+      </w:r>
+      <w:proofErr w:type="spellEnd"/>
+      <w:r>
+        <w:t xml:space="preserve"> </w:t>
+      </w:r>
+      <w:proofErr w:type="spellStart"/>
+      <w:r>
+        <w:t>consistency</w:t>
+      </w:r>
+      <w:proofErr w:type="spellEnd"/>
+      <w:r>
+        <w:t xml:space="preserve"> check”</w:t>
+      </w:r>
+      <w:sdt>
+        <w:sdtPr>
+          <w:id w:val="1258636579"/>
+          <w:citation/>
+        </w:sdtPr>
+        <w:sdtContent>
+          <w:r>
+            <w:fldChar w:fldCharType="begin"/>
+          </w:r>
+          <w:r>
+            <w:instrText xml:space="preserve"> CITATION Voj13 \l 1043 </w:instrText>
+          </w:r>
+          <w:r>
+            <w:fldChar w:fldCharType="separate"/>
+          </w:r>
+          <w:r>
+            <w:rPr>
+              <w:noProof/>
+            </w:rPr>
+            <w:t xml:space="preserve"> (Vojir, Noskova, &amp; Matas, 2013)</w:t>
+          </w:r>
+          <w:r>
+            <w:fldChar w:fldCharType="end"/>
+          </w:r>
+        </w:sdtContent>
+      </w:sdt>
+      <w:r>
+        <w:t xml:space="preserve"> die de beelden in de omgekeerde volgorde verwerkt om een meetpunt te verkrijgen voor het nieuwe beeld. Hierdoor kost deze algoritme meer </w:t>
+      </w:r>
+      <w:r>
+        <w:t>operaties</w:t>
+      </w:r>
+      <w:r>
+        <w:t xml:space="preserve"> als de originele </w:t>
+      </w:r>
+      <w:proofErr w:type="spellStart"/>
+      <w:r>
+        <w:t>Mean</w:t>
+      </w:r>
+      <w:proofErr w:type="spellEnd"/>
+      <w:r>
+        <w:t>-Shift methode.</w:t>
+      </w:r>
+    </w:p>
+    <w:p/>
+    <w:p/>
     <w:sectPr>
       <w:pgSz w:w="11906" w:h="16838"/>
       <w:pgMar w:top="1417" w:right="1417" w:bottom="1417" w:left="1417" w:header="708" w:footer="708" w:gutter="0"/>
@@ -3753,37 +3852,37 @@
     </dgm:pt>
   </dgm:ptLst>
   <dgm:cxnLst>
+    <dgm:cxn modelId="{D505176B-39E1-4D4C-A6ED-B65D54E138F5}" type="presOf" srcId="{92792585-24B5-4323-B34D-9BB7E272D64C}" destId="{FC83BA6D-92F8-421D-B5DC-184634484D77}" srcOrd="0" destOrd="0" presId="urn:microsoft.com/office/officeart/2005/8/layout/cycle5"/>
+    <dgm:cxn modelId="{1345AEBD-AEDF-442E-A960-7DE18612D468}" type="presOf" srcId="{698F9176-BA0C-4351-9FEF-83929C035D7D}" destId="{2865A137-1D37-46BF-8129-AF9BAE0EF776}" srcOrd="0" destOrd="0" presId="urn:microsoft.com/office/officeart/2005/8/layout/cycle5"/>
+    <dgm:cxn modelId="{364CFBEC-4444-4CB5-838C-9A6C10CD8C1E}" type="presOf" srcId="{E51096AB-B512-4487-92C9-4369F2C98375}" destId="{693C1DF7-A358-4E84-A98E-78EA6D150C5A}" srcOrd="0" destOrd="0" presId="urn:microsoft.com/office/officeart/2005/8/layout/cycle5"/>
+    <dgm:cxn modelId="{1AA2A4A6-737B-43B6-A8FF-8FE1CF2F6510}" srcId="{92792585-24B5-4323-B34D-9BB7E272D64C}" destId="{B5B879F4-5C22-41F5-ABC2-421B99565B8F}" srcOrd="0" destOrd="0" parTransId="{FB8A2C34-F278-4415-920D-A6935B6D5F1C}" sibTransId="{1B18CCD5-E4E2-4DB8-8C1B-42905D396999}"/>
+    <dgm:cxn modelId="{BBD205E5-A324-4395-A559-825A1EBC3149}" type="presOf" srcId="{1B18CCD5-E4E2-4DB8-8C1B-42905D396999}" destId="{208B4263-7B5F-4D56-B8D3-8CD4BE8B6488}" srcOrd="0" destOrd="0" presId="urn:microsoft.com/office/officeart/2005/8/layout/cycle5"/>
+    <dgm:cxn modelId="{3EF67851-CA2F-40E4-BF00-C5B367D84909}" srcId="{92792585-24B5-4323-B34D-9BB7E272D64C}" destId="{F79183A8-3B5F-4951-A4D5-D2794A8ED4CB}" srcOrd="1" destOrd="0" parTransId="{E2F32439-F982-4027-92A2-99DFCD5B3892}" sibTransId="{698F9176-BA0C-4351-9FEF-83929C035D7D}"/>
+    <dgm:cxn modelId="{498D4B8E-588A-461F-B46E-C6D746FCD7A8}" srcId="{92792585-24B5-4323-B34D-9BB7E272D64C}" destId="{2D9F2D96-794A-4246-94BB-A73F4082B030}" srcOrd="3" destOrd="0" parTransId="{CAD8F401-0903-4EC2-92E6-DB51C6FA0AB8}" sibTransId="{6B4C9BFE-680F-440E-B3C6-CC05537FF1D8}"/>
+    <dgm:cxn modelId="{474E705D-B8C6-4170-90A6-635A1160D568}" type="presOf" srcId="{B5B879F4-5C22-41F5-ABC2-421B99565B8F}" destId="{EC611168-1894-482E-898C-405120223975}" srcOrd="0" destOrd="0" presId="urn:microsoft.com/office/officeart/2005/8/layout/cycle5"/>
+    <dgm:cxn modelId="{16C09AC7-3A72-4D45-BDA2-26944025740A}" type="presOf" srcId="{F79183A8-3B5F-4951-A4D5-D2794A8ED4CB}" destId="{E50BCF7F-F334-4ECA-8C78-B02C666C8B4C}" srcOrd="0" destOrd="0" presId="urn:microsoft.com/office/officeart/2005/8/layout/cycle5"/>
+    <dgm:cxn modelId="{88537D1D-49A5-4864-84C0-C41B86F9AB53}" type="presOf" srcId="{2B92D4F3-6C38-40DC-8B82-3C42DE354040}" destId="{9E7F179E-7E00-4EA0-A260-2E7895017FEF}" srcOrd="0" destOrd="0" presId="urn:microsoft.com/office/officeart/2005/8/layout/cycle5"/>
+    <dgm:cxn modelId="{802331D2-7C90-4727-801E-9EFD99085CD1}" type="presOf" srcId="{316E1938-F86E-4051-B068-D9E2BFEEE302}" destId="{8E4E216C-5F47-44EF-AEF0-66F350F12FDE}" srcOrd="0" destOrd="0" presId="urn:microsoft.com/office/officeart/2005/8/layout/cycle5"/>
+    <dgm:cxn modelId="{AA862338-6D9B-4C40-B286-1547C306B643}" type="presOf" srcId="{2D9F2D96-794A-4246-94BB-A73F4082B030}" destId="{E816D67F-1151-4D9F-A486-7E695425E0F7}" srcOrd="0" destOrd="0" presId="urn:microsoft.com/office/officeart/2005/8/layout/cycle5"/>
+    <dgm:cxn modelId="{19AF5A7B-01C0-4966-935F-1F2C18BF1724}" srcId="{92792585-24B5-4323-B34D-9BB7E272D64C}" destId="{E04E8B9F-AE4E-4FA0-85DD-0B3EDC07FE3C}" srcOrd="2" destOrd="0" parTransId="{0513C8FA-6D2C-49D2-B715-CE76DE21CD75}" sibTransId="{2B92D4F3-6C38-40DC-8B82-3C42DE354040}"/>
     <dgm:cxn modelId="{99D9A0F8-C2C1-42BC-9CF9-90C435A97D73}" srcId="{92792585-24B5-4323-B34D-9BB7E272D64C}" destId="{E51096AB-B512-4487-92C9-4369F2C98375}" srcOrd="4" destOrd="0" parTransId="{A2FF80DC-E345-452F-8420-C7BC1D3AC043}" sibTransId="{316E1938-F86E-4051-B068-D9E2BFEEE302}"/>
-    <dgm:cxn modelId="{18BFFE70-5139-4F23-A75C-B05C87D36A22}" type="presOf" srcId="{F79183A8-3B5F-4951-A4D5-D2794A8ED4CB}" destId="{E50BCF7F-F334-4ECA-8C78-B02C666C8B4C}" srcOrd="0" destOrd="0" presId="urn:microsoft.com/office/officeart/2005/8/layout/cycle5"/>
-    <dgm:cxn modelId="{8CB6BB55-60B4-4D00-A9B4-317AEC943ABA}" type="presOf" srcId="{6B4C9BFE-680F-440E-B3C6-CC05537FF1D8}" destId="{B1F844CB-1498-43D4-8E7F-6633545E9694}" srcOrd="0" destOrd="0" presId="urn:microsoft.com/office/officeart/2005/8/layout/cycle5"/>
-    <dgm:cxn modelId="{19AF5A7B-01C0-4966-935F-1F2C18BF1724}" srcId="{92792585-24B5-4323-B34D-9BB7E272D64C}" destId="{E04E8B9F-AE4E-4FA0-85DD-0B3EDC07FE3C}" srcOrd="2" destOrd="0" parTransId="{0513C8FA-6D2C-49D2-B715-CE76DE21CD75}" sibTransId="{2B92D4F3-6C38-40DC-8B82-3C42DE354040}"/>
-    <dgm:cxn modelId="{498D4B8E-588A-461F-B46E-C6D746FCD7A8}" srcId="{92792585-24B5-4323-B34D-9BB7E272D64C}" destId="{2D9F2D96-794A-4246-94BB-A73F4082B030}" srcOrd="3" destOrd="0" parTransId="{CAD8F401-0903-4EC2-92E6-DB51C6FA0AB8}" sibTransId="{6B4C9BFE-680F-440E-B3C6-CC05537FF1D8}"/>
-    <dgm:cxn modelId="{026B1956-5879-49E4-B7C0-601A2A4E301D}" type="presOf" srcId="{E04E8B9F-AE4E-4FA0-85DD-0B3EDC07FE3C}" destId="{0AFE4DE8-DB1F-4EF5-A8DC-8A31CF66E890}" srcOrd="0" destOrd="0" presId="urn:microsoft.com/office/officeart/2005/8/layout/cycle5"/>
-    <dgm:cxn modelId="{1AA2A4A6-737B-43B6-A8FF-8FE1CF2F6510}" srcId="{92792585-24B5-4323-B34D-9BB7E272D64C}" destId="{B5B879F4-5C22-41F5-ABC2-421B99565B8F}" srcOrd="0" destOrd="0" parTransId="{FB8A2C34-F278-4415-920D-A6935B6D5F1C}" sibTransId="{1B18CCD5-E4E2-4DB8-8C1B-42905D396999}"/>
-    <dgm:cxn modelId="{9F1300E4-D3F4-46C4-AE5A-3EBBA60EC6CB}" type="presOf" srcId="{698F9176-BA0C-4351-9FEF-83929C035D7D}" destId="{2865A137-1D37-46BF-8129-AF9BAE0EF776}" srcOrd="0" destOrd="0" presId="urn:microsoft.com/office/officeart/2005/8/layout/cycle5"/>
-    <dgm:cxn modelId="{024DF9BC-4E51-473E-A09D-8C69029A901C}" type="presOf" srcId="{2B92D4F3-6C38-40DC-8B82-3C42DE354040}" destId="{9E7F179E-7E00-4EA0-A260-2E7895017FEF}" srcOrd="0" destOrd="0" presId="urn:microsoft.com/office/officeart/2005/8/layout/cycle5"/>
-    <dgm:cxn modelId="{5890E6B8-65AF-4567-9CBF-3DFF8450EF70}" type="presOf" srcId="{E51096AB-B512-4487-92C9-4369F2C98375}" destId="{693C1DF7-A358-4E84-A98E-78EA6D150C5A}" srcOrd="0" destOrd="0" presId="urn:microsoft.com/office/officeart/2005/8/layout/cycle5"/>
-    <dgm:cxn modelId="{3EF67851-CA2F-40E4-BF00-C5B367D84909}" srcId="{92792585-24B5-4323-B34D-9BB7E272D64C}" destId="{F79183A8-3B5F-4951-A4D5-D2794A8ED4CB}" srcOrd="1" destOrd="0" parTransId="{E2F32439-F982-4027-92A2-99DFCD5B3892}" sibTransId="{698F9176-BA0C-4351-9FEF-83929C035D7D}"/>
-    <dgm:cxn modelId="{5537A42F-CEF8-4C1A-A6F0-78F77922B396}" type="presOf" srcId="{316E1938-F86E-4051-B068-D9E2BFEEE302}" destId="{8E4E216C-5F47-44EF-AEF0-66F350F12FDE}" srcOrd="0" destOrd="0" presId="urn:microsoft.com/office/officeart/2005/8/layout/cycle5"/>
-    <dgm:cxn modelId="{34586E14-692A-4776-ABB1-3C2E4C4D2DB9}" type="presOf" srcId="{B5B879F4-5C22-41F5-ABC2-421B99565B8F}" destId="{EC611168-1894-482E-898C-405120223975}" srcOrd="0" destOrd="0" presId="urn:microsoft.com/office/officeart/2005/8/layout/cycle5"/>
-    <dgm:cxn modelId="{BC9DE8AD-3FB5-4B5F-AD03-2E848FC09453}" type="presOf" srcId="{92792585-24B5-4323-B34D-9BB7E272D64C}" destId="{FC83BA6D-92F8-421D-B5DC-184634484D77}" srcOrd="0" destOrd="0" presId="urn:microsoft.com/office/officeart/2005/8/layout/cycle5"/>
-    <dgm:cxn modelId="{9F3E0E0F-A1CE-4215-8CCA-F42021CB2E65}" type="presOf" srcId="{2D9F2D96-794A-4246-94BB-A73F4082B030}" destId="{E816D67F-1151-4D9F-A486-7E695425E0F7}" srcOrd="0" destOrd="0" presId="urn:microsoft.com/office/officeart/2005/8/layout/cycle5"/>
-    <dgm:cxn modelId="{80304312-A99C-4A88-AF76-944F4453EE71}" type="presOf" srcId="{1B18CCD5-E4E2-4DB8-8C1B-42905D396999}" destId="{208B4263-7B5F-4D56-B8D3-8CD4BE8B6488}" srcOrd="0" destOrd="0" presId="urn:microsoft.com/office/officeart/2005/8/layout/cycle5"/>
-    <dgm:cxn modelId="{4996A253-C53F-46A6-9485-6CED402BA5C3}" type="presParOf" srcId="{FC83BA6D-92F8-421D-B5DC-184634484D77}" destId="{EC611168-1894-482E-898C-405120223975}" srcOrd="0" destOrd="0" presId="urn:microsoft.com/office/officeart/2005/8/layout/cycle5"/>
-    <dgm:cxn modelId="{691C4E0A-AEF3-44AE-A9F5-85521F16D9C6}" type="presParOf" srcId="{FC83BA6D-92F8-421D-B5DC-184634484D77}" destId="{83951DFC-FD47-42AF-B28B-24DB7FA7DDB3}" srcOrd="1" destOrd="0" presId="urn:microsoft.com/office/officeart/2005/8/layout/cycle5"/>
-    <dgm:cxn modelId="{D8BC8208-4FAC-47C0-85E3-942D75C395F7}" type="presParOf" srcId="{FC83BA6D-92F8-421D-B5DC-184634484D77}" destId="{208B4263-7B5F-4D56-B8D3-8CD4BE8B6488}" srcOrd="2" destOrd="0" presId="urn:microsoft.com/office/officeart/2005/8/layout/cycle5"/>
-    <dgm:cxn modelId="{6C3AC5E0-30CF-4631-B573-D5AB237CF489}" type="presParOf" srcId="{FC83BA6D-92F8-421D-B5DC-184634484D77}" destId="{E50BCF7F-F334-4ECA-8C78-B02C666C8B4C}" srcOrd="3" destOrd="0" presId="urn:microsoft.com/office/officeart/2005/8/layout/cycle5"/>
-    <dgm:cxn modelId="{54303485-377C-4320-A3BE-DB600FB55A20}" type="presParOf" srcId="{FC83BA6D-92F8-421D-B5DC-184634484D77}" destId="{D6343918-B53A-4B55-8E0D-5A626CAD65EB}" srcOrd="4" destOrd="0" presId="urn:microsoft.com/office/officeart/2005/8/layout/cycle5"/>
-    <dgm:cxn modelId="{645C3DE2-DB9E-4103-A1B3-803B19BC35A6}" type="presParOf" srcId="{FC83BA6D-92F8-421D-B5DC-184634484D77}" destId="{2865A137-1D37-46BF-8129-AF9BAE0EF776}" srcOrd="5" destOrd="0" presId="urn:microsoft.com/office/officeart/2005/8/layout/cycle5"/>
-    <dgm:cxn modelId="{BBE11F1E-8474-439A-96D6-2A99704F0364}" type="presParOf" srcId="{FC83BA6D-92F8-421D-B5DC-184634484D77}" destId="{0AFE4DE8-DB1F-4EF5-A8DC-8A31CF66E890}" srcOrd="6" destOrd="0" presId="urn:microsoft.com/office/officeart/2005/8/layout/cycle5"/>
-    <dgm:cxn modelId="{CCF52856-8D15-45E6-9936-9E78A1522C27}" type="presParOf" srcId="{FC83BA6D-92F8-421D-B5DC-184634484D77}" destId="{4C5AAAEB-C72C-4795-866D-C99628D2C4D3}" srcOrd="7" destOrd="0" presId="urn:microsoft.com/office/officeart/2005/8/layout/cycle5"/>
-    <dgm:cxn modelId="{0BF87733-02C7-46CC-B368-BEFED606752F}" type="presParOf" srcId="{FC83BA6D-92F8-421D-B5DC-184634484D77}" destId="{9E7F179E-7E00-4EA0-A260-2E7895017FEF}" srcOrd="8" destOrd="0" presId="urn:microsoft.com/office/officeart/2005/8/layout/cycle5"/>
-    <dgm:cxn modelId="{F2F09AAA-EDAE-43DC-8A9E-756BCA12802F}" type="presParOf" srcId="{FC83BA6D-92F8-421D-B5DC-184634484D77}" destId="{E816D67F-1151-4D9F-A486-7E695425E0F7}" srcOrd="9" destOrd="0" presId="urn:microsoft.com/office/officeart/2005/8/layout/cycle5"/>
-    <dgm:cxn modelId="{D1174DEE-8C0F-4118-A382-05BFEED3A844}" type="presParOf" srcId="{FC83BA6D-92F8-421D-B5DC-184634484D77}" destId="{7F8560C2-DA8B-487C-818F-BD5DDB147BBC}" srcOrd="10" destOrd="0" presId="urn:microsoft.com/office/officeart/2005/8/layout/cycle5"/>
-    <dgm:cxn modelId="{76EC1F36-52D0-4449-B7F2-6B820759DA71}" type="presParOf" srcId="{FC83BA6D-92F8-421D-B5DC-184634484D77}" destId="{B1F844CB-1498-43D4-8E7F-6633545E9694}" srcOrd="11" destOrd="0" presId="urn:microsoft.com/office/officeart/2005/8/layout/cycle5"/>
-    <dgm:cxn modelId="{ACBF5DCA-EACE-44B2-A266-A414C9992FFF}" type="presParOf" srcId="{FC83BA6D-92F8-421D-B5DC-184634484D77}" destId="{693C1DF7-A358-4E84-A98E-78EA6D150C5A}" srcOrd="12" destOrd="0" presId="urn:microsoft.com/office/officeart/2005/8/layout/cycle5"/>
-    <dgm:cxn modelId="{67421C6E-6541-4BDC-88C5-5D6389B39434}" type="presParOf" srcId="{FC83BA6D-92F8-421D-B5DC-184634484D77}" destId="{140BD655-0E7C-4B27-B024-5C53794F9CB9}" srcOrd="13" destOrd="0" presId="urn:microsoft.com/office/officeart/2005/8/layout/cycle5"/>
-    <dgm:cxn modelId="{3E244DDC-8878-448A-B3C9-2F5AF62EB8E4}" type="presParOf" srcId="{FC83BA6D-92F8-421D-B5DC-184634484D77}" destId="{8E4E216C-5F47-44EF-AEF0-66F350F12FDE}" srcOrd="14" destOrd="0" presId="urn:microsoft.com/office/officeart/2005/8/layout/cycle5"/>
+    <dgm:cxn modelId="{B07F8014-0E62-44CE-A5EF-F84FE7B75AA1}" type="presOf" srcId="{6B4C9BFE-680F-440E-B3C6-CC05537FF1D8}" destId="{B1F844CB-1498-43D4-8E7F-6633545E9694}" srcOrd="0" destOrd="0" presId="urn:microsoft.com/office/officeart/2005/8/layout/cycle5"/>
+    <dgm:cxn modelId="{B1F1120D-259C-4798-9091-86FC5B4959F8}" type="presOf" srcId="{E04E8B9F-AE4E-4FA0-85DD-0B3EDC07FE3C}" destId="{0AFE4DE8-DB1F-4EF5-A8DC-8A31CF66E890}" srcOrd="0" destOrd="0" presId="urn:microsoft.com/office/officeart/2005/8/layout/cycle5"/>
+    <dgm:cxn modelId="{88B0184A-551A-4085-8FD4-93212132096E}" type="presParOf" srcId="{FC83BA6D-92F8-421D-B5DC-184634484D77}" destId="{EC611168-1894-482E-898C-405120223975}" srcOrd="0" destOrd="0" presId="urn:microsoft.com/office/officeart/2005/8/layout/cycle5"/>
+    <dgm:cxn modelId="{7251D0F2-83B5-4BA6-B9CE-70862DB943F5}" type="presParOf" srcId="{FC83BA6D-92F8-421D-B5DC-184634484D77}" destId="{83951DFC-FD47-42AF-B28B-24DB7FA7DDB3}" srcOrd="1" destOrd="0" presId="urn:microsoft.com/office/officeart/2005/8/layout/cycle5"/>
+    <dgm:cxn modelId="{FFC06644-FCC9-45DC-8235-A3DBF585C259}" type="presParOf" srcId="{FC83BA6D-92F8-421D-B5DC-184634484D77}" destId="{208B4263-7B5F-4D56-B8D3-8CD4BE8B6488}" srcOrd="2" destOrd="0" presId="urn:microsoft.com/office/officeart/2005/8/layout/cycle5"/>
+    <dgm:cxn modelId="{04A0DBD4-8F4E-4158-AC10-A3DE90001AEA}" type="presParOf" srcId="{FC83BA6D-92F8-421D-B5DC-184634484D77}" destId="{E50BCF7F-F334-4ECA-8C78-B02C666C8B4C}" srcOrd="3" destOrd="0" presId="urn:microsoft.com/office/officeart/2005/8/layout/cycle5"/>
+    <dgm:cxn modelId="{8E6A0CF4-9605-4F03-A525-C1C1FD035716}" type="presParOf" srcId="{FC83BA6D-92F8-421D-B5DC-184634484D77}" destId="{D6343918-B53A-4B55-8E0D-5A626CAD65EB}" srcOrd="4" destOrd="0" presId="urn:microsoft.com/office/officeart/2005/8/layout/cycle5"/>
+    <dgm:cxn modelId="{9275F300-2736-43E3-8DBC-5AE5ABCA930E}" type="presParOf" srcId="{FC83BA6D-92F8-421D-B5DC-184634484D77}" destId="{2865A137-1D37-46BF-8129-AF9BAE0EF776}" srcOrd="5" destOrd="0" presId="urn:microsoft.com/office/officeart/2005/8/layout/cycle5"/>
+    <dgm:cxn modelId="{6306273A-52A0-4509-A66E-C537890B8B65}" type="presParOf" srcId="{FC83BA6D-92F8-421D-B5DC-184634484D77}" destId="{0AFE4DE8-DB1F-4EF5-A8DC-8A31CF66E890}" srcOrd="6" destOrd="0" presId="urn:microsoft.com/office/officeart/2005/8/layout/cycle5"/>
+    <dgm:cxn modelId="{B25053FE-6751-4E54-B040-6337AC147003}" type="presParOf" srcId="{FC83BA6D-92F8-421D-B5DC-184634484D77}" destId="{4C5AAAEB-C72C-4795-866D-C99628D2C4D3}" srcOrd="7" destOrd="0" presId="urn:microsoft.com/office/officeart/2005/8/layout/cycle5"/>
+    <dgm:cxn modelId="{0A8D428F-CD7D-46B2-9837-B0464977542D}" type="presParOf" srcId="{FC83BA6D-92F8-421D-B5DC-184634484D77}" destId="{9E7F179E-7E00-4EA0-A260-2E7895017FEF}" srcOrd="8" destOrd="0" presId="urn:microsoft.com/office/officeart/2005/8/layout/cycle5"/>
+    <dgm:cxn modelId="{5E8E95D2-A493-480B-B5BF-844402287ACA}" type="presParOf" srcId="{FC83BA6D-92F8-421D-B5DC-184634484D77}" destId="{E816D67F-1151-4D9F-A486-7E695425E0F7}" srcOrd="9" destOrd="0" presId="urn:microsoft.com/office/officeart/2005/8/layout/cycle5"/>
+    <dgm:cxn modelId="{740C5CD1-AAAA-4E3B-BE1E-8BD7883F963D}" type="presParOf" srcId="{FC83BA6D-92F8-421D-B5DC-184634484D77}" destId="{7F8560C2-DA8B-487C-818F-BD5DDB147BBC}" srcOrd="10" destOrd="0" presId="urn:microsoft.com/office/officeart/2005/8/layout/cycle5"/>
+    <dgm:cxn modelId="{4518265E-EEBB-48CB-B82A-19D600D345D4}" type="presParOf" srcId="{FC83BA6D-92F8-421D-B5DC-184634484D77}" destId="{B1F844CB-1498-43D4-8E7F-6633545E9694}" srcOrd="11" destOrd="0" presId="urn:microsoft.com/office/officeart/2005/8/layout/cycle5"/>
+    <dgm:cxn modelId="{910162A2-0053-4295-983C-29E3B42B8A24}" type="presParOf" srcId="{FC83BA6D-92F8-421D-B5DC-184634484D77}" destId="{693C1DF7-A358-4E84-A98E-78EA6D150C5A}" srcOrd="12" destOrd="0" presId="urn:microsoft.com/office/officeart/2005/8/layout/cycle5"/>
+    <dgm:cxn modelId="{2CB9E11C-DEBA-47CB-88B2-0E55B61235B8}" type="presParOf" srcId="{FC83BA6D-92F8-421D-B5DC-184634484D77}" destId="{140BD655-0E7C-4B27-B024-5C53794F9CB9}" srcOrd="13" destOrd="0" presId="urn:microsoft.com/office/officeart/2005/8/layout/cycle5"/>
+    <dgm:cxn modelId="{8165D03C-F2A8-4238-B984-76D47078549D}" type="presParOf" srcId="{FC83BA6D-92F8-421D-B5DC-184634484D77}" destId="{8E4E216C-5F47-44EF-AEF0-66F350F12FDE}" srcOrd="14" destOrd="0" presId="urn:microsoft.com/office/officeart/2005/8/layout/cycle5"/>
   </dgm:cxnLst>
   <dgm:bg/>
   <dgm:whole/>
@@ -6162,11 +6261,44 @@
     <b:URL>https://www.researchgate.net/publication/266649404_Object_Tracking_Based_on_Corrected_Background-Weighted_Histogram_Mean_Shift_and_Kalman_Filter</b:URL>
     <b:RefOrder>7</b:RefOrder>
   </b:Source>
+  <b:Source>
+    <b:Tag>Voj13</b:Tag>
+    <b:SourceType>DocumentFromInternetSite</b:SourceType>
+    <b:Guid>{FC6D7A60-7ACB-4602-90EC-C16744917534}</b:Guid>
+    <b:Title>Robust Scale-adaptive Mean-Shift for Tracking</b:Title>
+    <b:InternetSiteTitle>Center for Machine Perception</b:InternetSiteTitle>
+    <b:Year>2013</b:Year>
+    <b:YearAccessed>2015</b:YearAccessed>
+    <b:MonthAccessed>10</b:MonthAccessed>
+    <b:DayAccessed>15</b:DayAccessed>
+    <b:URL>http://cmp.felk.cvut.cz/~vojirtom/publications/scia2013.pdf</b:URL>
+    <b:Author>
+      <b:Author>
+        <b:NameList>
+          <b:Person>
+            <b:Last>Vojir</b:Last>
+            <b:First>Tomas</b:First>
+          </b:Person>
+          <b:Person>
+            <b:Last>Noskova</b:Last>
+            <b:First>Jana</b:First>
+          </b:Person>
+          <b:Person>
+            <b:Last>Matas</b:Last>
+            <b:First>Jiri</b:First>
+          </b:Person>
+        </b:NameList>
+      </b:Author>
+    </b:Author>
+    <b:City>Prague</b:City>
+    <b:Publisher>SCIA</b:Publisher>
+    <b:RefOrder>8</b:RefOrder>
+  </b:Source>
 </b:Sources>
 </file>
 
 <file path=customXml/itemProps1.xml><?xml version="1.0" encoding="utf-8"?>
-<ds:datastoreItem xmlns:ds="http://schemas.openxmlformats.org/officeDocument/2006/customXml" ds:itemID="{EAE3AD83-671B-46C8-A9D9-CE91A2B7B7DB}">
+<ds:datastoreItem xmlns:ds="http://schemas.openxmlformats.org/officeDocument/2006/customXml" ds:itemID="{ECC378B3-9EB2-4D22-BF58-86C2723C0DCC}">
   <ds:schemaRefs>
     <ds:schemaRef ds:uri="http://schemas.openxmlformats.org/officeDocument/2006/bibliography"/>
   </ds:schemaRefs>

</xml_diff>

<commit_message>
Laatste feedback verwekt, start met verglijking van methode, Cameras approved
</commit_message>
<xml_diff>
--- a/documents/Beeldherkenning/Beeld Herkenning.docx
+++ b/documents/Beeldherkenning/Beeld Herkenning.docx
@@ -29,29 +29,8 @@
       <w:r>
         <w:t xml:space="preserve">A Survey on Object </w:t>
       </w:r>
-      <w:proofErr w:type="spellStart"/>
-      <w:r>
-        <w:t>Detection</w:t>
-      </w:r>
-      <w:proofErr w:type="spellEnd"/>
-      <w:r>
-        <w:t xml:space="preserve"> </w:t>
-      </w:r>
-      <w:proofErr w:type="spellStart"/>
-      <w:r>
-        <w:t>and</w:t>
-      </w:r>
-      <w:proofErr w:type="spellEnd"/>
-      <w:r>
-        <w:t xml:space="preserve"> Tracking </w:t>
-      </w:r>
-      <w:proofErr w:type="spellStart"/>
-      <w:r>
-        <w:t>Methods</w:t>
-      </w:r>
-      <w:proofErr w:type="spellEnd"/>
-      <w:r>
-        <w:t xml:space="preserve"> </w:t>
+      <w:r>
+        <w:t xml:space="preserve">Detection and Tracking Methods </w:t>
       </w:r>
       <w:sdt>
         <w:sdtPr>
@@ -196,23 +175,7 @@
         <w:t xml:space="preserve"> </w:t>
       </w:r>
       <w:r>
-        <w:t>(</w:t>
-      </w:r>
-      <w:proofErr w:type="spellStart"/>
-      <w:r>
-        <w:t>false</w:t>
-      </w:r>
-      <w:proofErr w:type="spellEnd"/>
-      <w:r>
-        <w:t xml:space="preserve"> </w:t>
-      </w:r>
-      <w:proofErr w:type="spellStart"/>
-      <w:r>
-        <w:t>positive</w:t>
-      </w:r>
-      <w:proofErr w:type="spellEnd"/>
-      <w:r>
-        <w:t>).</w:t>
+        <w:t>(false positive).</w:t>
       </w:r>
     </w:p>
     <w:p>
@@ -359,23 +322,13 @@
       <w:r>
         <w:t xml:space="preserve">Frame </w:t>
       </w:r>
-      <w:proofErr w:type="spellStart"/>
       <w:r>
         <w:t>Differencing</w:t>
       </w:r>
-      <w:proofErr w:type="spellEnd"/>
-    </w:p>
-    <w:p>
-      <w:r>
-        <w:t xml:space="preserve">Met Frame </w:t>
-      </w:r>
-      <w:proofErr w:type="spellStart"/>
-      <w:r>
-        <w:t>Differencing</w:t>
-      </w:r>
-      <w:proofErr w:type="spellEnd"/>
-      <w:r>
-        <w:t xml:space="preserve"> wordt het huidige beeld vergeleken met een voorgaand beeld. Ieder verschil dat ontstaat is een mogelijke positie van een bewegend object. Doordat dit algoritme zeer eenvoudig is, is dit ook een vrij snelle methode om mogelijke locaties vast te stellen.</w:t>
+    </w:p>
+    <w:p>
+      <w:r>
+        <w:t>Met Frame Differencing wordt het huidige beeld vergeleken met een voorgaand beeld. Ieder verschil dat ontstaat is een mogelijke positie van een bewegend object. Doordat dit algoritme zeer eenvoudig is, is dit ook een vrij snelle methode om mogelijke locaties vast te stellen.</w:t>
       </w:r>
       <w:r>
         <w:t xml:space="preserve"> Echter kunnen verschillen ontstaan door veranderingen in het licht en mogelijke bewegingen op een achtergrond.</w:t>
@@ -405,13 +358,8 @@
         <w:pStyle w:val="Kop4"/>
       </w:pPr>
       <w:r>
-        <w:t xml:space="preserve">Background </w:t>
-      </w:r>
-      <w:proofErr w:type="spellStart"/>
-      <w:r>
-        <w:t>substraction</w:t>
-      </w:r>
-      <w:proofErr w:type="spellEnd"/>
+        <w:t>Background substraction</w:t>
+      </w:r>
     </w:p>
     <w:p>
       <w:r>
@@ -453,67 +401,20 @@
       <w:pPr>
         <w:pStyle w:val="Kop4"/>
       </w:pPr>
-      <w:proofErr w:type="spellStart"/>
-      <w:r>
-        <w:t>Canny</w:t>
-      </w:r>
-      <w:proofErr w:type="spellEnd"/>
-      <w:r>
-        <w:t xml:space="preserve"> </w:t>
-      </w:r>
-      <w:proofErr w:type="spellStart"/>
-      <w:r>
-        <w:t>Edge</w:t>
-      </w:r>
-      <w:proofErr w:type="spellEnd"/>
-      <w:r>
-        <w:t xml:space="preserve"> </w:t>
-      </w:r>
-      <w:proofErr w:type="spellStart"/>
-      <w:r>
-        <w:t>Detection</w:t>
-      </w:r>
-      <w:proofErr w:type="spellEnd"/>
-      <w:r>
-        <w:t xml:space="preserve"> </w:t>
-      </w:r>
-    </w:p>
-    <w:p>
-      <w:r>
-        <w:t xml:space="preserve">Objecten als een geheel herkennen is een ingewikkeld </w:t>
-      </w:r>
-      <w:proofErr w:type="spellStart"/>
-      <w:r>
-        <w:t>process</w:t>
-      </w:r>
-      <w:proofErr w:type="spellEnd"/>
-      <w:r>
-        <w:t xml:space="preserve"> voor een computer. </w:t>
-      </w:r>
-      <w:r>
-        <w:t xml:space="preserve">Een manier om het eenvoudiger te maken is het toepassen van </w:t>
-      </w:r>
-      <w:proofErr w:type="spellStart"/>
-      <w:r>
-        <w:t>Canny</w:t>
-      </w:r>
-      <w:proofErr w:type="spellEnd"/>
-      <w:r>
-        <w:t xml:space="preserve"> </w:t>
-      </w:r>
-      <w:proofErr w:type="spellStart"/>
-      <w:r>
-        <w:t>Edge</w:t>
-      </w:r>
-      <w:proofErr w:type="spellEnd"/>
-      <w:r>
-        <w:t xml:space="preserve"> </w:t>
-      </w:r>
-      <w:proofErr w:type="spellStart"/>
-      <w:r>
-        <w:t>Detection</w:t>
-      </w:r>
-      <w:proofErr w:type="spellEnd"/>
+      <w:r>
+        <w:t xml:space="preserve">Canny </w:t>
+      </w:r>
+      <w:r>
+        <w:t xml:space="preserve">Edge Detection </w:t>
+      </w:r>
+    </w:p>
+    <w:p>
+      <w:r>
+        <w:t xml:space="preserve">Objecten als een geheel herkennen is een ingewikkeld process voor een computer. </w:t>
+      </w:r>
+      <w:r>
+        <w:t>Een manier om het eenvoudiger te maken is het toepassen van Canny Edge Detection</w:t>
+      </w:r>
       <w:sdt>
         <w:sdtPr>
           <w:id w:val="-495659628"/>
@@ -542,15 +443,7 @@
         </w:sdtContent>
       </w:sdt>
       <w:r>
-        <w:t xml:space="preserve">. Dit algoritme gebruikt een </w:t>
-      </w:r>
-      <w:proofErr w:type="spellStart"/>
-      <w:r>
-        <w:t>Gaussian</w:t>
-      </w:r>
-      <w:proofErr w:type="spellEnd"/>
-      <w:r>
-        <w:t xml:space="preserve"> Filter</w:t>
+        <w:t>. Dit algoritme gebruikt een Gaussian Filter</w:t>
       </w:r>
       <w:r>
         <w:t xml:space="preserve"> </w:t>
@@ -584,21 +477,8 @@
       </w:r>
     </w:p>
     <w:p>
-      <w:proofErr w:type="spellStart"/>
-      <w:r>
-        <w:t>Rafeal</w:t>
-      </w:r>
-      <w:proofErr w:type="spellEnd"/>
-      <w:r>
-        <w:t xml:space="preserve"> </w:t>
-      </w:r>
-      <w:proofErr w:type="spellStart"/>
-      <w:r>
-        <w:t>Nieto</w:t>
-      </w:r>
-      <w:proofErr w:type="spellEnd"/>
-      <w:r>
-        <w:t xml:space="preserve"> heeft een overzicht gemaakt van mogelijke Object </w:t>
+      <w:r>
+        <w:t xml:space="preserve">Rafeal Nieto heeft een overzicht gemaakt van mogelijke Object </w:t>
       </w:r>
       <w:r>
         <w:t>classificatie</w:t>
@@ -677,10 +557,13 @@
         <w:t>(</w:t>
       </w:r>
       <w:r>
+        <w:t>Berekening van de overlap van twee signalen, of beelden</w:t>
+      </w:r>
+      <w:r>
         <w:rPr>
           <w:color w:val="FF0000"/>
         </w:rPr>
-        <w:t xml:space="preserve">Verschil tussen waarden </w:t>
+        <w:t xml:space="preserve"> </w:t>
       </w:r>
       <w:sdt>
         <w:sdtPr>
@@ -723,15 +606,7 @@
     </w:p>
     <w:p>
       <w:r>
-        <w:t xml:space="preserve">Echter kan het algoritme niet goed tegen transformaties van het doelobject (Vervormingen, rotaties en verandering in formaat). Deze problemen zullen niet veel voorkomen bij de ping </w:t>
-      </w:r>
-      <w:proofErr w:type="spellStart"/>
-      <w:r>
-        <w:t>pong</w:t>
-      </w:r>
-      <w:proofErr w:type="spellEnd"/>
-      <w:r>
-        <w:t xml:space="preserve"> bal doordat deze ten alle tijden rond zullen zijn.</w:t>
+        <w:t>Echter kan het algoritme niet goed tegen transformaties van het doelobject (Vervormingen, rotaties en verandering in formaat). Deze problemen zullen niet veel voorkomen bij de ping pong bal doordat deze ten alle tijden rond zullen zijn.</w:t>
       </w:r>
     </w:p>
     <w:p>
@@ -743,23 +618,13 @@
       <w:pPr>
         <w:pStyle w:val="Kop4"/>
       </w:pPr>
-      <w:proofErr w:type="spellStart"/>
-      <w:r>
-        <w:t>Mean</w:t>
-      </w:r>
-      <w:proofErr w:type="spellEnd"/>
-      <w:r>
-        <w:t>-Shift</w:t>
-      </w:r>
-    </w:p>
-    <w:p>
-      <w:proofErr w:type="spellStart"/>
-      <w:r>
-        <w:t>Mean</w:t>
-      </w:r>
-      <w:proofErr w:type="spellEnd"/>
-      <w:r>
-        <w:t xml:space="preserve"> Shift beschrijft een proces waarbij de nieuwe locatie wordt uitgerekend aan de hand van een eerdere positie in combinatie met een herkenningspunt. Dit herkenningspunt kan een template, een kleur combinatie of een andere herkenningspunt</w:t>
+      <w:r>
+        <w:t>Mean-Shift</w:t>
+      </w:r>
+    </w:p>
+    <w:p>
+      <w:r>
+        <w:t>Mean Shift beschrijft een proces waarbij de nieuwe locatie wordt uitgerekend aan de hand van een eerdere positie in combinatie met een herkenningspunt. Dit herkenningspunt kan een template, een kleur combinatie of een andere herkenningspunt</w:t>
       </w:r>
       <w:r>
         <w:t xml:space="preserve"> </w:t>
@@ -772,21 +637,11 @@
       <w:r>
         <w:t xml:space="preserve">Het algoritme rekent locaties uit die overeenkomen met het herkenningspunt. Echter is deze herkenning niet zo strikt als bij template matches, waarbij iedere de volledige overeenkomst telt, maar in plaats hiervan zullen alle overeenkomsten gemarkeerd worden. Vervolgens wordt de </w:t>
       </w:r>
-      <w:proofErr w:type="spellStart"/>
-      <w:r>
-        <w:t>Epanechnikov</w:t>
-      </w:r>
-      <w:proofErr w:type="spellEnd"/>
-      <w:r>
-        <w:t xml:space="preserve"> </w:t>
-      </w:r>
-      <w:proofErr w:type="spellStart"/>
-      <w:r>
-        <w:t>Kernel</w:t>
-      </w:r>
-      <w:proofErr w:type="spellEnd"/>
-      <w:r>
-        <w:t xml:space="preserve"> methode </w:t>
+      <w:r>
+        <w:t xml:space="preserve">Epanechnikov </w:t>
+      </w:r>
+      <w:r>
+        <w:t xml:space="preserve">Kernel methode </w:t>
       </w:r>
       <w:sdt>
         <w:sdtPr>
@@ -876,53 +731,21 @@
         <w:rPr>
           <w:lang w:val="en-GB"/>
         </w:rPr>
-        <w:t xml:space="preserve">ased </w:t>
-      </w:r>
-      <w:proofErr w:type="spellStart"/>
-      <w:r>
-        <w:rPr>
-          <w:lang w:val="en-GB"/>
-        </w:rPr>
-        <w:t>Color</w:t>
-      </w:r>
-      <w:proofErr w:type="spellEnd"/>
-      <w:r>
-        <w:rPr>
-          <w:lang w:val="en-GB"/>
-        </w:rPr>
-        <w:t xml:space="preserve"> Tracking (PFC)</w:t>
-      </w:r>
-    </w:p>
-    <w:p>
-      <w:r>
-        <w:t xml:space="preserve">Dit algoritme werkt op een verglijkbare manier als de bovenstaande </w:t>
-      </w:r>
-      <w:proofErr w:type="spellStart"/>
-      <w:r>
-        <w:t>Mean</w:t>
-      </w:r>
-      <w:proofErr w:type="spellEnd"/>
-      <w:r>
-        <w:t>-Shift methode</w:t>
+        <w:t>ased Color Tracking (PFC)</w:t>
+      </w:r>
+    </w:p>
+    <w:p>
+      <w:r>
+        <w:t>Dit algoritme werkt op een verglijkbare manier als de bovenstaande Mean-Shift methode</w:t>
       </w:r>
       <w:r>
         <w:t xml:space="preserve">, echter werkt deze alleen met kleur. Vervolgens wordt hier ook de bovenstaande </w:t>
       </w:r>
-      <w:proofErr w:type="spellStart"/>
-      <w:r>
-        <w:t>Epanechnikov</w:t>
-      </w:r>
-      <w:proofErr w:type="spellEnd"/>
-      <w:r>
-        <w:t xml:space="preserve"> </w:t>
-      </w:r>
-      <w:proofErr w:type="spellStart"/>
-      <w:r>
-        <w:t>Kernel</w:t>
-      </w:r>
-      <w:proofErr w:type="spellEnd"/>
-      <w:r>
-        <w:t xml:space="preserve"> methode </w:t>
+      <w:r>
+        <w:t xml:space="preserve">Epanechnikov </w:t>
+      </w:r>
+      <w:r>
+        <w:t xml:space="preserve">Kernel methode </w:t>
       </w:r>
       <w:sdt>
         <w:sdtPr>
@@ -991,28 +814,12 @@
         <w:pStyle w:val="Kop4"/>
       </w:pPr>
       <w:r>
-        <w:t>Lucas-</w:t>
-      </w:r>
-      <w:proofErr w:type="spellStart"/>
-      <w:r>
-        <w:t>Kanade</w:t>
-      </w:r>
-      <w:proofErr w:type="spellEnd"/>
-      <w:r>
-        <w:t xml:space="preserve"> Tracking</w:t>
-      </w:r>
-    </w:p>
-    <w:p>
-      <w:r>
-        <w:t>Lucas-</w:t>
-      </w:r>
-      <w:proofErr w:type="spellStart"/>
-      <w:r>
-        <w:t>Kanade</w:t>
-      </w:r>
-      <w:proofErr w:type="spellEnd"/>
-      <w:r>
-        <w:t xml:space="preserve"> Tracking </w:t>
+        <w:t>Lucas-Kanade Tracking</w:t>
+      </w:r>
+    </w:p>
+    <w:p>
+      <w:r>
+        <w:t xml:space="preserve">Lucas-Kanade Tracking </w:t>
       </w:r>
       <w:r>
         <w:t>is een vorm van Optical Flow herkenning</w:t>
@@ -1095,13 +902,8 @@
       </w:r>
     </w:p>
     <w:p>
-      <w:proofErr w:type="spellStart"/>
-      <w:r>
-        <w:t>Incremental</w:t>
-      </w:r>
-      <w:proofErr w:type="spellEnd"/>
-      <w:r>
-        <w:t xml:space="preserve"> Learning gebruikt een aantal templates om een inschatting te maken van de mogelijke transformaties van een object.</w:t>
+      <w:r>
+        <w:t>Incremental Learning gebruikt een aantal templates om een inschatting te maken van de mogelijke transformaties van een object.</w:t>
       </w:r>
       <w:r>
         <w:t xml:space="preserve"> Vervolgens gaat het algoritme van ieder nieuw beeld het object registreren in een nieuwe template. Door het beeld te vergelijken met alle templates zal het algoritme eventuele veranderingen kunnen opvangen doordat hij het nieuwe object zal kennen. Daarentegen kan het algoritme niet goed omgaan met het verlies van het object en zal het algoritme steeds intensiever worden doordat de hoeveelheid templates groter wordt.</w:t>
@@ -1123,37 +925,13 @@
     </w:p>
     <w:p>
       <w:r>
-        <w:t xml:space="preserve">De Tracking Learning </w:t>
-      </w:r>
-      <w:proofErr w:type="spellStart"/>
-      <w:r>
-        <w:t>Detection</w:t>
-      </w:r>
-      <w:proofErr w:type="spellEnd"/>
-      <w:r>
-        <w:t xml:space="preserve"> is een </w:t>
-      </w:r>
-      <w:proofErr w:type="spellStart"/>
-      <w:r>
-        <w:t>tracker</w:t>
-      </w:r>
-      <w:proofErr w:type="spellEnd"/>
-      <w:r>
-        <w:t xml:space="preserve"> die zich aanpast aan het beeld dat  deze ontvangt. </w:t>
+        <w:t xml:space="preserve">De Tracking Learning Detection is een tracker die zich aanpast aan het beeld dat  deze ontvangt. </w:t>
       </w:r>
       <w:r>
         <w:t xml:space="preserve">Dit wordt gerealiseerd door informatie van de frames bij te houden en </w:t>
       </w:r>
       <w:r>
-        <w:t xml:space="preserve">te gebruiken. Deze </w:t>
-      </w:r>
-      <w:proofErr w:type="spellStart"/>
-      <w:r>
-        <w:t>tracker</w:t>
-      </w:r>
-      <w:proofErr w:type="spellEnd"/>
-      <w:r>
-        <w:t xml:space="preserve"> gaat er hierdoor vanuit dat de beweging tussen de frames </w:t>
+        <w:t xml:space="preserve">te gebruiken. Deze tracker gaat er hierdoor vanuit dat de beweging tussen de frames </w:t>
       </w:r>
       <w:r>
         <w:t xml:space="preserve"> </w:t>
@@ -1165,15 +943,7 @@
         <w:t xml:space="preserve"> </w:t>
       </w:r>
       <w:r>
-        <w:t xml:space="preserve">(lage snelheid) en dat het object in beeld is. Wanneer het object buiten beeld valt zal de </w:t>
-      </w:r>
-      <w:proofErr w:type="spellStart"/>
-      <w:r>
-        <w:t>tracker</w:t>
-      </w:r>
-      <w:proofErr w:type="spellEnd"/>
-      <w:r>
-        <w:t xml:space="preserve"> het object niet meer terug kunnen vinden.</w:t>
+        <w:t>(lage snelheid) en dat het object in beeld is. Wanneer het object buiten beeld valt zal de tracker het object niet meer terug kunnen vinden.</w:t>
       </w:r>
     </w:p>
     <w:p>
@@ -1185,13 +955,9 @@
           <w:i/>
           <w:iCs/>
           <w:color w:val="4F81BD" w:themeColor="accent1"/>
-          <w:lang w:val="en-GB"/>
         </w:rPr>
       </w:pPr>
       <w:r>
-        <w:rPr>
-          <w:lang w:val="en-GB"/>
-        </w:rPr>
         <w:br w:type="page"/>
       </w:r>
     </w:p>
@@ -1212,31 +978,7 @@
     </w:p>
     <w:p>
       <w:r>
-        <w:t xml:space="preserve">Het doel van de Background </w:t>
-      </w:r>
-      <w:proofErr w:type="spellStart"/>
-      <w:r>
-        <w:t>weighted</w:t>
-      </w:r>
-      <w:proofErr w:type="spellEnd"/>
-      <w:r>
-        <w:t xml:space="preserve"> histogram </w:t>
-      </w:r>
-      <w:proofErr w:type="spellStart"/>
-      <w:r>
-        <w:t>tracker</w:t>
-      </w:r>
-      <w:proofErr w:type="spellEnd"/>
-      <w:r>
-        <w:t xml:space="preserve"> is om de </w:t>
-      </w:r>
-      <w:proofErr w:type="spellStart"/>
-      <w:r>
-        <w:t>Mean</w:t>
-      </w:r>
-      <w:proofErr w:type="spellEnd"/>
-      <w:r>
-        <w:t xml:space="preserve">-Shift methode te verbeteren door </w:t>
+        <w:t xml:space="preserve">Het doel van de Background weighted histogram tracker is om de Mean-Shift methode te verbeteren door </w:t>
       </w:r>
       <w:r>
         <w:t>de invloeden vanuit de achtergrond te verminderen.</w:t>
@@ -1246,6 +988,7 @@
           <w:id w:val="-1489621609"/>
           <w:citation/>
         </w:sdtPr>
+        <w:sdtEndPr/>
         <w:sdtContent>
           <w:r>
             <w:fldChar w:fldCharType="begin"/>
@@ -1271,28 +1014,12 @@
         <w:t xml:space="preserve"> Daarentegen is hij door deze methode minder efficiënt wanne</w:t>
       </w:r>
       <w:r>
-        <w:t xml:space="preserve">er er kleurverschillen optreden. Om dit probleem op te lossen kan een </w:t>
-      </w:r>
-      <w:proofErr w:type="spellStart"/>
-      <w:r>
-        <w:t>Kalman</w:t>
-      </w:r>
-      <w:proofErr w:type="spellEnd"/>
-      <w:r>
-        <w:t xml:space="preserve"> Filter toegepast worden.</w:t>
-      </w:r>
-    </w:p>
-    <w:p>
-      <w:r>
-        <w:t xml:space="preserve">Deze methode kan de hoeveelheid iteraties van de </w:t>
-      </w:r>
-      <w:proofErr w:type="spellStart"/>
-      <w:r>
-        <w:t>Mean</w:t>
-      </w:r>
-      <w:proofErr w:type="spellEnd"/>
-      <w:r>
-        <w:t xml:space="preserve">-Shift methode verkleinen. Hierdoor zal deze variant het object sneller kunnen vinden. Ook zal het een hogere </w:t>
+        <w:t>er er kleurverschillen optreden. Om dit probleem op te lossen kan een Kalman Filter toegepast worden.</w:t>
+      </w:r>
+    </w:p>
+    <w:p>
+      <w:r>
+        <w:t xml:space="preserve">Deze methode kan de hoeveelheid iteraties van de Mean-Shift methode verkleinen. Hierdoor zal deze variant het object sneller kunnen vinden. Ook zal het een hogere </w:t>
       </w:r>
       <w:r>
         <w:t>precisie</w:t>
@@ -1328,15 +1055,7 @@
         <w:t>Dit algoritme is wed</w:t>
       </w:r>
       <w:r>
-        <w:t xml:space="preserve">erom een aanpassing op het </w:t>
-      </w:r>
-      <w:proofErr w:type="spellStart"/>
-      <w:r>
-        <w:t>Mean</w:t>
-      </w:r>
-      <w:proofErr w:type="spellEnd"/>
-      <w:r>
-        <w:t>-</w:t>
+        <w:t>erom een aanpassing op het Mean-</w:t>
       </w:r>
       <w:r>
         <w:t xml:space="preserve">Shift </w:t>
@@ -1349,6 +1068,7 @@
           <w:id w:val="-219673309"/>
           <w:citation/>
         </w:sdtPr>
+        <w:sdtEndPr/>
         <w:sdtContent>
           <w:r>
             <w:fldChar w:fldCharType="begin"/>
@@ -1374,39 +1094,19 @@
         <w:t xml:space="preserve">. </w:t>
       </w:r>
       <w:r>
-        <w:t>Hierbij probee</w:t>
-      </w:r>
-      <w:bookmarkStart w:id="0" w:name="_GoBack"/>
-      <w:bookmarkEnd w:id="0"/>
-      <w:r>
-        <w:t>rt het systeem een schaal van het object in te schatten. Hiermee kan het systeem het object terugvinden wanneer de schaal veranderd. Deze aanpassing presteert beter op beelden waar de schaal van het object veranderd.</w:t>
-      </w:r>
-    </w:p>
-    <w:p>
-      <w:r>
-        <w:t>Daarentegen creëert het systeem nieuwe problemen bij beelden waarin de schaal niet veranderd. Om dit probleem op te lossen wordt gewerkt met een “</w:t>
-      </w:r>
-      <w:proofErr w:type="spellStart"/>
-      <w:r>
-        <w:t>back-ward</w:t>
-      </w:r>
-      <w:proofErr w:type="spellEnd"/>
-      <w:r>
-        <w:t xml:space="preserve"> </w:t>
-      </w:r>
-      <w:proofErr w:type="spellStart"/>
-      <w:r>
-        <w:t>consistency</w:t>
-      </w:r>
-      <w:proofErr w:type="spellEnd"/>
-      <w:r>
-        <w:t xml:space="preserve"> check”</w:t>
+        <w:t>Hierbij probeert het systeem een schaal van het object in te schatten. Hiermee kan het systeem het object terugvinden wanneer de schaal veranderd. Deze aanpassing presteert beter op beelden waar de schaal van het object veranderd.</w:t>
+      </w:r>
+    </w:p>
+    <w:p>
+      <w:r>
+        <w:t>Daarentegen creëert het systeem nieuwe problemen bij beelden waarin de schaal niet veranderd. Om dit probleem op te lossen wordt gewerkt met een “back-ward consistency check”</w:t>
       </w:r>
       <w:sdt>
         <w:sdtPr>
           <w:id w:val="1258636579"/>
           <w:citation/>
         </w:sdtPr>
+        <w:sdtEndPr/>
         <w:sdtContent>
           <w:r>
             <w:fldChar w:fldCharType="begin"/>
@@ -1435,15 +1135,110 @@
         <w:t>operaties</w:t>
       </w:r>
       <w:r>
-        <w:t xml:space="preserve"> als de originele </w:t>
-      </w:r>
-      <w:proofErr w:type="spellStart"/>
-      <w:r>
-        <w:t>Mean</w:t>
-      </w:r>
-      <w:proofErr w:type="spellEnd"/>
-      <w:r>
-        <w:t>-Shift methode.</w:t>
+        <w:t xml:space="preserve"> als de originele Mean-Shift methode.</w:t>
+      </w:r>
+    </w:p>
+    <w:p>
+      <w:r>
+        <w:br w:type="page"/>
+      </w:r>
+    </w:p>
+    <w:p>
+      <w:pPr>
+        <w:pStyle w:val="Kop2"/>
+      </w:pPr>
+      <w:r>
+        <w:lastRenderedPageBreak/>
+        <w:t>Vergelijking van de Methoden</w:t>
+      </w:r>
+    </w:p>
+    <w:p>
+      <w:r>
+        <w:t>Nadat de beschikbare methoden bekeken zijn, zijn een aantal selecties gemaakt die verder uitgewerkt zullen worden.</w:t>
+      </w:r>
+      <w:r>
+        <w:t xml:space="preserve"> Deze selecties zijn gedaan op een aantal voorwaarden die verder zullen uitgewerkt bij de onderdelen.</w:t>
+      </w:r>
+    </w:p>
+    <w:p>
+      <w:pPr>
+        <w:pStyle w:val="Kop3"/>
+      </w:pPr>
+      <w:r>
+        <w:t>Opvangen beeld materiaal (Invoer beeldmateriaal)</w:t>
+      </w:r>
+    </w:p>
+    <w:p>
+      <w:r>
+        <w:t>Voor het opvangen van het beeld materiaal moet er gelet worden op het feit</w:t>
+      </w:r>
+      <w:r>
+        <w:t xml:space="preserve"> dat het resultaat in 3D zal moeten zijn. Geen van de beschreven methode zal dit met een enkel meetpunt </w:t>
+      </w:r>
+      <w:r>
+        <w:t>een 3D locatie kunnen berekenen</w:t>
+      </w:r>
+      <w:bookmarkStart w:id="0" w:name="_GoBack"/>
+      <w:bookmarkEnd w:id="0"/>
+      <w:r>
+        <w:t>.</w:t>
+      </w:r>
+    </w:p>
+    <w:p>
+      <w:r>
+        <w:t>Hiervoor is gekozen om</w:t>
+      </w:r>
+      <w:r>
+        <w:t xml:space="preserve"> het opvangen van het beeld </w:t>
+      </w:r>
+      <w:r>
+        <w:t xml:space="preserve">materiaal met behulp van (Kleur)camera’s </w:t>
+      </w:r>
+      <w:r>
+        <w:t xml:space="preserve"> </w:t>
+      </w:r>
+      <w:r>
+        <w:t xml:space="preserve">te volbrengen. </w:t>
+      </w:r>
+      <w:r>
+        <w:t>Hiervoor is gekozen doordat een aantal van de opvolgende methode kleuren nodig hebben.</w:t>
+      </w:r>
+    </w:p>
+    <w:p>
+      <w:r>
+        <w:t>Daarbij is het gebruik van een echo/sonar gemakkelijk te verstoren door geluids</w:t>
+      </w:r>
+      <w:r>
+        <w:t>signalen van buitenaf.</w:t>
+      </w:r>
+    </w:p>
+    <w:p>
+      <w:r>
+        <w:t>Tenslotte zijn de infrarood systemen niet zeer betrouwbaar door het lage verschil van temperatuur van de buitenwereld en het balletje.</w:t>
+      </w:r>
+    </w:p>
+    <w:p>
+      <w:r>
+        <w:t>Om dit correct te laten werken met een 3D omgeving zullen 2 camera’s nodig zijn om de locatie vast te stellen.</w:t>
+      </w:r>
+      <w:r>
+        <w:t xml:space="preserve"> Een manier om dit te realiseren is een opstelling met een camera recht boven de tafel, waar een breedte en lengte locatie mee gedetecteerd kan worden. Vervolgens is er een zijcamera nodig om de hoogte te registreren. De beelden van de camera’s kunnen op een andere manier verwerkt worden.  //PLAATJE? </w:t>
+      </w:r>
+    </w:p>
+    <w:p>
+      <w:pPr>
+        <w:pStyle w:val="Kop3"/>
+      </w:pPr>
+      <w:r>
+        <w:t>Detecteren van de mogelijke object positie(Object Detectie)</w:t>
+      </w:r>
+    </w:p>
+    <w:p>
+      <w:pPr>
+        <w:pStyle w:val="Kop3"/>
+      </w:pPr>
+      <w:r>
+        <w:t>Herkenning van het object (Object Classificatie) en vaststellen positie</w:t>
       </w:r>
     </w:p>
     <w:p/>
@@ -3852,37 +3647,37 @@
     </dgm:pt>
   </dgm:ptLst>
   <dgm:cxnLst>
-    <dgm:cxn modelId="{D505176B-39E1-4D4C-A6ED-B65D54E138F5}" type="presOf" srcId="{92792585-24B5-4323-B34D-9BB7E272D64C}" destId="{FC83BA6D-92F8-421D-B5DC-184634484D77}" srcOrd="0" destOrd="0" presId="urn:microsoft.com/office/officeart/2005/8/layout/cycle5"/>
-    <dgm:cxn modelId="{1345AEBD-AEDF-442E-A960-7DE18612D468}" type="presOf" srcId="{698F9176-BA0C-4351-9FEF-83929C035D7D}" destId="{2865A137-1D37-46BF-8129-AF9BAE0EF776}" srcOrd="0" destOrd="0" presId="urn:microsoft.com/office/officeart/2005/8/layout/cycle5"/>
-    <dgm:cxn modelId="{364CFBEC-4444-4CB5-838C-9A6C10CD8C1E}" type="presOf" srcId="{E51096AB-B512-4487-92C9-4369F2C98375}" destId="{693C1DF7-A358-4E84-A98E-78EA6D150C5A}" srcOrd="0" destOrd="0" presId="urn:microsoft.com/office/officeart/2005/8/layout/cycle5"/>
+    <dgm:cxn modelId="{22BE628A-18BC-4FF2-AB2D-345EAB1B6001}" type="presOf" srcId="{B5B879F4-5C22-41F5-ABC2-421B99565B8F}" destId="{EC611168-1894-482E-898C-405120223975}" srcOrd="0" destOrd="0" presId="urn:microsoft.com/office/officeart/2005/8/layout/cycle5"/>
+    <dgm:cxn modelId="{99D9A0F8-C2C1-42BC-9CF9-90C435A97D73}" srcId="{92792585-24B5-4323-B34D-9BB7E272D64C}" destId="{E51096AB-B512-4487-92C9-4369F2C98375}" srcOrd="4" destOrd="0" parTransId="{A2FF80DC-E345-452F-8420-C7BC1D3AC043}" sibTransId="{316E1938-F86E-4051-B068-D9E2BFEEE302}"/>
+    <dgm:cxn modelId="{67D43B38-9EBE-4EF6-B710-BF40F6AC0F50}" type="presOf" srcId="{92792585-24B5-4323-B34D-9BB7E272D64C}" destId="{FC83BA6D-92F8-421D-B5DC-184634484D77}" srcOrd="0" destOrd="0" presId="urn:microsoft.com/office/officeart/2005/8/layout/cycle5"/>
+    <dgm:cxn modelId="{48C3E80C-8B21-4B92-9092-F249977E0110}" type="presOf" srcId="{698F9176-BA0C-4351-9FEF-83929C035D7D}" destId="{2865A137-1D37-46BF-8129-AF9BAE0EF776}" srcOrd="0" destOrd="0" presId="urn:microsoft.com/office/officeart/2005/8/layout/cycle5"/>
+    <dgm:cxn modelId="{19AF5A7B-01C0-4966-935F-1F2C18BF1724}" srcId="{92792585-24B5-4323-B34D-9BB7E272D64C}" destId="{E04E8B9F-AE4E-4FA0-85DD-0B3EDC07FE3C}" srcOrd="2" destOrd="0" parTransId="{0513C8FA-6D2C-49D2-B715-CE76DE21CD75}" sibTransId="{2B92D4F3-6C38-40DC-8B82-3C42DE354040}"/>
+    <dgm:cxn modelId="{B89733D2-7B91-41A8-BC0E-16F84D30D7FF}" type="presOf" srcId="{1B18CCD5-E4E2-4DB8-8C1B-42905D396999}" destId="{208B4263-7B5F-4D56-B8D3-8CD4BE8B6488}" srcOrd="0" destOrd="0" presId="urn:microsoft.com/office/officeart/2005/8/layout/cycle5"/>
+    <dgm:cxn modelId="{498D4B8E-588A-461F-B46E-C6D746FCD7A8}" srcId="{92792585-24B5-4323-B34D-9BB7E272D64C}" destId="{2D9F2D96-794A-4246-94BB-A73F4082B030}" srcOrd="3" destOrd="0" parTransId="{CAD8F401-0903-4EC2-92E6-DB51C6FA0AB8}" sibTransId="{6B4C9BFE-680F-440E-B3C6-CC05537FF1D8}"/>
+    <dgm:cxn modelId="{84E1CA91-C6B9-4E9A-8517-0CC7840B45CE}" type="presOf" srcId="{2D9F2D96-794A-4246-94BB-A73F4082B030}" destId="{E816D67F-1151-4D9F-A486-7E695425E0F7}" srcOrd="0" destOrd="0" presId="urn:microsoft.com/office/officeart/2005/8/layout/cycle5"/>
+    <dgm:cxn modelId="{52847CDD-FBFC-4F24-AAEA-3AE2715F1548}" type="presOf" srcId="{6B4C9BFE-680F-440E-B3C6-CC05537FF1D8}" destId="{B1F844CB-1498-43D4-8E7F-6633545E9694}" srcOrd="0" destOrd="0" presId="urn:microsoft.com/office/officeart/2005/8/layout/cycle5"/>
     <dgm:cxn modelId="{1AA2A4A6-737B-43B6-A8FF-8FE1CF2F6510}" srcId="{92792585-24B5-4323-B34D-9BB7E272D64C}" destId="{B5B879F4-5C22-41F5-ABC2-421B99565B8F}" srcOrd="0" destOrd="0" parTransId="{FB8A2C34-F278-4415-920D-A6935B6D5F1C}" sibTransId="{1B18CCD5-E4E2-4DB8-8C1B-42905D396999}"/>
-    <dgm:cxn modelId="{BBD205E5-A324-4395-A559-825A1EBC3149}" type="presOf" srcId="{1B18CCD5-E4E2-4DB8-8C1B-42905D396999}" destId="{208B4263-7B5F-4D56-B8D3-8CD4BE8B6488}" srcOrd="0" destOrd="0" presId="urn:microsoft.com/office/officeart/2005/8/layout/cycle5"/>
+    <dgm:cxn modelId="{5D8AC4B2-6778-4AF2-A4F1-2E202E11213F}" type="presOf" srcId="{E04E8B9F-AE4E-4FA0-85DD-0B3EDC07FE3C}" destId="{0AFE4DE8-DB1F-4EF5-A8DC-8A31CF66E890}" srcOrd="0" destOrd="0" presId="urn:microsoft.com/office/officeart/2005/8/layout/cycle5"/>
+    <dgm:cxn modelId="{55C16C6C-5245-4C4D-8918-83D2A5209ACD}" type="presOf" srcId="{316E1938-F86E-4051-B068-D9E2BFEEE302}" destId="{8E4E216C-5F47-44EF-AEF0-66F350F12FDE}" srcOrd="0" destOrd="0" presId="urn:microsoft.com/office/officeart/2005/8/layout/cycle5"/>
     <dgm:cxn modelId="{3EF67851-CA2F-40E4-BF00-C5B367D84909}" srcId="{92792585-24B5-4323-B34D-9BB7E272D64C}" destId="{F79183A8-3B5F-4951-A4D5-D2794A8ED4CB}" srcOrd="1" destOrd="0" parTransId="{E2F32439-F982-4027-92A2-99DFCD5B3892}" sibTransId="{698F9176-BA0C-4351-9FEF-83929C035D7D}"/>
-    <dgm:cxn modelId="{498D4B8E-588A-461F-B46E-C6D746FCD7A8}" srcId="{92792585-24B5-4323-B34D-9BB7E272D64C}" destId="{2D9F2D96-794A-4246-94BB-A73F4082B030}" srcOrd="3" destOrd="0" parTransId="{CAD8F401-0903-4EC2-92E6-DB51C6FA0AB8}" sibTransId="{6B4C9BFE-680F-440E-B3C6-CC05537FF1D8}"/>
-    <dgm:cxn modelId="{474E705D-B8C6-4170-90A6-635A1160D568}" type="presOf" srcId="{B5B879F4-5C22-41F5-ABC2-421B99565B8F}" destId="{EC611168-1894-482E-898C-405120223975}" srcOrd="0" destOrd="0" presId="urn:microsoft.com/office/officeart/2005/8/layout/cycle5"/>
-    <dgm:cxn modelId="{16C09AC7-3A72-4D45-BDA2-26944025740A}" type="presOf" srcId="{F79183A8-3B5F-4951-A4D5-D2794A8ED4CB}" destId="{E50BCF7F-F334-4ECA-8C78-B02C666C8B4C}" srcOrd="0" destOrd="0" presId="urn:microsoft.com/office/officeart/2005/8/layout/cycle5"/>
-    <dgm:cxn modelId="{88537D1D-49A5-4864-84C0-C41B86F9AB53}" type="presOf" srcId="{2B92D4F3-6C38-40DC-8B82-3C42DE354040}" destId="{9E7F179E-7E00-4EA0-A260-2E7895017FEF}" srcOrd="0" destOrd="0" presId="urn:microsoft.com/office/officeart/2005/8/layout/cycle5"/>
-    <dgm:cxn modelId="{802331D2-7C90-4727-801E-9EFD99085CD1}" type="presOf" srcId="{316E1938-F86E-4051-B068-D9E2BFEEE302}" destId="{8E4E216C-5F47-44EF-AEF0-66F350F12FDE}" srcOrd="0" destOrd="0" presId="urn:microsoft.com/office/officeart/2005/8/layout/cycle5"/>
-    <dgm:cxn modelId="{AA862338-6D9B-4C40-B286-1547C306B643}" type="presOf" srcId="{2D9F2D96-794A-4246-94BB-A73F4082B030}" destId="{E816D67F-1151-4D9F-A486-7E695425E0F7}" srcOrd="0" destOrd="0" presId="urn:microsoft.com/office/officeart/2005/8/layout/cycle5"/>
-    <dgm:cxn modelId="{19AF5A7B-01C0-4966-935F-1F2C18BF1724}" srcId="{92792585-24B5-4323-B34D-9BB7E272D64C}" destId="{E04E8B9F-AE4E-4FA0-85DD-0B3EDC07FE3C}" srcOrd="2" destOrd="0" parTransId="{0513C8FA-6D2C-49D2-B715-CE76DE21CD75}" sibTransId="{2B92D4F3-6C38-40DC-8B82-3C42DE354040}"/>
-    <dgm:cxn modelId="{99D9A0F8-C2C1-42BC-9CF9-90C435A97D73}" srcId="{92792585-24B5-4323-B34D-9BB7E272D64C}" destId="{E51096AB-B512-4487-92C9-4369F2C98375}" srcOrd="4" destOrd="0" parTransId="{A2FF80DC-E345-452F-8420-C7BC1D3AC043}" sibTransId="{316E1938-F86E-4051-B068-D9E2BFEEE302}"/>
-    <dgm:cxn modelId="{B07F8014-0E62-44CE-A5EF-F84FE7B75AA1}" type="presOf" srcId="{6B4C9BFE-680F-440E-B3C6-CC05537FF1D8}" destId="{B1F844CB-1498-43D4-8E7F-6633545E9694}" srcOrd="0" destOrd="0" presId="urn:microsoft.com/office/officeart/2005/8/layout/cycle5"/>
-    <dgm:cxn modelId="{B1F1120D-259C-4798-9091-86FC5B4959F8}" type="presOf" srcId="{E04E8B9F-AE4E-4FA0-85DD-0B3EDC07FE3C}" destId="{0AFE4DE8-DB1F-4EF5-A8DC-8A31CF66E890}" srcOrd="0" destOrd="0" presId="urn:microsoft.com/office/officeart/2005/8/layout/cycle5"/>
-    <dgm:cxn modelId="{88B0184A-551A-4085-8FD4-93212132096E}" type="presParOf" srcId="{FC83BA6D-92F8-421D-B5DC-184634484D77}" destId="{EC611168-1894-482E-898C-405120223975}" srcOrd="0" destOrd="0" presId="urn:microsoft.com/office/officeart/2005/8/layout/cycle5"/>
-    <dgm:cxn modelId="{7251D0F2-83B5-4BA6-B9CE-70862DB943F5}" type="presParOf" srcId="{FC83BA6D-92F8-421D-B5DC-184634484D77}" destId="{83951DFC-FD47-42AF-B28B-24DB7FA7DDB3}" srcOrd="1" destOrd="0" presId="urn:microsoft.com/office/officeart/2005/8/layout/cycle5"/>
-    <dgm:cxn modelId="{FFC06644-FCC9-45DC-8235-A3DBF585C259}" type="presParOf" srcId="{FC83BA6D-92F8-421D-B5DC-184634484D77}" destId="{208B4263-7B5F-4D56-B8D3-8CD4BE8B6488}" srcOrd="2" destOrd="0" presId="urn:microsoft.com/office/officeart/2005/8/layout/cycle5"/>
-    <dgm:cxn modelId="{04A0DBD4-8F4E-4158-AC10-A3DE90001AEA}" type="presParOf" srcId="{FC83BA6D-92F8-421D-B5DC-184634484D77}" destId="{E50BCF7F-F334-4ECA-8C78-B02C666C8B4C}" srcOrd="3" destOrd="0" presId="urn:microsoft.com/office/officeart/2005/8/layout/cycle5"/>
-    <dgm:cxn modelId="{8E6A0CF4-9605-4F03-A525-C1C1FD035716}" type="presParOf" srcId="{FC83BA6D-92F8-421D-B5DC-184634484D77}" destId="{D6343918-B53A-4B55-8E0D-5A626CAD65EB}" srcOrd="4" destOrd="0" presId="urn:microsoft.com/office/officeart/2005/8/layout/cycle5"/>
-    <dgm:cxn modelId="{9275F300-2736-43E3-8DBC-5AE5ABCA930E}" type="presParOf" srcId="{FC83BA6D-92F8-421D-B5DC-184634484D77}" destId="{2865A137-1D37-46BF-8129-AF9BAE0EF776}" srcOrd="5" destOrd="0" presId="urn:microsoft.com/office/officeart/2005/8/layout/cycle5"/>
-    <dgm:cxn modelId="{6306273A-52A0-4509-A66E-C537890B8B65}" type="presParOf" srcId="{FC83BA6D-92F8-421D-B5DC-184634484D77}" destId="{0AFE4DE8-DB1F-4EF5-A8DC-8A31CF66E890}" srcOrd="6" destOrd="0" presId="urn:microsoft.com/office/officeart/2005/8/layout/cycle5"/>
-    <dgm:cxn modelId="{B25053FE-6751-4E54-B040-6337AC147003}" type="presParOf" srcId="{FC83BA6D-92F8-421D-B5DC-184634484D77}" destId="{4C5AAAEB-C72C-4795-866D-C99628D2C4D3}" srcOrd="7" destOrd="0" presId="urn:microsoft.com/office/officeart/2005/8/layout/cycle5"/>
-    <dgm:cxn modelId="{0A8D428F-CD7D-46B2-9837-B0464977542D}" type="presParOf" srcId="{FC83BA6D-92F8-421D-B5DC-184634484D77}" destId="{9E7F179E-7E00-4EA0-A260-2E7895017FEF}" srcOrd="8" destOrd="0" presId="urn:microsoft.com/office/officeart/2005/8/layout/cycle5"/>
-    <dgm:cxn modelId="{5E8E95D2-A493-480B-B5BF-844402287ACA}" type="presParOf" srcId="{FC83BA6D-92F8-421D-B5DC-184634484D77}" destId="{E816D67F-1151-4D9F-A486-7E695425E0F7}" srcOrd="9" destOrd="0" presId="urn:microsoft.com/office/officeart/2005/8/layout/cycle5"/>
-    <dgm:cxn modelId="{740C5CD1-AAAA-4E3B-BE1E-8BD7883F963D}" type="presParOf" srcId="{FC83BA6D-92F8-421D-B5DC-184634484D77}" destId="{7F8560C2-DA8B-487C-818F-BD5DDB147BBC}" srcOrd="10" destOrd="0" presId="urn:microsoft.com/office/officeart/2005/8/layout/cycle5"/>
-    <dgm:cxn modelId="{4518265E-EEBB-48CB-B82A-19D600D345D4}" type="presParOf" srcId="{FC83BA6D-92F8-421D-B5DC-184634484D77}" destId="{B1F844CB-1498-43D4-8E7F-6633545E9694}" srcOrd="11" destOrd="0" presId="urn:microsoft.com/office/officeart/2005/8/layout/cycle5"/>
-    <dgm:cxn modelId="{910162A2-0053-4295-983C-29E3B42B8A24}" type="presParOf" srcId="{FC83BA6D-92F8-421D-B5DC-184634484D77}" destId="{693C1DF7-A358-4E84-A98E-78EA6D150C5A}" srcOrd="12" destOrd="0" presId="urn:microsoft.com/office/officeart/2005/8/layout/cycle5"/>
-    <dgm:cxn modelId="{2CB9E11C-DEBA-47CB-88B2-0E55B61235B8}" type="presParOf" srcId="{FC83BA6D-92F8-421D-B5DC-184634484D77}" destId="{140BD655-0E7C-4B27-B024-5C53794F9CB9}" srcOrd="13" destOrd="0" presId="urn:microsoft.com/office/officeart/2005/8/layout/cycle5"/>
-    <dgm:cxn modelId="{8165D03C-F2A8-4238-B984-76D47078549D}" type="presParOf" srcId="{FC83BA6D-92F8-421D-B5DC-184634484D77}" destId="{8E4E216C-5F47-44EF-AEF0-66F350F12FDE}" srcOrd="14" destOrd="0" presId="urn:microsoft.com/office/officeart/2005/8/layout/cycle5"/>
+    <dgm:cxn modelId="{15EDF1F9-5BF3-485E-B231-6DC1822AF0B0}" type="presOf" srcId="{2B92D4F3-6C38-40DC-8B82-3C42DE354040}" destId="{9E7F179E-7E00-4EA0-A260-2E7895017FEF}" srcOrd="0" destOrd="0" presId="urn:microsoft.com/office/officeart/2005/8/layout/cycle5"/>
+    <dgm:cxn modelId="{C6A686E8-3061-4772-9C0D-37730073E8B9}" type="presOf" srcId="{F79183A8-3B5F-4951-A4D5-D2794A8ED4CB}" destId="{E50BCF7F-F334-4ECA-8C78-B02C666C8B4C}" srcOrd="0" destOrd="0" presId="urn:microsoft.com/office/officeart/2005/8/layout/cycle5"/>
+    <dgm:cxn modelId="{DD7F5F17-777D-46C1-A297-84D48991DEB3}" type="presOf" srcId="{E51096AB-B512-4487-92C9-4369F2C98375}" destId="{693C1DF7-A358-4E84-A98E-78EA6D150C5A}" srcOrd="0" destOrd="0" presId="urn:microsoft.com/office/officeart/2005/8/layout/cycle5"/>
+    <dgm:cxn modelId="{7C8042F7-8B6E-4F3B-B1AB-5B3263F54C08}" type="presParOf" srcId="{FC83BA6D-92F8-421D-B5DC-184634484D77}" destId="{EC611168-1894-482E-898C-405120223975}" srcOrd="0" destOrd="0" presId="urn:microsoft.com/office/officeart/2005/8/layout/cycle5"/>
+    <dgm:cxn modelId="{B62BAC2A-27DC-47A3-B1E3-7742625FC31D}" type="presParOf" srcId="{FC83BA6D-92F8-421D-B5DC-184634484D77}" destId="{83951DFC-FD47-42AF-B28B-24DB7FA7DDB3}" srcOrd="1" destOrd="0" presId="urn:microsoft.com/office/officeart/2005/8/layout/cycle5"/>
+    <dgm:cxn modelId="{0F3D0B77-EB4B-45E3-9379-FC757EB6B9A8}" type="presParOf" srcId="{FC83BA6D-92F8-421D-B5DC-184634484D77}" destId="{208B4263-7B5F-4D56-B8D3-8CD4BE8B6488}" srcOrd="2" destOrd="0" presId="urn:microsoft.com/office/officeart/2005/8/layout/cycle5"/>
+    <dgm:cxn modelId="{919FC0EE-25B7-495C-A0B3-63663D81C902}" type="presParOf" srcId="{FC83BA6D-92F8-421D-B5DC-184634484D77}" destId="{E50BCF7F-F334-4ECA-8C78-B02C666C8B4C}" srcOrd="3" destOrd="0" presId="urn:microsoft.com/office/officeart/2005/8/layout/cycle5"/>
+    <dgm:cxn modelId="{66C3C460-9CF4-4A68-A58D-D0CE55686A7B}" type="presParOf" srcId="{FC83BA6D-92F8-421D-B5DC-184634484D77}" destId="{D6343918-B53A-4B55-8E0D-5A626CAD65EB}" srcOrd="4" destOrd="0" presId="urn:microsoft.com/office/officeart/2005/8/layout/cycle5"/>
+    <dgm:cxn modelId="{B3C9A28B-3848-4B5D-B99E-4E178411D160}" type="presParOf" srcId="{FC83BA6D-92F8-421D-B5DC-184634484D77}" destId="{2865A137-1D37-46BF-8129-AF9BAE0EF776}" srcOrd="5" destOrd="0" presId="urn:microsoft.com/office/officeart/2005/8/layout/cycle5"/>
+    <dgm:cxn modelId="{591777F6-0325-44BB-BCA2-FC11F0AB084F}" type="presParOf" srcId="{FC83BA6D-92F8-421D-B5DC-184634484D77}" destId="{0AFE4DE8-DB1F-4EF5-A8DC-8A31CF66E890}" srcOrd="6" destOrd="0" presId="urn:microsoft.com/office/officeart/2005/8/layout/cycle5"/>
+    <dgm:cxn modelId="{AE737508-7829-4EF6-B35B-16A771AA95AE}" type="presParOf" srcId="{FC83BA6D-92F8-421D-B5DC-184634484D77}" destId="{4C5AAAEB-C72C-4795-866D-C99628D2C4D3}" srcOrd="7" destOrd="0" presId="urn:microsoft.com/office/officeart/2005/8/layout/cycle5"/>
+    <dgm:cxn modelId="{5BF4B91B-2C3B-4C92-8905-E3D68C1AFCCD}" type="presParOf" srcId="{FC83BA6D-92F8-421D-B5DC-184634484D77}" destId="{9E7F179E-7E00-4EA0-A260-2E7895017FEF}" srcOrd="8" destOrd="0" presId="urn:microsoft.com/office/officeart/2005/8/layout/cycle5"/>
+    <dgm:cxn modelId="{EC12FBB3-5891-4886-A939-00F24822E65A}" type="presParOf" srcId="{FC83BA6D-92F8-421D-B5DC-184634484D77}" destId="{E816D67F-1151-4D9F-A486-7E695425E0F7}" srcOrd="9" destOrd="0" presId="urn:microsoft.com/office/officeart/2005/8/layout/cycle5"/>
+    <dgm:cxn modelId="{90311ECB-D582-4765-AF44-C5F844028EE8}" type="presParOf" srcId="{FC83BA6D-92F8-421D-B5DC-184634484D77}" destId="{7F8560C2-DA8B-487C-818F-BD5DDB147BBC}" srcOrd="10" destOrd="0" presId="urn:microsoft.com/office/officeart/2005/8/layout/cycle5"/>
+    <dgm:cxn modelId="{50551B79-44CB-45B8-BEEE-7CE11A789581}" type="presParOf" srcId="{FC83BA6D-92F8-421D-B5DC-184634484D77}" destId="{B1F844CB-1498-43D4-8E7F-6633545E9694}" srcOrd="11" destOrd="0" presId="urn:microsoft.com/office/officeart/2005/8/layout/cycle5"/>
+    <dgm:cxn modelId="{83CD7372-2F4F-4251-9875-3AAABCC46C32}" type="presParOf" srcId="{FC83BA6D-92F8-421D-B5DC-184634484D77}" destId="{693C1DF7-A358-4E84-A98E-78EA6D150C5A}" srcOrd="12" destOrd="0" presId="urn:microsoft.com/office/officeart/2005/8/layout/cycle5"/>
+    <dgm:cxn modelId="{8C454335-5B78-4839-8FE1-E4EE1B86E3C1}" type="presParOf" srcId="{FC83BA6D-92F8-421D-B5DC-184634484D77}" destId="{140BD655-0E7C-4B27-B024-5C53794F9CB9}" srcOrd="13" destOrd="0" presId="urn:microsoft.com/office/officeart/2005/8/layout/cycle5"/>
+    <dgm:cxn modelId="{19A38EA4-3937-43DA-AF43-05355B7A370B}" type="presParOf" srcId="{FC83BA6D-92F8-421D-B5DC-184634484D77}" destId="{8E4E216C-5F47-44EF-AEF0-66F350F12FDE}" srcOrd="14" destOrd="0" presId="urn:microsoft.com/office/officeart/2005/8/layout/cycle5"/>
   </dgm:cxnLst>
   <dgm:bg/>
   <dgm:whole/>
@@ -6298,7 +6093,7 @@
 </file>
 
 <file path=customXml/itemProps1.xml><?xml version="1.0" encoding="utf-8"?>
-<ds:datastoreItem xmlns:ds="http://schemas.openxmlformats.org/officeDocument/2006/customXml" ds:itemID="{ECC378B3-9EB2-4D22-BF58-86C2723C0DCC}">
+<ds:datastoreItem xmlns:ds="http://schemas.openxmlformats.org/officeDocument/2006/customXml" ds:itemID="{C59F3558-F90E-4F30-A247-40E2F911A0DD}">
   <ds:schemaRefs>
     <ds:schemaRef ds:uri="http://schemas.openxmlformats.org/officeDocument/2006/bibliography"/>
   </ds:schemaRefs>

</xml_diff>

<commit_message>
Detecteren van de mogelijke object positie is af
</commit_message>
<xml_diff>
--- a/documents/Beeldherkenning/Beeld Herkenning.docx
+++ b/documents/Beeldherkenning/Beeld Herkenning.docx
@@ -37,7 +37,6 @@
           <w:id w:val="1621947413"/>
           <w:citation/>
         </w:sdtPr>
-        <w:sdtEndPr/>
         <w:sdtContent>
           <w:r>
             <w:fldChar w:fldCharType="begin"/>
@@ -328,7 +327,13 @@
     </w:p>
     <w:p>
       <w:r>
-        <w:t>Met Frame Differencing wordt het huidige beeld vergeleken met een voorgaand beeld. Ieder verschil dat ontstaat is een mogelijke positie van een bewegend object. Doordat dit algoritme zeer eenvoudig is, is dit ook een vrij snelle methode om mogelijke locaties vast te stellen.</w:t>
+        <w:t xml:space="preserve">Met Frame Differencing wordt het huidige beeld vergeleken met een voorgaand beeld. Ieder verschil dat ontstaat is een mogelijke positie van een bewegend object. Doordat </w:t>
+      </w:r>
+      <w:r>
+        <w:t>deze methode</w:t>
+      </w:r>
+      <w:r>
+        <w:t xml:space="preserve"> zeer eenvoudig is, is dit ook een vrij snelle methode om mogelijke locaties vast te stellen.</w:t>
       </w:r>
       <w:r>
         <w:t xml:space="preserve"> Echter kunnen verschillen ontstaan door veranderingen in het licht en mogelijke bewegingen op een achtergrond.</w:t>
@@ -420,7 +425,6 @@
           <w:id w:val="-495659628"/>
           <w:citation/>
         </w:sdtPr>
-        <w:sdtEndPr/>
         <w:sdtContent>
           <w:r>
             <w:fldChar w:fldCharType="begin"/>
@@ -491,7 +495,6 @@
           <w:id w:val="-278648226"/>
           <w:citation/>
         </w:sdtPr>
-        <w:sdtEndPr/>
         <w:sdtContent>
           <w:r>
             <w:fldChar w:fldCharType="begin"/>
@@ -570,7 +573,6 @@
           <w:id w:val="413052405"/>
           <w:citation/>
         </w:sdtPr>
-        <w:sdtEndPr/>
         <w:sdtContent>
           <w:r>
             <w:fldChar w:fldCharType="begin"/>
@@ -648,7 +650,6 @@
           <w:id w:val="805280149"/>
           <w:citation/>
         </w:sdtPr>
-        <w:sdtEndPr/>
         <w:sdtContent>
           <w:r>
             <w:fldChar w:fldCharType="begin"/>
@@ -752,7 +753,6 @@
           <w:id w:val="-899592356"/>
           <w:citation/>
         </w:sdtPr>
-        <w:sdtEndPr/>
         <w:sdtContent>
           <w:r>
             <w:fldChar w:fldCharType="begin"/>
@@ -829,7 +829,6 @@
           <w:id w:val="612946974"/>
           <w:citation/>
         </w:sdtPr>
-        <w:sdtEndPr/>
         <w:sdtContent>
           <w:r>
             <w:fldChar w:fldCharType="begin"/>
@@ -988,7 +987,6 @@
           <w:id w:val="-1489621609"/>
           <w:citation/>
         </w:sdtPr>
-        <w:sdtEndPr/>
         <w:sdtContent>
           <w:r>
             <w:fldChar w:fldCharType="begin"/>
@@ -1068,7 +1066,6 @@
           <w:id w:val="-219673309"/>
           <w:citation/>
         </w:sdtPr>
-        <w:sdtEndPr/>
         <w:sdtContent>
           <w:r>
             <w:fldChar w:fldCharType="begin"/>
@@ -1106,7 +1103,6 @@
           <w:id w:val="1258636579"/>
           <w:citation/>
         </w:sdtPr>
-        <w:sdtEndPr/>
         <w:sdtContent>
           <w:r>
             <w:fldChar w:fldCharType="begin"/>
@@ -1178,8 +1174,6 @@
       <w:r>
         <w:t>een 3D locatie kunnen berekenen</w:t>
       </w:r>
-      <w:bookmarkStart w:id="0" w:name="_GoBack"/>
-      <w:bookmarkEnd w:id="0"/>
       <w:r>
         <w:t>.</w:t>
       </w:r>
@@ -1222,7 +1216,26 @@
         <w:t>Om dit correct te laten werken met een 3D omgeving zullen 2 camera’s nodig zijn om de locatie vast te stellen.</w:t>
       </w:r>
       <w:r>
-        <w:t xml:space="preserve"> Een manier om dit te realiseren is een opstelling met een camera recht boven de tafel, waar een breedte en lengte locatie mee gedetecteerd kan worden. Vervolgens is er een zijcamera nodig om de hoogte te registreren. De beelden van de camera’s kunnen op een andere manier verwerkt worden.  //PLAATJE? </w:t>
+        <w:t xml:space="preserve"> Een manier om dit te realiseren is een opstelling met een camera recht boven de tafel, waar een breedte en lengte locatie mee gedetecteerd kan worden. Vervolgens is er een zijcamera nodig om de hoogte te registreren. De beelden van de camera’s kunnen op een andere manier verwerkt worden.  </w:t>
+      </w:r>
+      <w:r>
+        <w:rPr>
+          <w:color w:val="FF0000"/>
+        </w:rPr>
+        <w:t xml:space="preserve">//PLAATJE? </w:t>
+      </w:r>
+    </w:p>
+    <w:p>
+      <w:pPr>
+        <w:rPr>
+          <w:rFonts w:asciiTheme="majorHAnsi" w:eastAsiaTheme="majorEastAsia" w:hAnsiTheme="majorHAnsi" w:cstheme="majorBidi"/>
+          <w:b/>
+          <w:bCs/>
+          <w:color w:val="4F81BD" w:themeColor="accent1"/>
+        </w:rPr>
+      </w:pPr>
+      <w:r>
+        <w:br w:type="page"/>
       </w:r>
     </w:p>
     <w:p>
@@ -1230,9 +1243,490 @@
         <w:pStyle w:val="Kop3"/>
       </w:pPr>
       <w:r>
+        <w:lastRenderedPageBreak/>
         <w:t>Detecteren van de mogelijke object positie(Object Detectie)</w:t>
       </w:r>
     </w:p>
+    <w:p>
+      <w:r>
+        <w:t xml:space="preserve">De detectie methode is van invloed op de mogelijke stappen die genomen kunnen worden om deze te verwerken. </w:t>
+      </w:r>
+      <w:r>
+        <w:t>De methode</w:t>
+      </w:r>
+      <w:r>
+        <w:t>n</w:t>
+      </w:r>
+      <w:r>
+        <w:t xml:space="preserve"> zijn hieronder in een tabel geplaats</w:t>
+      </w:r>
+      <w:r>
+        <w:t>. Hierbij is gekeken naar de accuraatheid van de methode, de gevoeligheid voor verstoringen en de complexiteit van de methode</w:t>
+      </w:r>
+      <w:r>
+        <w:t>:</w:t>
+      </w:r>
+    </w:p>
+    <w:tbl>
+      <w:tblPr>
+        <w:tblStyle w:val="Lichtelijst-accent1"/>
+        <w:tblW w:w="0" w:type="auto"/>
+        <w:tblLook w:val="04A0" w:firstRow="1" w:lastRow="0" w:firstColumn="1" w:lastColumn="0" w:noHBand="0" w:noVBand="1"/>
+      </w:tblPr>
+      <w:tblGrid>
+        <w:gridCol w:w="1384"/>
+        <w:gridCol w:w="3082"/>
+        <w:gridCol w:w="2163"/>
+        <w:gridCol w:w="2268"/>
+      </w:tblGrid>
+      <w:tr>
+        <w:trPr>
+          <w:cnfStyle w:val="100000000000" w:firstRow="1" w:lastRow="0" w:firstColumn="0" w:lastColumn="0" w:oddVBand="0" w:evenVBand="0" w:oddHBand="0" w:evenHBand="0" w:firstRowFirstColumn="0" w:firstRowLastColumn="0" w:lastRowFirstColumn="0" w:lastRowLastColumn="0"/>
+        </w:trPr>
+        <w:tc>
+          <w:tcPr>
+            <w:cnfStyle w:val="001000000000" w:firstRow="0" w:lastRow="0" w:firstColumn="1" w:lastColumn="0" w:oddVBand="0" w:evenVBand="0" w:oddHBand="0" w:evenHBand="0" w:firstRowFirstColumn="0" w:firstRowLastColumn="0" w:lastRowFirstColumn="0" w:lastRowLastColumn="0"/>
+            <w:tcW w:w="1384" w:type="dxa"/>
+            <w:tcBorders>
+              <w:bottom w:val="single" w:sz="8" w:space="0" w:color="4F81BD" w:themeColor="accent1"/>
+            </w:tcBorders>
+          </w:tcPr>
+          <w:p>
+            <w:r>
+              <w:t>Methode</w:t>
+            </w:r>
+          </w:p>
+        </w:tc>
+        <w:tc>
+          <w:tcPr>
+            <w:tcW w:w="3082" w:type="dxa"/>
+            <w:tcBorders>
+              <w:bottom w:val="single" w:sz="8" w:space="0" w:color="4F81BD" w:themeColor="accent1"/>
+            </w:tcBorders>
+          </w:tcPr>
+          <w:p>
+            <w:pPr>
+              <w:cnfStyle w:val="100000000000" w:firstRow="1" w:lastRow="0" w:firstColumn="0" w:lastColumn="0" w:oddVBand="0" w:evenVBand="0" w:oddHBand="0" w:evenHBand="0" w:firstRowFirstColumn="0" w:firstRowLastColumn="0" w:lastRowFirstColumn="0" w:lastRowLastColumn="0"/>
+            </w:pPr>
+            <w:r>
+              <w:t>Accuraatheid</w:t>
+            </w:r>
+          </w:p>
+        </w:tc>
+        <w:tc>
+          <w:tcPr>
+            <w:tcW w:w="2163" w:type="dxa"/>
+            <w:tcBorders>
+              <w:bottom w:val="single" w:sz="8" w:space="0" w:color="4F81BD" w:themeColor="accent1"/>
+            </w:tcBorders>
+          </w:tcPr>
+          <w:p>
+            <w:pPr>
+              <w:cnfStyle w:val="100000000000" w:firstRow="1" w:lastRow="0" w:firstColumn="0" w:lastColumn="0" w:oddVBand="0" w:evenVBand="0" w:oddHBand="0" w:evenHBand="0" w:firstRowFirstColumn="0" w:firstRowLastColumn="0" w:lastRowFirstColumn="0" w:lastRowLastColumn="0"/>
+            </w:pPr>
+            <w:r>
+              <w:t>Verstoringsgevoelig</w:t>
+            </w:r>
+          </w:p>
+        </w:tc>
+        <w:tc>
+          <w:tcPr>
+            <w:tcW w:w="2268" w:type="dxa"/>
+            <w:tcBorders>
+              <w:bottom w:val="single" w:sz="8" w:space="0" w:color="4F81BD" w:themeColor="accent1"/>
+            </w:tcBorders>
+          </w:tcPr>
+          <w:p>
+            <w:pPr>
+              <w:cnfStyle w:val="100000000000" w:firstRow="1" w:lastRow="0" w:firstColumn="0" w:lastColumn="0" w:oddVBand="0" w:evenVBand="0" w:oddHBand="0" w:evenHBand="0" w:firstRowFirstColumn="0" w:firstRowLastColumn="0" w:lastRowFirstColumn="0" w:lastRowLastColumn="0"/>
+            </w:pPr>
+            <w:r>
+              <w:t>Complexiteit</w:t>
+            </w:r>
+          </w:p>
+        </w:tc>
+      </w:tr>
+      <w:tr>
+        <w:trPr>
+          <w:cnfStyle w:val="000000100000" w:firstRow="0" w:lastRow="0" w:firstColumn="0" w:lastColumn="0" w:oddVBand="0" w:evenVBand="0" w:oddHBand="1" w:evenHBand="0" w:firstRowFirstColumn="0" w:firstRowLastColumn="0" w:lastRowFirstColumn="0" w:lastRowLastColumn="0"/>
+        </w:trPr>
+        <w:tc>
+          <w:tcPr>
+            <w:cnfStyle w:val="001000000000" w:firstRow="0" w:lastRow="0" w:firstColumn="1" w:lastColumn="0" w:oddVBand="0" w:evenVBand="0" w:oddHBand="0" w:evenHBand="0" w:firstRowFirstColumn="0" w:firstRowLastColumn="0" w:lastRowFirstColumn="0" w:lastRowLastColumn="0"/>
+            <w:tcW w:w="1384" w:type="dxa"/>
+            <w:tcBorders>
+              <w:right w:val="single" w:sz="4" w:space="0" w:color="auto"/>
+            </w:tcBorders>
+          </w:tcPr>
+          <w:p>
+            <w:r>
+              <w:t>Frame Differencing</w:t>
+            </w:r>
+          </w:p>
+        </w:tc>
+        <w:tc>
+          <w:tcPr>
+            <w:tcW w:w="3082" w:type="dxa"/>
+            <w:tcBorders>
+              <w:left w:val="single" w:sz="4" w:space="0" w:color="auto"/>
+              <w:right w:val="single" w:sz="4" w:space="0" w:color="auto"/>
+            </w:tcBorders>
+          </w:tcPr>
+          <w:p>
+            <w:pPr>
+              <w:cnfStyle w:val="000000100000" w:firstRow="0" w:lastRow="0" w:firstColumn="0" w:lastColumn="0" w:oddVBand="0" w:evenVBand="0" w:oddHBand="1" w:evenHBand="0" w:firstRowFirstColumn="0" w:firstRowLastColumn="0" w:lastRowFirstColumn="0" w:lastRowLastColumn="0"/>
+            </w:pPr>
+            <w:r>
+              <w:t>Laag</w:t>
+            </w:r>
+            <w:r>
+              <w:t xml:space="preserve"> (Alle verschillen worden opgevangen, zoals belichting)</w:t>
+            </w:r>
+          </w:p>
+        </w:tc>
+        <w:tc>
+          <w:tcPr>
+            <w:tcW w:w="2163" w:type="dxa"/>
+            <w:tcBorders>
+              <w:left w:val="single" w:sz="4" w:space="0" w:color="auto"/>
+              <w:right w:val="single" w:sz="4" w:space="0" w:color="auto"/>
+            </w:tcBorders>
+          </w:tcPr>
+          <w:p>
+            <w:pPr>
+              <w:cnfStyle w:val="000000100000" w:firstRow="0" w:lastRow="0" w:firstColumn="0" w:lastColumn="0" w:oddVBand="0" w:evenVBand="0" w:oddHBand="1" w:evenHBand="0" w:firstRowFirstColumn="0" w:firstRowLastColumn="0" w:lastRowFirstColumn="0" w:lastRowLastColumn="0"/>
+            </w:pPr>
+            <w:r>
+              <w:t>Zeer gevoelig (</w:t>
+            </w:r>
+            <w:r>
+              <w:t>elke verandering is een nieuwe locatie</w:t>
+            </w:r>
+            <w:r>
+              <w:t>)</w:t>
+            </w:r>
+          </w:p>
+        </w:tc>
+        <w:tc>
+          <w:tcPr>
+            <w:tcW w:w="2268" w:type="dxa"/>
+            <w:tcBorders>
+              <w:left w:val="single" w:sz="4" w:space="0" w:color="auto"/>
+              <w:right w:val="single" w:sz="4" w:space="0" w:color="auto"/>
+            </w:tcBorders>
+          </w:tcPr>
+          <w:p>
+            <w:pPr>
+              <w:cnfStyle w:val="000000100000" w:firstRow="0" w:lastRow="0" w:firstColumn="0" w:lastColumn="0" w:oddVBand="0" w:evenVBand="0" w:oddHBand="1" w:evenHBand="0" w:firstRowFirstColumn="0" w:firstRowLastColumn="0" w:lastRowFirstColumn="0" w:lastRowLastColumn="0"/>
+            </w:pPr>
+            <w:r>
+              <w:t>Zeer laag</w:t>
+            </w:r>
+            <w:r>
+              <w:t xml:space="preserve"> (</w:t>
+            </w:r>
+            <w:r>
+              <w:t>aantal operaties gelijk aan de hoeveelheid pixels</w:t>
+            </w:r>
+            <w:r>
+              <w:t>)</w:t>
+            </w:r>
+          </w:p>
+        </w:tc>
+      </w:tr>
+      <w:tr>
+        <w:tc>
+          <w:tcPr>
+            <w:cnfStyle w:val="001000000000" w:firstRow="0" w:lastRow="0" w:firstColumn="1" w:lastColumn="0" w:oddVBand="0" w:evenVBand="0" w:oddHBand="0" w:evenHBand="0" w:firstRowFirstColumn="0" w:firstRowLastColumn="0" w:lastRowFirstColumn="0" w:lastRowLastColumn="0"/>
+            <w:tcW w:w="1384" w:type="dxa"/>
+            <w:tcBorders>
+              <w:right w:val="single" w:sz="4" w:space="0" w:color="auto"/>
+            </w:tcBorders>
+          </w:tcPr>
+          <w:p>
+            <w:r>
+              <w:t>Optical Flow</w:t>
+            </w:r>
+          </w:p>
+        </w:tc>
+        <w:tc>
+          <w:tcPr>
+            <w:tcW w:w="3082" w:type="dxa"/>
+            <w:tcBorders>
+              <w:left w:val="single" w:sz="4" w:space="0" w:color="auto"/>
+              <w:right w:val="single" w:sz="4" w:space="0" w:color="auto"/>
+            </w:tcBorders>
+          </w:tcPr>
+          <w:p>
+            <w:pPr>
+              <w:cnfStyle w:val="000000000000" w:firstRow="0" w:lastRow="0" w:firstColumn="0" w:lastColumn="0" w:oddVBand="0" w:evenVBand="0" w:oddHBand="0" w:evenHBand="0" w:firstRowFirstColumn="0" w:firstRowLastColumn="0" w:lastRowFirstColumn="0" w:lastRowLastColumn="0"/>
+            </w:pPr>
+            <w:r>
+              <w:t>Zeer Hoog (Iedere detail, waaronder rotatie, wordt waargenomen)</w:t>
+            </w:r>
+          </w:p>
+        </w:tc>
+        <w:tc>
+          <w:tcPr>
+            <w:tcW w:w="2163" w:type="dxa"/>
+            <w:tcBorders>
+              <w:left w:val="single" w:sz="4" w:space="0" w:color="auto"/>
+              <w:right w:val="single" w:sz="4" w:space="0" w:color="auto"/>
+            </w:tcBorders>
+          </w:tcPr>
+          <w:p>
+            <w:pPr>
+              <w:cnfStyle w:val="000000000000" w:firstRow="0" w:lastRow="0" w:firstColumn="0" w:lastColumn="0" w:oddVBand="0" w:evenVBand="0" w:oddHBand="0" w:evenHBand="0" w:firstRowFirstColumn="0" w:firstRowLastColumn="0" w:lastRowFirstColumn="0" w:lastRowLastColumn="0"/>
+            </w:pPr>
+            <w:r>
+              <w:t>Extreem gevoelig (Iedere verandering is een beweging die meegerekend wordt)</w:t>
+            </w:r>
+          </w:p>
+        </w:tc>
+        <w:tc>
+          <w:tcPr>
+            <w:tcW w:w="2268" w:type="dxa"/>
+            <w:tcBorders>
+              <w:left w:val="single" w:sz="4" w:space="0" w:color="auto"/>
+              <w:right w:val="single" w:sz="4" w:space="0" w:color="auto"/>
+            </w:tcBorders>
+          </w:tcPr>
+          <w:p>
+            <w:pPr>
+              <w:cnfStyle w:val="000000000000" w:firstRow="0" w:lastRow="0" w:firstColumn="0" w:lastColumn="0" w:oddVBand="0" w:evenVBand="0" w:oddHBand="0" w:evenHBand="0" w:firstRowFirstColumn="0" w:firstRowLastColumn="0" w:lastRowFirstColumn="0" w:lastRowLastColumn="0"/>
+            </w:pPr>
+            <w:r>
+              <w:t>Zeer hoog (Meerdere wiskundige formules per pixel)</w:t>
+            </w:r>
+          </w:p>
+        </w:tc>
+      </w:tr>
+      <w:tr>
+        <w:trPr>
+          <w:cnfStyle w:val="000000100000" w:firstRow="0" w:lastRow="0" w:firstColumn="0" w:lastColumn="0" w:oddVBand="0" w:evenVBand="0" w:oddHBand="1" w:evenHBand="0" w:firstRowFirstColumn="0" w:firstRowLastColumn="0" w:lastRowFirstColumn="0" w:lastRowLastColumn="0"/>
+        </w:trPr>
+        <w:tc>
+          <w:tcPr>
+            <w:cnfStyle w:val="001000000000" w:firstRow="0" w:lastRow="0" w:firstColumn="1" w:lastColumn="0" w:oddVBand="0" w:evenVBand="0" w:oddHBand="0" w:evenHBand="0" w:firstRowFirstColumn="0" w:firstRowLastColumn="0" w:lastRowFirstColumn="0" w:lastRowLastColumn="0"/>
+            <w:tcW w:w="1384" w:type="dxa"/>
+            <w:tcBorders>
+              <w:right w:val="single" w:sz="4" w:space="0" w:color="auto"/>
+            </w:tcBorders>
+          </w:tcPr>
+          <w:p>
+            <w:r>
+              <w:t>Background Subtraction</w:t>
+            </w:r>
+          </w:p>
+        </w:tc>
+        <w:tc>
+          <w:tcPr>
+            <w:tcW w:w="3082" w:type="dxa"/>
+            <w:tcBorders>
+              <w:left w:val="single" w:sz="4" w:space="0" w:color="auto"/>
+              <w:right w:val="single" w:sz="4" w:space="0" w:color="auto"/>
+            </w:tcBorders>
+          </w:tcPr>
+          <w:p>
+            <w:pPr>
+              <w:cnfStyle w:val="000000100000" w:firstRow="0" w:lastRow="0" w:firstColumn="0" w:lastColumn="0" w:oddVBand="0" w:evenVBand="0" w:oddHBand="1" w:evenHBand="0" w:firstRowFirstColumn="0" w:firstRowLastColumn="0" w:lastRowFirstColumn="0" w:lastRowLastColumn="0"/>
+            </w:pPr>
+            <w:r>
+              <w:t>Hoog (Alleen de locatie van het object blijft over)</w:t>
+            </w:r>
+          </w:p>
+        </w:tc>
+        <w:tc>
+          <w:tcPr>
+            <w:tcW w:w="2163" w:type="dxa"/>
+            <w:tcBorders>
+              <w:left w:val="single" w:sz="4" w:space="0" w:color="auto"/>
+              <w:right w:val="single" w:sz="4" w:space="0" w:color="auto"/>
+            </w:tcBorders>
+          </w:tcPr>
+          <w:p>
+            <w:pPr>
+              <w:cnfStyle w:val="000000100000" w:firstRow="0" w:lastRow="0" w:firstColumn="0" w:lastColumn="0" w:oddVBand="0" w:evenVBand="0" w:oddHBand="1" w:evenHBand="0" w:firstRowFirstColumn="0" w:firstRowLastColumn="0" w:lastRowFirstColumn="0" w:lastRowLastColumn="0"/>
+            </w:pPr>
+            <w:r>
+              <w:t>Zeer gevoelig</w:t>
+            </w:r>
+            <w:r>
+              <w:t>(elke verandering is een nieuwe locatie)</w:t>
+            </w:r>
+          </w:p>
+        </w:tc>
+        <w:tc>
+          <w:tcPr>
+            <w:tcW w:w="2268" w:type="dxa"/>
+            <w:tcBorders>
+              <w:left w:val="single" w:sz="4" w:space="0" w:color="auto"/>
+              <w:right w:val="single" w:sz="4" w:space="0" w:color="auto"/>
+            </w:tcBorders>
+          </w:tcPr>
+          <w:p>
+            <w:pPr>
+              <w:cnfStyle w:val="000000100000" w:firstRow="0" w:lastRow="0" w:firstColumn="0" w:lastColumn="0" w:oddVBand="0" w:evenVBand="0" w:oddHBand="1" w:evenHBand="0" w:firstRowFirstColumn="0" w:firstRowLastColumn="0" w:lastRowFirstColumn="0" w:lastRowLastColumn="0"/>
+            </w:pPr>
+            <w:r>
+              <w:t>Laag (Voor elke pixel een controle of het achtergrond is en een mogelijke reset)</w:t>
+            </w:r>
+          </w:p>
+        </w:tc>
+      </w:tr>
+      <w:tr>
+        <w:tc>
+          <w:tcPr>
+            <w:cnfStyle w:val="001000000000" w:firstRow="0" w:lastRow="0" w:firstColumn="1" w:lastColumn="0" w:oddVBand="0" w:evenVBand="0" w:oddHBand="0" w:evenHBand="0" w:firstRowFirstColumn="0" w:firstRowLastColumn="0" w:lastRowFirstColumn="0" w:lastRowLastColumn="0"/>
+            <w:tcW w:w="1384" w:type="dxa"/>
+            <w:tcBorders>
+              <w:right w:val="single" w:sz="4" w:space="0" w:color="auto"/>
+            </w:tcBorders>
+          </w:tcPr>
+          <w:p>
+            <w:r>
+              <w:t>Kleur Herkenning</w:t>
+            </w:r>
+          </w:p>
+        </w:tc>
+        <w:tc>
+          <w:tcPr>
+            <w:tcW w:w="3082" w:type="dxa"/>
+            <w:tcBorders>
+              <w:left w:val="single" w:sz="4" w:space="0" w:color="auto"/>
+              <w:right w:val="single" w:sz="4" w:space="0" w:color="auto"/>
+            </w:tcBorders>
+          </w:tcPr>
+          <w:p>
+            <w:pPr>
+              <w:cnfStyle w:val="000000000000" w:firstRow="0" w:lastRow="0" w:firstColumn="0" w:lastColumn="0" w:oddVBand="0" w:evenVBand="0" w:oddHBand="0" w:evenHBand="0" w:firstRowFirstColumn="0" w:firstRowLastColumn="0" w:lastRowFirstColumn="0" w:lastRowLastColumn="0"/>
+            </w:pPr>
+            <w:r>
+              <w:t>Gemiddeld (Objecten met een soort gelijke kleur worden opgevangen)</w:t>
+            </w:r>
+          </w:p>
+        </w:tc>
+        <w:tc>
+          <w:tcPr>
+            <w:tcW w:w="2163" w:type="dxa"/>
+            <w:tcBorders>
+              <w:left w:val="single" w:sz="4" w:space="0" w:color="auto"/>
+              <w:right w:val="single" w:sz="4" w:space="0" w:color="auto"/>
+            </w:tcBorders>
+          </w:tcPr>
+          <w:p>
+            <w:pPr>
+              <w:cnfStyle w:val="000000000000" w:firstRow="0" w:lastRow="0" w:firstColumn="0" w:lastColumn="0" w:oddVBand="0" w:evenVBand="0" w:oddHBand="0" w:evenHBand="0" w:firstRowFirstColumn="0" w:firstRowLastColumn="0" w:lastRowFirstColumn="0" w:lastRowLastColumn="0"/>
+            </w:pPr>
+            <w:r>
+              <w:t>Gevoelig (Licht kan de kleur van het object buiten bereik duwen)</w:t>
+            </w:r>
+          </w:p>
+        </w:tc>
+        <w:tc>
+          <w:tcPr>
+            <w:tcW w:w="2268" w:type="dxa"/>
+            <w:tcBorders>
+              <w:left w:val="single" w:sz="4" w:space="0" w:color="auto"/>
+              <w:right w:val="single" w:sz="4" w:space="0" w:color="auto"/>
+            </w:tcBorders>
+          </w:tcPr>
+          <w:p>
+            <w:pPr>
+              <w:cnfStyle w:val="000000000000" w:firstRow="0" w:lastRow="0" w:firstColumn="0" w:lastColumn="0" w:oddVBand="0" w:evenVBand="0" w:oddHBand="0" w:evenHBand="0" w:firstRowFirstColumn="0" w:firstRowLastColumn="0" w:lastRowFirstColumn="0" w:lastRowLastColumn="0"/>
+            </w:pPr>
+            <w:r>
+              <w:t>Zeer laag (aantal operaties gelijk aan de hoeveelheid pixels)</w:t>
+            </w:r>
+          </w:p>
+        </w:tc>
+      </w:tr>
+      <w:tr>
+        <w:trPr>
+          <w:cnfStyle w:val="000000100000" w:firstRow="0" w:lastRow="0" w:firstColumn="0" w:lastColumn="0" w:oddVBand="0" w:evenVBand="0" w:oddHBand="1" w:evenHBand="0" w:firstRowFirstColumn="0" w:firstRowLastColumn="0" w:lastRowFirstColumn="0" w:lastRowLastColumn="0"/>
+        </w:trPr>
+        <w:tc>
+          <w:tcPr>
+            <w:cnfStyle w:val="001000000000" w:firstRow="0" w:lastRow="0" w:firstColumn="1" w:lastColumn="0" w:oddVBand="0" w:evenVBand="0" w:oddHBand="0" w:evenHBand="0" w:firstRowFirstColumn="0" w:firstRowLastColumn="0" w:lastRowFirstColumn="0" w:lastRowLastColumn="0"/>
+            <w:tcW w:w="1384" w:type="dxa"/>
+            <w:tcBorders>
+              <w:right w:val="single" w:sz="4" w:space="0" w:color="auto"/>
+            </w:tcBorders>
+          </w:tcPr>
+          <w:p>
+            <w:r>
+              <w:t>Canny Edge Detection</w:t>
+            </w:r>
+          </w:p>
+        </w:tc>
+        <w:tc>
+          <w:tcPr>
+            <w:tcW w:w="3082" w:type="dxa"/>
+            <w:tcBorders>
+              <w:left w:val="single" w:sz="4" w:space="0" w:color="auto"/>
+              <w:right w:val="single" w:sz="4" w:space="0" w:color="auto"/>
+            </w:tcBorders>
+          </w:tcPr>
+          <w:p>
+            <w:pPr>
+              <w:cnfStyle w:val="000000100000" w:firstRow="0" w:lastRow="0" w:firstColumn="0" w:lastColumn="0" w:oddVBand="0" w:evenVBand="0" w:oddHBand="1" w:evenHBand="0" w:firstRowFirstColumn="0" w:firstRowLastColumn="0" w:lastRowFirstColumn="0" w:lastRowLastColumn="0"/>
+            </w:pPr>
+            <w:r>
+              <w:t>Hoog (Alleen vormen blijven over)</w:t>
+            </w:r>
+          </w:p>
+        </w:tc>
+        <w:tc>
+          <w:tcPr>
+            <w:tcW w:w="2163" w:type="dxa"/>
+            <w:tcBorders>
+              <w:left w:val="single" w:sz="4" w:space="0" w:color="auto"/>
+              <w:right w:val="single" w:sz="4" w:space="0" w:color="auto"/>
+            </w:tcBorders>
+          </w:tcPr>
+          <w:p>
+            <w:pPr>
+              <w:cnfStyle w:val="000000100000" w:firstRow="0" w:lastRow="0" w:firstColumn="0" w:lastColumn="0" w:oddVBand="0" w:evenVBand="0" w:oddHBand="1" w:evenHBand="0" w:firstRowFirstColumn="0" w:firstRowLastColumn="0" w:lastRowFirstColumn="0" w:lastRowLastColumn="0"/>
+            </w:pPr>
+            <w:r>
+              <w:t>Laag (Door het toepassen van een gaussian zijn de meeste verstoringen verwerkt)</w:t>
+            </w:r>
+          </w:p>
+        </w:tc>
+        <w:tc>
+          <w:tcPr>
+            <w:tcW w:w="2268" w:type="dxa"/>
+            <w:tcBorders>
+              <w:left w:val="single" w:sz="4" w:space="0" w:color="auto"/>
+              <w:right w:val="single" w:sz="4" w:space="0" w:color="auto"/>
+            </w:tcBorders>
+          </w:tcPr>
+          <w:p>
+            <w:pPr>
+              <w:cnfStyle w:val="000000100000" w:firstRow="0" w:lastRow="0" w:firstColumn="0" w:lastColumn="0" w:oddVBand="0" w:evenVBand="0" w:oddHBand="1" w:evenHBand="0" w:firstRowFirstColumn="0" w:firstRowLastColumn="0" w:lastRowFirstColumn="0" w:lastRowLastColumn="0"/>
+            </w:pPr>
+            <w:r>
+              <w:t>Hoog (</w:t>
+            </w:r>
+            <w:r>
+              <w:t>5 operaties zijn benodigd</w:t>
+            </w:r>
+            <w:r>
+              <w:t>)</w:t>
+            </w:r>
+          </w:p>
+        </w:tc>
+      </w:tr>
+    </w:tbl>
+    <w:p/>
+    <w:p>
+      <w:r>
+        <w:t xml:space="preserve">In de methoden die weergegeven zijn is te zien dat het oplossen van de verstoringsgevoeligheid leidt tot een hogere complexiteit. Echter biedt deze uitkomst nog geen garanties. Dit komt doordat een aantal van de hogere tracking algoritmes afhankelijk zijn van deze stap. </w:t>
+      </w:r>
+      <w:bookmarkStart w:id="0" w:name="_GoBack"/>
+      <w:bookmarkEnd w:id="0"/>
+    </w:p>
+    <w:p/>
     <w:p>
       <w:pPr>
         <w:pStyle w:val="Kop3"/>
@@ -1944,6 +2438,595 @@
       <w:szCs w:val="20"/>
     </w:rPr>
   </w:style>
+  <w:style w:type="table" w:styleId="Tabelraster">
+    <w:name w:val="Table Grid"/>
+    <w:basedOn w:val="Standaardtabel"/>
+    <w:uiPriority w:val="59"/>
+    <w:rsid w:val="00755A71"/>
+    <w:pPr>
+      <w:spacing w:after="0" w:line="240" w:lineRule="auto"/>
+    </w:pPr>
+    <w:tblPr>
+      <w:tblBorders>
+        <w:top w:val="single" w:sz="4" w:space="0" w:color="auto"/>
+        <w:left w:val="single" w:sz="4" w:space="0" w:color="auto"/>
+        <w:bottom w:val="single" w:sz="4" w:space="0" w:color="auto"/>
+        <w:right w:val="single" w:sz="4" w:space="0" w:color="auto"/>
+        <w:insideH w:val="single" w:sz="4" w:space="0" w:color="auto"/>
+        <w:insideV w:val="single" w:sz="4" w:space="0" w:color="auto"/>
+      </w:tblBorders>
+    </w:tblPr>
+  </w:style>
+  <w:style w:type="table" w:styleId="Lichtelijst-accent1">
+    <w:name w:val="Light List Accent 1"/>
+    <w:basedOn w:val="Standaardtabel"/>
+    <w:uiPriority w:val="61"/>
+    <w:rsid w:val="00755A71"/>
+    <w:pPr>
+      <w:spacing w:after="0" w:line="240" w:lineRule="auto"/>
+    </w:pPr>
+    <w:tblPr>
+      <w:tblStyleRowBandSize w:val="1"/>
+      <w:tblStyleColBandSize w:val="1"/>
+      <w:tblBorders>
+        <w:top w:val="single" w:sz="8" w:space="0" w:color="4F81BD" w:themeColor="accent1"/>
+        <w:left w:val="single" w:sz="8" w:space="0" w:color="4F81BD" w:themeColor="accent1"/>
+        <w:bottom w:val="single" w:sz="8" w:space="0" w:color="4F81BD" w:themeColor="accent1"/>
+        <w:right w:val="single" w:sz="8" w:space="0" w:color="4F81BD" w:themeColor="accent1"/>
+      </w:tblBorders>
+    </w:tblPr>
+    <w:tblStylePr w:type="firstRow">
+      <w:pPr>
+        <w:spacing w:before="0" w:after="0" w:line="240" w:lineRule="auto"/>
+      </w:pPr>
+      <w:rPr>
+        <w:b/>
+        <w:bCs/>
+        <w:color w:val="FFFFFF" w:themeColor="background1"/>
+      </w:rPr>
+      <w:tblPr/>
+      <w:tcPr>
+        <w:shd w:val="clear" w:color="auto" w:fill="4F81BD" w:themeFill="accent1"/>
+      </w:tcPr>
+    </w:tblStylePr>
+    <w:tblStylePr w:type="lastRow">
+      <w:pPr>
+        <w:spacing w:before="0" w:after="0" w:line="240" w:lineRule="auto"/>
+      </w:pPr>
+      <w:rPr>
+        <w:b/>
+        <w:bCs/>
+      </w:rPr>
+      <w:tblPr/>
+      <w:tcPr>
+        <w:tcBorders>
+          <w:top w:val="double" w:sz="6" w:space="0" w:color="4F81BD" w:themeColor="accent1"/>
+          <w:left w:val="single" w:sz="8" w:space="0" w:color="4F81BD" w:themeColor="accent1"/>
+          <w:bottom w:val="single" w:sz="8" w:space="0" w:color="4F81BD" w:themeColor="accent1"/>
+          <w:right w:val="single" w:sz="8" w:space="0" w:color="4F81BD" w:themeColor="accent1"/>
+        </w:tcBorders>
+      </w:tcPr>
+    </w:tblStylePr>
+    <w:tblStylePr w:type="firstCol">
+      <w:rPr>
+        <w:b/>
+        <w:bCs/>
+      </w:rPr>
+    </w:tblStylePr>
+    <w:tblStylePr w:type="lastCol">
+      <w:rPr>
+        <w:b/>
+        <w:bCs/>
+      </w:rPr>
+    </w:tblStylePr>
+    <w:tblStylePr w:type="band1Vert">
+      <w:tblPr/>
+      <w:tcPr>
+        <w:tcBorders>
+          <w:top w:val="single" w:sz="8" w:space="0" w:color="4F81BD" w:themeColor="accent1"/>
+          <w:left w:val="single" w:sz="8" w:space="0" w:color="4F81BD" w:themeColor="accent1"/>
+          <w:bottom w:val="single" w:sz="8" w:space="0" w:color="4F81BD" w:themeColor="accent1"/>
+          <w:right w:val="single" w:sz="8" w:space="0" w:color="4F81BD" w:themeColor="accent1"/>
+        </w:tcBorders>
+      </w:tcPr>
+    </w:tblStylePr>
+    <w:tblStylePr w:type="band1Horz">
+      <w:tblPr/>
+      <w:tcPr>
+        <w:tcBorders>
+          <w:top w:val="single" w:sz="8" w:space="0" w:color="4F81BD" w:themeColor="accent1"/>
+          <w:left w:val="single" w:sz="8" w:space="0" w:color="4F81BD" w:themeColor="accent1"/>
+          <w:bottom w:val="single" w:sz="8" w:space="0" w:color="4F81BD" w:themeColor="accent1"/>
+          <w:right w:val="single" w:sz="8" w:space="0" w:color="4F81BD" w:themeColor="accent1"/>
+        </w:tcBorders>
+      </w:tcPr>
+    </w:tblStylePr>
+  </w:style>
+  <w:style w:type="table" w:styleId="Lichtraster-accent1">
+    <w:name w:val="Light Grid Accent 1"/>
+    <w:basedOn w:val="Standaardtabel"/>
+    <w:uiPriority w:val="62"/>
+    <w:rsid w:val="00755A71"/>
+    <w:pPr>
+      <w:spacing w:after="0" w:line="240" w:lineRule="auto"/>
+    </w:pPr>
+    <w:tblPr>
+      <w:tblStyleRowBandSize w:val="1"/>
+      <w:tblStyleColBandSize w:val="1"/>
+      <w:tblBorders>
+        <w:top w:val="single" w:sz="8" w:space="0" w:color="4F81BD" w:themeColor="accent1"/>
+        <w:left w:val="single" w:sz="8" w:space="0" w:color="4F81BD" w:themeColor="accent1"/>
+        <w:bottom w:val="single" w:sz="8" w:space="0" w:color="4F81BD" w:themeColor="accent1"/>
+        <w:right w:val="single" w:sz="8" w:space="0" w:color="4F81BD" w:themeColor="accent1"/>
+        <w:insideH w:val="single" w:sz="8" w:space="0" w:color="4F81BD" w:themeColor="accent1"/>
+        <w:insideV w:val="single" w:sz="8" w:space="0" w:color="4F81BD" w:themeColor="accent1"/>
+      </w:tblBorders>
+    </w:tblPr>
+    <w:tblStylePr w:type="firstRow">
+      <w:pPr>
+        <w:spacing w:before="0" w:after="0" w:line="240" w:lineRule="auto"/>
+      </w:pPr>
+      <w:rPr>
+        <w:rFonts w:asciiTheme="majorHAnsi" w:eastAsiaTheme="majorEastAsia" w:hAnsiTheme="majorHAnsi" w:cstheme="majorBidi"/>
+        <w:b/>
+        <w:bCs/>
+      </w:rPr>
+      <w:tblPr/>
+      <w:tcPr>
+        <w:tcBorders>
+          <w:top w:val="single" w:sz="8" w:space="0" w:color="4F81BD" w:themeColor="accent1"/>
+          <w:left w:val="single" w:sz="8" w:space="0" w:color="4F81BD" w:themeColor="accent1"/>
+          <w:bottom w:val="single" w:sz="18" w:space="0" w:color="4F81BD" w:themeColor="accent1"/>
+          <w:right w:val="single" w:sz="8" w:space="0" w:color="4F81BD" w:themeColor="accent1"/>
+          <w:insideH w:val="nil"/>
+          <w:insideV w:val="single" w:sz="8" w:space="0" w:color="4F81BD" w:themeColor="accent1"/>
+        </w:tcBorders>
+      </w:tcPr>
+    </w:tblStylePr>
+    <w:tblStylePr w:type="lastRow">
+      <w:pPr>
+        <w:spacing w:before="0" w:after="0" w:line="240" w:lineRule="auto"/>
+      </w:pPr>
+      <w:rPr>
+        <w:rFonts w:asciiTheme="majorHAnsi" w:eastAsiaTheme="majorEastAsia" w:hAnsiTheme="majorHAnsi" w:cstheme="majorBidi"/>
+        <w:b/>
+        <w:bCs/>
+      </w:rPr>
+      <w:tblPr/>
+      <w:tcPr>
+        <w:tcBorders>
+          <w:top w:val="double" w:sz="6" w:space="0" w:color="4F81BD" w:themeColor="accent1"/>
+          <w:left w:val="single" w:sz="8" w:space="0" w:color="4F81BD" w:themeColor="accent1"/>
+          <w:bottom w:val="single" w:sz="8" w:space="0" w:color="4F81BD" w:themeColor="accent1"/>
+          <w:right w:val="single" w:sz="8" w:space="0" w:color="4F81BD" w:themeColor="accent1"/>
+          <w:insideH w:val="nil"/>
+          <w:insideV w:val="single" w:sz="8" w:space="0" w:color="4F81BD" w:themeColor="accent1"/>
+        </w:tcBorders>
+      </w:tcPr>
+    </w:tblStylePr>
+    <w:tblStylePr w:type="firstCol">
+      <w:rPr>
+        <w:rFonts w:asciiTheme="majorHAnsi" w:eastAsiaTheme="majorEastAsia" w:hAnsiTheme="majorHAnsi" w:cstheme="majorBidi"/>
+        <w:b/>
+        <w:bCs/>
+      </w:rPr>
+    </w:tblStylePr>
+    <w:tblStylePr w:type="lastCol">
+      <w:rPr>
+        <w:rFonts w:asciiTheme="majorHAnsi" w:eastAsiaTheme="majorEastAsia" w:hAnsiTheme="majorHAnsi" w:cstheme="majorBidi"/>
+        <w:b/>
+        <w:bCs/>
+      </w:rPr>
+      <w:tblPr/>
+      <w:tcPr>
+        <w:tcBorders>
+          <w:top w:val="single" w:sz="8" w:space="0" w:color="4F81BD" w:themeColor="accent1"/>
+          <w:left w:val="single" w:sz="8" w:space="0" w:color="4F81BD" w:themeColor="accent1"/>
+          <w:bottom w:val="single" w:sz="8" w:space="0" w:color="4F81BD" w:themeColor="accent1"/>
+          <w:right w:val="single" w:sz="8" w:space="0" w:color="4F81BD" w:themeColor="accent1"/>
+        </w:tcBorders>
+      </w:tcPr>
+    </w:tblStylePr>
+    <w:tblStylePr w:type="band1Vert">
+      <w:tblPr/>
+      <w:tcPr>
+        <w:tcBorders>
+          <w:top w:val="single" w:sz="8" w:space="0" w:color="4F81BD" w:themeColor="accent1"/>
+          <w:left w:val="single" w:sz="8" w:space="0" w:color="4F81BD" w:themeColor="accent1"/>
+          <w:bottom w:val="single" w:sz="8" w:space="0" w:color="4F81BD" w:themeColor="accent1"/>
+          <w:right w:val="single" w:sz="8" w:space="0" w:color="4F81BD" w:themeColor="accent1"/>
+        </w:tcBorders>
+        <w:shd w:val="clear" w:color="auto" w:fill="D3DFEE" w:themeFill="accent1" w:themeFillTint="3F"/>
+      </w:tcPr>
+    </w:tblStylePr>
+    <w:tblStylePr w:type="band1Horz">
+      <w:tblPr/>
+      <w:tcPr>
+        <w:tcBorders>
+          <w:top w:val="single" w:sz="8" w:space="0" w:color="4F81BD" w:themeColor="accent1"/>
+          <w:left w:val="single" w:sz="8" w:space="0" w:color="4F81BD" w:themeColor="accent1"/>
+          <w:bottom w:val="single" w:sz="8" w:space="0" w:color="4F81BD" w:themeColor="accent1"/>
+          <w:right w:val="single" w:sz="8" w:space="0" w:color="4F81BD" w:themeColor="accent1"/>
+          <w:insideV w:val="single" w:sz="8" w:space="0" w:color="4F81BD" w:themeColor="accent1"/>
+        </w:tcBorders>
+        <w:shd w:val="clear" w:color="auto" w:fill="D3DFEE" w:themeFill="accent1" w:themeFillTint="3F"/>
+      </w:tcPr>
+    </w:tblStylePr>
+    <w:tblStylePr w:type="band2Horz">
+      <w:tblPr/>
+      <w:tcPr>
+        <w:tcBorders>
+          <w:top w:val="single" w:sz="8" w:space="0" w:color="4F81BD" w:themeColor="accent1"/>
+          <w:left w:val="single" w:sz="8" w:space="0" w:color="4F81BD" w:themeColor="accent1"/>
+          <w:bottom w:val="single" w:sz="8" w:space="0" w:color="4F81BD" w:themeColor="accent1"/>
+          <w:right w:val="single" w:sz="8" w:space="0" w:color="4F81BD" w:themeColor="accent1"/>
+          <w:insideV w:val="single" w:sz="8" w:space="0" w:color="4F81BD" w:themeColor="accent1"/>
+        </w:tcBorders>
+      </w:tcPr>
+    </w:tblStylePr>
+  </w:style>
+  <w:style w:type="table" w:styleId="Gemiddeldearcering2-accent1">
+    <w:name w:val="Medium Shading 2 Accent 1"/>
+    <w:basedOn w:val="Standaardtabel"/>
+    <w:uiPriority w:val="64"/>
+    <w:rsid w:val="00755A71"/>
+    <w:pPr>
+      <w:spacing w:after="0" w:line="240" w:lineRule="auto"/>
+    </w:pPr>
+    <w:tblPr>
+      <w:tblStyleRowBandSize w:val="1"/>
+      <w:tblStyleColBandSize w:val="1"/>
+      <w:tblBorders>
+        <w:top w:val="single" w:sz="18" w:space="0" w:color="auto"/>
+        <w:bottom w:val="single" w:sz="18" w:space="0" w:color="auto"/>
+      </w:tblBorders>
+    </w:tblPr>
+    <w:tblStylePr w:type="firstRow">
+      <w:pPr>
+        <w:spacing w:before="0" w:after="0" w:line="240" w:lineRule="auto"/>
+      </w:pPr>
+      <w:rPr>
+        <w:b/>
+        <w:bCs/>
+        <w:color w:val="FFFFFF" w:themeColor="background1"/>
+      </w:rPr>
+      <w:tblPr/>
+      <w:tcPr>
+        <w:tcBorders>
+          <w:top w:val="single" w:sz="18" w:space="0" w:color="auto"/>
+          <w:left w:val="nil"/>
+          <w:bottom w:val="single" w:sz="18" w:space="0" w:color="auto"/>
+          <w:right w:val="nil"/>
+          <w:insideH w:val="nil"/>
+          <w:insideV w:val="nil"/>
+        </w:tcBorders>
+        <w:shd w:val="clear" w:color="auto" w:fill="4F81BD" w:themeFill="accent1"/>
+      </w:tcPr>
+    </w:tblStylePr>
+    <w:tblStylePr w:type="lastRow">
+      <w:pPr>
+        <w:spacing w:before="0" w:after="0" w:line="240" w:lineRule="auto"/>
+      </w:pPr>
+      <w:rPr>
+        <w:color w:val="auto"/>
+      </w:rPr>
+      <w:tblPr/>
+      <w:tcPr>
+        <w:tcBorders>
+          <w:top w:val="double" w:sz="6" w:space="0" w:color="auto"/>
+          <w:left w:val="nil"/>
+          <w:bottom w:val="single" w:sz="18" w:space="0" w:color="auto"/>
+          <w:right w:val="nil"/>
+          <w:insideH w:val="nil"/>
+          <w:insideV w:val="nil"/>
+        </w:tcBorders>
+        <w:shd w:val="clear" w:color="auto" w:fill="FFFFFF" w:themeFill="background1"/>
+      </w:tcPr>
+    </w:tblStylePr>
+    <w:tblStylePr w:type="firstCol">
+      <w:rPr>
+        <w:b/>
+        <w:bCs/>
+        <w:color w:val="FFFFFF" w:themeColor="background1"/>
+      </w:rPr>
+      <w:tblPr/>
+      <w:tcPr>
+        <w:tcBorders>
+          <w:top w:val="nil"/>
+          <w:left w:val="nil"/>
+          <w:bottom w:val="single" w:sz="18" w:space="0" w:color="auto"/>
+          <w:right w:val="nil"/>
+          <w:insideH w:val="nil"/>
+          <w:insideV w:val="nil"/>
+        </w:tcBorders>
+        <w:shd w:val="clear" w:color="auto" w:fill="4F81BD" w:themeFill="accent1"/>
+      </w:tcPr>
+    </w:tblStylePr>
+    <w:tblStylePr w:type="lastCol">
+      <w:rPr>
+        <w:b/>
+        <w:bCs/>
+        <w:color w:val="FFFFFF" w:themeColor="background1"/>
+      </w:rPr>
+      <w:tblPr/>
+      <w:tcPr>
+        <w:tcBorders>
+          <w:left w:val="nil"/>
+          <w:right w:val="nil"/>
+          <w:insideH w:val="nil"/>
+          <w:insideV w:val="nil"/>
+        </w:tcBorders>
+        <w:shd w:val="clear" w:color="auto" w:fill="4F81BD" w:themeFill="accent1"/>
+      </w:tcPr>
+    </w:tblStylePr>
+    <w:tblStylePr w:type="band1Vert">
+      <w:tblPr/>
+      <w:tcPr>
+        <w:tcBorders>
+          <w:left w:val="nil"/>
+          <w:right w:val="nil"/>
+          <w:insideH w:val="nil"/>
+          <w:insideV w:val="nil"/>
+        </w:tcBorders>
+        <w:shd w:val="clear" w:color="auto" w:fill="D8D8D8" w:themeFill="background1" w:themeFillShade="D8"/>
+      </w:tcPr>
+    </w:tblStylePr>
+    <w:tblStylePr w:type="band1Horz">
+      <w:tblPr/>
+      <w:tcPr>
+        <w:shd w:val="clear" w:color="auto" w:fill="D8D8D8" w:themeFill="background1" w:themeFillShade="D8"/>
+      </w:tcPr>
+    </w:tblStylePr>
+    <w:tblStylePr w:type="neCell">
+      <w:tblPr/>
+      <w:tcPr>
+        <w:tcBorders>
+          <w:top w:val="single" w:sz="18" w:space="0" w:color="auto"/>
+          <w:left w:val="nil"/>
+          <w:bottom w:val="single" w:sz="18" w:space="0" w:color="auto"/>
+          <w:right w:val="nil"/>
+          <w:insideH w:val="nil"/>
+          <w:insideV w:val="nil"/>
+        </w:tcBorders>
+      </w:tcPr>
+    </w:tblStylePr>
+    <w:tblStylePr w:type="nwCell">
+      <w:rPr>
+        <w:color w:val="FFFFFF" w:themeColor="background1"/>
+      </w:rPr>
+      <w:tblPr/>
+      <w:tcPr>
+        <w:tcBorders>
+          <w:top w:val="single" w:sz="18" w:space="0" w:color="auto"/>
+          <w:left w:val="nil"/>
+          <w:bottom w:val="single" w:sz="18" w:space="0" w:color="auto"/>
+          <w:right w:val="nil"/>
+          <w:insideH w:val="nil"/>
+          <w:insideV w:val="nil"/>
+        </w:tcBorders>
+      </w:tcPr>
+    </w:tblStylePr>
+  </w:style>
+  <w:style w:type="table" w:styleId="Gemiddeldelijst2-accent1">
+    <w:name w:val="Medium List 2 Accent 1"/>
+    <w:basedOn w:val="Standaardtabel"/>
+    <w:uiPriority w:val="66"/>
+    <w:rsid w:val="00755A71"/>
+    <w:pPr>
+      <w:spacing w:after="0" w:line="240" w:lineRule="auto"/>
+    </w:pPr>
+    <w:rPr>
+      <w:rFonts w:asciiTheme="majorHAnsi" w:eastAsiaTheme="majorEastAsia" w:hAnsiTheme="majorHAnsi" w:cstheme="majorBidi"/>
+      <w:color w:val="000000" w:themeColor="text1"/>
+    </w:rPr>
+    <w:tblPr>
+      <w:tblStyleRowBandSize w:val="1"/>
+      <w:tblStyleColBandSize w:val="1"/>
+      <w:tblBorders>
+        <w:top w:val="single" w:sz="8" w:space="0" w:color="4F81BD" w:themeColor="accent1"/>
+        <w:left w:val="single" w:sz="8" w:space="0" w:color="4F81BD" w:themeColor="accent1"/>
+        <w:bottom w:val="single" w:sz="8" w:space="0" w:color="4F81BD" w:themeColor="accent1"/>
+        <w:right w:val="single" w:sz="8" w:space="0" w:color="4F81BD" w:themeColor="accent1"/>
+      </w:tblBorders>
+    </w:tblPr>
+    <w:tblStylePr w:type="firstRow">
+      <w:rPr>
+        <w:sz w:val="24"/>
+        <w:szCs w:val="24"/>
+      </w:rPr>
+      <w:tblPr/>
+      <w:tcPr>
+        <w:tcBorders>
+          <w:top w:val="nil"/>
+          <w:left w:val="nil"/>
+          <w:bottom w:val="single" w:sz="24" w:space="0" w:color="4F81BD" w:themeColor="accent1"/>
+          <w:right w:val="nil"/>
+          <w:insideH w:val="nil"/>
+          <w:insideV w:val="nil"/>
+        </w:tcBorders>
+        <w:shd w:val="clear" w:color="auto" w:fill="FFFFFF" w:themeFill="background1"/>
+      </w:tcPr>
+    </w:tblStylePr>
+    <w:tblStylePr w:type="lastRow">
+      <w:tblPr/>
+      <w:tcPr>
+        <w:tcBorders>
+          <w:top w:val="single" w:sz="8" w:space="0" w:color="4F81BD" w:themeColor="accent1"/>
+          <w:left w:val="nil"/>
+          <w:bottom w:val="nil"/>
+          <w:right w:val="nil"/>
+          <w:insideH w:val="nil"/>
+          <w:insideV w:val="nil"/>
+        </w:tcBorders>
+        <w:shd w:val="clear" w:color="auto" w:fill="FFFFFF" w:themeFill="background1"/>
+      </w:tcPr>
+    </w:tblStylePr>
+    <w:tblStylePr w:type="firstCol">
+      <w:tblPr/>
+      <w:tcPr>
+        <w:tcBorders>
+          <w:top w:val="nil"/>
+          <w:left w:val="nil"/>
+          <w:bottom w:val="nil"/>
+          <w:right w:val="single" w:sz="8" w:space="0" w:color="4F81BD" w:themeColor="accent1"/>
+          <w:insideH w:val="nil"/>
+          <w:insideV w:val="nil"/>
+        </w:tcBorders>
+        <w:shd w:val="clear" w:color="auto" w:fill="FFFFFF" w:themeFill="background1"/>
+      </w:tcPr>
+    </w:tblStylePr>
+    <w:tblStylePr w:type="lastCol">
+      <w:tblPr/>
+      <w:tcPr>
+        <w:tcBorders>
+          <w:top w:val="nil"/>
+          <w:left w:val="single" w:sz="8" w:space="0" w:color="4F81BD" w:themeColor="accent1"/>
+          <w:bottom w:val="nil"/>
+          <w:right w:val="nil"/>
+          <w:insideH w:val="nil"/>
+          <w:insideV w:val="nil"/>
+        </w:tcBorders>
+        <w:shd w:val="clear" w:color="auto" w:fill="FFFFFF" w:themeFill="background1"/>
+      </w:tcPr>
+    </w:tblStylePr>
+    <w:tblStylePr w:type="band1Vert">
+      <w:tblPr/>
+      <w:tcPr>
+        <w:tcBorders>
+          <w:left w:val="nil"/>
+          <w:right w:val="nil"/>
+          <w:insideH w:val="nil"/>
+          <w:insideV w:val="nil"/>
+        </w:tcBorders>
+        <w:shd w:val="clear" w:color="auto" w:fill="D3DFEE" w:themeFill="accent1" w:themeFillTint="3F"/>
+      </w:tcPr>
+    </w:tblStylePr>
+    <w:tblStylePr w:type="band1Horz">
+      <w:tblPr/>
+      <w:tcPr>
+        <w:tcBorders>
+          <w:top w:val="nil"/>
+          <w:bottom w:val="nil"/>
+          <w:insideH w:val="nil"/>
+          <w:insideV w:val="nil"/>
+        </w:tcBorders>
+        <w:shd w:val="clear" w:color="auto" w:fill="D3DFEE" w:themeFill="accent1" w:themeFillTint="3F"/>
+      </w:tcPr>
+    </w:tblStylePr>
+    <w:tblStylePr w:type="nwCell">
+      <w:tblPr/>
+      <w:tcPr>
+        <w:shd w:val="clear" w:color="auto" w:fill="FFFFFF" w:themeFill="background1"/>
+      </w:tcPr>
+    </w:tblStylePr>
+    <w:tblStylePr w:type="swCell">
+      <w:tblPr/>
+      <w:tcPr>
+        <w:tcBorders>
+          <w:top w:val="nil"/>
+        </w:tcBorders>
+      </w:tcPr>
+    </w:tblStylePr>
+  </w:style>
+  <w:style w:type="table" w:styleId="Gemiddeldearcering1-accent1">
+    <w:name w:val="Medium Shading 1 Accent 1"/>
+    <w:basedOn w:val="Standaardtabel"/>
+    <w:uiPriority w:val="63"/>
+    <w:rsid w:val="00755A71"/>
+    <w:pPr>
+      <w:spacing w:after="0" w:line="240" w:lineRule="auto"/>
+    </w:pPr>
+    <w:tblPr>
+      <w:tblStyleRowBandSize w:val="1"/>
+      <w:tblStyleColBandSize w:val="1"/>
+      <w:tblBorders>
+        <w:top w:val="single" w:sz="8" w:space="0" w:color="7BA0CD" w:themeColor="accent1" w:themeTint="BF"/>
+        <w:left w:val="single" w:sz="8" w:space="0" w:color="7BA0CD" w:themeColor="accent1" w:themeTint="BF"/>
+        <w:bottom w:val="single" w:sz="8" w:space="0" w:color="7BA0CD" w:themeColor="accent1" w:themeTint="BF"/>
+        <w:right w:val="single" w:sz="8" w:space="0" w:color="7BA0CD" w:themeColor="accent1" w:themeTint="BF"/>
+        <w:insideH w:val="single" w:sz="8" w:space="0" w:color="7BA0CD" w:themeColor="accent1" w:themeTint="BF"/>
+      </w:tblBorders>
+    </w:tblPr>
+    <w:tblStylePr w:type="firstRow">
+      <w:pPr>
+        <w:spacing w:before="0" w:after="0" w:line="240" w:lineRule="auto"/>
+      </w:pPr>
+      <w:rPr>
+        <w:b/>
+        <w:bCs/>
+        <w:color w:val="FFFFFF" w:themeColor="background1"/>
+      </w:rPr>
+      <w:tblPr/>
+      <w:tcPr>
+        <w:tcBorders>
+          <w:top w:val="single" w:sz="8" w:space="0" w:color="7BA0CD" w:themeColor="accent1" w:themeTint="BF"/>
+          <w:left w:val="single" w:sz="8" w:space="0" w:color="7BA0CD" w:themeColor="accent1" w:themeTint="BF"/>
+          <w:bottom w:val="single" w:sz="8" w:space="0" w:color="7BA0CD" w:themeColor="accent1" w:themeTint="BF"/>
+          <w:right w:val="single" w:sz="8" w:space="0" w:color="7BA0CD" w:themeColor="accent1" w:themeTint="BF"/>
+          <w:insideH w:val="nil"/>
+          <w:insideV w:val="nil"/>
+        </w:tcBorders>
+        <w:shd w:val="clear" w:color="auto" w:fill="4F81BD" w:themeFill="accent1"/>
+      </w:tcPr>
+    </w:tblStylePr>
+    <w:tblStylePr w:type="lastRow">
+      <w:pPr>
+        <w:spacing w:before="0" w:after="0" w:line="240" w:lineRule="auto"/>
+      </w:pPr>
+      <w:rPr>
+        <w:b/>
+        <w:bCs/>
+      </w:rPr>
+      <w:tblPr/>
+      <w:tcPr>
+        <w:tcBorders>
+          <w:top w:val="double" w:sz="6" w:space="0" w:color="7BA0CD" w:themeColor="accent1" w:themeTint="BF"/>
+          <w:left w:val="single" w:sz="8" w:space="0" w:color="7BA0CD" w:themeColor="accent1" w:themeTint="BF"/>
+          <w:bottom w:val="single" w:sz="8" w:space="0" w:color="7BA0CD" w:themeColor="accent1" w:themeTint="BF"/>
+          <w:right w:val="single" w:sz="8" w:space="0" w:color="7BA0CD" w:themeColor="accent1" w:themeTint="BF"/>
+          <w:insideH w:val="nil"/>
+          <w:insideV w:val="nil"/>
+        </w:tcBorders>
+      </w:tcPr>
+    </w:tblStylePr>
+    <w:tblStylePr w:type="firstCol">
+      <w:rPr>
+        <w:b/>
+        <w:bCs/>
+      </w:rPr>
+    </w:tblStylePr>
+    <w:tblStylePr w:type="lastCol">
+      <w:rPr>
+        <w:b/>
+        <w:bCs/>
+      </w:rPr>
+    </w:tblStylePr>
+    <w:tblStylePr w:type="band1Vert">
+      <w:tblPr/>
+      <w:tcPr>
+        <w:shd w:val="clear" w:color="auto" w:fill="D3DFEE" w:themeFill="accent1" w:themeFillTint="3F"/>
+      </w:tcPr>
+    </w:tblStylePr>
+    <w:tblStylePr w:type="band1Horz">
+      <w:tblPr/>
+      <w:tcPr>
+        <w:tcBorders>
+          <w:insideH w:val="nil"/>
+          <w:insideV w:val="nil"/>
+        </w:tcBorders>
+        <w:shd w:val="clear" w:color="auto" w:fill="D3DFEE" w:themeFill="accent1" w:themeFillTint="3F"/>
+      </w:tcPr>
+    </w:tblStylePr>
+    <w:tblStylePr w:type="band2Horz">
+      <w:tblPr/>
+      <w:tcPr>
+        <w:tcBorders>
+          <w:insideH w:val="nil"/>
+          <w:insideV w:val="nil"/>
+        </w:tcBorders>
+      </w:tcPr>
+    </w:tblStylePr>
+  </w:style>
 </w:styles>
 </file>
 
@@ -2535,6 +3618,595 @@
       <w:szCs w:val="20"/>
     </w:rPr>
   </w:style>
+  <w:style w:type="table" w:styleId="Tabelraster">
+    <w:name w:val="Table Grid"/>
+    <w:basedOn w:val="Standaardtabel"/>
+    <w:uiPriority w:val="59"/>
+    <w:rsid w:val="00755A71"/>
+    <w:pPr>
+      <w:spacing w:after="0" w:line="240" w:lineRule="auto"/>
+    </w:pPr>
+    <w:tblPr>
+      <w:tblBorders>
+        <w:top w:val="single" w:sz="4" w:space="0" w:color="auto"/>
+        <w:left w:val="single" w:sz="4" w:space="0" w:color="auto"/>
+        <w:bottom w:val="single" w:sz="4" w:space="0" w:color="auto"/>
+        <w:right w:val="single" w:sz="4" w:space="0" w:color="auto"/>
+        <w:insideH w:val="single" w:sz="4" w:space="0" w:color="auto"/>
+        <w:insideV w:val="single" w:sz="4" w:space="0" w:color="auto"/>
+      </w:tblBorders>
+    </w:tblPr>
+  </w:style>
+  <w:style w:type="table" w:styleId="Lichtelijst-accent1">
+    <w:name w:val="Light List Accent 1"/>
+    <w:basedOn w:val="Standaardtabel"/>
+    <w:uiPriority w:val="61"/>
+    <w:rsid w:val="00755A71"/>
+    <w:pPr>
+      <w:spacing w:after="0" w:line="240" w:lineRule="auto"/>
+    </w:pPr>
+    <w:tblPr>
+      <w:tblStyleRowBandSize w:val="1"/>
+      <w:tblStyleColBandSize w:val="1"/>
+      <w:tblBorders>
+        <w:top w:val="single" w:sz="8" w:space="0" w:color="4F81BD" w:themeColor="accent1"/>
+        <w:left w:val="single" w:sz="8" w:space="0" w:color="4F81BD" w:themeColor="accent1"/>
+        <w:bottom w:val="single" w:sz="8" w:space="0" w:color="4F81BD" w:themeColor="accent1"/>
+        <w:right w:val="single" w:sz="8" w:space="0" w:color="4F81BD" w:themeColor="accent1"/>
+      </w:tblBorders>
+    </w:tblPr>
+    <w:tblStylePr w:type="firstRow">
+      <w:pPr>
+        <w:spacing w:before="0" w:after="0" w:line="240" w:lineRule="auto"/>
+      </w:pPr>
+      <w:rPr>
+        <w:b/>
+        <w:bCs/>
+        <w:color w:val="FFFFFF" w:themeColor="background1"/>
+      </w:rPr>
+      <w:tblPr/>
+      <w:tcPr>
+        <w:shd w:val="clear" w:color="auto" w:fill="4F81BD" w:themeFill="accent1"/>
+      </w:tcPr>
+    </w:tblStylePr>
+    <w:tblStylePr w:type="lastRow">
+      <w:pPr>
+        <w:spacing w:before="0" w:after="0" w:line="240" w:lineRule="auto"/>
+      </w:pPr>
+      <w:rPr>
+        <w:b/>
+        <w:bCs/>
+      </w:rPr>
+      <w:tblPr/>
+      <w:tcPr>
+        <w:tcBorders>
+          <w:top w:val="double" w:sz="6" w:space="0" w:color="4F81BD" w:themeColor="accent1"/>
+          <w:left w:val="single" w:sz="8" w:space="0" w:color="4F81BD" w:themeColor="accent1"/>
+          <w:bottom w:val="single" w:sz="8" w:space="0" w:color="4F81BD" w:themeColor="accent1"/>
+          <w:right w:val="single" w:sz="8" w:space="0" w:color="4F81BD" w:themeColor="accent1"/>
+        </w:tcBorders>
+      </w:tcPr>
+    </w:tblStylePr>
+    <w:tblStylePr w:type="firstCol">
+      <w:rPr>
+        <w:b/>
+        <w:bCs/>
+      </w:rPr>
+    </w:tblStylePr>
+    <w:tblStylePr w:type="lastCol">
+      <w:rPr>
+        <w:b/>
+        <w:bCs/>
+      </w:rPr>
+    </w:tblStylePr>
+    <w:tblStylePr w:type="band1Vert">
+      <w:tblPr/>
+      <w:tcPr>
+        <w:tcBorders>
+          <w:top w:val="single" w:sz="8" w:space="0" w:color="4F81BD" w:themeColor="accent1"/>
+          <w:left w:val="single" w:sz="8" w:space="0" w:color="4F81BD" w:themeColor="accent1"/>
+          <w:bottom w:val="single" w:sz="8" w:space="0" w:color="4F81BD" w:themeColor="accent1"/>
+          <w:right w:val="single" w:sz="8" w:space="0" w:color="4F81BD" w:themeColor="accent1"/>
+        </w:tcBorders>
+      </w:tcPr>
+    </w:tblStylePr>
+    <w:tblStylePr w:type="band1Horz">
+      <w:tblPr/>
+      <w:tcPr>
+        <w:tcBorders>
+          <w:top w:val="single" w:sz="8" w:space="0" w:color="4F81BD" w:themeColor="accent1"/>
+          <w:left w:val="single" w:sz="8" w:space="0" w:color="4F81BD" w:themeColor="accent1"/>
+          <w:bottom w:val="single" w:sz="8" w:space="0" w:color="4F81BD" w:themeColor="accent1"/>
+          <w:right w:val="single" w:sz="8" w:space="0" w:color="4F81BD" w:themeColor="accent1"/>
+        </w:tcBorders>
+      </w:tcPr>
+    </w:tblStylePr>
+  </w:style>
+  <w:style w:type="table" w:styleId="Lichtraster-accent1">
+    <w:name w:val="Light Grid Accent 1"/>
+    <w:basedOn w:val="Standaardtabel"/>
+    <w:uiPriority w:val="62"/>
+    <w:rsid w:val="00755A71"/>
+    <w:pPr>
+      <w:spacing w:after="0" w:line="240" w:lineRule="auto"/>
+    </w:pPr>
+    <w:tblPr>
+      <w:tblStyleRowBandSize w:val="1"/>
+      <w:tblStyleColBandSize w:val="1"/>
+      <w:tblBorders>
+        <w:top w:val="single" w:sz="8" w:space="0" w:color="4F81BD" w:themeColor="accent1"/>
+        <w:left w:val="single" w:sz="8" w:space="0" w:color="4F81BD" w:themeColor="accent1"/>
+        <w:bottom w:val="single" w:sz="8" w:space="0" w:color="4F81BD" w:themeColor="accent1"/>
+        <w:right w:val="single" w:sz="8" w:space="0" w:color="4F81BD" w:themeColor="accent1"/>
+        <w:insideH w:val="single" w:sz="8" w:space="0" w:color="4F81BD" w:themeColor="accent1"/>
+        <w:insideV w:val="single" w:sz="8" w:space="0" w:color="4F81BD" w:themeColor="accent1"/>
+      </w:tblBorders>
+    </w:tblPr>
+    <w:tblStylePr w:type="firstRow">
+      <w:pPr>
+        <w:spacing w:before="0" w:after="0" w:line="240" w:lineRule="auto"/>
+      </w:pPr>
+      <w:rPr>
+        <w:rFonts w:asciiTheme="majorHAnsi" w:eastAsiaTheme="majorEastAsia" w:hAnsiTheme="majorHAnsi" w:cstheme="majorBidi"/>
+        <w:b/>
+        <w:bCs/>
+      </w:rPr>
+      <w:tblPr/>
+      <w:tcPr>
+        <w:tcBorders>
+          <w:top w:val="single" w:sz="8" w:space="0" w:color="4F81BD" w:themeColor="accent1"/>
+          <w:left w:val="single" w:sz="8" w:space="0" w:color="4F81BD" w:themeColor="accent1"/>
+          <w:bottom w:val="single" w:sz="18" w:space="0" w:color="4F81BD" w:themeColor="accent1"/>
+          <w:right w:val="single" w:sz="8" w:space="0" w:color="4F81BD" w:themeColor="accent1"/>
+          <w:insideH w:val="nil"/>
+          <w:insideV w:val="single" w:sz="8" w:space="0" w:color="4F81BD" w:themeColor="accent1"/>
+        </w:tcBorders>
+      </w:tcPr>
+    </w:tblStylePr>
+    <w:tblStylePr w:type="lastRow">
+      <w:pPr>
+        <w:spacing w:before="0" w:after="0" w:line="240" w:lineRule="auto"/>
+      </w:pPr>
+      <w:rPr>
+        <w:rFonts w:asciiTheme="majorHAnsi" w:eastAsiaTheme="majorEastAsia" w:hAnsiTheme="majorHAnsi" w:cstheme="majorBidi"/>
+        <w:b/>
+        <w:bCs/>
+      </w:rPr>
+      <w:tblPr/>
+      <w:tcPr>
+        <w:tcBorders>
+          <w:top w:val="double" w:sz="6" w:space="0" w:color="4F81BD" w:themeColor="accent1"/>
+          <w:left w:val="single" w:sz="8" w:space="0" w:color="4F81BD" w:themeColor="accent1"/>
+          <w:bottom w:val="single" w:sz="8" w:space="0" w:color="4F81BD" w:themeColor="accent1"/>
+          <w:right w:val="single" w:sz="8" w:space="0" w:color="4F81BD" w:themeColor="accent1"/>
+          <w:insideH w:val="nil"/>
+          <w:insideV w:val="single" w:sz="8" w:space="0" w:color="4F81BD" w:themeColor="accent1"/>
+        </w:tcBorders>
+      </w:tcPr>
+    </w:tblStylePr>
+    <w:tblStylePr w:type="firstCol">
+      <w:rPr>
+        <w:rFonts w:asciiTheme="majorHAnsi" w:eastAsiaTheme="majorEastAsia" w:hAnsiTheme="majorHAnsi" w:cstheme="majorBidi"/>
+        <w:b/>
+        <w:bCs/>
+      </w:rPr>
+    </w:tblStylePr>
+    <w:tblStylePr w:type="lastCol">
+      <w:rPr>
+        <w:rFonts w:asciiTheme="majorHAnsi" w:eastAsiaTheme="majorEastAsia" w:hAnsiTheme="majorHAnsi" w:cstheme="majorBidi"/>
+        <w:b/>
+        <w:bCs/>
+      </w:rPr>
+      <w:tblPr/>
+      <w:tcPr>
+        <w:tcBorders>
+          <w:top w:val="single" w:sz="8" w:space="0" w:color="4F81BD" w:themeColor="accent1"/>
+          <w:left w:val="single" w:sz="8" w:space="0" w:color="4F81BD" w:themeColor="accent1"/>
+          <w:bottom w:val="single" w:sz="8" w:space="0" w:color="4F81BD" w:themeColor="accent1"/>
+          <w:right w:val="single" w:sz="8" w:space="0" w:color="4F81BD" w:themeColor="accent1"/>
+        </w:tcBorders>
+      </w:tcPr>
+    </w:tblStylePr>
+    <w:tblStylePr w:type="band1Vert">
+      <w:tblPr/>
+      <w:tcPr>
+        <w:tcBorders>
+          <w:top w:val="single" w:sz="8" w:space="0" w:color="4F81BD" w:themeColor="accent1"/>
+          <w:left w:val="single" w:sz="8" w:space="0" w:color="4F81BD" w:themeColor="accent1"/>
+          <w:bottom w:val="single" w:sz="8" w:space="0" w:color="4F81BD" w:themeColor="accent1"/>
+          <w:right w:val="single" w:sz="8" w:space="0" w:color="4F81BD" w:themeColor="accent1"/>
+        </w:tcBorders>
+        <w:shd w:val="clear" w:color="auto" w:fill="D3DFEE" w:themeFill="accent1" w:themeFillTint="3F"/>
+      </w:tcPr>
+    </w:tblStylePr>
+    <w:tblStylePr w:type="band1Horz">
+      <w:tblPr/>
+      <w:tcPr>
+        <w:tcBorders>
+          <w:top w:val="single" w:sz="8" w:space="0" w:color="4F81BD" w:themeColor="accent1"/>
+          <w:left w:val="single" w:sz="8" w:space="0" w:color="4F81BD" w:themeColor="accent1"/>
+          <w:bottom w:val="single" w:sz="8" w:space="0" w:color="4F81BD" w:themeColor="accent1"/>
+          <w:right w:val="single" w:sz="8" w:space="0" w:color="4F81BD" w:themeColor="accent1"/>
+          <w:insideV w:val="single" w:sz="8" w:space="0" w:color="4F81BD" w:themeColor="accent1"/>
+        </w:tcBorders>
+        <w:shd w:val="clear" w:color="auto" w:fill="D3DFEE" w:themeFill="accent1" w:themeFillTint="3F"/>
+      </w:tcPr>
+    </w:tblStylePr>
+    <w:tblStylePr w:type="band2Horz">
+      <w:tblPr/>
+      <w:tcPr>
+        <w:tcBorders>
+          <w:top w:val="single" w:sz="8" w:space="0" w:color="4F81BD" w:themeColor="accent1"/>
+          <w:left w:val="single" w:sz="8" w:space="0" w:color="4F81BD" w:themeColor="accent1"/>
+          <w:bottom w:val="single" w:sz="8" w:space="0" w:color="4F81BD" w:themeColor="accent1"/>
+          <w:right w:val="single" w:sz="8" w:space="0" w:color="4F81BD" w:themeColor="accent1"/>
+          <w:insideV w:val="single" w:sz="8" w:space="0" w:color="4F81BD" w:themeColor="accent1"/>
+        </w:tcBorders>
+      </w:tcPr>
+    </w:tblStylePr>
+  </w:style>
+  <w:style w:type="table" w:styleId="Gemiddeldearcering2-accent1">
+    <w:name w:val="Medium Shading 2 Accent 1"/>
+    <w:basedOn w:val="Standaardtabel"/>
+    <w:uiPriority w:val="64"/>
+    <w:rsid w:val="00755A71"/>
+    <w:pPr>
+      <w:spacing w:after="0" w:line="240" w:lineRule="auto"/>
+    </w:pPr>
+    <w:tblPr>
+      <w:tblStyleRowBandSize w:val="1"/>
+      <w:tblStyleColBandSize w:val="1"/>
+      <w:tblBorders>
+        <w:top w:val="single" w:sz="18" w:space="0" w:color="auto"/>
+        <w:bottom w:val="single" w:sz="18" w:space="0" w:color="auto"/>
+      </w:tblBorders>
+    </w:tblPr>
+    <w:tblStylePr w:type="firstRow">
+      <w:pPr>
+        <w:spacing w:before="0" w:after="0" w:line="240" w:lineRule="auto"/>
+      </w:pPr>
+      <w:rPr>
+        <w:b/>
+        <w:bCs/>
+        <w:color w:val="FFFFFF" w:themeColor="background1"/>
+      </w:rPr>
+      <w:tblPr/>
+      <w:tcPr>
+        <w:tcBorders>
+          <w:top w:val="single" w:sz="18" w:space="0" w:color="auto"/>
+          <w:left w:val="nil"/>
+          <w:bottom w:val="single" w:sz="18" w:space="0" w:color="auto"/>
+          <w:right w:val="nil"/>
+          <w:insideH w:val="nil"/>
+          <w:insideV w:val="nil"/>
+        </w:tcBorders>
+        <w:shd w:val="clear" w:color="auto" w:fill="4F81BD" w:themeFill="accent1"/>
+      </w:tcPr>
+    </w:tblStylePr>
+    <w:tblStylePr w:type="lastRow">
+      <w:pPr>
+        <w:spacing w:before="0" w:after="0" w:line="240" w:lineRule="auto"/>
+      </w:pPr>
+      <w:rPr>
+        <w:color w:val="auto"/>
+      </w:rPr>
+      <w:tblPr/>
+      <w:tcPr>
+        <w:tcBorders>
+          <w:top w:val="double" w:sz="6" w:space="0" w:color="auto"/>
+          <w:left w:val="nil"/>
+          <w:bottom w:val="single" w:sz="18" w:space="0" w:color="auto"/>
+          <w:right w:val="nil"/>
+          <w:insideH w:val="nil"/>
+          <w:insideV w:val="nil"/>
+        </w:tcBorders>
+        <w:shd w:val="clear" w:color="auto" w:fill="FFFFFF" w:themeFill="background1"/>
+      </w:tcPr>
+    </w:tblStylePr>
+    <w:tblStylePr w:type="firstCol">
+      <w:rPr>
+        <w:b/>
+        <w:bCs/>
+        <w:color w:val="FFFFFF" w:themeColor="background1"/>
+      </w:rPr>
+      <w:tblPr/>
+      <w:tcPr>
+        <w:tcBorders>
+          <w:top w:val="nil"/>
+          <w:left w:val="nil"/>
+          <w:bottom w:val="single" w:sz="18" w:space="0" w:color="auto"/>
+          <w:right w:val="nil"/>
+          <w:insideH w:val="nil"/>
+          <w:insideV w:val="nil"/>
+        </w:tcBorders>
+        <w:shd w:val="clear" w:color="auto" w:fill="4F81BD" w:themeFill="accent1"/>
+      </w:tcPr>
+    </w:tblStylePr>
+    <w:tblStylePr w:type="lastCol">
+      <w:rPr>
+        <w:b/>
+        <w:bCs/>
+        <w:color w:val="FFFFFF" w:themeColor="background1"/>
+      </w:rPr>
+      <w:tblPr/>
+      <w:tcPr>
+        <w:tcBorders>
+          <w:left w:val="nil"/>
+          <w:right w:val="nil"/>
+          <w:insideH w:val="nil"/>
+          <w:insideV w:val="nil"/>
+        </w:tcBorders>
+        <w:shd w:val="clear" w:color="auto" w:fill="4F81BD" w:themeFill="accent1"/>
+      </w:tcPr>
+    </w:tblStylePr>
+    <w:tblStylePr w:type="band1Vert">
+      <w:tblPr/>
+      <w:tcPr>
+        <w:tcBorders>
+          <w:left w:val="nil"/>
+          <w:right w:val="nil"/>
+          <w:insideH w:val="nil"/>
+          <w:insideV w:val="nil"/>
+        </w:tcBorders>
+        <w:shd w:val="clear" w:color="auto" w:fill="D8D8D8" w:themeFill="background1" w:themeFillShade="D8"/>
+      </w:tcPr>
+    </w:tblStylePr>
+    <w:tblStylePr w:type="band1Horz">
+      <w:tblPr/>
+      <w:tcPr>
+        <w:shd w:val="clear" w:color="auto" w:fill="D8D8D8" w:themeFill="background1" w:themeFillShade="D8"/>
+      </w:tcPr>
+    </w:tblStylePr>
+    <w:tblStylePr w:type="neCell">
+      <w:tblPr/>
+      <w:tcPr>
+        <w:tcBorders>
+          <w:top w:val="single" w:sz="18" w:space="0" w:color="auto"/>
+          <w:left w:val="nil"/>
+          <w:bottom w:val="single" w:sz="18" w:space="0" w:color="auto"/>
+          <w:right w:val="nil"/>
+          <w:insideH w:val="nil"/>
+          <w:insideV w:val="nil"/>
+        </w:tcBorders>
+      </w:tcPr>
+    </w:tblStylePr>
+    <w:tblStylePr w:type="nwCell">
+      <w:rPr>
+        <w:color w:val="FFFFFF" w:themeColor="background1"/>
+      </w:rPr>
+      <w:tblPr/>
+      <w:tcPr>
+        <w:tcBorders>
+          <w:top w:val="single" w:sz="18" w:space="0" w:color="auto"/>
+          <w:left w:val="nil"/>
+          <w:bottom w:val="single" w:sz="18" w:space="0" w:color="auto"/>
+          <w:right w:val="nil"/>
+          <w:insideH w:val="nil"/>
+          <w:insideV w:val="nil"/>
+        </w:tcBorders>
+      </w:tcPr>
+    </w:tblStylePr>
+  </w:style>
+  <w:style w:type="table" w:styleId="Gemiddeldelijst2-accent1">
+    <w:name w:val="Medium List 2 Accent 1"/>
+    <w:basedOn w:val="Standaardtabel"/>
+    <w:uiPriority w:val="66"/>
+    <w:rsid w:val="00755A71"/>
+    <w:pPr>
+      <w:spacing w:after="0" w:line="240" w:lineRule="auto"/>
+    </w:pPr>
+    <w:rPr>
+      <w:rFonts w:asciiTheme="majorHAnsi" w:eastAsiaTheme="majorEastAsia" w:hAnsiTheme="majorHAnsi" w:cstheme="majorBidi"/>
+      <w:color w:val="000000" w:themeColor="text1"/>
+    </w:rPr>
+    <w:tblPr>
+      <w:tblStyleRowBandSize w:val="1"/>
+      <w:tblStyleColBandSize w:val="1"/>
+      <w:tblBorders>
+        <w:top w:val="single" w:sz="8" w:space="0" w:color="4F81BD" w:themeColor="accent1"/>
+        <w:left w:val="single" w:sz="8" w:space="0" w:color="4F81BD" w:themeColor="accent1"/>
+        <w:bottom w:val="single" w:sz="8" w:space="0" w:color="4F81BD" w:themeColor="accent1"/>
+        <w:right w:val="single" w:sz="8" w:space="0" w:color="4F81BD" w:themeColor="accent1"/>
+      </w:tblBorders>
+    </w:tblPr>
+    <w:tblStylePr w:type="firstRow">
+      <w:rPr>
+        <w:sz w:val="24"/>
+        <w:szCs w:val="24"/>
+      </w:rPr>
+      <w:tblPr/>
+      <w:tcPr>
+        <w:tcBorders>
+          <w:top w:val="nil"/>
+          <w:left w:val="nil"/>
+          <w:bottom w:val="single" w:sz="24" w:space="0" w:color="4F81BD" w:themeColor="accent1"/>
+          <w:right w:val="nil"/>
+          <w:insideH w:val="nil"/>
+          <w:insideV w:val="nil"/>
+        </w:tcBorders>
+        <w:shd w:val="clear" w:color="auto" w:fill="FFFFFF" w:themeFill="background1"/>
+      </w:tcPr>
+    </w:tblStylePr>
+    <w:tblStylePr w:type="lastRow">
+      <w:tblPr/>
+      <w:tcPr>
+        <w:tcBorders>
+          <w:top w:val="single" w:sz="8" w:space="0" w:color="4F81BD" w:themeColor="accent1"/>
+          <w:left w:val="nil"/>
+          <w:bottom w:val="nil"/>
+          <w:right w:val="nil"/>
+          <w:insideH w:val="nil"/>
+          <w:insideV w:val="nil"/>
+        </w:tcBorders>
+        <w:shd w:val="clear" w:color="auto" w:fill="FFFFFF" w:themeFill="background1"/>
+      </w:tcPr>
+    </w:tblStylePr>
+    <w:tblStylePr w:type="firstCol">
+      <w:tblPr/>
+      <w:tcPr>
+        <w:tcBorders>
+          <w:top w:val="nil"/>
+          <w:left w:val="nil"/>
+          <w:bottom w:val="nil"/>
+          <w:right w:val="single" w:sz="8" w:space="0" w:color="4F81BD" w:themeColor="accent1"/>
+          <w:insideH w:val="nil"/>
+          <w:insideV w:val="nil"/>
+        </w:tcBorders>
+        <w:shd w:val="clear" w:color="auto" w:fill="FFFFFF" w:themeFill="background1"/>
+      </w:tcPr>
+    </w:tblStylePr>
+    <w:tblStylePr w:type="lastCol">
+      <w:tblPr/>
+      <w:tcPr>
+        <w:tcBorders>
+          <w:top w:val="nil"/>
+          <w:left w:val="single" w:sz="8" w:space="0" w:color="4F81BD" w:themeColor="accent1"/>
+          <w:bottom w:val="nil"/>
+          <w:right w:val="nil"/>
+          <w:insideH w:val="nil"/>
+          <w:insideV w:val="nil"/>
+        </w:tcBorders>
+        <w:shd w:val="clear" w:color="auto" w:fill="FFFFFF" w:themeFill="background1"/>
+      </w:tcPr>
+    </w:tblStylePr>
+    <w:tblStylePr w:type="band1Vert">
+      <w:tblPr/>
+      <w:tcPr>
+        <w:tcBorders>
+          <w:left w:val="nil"/>
+          <w:right w:val="nil"/>
+          <w:insideH w:val="nil"/>
+          <w:insideV w:val="nil"/>
+        </w:tcBorders>
+        <w:shd w:val="clear" w:color="auto" w:fill="D3DFEE" w:themeFill="accent1" w:themeFillTint="3F"/>
+      </w:tcPr>
+    </w:tblStylePr>
+    <w:tblStylePr w:type="band1Horz">
+      <w:tblPr/>
+      <w:tcPr>
+        <w:tcBorders>
+          <w:top w:val="nil"/>
+          <w:bottom w:val="nil"/>
+          <w:insideH w:val="nil"/>
+          <w:insideV w:val="nil"/>
+        </w:tcBorders>
+        <w:shd w:val="clear" w:color="auto" w:fill="D3DFEE" w:themeFill="accent1" w:themeFillTint="3F"/>
+      </w:tcPr>
+    </w:tblStylePr>
+    <w:tblStylePr w:type="nwCell">
+      <w:tblPr/>
+      <w:tcPr>
+        <w:shd w:val="clear" w:color="auto" w:fill="FFFFFF" w:themeFill="background1"/>
+      </w:tcPr>
+    </w:tblStylePr>
+    <w:tblStylePr w:type="swCell">
+      <w:tblPr/>
+      <w:tcPr>
+        <w:tcBorders>
+          <w:top w:val="nil"/>
+        </w:tcBorders>
+      </w:tcPr>
+    </w:tblStylePr>
+  </w:style>
+  <w:style w:type="table" w:styleId="Gemiddeldearcering1-accent1">
+    <w:name w:val="Medium Shading 1 Accent 1"/>
+    <w:basedOn w:val="Standaardtabel"/>
+    <w:uiPriority w:val="63"/>
+    <w:rsid w:val="00755A71"/>
+    <w:pPr>
+      <w:spacing w:after="0" w:line="240" w:lineRule="auto"/>
+    </w:pPr>
+    <w:tblPr>
+      <w:tblStyleRowBandSize w:val="1"/>
+      <w:tblStyleColBandSize w:val="1"/>
+      <w:tblBorders>
+        <w:top w:val="single" w:sz="8" w:space="0" w:color="7BA0CD" w:themeColor="accent1" w:themeTint="BF"/>
+        <w:left w:val="single" w:sz="8" w:space="0" w:color="7BA0CD" w:themeColor="accent1" w:themeTint="BF"/>
+        <w:bottom w:val="single" w:sz="8" w:space="0" w:color="7BA0CD" w:themeColor="accent1" w:themeTint="BF"/>
+        <w:right w:val="single" w:sz="8" w:space="0" w:color="7BA0CD" w:themeColor="accent1" w:themeTint="BF"/>
+        <w:insideH w:val="single" w:sz="8" w:space="0" w:color="7BA0CD" w:themeColor="accent1" w:themeTint="BF"/>
+      </w:tblBorders>
+    </w:tblPr>
+    <w:tblStylePr w:type="firstRow">
+      <w:pPr>
+        <w:spacing w:before="0" w:after="0" w:line="240" w:lineRule="auto"/>
+      </w:pPr>
+      <w:rPr>
+        <w:b/>
+        <w:bCs/>
+        <w:color w:val="FFFFFF" w:themeColor="background1"/>
+      </w:rPr>
+      <w:tblPr/>
+      <w:tcPr>
+        <w:tcBorders>
+          <w:top w:val="single" w:sz="8" w:space="0" w:color="7BA0CD" w:themeColor="accent1" w:themeTint="BF"/>
+          <w:left w:val="single" w:sz="8" w:space="0" w:color="7BA0CD" w:themeColor="accent1" w:themeTint="BF"/>
+          <w:bottom w:val="single" w:sz="8" w:space="0" w:color="7BA0CD" w:themeColor="accent1" w:themeTint="BF"/>
+          <w:right w:val="single" w:sz="8" w:space="0" w:color="7BA0CD" w:themeColor="accent1" w:themeTint="BF"/>
+          <w:insideH w:val="nil"/>
+          <w:insideV w:val="nil"/>
+        </w:tcBorders>
+        <w:shd w:val="clear" w:color="auto" w:fill="4F81BD" w:themeFill="accent1"/>
+      </w:tcPr>
+    </w:tblStylePr>
+    <w:tblStylePr w:type="lastRow">
+      <w:pPr>
+        <w:spacing w:before="0" w:after="0" w:line="240" w:lineRule="auto"/>
+      </w:pPr>
+      <w:rPr>
+        <w:b/>
+        <w:bCs/>
+      </w:rPr>
+      <w:tblPr/>
+      <w:tcPr>
+        <w:tcBorders>
+          <w:top w:val="double" w:sz="6" w:space="0" w:color="7BA0CD" w:themeColor="accent1" w:themeTint="BF"/>
+          <w:left w:val="single" w:sz="8" w:space="0" w:color="7BA0CD" w:themeColor="accent1" w:themeTint="BF"/>
+          <w:bottom w:val="single" w:sz="8" w:space="0" w:color="7BA0CD" w:themeColor="accent1" w:themeTint="BF"/>
+          <w:right w:val="single" w:sz="8" w:space="0" w:color="7BA0CD" w:themeColor="accent1" w:themeTint="BF"/>
+          <w:insideH w:val="nil"/>
+          <w:insideV w:val="nil"/>
+        </w:tcBorders>
+      </w:tcPr>
+    </w:tblStylePr>
+    <w:tblStylePr w:type="firstCol">
+      <w:rPr>
+        <w:b/>
+        <w:bCs/>
+      </w:rPr>
+    </w:tblStylePr>
+    <w:tblStylePr w:type="lastCol">
+      <w:rPr>
+        <w:b/>
+        <w:bCs/>
+      </w:rPr>
+    </w:tblStylePr>
+    <w:tblStylePr w:type="band1Vert">
+      <w:tblPr/>
+      <w:tcPr>
+        <w:shd w:val="clear" w:color="auto" w:fill="D3DFEE" w:themeFill="accent1" w:themeFillTint="3F"/>
+      </w:tcPr>
+    </w:tblStylePr>
+    <w:tblStylePr w:type="band1Horz">
+      <w:tblPr/>
+      <w:tcPr>
+        <w:tcBorders>
+          <w:insideH w:val="nil"/>
+          <w:insideV w:val="nil"/>
+        </w:tcBorders>
+        <w:shd w:val="clear" w:color="auto" w:fill="D3DFEE" w:themeFill="accent1" w:themeFillTint="3F"/>
+      </w:tcPr>
+    </w:tblStylePr>
+    <w:tblStylePr w:type="band2Horz">
+      <w:tblPr/>
+      <w:tcPr>
+        <w:tcBorders>
+          <w:insideH w:val="nil"/>
+          <w:insideV w:val="nil"/>
+        </w:tcBorders>
+      </w:tcPr>
+    </w:tblStylePr>
+  </w:style>
 </w:styles>
 </file>
 
@@ -3647,37 +5319,37 @@
     </dgm:pt>
   </dgm:ptLst>
   <dgm:cxnLst>
-    <dgm:cxn modelId="{22BE628A-18BC-4FF2-AB2D-345EAB1B6001}" type="presOf" srcId="{B5B879F4-5C22-41F5-ABC2-421B99565B8F}" destId="{EC611168-1894-482E-898C-405120223975}" srcOrd="0" destOrd="0" presId="urn:microsoft.com/office/officeart/2005/8/layout/cycle5"/>
     <dgm:cxn modelId="{99D9A0F8-C2C1-42BC-9CF9-90C435A97D73}" srcId="{92792585-24B5-4323-B34D-9BB7E272D64C}" destId="{E51096AB-B512-4487-92C9-4369F2C98375}" srcOrd="4" destOrd="0" parTransId="{A2FF80DC-E345-452F-8420-C7BC1D3AC043}" sibTransId="{316E1938-F86E-4051-B068-D9E2BFEEE302}"/>
-    <dgm:cxn modelId="{67D43B38-9EBE-4EF6-B710-BF40F6AC0F50}" type="presOf" srcId="{92792585-24B5-4323-B34D-9BB7E272D64C}" destId="{FC83BA6D-92F8-421D-B5DC-184634484D77}" srcOrd="0" destOrd="0" presId="urn:microsoft.com/office/officeart/2005/8/layout/cycle5"/>
-    <dgm:cxn modelId="{48C3E80C-8B21-4B92-9092-F249977E0110}" type="presOf" srcId="{698F9176-BA0C-4351-9FEF-83929C035D7D}" destId="{2865A137-1D37-46BF-8129-AF9BAE0EF776}" srcOrd="0" destOrd="0" presId="urn:microsoft.com/office/officeart/2005/8/layout/cycle5"/>
+    <dgm:cxn modelId="{2930E5D3-050E-4773-B00A-A225ADB341CB}" type="presOf" srcId="{2B92D4F3-6C38-40DC-8B82-3C42DE354040}" destId="{9E7F179E-7E00-4EA0-A260-2E7895017FEF}" srcOrd="0" destOrd="0" presId="urn:microsoft.com/office/officeart/2005/8/layout/cycle5"/>
+    <dgm:cxn modelId="{3D2208F6-CB1A-4A73-81B1-D1E6B5C1D2CE}" type="presOf" srcId="{6B4C9BFE-680F-440E-B3C6-CC05537FF1D8}" destId="{B1F844CB-1498-43D4-8E7F-6633545E9694}" srcOrd="0" destOrd="0" presId="urn:microsoft.com/office/officeart/2005/8/layout/cycle5"/>
+    <dgm:cxn modelId="{1411FAAB-8CC3-4C8A-BB94-3035535A8C85}" type="presOf" srcId="{316E1938-F86E-4051-B068-D9E2BFEEE302}" destId="{8E4E216C-5F47-44EF-AEF0-66F350F12FDE}" srcOrd="0" destOrd="0" presId="urn:microsoft.com/office/officeart/2005/8/layout/cycle5"/>
+    <dgm:cxn modelId="{23EF439C-BC8E-4045-A98F-4BF1EBE13F75}" type="presOf" srcId="{1B18CCD5-E4E2-4DB8-8C1B-42905D396999}" destId="{208B4263-7B5F-4D56-B8D3-8CD4BE8B6488}" srcOrd="0" destOrd="0" presId="urn:microsoft.com/office/officeart/2005/8/layout/cycle5"/>
+    <dgm:cxn modelId="{AF36A89D-32EB-4441-97C7-D3130DC89303}" type="presOf" srcId="{E04E8B9F-AE4E-4FA0-85DD-0B3EDC07FE3C}" destId="{0AFE4DE8-DB1F-4EF5-A8DC-8A31CF66E890}" srcOrd="0" destOrd="0" presId="urn:microsoft.com/office/officeart/2005/8/layout/cycle5"/>
     <dgm:cxn modelId="{19AF5A7B-01C0-4966-935F-1F2C18BF1724}" srcId="{92792585-24B5-4323-B34D-9BB7E272D64C}" destId="{E04E8B9F-AE4E-4FA0-85DD-0B3EDC07FE3C}" srcOrd="2" destOrd="0" parTransId="{0513C8FA-6D2C-49D2-B715-CE76DE21CD75}" sibTransId="{2B92D4F3-6C38-40DC-8B82-3C42DE354040}"/>
-    <dgm:cxn modelId="{B89733D2-7B91-41A8-BC0E-16F84D30D7FF}" type="presOf" srcId="{1B18CCD5-E4E2-4DB8-8C1B-42905D396999}" destId="{208B4263-7B5F-4D56-B8D3-8CD4BE8B6488}" srcOrd="0" destOrd="0" presId="urn:microsoft.com/office/officeart/2005/8/layout/cycle5"/>
     <dgm:cxn modelId="{498D4B8E-588A-461F-B46E-C6D746FCD7A8}" srcId="{92792585-24B5-4323-B34D-9BB7E272D64C}" destId="{2D9F2D96-794A-4246-94BB-A73F4082B030}" srcOrd="3" destOrd="0" parTransId="{CAD8F401-0903-4EC2-92E6-DB51C6FA0AB8}" sibTransId="{6B4C9BFE-680F-440E-B3C6-CC05537FF1D8}"/>
-    <dgm:cxn modelId="{84E1CA91-C6B9-4E9A-8517-0CC7840B45CE}" type="presOf" srcId="{2D9F2D96-794A-4246-94BB-A73F4082B030}" destId="{E816D67F-1151-4D9F-A486-7E695425E0F7}" srcOrd="0" destOrd="0" presId="urn:microsoft.com/office/officeart/2005/8/layout/cycle5"/>
-    <dgm:cxn modelId="{52847CDD-FBFC-4F24-AAEA-3AE2715F1548}" type="presOf" srcId="{6B4C9BFE-680F-440E-B3C6-CC05537FF1D8}" destId="{B1F844CB-1498-43D4-8E7F-6633545E9694}" srcOrd="0" destOrd="0" presId="urn:microsoft.com/office/officeart/2005/8/layout/cycle5"/>
     <dgm:cxn modelId="{1AA2A4A6-737B-43B6-A8FF-8FE1CF2F6510}" srcId="{92792585-24B5-4323-B34D-9BB7E272D64C}" destId="{B5B879F4-5C22-41F5-ABC2-421B99565B8F}" srcOrd="0" destOrd="0" parTransId="{FB8A2C34-F278-4415-920D-A6935B6D5F1C}" sibTransId="{1B18CCD5-E4E2-4DB8-8C1B-42905D396999}"/>
-    <dgm:cxn modelId="{5D8AC4B2-6778-4AF2-A4F1-2E202E11213F}" type="presOf" srcId="{E04E8B9F-AE4E-4FA0-85DD-0B3EDC07FE3C}" destId="{0AFE4DE8-DB1F-4EF5-A8DC-8A31CF66E890}" srcOrd="0" destOrd="0" presId="urn:microsoft.com/office/officeart/2005/8/layout/cycle5"/>
-    <dgm:cxn modelId="{55C16C6C-5245-4C4D-8918-83D2A5209ACD}" type="presOf" srcId="{316E1938-F86E-4051-B068-D9E2BFEEE302}" destId="{8E4E216C-5F47-44EF-AEF0-66F350F12FDE}" srcOrd="0" destOrd="0" presId="urn:microsoft.com/office/officeart/2005/8/layout/cycle5"/>
+    <dgm:cxn modelId="{B05B78E5-62D3-4BD5-87AC-87455938A80D}" type="presOf" srcId="{F79183A8-3B5F-4951-A4D5-D2794A8ED4CB}" destId="{E50BCF7F-F334-4ECA-8C78-B02C666C8B4C}" srcOrd="0" destOrd="0" presId="urn:microsoft.com/office/officeart/2005/8/layout/cycle5"/>
+    <dgm:cxn modelId="{0572F739-7B24-4079-8D33-131089E31B9B}" type="presOf" srcId="{698F9176-BA0C-4351-9FEF-83929C035D7D}" destId="{2865A137-1D37-46BF-8129-AF9BAE0EF776}" srcOrd="0" destOrd="0" presId="urn:microsoft.com/office/officeart/2005/8/layout/cycle5"/>
+    <dgm:cxn modelId="{80510D93-E93C-4293-AC1F-C80BBFD1D68D}" type="presOf" srcId="{B5B879F4-5C22-41F5-ABC2-421B99565B8F}" destId="{EC611168-1894-482E-898C-405120223975}" srcOrd="0" destOrd="0" presId="urn:microsoft.com/office/officeart/2005/8/layout/cycle5"/>
+    <dgm:cxn modelId="{7031E799-A865-468A-89CB-8281F3E0186D}" type="presOf" srcId="{92792585-24B5-4323-B34D-9BB7E272D64C}" destId="{FC83BA6D-92F8-421D-B5DC-184634484D77}" srcOrd="0" destOrd="0" presId="urn:microsoft.com/office/officeart/2005/8/layout/cycle5"/>
     <dgm:cxn modelId="{3EF67851-CA2F-40E4-BF00-C5B367D84909}" srcId="{92792585-24B5-4323-B34D-9BB7E272D64C}" destId="{F79183A8-3B5F-4951-A4D5-D2794A8ED4CB}" srcOrd="1" destOrd="0" parTransId="{E2F32439-F982-4027-92A2-99DFCD5B3892}" sibTransId="{698F9176-BA0C-4351-9FEF-83929C035D7D}"/>
-    <dgm:cxn modelId="{15EDF1F9-5BF3-485E-B231-6DC1822AF0B0}" type="presOf" srcId="{2B92D4F3-6C38-40DC-8B82-3C42DE354040}" destId="{9E7F179E-7E00-4EA0-A260-2E7895017FEF}" srcOrd="0" destOrd="0" presId="urn:microsoft.com/office/officeart/2005/8/layout/cycle5"/>
-    <dgm:cxn modelId="{C6A686E8-3061-4772-9C0D-37730073E8B9}" type="presOf" srcId="{F79183A8-3B5F-4951-A4D5-D2794A8ED4CB}" destId="{E50BCF7F-F334-4ECA-8C78-B02C666C8B4C}" srcOrd="0" destOrd="0" presId="urn:microsoft.com/office/officeart/2005/8/layout/cycle5"/>
-    <dgm:cxn modelId="{DD7F5F17-777D-46C1-A297-84D48991DEB3}" type="presOf" srcId="{E51096AB-B512-4487-92C9-4369F2C98375}" destId="{693C1DF7-A358-4E84-A98E-78EA6D150C5A}" srcOrd="0" destOrd="0" presId="urn:microsoft.com/office/officeart/2005/8/layout/cycle5"/>
-    <dgm:cxn modelId="{7C8042F7-8B6E-4F3B-B1AB-5B3263F54C08}" type="presParOf" srcId="{FC83BA6D-92F8-421D-B5DC-184634484D77}" destId="{EC611168-1894-482E-898C-405120223975}" srcOrd="0" destOrd="0" presId="urn:microsoft.com/office/officeart/2005/8/layout/cycle5"/>
-    <dgm:cxn modelId="{B62BAC2A-27DC-47A3-B1E3-7742625FC31D}" type="presParOf" srcId="{FC83BA6D-92F8-421D-B5DC-184634484D77}" destId="{83951DFC-FD47-42AF-B28B-24DB7FA7DDB3}" srcOrd="1" destOrd="0" presId="urn:microsoft.com/office/officeart/2005/8/layout/cycle5"/>
-    <dgm:cxn modelId="{0F3D0B77-EB4B-45E3-9379-FC757EB6B9A8}" type="presParOf" srcId="{FC83BA6D-92F8-421D-B5DC-184634484D77}" destId="{208B4263-7B5F-4D56-B8D3-8CD4BE8B6488}" srcOrd="2" destOrd="0" presId="urn:microsoft.com/office/officeart/2005/8/layout/cycle5"/>
-    <dgm:cxn modelId="{919FC0EE-25B7-495C-A0B3-63663D81C902}" type="presParOf" srcId="{FC83BA6D-92F8-421D-B5DC-184634484D77}" destId="{E50BCF7F-F334-4ECA-8C78-B02C666C8B4C}" srcOrd="3" destOrd="0" presId="urn:microsoft.com/office/officeart/2005/8/layout/cycle5"/>
-    <dgm:cxn modelId="{66C3C460-9CF4-4A68-A58D-D0CE55686A7B}" type="presParOf" srcId="{FC83BA6D-92F8-421D-B5DC-184634484D77}" destId="{D6343918-B53A-4B55-8E0D-5A626CAD65EB}" srcOrd="4" destOrd="0" presId="urn:microsoft.com/office/officeart/2005/8/layout/cycle5"/>
-    <dgm:cxn modelId="{B3C9A28B-3848-4B5D-B99E-4E178411D160}" type="presParOf" srcId="{FC83BA6D-92F8-421D-B5DC-184634484D77}" destId="{2865A137-1D37-46BF-8129-AF9BAE0EF776}" srcOrd="5" destOrd="0" presId="urn:microsoft.com/office/officeart/2005/8/layout/cycle5"/>
-    <dgm:cxn modelId="{591777F6-0325-44BB-BCA2-FC11F0AB084F}" type="presParOf" srcId="{FC83BA6D-92F8-421D-B5DC-184634484D77}" destId="{0AFE4DE8-DB1F-4EF5-A8DC-8A31CF66E890}" srcOrd="6" destOrd="0" presId="urn:microsoft.com/office/officeart/2005/8/layout/cycle5"/>
-    <dgm:cxn modelId="{AE737508-7829-4EF6-B35B-16A771AA95AE}" type="presParOf" srcId="{FC83BA6D-92F8-421D-B5DC-184634484D77}" destId="{4C5AAAEB-C72C-4795-866D-C99628D2C4D3}" srcOrd="7" destOrd="0" presId="urn:microsoft.com/office/officeart/2005/8/layout/cycle5"/>
-    <dgm:cxn modelId="{5BF4B91B-2C3B-4C92-8905-E3D68C1AFCCD}" type="presParOf" srcId="{FC83BA6D-92F8-421D-B5DC-184634484D77}" destId="{9E7F179E-7E00-4EA0-A260-2E7895017FEF}" srcOrd="8" destOrd="0" presId="urn:microsoft.com/office/officeart/2005/8/layout/cycle5"/>
-    <dgm:cxn modelId="{EC12FBB3-5891-4886-A939-00F24822E65A}" type="presParOf" srcId="{FC83BA6D-92F8-421D-B5DC-184634484D77}" destId="{E816D67F-1151-4D9F-A486-7E695425E0F7}" srcOrd="9" destOrd="0" presId="urn:microsoft.com/office/officeart/2005/8/layout/cycle5"/>
-    <dgm:cxn modelId="{90311ECB-D582-4765-AF44-C5F844028EE8}" type="presParOf" srcId="{FC83BA6D-92F8-421D-B5DC-184634484D77}" destId="{7F8560C2-DA8B-487C-818F-BD5DDB147BBC}" srcOrd="10" destOrd="0" presId="urn:microsoft.com/office/officeart/2005/8/layout/cycle5"/>
-    <dgm:cxn modelId="{50551B79-44CB-45B8-BEEE-7CE11A789581}" type="presParOf" srcId="{FC83BA6D-92F8-421D-B5DC-184634484D77}" destId="{B1F844CB-1498-43D4-8E7F-6633545E9694}" srcOrd="11" destOrd="0" presId="urn:microsoft.com/office/officeart/2005/8/layout/cycle5"/>
-    <dgm:cxn modelId="{83CD7372-2F4F-4251-9875-3AAABCC46C32}" type="presParOf" srcId="{FC83BA6D-92F8-421D-B5DC-184634484D77}" destId="{693C1DF7-A358-4E84-A98E-78EA6D150C5A}" srcOrd="12" destOrd="0" presId="urn:microsoft.com/office/officeart/2005/8/layout/cycle5"/>
-    <dgm:cxn modelId="{8C454335-5B78-4839-8FE1-E4EE1B86E3C1}" type="presParOf" srcId="{FC83BA6D-92F8-421D-B5DC-184634484D77}" destId="{140BD655-0E7C-4B27-B024-5C53794F9CB9}" srcOrd="13" destOrd="0" presId="urn:microsoft.com/office/officeart/2005/8/layout/cycle5"/>
-    <dgm:cxn modelId="{19A38EA4-3937-43DA-AF43-05355B7A370B}" type="presParOf" srcId="{FC83BA6D-92F8-421D-B5DC-184634484D77}" destId="{8E4E216C-5F47-44EF-AEF0-66F350F12FDE}" srcOrd="14" destOrd="0" presId="urn:microsoft.com/office/officeart/2005/8/layout/cycle5"/>
+    <dgm:cxn modelId="{42C3934E-0574-4EDA-9E2B-844E7B06002C}" type="presOf" srcId="{E51096AB-B512-4487-92C9-4369F2C98375}" destId="{693C1DF7-A358-4E84-A98E-78EA6D150C5A}" srcOrd="0" destOrd="0" presId="urn:microsoft.com/office/officeart/2005/8/layout/cycle5"/>
+    <dgm:cxn modelId="{1CC1E423-1E98-48E4-A75D-38FBDB340803}" type="presOf" srcId="{2D9F2D96-794A-4246-94BB-A73F4082B030}" destId="{E816D67F-1151-4D9F-A486-7E695425E0F7}" srcOrd="0" destOrd="0" presId="urn:microsoft.com/office/officeart/2005/8/layout/cycle5"/>
+    <dgm:cxn modelId="{551FA7E9-EC3A-435B-A712-55FD8456C804}" type="presParOf" srcId="{FC83BA6D-92F8-421D-B5DC-184634484D77}" destId="{EC611168-1894-482E-898C-405120223975}" srcOrd="0" destOrd="0" presId="urn:microsoft.com/office/officeart/2005/8/layout/cycle5"/>
+    <dgm:cxn modelId="{212BBB50-4E1C-433B-9655-D66FD42657D8}" type="presParOf" srcId="{FC83BA6D-92F8-421D-B5DC-184634484D77}" destId="{83951DFC-FD47-42AF-B28B-24DB7FA7DDB3}" srcOrd="1" destOrd="0" presId="urn:microsoft.com/office/officeart/2005/8/layout/cycle5"/>
+    <dgm:cxn modelId="{6BEBA95D-316C-42F6-86C3-A58A411CEF13}" type="presParOf" srcId="{FC83BA6D-92F8-421D-B5DC-184634484D77}" destId="{208B4263-7B5F-4D56-B8D3-8CD4BE8B6488}" srcOrd="2" destOrd="0" presId="urn:microsoft.com/office/officeart/2005/8/layout/cycle5"/>
+    <dgm:cxn modelId="{5C769A69-C97A-4C6E-B7BB-21539F4ECA13}" type="presParOf" srcId="{FC83BA6D-92F8-421D-B5DC-184634484D77}" destId="{E50BCF7F-F334-4ECA-8C78-B02C666C8B4C}" srcOrd="3" destOrd="0" presId="urn:microsoft.com/office/officeart/2005/8/layout/cycle5"/>
+    <dgm:cxn modelId="{A529E866-53DD-4725-9427-F0DD72A95BF7}" type="presParOf" srcId="{FC83BA6D-92F8-421D-B5DC-184634484D77}" destId="{D6343918-B53A-4B55-8E0D-5A626CAD65EB}" srcOrd="4" destOrd="0" presId="urn:microsoft.com/office/officeart/2005/8/layout/cycle5"/>
+    <dgm:cxn modelId="{731D7C31-BE73-4014-BFAE-7E7FBBFC4AE9}" type="presParOf" srcId="{FC83BA6D-92F8-421D-B5DC-184634484D77}" destId="{2865A137-1D37-46BF-8129-AF9BAE0EF776}" srcOrd="5" destOrd="0" presId="urn:microsoft.com/office/officeart/2005/8/layout/cycle5"/>
+    <dgm:cxn modelId="{C1DB50C3-DA8E-40AD-9F69-DAFE6F1527A8}" type="presParOf" srcId="{FC83BA6D-92F8-421D-B5DC-184634484D77}" destId="{0AFE4DE8-DB1F-4EF5-A8DC-8A31CF66E890}" srcOrd="6" destOrd="0" presId="urn:microsoft.com/office/officeart/2005/8/layout/cycle5"/>
+    <dgm:cxn modelId="{D6601E86-3F71-4AC3-AC6B-80DFE43AC23B}" type="presParOf" srcId="{FC83BA6D-92F8-421D-B5DC-184634484D77}" destId="{4C5AAAEB-C72C-4795-866D-C99628D2C4D3}" srcOrd="7" destOrd="0" presId="urn:microsoft.com/office/officeart/2005/8/layout/cycle5"/>
+    <dgm:cxn modelId="{26BBBE0A-CC8E-4BDB-859E-6598E40A1BB0}" type="presParOf" srcId="{FC83BA6D-92F8-421D-B5DC-184634484D77}" destId="{9E7F179E-7E00-4EA0-A260-2E7895017FEF}" srcOrd="8" destOrd="0" presId="urn:microsoft.com/office/officeart/2005/8/layout/cycle5"/>
+    <dgm:cxn modelId="{1ACDA949-D3EF-47A0-894C-A938626F6C90}" type="presParOf" srcId="{FC83BA6D-92F8-421D-B5DC-184634484D77}" destId="{E816D67F-1151-4D9F-A486-7E695425E0F7}" srcOrd="9" destOrd="0" presId="urn:microsoft.com/office/officeart/2005/8/layout/cycle5"/>
+    <dgm:cxn modelId="{B8027231-4A0F-464A-904E-9C3C479280DB}" type="presParOf" srcId="{FC83BA6D-92F8-421D-B5DC-184634484D77}" destId="{7F8560C2-DA8B-487C-818F-BD5DDB147BBC}" srcOrd="10" destOrd="0" presId="urn:microsoft.com/office/officeart/2005/8/layout/cycle5"/>
+    <dgm:cxn modelId="{ADE1A347-6152-4C74-8550-F8136EF4CDDD}" type="presParOf" srcId="{FC83BA6D-92F8-421D-B5DC-184634484D77}" destId="{B1F844CB-1498-43D4-8E7F-6633545E9694}" srcOrd="11" destOrd="0" presId="urn:microsoft.com/office/officeart/2005/8/layout/cycle5"/>
+    <dgm:cxn modelId="{347525D7-F9BB-4A91-A76E-243D9408C677}" type="presParOf" srcId="{FC83BA6D-92F8-421D-B5DC-184634484D77}" destId="{693C1DF7-A358-4E84-A98E-78EA6D150C5A}" srcOrd="12" destOrd="0" presId="urn:microsoft.com/office/officeart/2005/8/layout/cycle5"/>
+    <dgm:cxn modelId="{C40BC8D7-4DD1-4FA2-A610-1FE42334F7B5}" type="presParOf" srcId="{FC83BA6D-92F8-421D-B5DC-184634484D77}" destId="{140BD655-0E7C-4B27-B024-5C53794F9CB9}" srcOrd="13" destOrd="0" presId="urn:microsoft.com/office/officeart/2005/8/layout/cycle5"/>
+    <dgm:cxn modelId="{35B5420C-191F-4B3E-9101-0F990346B7D0}" type="presParOf" srcId="{FC83BA6D-92F8-421D-B5DC-184634484D77}" destId="{8E4E216C-5F47-44EF-AEF0-66F350F12FDE}" srcOrd="14" destOrd="0" presId="urn:microsoft.com/office/officeart/2005/8/layout/cycle5"/>
   </dgm:cxnLst>
   <dgm:bg/>
   <dgm:whole/>
@@ -6093,7 +7765,7 @@
 </file>
 
 <file path=customXml/itemProps1.xml><?xml version="1.0" encoding="utf-8"?>
-<ds:datastoreItem xmlns:ds="http://schemas.openxmlformats.org/officeDocument/2006/customXml" ds:itemID="{C59F3558-F90E-4F30-A247-40E2F911A0DD}">
+<ds:datastoreItem xmlns:ds="http://schemas.openxmlformats.org/officeDocument/2006/customXml" ds:itemID="{E55687CD-F8D4-4299-80B9-8CE90646C12A}">
   <ds:schemaRefs>
     <ds:schemaRef ds:uri="http://schemas.openxmlformats.org/officeDocument/2006/bibliography"/>
   </ds:schemaRefs>

</xml_diff>

<commit_message>
Herindeling van de nieuwste hoofdstukken.
</commit_message>
<xml_diff>
--- a/documents/Beeldherkenning/Beeld Herkenning.docx
+++ b/documents/Beeldherkenning/Beeld Herkenning.docx
@@ -29,8 +29,29 @@
       <w:r>
         <w:t xml:space="preserve">A Survey on Object </w:t>
       </w:r>
-      <w:r>
-        <w:t xml:space="preserve">Detection and Tracking Methods </w:t>
+      <w:proofErr w:type="spellStart"/>
+      <w:r>
+        <w:t>Detection</w:t>
+      </w:r>
+      <w:proofErr w:type="spellEnd"/>
+      <w:r>
+        <w:t xml:space="preserve"> </w:t>
+      </w:r>
+      <w:proofErr w:type="spellStart"/>
+      <w:r>
+        <w:t>and</w:t>
+      </w:r>
+      <w:proofErr w:type="spellEnd"/>
+      <w:r>
+        <w:t xml:space="preserve"> Tracking </w:t>
+      </w:r>
+      <w:proofErr w:type="spellStart"/>
+      <w:r>
+        <w:t>Methods</w:t>
+      </w:r>
+      <w:proofErr w:type="spellEnd"/>
+      <w:r>
+        <w:t xml:space="preserve"> </w:t>
       </w:r>
       <w:sdt>
         <w:sdtPr>
@@ -174,7 +195,23 @@
         <w:t xml:space="preserve"> </w:t>
       </w:r>
       <w:r>
-        <w:t>(false positive).</w:t>
+        <w:t>(</w:t>
+      </w:r>
+      <w:proofErr w:type="spellStart"/>
+      <w:r>
+        <w:t>false</w:t>
+      </w:r>
+      <w:proofErr w:type="spellEnd"/>
+      <w:r>
+        <w:t xml:space="preserve"> </w:t>
+      </w:r>
+      <w:proofErr w:type="spellStart"/>
+      <w:r>
+        <w:t>positive</w:t>
+      </w:r>
+      <w:proofErr w:type="spellEnd"/>
+      <w:r>
+        <w:t>).</w:t>
       </w:r>
     </w:p>
     <w:p>
@@ -297,6 +334,52 @@
     </w:p>
     <w:p>
       <w:pPr>
+        <w:pStyle w:val="Kop4"/>
+      </w:pPr>
+      <w:r>
+        <w:t>Vergelijking</w:t>
+      </w:r>
+    </w:p>
+    <w:p>
+      <w:r>
+        <w:t>Voor het opvangen</w:t>
+      </w:r>
+      <w:r>
+        <w:t xml:space="preserve"> van het beeld materiaal moet </w:t>
+      </w:r>
+      <w:r>
+        <w:t xml:space="preserve"> gelet worden op het feit dat het resultaat in 3D zal moeten zijn. Geen van de beschreven methode zal dit met een enkel meetpunt een 3D locatie kunnen berekenen.</w:t>
+      </w:r>
+    </w:p>
+    <w:p>
+      <w:r>
+        <w:t>Om dit correct te laten werke</w:t>
+      </w:r>
+      <w:r>
+        <w:t>n met een 3D omgeving zullen 2 meet punten</w:t>
+      </w:r>
+      <w:r>
+        <w:t xml:space="preserve"> nodig zijn om de locatie vast te stellen.</w:t>
+      </w:r>
+    </w:p>
+    <w:p>
+      <w:pPr>
+        <w:rPr>
+          <w:color w:val="FF0000"/>
+        </w:rPr>
+      </w:pPr>
+      <w:r>
+        <w:t xml:space="preserve">Een manier om dit te realiseren is een opstelling met een camera recht boven de tafel, waar een breedte en lengte locatie mee gedetecteerd kan worden. Vervolgens is er een zijcamera nodig om de hoogte te registreren. De beelden van de camera’s kunnen op een andere manier verwerkt worden.  </w:t>
+      </w:r>
+      <w:r>
+        <w:rPr>
+          <w:color w:val="FF0000"/>
+        </w:rPr>
+        <w:t xml:space="preserve">//PLAATJE? </w:t>
+      </w:r>
+    </w:p>
+    <w:p>
+      <w:pPr>
         <w:pStyle w:val="Kop3"/>
       </w:pPr>
       <w:r>
@@ -321,13 +404,23 @@
       <w:r>
         <w:t xml:space="preserve">Frame </w:t>
       </w:r>
+      <w:proofErr w:type="spellStart"/>
       <w:r>
         <w:t>Differencing</w:t>
       </w:r>
+      <w:proofErr w:type="spellEnd"/>
     </w:p>
     <w:p>
       <w:r>
-        <w:t xml:space="preserve">Met Frame Differencing wordt het huidige beeld vergeleken met een voorgaand beeld. Ieder verschil dat ontstaat is een mogelijke positie van een bewegend object. Doordat </w:t>
+        <w:t xml:space="preserve">Met Frame </w:t>
+      </w:r>
+      <w:proofErr w:type="spellStart"/>
+      <w:r>
+        <w:t>Differencing</w:t>
+      </w:r>
+      <w:proofErr w:type="spellEnd"/>
+      <w:r>
+        <w:t xml:space="preserve"> wordt het huidige beeld vergeleken met een voorgaand beeld. Ieder verschil dat ontstaat is een mogelijke positie van een bewegend object. Doordat </w:t>
       </w:r>
       <w:r>
         <w:t>deze methode</w:t>
@@ -363,8 +456,13 @@
         <w:pStyle w:val="Kop4"/>
       </w:pPr>
       <w:r>
-        <w:t>Background substraction</w:t>
-      </w:r>
+        <w:t xml:space="preserve">Background </w:t>
+      </w:r>
+      <w:proofErr w:type="spellStart"/>
+      <w:r>
+        <w:t>substraction</w:t>
+      </w:r>
+      <w:proofErr w:type="spellEnd"/>
     </w:p>
     <w:p>
       <w:r>
@@ -399,27 +497,78 @@
     </w:p>
     <w:p>
       <w:r>
-        <w:t>Ten slotte kan de locatie worden ingeschat op basis van een kleur. Dit houdt in dat ieder deel van het beeld, dat niet aan de kleurvereisten voldoet, genegeerd zal worden. De resterende informatie zal een mogelijke positie zijn van een object. Deze methode vereist ook dat er weinig objecten met een soortgelijke kleur aanwezig zijn in de omgeving. Ook kan een verschil in het lichtniveau een probleem opleveren voor het systeem.</w:t>
+        <w:t xml:space="preserve">Ten slotte kan de locatie worden ingeschat op basis van een kleur. Dit houdt in dat ieder deel van het beeld, dat niet aan de kleurvereisten voldoet, genegeerd zal worden. De resterende informatie zal een mogelijke positie zijn van een object. Deze methode vereist ook dat er weinig objecten met een </w:t>
+      </w:r>
+      <w:r>
+        <w:lastRenderedPageBreak/>
+        <w:t>soortgelijke kleur aanwezig zijn in de omgeving. Ook kan een verschil in het lichtniveau een probleem opleveren voor het systeem.</w:t>
       </w:r>
     </w:p>
     <w:p>
       <w:pPr>
         <w:pStyle w:val="Kop4"/>
       </w:pPr>
-      <w:r>
-        <w:t xml:space="preserve">Canny </w:t>
-      </w:r>
-      <w:r>
-        <w:t xml:space="preserve">Edge Detection </w:t>
+      <w:proofErr w:type="spellStart"/>
+      <w:r>
+        <w:t>Canny</w:t>
+      </w:r>
+      <w:proofErr w:type="spellEnd"/>
+      <w:r>
+        <w:t xml:space="preserve"> </w:t>
+      </w:r>
+      <w:proofErr w:type="spellStart"/>
+      <w:r>
+        <w:t>Edge</w:t>
+      </w:r>
+      <w:proofErr w:type="spellEnd"/>
+      <w:r>
+        <w:t xml:space="preserve"> </w:t>
+      </w:r>
+      <w:proofErr w:type="spellStart"/>
+      <w:r>
+        <w:t>Detection</w:t>
+      </w:r>
+      <w:proofErr w:type="spellEnd"/>
+      <w:r>
+        <w:t xml:space="preserve"> </w:t>
       </w:r>
     </w:p>
     <w:p>
       <w:r>
-        <w:t xml:space="preserve">Objecten als een geheel herkennen is een ingewikkeld process voor een computer. </w:t>
-      </w:r>
-      <w:r>
-        <w:t>Een manier om het eenvoudiger te maken is het toepassen van Canny Edge Detection</w:t>
-      </w:r>
+        <w:t xml:space="preserve">Objecten als een geheel herkennen is een ingewikkeld </w:t>
+      </w:r>
+      <w:proofErr w:type="spellStart"/>
+      <w:r>
+        <w:t>process</w:t>
+      </w:r>
+      <w:proofErr w:type="spellEnd"/>
+      <w:r>
+        <w:t xml:space="preserve"> voor een computer. </w:t>
+      </w:r>
+      <w:r>
+        <w:t xml:space="preserve">Een manier om het eenvoudiger te maken is het toepassen van </w:t>
+      </w:r>
+      <w:proofErr w:type="spellStart"/>
+      <w:r>
+        <w:t>Canny</w:t>
+      </w:r>
+      <w:proofErr w:type="spellEnd"/>
+      <w:r>
+        <w:t xml:space="preserve"> </w:t>
+      </w:r>
+      <w:proofErr w:type="spellStart"/>
+      <w:r>
+        <w:t>Edge</w:t>
+      </w:r>
+      <w:proofErr w:type="spellEnd"/>
+      <w:r>
+        <w:t xml:space="preserve"> </w:t>
+      </w:r>
+      <w:proofErr w:type="spellStart"/>
+      <w:r>
+        <w:t>Detection</w:t>
+      </w:r>
+      <w:proofErr w:type="spellEnd"/>
       <w:sdt>
         <w:sdtPr>
           <w:id w:val="-495659628"/>
@@ -447,7 +596,15 @@
         </w:sdtContent>
       </w:sdt>
       <w:r>
-        <w:t>. Dit algoritme gebruikt een Gaussian Filter</w:t>
+        <w:t xml:space="preserve">. Dit algoritme gebruikt een </w:t>
+      </w:r>
+      <w:proofErr w:type="spellStart"/>
+      <w:r>
+        <w:t>Gaussian</w:t>
+      </w:r>
+      <w:proofErr w:type="spellEnd"/>
+      <w:r>
+        <w:t xml:space="preserve"> Filter</w:t>
       </w:r>
       <w:r>
         <w:t xml:space="preserve"> </w:t>
@@ -462,809 +619,18 @@
         <w:t xml:space="preserve"> Daarentegen is het vrij ongevoelig voor verschillen in lichtsterkte.</w:t>
       </w:r>
     </w:p>
-    <w:p>
-      <w:pPr>
-        <w:pStyle w:val="Kop3"/>
-      </w:pPr>
-      <w:r>
-        <w:lastRenderedPageBreak/>
-        <w:t>Herkenning van het object</w:t>
-      </w:r>
-      <w:r>
-        <w:t xml:space="preserve"> </w:t>
-      </w:r>
-      <w:r>
-        <w:t>(Object Classificatie)</w:t>
-      </w:r>
-      <w:r>
-        <w:t xml:space="preserve"> en vaststellen positie</w:t>
-      </w:r>
-    </w:p>
-    <w:p>
-      <w:r>
-        <w:t xml:space="preserve">Rafeal Nieto heeft een overzicht gemaakt van mogelijke Object </w:t>
-      </w:r>
-      <w:r>
-        <w:t>classificatie</w:t>
-      </w:r>
-      <w:r>
-        <w:t xml:space="preserve"> technieken die worden gebruikt in zijn Master Thesis</w:t>
-      </w:r>
-      <w:sdt>
-        <w:sdtPr>
-          <w:id w:val="-278648226"/>
-          <w:citation/>
-        </w:sdtPr>
-        <w:sdtContent>
-          <w:r>
-            <w:fldChar w:fldCharType="begin"/>
-          </w:r>
-          <w:r>
-            <w:instrText xml:space="preserve"> CITATION Raf13 \l 1043 </w:instrText>
-          </w:r>
-          <w:r>
-            <w:fldChar w:fldCharType="separate"/>
-          </w:r>
-          <w:r>
-            <w:rPr>
-              <w:noProof/>
-            </w:rPr>
-            <w:t xml:space="preserve"> (Nieto, 2013)</w:t>
-          </w:r>
-          <w:r>
-            <w:fldChar w:fldCharType="end"/>
-          </w:r>
-        </w:sdtContent>
-      </w:sdt>
-      <w:r>
-        <w:t xml:space="preserve"> heeft omschreven.</w:t>
-      </w:r>
-      <w:r>
-        <w:t xml:space="preserve"> Hieronder staat een beknopt overzicht van deze methoden.</w:t>
-      </w:r>
-    </w:p>
+    <w:p/>
     <w:p>
       <w:pPr>
         <w:pStyle w:val="Kop4"/>
       </w:pPr>
       <w:r>
-        <w:t>Template Matching</w:t>
+        <w:t>Vergelijking</w:t>
       </w:r>
     </w:p>
     <w:p>
       <w:r>
-        <w:t>Bij Template Matching wordt op een beeld het juiste object opgespoord door deze te vergelijken met een vooraf gesteld beeld</w:t>
-      </w:r>
-      <w:r>
-        <w:t xml:space="preserve"> </w:t>
-      </w:r>
-      <w:r>
-        <w:t>(template)</w:t>
-      </w:r>
-      <w:r>
-        <w:t xml:space="preserve">. </w:t>
-      </w:r>
-      <w:r>
-        <w:t xml:space="preserve">Dit wordt gedaan door een </w:t>
-      </w:r>
-      <w:r>
-        <w:t>c</w:t>
-      </w:r>
-      <w:r>
-        <w:t>onvolutie</w:t>
-      </w:r>
-      <w:r>
-        <w:t xml:space="preserve"> </w:t>
-      </w:r>
-      <w:r>
-        <w:t>(</w:t>
-      </w:r>
-      <w:r>
-        <w:t>Berekening van de overlap van twee signalen, of beelden</w:t>
-      </w:r>
-      <w:r>
-        <w:rPr>
-          <w:color w:val="FF0000"/>
-        </w:rPr>
-        <w:t xml:space="preserve"> </w:t>
-      </w:r>
-      <w:sdt>
-        <w:sdtPr>
-          <w:id w:val="413052405"/>
-          <w:citation/>
-        </w:sdtPr>
-        <w:sdtContent>
-          <w:r>
-            <w:fldChar w:fldCharType="begin"/>
-          </w:r>
-          <w:r>
-            <w:instrText xml:space="preserve"> CITATION Con15 \l 1043 </w:instrText>
-          </w:r>
-          <w:r>
-            <w:fldChar w:fldCharType="separate"/>
-          </w:r>
-          <w:r>
-            <w:rPr>
-              <w:noProof/>
-            </w:rPr>
-            <w:t>(Convolution, 2015)</w:t>
-          </w:r>
-          <w:r>
-            <w:fldChar w:fldCharType="end"/>
-          </w:r>
-        </w:sdtContent>
-      </w:sdt>
-      <w:r>
-        <w:t>) uit te rekenen en de locatie met de hoogste convolutie waarde is het object dat gevonden dient te worden.</w:t>
-      </w:r>
-    </w:p>
-    <w:p>
-      <w:r>
-        <w:t>Doordat het algoritme uit weinig stappen bestaat is het eenvoud</w:t>
-      </w:r>
-      <w:r>
-        <w:t>ig toe te passen. Deze methode verwerkt zijn gegevens snel genoeg om in een real-time applicatie te kunnen draaien.</w:t>
-      </w:r>
-    </w:p>
-    <w:p>
-      <w:r>
-        <w:t>Echter kan het algoritme niet goed tegen transformaties van het doelobject (Vervormingen, rotaties en verandering in formaat). Deze problemen zullen niet veel voorkomen bij de ping pong bal doordat deze ten alle tijden rond zullen zijn.</w:t>
-      </w:r>
-    </w:p>
-    <w:p>
-      <w:r>
-        <w:t>Verder kunnen problemen ontstaan wanneer de kleur van het object afwijkt van de template. Dit kan komen door bijvoorbeeld de belichting van het object. Dit probleem kan echter opgelost worden in de Object Detectie stap.</w:t>
-      </w:r>
-    </w:p>
-    <w:p>
-      <w:pPr>
-        <w:pStyle w:val="Kop4"/>
-      </w:pPr>
-      <w:r>
-        <w:t>Mean-Shift</w:t>
-      </w:r>
-    </w:p>
-    <w:p>
-      <w:r>
-        <w:t>Mean Shift beschrijft een proces waarbij de nieuwe locatie wordt uitgerekend aan de hand van een eerdere positie in combinatie met een herkenningspunt. Dit herkenningspunt kan een template, een kleur combinatie of een andere herkenningspunt</w:t>
-      </w:r>
-      <w:r>
-        <w:t xml:space="preserve"> </w:t>
-      </w:r>
-      <w:r>
-        <w:t>zijn.</w:t>
-      </w:r>
-    </w:p>
-    <w:p>
-      <w:r>
-        <w:t xml:space="preserve">Het algoritme rekent locaties uit die overeenkomen met het herkenningspunt. Echter is deze herkenning niet zo strikt als bij template matches, waarbij iedere de volledige overeenkomst telt, maar in plaats hiervan zullen alle overeenkomsten gemarkeerd worden. Vervolgens wordt de </w:t>
-      </w:r>
-      <w:r>
-        <w:t xml:space="preserve">Epanechnikov </w:t>
-      </w:r>
-      <w:r>
-        <w:t xml:space="preserve">Kernel methode </w:t>
-      </w:r>
-      <w:sdt>
-        <w:sdtPr>
-          <w:id w:val="805280149"/>
-          <w:citation/>
-        </w:sdtPr>
-        <w:sdtContent>
-          <w:r>
-            <w:fldChar w:fldCharType="begin"/>
-          </w:r>
-          <w:r>
-            <w:instrText xml:space="preserve"> CITATION Str15 \l 1043 </w:instrText>
-          </w:r>
-          <w:r>
-            <w:fldChar w:fldCharType="separate"/>
-          </w:r>
-          <w:r>
-            <w:rPr>
-              <w:noProof/>
-            </w:rPr>
-            <w:t>(Struijker)</w:t>
-          </w:r>
-          <w:r>
-            <w:fldChar w:fldCharType="end"/>
-          </w:r>
-        </w:sdtContent>
-      </w:sdt>
-      <w:r>
-        <w:t xml:space="preserve"> toegepast om de overeenkomsten dicht bij de eerdere locatie prioriteit te geven over de anderen overeenkomsten.</w:t>
-      </w:r>
-      <w:r>
-        <w:t xml:space="preserve"> Vervolgens wordt het algoritme iteratief uitgevoerd over het resultaat totdat de locaties van de objecten samenvallen.</w:t>
-      </w:r>
-    </w:p>
-    <w:p>
-      <w:r>
-        <w:t>Deze methode kan ook doorberekend worden wanneer het object buiten beeld valt</w:t>
-      </w:r>
-      <w:r>
-        <w:t xml:space="preserve"> </w:t>
-      </w:r>
-      <w:r>
-        <w:t>(Obstructie) door met de eerder uitgerekende snelheid en locatie de verwachte locatie van het object aan te passen. Hierdoor kan ieder frame een voorspelling gemaakt worden totdat een nieuwe cluster overeenkomsten in de buurt van de verwachte locatie komt waardoor het object teruggevonden kan worden.</w:t>
-      </w:r>
-    </w:p>
-    <w:p>
-      <w:r>
-        <w:t>Het algoritme presteert goed wanneer een specifiek kenmerk het object omschrijft</w:t>
-      </w:r>
-      <w:r>
-        <w:t xml:space="preserve">. Hierdoor </w:t>
-      </w:r>
-      <w:r>
-        <w:t>kan het object eenvoudig herkend</w:t>
-      </w:r>
-      <w:r>
-        <w:t xml:space="preserve"> worden.</w:t>
-      </w:r>
-    </w:p>
-    <w:p>
-      <w:r>
-        <w:t xml:space="preserve">Dit algoritme presteert echter </w:t>
-      </w:r>
-      <w:r>
-        <w:t>minder goed wanneer het object buiten het beeldbereik valt. Dit komt doordat het algoritme zal aannemen dat het object door beweegt met als gevolg dat de voorspelde locatie ver buiten het beeld zal vallen.</w:t>
-      </w:r>
-      <w:r>
-        <w:t xml:space="preserve"> </w:t>
-      </w:r>
-    </w:p>
-    <w:p>
-      <w:pPr>
-        <w:pStyle w:val="Kop4"/>
-        <w:rPr>
-          <w:lang w:val="en-GB"/>
-        </w:rPr>
-      </w:pPr>
-      <w:r>
-        <w:rPr>
-          <w:lang w:val="en-GB"/>
-        </w:rPr>
-        <w:lastRenderedPageBreak/>
-        <w:t>Particle Filter-b</w:t>
-      </w:r>
-      <w:r>
-        <w:rPr>
-          <w:lang w:val="en-GB"/>
-        </w:rPr>
-        <w:t>ased Color Tracking (PFC)</w:t>
-      </w:r>
-    </w:p>
-    <w:p>
-      <w:r>
-        <w:t>Dit algoritme werkt op een verglijkbare manier als de bovenstaande Mean-Shift methode</w:t>
-      </w:r>
-      <w:r>
-        <w:t xml:space="preserve">, echter werkt deze alleen met kleur. Vervolgens wordt hier ook de bovenstaande </w:t>
-      </w:r>
-      <w:r>
-        <w:t xml:space="preserve">Epanechnikov </w:t>
-      </w:r>
-      <w:r>
-        <w:t xml:space="preserve">Kernel methode </w:t>
-      </w:r>
-      <w:sdt>
-        <w:sdtPr>
-          <w:id w:val="-899592356"/>
-          <w:citation/>
-        </w:sdtPr>
-        <w:sdtContent>
-          <w:r>
-            <w:fldChar w:fldCharType="begin"/>
-          </w:r>
-          <w:r>
-            <w:instrText xml:space="preserve"> CITATION Str15 \l 1043 </w:instrText>
-          </w:r>
-          <w:r>
-            <w:fldChar w:fldCharType="separate"/>
-          </w:r>
-          <w:r>
-            <w:rPr>
-              <w:noProof/>
-            </w:rPr>
-            <w:t>(Struijker)</w:t>
-          </w:r>
-          <w:r>
-            <w:fldChar w:fldCharType="end"/>
-          </w:r>
-        </w:sdtContent>
-      </w:sdt>
-      <w:r>
-        <w:t xml:space="preserve"> toegepast om de overeenkomsten dicht bij de vorige positie een hogere waarde te geven. </w:t>
-      </w:r>
-    </w:p>
-    <w:p>
-      <w:r>
-        <w:t>Echter gebruikt deze methode het gemiddelde van alle potentiele locaties om de daadwerkelijke locatie te bepalen. Deze vergelijking van locaties wordt herhaaldelijk toegepast to</w:t>
-      </w:r>
-      <w:r>
-        <w:t>t</w:t>
-      </w:r>
-      <w:r>
-        <w:t>dat de locaties samenvallen op een locatie</w:t>
-      </w:r>
-      <w:r>
-        <w:t>.</w:t>
-      </w:r>
-      <w:r>
-        <w:t xml:space="preserve"> Deze uiteindelijke locatie is het resultaat van het algoritme.</w:t>
-      </w:r>
-    </w:p>
-    <w:p>
-      <w:r>
-        <w:t>Dit algoritme presteert beter als anderen in complexe situaties doordat iedere mogelijke locati</w:t>
-      </w:r>
-      <w:r>
-        <w:t>e mee</w:t>
-      </w:r>
-      <w:r>
-        <w:t>genomen wordt in het eind resultaat.</w:t>
-      </w:r>
-      <w:r>
-        <w:t xml:space="preserve"> Hierdoor is dit een van de meest gebruikte algoritmes voor beeldherkenning.</w:t>
-      </w:r>
-    </w:p>
-    <w:p>
-      <w:pPr>
-        <w:pStyle w:val="Kop4"/>
-      </w:pPr>
-      <w:r>
-        <w:t>Lucas-Kanade Tracking</w:t>
-      </w:r>
-    </w:p>
-    <w:p>
-      <w:r>
-        <w:t xml:space="preserve">Lucas-Kanade Tracking </w:t>
-      </w:r>
-      <w:r>
-        <w:t>is een vorm van Optical Flow herkenning</w:t>
-      </w:r>
-      <w:sdt>
-        <w:sdtPr>
-          <w:id w:val="612946974"/>
-          <w:citation/>
-        </w:sdtPr>
-        <w:sdtContent>
-          <w:r>
-            <w:fldChar w:fldCharType="begin"/>
-          </w:r>
-          <w:r>
-            <w:instrText xml:space="preserve"> CITATION Roj15 \l 1043 </w:instrText>
-          </w:r>
-          <w:r>
-            <w:fldChar w:fldCharType="separate"/>
-          </w:r>
-          <w:r>
-            <w:rPr>
-              <w:noProof/>
-            </w:rPr>
-            <w:t xml:space="preserve"> (Rojas)</w:t>
-          </w:r>
-          <w:r>
-            <w:fldChar w:fldCharType="end"/>
-          </w:r>
-        </w:sdtContent>
-      </w:sdt>
-      <w:r>
-        <w:t xml:space="preserve">. </w:t>
-      </w:r>
-      <w:r>
-        <w:t>Het werkt door de verschillen in grijswaarden</w:t>
-      </w:r>
-      <w:r>
-        <w:t xml:space="preserve"> </w:t>
-      </w:r>
-      <w:r>
-        <w:t>(Intensiteit) te meten. Hierbij worden beelden verg</w:t>
-      </w:r>
-      <w:r>
-        <w:t>e</w:t>
-      </w:r>
-      <w:r>
-        <w:t>leken en probeert het algoritme in te schatten welke richting het object op beweegt zodat de verschillen in intensiteit verklaard kunnen worden.</w:t>
-      </w:r>
-    </w:p>
-    <w:p>
-      <w:r>
-        <w:t>Echter gaat het algoritme er van uit dat het verschil in tijd en afgelegde afstand tussen de beelden niet groot is.</w:t>
-      </w:r>
-      <w:r>
-        <w:t xml:space="preserve"> Dit wil </w:t>
-      </w:r>
-      <w:r>
-        <w:t>zeggen dat het algoritme</w:t>
-      </w:r>
-      <w:r>
-        <w:t xml:space="preserve"> gebouwd is voor langzaam bewegende objecten.</w:t>
-      </w:r>
-      <w:r>
-        <w:t xml:space="preserve"> Hierdoor is deze niet geschikt voor het bijhouden van tafeltennis.</w:t>
-      </w:r>
-    </w:p>
-    <w:p>
-      <w:pPr>
-        <w:pStyle w:val="Kop4"/>
-        <w:rPr>
-          <w:lang w:val="en-GB"/>
-        </w:rPr>
-      </w:pPr>
-      <w:r>
-        <w:rPr>
-          <w:lang w:val="en-GB"/>
-        </w:rPr>
-        <w:t>Incremental Learning for Robust Visual Tracking</w:t>
-      </w:r>
-    </w:p>
-    <w:p>
-      <w:r>
-        <w:t>Incremental Learning gebruikt een aantal templates om een inschatting te maken van de mogelijke transformaties van een object.</w:t>
-      </w:r>
-      <w:r>
-        <w:t xml:space="preserve"> Vervolgens gaat het algoritme van ieder nieuw beeld het object registreren in een nieuwe template. Door het beeld te vergelijken met alle templates zal het algoritme eventuele veranderingen kunnen opvangen doordat hij het nieuwe object zal kennen. Daarentegen kan het algoritme niet goed omgaan met het verlies van het object en zal het algoritme steeds intensiever worden doordat de hoeveelheid templates groter wordt.</w:t>
-      </w:r>
-    </w:p>
-    <w:p>
-      <w:pPr>
-        <w:pStyle w:val="Kop4"/>
-        <w:rPr>
-          <w:lang w:val="en-GB"/>
-        </w:rPr>
-      </w:pPr>
-      <w:r>
-        <w:rPr>
-          <w:lang w:val="en-GB"/>
-        </w:rPr>
-        <w:t>Tracking Learning Detection</w:t>
-      </w:r>
-    </w:p>
-    <w:p>
-      <w:r>
-        <w:t xml:space="preserve">De Tracking Learning Detection is een tracker die zich aanpast aan het beeld dat  deze ontvangt. </w:t>
-      </w:r>
-      <w:r>
-        <w:t xml:space="preserve">Dit wordt gerealiseerd door informatie van de frames bij te houden en </w:t>
-      </w:r>
-      <w:r>
-        <w:t xml:space="preserve">te gebruiken. Deze tracker gaat er hierdoor vanuit dat de beweging tussen de frames </w:t>
-      </w:r>
-      <w:r>
-        <w:t xml:space="preserve"> </w:t>
-      </w:r>
-      <w:r>
-        <w:t>klein is</w:t>
-      </w:r>
-      <w:r>
-        <w:t xml:space="preserve"> </w:t>
-      </w:r>
-      <w:r>
-        <w:t>(lage snelheid) en dat het object in beeld is. Wanneer het object buiten beeld valt zal de tracker het object niet meer terug kunnen vinden.</w:t>
-      </w:r>
-    </w:p>
-    <w:p>
-      <w:pPr>
-        <w:rPr>
-          <w:rFonts w:asciiTheme="majorHAnsi" w:eastAsiaTheme="majorEastAsia" w:hAnsiTheme="majorHAnsi" w:cstheme="majorBidi"/>
-          <w:b/>
-          <w:bCs/>
-          <w:i/>
-          <w:iCs/>
-          <w:color w:val="4F81BD" w:themeColor="accent1"/>
-        </w:rPr>
-      </w:pPr>
-      <w:r>
-        <w:br w:type="page"/>
-      </w:r>
-    </w:p>
-    <w:p>
-      <w:pPr>
-        <w:pStyle w:val="Kop4"/>
-        <w:rPr>
-          <w:lang w:val="en-GB"/>
-        </w:rPr>
-      </w:pPr>
-      <w:r>
-        <w:rPr>
-          <w:lang w:val="en-GB"/>
-        </w:rPr>
-        <w:lastRenderedPageBreak/>
-        <w:t>Corrected Background-Weighted Histogram Tracker</w:t>
-      </w:r>
-    </w:p>
-    <w:p>
-      <w:r>
-        <w:t xml:space="preserve">Het doel van de Background weighted histogram tracker is om de Mean-Shift methode te verbeteren door </w:t>
-      </w:r>
-      <w:r>
-        <w:t>de invloeden vanuit de achtergrond te verminderen.</w:t>
-      </w:r>
-      <w:sdt>
-        <w:sdtPr>
-          <w:id w:val="-1489621609"/>
-          <w:citation/>
-        </w:sdtPr>
-        <w:sdtContent>
-          <w:r>
-            <w:fldChar w:fldCharType="begin"/>
-          </w:r>
-          <w:r>
-            <w:instrText xml:space="preserve"> CITATION Yan13 \l 1043 </w:instrText>
-          </w:r>
-          <w:r>
-            <w:fldChar w:fldCharType="separate"/>
-          </w:r>
-          <w:r>
-            <w:rPr>
-              <w:noProof/>
-            </w:rPr>
-            <w:t xml:space="preserve"> (Yang, Jia, Rong, Zhu, Wang, &amp; Yue, 2013)</w:t>
-          </w:r>
-          <w:r>
-            <w:fldChar w:fldCharType="end"/>
-          </w:r>
-        </w:sdtContent>
-      </w:sdt>
-      <w:r>
-        <w:t xml:space="preserve"> Daarentegen is hij door deze methode minder efficiënt wanne</w:t>
-      </w:r>
-      <w:r>
-        <w:t>er er kleurverschillen optreden. Om dit probleem op te lossen kan een Kalman Filter toegepast worden.</w:t>
-      </w:r>
-    </w:p>
-    <w:p>
-      <w:r>
-        <w:t xml:space="preserve">Deze methode kan de hoeveelheid iteraties van de Mean-Shift methode verkleinen. Hierdoor zal deze variant het object sneller kunnen vinden. Ook zal het een hogere </w:t>
-      </w:r>
-      <w:r>
-        <w:t>precisie</w:t>
-      </w:r>
-      <w:r>
-        <w:t xml:space="preserve"> </w:t>
-      </w:r>
-      <w:r>
-        <w:t>kunnen behalen doordat minder objecten meetellen in de berekening.</w:t>
-      </w:r>
-    </w:p>
-    <w:p>
-      <w:r>
-        <w:t>Het algoritme presteert goed wanneer er een duidelijk verschil is tussen het doel en de achtergrond. Echter kan het algoritme problemen krijgen wanneer er meerdere soortgelijke objecten bij elkaar aanwezig zijn.</w:t>
-      </w:r>
-    </w:p>
-    <w:p>
-      <w:pPr>
-        <w:pStyle w:val="Kop4"/>
-        <w:rPr>
-          <w:lang w:val="en-GB"/>
-        </w:rPr>
-      </w:pPr>
-      <w:r>
-        <w:rPr>
-          <w:lang w:val="en-GB"/>
-        </w:rPr>
-        <w:t>Scale and Orientation Adaptive Mean-Shift Tracking</w:t>
-      </w:r>
-    </w:p>
-    <w:p>
-      <w:r>
-        <w:t>Dit algoritme is wed</w:t>
-      </w:r>
-      <w:r>
-        <w:t>erom een aanpassing op het Mean-</w:t>
-      </w:r>
-      <w:r>
-        <w:t xml:space="preserve">Shift </w:t>
-      </w:r>
-      <w:r>
-        <w:t>systeem</w:t>
-      </w:r>
-      <w:sdt>
-        <w:sdtPr>
-          <w:id w:val="-219673309"/>
-          <w:citation/>
-        </w:sdtPr>
-        <w:sdtContent>
-          <w:r>
-            <w:fldChar w:fldCharType="begin"/>
-          </w:r>
-          <w:r>
-            <w:instrText xml:space="preserve"> CITATION Voj13 \l 1043 </w:instrText>
-          </w:r>
-          <w:r>
-            <w:fldChar w:fldCharType="separate"/>
-          </w:r>
-          <w:r>
-            <w:rPr>
-              <w:noProof/>
-            </w:rPr>
-            <w:t xml:space="preserve"> (Vojir, Noskova, &amp; Matas, 2013)</w:t>
-          </w:r>
-          <w:r>
-            <w:fldChar w:fldCharType="end"/>
-          </w:r>
-        </w:sdtContent>
-      </w:sdt>
-      <w:r>
-        <w:t xml:space="preserve">. </w:t>
-      </w:r>
-      <w:r>
-        <w:t>Hierbij probeert het systeem een schaal van het object in te schatten. Hiermee kan het systeem het object terugvinden wanneer de schaal veranderd. Deze aanpassing presteert beter op beelden waar de schaal van het object veranderd.</w:t>
-      </w:r>
-    </w:p>
-    <w:p>
-      <w:r>
-        <w:t>Daarentegen creëert het systeem nieuwe problemen bij beelden waarin de schaal niet veranderd. Om dit probleem op te lossen wordt gewerkt met een “back-ward consistency check”</w:t>
-      </w:r>
-      <w:sdt>
-        <w:sdtPr>
-          <w:id w:val="1258636579"/>
-          <w:citation/>
-        </w:sdtPr>
-        <w:sdtContent>
-          <w:r>
-            <w:fldChar w:fldCharType="begin"/>
-          </w:r>
-          <w:r>
-            <w:instrText xml:space="preserve"> CITATION Voj13 \l 1043 </w:instrText>
-          </w:r>
-          <w:r>
-            <w:fldChar w:fldCharType="separate"/>
-          </w:r>
-          <w:r>
-            <w:rPr>
-              <w:noProof/>
-            </w:rPr>
-            <w:t xml:space="preserve"> (Vojir, Noskova, &amp; Matas, 2013)</w:t>
-          </w:r>
-          <w:r>
-            <w:fldChar w:fldCharType="end"/>
-          </w:r>
-        </w:sdtContent>
-      </w:sdt>
-      <w:r>
-        <w:t xml:space="preserve"> die de beelden in de omgekeerde volgorde verwerkt om een meetpunt te verkrijgen voor het nieuwe beeld. Hierdoor kost deze algoritme meer </w:t>
-      </w:r>
-      <w:r>
-        <w:t>operaties</w:t>
-      </w:r>
-      <w:r>
-        <w:t xml:space="preserve"> als de originele Mean-Shift methode.</w:t>
-      </w:r>
-    </w:p>
-    <w:p>
-      <w:r>
-        <w:br w:type="page"/>
-      </w:r>
-    </w:p>
-    <w:p>
-      <w:pPr>
-        <w:pStyle w:val="Kop2"/>
-      </w:pPr>
-      <w:r>
-        <w:lastRenderedPageBreak/>
-        <w:t>Vergelijking van de Methoden</w:t>
-      </w:r>
-    </w:p>
-    <w:p>
-      <w:r>
-        <w:t>Nadat de beschikbare methoden bekeken zijn, zijn een aantal selecties gemaakt die verder uitgewerkt zullen worden.</w:t>
-      </w:r>
-      <w:r>
-        <w:t xml:space="preserve"> Deze selecties zijn gedaan op een aantal voorwaarden die verder zullen uitgewerkt bij de onderdelen.</w:t>
-      </w:r>
-    </w:p>
-    <w:p>
-      <w:pPr>
-        <w:pStyle w:val="Kop3"/>
-      </w:pPr>
-      <w:r>
-        <w:t>Opvangen beeld materiaal (Invoer beeldmateriaal)</w:t>
-      </w:r>
-    </w:p>
-    <w:p>
-      <w:r>
-        <w:t>Voor het opvangen van het beeld materiaal moet er gelet worden op het feit</w:t>
-      </w:r>
-      <w:r>
-        <w:t xml:space="preserve"> dat het resultaat in 3D zal moeten zijn. Geen van de beschreven methode zal dit met een enkel meetpunt </w:t>
-      </w:r>
-      <w:r>
-        <w:t>een 3D locatie kunnen berekenen</w:t>
-      </w:r>
-      <w:r>
-        <w:t>.</w:t>
-      </w:r>
-    </w:p>
-    <w:p>
-      <w:r>
-        <w:t>Hiervoor is gekozen om</w:t>
-      </w:r>
-      <w:r>
-        <w:t xml:space="preserve"> het opvangen van het beeld </w:t>
-      </w:r>
-      <w:r>
-        <w:t xml:space="preserve">materiaal met behulp van (Kleur)camera’s </w:t>
-      </w:r>
-      <w:r>
-        <w:t xml:space="preserve"> </w:t>
-      </w:r>
-      <w:r>
-        <w:t xml:space="preserve">te volbrengen. </w:t>
-      </w:r>
-      <w:r>
-        <w:t>Hiervoor is gekozen doordat een aantal van de opvolgende methode kleuren nodig hebben.</w:t>
-      </w:r>
-    </w:p>
-    <w:p>
-      <w:r>
-        <w:t>Daarbij is het gebruik van een echo/sonar gemakkelijk te verstoren door geluids</w:t>
-      </w:r>
-      <w:r>
-        <w:t>signalen van buitenaf.</w:t>
-      </w:r>
-    </w:p>
-    <w:p>
-      <w:r>
-        <w:t>Tenslotte zijn de infrarood systemen niet zeer betrouwbaar door het lage verschil van temperatuur van de buitenwereld en het balletje.</w:t>
-      </w:r>
-    </w:p>
-    <w:p>
-      <w:r>
-        <w:t>Om dit correct te laten werken met een 3D omgeving zullen 2 camera’s nodig zijn om de locatie vast te stellen.</w:t>
-      </w:r>
-      <w:r>
-        <w:t xml:space="preserve"> Een manier om dit te realiseren is een opstelling met een camera recht boven de tafel, waar een breedte en lengte locatie mee gedetecteerd kan worden. Vervolgens is er een zijcamera nodig om de hoogte te registreren. De beelden van de camera’s kunnen op een andere manier verwerkt worden.  </w:t>
-      </w:r>
-      <w:r>
-        <w:rPr>
-          <w:color w:val="FF0000"/>
-        </w:rPr>
-        <w:t xml:space="preserve">//PLAATJE? </w:t>
-      </w:r>
-    </w:p>
-    <w:p>
-      <w:pPr>
-        <w:rPr>
-          <w:rFonts w:asciiTheme="majorHAnsi" w:eastAsiaTheme="majorEastAsia" w:hAnsiTheme="majorHAnsi" w:cstheme="majorBidi"/>
-          <w:b/>
-          <w:bCs/>
-          <w:color w:val="4F81BD" w:themeColor="accent1"/>
-        </w:rPr>
-      </w:pPr>
-      <w:r>
-        <w:br w:type="page"/>
-      </w:r>
-    </w:p>
-    <w:p>
-      <w:pPr>
-        <w:pStyle w:val="Kop3"/>
-      </w:pPr>
-      <w:r>
-        <w:lastRenderedPageBreak/>
-        <w:t>Detecteren van de mogelijke object positie(Object Detectie)</w:t>
-      </w:r>
-    </w:p>
-    <w:p>
-      <w:r>
-        <w:t xml:space="preserve">De detectie methode is van invloed op de mogelijke stappen die genomen kunnen worden om deze te verwerken. </w:t>
-      </w:r>
-      <w:r>
-        <w:t>De methode</w:t>
-      </w:r>
-      <w:r>
-        <w:t>n</w:t>
-      </w:r>
-      <w:r>
-        <w:t xml:space="preserve"> zijn hieronder in een tabel geplaats</w:t>
-      </w:r>
-      <w:r>
-        <w:t>. Hierbij is gekeken naar de accuraatheid van de methode, de gevoeligheid voor verstoringen en de complexiteit van de methode</w:t>
-      </w:r>
-      <w:r>
-        <w:t>:</w:t>
+        <w:t>De detectie methode is van invloed op de mogelijke stappen die genomen kunnen worden om deze te verwerken. De methoden zijn hieronder in een tabel geplaats. Hierbij is gekeken naar de accuraatheid van de methode, de gevoeligheid voor verstoringen en de complexiteit van de methode:</w:t>
       </w:r>
     </w:p>
     <w:tbl>
@@ -1360,8 +726,13 @@
           </w:tcPr>
           <w:p>
             <w:r>
-              <w:t>Frame Differencing</w:t>
+              <w:t xml:space="preserve">Frame </w:t>
             </w:r>
+            <w:proofErr w:type="spellStart"/>
+            <w:r>
+              <w:t>Differencing</w:t>
+            </w:r>
+            <w:proofErr w:type="spellEnd"/>
           </w:p>
         </w:tc>
         <w:tc>
@@ -1377,10 +748,7 @@
               <w:cnfStyle w:val="000000100000" w:firstRow="0" w:lastRow="0" w:firstColumn="0" w:lastColumn="0" w:oddVBand="0" w:evenVBand="0" w:oddHBand="1" w:evenHBand="0" w:firstRowFirstColumn="0" w:firstRowLastColumn="0" w:lastRowFirstColumn="0" w:lastRowLastColumn="0"/>
             </w:pPr>
             <w:r>
-              <w:t>Laag</w:t>
-            </w:r>
-            <w:r>
-              <w:t xml:space="preserve"> (Alle verschillen worden opgevangen, zoals belichting)</w:t>
+              <w:t>Laag (Alle verschillen worden opgevangen, zoals belichting)</w:t>
             </w:r>
           </w:p>
         </w:tc>
@@ -1397,13 +765,7 @@
               <w:cnfStyle w:val="000000100000" w:firstRow="0" w:lastRow="0" w:firstColumn="0" w:lastColumn="0" w:oddVBand="0" w:evenVBand="0" w:oddHBand="1" w:evenHBand="0" w:firstRowFirstColumn="0" w:firstRowLastColumn="0" w:lastRowFirstColumn="0" w:lastRowLastColumn="0"/>
             </w:pPr>
             <w:r>
-              <w:t>Zeer gevoelig (</w:t>
-            </w:r>
-            <w:r>
-              <w:t>elke verandering is een nieuwe locatie</w:t>
-            </w:r>
-            <w:r>
-              <w:t>)</w:t>
+              <w:t>Zeer gevoelig (elke verandering is een nieuwe locatie)</w:t>
             </w:r>
           </w:p>
         </w:tc>
@@ -1420,16 +782,7 @@
               <w:cnfStyle w:val="000000100000" w:firstRow="0" w:lastRow="0" w:firstColumn="0" w:lastColumn="0" w:oddVBand="0" w:evenVBand="0" w:oddHBand="1" w:evenHBand="0" w:firstRowFirstColumn="0" w:firstRowLastColumn="0" w:lastRowFirstColumn="0" w:lastRowLastColumn="0"/>
             </w:pPr>
             <w:r>
-              <w:t>Zeer laag</w:t>
-            </w:r>
-            <w:r>
-              <w:t xml:space="preserve"> (</w:t>
-            </w:r>
-            <w:r>
-              <w:t>aantal operaties gelijk aan de hoeveelheid pixels</w:t>
-            </w:r>
-            <w:r>
-              <w:t>)</w:t>
+              <w:t>Zeer laag (aantal operaties gelijk aan de hoeveelheid pixels)</w:t>
             </w:r>
           </w:p>
         </w:tc>
@@ -1515,8 +868,13 @@
           </w:tcPr>
           <w:p>
             <w:r>
-              <w:t>Background Subtraction</w:t>
+              <w:t xml:space="preserve">Background </w:t>
             </w:r>
+            <w:proofErr w:type="spellStart"/>
+            <w:r>
+              <w:t>Subtraction</w:t>
+            </w:r>
+            <w:proofErr w:type="spellEnd"/>
           </w:p>
         </w:tc>
         <w:tc>
@@ -1549,10 +907,7 @@
               <w:cnfStyle w:val="000000100000" w:firstRow="0" w:lastRow="0" w:firstColumn="0" w:lastColumn="0" w:oddVBand="0" w:evenVBand="0" w:oddHBand="1" w:evenHBand="0" w:firstRowFirstColumn="0" w:firstRowLastColumn="0" w:lastRowFirstColumn="0" w:lastRowLastColumn="0"/>
             </w:pPr>
             <w:r>
-              <w:t>Zeer gevoelig</w:t>
-            </w:r>
-            <w:r>
-              <w:t>(elke verandering is een nieuwe locatie)</w:t>
+              <w:t>Zeer gevoelig(elke verandering is een nieuwe locatie)</w:t>
             </w:r>
           </w:p>
         </w:tc>
@@ -1654,9 +1009,27 @@
             </w:tcBorders>
           </w:tcPr>
           <w:p>
+            <w:proofErr w:type="spellStart"/>
             <w:r>
-              <w:t>Canny Edge Detection</w:t>
+              <w:t>Canny</w:t>
             </w:r>
+            <w:proofErr w:type="spellEnd"/>
+            <w:r>
+              <w:t xml:space="preserve"> </w:t>
+            </w:r>
+            <w:proofErr w:type="spellStart"/>
+            <w:r>
+              <w:t>Edge</w:t>
+            </w:r>
+            <w:proofErr w:type="spellEnd"/>
+            <w:r>
+              <w:t xml:space="preserve"> </w:t>
+            </w:r>
+            <w:proofErr w:type="spellStart"/>
+            <w:r>
+              <w:t>Detection</w:t>
+            </w:r>
+            <w:proofErr w:type="spellEnd"/>
           </w:p>
         </w:tc>
         <w:tc>
@@ -1689,7 +1062,15 @@
               <w:cnfStyle w:val="000000100000" w:firstRow="0" w:lastRow="0" w:firstColumn="0" w:lastColumn="0" w:oddVBand="0" w:evenVBand="0" w:oddHBand="1" w:evenHBand="0" w:firstRowFirstColumn="0" w:firstRowLastColumn="0" w:lastRowFirstColumn="0" w:lastRowLastColumn="0"/>
             </w:pPr>
             <w:r>
-              <w:t>Laag (Door het toepassen van een gaussian zijn de meeste verstoringen verwerkt)</w:t>
+              <w:t xml:space="preserve">Laag (Door het toepassen van een </w:t>
+            </w:r>
+            <w:proofErr w:type="spellStart"/>
+            <w:r>
+              <w:t>gaussian</w:t>
+            </w:r>
+            <w:proofErr w:type="spellEnd"/>
+            <w:r>
+              <w:t xml:space="preserve"> zijn de meeste verstoringen verwerkt)</w:t>
             </w:r>
           </w:p>
         </w:tc>
@@ -1706,13 +1087,7 @@
               <w:cnfStyle w:val="000000100000" w:firstRow="0" w:lastRow="0" w:firstColumn="0" w:lastColumn="0" w:oddVBand="0" w:evenVBand="0" w:oddHBand="1" w:evenHBand="0" w:firstRowFirstColumn="0" w:firstRowLastColumn="0" w:lastRowFirstColumn="0" w:lastRowLastColumn="0"/>
             </w:pPr>
             <w:r>
-              <w:t>Hoog (</w:t>
-            </w:r>
-            <w:r>
-              <w:t>5 operaties zijn benodigd</w:t>
-            </w:r>
-            <w:r>
-              <w:t>)</w:t>
+              <w:t>Hoog (5 operaties zijn benodigd)</w:t>
             </w:r>
           </w:p>
         </w:tc>
@@ -1723,8 +1098,6 @@
       <w:r>
         <w:t xml:space="preserve">In de methoden die weergegeven zijn is te zien dat het oplossen van de verstoringsgevoeligheid leidt tot een hogere complexiteit. Echter biedt deze uitkomst nog geen garanties. Dit komt doordat een aantal van de hogere tracking algoritmes afhankelijk zijn van deze stap. </w:t>
       </w:r>
-      <w:bookmarkStart w:id="0" w:name="_GoBack"/>
-      <w:bookmarkEnd w:id="0"/>
     </w:p>
     <w:p/>
     <w:p>
@@ -1732,11 +1105,875 @@
         <w:pStyle w:val="Kop3"/>
       </w:pPr>
       <w:r>
-        <w:t>Herkenning van het object (Object Classificatie) en vaststellen positie</w:t>
+        <w:lastRenderedPageBreak/>
+        <w:t>Herkenning van het object</w:t>
+      </w:r>
+      <w:r>
+        <w:t xml:space="preserve"> </w:t>
+      </w:r>
+      <w:r>
+        <w:t>(Object Classificatie)</w:t>
+      </w:r>
+      <w:r>
+        <w:t xml:space="preserve"> en vaststellen positie</w:t>
       </w:r>
     </w:p>
-    <w:p/>
-    <w:p/>
+    <w:p>
+      <w:proofErr w:type="spellStart"/>
+      <w:r>
+        <w:t>Rafeal</w:t>
+      </w:r>
+      <w:proofErr w:type="spellEnd"/>
+      <w:r>
+        <w:t xml:space="preserve"> </w:t>
+      </w:r>
+      <w:proofErr w:type="spellStart"/>
+      <w:r>
+        <w:t>Nieto</w:t>
+      </w:r>
+      <w:proofErr w:type="spellEnd"/>
+      <w:r>
+        <w:t xml:space="preserve"> heeft een overzicht gemaakt van mogelijke Object </w:t>
+      </w:r>
+      <w:r>
+        <w:t>classificatie</w:t>
+      </w:r>
+      <w:r>
+        <w:t xml:space="preserve"> technieken die worden gebruikt in zijn Master Thesis</w:t>
+      </w:r>
+      <w:sdt>
+        <w:sdtPr>
+          <w:id w:val="-278648226"/>
+          <w:citation/>
+        </w:sdtPr>
+        <w:sdtContent>
+          <w:r>
+            <w:fldChar w:fldCharType="begin"/>
+          </w:r>
+          <w:r>
+            <w:instrText xml:space="preserve"> CITATION Raf13 \l 1043 </w:instrText>
+          </w:r>
+          <w:r>
+            <w:fldChar w:fldCharType="separate"/>
+          </w:r>
+          <w:r>
+            <w:rPr>
+              <w:noProof/>
+            </w:rPr>
+            <w:t xml:space="preserve"> (Nieto, 2013)</w:t>
+          </w:r>
+          <w:r>
+            <w:fldChar w:fldCharType="end"/>
+          </w:r>
+        </w:sdtContent>
+      </w:sdt>
+      <w:r>
+        <w:t xml:space="preserve"> heeft omschreven.</w:t>
+      </w:r>
+      <w:r>
+        <w:t xml:space="preserve"> Hieronder staat een beknopt overzicht van deze methoden.</w:t>
+      </w:r>
+    </w:p>
+    <w:p>
+      <w:pPr>
+        <w:pStyle w:val="Kop4"/>
+      </w:pPr>
+      <w:r>
+        <w:t>Template Matching</w:t>
+      </w:r>
+    </w:p>
+    <w:p>
+      <w:r>
+        <w:t>Bij Template Matching wordt op een beeld het juiste object opgespoord door deze te vergelijken met een vooraf gesteld beeld</w:t>
+      </w:r>
+      <w:r>
+        <w:t xml:space="preserve"> </w:t>
+      </w:r>
+      <w:r>
+        <w:t>(template)</w:t>
+      </w:r>
+      <w:r>
+        <w:t xml:space="preserve">. </w:t>
+      </w:r>
+      <w:r>
+        <w:t xml:space="preserve">Dit wordt gedaan door een </w:t>
+      </w:r>
+      <w:r>
+        <w:t>c</w:t>
+      </w:r>
+      <w:r>
+        <w:t>onvolutie</w:t>
+      </w:r>
+      <w:r>
+        <w:t xml:space="preserve"> </w:t>
+      </w:r>
+      <w:r>
+        <w:t>(</w:t>
+      </w:r>
+      <w:r>
+        <w:t>Berekening van de overlap van twee signalen, of beelden</w:t>
+      </w:r>
+      <w:r>
+        <w:rPr>
+          <w:color w:val="FF0000"/>
+        </w:rPr>
+        <w:t xml:space="preserve"> </w:t>
+      </w:r>
+      <w:sdt>
+        <w:sdtPr>
+          <w:id w:val="413052405"/>
+          <w:citation/>
+        </w:sdtPr>
+        <w:sdtContent>
+          <w:r>
+            <w:fldChar w:fldCharType="begin"/>
+          </w:r>
+          <w:r>
+            <w:instrText xml:space="preserve"> CITATION Con15 \l 1043 </w:instrText>
+          </w:r>
+          <w:r>
+            <w:fldChar w:fldCharType="separate"/>
+          </w:r>
+          <w:r>
+            <w:rPr>
+              <w:noProof/>
+            </w:rPr>
+            <w:t>(Convolution, 2015)</w:t>
+          </w:r>
+          <w:r>
+            <w:fldChar w:fldCharType="end"/>
+          </w:r>
+        </w:sdtContent>
+      </w:sdt>
+      <w:r>
+        <w:t>) uit te rekenen en de locatie met de hoogste convolutie waarde is het object dat gevonden dient te worden.</w:t>
+      </w:r>
+    </w:p>
+    <w:p>
+      <w:r>
+        <w:t>Doordat het algoritme uit weinig stappen bestaat is het eenvoud</w:t>
+      </w:r>
+      <w:r>
+        <w:t>ig toe te passen. Deze methode verwerkt zijn gegevens snel genoeg om in een real-time applicatie te kunnen draaien.</w:t>
+      </w:r>
+    </w:p>
+    <w:p>
+      <w:r>
+        <w:t xml:space="preserve">Echter kan het algoritme niet goed tegen transformaties van het doelobject (Vervormingen, rotaties en verandering in formaat). Deze problemen zullen niet veel voorkomen bij de ping </w:t>
+      </w:r>
+      <w:proofErr w:type="spellStart"/>
+      <w:r>
+        <w:t>pong</w:t>
+      </w:r>
+      <w:proofErr w:type="spellEnd"/>
+      <w:r>
+        <w:t xml:space="preserve"> bal doordat deze ten alle tijden rond zullen zijn.</w:t>
+      </w:r>
+    </w:p>
+    <w:p>
+      <w:r>
+        <w:t>Verder kunnen problemen ontstaan wanneer de kleur van het object afwijkt van de template. Dit kan komen door bijvoorbeeld de belichting van het object. Dit probleem kan echter opgelost worden in de Object Detectie stap.</w:t>
+      </w:r>
+    </w:p>
+    <w:p>
+      <w:pPr>
+        <w:pStyle w:val="Kop4"/>
+      </w:pPr>
+      <w:proofErr w:type="spellStart"/>
+      <w:r>
+        <w:t>Mean</w:t>
+      </w:r>
+      <w:proofErr w:type="spellEnd"/>
+      <w:r>
+        <w:t>-Shift</w:t>
+      </w:r>
+    </w:p>
+    <w:p>
+      <w:proofErr w:type="spellStart"/>
+      <w:r>
+        <w:t>Mean</w:t>
+      </w:r>
+      <w:proofErr w:type="spellEnd"/>
+      <w:r>
+        <w:t xml:space="preserve"> Shift beschrijft een proces waarbij de nieuwe locatie wordt uitgerekend aan de hand van een eerdere positie in combinatie met een herkenningspunt. Dit herkenningspunt kan een template, een kleur combinatie of een andere herkenningspunt</w:t>
+      </w:r>
+      <w:r>
+        <w:t xml:space="preserve"> </w:t>
+      </w:r>
+      <w:r>
+        <w:t>zijn.</w:t>
+      </w:r>
+    </w:p>
+    <w:p>
+      <w:r>
+        <w:t xml:space="preserve">Het algoritme rekent locaties uit die overeenkomen met het herkenningspunt. Echter is deze herkenning niet zo strikt als bij template matches, waarbij iedere de volledige overeenkomst telt, maar in plaats hiervan zullen alle overeenkomsten gemarkeerd worden. Vervolgens wordt de </w:t>
+      </w:r>
+      <w:proofErr w:type="spellStart"/>
+      <w:r>
+        <w:t>Epanechnikov</w:t>
+      </w:r>
+      <w:proofErr w:type="spellEnd"/>
+      <w:r>
+        <w:t xml:space="preserve"> </w:t>
+      </w:r>
+      <w:proofErr w:type="spellStart"/>
+      <w:r>
+        <w:t>Kernel</w:t>
+      </w:r>
+      <w:proofErr w:type="spellEnd"/>
+      <w:r>
+        <w:t xml:space="preserve"> methode </w:t>
+      </w:r>
+      <w:sdt>
+        <w:sdtPr>
+          <w:id w:val="805280149"/>
+          <w:citation/>
+        </w:sdtPr>
+        <w:sdtContent>
+          <w:r>
+            <w:fldChar w:fldCharType="begin"/>
+          </w:r>
+          <w:r>
+            <w:instrText xml:space="preserve"> CITATION Str15 \l 1043 </w:instrText>
+          </w:r>
+          <w:r>
+            <w:fldChar w:fldCharType="separate"/>
+          </w:r>
+          <w:r>
+            <w:rPr>
+              <w:noProof/>
+            </w:rPr>
+            <w:t>(Struijker)</w:t>
+          </w:r>
+          <w:r>
+            <w:fldChar w:fldCharType="end"/>
+          </w:r>
+        </w:sdtContent>
+      </w:sdt>
+      <w:r>
+        <w:t xml:space="preserve"> toegepast om de overeenkomsten dicht bij de eerdere locatie prioriteit te geven over de anderen overeenkomsten.</w:t>
+      </w:r>
+      <w:r>
+        <w:t xml:space="preserve"> Vervolgens wordt het algoritme iteratief uitgevoerd over het resultaat totdat de locaties van de objecten samenvallen.</w:t>
+      </w:r>
+    </w:p>
+    <w:p>
+      <w:r>
+        <w:t>Deze methode kan ook doorberekend worden wanneer het object buiten beeld valt</w:t>
+      </w:r>
+      <w:r>
+        <w:t xml:space="preserve"> </w:t>
+      </w:r>
+      <w:r>
+        <w:t>(Obstructie) door met de eerder uitgerekende snelheid en locatie de verwachte locatie van het object aan te passen. Hierdoor kan ieder frame een voorspelling gemaakt worden totdat een nieuwe cluster overeenkomsten in de buurt van de verwachte locatie komt waardoor het object teruggevonden kan worden.</w:t>
+      </w:r>
+    </w:p>
+    <w:p>
+      <w:r>
+        <w:t>Het algoritme presteert goed wanneer een specifiek kenmerk het object omschrijft</w:t>
+      </w:r>
+      <w:r>
+        <w:t xml:space="preserve">. Hierdoor </w:t>
+      </w:r>
+      <w:r>
+        <w:t>kan het object eenvoudig herkend</w:t>
+      </w:r>
+      <w:r>
+        <w:t xml:space="preserve"> worden.</w:t>
+      </w:r>
+    </w:p>
+    <w:p>
+      <w:r>
+        <w:t xml:space="preserve">Dit algoritme presteert echter </w:t>
+      </w:r>
+      <w:r>
+        <w:t>minder goed wanneer het object buiten het beeldbereik valt. Dit komt doordat het algoritme zal aannemen dat het object door beweegt met als gevolg dat de voorspelde locatie ver buiten het beeld zal vallen.</w:t>
+      </w:r>
+      <w:r>
+        <w:t xml:space="preserve"> </w:t>
+      </w:r>
+    </w:p>
+    <w:p>
+      <w:pPr>
+        <w:pStyle w:val="Kop4"/>
+        <w:rPr>
+          <w:lang w:val="en-GB"/>
+        </w:rPr>
+      </w:pPr>
+      <w:r>
+        <w:rPr>
+          <w:lang w:val="en-GB"/>
+        </w:rPr>
+        <w:lastRenderedPageBreak/>
+        <w:t>Particle Filter-b</w:t>
+      </w:r>
+      <w:r>
+        <w:rPr>
+          <w:lang w:val="en-GB"/>
+        </w:rPr>
+        <w:t xml:space="preserve">ased </w:t>
+      </w:r>
+      <w:proofErr w:type="spellStart"/>
+      <w:r>
+        <w:rPr>
+          <w:lang w:val="en-GB"/>
+        </w:rPr>
+        <w:t>Color</w:t>
+      </w:r>
+      <w:proofErr w:type="spellEnd"/>
+      <w:r>
+        <w:rPr>
+          <w:lang w:val="en-GB"/>
+        </w:rPr>
+        <w:t xml:space="preserve"> Tracking (PFC)</w:t>
+      </w:r>
+    </w:p>
+    <w:p>
+      <w:r>
+        <w:t xml:space="preserve">Dit algoritme werkt op een verglijkbare manier als de bovenstaande </w:t>
+      </w:r>
+      <w:proofErr w:type="spellStart"/>
+      <w:r>
+        <w:t>Mean</w:t>
+      </w:r>
+      <w:proofErr w:type="spellEnd"/>
+      <w:r>
+        <w:t>-Shift methode</w:t>
+      </w:r>
+      <w:r>
+        <w:t xml:space="preserve">, echter werkt deze alleen met kleur. Vervolgens wordt hier ook de bovenstaande </w:t>
+      </w:r>
+      <w:proofErr w:type="spellStart"/>
+      <w:r>
+        <w:t>Epanechnikov</w:t>
+      </w:r>
+      <w:proofErr w:type="spellEnd"/>
+      <w:r>
+        <w:t xml:space="preserve"> </w:t>
+      </w:r>
+      <w:proofErr w:type="spellStart"/>
+      <w:r>
+        <w:t>Kernel</w:t>
+      </w:r>
+      <w:proofErr w:type="spellEnd"/>
+      <w:r>
+        <w:t xml:space="preserve"> methode </w:t>
+      </w:r>
+      <w:sdt>
+        <w:sdtPr>
+          <w:id w:val="-899592356"/>
+          <w:citation/>
+        </w:sdtPr>
+        <w:sdtContent>
+          <w:r>
+            <w:fldChar w:fldCharType="begin"/>
+          </w:r>
+          <w:r>
+            <w:instrText xml:space="preserve"> CITATION Str15 \l 1043 </w:instrText>
+          </w:r>
+          <w:r>
+            <w:fldChar w:fldCharType="separate"/>
+          </w:r>
+          <w:r>
+            <w:rPr>
+              <w:noProof/>
+            </w:rPr>
+            <w:t>(Struijker)</w:t>
+          </w:r>
+          <w:r>
+            <w:fldChar w:fldCharType="end"/>
+          </w:r>
+        </w:sdtContent>
+      </w:sdt>
+      <w:r>
+        <w:t xml:space="preserve"> toegepast om de overeenkomsten dicht bij de vorige positie een hogere waarde te geven. </w:t>
+      </w:r>
+    </w:p>
+    <w:p>
+      <w:r>
+        <w:t>Echter gebruikt deze methode het gemiddelde van alle potentiele locaties om de daadwerkelijke locatie te bepalen. Deze vergelijking van locaties wordt herhaaldelijk toegepast to</w:t>
+      </w:r>
+      <w:r>
+        <w:t>t</w:t>
+      </w:r>
+      <w:r>
+        <w:t>dat de locaties samenvallen op een locatie</w:t>
+      </w:r>
+      <w:r>
+        <w:t>.</w:t>
+      </w:r>
+      <w:r>
+        <w:t xml:space="preserve"> Deze uiteindelijke locatie is het resultaat van het algoritme.</w:t>
+      </w:r>
+    </w:p>
+    <w:p>
+      <w:r>
+        <w:t>Dit algoritme presteert beter als anderen in complexe situaties doordat iedere mogelijke locati</w:t>
+      </w:r>
+      <w:r>
+        <w:t>e mee</w:t>
+      </w:r>
+      <w:r>
+        <w:t>genomen wordt in het eind resultaat.</w:t>
+      </w:r>
+      <w:r>
+        <w:t xml:space="preserve"> Hierdoor is dit een van de meest gebruikte algoritmes voor beeldherkenning.</w:t>
+      </w:r>
+    </w:p>
+    <w:p>
+      <w:pPr>
+        <w:pStyle w:val="Kop4"/>
+      </w:pPr>
+      <w:r>
+        <w:t>Lucas-</w:t>
+      </w:r>
+      <w:proofErr w:type="spellStart"/>
+      <w:r>
+        <w:t>Kanade</w:t>
+      </w:r>
+      <w:proofErr w:type="spellEnd"/>
+      <w:r>
+        <w:t xml:space="preserve"> Tracking</w:t>
+      </w:r>
+    </w:p>
+    <w:p>
+      <w:r>
+        <w:t>Lucas-</w:t>
+      </w:r>
+      <w:proofErr w:type="spellStart"/>
+      <w:r>
+        <w:t>Kanade</w:t>
+      </w:r>
+      <w:proofErr w:type="spellEnd"/>
+      <w:r>
+        <w:t xml:space="preserve"> Tracking </w:t>
+      </w:r>
+      <w:r>
+        <w:t>is een vorm van Optical Flow herkenning</w:t>
+      </w:r>
+      <w:sdt>
+        <w:sdtPr>
+          <w:id w:val="612946974"/>
+          <w:citation/>
+        </w:sdtPr>
+        <w:sdtContent>
+          <w:r>
+            <w:fldChar w:fldCharType="begin"/>
+          </w:r>
+          <w:r>
+            <w:instrText xml:space="preserve"> CITATION Roj15 \l 1043 </w:instrText>
+          </w:r>
+          <w:r>
+            <w:fldChar w:fldCharType="separate"/>
+          </w:r>
+          <w:r>
+            <w:rPr>
+              <w:noProof/>
+            </w:rPr>
+            <w:t xml:space="preserve"> (Rojas)</w:t>
+          </w:r>
+          <w:r>
+            <w:fldChar w:fldCharType="end"/>
+          </w:r>
+        </w:sdtContent>
+      </w:sdt>
+      <w:r>
+        <w:t xml:space="preserve">. </w:t>
+      </w:r>
+      <w:r>
+        <w:t>Het werkt door de verschillen in grijswaarden</w:t>
+      </w:r>
+      <w:r>
+        <w:t xml:space="preserve"> </w:t>
+      </w:r>
+      <w:r>
+        <w:t>(Intensiteit) te meten. Hierbij worden beelden verg</w:t>
+      </w:r>
+      <w:r>
+        <w:t>e</w:t>
+      </w:r>
+      <w:r>
+        <w:t>leken en probeert het algoritme in te schatten welke richting het object op beweegt zodat de verschillen in intensiteit verklaard kunnen worden.</w:t>
+      </w:r>
+    </w:p>
+    <w:p>
+      <w:r>
+        <w:t>Echter gaat het algoritme er van uit dat het verschil in tijd en afgelegde afstand tussen de beelden niet groot is.</w:t>
+      </w:r>
+      <w:r>
+        <w:t xml:space="preserve"> Dit wil </w:t>
+      </w:r>
+      <w:r>
+        <w:t>zeggen dat het algoritme</w:t>
+      </w:r>
+      <w:r>
+        <w:t xml:space="preserve"> gebouwd is voor langzaam bewegende objecten.</w:t>
+      </w:r>
+      <w:r>
+        <w:t xml:space="preserve"> Hierdoor is deze niet geschikt voor het bijhouden van tafeltennis.</w:t>
+      </w:r>
+    </w:p>
+    <w:p>
+      <w:pPr>
+        <w:pStyle w:val="Kop4"/>
+        <w:rPr>
+          <w:lang w:val="en-GB"/>
+        </w:rPr>
+      </w:pPr>
+      <w:r>
+        <w:rPr>
+          <w:lang w:val="en-GB"/>
+        </w:rPr>
+        <w:t>Incremental Learning for Robust Visual Tracking</w:t>
+      </w:r>
+    </w:p>
+    <w:p>
+      <w:proofErr w:type="spellStart"/>
+      <w:r>
+        <w:t>Incremental</w:t>
+      </w:r>
+      <w:proofErr w:type="spellEnd"/>
+      <w:r>
+        <w:t xml:space="preserve"> Learning gebruikt een aantal templates om een inschatting te maken van de mogelijke transformaties van een object.</w:t>
+      </w:r>
+      <w:r>
+        <w:t xml:space="preserve"> Vervolgens gaat het algoritme van ieder nieuw beeld het object registreren in een nieuwe template. Door het beeld te vergelijken met alle templates zal het algoritme eventuele veranderingen kunnen opvangen doordat hij het nieuwe object zal kennen. Daarentegen kan het algoritme niet goed omgaan met het verlies van het object en zal het algoritme steeds intensiever worden doordat de hoeveelheid templates groter wordt.</w:t>
+      </w:r>
+    </w:p>
+    <w:p>
+      <w:pPr>
+        <w:pStyle w:val="Kop4"/>
+        <w:rPr>
+          <w:lang w:val="en-GB"/>
+        </w:rPr>
+      </w:pPr>
+      <w:r>
+        <w:rPr>
+          <w:lang w:val="en-GB"/>
+        </w:rPr>
+        <w:t>Tracking Learning Detection</w:t>
+      </w:r>
+    </w:p>
+    <w:p>
+      <w:r>
+        <w:t xml:space="preserve">De Tracking Learning </w:t>
+      </w:r>
+      <w:proofErr w:type="spellStart"/>
+      <w:r>
+        <w:t>Detection</w:t>
+      </w:r>
+      <w:proofErr w:type="spellEnd"/>
+      <w:r>
+        <w:t xml:space="preserve"> is een </w:t>
+      </w:r>
+      <w:proofErr w:type="spellStart"/>
+      <w:r>
+        <w:t>tracker</w:t>
+      </w:r>
+      <w:proofErr w:type="spellEnd"/>
+      <w:r>
+        <w:t xml:space="preserve"> die zich aanpast aan het beeld dat  deze ontvangt. </w:t>
+      </w:r>
+      <w:r>
+        <w:t xml:space="preserve">Dit wordt gerealiseerd door informatie van de frames bij te houden en </w:t>
+      </w:r>
+      <w:r>
+        <w:t xml:space="preserve">te gebruiken. Deze </w:t>
+      </w:r>
+      <w:proofErr w:type="spellStart"/>
+      <w:r>
+        <w:t>tracker</w:t>
+      </w:r>
+      <w:proofErr w:type="spellEnd"/>
+      <w:r>
+        <w:t xml:space="preserve"> gaat er hierdoor vanuit dat de beweging tussen de frames </w:t>
+      </w:r>
+      <w:r>
+        <w:t xml:space="preserve"> </w:t>
+      </w:r>
+      <w:r>
+        <w:t>klein is</w:t>
+      </w:r>
+      <w:r>
+        <w:t xml:space="preserve"> </w:t>
+      </w:r>
+      <w:r>
+        <w:t xml:space="preserve">(lage snelheid) en dat het object in beeld is. Wanneer het object buiten beeld valt zal de </w:t>
+      </w:r>
+      <w:proofErr w:type="spellStart"/>
+      <w:r>
+        <w:t>tracker</w:t>
+      </w:r>
+      <w:proofErr w:type="spellEnd"/>
+      <w:r>
+        <w:t xml:space="preserve"> het object niet meer terug kunnen vinden.</w:t>
+      </w:r>
+    </w:p>
+    <w:p>
+      <w:pPr>
+        <w:rPr>
+          <w:rFonts w:asciiTheme="majorHAnsi" w:eastAsiaTheme="majorEastAsia" w:hAnsiTheme="majorHAnsi" w:cstheme="majorBidi"/>
+          <w:b/>
+          <w:bCs/>
+          <w:i/>
+          <w:iCs/>
+          <w:color w:val="4F81BD" w:themeColor="accent1"/>
+        </w:rPr>
+      </w:pPr>
+      <w:r>
+        <w:br w:type="page"/>
+      </w:r>
+    </w:p>
+    <w:p>
+      <w:pPr>
+        <w:pStyle w:val="Kop4"/>
+        <w:rPr>
+          <w:lang w:val="en-GB"/>
+        </w:rPr>
+      </w:pPr>
+      <w:r>
+        <w:rPr>
+          <w:lang w:val="en-GB"/>
+        </w:rPr>
+        <w:lastRenderedPageBreak/>
+        <w:t>Corrected Background-Weighted Histogram Tracker</w:t>
+      </w:r>
+    </w:p>
+    <w:p>
+      <w:r>
+        <w:t xml:space="preserve">Het doel van de Background </w:t>
+      </w:r>
+      <w:proofErr w:type="spellStart"/>
+      <w:r>
+        <w:t>weighted</w:t>
+      </w:r>
+      <w:proofErr w:type="spellEnd"/>
+      <w:r>
+        <w:t xml:space="preserve"> histogram </w:t>
+      </w:r>
+      <w:proofErr w:type="spellStart"/>
+      <w:r>
+        <w:t>tracker</w:t>
+      </w:r>
+      <w:proofErr w:type="spellEnd"/>
+      <w:r>
+        <w:t xml:space="preserve"> is om de </w:t>
+      </w:r>
+      <w:proofErr w:type="spellStart"/>
+      <w:r>
+        <w:t>Mean</w:t>
+      </w:r>
+      <w:proofErr w:type="spellEnd"/>
+      <w:r>
+        <w:t xml:space="preserve">-Shift methode te verbeteren door </w:t>
+      </w:r>
+      <w:r>
+        <w:t>de invloeden vanuit de achtergrond te verminderen.</w:t>
+      </w:r>
+      <w:sdt>
+        <w:sdtPr>
+          <w:id w:val="-1489621609"/>
+          <w:citation/>
+        </w:sdtPr>
+        <w:sdtContent>
+          <w:r>
+            <w:fldChar w:fldCharType="begin"/>
+          </w:r>
+          <w:r>
+            <w:instrText xml:space="preserve"> CITATION Yan13 \l 1043 </w:instrText>
+          </w:r>
+          <w:r>
+            <w:fldChar w:fldCharType="separate"/>
+          </w:r>
+          <w:r>
+            <w:rPr>
+              <w:noProof/>
+            </w:rPr>
+            <w:t xml:space="preserve"> (Yang, Jia, Rong, Zhu, Wang, &amp; Yue, 2013)</w:t>
+          </w:r>
+          <w:r>
+            <w:fldChar w:fldCharType="end"/>
+          </w:r>
+        </w:sdtContent>
+      </w:sdt>
+      <w:r>
+        <w:t xml:space="preserve"> Daarentegen is hij door deze methode minder efficiënt wanne</w:t>
+      </w:r>
+      <w:r>
+        <w:t xml:space="preserve">er er kleurverschillen optreden. Om dit probleem op te lossen kan een </w:t>
+      </w:r>
+      <w:proofErr w:type="spellStart"/>
+      <w:r>
+        <w:t>Kalman</w:t>
+      </w:r>
+      <w:proofErr w:type="spellEnd"/>
+      <w:r>
+        <w:t xml:space="preserve"> Filter toegepast worden.</w:t>
+      </w:r>
+    </w:p>
+    <w:p>
+      <w:r>
+        <w:t xml:space="preserve">Deze methode kan de hoeveelheid iteraties van de </w:t>
+      </w:r>
+      <w:proofErr w:type="spellStart"/>
+      <w:r>
+        <w:t>Mean</w:t>
+      </w:r>
+      <w:proofErr w:type="spellEnd"/>
+      <w:r>
+        <w:t xml:space="preserve">-Shift methode verkleinen. Hierdoor zal deze variant het object sneller kunnen vinden. Ook zal het een hogere </w:t>
+      </w:r>
+      <w:r>
+        <w:t>precisie</w:t>
+      </w:r>
+      <w:r>
+        <w:t xml:space="preserve"> </w:t>
+      </w:r>
+      <w:r>
+        <w:t>kunnen behalen doordat minder objecten meetellen in de berekening.</w:t>
+      </w:r>
+    </w:p>
+    <w:p>
+      <w:r>
+        <w:t>Het algoritme presteert goed wanneer er een duidelijk verschil is tussen het doel en de achtergrond. Echter kan het algoritme problemen krijgen wanneer er meerdere soortgelijke objecten bij elkaar aanwezig zijn.</w:t>
+      </w:r>
+    </w:p>
+    <w:p>
+      <w:pPr>
+        <w:pStyle w:val="Kop4"/>
+        <w:rPr>
+          <w:lang w:val="en-GB"/>
+        </w:rPr>
+      </w:pPr>
+      <w:r>
+        <w:rPr>
+          <w:lang w:val="en-GB"/>
+        </w:rPr>
+        <w:t>Scale and Orientation Adaptive Mean-Shift Tracking</w:t>
+      </w:r>
+    </w:p>
+    <w:p>
+      <w:r>
+        <w:t>Dit algoritme is wed</w:t>
+      </w:r>
+      <w:r>
+        <w:t xml:space="preserve">erom een aanpassing op het </w:t>
+      </w:r>
+      <w:proofErr w:type="spellStart"/>
+      <w:r>
+        <w:t>Mean</w:t>
+      </w:r>
+      <w:proofErr w:type="spellEnd"/>
+      <w:r>
+        <w:t>-</w:t>
+      </w:r>
+      <w:r>
+        <w:t xml:space="preserve">Shift </w:t>
+      </w:r>
+      <w:r>
+        <w:t>systeem</w:t>
+      </w:r>
+      <w:sdt>
+        <w:sdtPr>
+          <w:id w:val="-219673309"/>
+          <w:citation/>
+        </w:sdtPr>
+        <w:sdtContent>
+          <w:r>
+            <w:fldChar w:fldCharType="begin"/>
+          </w:r>
+          <w:r>
+            <w:instrText xml:space="preserve"> CITATION Voj13 \l 1043 </w:instrText>
+          </w:r>
+          <w:r>
+            <w:fldChar w:fldCharType="separate"/>
+          </w:r>
+          <w:r>
+            <w:rPr>
+              <w:noProof/>
+            </w:rPr>
+            <w:t xml:space="preserve"> (Vojir, Noskova, &amp; Matas, 2013)</w:t>
+          </w:r>
+          <w:r>
+            <w:fldChar w:fldCharType="end"/>
+          </w:r>
+        </w:sdtContent>
+      </w:sdt>
+      <w:r>
+        <w:t xml:space="preserve">. </w:t>
+      </w:r>
+      <w:r>
+        <w:t>Hierbij probeert het systeem een schaal van het object in te schatten. Hiermee kan het systeem het object terugvinden wanneer de schaal veranderd. Deze aanpassing presteert beter op beelden waar de schaal van het object veranderd.</w:t>
+      </w:r>
+    </w:p>
+    <w:p>
+      <w:r>
+        <w:t>Daarentegen creëert het systeem nieuwe problemen bij beelden waarin de schaal niet veranderd. Om dit probleem op te lossen wordt gewerkt met een “</w:t>
+      </w:r>
+      <w:proofErr w:type="spellStart"/>
+      <w:r>
+        <w:t>back-ward</w:t>
+      </w:r>
+      <w:proofErr w:type="spellEnd"/>
+      <w:r>
+        <w:t xml:space="preserve"> </w:t>
+      </w:r>
+      <w:proofErr w:type="spellStart"/>
+      <w:r>
+        <w:t>consistency</w:t>
+      </w:r>
+      <w:proofErr w:type="spellEnd"/>
+      <w:r>
+        <w:t xml:space="preserve"> check”</w:t>
+      </w:r>
+      <w:sdt>
+        <w:sdtPr>
+          <w:id w:val="1258636579"/>
+          <w:citation/>
+        </w:sdtPr>
+        <w:sdtContent>
+          <w:r>
+            <w:fldChar w:fldCharType="begin"/>
+          </w:r>
+          <w:r>
+            <w:instrText xml:space="preserve"> CITATION Voj13 \l 1043 </w:instrText>
+          </w:r>
+          <w:r>
+            <w:fldChar w:fldCharType="separate"/>
+          </w:r>
+          <w:r>
+            <w:rPr>
+              <w:noProof/>
+            </w:rPr>
+            <w:t xml:space="preserve"> (Vojir, Noskova, &amp; Matas, 2013)</w:t>
+          </w:r>
+          <w:r>
+            <w:fldChar w:fldCharType="end"/>
+          </w:r>
+        </w:sdtContent>
+      </w:sdt>
+      <w:r>
+        <w:t xml:space="preserve"> die de beelden in de omgekeerde volgorde verwerkt om een meetpunt te verkrijgen voor het nieuwe beeld. Hierdoor kost deze algoritme meer </w:t>
+      </w:r>
+      <w:r>
+        <w:t>operaties</w:t>
+      </w:r>
+      <w:r>
+        <w:t xml:space="preserve"> als de originele </w:t>
+      </w:r>
+      <w:proofErr w:type="spellStart"/>
+      <w:r>
+        <w:t>Mean</w:t>
+      </w:r>
+      <w:proofErr w:type="spellEnd"/>
+      <w:r>
+        <w:t>-Shift methode.</w:t>
+      </w:r>
+    </w:p>
+    <w:p>
+      <w:bookmarkStart w:id="0" w:name="_GoBack"/>
+      <w:bookmarkEnd w:id="0"/>
+    </w:p>
     <w:sectPr>
       <w:pgSz w:w="11906" w:h="16838"/>
       <w:pgMar w:top="1417" w:right="1417" w:bottom="1417" w:left="1417" w:header="708" w:footer="708" w:gutter="0"/>
@@ -1780,7 +2017,7 @@
       <w:lvlText w:val="%1.%2.%3"/>
       <w:lvlJc w:val="left"/>
       <w:pPr>
-        <w:ind w:left="720" w:hanging="720"/>
+        <w:ind w:left="6957" w:hanging="720"/>
       </w:pPr>
     </w:lvl>
     <w:lvl w:ilvl="3">
@@ -2081,6 +2318,7 @@
         <w:numId w:val="1"/>
       </w:numPr>
       <w:spacing w:before="200" w:after="0"/>
+      <w:ind w:left="720"/>
       <w:outlineLvl w:val="2"/>
     </w:pPr>
     <w:rPr>
@@ -3261,6 +3499,7 @@
         <w:numId w:val="1"/>
       </w:numPr>
       <w:spacing w:before="200" w:after="0"/>
+      <w:ind w:left="720"/>
       <w:outlineLvl w:val="2"/>
     </w:pPr>
     <w:rPr>
@@ -5320,36 +5559,36 @@
   </dgm:ptLst>
   <dgm:cxnLst>
     <dgm:cxn modelId="{99D9A0F8-C2C1-42BC-9CF9-90C435A97D73}" srcId="{92792585-24B5-4323-B34D-9BB7E272D64C}" destId="{E51096AB-B512-4487-92C9-4369F2C98375}" srcOrd="4" destOrd="0" parTransId="{A2FF80DC-E345-452F-8420-C7BC1D3AC043}" sibTransId="{316E1938-F86E-4051-B068-D9E2BFEEE302}"/>
-    <dgm:cxn modelId="{2930E5D3-050E-4773-B00A-A225ADB341CB}" type="presOf" srcId="{2B92D4F3-6C38-40DC-8B82-3C42DE354040}" destId="{9E7F179E-7E00-4EA0-A260-2E7895017FEF}" srcOrd="0" destOrd="0" presId="urn:microsoft.com/office/officeart/2005/8/layout/cycle5"/>
-    <dgm:cxn modelId="{3D2208F6-CB1A-4A73-81B1-D1E6B5C1D2CE}" type="presOf" srcId="{6B4C9BFE-680F-440E-B3C6-CC05537FF1D8}" destId="{B1F844CB-1498-43D4-8E7F-6633545E9694}" srcOrd="0" destOrd="0" presId="urn:microsoft.com/office/officeart/2005/8/layout/cycle5"/>
-    <dgm:cxn modelId="{1411FAAB-8CC3-4C8A-BB94-3035535A8C85}" type="presOf" srcId="{316E1938-F86E-4051-B068-D9E2BFEEE302}" destId="{8E4E216C-5F47-44EF-AEF0-66F350F12FDE}" srcOrd="0" destOrd="0" presId="urn:microsoft.com/office/officeart/2005/8/layout/cycle5"/>
-    <dgm:cxn modelId="{23EF439C-BC8E-4045-A98F-4BF1EBE13F75}" type="presOf" srcId="{1B18CCD5-E4E2-4DB8-8C1B-42905D396999}" destId="{208B4263-7B5F-4D56-B8D3-8CD4BE8B6488}" srcOrd="0" destOrd="0" presId="urn:microsoft.com/office/officeart/2005/8/layout/cycle5"/>
-    <dgm:cxn modelId="{AF36A89D-32EB-4441-97C7-D3130DC89303}" type="presOf" srcId="{E04E8B9F-AE4E-4FA0-85DD-0B3EDC07FE3C}" destId="{0AFE4DE8-DB1F-4EF5-A8DC-8A31CF66E890}" srcOrd="0" destOrd="0" presId="urn:microsoft.com/office/officeart/2005/8/layout/cycle5"/>
+    <dgm:cxn modelId="{6FFF631A-322D-4439-8F3F-48E01DDBE3DA}" type="presOf" srcId="{2B92D4F3-6C38-40DC-8B82-3C42DE354040}" destId="{9E7F179E-7E00-4EA0-A260-2E7895017FEF}" srcOrd="0" destOrd="0" presId="urn:microsoft.com/office/officeart/2005/8/layout/cycle5"/>
     <dgm:cxn modelId="{19AF5A7B-01C0-4966-935F-1F2C18BF1724}" srcId="{92792585-24B5-4323-B34D-9BB7E272D64C}" destId="{E04E8B9F-AE4E-4FA0-85DD-0B3EDC07FE3C}" srcOrd="2" destOrd="0" parTransId="{0513C8FA-6D2C-49D2-B715-CE76DE21CD75}" sibTransId="{2B92D4F3-6C38-40DC-8B82-3C42DE354040}"/>
+    <dgm:cxn modelId="{552EA414-D5E8-4517-A43B-2C525073444D}" type="presOf" srcId="{2D9F2D96-794A-4246-94BB-A73F4082B030}" destId="{E816D67F-1151-4D9F-A486-7E695425E0F7}" srcOrd="0" destOrd="0" presId="urn:microsoft.com/office/officeart/2005/8/layout/cycle5"/>
+    <dgm:cxn modelId="{64320CD0-1E63-4D13-A99C-443AFD2BD7BC}" type="presOf" srcId="{316E1938-F86E-4051-B068-D9E2BFEEE302}" destId="{8E4E216C-5F47-44EF-AEF0-66F350F12FDE}" srcOrd="0" destOrd="0" presId="urn:microsoft.com/office/officeart/2005/8/layout/cycle5"/>
     <dgm:cxn modelId="{498D4B8E-588A-461F-B46E-C6D746FCD7A8}" srcId="{92792585-24B5-4323-B34D-9BB7E272D64C}" destId="{2D9F2D96-794A-4246-94BB-A73F4082B030}" srcOrd="3" destOrd="0" parTransId="{CAD8F401-0903-4EC2-92E6-DB51C6FA0AB8}" sibTransId="{6B4C9BFE-680F-440E-B3C6-CC05537FF1D8}"/>
+    <dgm:cxn modelId="{604B8D23-66E9-44A7-90E8-74F3E62EA981}" type="presOf" srcId="{E04E8B9F-AE4E-4FA0-85DD-0B3EDC07FE3C}" destId="{0AFE4DE8-DB1F-4EF5-A8DC-8A31CF66E890}" srcOrd="0" destOrd="0" presId="urn:microsoft.com/office/officeart/2005/8/layout/cycle5"/>
     <dgm:cxn modelId="{1AA2A4A6-737B-43B6-A8FF-8FE1CF2F6510}" srcId="{92792585-24B5-4323-B34D-9BB7E272D64C}" destId="{B5B879F4-5C22-41F5-ABC2-421B99565B8F}" srcOrd="0" destOrd="0" parTransId="{FB8A2C34-F278-4415-920D-A6935B6D5F1C}" sibTransId="{1B18CCD5-E4E2-4DB8-8C1B-42905D396999}"/>
-    <dgm:cxn modelId="{B05B78E5-62D3-4BD5-87AC-87455938A80D}" type="presOf" srcId="{F79183A8-3B5F-4951-A4D5-D2794A8ED4CB}" destId="{E50BCF7F-F334-4ECA-8C78-B02C666C8B4C}" srcOrd="0" destOrd="0" presId="urn:microsoft.com/office/officeart/2005/8/layout/cycle5"/>
-    <dgm:cxn modelId="{0572F739-7B24-4079-8D33-131089E31B9B}" type="presOf" srcId="{698F9176-BA0C-4351-9FEF-83929C035D7D}" destId="{2865A137-1D37-46BF-8129-AF9BAE0EF776}" srcOrd="0" destOrd="0" presId="urn:microsoft.com/office/officeart/2005/8/layout/cycle5"/>
-    <dgm:cxn modelId="{80510D93-E93C-4293-AC1F-C80BBFD1D68D}" type="presOf" srcId="{B5B879F4-5C22-41F5-ABC2-421B99565B8F}" destId="{EC611168-1894-482E-898C-405120223975}" srcOrd="0" destOrd="0" presId="urn:microsoft.com/office/officeart/2005/8/layout/cycle5"/>
-    <dgm:cxn modelId="{7031E799-A865-468A-89CB-8281F3E0186D}" type="presOf" srcId="{92792585-24B5-4323-B34D-9BB7E272D64C}" destId="{FC83BA6D-92F8-421D-B5DC-184634484D77}" srcOrd="0" destOrd="0" presId="urn:microsoft.com/office/officeart/2005/8/layout/cycle5"/>
     <dgm:cxn modelId="{3EF67851-CA2F-40E4-BF00-C5B367D84909}" srcId="{92792585-24B5-4323-B34D-9BB7E272D64C}" destId="{F79183A8-3B5F-4951-A4D5-D2794A8ED4CB}" srcOrd="1" destOrd="0" parTransId="{E2F32439-F982-4027-92A2-99DFCD5B3892}" sibTransId="{698F9176-BA0C-4351-9FEF-83929C035D7D}"/>
-    <dgm:cxn modelId="{42C3934E-0574-4EDA-9E2B-844E7B06002C}" type="presOf" srcId="{E51096AB-B512-4487-92C9-4369F2C98375}" destId="{693C1DF7-A358-4E84-A98E-78EA6D150C5A}" srcOrd="0" destOrd="0" presId="urn:microsoft.com/office/officeart/2005/8/layout/cycle5"/>
-    <dgm:cxn modelId="{1CC1E423-1E98-48E4-A75D-38FBDB340803}" type="presOf" srcId="{2D9F2D96-794A-4246-94BB-A73F4082B030}" destId="{E816D67F-1151-4D9F-A486-7E695425E0F7}" srcOrd="0" destOrd="0" presId="urn:microsoft.com/office/officeart/2005/8/layout/cycle5"/>
-    <dgm:cxn modelId="{551FA7E9-EC3A-435B-A712-55FD8456C804}" type="presParOf" srcId="{FC83BA6D-92F8-421D-B5DC-184634484D77}" destId="{EC611168-1894-482E-898C-405120223975}" srcOrd="0" destOrd="0" presId="urn:microsoft.com/office/officeart/2005/8/layout/cycle5"/>
-    <dgm:cxn modelId="{212BBB50-4E1C-433B-9655-D66FD42657D8}" type="presParOf" srcId="{FC83BA6D-92F8-421D-B5DC-184634484D77}" destId="{83951DFC-FD47-42AF-B28B-24DB7FA7DDB3}" srcOrd="1" destOrd="0" presId="urn:microsoft.com/office/officeart/2005/8/layout/cycle5"/>
-    <dgm:cxn modelId="{6BEBA95D-316C-42F6-86C3-A58A411CEF13}" type="presParOf" srcId="{FC83BA6D-92F8-421D-B5DC-184634484D77}" destId="{208B4263-7B5F-4D56-B8D3-8CD4BE8B6488}" srcOrd="2" destOrd="0" presId="urn:microsoft.com/office/officeart/2005/8/layout/cycle5"/>
-    <dgm:cxn modelId="{5C769A69-C97A-4C6E-B7BB-21539F4ECA13}" type="presParOf" srcId="{FC83BA6D-92F8-421D-B5DC-184634484D77}" destId="{E50BCF7F-F334-4ECA-8C78-B02C666C8B4C}" srcOrd="3" destOrd="0" presId="urn:microsoft.com/office/officeart/2005/8/layout/cycle5"/>
-    <dgm:cxn modelId="{A529E866-53DD-4725-9427-F0DD72A95BF7}" type="presParOf" srcId="{FC83BA6D-92F8-421D-B5DC-184634484D77}" destId="{D6343918-B53A-4B55-8E0D-5A626CAD65EB}" srcOrd="4" destOrd="0" presId="urn:microsoft.com/office/officeart/2005/8/layout/cycle5"/>
-    <dgm:cxn modelId="{731D7C31-BE73-4014-BFAE-7E7FBBFC4AE9}" type="presParOf" srcId="{FC83BA6D-92F8-421D-B5DC-184634484D77}" destId="{2865A137-1D37-46BF-8129-AF9BAE0EF776}" srcOrd="5" destOrd="0" presId="urn:microsoft.com/office/officeart/2005/8/layout/cycle5"/>
-    <dgm:cxn modelId="{C1DB50C3-DA8E-40AD-9F69-DAFE6F1527A8}" type="presParOf" srcId="{FC83BA6D-92F8-421D-B5DC-184634484D77}" destId="{0AFE4DE8-DB1F-4EF5-A8DC-8A31CF66E890}" srcOrd="6" destOrd="0" presId="urn:microsoft.com/office/officeart/2005/8/layout/cycle5"/>
-    <dgm:cxn modelId="{D6601E86-3F71-4AC3-AC6B-80DFE43AC23B}" type="presParOf" srcId="{FC83BA6D-92F8-421D-B5DC-184634484D77}" destId="{4C5AAAEB-C72C-4795-866D-C99628D2C4D3}" srcOrd="7" destOrd="0" presId="urn:microsoft.com/office/officeart/2005/8/layout/cycle5"/>
-    <dgm:cxn modelId="{26BBBE0A-CC8E-4BDB-859E-6598E40A1BB0}" type="presParOf" srcId="{FC83BA6D-92F8-421D-B5DC-184634484D77}" destId="{9E7F179E-7E00-4EA0-A260-2E7895017FEF}" srcOrd="8" destOrd="0" presId="urn:microsoft.com/office/officeart/2005/8/layout/cycle5"/>
-    <dgm:cxn modelId="{1ACDA949-D3EF-47A0-894C-A938626F6C90}" type="presParOf" srcId="{FC83BA6D-92F8-421D-B5DC-184634484D77}" destId="{E816D67F-1151-4D9F-A486-7E695425E0F7}" srcOrd="9" destOrd="0" presId="urn:microsoft.com/office/officeart/2005/8/layout/cycle5"/>
-    <dgm:cxn modelId="{B8027231-4A0F-464A-904E-9C3C479280DB}" type="presParOf" srcId="{FC83BA6D-92F8-421D-B5DC-184634484D77}" destId="{7F8560C2-DA8B-487C-818F-BD5DDB147BBC}" srcOrd="10" destOrd="0" presId="urn:microsoft.com/office/officeart/2005/8/layout/cycle5"/>
-    <dgm:cxn modelId="{ADE1A347-6152-4C74-8550-F8136EF4CDDD}" type="presParOf" srcId="{FC83BA6D-92F8-421D-B5DC-184634484D77}" destId="{B1F844CB-1498-43D4-8E7F-6633545E9694}" srcOrd="11" destOrd="0" presId="urn:microsoft.com/office/officeart/2005/8/layout/cycle5"/>
-    <dgm:cxn modelId="{347525D7-F9BB-4A91-A76E-243D9408C677}" type="presParOf" srcId="{FC83BA6D-92F8-421D-B5DC-184634484D77}" destId="{693C1DF7-A358-4E84-A98E-78EA6D150C5A}" srcOrd="12" destOrd="0" presId="urn:microsoft.com/office/officeart/2005/8/layout/cycle5"/>
-    <dgm:cxn modelId="{C40BC8D7-4DD1-4FA2-A610-1FE42334F7B5}" type="presParOf" srcId="{FC83BA6D-92F8-421D-B5DC-184634484D77}" destId="{140BD655-0E7C-4B27-B024-5C53794F9CB9}" srcOrd="13" destOrd="0" presId="urn:microsoft.com/office/officeart/2005/8/layout/cycle5"/>
-    <dgm:cxn modelId="{35B5420C-191F-4B3E-9101-0F990346B7D0}" type="presParOf" srcId="{FC83BA6D-92F8-421D-B5DC-184634484D77}" destId="{8E4E216C-5F47-44EF-AEF0-66F350F12FDE}" srcOrd="14" destOrd="0" presId="urn:microsoft.com/office/officeart/2005/8/layout/cycle5"/>
+    <dgm:cxn modelId="{6D02E7ED-9FB4-4C4F-8960-41A5D287E8E5}" type="presOf" srcId="{B5B879F4-5C22-41F5-ABC2-421B99565B8F}" destId="{EC611168-1894-482E-898C-405120223975}" srcOrd="0" destOrd="0" presId="urn:microsoft.com/office/officeart/2005/8/layout/cycle5"/>
+    <dgm:cxn modelId="{571173C7-4322-4584-AF7F-E31FBD9BB5E2}" type="presOf" srcId="{F79183A8-3B5F-4951-A4D5-D2794A8ED4CB}" destId="{E50BCF7F-F334-4ECA-8C78-B02C666C8B4C}" srcOrd="0" destOrd="0" presId="urn:microsoft.com/office/officeart/2005/8/layout/cycle5"/>
+    <dgm:cxn modelId="{16947467-E4E7-42CD-8F59-F50CEED417F8}" type="presOf" srcId="{1B18CCD5-E4E2-4DB8-8C1B-42905D396999}" destId="{208B4263-7B5F-4D56-B8D3-8CD4BE8B6488}" srcOrd="0" destOrd="0" presId="urn:microsoft.com/office/officeart/2005/8/layout/cycle5"/>
+    <dgm:cxn modelId="{24E1AF45-5F2F-4DD2-9581-F8DE792AFFE6}" type="presOf" srcId="{92792585-24B5-4323-B34D-9BB7E272D64C}" destId="{FC83BA6D-92F8-421D-B5DC-184634484D77}" srcOrd="0" destOrd="0" presId="urn:microsoft.com/office/officeart/2005/8/layout/cycle5"/>
+    <dgm:cxn modelId="{1D3A1FB8-F16C-460E-A36E-540D675C40E1}" type="presOf" srcId="{6B4C9BFE-680F-440E-B3C6-CC05537FF1D8}" destId="{B1F844CB-1498-43D4-8E7F-6633545E9694}" srcOrd="0" destOrd="0" presId="urn:microsoft.com/office/officeart/2005/8/layout/cycle5"/>
+    <dgm:cxn modelId="{180EC305-A7F7-453B-948F-F4B9A59CE067}" type="presOf" srcId="{698F9176-BA0C-4351-9FEF-83929C035D7D}" destId="{2865A137-1D37-46BF-8129-AF9BAE0EF776}" srcOrd="0" destOrd="0" presId="urn:microsoft.com/office/officeart/2005/8/layout/cycle5"/>
+    <dgm:cxn modelId="{93ED5761-77C6-448F-89FD-7580D01C58B6}" type="presOf" srcId="{E51096AB-B512-4487-92C9-4369F2C98375}" destId="{693C1DF7-A358-4E84-A98E-78EA6D150C5A}" srcOrd="0" destOrd="0" presId="urn:microsoft.com/office/officeart/2005/8/layout/cycle5"/>
+    <dgm:cxn modelId="{E243738A-9974-4A2D-9E0D-350DE3BE4BD2}" type="presParOf" srcId="{FC83BA6D-92F8-421D-B5DC-184634484D77}" destId="{EC611168-1894-482E-898C-405120223975}" srcOrd="0" destOrd="0" presId="urn:microsoft.com/office/officeart/2005/8/layout/cycle5"/>
+    <dgm:cxn modelId="{EA4E0FBE-F807-473A-B1E1-2693F7CC5B6D}" type="presParOf" srcId="{FC83BA6D-92F8-421D-B5DC-184634484D77}" destId="{83951DFC-FD47-42AF-B28B-24DB7FA7DDB3}" srcOrd="1" destOrd="0" presId="urn:microsoft.com/office/officeart/2005/8/layout/cycle5"/>
+    <dgm:cxn modelId="{986394B0-3A9D-4164-8CFF-A1B9E0BCABF8}" type="presParOf" srcId="{FC83BA6D-92F8-421D-B5DC-184634484D77}" destId="{208B4263-7B5F-4D56-B8D3-8CD4BE8B6488}" srcOrd="2" destOrd="0" presId="urn:microsoft.com/office/officeart/2005/8/layout/cycle5"/>
+    <dgm:cxn modelId="{4E625D1E-7DDA-4BC3-AA44-CD79D0B7F0E5}" type="presParOf" srcId="{FC83BA6D-92F8-421D-B5DC-184634484D77}" destId="{E50BCF7F-F334-4ECA-8C78-B02C666C8B4C}" srcOrd="3" destOrd="0" presId="urn:microsoft.com/office/officeart/2005/8/layout/cycle5"/>
+    <dgm:cxn modelId="{6897D53A-2732-4D71-9D39-5E003BB6BD3D}" type="presParOf" srcId="{FC83BA6D-92F8-421D-B5DC-184634484D77}" destId="{D6343918-B53A-4B55-8E0D-5A626CAD65EB}" srcOrd="4" destOrd="0" presId="urn:microsoft.com/office/officeart/2005/8/layout/cycle5"/>
+    <dgm:cxn modelId="{E702B2EA-1793-4553-B7DB-EA1D9CA54E54}" type="presParOf" srcId="{FC83BA6D-92F8-421D-B5DC-184634484D77}" destId="{2865A137-1D37-46BF-8129-AF9BAE0EF776}" srcOrd="5" destOrd="0" presId="urn:microsoft.com/office/officeart/2005/8/layout/cycle5"/>
+    <dgm:cxn modelId="{F1909E6F-4B01-43E2-B30B-A9F1747A056D}" type="presParOf" srcId="{FC83BA6D-92F8-421D-B5DC-184634484D77}" destId="{0AFE4DE8-DB1F-4EF5-A8DC-8A31CF66E890}" srcOrd="6" destOrd="0" presId="urn:microsoft.com/office/officeart/2005/8/layout/cycle5"/>
+    <dgm:cxn modelId="{57C42DBC-4A41-45D3-986B-D99FBE6515C4}" type="presParOf" srcId="{FC83BA6D-92F8-421D-B5DC-184634484D77}" destId="{4C5AAAEB-C72C-4795-866D-C99628D2C4D3}" srcOrd="7" destOrd="0" presId="urn:microsoft.com/office/officeart/2005/8/layout/cycle5"/>
+    <dgm:cxn modelId="{AE4A535A-2097-47B0-8716-C67473C32F56}" type="presParOf" srcId="{FC83BA6D-92F8-421D-B5DC-184634484D77}" destId="{9E7F179E-7E00-4EA0-A260-2E7895017FEF}" srcOrd="8" destOrd="0" presId="urn:microsoft.com/office/officeart/2005/8/layout/cycle5"/>
+    <dgm:cxn modelId="{E2802F0E-AE5B-426E-AE12-A5165C05C568}" type="presParOf" srcId="{FC83BA6D-92F8-421D-B5DC-184634484D77}" destId="{E816D67F-1151-4D9F-A486-7E695425E0F7}" srcOrd="9" destOrd="0" presId="urn:microsoft.com/office/officeart/2005/8/layout/cycle5"/>
+    <dgm:cxn modelId="{C7965044-3510-4915-863C-3082256EE4FC}" type="presParOf" srcId="{FC83BA6D-92F8-421D-B5DC-184634484D77}" destId="{7F8560C2-DA8B-487C-818F-BD5DDB147BBC}" srcOrd="10" destOrd="0" presId="urn:microsoft.com/office/officeart/2005/8/layout/cycle5"/>
+    <dgm:cxn modelId="{D54FC71A-60C5-451D-8467-0AAFC309306E}" type="presParOf" srcId="{FC83BA6D-92F8-421D-B5DC-184634484D77}" destId="{B1F844CB-1498-43D4-8E7F-6633545E9694}" srcOrd="11" destOrd="0" presId="urn:microsoft.com/office/officeart/2005/8/layout/cycle5"/>
+    <dgm:cxn modelId="{91C96AEE-D36A-421E-8630-A8FC800E273C}" type="presParOf" srcId="{FC83BA6D-92F8-421D-B5DC-184634484D77}" destId="{693C1DF7-A358-4E84-A98E-78EA6D150C5A}" srcOrd="12" destOrd="0" presId="urn:microsoft.com/office/officeart/2005/8/layout/cycle5"/>
+    <dgm:cxn modelId="{C5C5BA97-11FB-4AA7-A8E2-32C08EE50B08}" type="presParOf" srcId="{FC83BA6D-92F8-421D-B5DC-184634484D77}" destId="{140BD655-0E7C-4B27-B024-5C53794F9CB9}" srcOrd="13" destOrd="0" presId="urn:microsoft.com/office/officeart/2005/8/layout/cycle5"/>
+    <dgm:cxn modelId="{D9C20523-AB2D-4B4A-BDCC-75CB8C40C7CD}" type="presParOf" srcId="{FC83BA6D-92F8-421D-B5DC-184634484D77}" destId="{8E4E216C-5F47-44EF-AEF0-66F350F12FDE}" srcOrd="14" destOrd="0" presId="urn:microsoft.com/office/officeart/2005/8/layout/cycle5"/>
   </dgm:cxnLst>
   <dgm:bg/>
   <dgm:whole/>
@@ -7765,7 +8004,7 @@
 </file>
 
 <file path=customXml/itemProps1.xml><?xml version="1.0" encoding="utf-8"?>
-<ds:datastoreItem xmlns:ds="http://schemas.openxmlformats.org/officeDocument/2006/customXml" ds:itemID="{E55687CD-F8D4-4299-80B9-8CE90646C12A}">
+<ds:datastoreItem xmlns:ds="http://schemas.openxmlformats.org/officeDocument/2006/customXml" ds:itemID="{F7B6FDC1-640B-4C1D-AFA5-2E49A71AA2E1}">
   <ds:schemaRefs>
     <ds:schemaRef ds:uri="http://schemas.openxmlformats.org/officeDocument/2006/bibliography"/>
   </ds:schemaRefs>

</xml_diff>

<commit_message>
Vergelijking van Tracking Algoritme
</commit_message>
<xml_diff>
--- a/documents/Beeldherkenning/Beeld Herkenning.docx
+++ b/documents/Beeldherkenning/Beeld Herkenning.docx
@@ -1610,7 +1610,13 @@
         <w:t xml:space="preserve"> gebouwd is voor langzaam bewegende objecten.</w:t>
       </w:r>
       <w:r>
-        <w:t xml:space="preserve"> Hierdoor is deze niet geschikt voor het bijhouden van tafeltennis.</w:t>
+        <w:t xml:space="preserve"> Hierdoor is deze niet geschikt voor het bijhouden van </w:t>
+      </w:r>
+      <w:r>
+        <w:t>snelle objecten</w:t>
+      </w:r>
+      <w:r>
+        <w:t>.</w:t>
       </w:r>
     </w:p>
     <w:p>
@@ -1971,9 +1977,343 @@
       </w:r>
     </w:p>
     <w:p>
+      <w:pPr>
+        <w:rPr>
+          <w:rFonts w:asciiTheme="majorHAnsi" w:eastAsiaTheme="majorEastAsia" w:hAnsiTheme="majorHAnsi" w:cstheme="majorBidi"/>
+          <w:b/>
+          <w:bCs/>
+          <w:i/>
+          <w:iCs/>
+          <w:color w:val="4F81BD" w:themeColor="accent1"/>
+        </w:rPr>
+      </w:pPr>
+      <w:r>
+        <w:br w:type="page"/>
+      </w:r>
+    </w:p>
+    <w:p>
+      <w:pPr>
+        <w:pStyle w:val="Kop4"/>
+      </w:pPr>
+      <w:r>
+        <w:lastRenderedPageBreak/>
+        <w:t>Vergelijking</w:t>
+      </w:r>
+    </w:p>
+    <w:p>
+      <w:r>
+        <w:t>De methode van Herkenning heeft twee belangrijke factoren. Ten eerste dient het object op een juiste locatie herkent te worden. Vervolgens dient dit zeer snel te gebeuren, doordat het systeem nog tijd nodig heeft om een tegenaanval in te plannen.</w:t>
+      </w:r>
+    </w:p>
+    <w:p>
+      <w:r>
+        <w:t>De accuraatheid</w:t>
+      </w:r>
+      <w:r>
+        <w:t xml:space="preserve"> van deze tracking mechanisme is</w:t>
+      </w:r>
+      <w:r>
+        <w:t xml:space="preserve"> uitgerekend door Rafael Martin </w:t>
+      </w:r>
+      <w:proofErr w:type="spellStart"/>
+      <w:r>
+        <w:t>Nieto</w:t>
+      </w:r>
+      <w:proofErr w:type="spellEnd"/>
+      <w:sdt>
+        <w:sdtPr>
+          <w:id w:val="-1226061721"/>
+          <w:citation/>
+        </w:sdtPr>
+        <w:sdtContent>
+          <w:r>
+            <w:fldChar w:fldCharType="begin"/>
+          </w:r>
+          <w:r>
+            <w:instrText xml:space="preserve"> CITATION Raf13 \l 1043 </w:instrText>
+          </w:r>
+          <w:r>
+            <w:fldChar w:fldCharType="separate"/>
+          </w:r>
+          <w:r>
+            <w:rPr>
+              <w:noProof/>
+            </w:rPr>
+            <w:t xml:space="preserve"> (Nieto, 2013)</w:t>
+          </w:r>
+          <w:r>
+            <w:fldChar w:fldCharType="end"/>
+          </w:r>
+        </w:sdtContent>
+      </w:sdt>
+      <w:r>
+        <w:t>. Hieronder is een grafiek(</w:t>
+      </w:r>
+      <w:proofErr w:type="spellStart"/>
+      <w:r>
+        <w:t>Figure</w:t>
+      </w:r>
+      <w:proofErr w:type="spellEnd"/>
+      <w:r>
+        <w:t xml:space="preserve"> 4.11</w:t>
+      </w:r>
+      <w:r>
+        <w:t xml:space="preserve"> uit </w:t>
+      </w:r>
+      <w:sdt>
+        <w:sdtPr>
+          <w:id w:val="1188333287"/>
+          <w:citation/>
+        </w:sdtPr>
+        <w:sdtContent>
+          <w:r>
+            <w:fldChar w:fldCharType="begin"/>
+          </w:r>
+          <w:r>
+            <w:instrText xml:space="preserve"> CITATION Raf13 \l 1043 </w:instrText>
+          </w:r>
+          <w:r>
+            <w:fldChar w:fldCharType="separate"/>
+          </w:r>
+          <w:r>
+            <w:rPr>
+              <w:noProof/>
+            </w:rPr>
+            <w:t>(Nieto, 2013)</w:t>
+          </w:r>
+          <w:r>
+            <w:fldChar w:fldCharType="end"/>
+          </w:r>
+        </w:sdtContent>
+      </w:sdt>
+      <w:r>
+        <w:t>) zichtbaar voor de accuraatheid van de tracking mechanisme in complexe omstandigheden:</w:t>
+      </w:r>
+    </w:p>
+    <w:p>
+      <w:r>
+        <w:rPr>
+          <w:noProof/>
+          <w:lang w:eastAsia="nl-NL"/>
+        </w:rPr>
+        <w:drawing>
+          <wp:inline distT="0" distB="0" distL="0" distR="0" wp14:anchorId="283C0B83" wp14:editId="1FAF3BBC">
+            <wp:extent cx="5760720" cy="2138681"/>
+            <wp:effectExtent l="0" t="0" r="0" b="0"/>
+            <wp:docPr id="1" name="Afbeelding 1"/>
+            <wp:cNvGraphicFramePr>
+              <a:graphicFrameLocks xmlns:a="http://schemas.openxmlformats.org/drawingml/2006/main" noChangeAspect="1"/>
+            </wp:cNvGraphicFramePr>
+            <a:graphic xmlns:a="http://schemas.openxmlformats.org/drawingml/2006/main">
+              <a:graphicData uri="http://schemas.openxmlformats.org/drawingml/2006/picture">
+                <pic:pic xmlns:pic="http://schemas.openxmlformats.org/drawingml/2006/picture">
+                  <pic:nvPicPr>
+                    <pic:cNvPr id="0" name=""/>
+                    <pic:cNvPicPr/>
+                  </pic:nvPicPr>
+                  <pic:blipFill>
+                    <a:blip r:embed="rId12"/>
+                    <a:stretch>
+                      <a:fillRect/>
+                    </a:stretch>
+                  </pic:blipFill>
+                  <pic:spPr>
+                    <a:xfrm>
+                      <a:off x="0" y="0"/>
+                      <a:ext cx="5760720" cy="2138681"/>
+                    </a:xfrm>
+                    <a:prstGeom prst="rect">
+                      <a:avLst/>
+                    </a:prstGeom>
+                  </pic:spPr>
+                </pic:pic>
+              </a:graphicData>
+            </a:graphic>
+          </wp:inline>
+        </w:drawing>
+      </w:r>
+    </w:p>
+    <w:p>
+      <w:r>
+        <w:t xml:space="preserve">In deze grafiek is de accuraatheid van de tracking algoritme berekend volgens hoofdstuk 3.3 van </w:t>
+      </w:r>
+      <w:proofErr w:type="spellStart"/>
+      <w:r>
+        <w:t>Rafeal</w:t>
+      </w:r>
+      <w:proofErr w:type="spellEnd"/>
+      <w:r>
+        <w:t xml:space="preserve"> Martin </w:t>
+      </w:r>
+      <w:proofErr w:type="spellStart"/>
+      <w:r>
+        <w:t>Nieto</w:t>
+      </w:r>
+      <w:proofErr w:type="spellEnd"/>
+      <w:r>
+        <w:t xml:space="preserve">. Hierin staat vermeld dat een hogere score inhoud dat het algoritme slechter presteert. Echter heeft </w:t>
+      </w:r>
+      <w:proofErr w:type="spellStart"/>
+      <w:r>
+        <w:t>Rafeal</w:t>
+      </w:r>
+      <w:proofErr w:type="spellEnd"/>
+      <w:r>
+        <w:t xml:space="preserve"> Martin </w:t>
+      </w:r>
+      <w:proofErr w:type="spellStart"/>
+      <w:r>
+        <w:t>Nieto</w:t>
+      </w:r>
+      <w:proofErr w:type="spellEnd"/>
+      <w:r>
+        <w:t xml:space="preserve"> hierin niet gekeken naar de tijdsduur van zijn uitvoeringen.</w:t>
+      </w:r>
+    </w:p>
+    <w:p>
+      <w:r>
+        <w:t>Deze vergelijking heeft een aantal video sequenties vergleken:</w:t>
+      </w:r>
+    </w:p>
+    <w:p>
+      <w:pPr>
+        <w:pStyle w:val="Lijstalinea"/>
+        <w:numPr>
+          <w:ilvl w:val="0"/>
+          <w:numId w:val="2"/>
+        </w:numPr>
+      </w:pPr>
+      <w:r>
+        <w:t xml:space="preserve">Complex </w:t>
+      </w:r>
+      <w:proofErr w:type="spellStart"/>
+      <w:r>
+        <w:t>Movements</w:t>
+      </w:r>
+      <w:proofErr w:type="spellEnd"/>
+      <w:r>
+        <w:t>: Het doel object wisselt snel van richting en snelheid.</w:t>
+      </w:r>
+    </w:p>
+    <w:p>
+      <w:pPr>
+        <w:pStyle w:val="Lijstalinea"/>
+        <w:numPr>
+          <w:ilvl w:val="0"/>
+          <w:numId w:val="2"/>
+        </w:numPr>
+      </w:pPr>
+      <w:r>
+        <w:t xml:space="preserve">Global </w:t>
+      </w:r>
+      <w:proofErr w:type="spellStart"/>
+      <w:r>
+        <w:t>Illumination</w:t>
+      </w:r>
+      <w:proofErr w:type="spellEnd"/>
+      <w:r>
+        <w:t>: De lichtomstandigheden in de omgeving veranderen (zoals bijvoorbeeld bewolking).</w:t>
+      </w:r>
+    </w:p>
+    <w:p>
+      <w:pPr>
+        <w:pStyle w:val="Lijstalinea"/>
+        <w:numPr>
+          <w:ilvl w:val="0"/>
+          <w:numId w:val="2"/>
+        </w:numPr>
+      </w:pPr>
+      <w:proofErr w:type="spellStart"/>
+      <w:r>
+        <w:t>Local</w:t>
+      </w:r>
+      <w:proofErr w:type="spellEnd"/>
+      <w:r>
+        <w:t xml:space="preserve"> </w:t>
+      </w:r>
+      <w:proofErr w:type="spellStart"/>
+      <w:r>
+        <w:t>Illumination</w:t>
+      </w:r>
+      <w:proofErr w:type="spellEnd"/>
+      <w:r>
+        <w:t>: De</w:t>
+      </w:r>
       <w:bookmarkStart w:id="0" w:name="_GoBack"/>
       <w:bookmarkEnd w:id="0"/>
-    </w:p>
+      <w:r>
+        <w:t xml:space="preserve"> lokale lichtomstandigheden veranderen, zoals wanneer het object door een schaduw beweegt.</w:t>
+      </w:r>
+    </w:p>
+    <w:p>
+      <w:pPr>
+        <w:pStyle w:val="Lijstalinea"/>
+        <w:numPr>
+          <w:ilvl w:val="0"/>
+          <w:numId w:val="2"/>
+        </w:numPr>
+      </w:pPr>
+      <w:proofErr w:type="spellStart"/>
+      <w:r>
+        <w:t>Noise</w:t>
+      </w:r>
+      <w:proofErr w:type="spellEnd"/>
+      <w:r>
+        <w:t>: Willekeurige variaties in het beeld</w:t>
+      </w:r>
+    </w:p>
+    <w:p>
+      <w:pPr>
+        <w:pStyle w:val="Lijstalinea"/>
+        <w:numPr>
+          <w:ilvl w:val="0"/>
+          <w:numId w:val="2"/>
+        </w:numPr>
+      </w:pPr>
+      <w:proofErr w:type="spellStart"/>
+      <w:r>
+        <w:t>Occlusion</w:t>
+      </w:r>
+      <w:proofErr w:type="spellEnd"/>
+      <w:r>
+        <w:t>: Het object raakt buiten beeld voor een periode.</w:t>
+      </w:r>
+    </w:p>
+    <w:p>
+      <w:pPr>
+        <w:pStyle w:val="Lijstalinea"/>
+        <w:numPr>
+          <w:ilvl w:val="0"/>
+          <w:numId w:val="2"/>
+        </w:numPr>
+      </w:pPr>
+      <w:proofErr w:type="spellStart"/>
+      <w:r>
+        <w:t>Scale</w:t>
+      </w:r>
+      <w:proofErr w:type="spellEnd"/>
+      <w:r>
+        <w:t xml:space="preserve"> change: het weergegeven object wordt groter of kleiner.</w:t>
+      </w:r>
+    </w:p>
+    <w:p>
+      <w:pPr>
+        <w:pStyle w:val="Lijstalinea"/>
+        <w:numPr>
+          <w:ilvl w:val="0"/>
+          <w:numId w:val="2"/>
+        </w:numPr>
+      </w:pPr>
+      <w:proofErr w:type="spellStart"/>
+      <w:r>
+        <w:t>Similiar</w:t>
+      </w:r>
+      <w:proofErr w:type="spellEnd"/>
+      <w:r>
+        <w:t xml:space="preserve"> Object: Een object met een soortgelijke kleur of vorm verschijnt in de buurt van het object.</w:t>
+      </w:r>
+    </w:p>
+    <w:p/>
     <w:sectPr>
       <w:pgSz w:w="11906" w:h="16838"/>
       <w:pgMar w:top="1417" w:right="1417" w:bottom="1417" w:left="1417" w:header="708" w:footer="708" w:gutter="0"/>
@@ -2081,8 +2421,97 @@
       </w:pPr>
     </w:lvl>
   </w:abstractNum>
+  <w:abstractNum w:abstractNumId="1">
+    <w:nsid w:val="7D2004A1"/>
+    <w:multiLevelType w:val="hybridMultilevel"/>
+    <w:tmpl w:val="71D46606"/>
+    <w:lvl w:ilvl="0" w:tplc="0413000F">
+      <w:start w:val="1"/>
+      <w:numFmt w:val="decimal"/>
+      <w:lvlText w:val="%1."/>
+      <w:lvlJc w:val="left"/>
+      <w:pPr>
+        <w:ind w:left="720" w:hanging="360"/>
+      </w:pPr>
+    </w:lvl>
+    <w:lvl w:ilvl="1" w:tplc="04130019" w:tentative="1">
+      <w:start w:val="1"/>
+      <w:numFmt w:val="lowerLetter"/>
+      <w:lvlText w:val="%2."/>
+      <w:lvlJc w:val="left"/>
+      <w:pPr>
+        <w:ind w:left="1440" w:hanging="360"/>
+      </w:pPr>
+    </w:lvl>
+    <w:lvl w:ilvl="2" w:tplc="0413001B" w:tentative="1">
+      <w:start w:val="1"/>
+      <w:numFmt w:val="lowerRoman"/>
+      <w:lvlText w:val="%3."/>
+      <w:lvlJc w:val="right"/>
+      <w:pPr>
+        <w:ind w:left="2160" w:hanging="180"/>
+      </w:pPr>
+    </w:lvl>
+    <w:lvl w:ilvl="3" w:tplc="0413000F" w:tentative="1">
+      <w:start w:val="1"/>
+      <w:numFmt w:val="decimal"/>
+      <w:lvlText w:val="%4."/>
+      <w:lvlJc w:val="left"/>
+      <w:pPr>
+        <w:ind w:left="2880" w:hanging="360"/>
+      </w:pPr>
+    </w:lvl>
+    <w:lvl w:ilvl="4" w:tplc="04130019" w:tentative="1">
+      <w:start w:val="1"/>
+      <w:numFmt w:val="lowerLetter"/>
+      <w:lvlText w:val="%5."/>
+      <w:lvlJc w:val="left"/>
+      <w:pPr>
+        <w:ind w:left="3600" w:hanging="360"/>
+      </w:pPr>
+    </w:lvl>
+    <w:lvl w:ilvl="5" w:tplc="0413001B" w:tentative="1">
+      <w:start w:val="1"/>
+      <w:numFmt w:val="lowerRoman"/>
+      <w:lvlText w:val="%6."/>
+      <w:lvlJc w:val="right"/>
+      <w:pPr>
+        <w:ind w:left="4320" w:hanging="180"/>
+      </w:pPr>
+    </w:lvl>
+    <w:lvl w:ilvl="6" w:tplc="0413000F" w:tentative="1">
+      <w:start w:val="1"/>
+      <w:numFmt w:val="decimal"/>
+      <w:lvlText w:val="%7."/>
+      <w:lvlJc w:val="left"/>
+      <w:pPr>
+        <w:ind w:left="5040" w:hanging="360"/>
+      </w:pPr>
+    </w:lvl>
+    <w:lvl w:ilvl="7" w:tplc="04130019" w:tentative="1">
+      <w:start w:val="1"/>
+      <w:numFmt w:val="lowerLetter"/>
+      <w:lvlText w:val="%8."/>
+      <w:lvlJc w:val="left"/>
+      <w:pPr>
+        <w:ind w:left="5760" w:hanging="360"/>
+      </w:pPr>
+    </w:lvl>
+    <w:lvl w:ilvl="8" w:tplc="0413001B" w:tentative="1">
+      <w:start w:val="1"/>
+      <w:numFmt w:val="lowerRoman"/>
+      <w:lvlText w:val="%9."/>
+      <w:lvlJc w:val="right"/>
+      <w:pPr>
+        <w:ind w:left="6480" w:hanging="180"/>
+      </w:pPr>
+    </w:lvl>
+  </w:abstractNum>
   <w:num w:numId="1">
     <w:abstractNumId w:val="0"/>
+  </w:num>
+  <w:num w:numId="2">
+    <w:abstractNumId w:val="1"/>
   </w:num>
 </w:numbering>
 </file>
@@ -3265,6 +3694,17 @@
       </w:tcPr>
     </w:tblStylePr>
   </w:style>
+  <w:style w:type="paragraph" w:styleId="Lijstalinea">
+    <w:name w:val="List Paragraph"/>
+    <w:basedOn w:val="Standaard"/>
+    <w:uiPriority w:val="34"/>
+    <w:qFormat/>
+    <w:rsid w:val="00BD4642"/>
+    <w:pPr>
+      <w:ind w:left="720"/>
+      <w:contextualSpacing/>
+    </w:pPr>
+  </w:style>
 </w:styles>
 </file>
 
@@ -4446,6 +4886,17 @@
       </w:tcPr>
     </w:tblStylePr>
   </w:style>
+  <w:style w:type="paragraph" w:styleId="Lijstalinea">
+    <w:name w:val="List Paragraph"/>
+    <w:basedOn w:val="Standaard"/>
+    <w:uiPriority w:val="34"/>
+    <w:qFormat/>
+    <w:rsid w:val="00BD4642"/>
+    <w:pPr>
+      <w:ind w:left="720"/>
+      <w:contextualSpacing/>
+    </w:pPr>
+  </w:style>
 </w:styles>
 </file>
 
@@ -5558,37 +6009,37 @@
     </dgm:pt>
   </dgm:ptLst>
   <dgm:cxnLst>
+    <dgm:cxn modelId="{EB9A0DD7-B75C-4700-B90E-AD7F63197F84}" type="presOf" srcId="{698F9176-BA0C-4351-9FEF-83929C035D7D}" destId="{2865A137-1D37-46BF-8129-AF9BAE0EF776}" srcOrd="0" destOrd="0" presId="urn:microsoft.com/office/officeart/2005/8/layout/cycle5"/>
+    <dgm:cxn modelId="{F295EAB0-5F77-46FE-BE21-939B83239B4D}" type="presOf" srcId="{F79183A8-3B5F-4951-A4D5-D2794A8ED4CB}" destId="{E50BCF7F-F334-4ECA-8C78-B02C666C8B4C}" srcOrd="0" destOrd="0" presId="urn:microsoft.com/office/officeart/2005/8/layout/cycle5"/>
+    <dgm:cxn modelId="{61E1C8C0-9D9F-4DE5-9DF0-1C44973299BA}" type="presOf" srcId="{E04E8B9F-AE4E-4FA0-85DD-0B3EDC07FE3C}" destId="{0AFE4DE8-DB1F-4EF5-A8DC-8A31CF66E890}" srcOrd="0" destOrd="0" presId="urn:microsoft.com/office/officeart/2005/8/layout/cycle5"/>
     <dgm:cxn modelId="{99D9A0F8-C2C1-42BC-9CF9-90C435A97D73}" srcId="{92792585-24B5-4323-B34D-9BB7E272D64C}" destId="{E51096AB-B512-4487-92C9-4369F2C98375}" srcOrd="4" destOrd="0" parTransId="{A2FF80DC-E345-452F-8420-C7BC1D3AC043}" sibTransId="{316E1938-F86E-4051-B068-D9E2BFEEE302}"/>
-    <dgm:cxn modelId="{6FFF631A-322D-4439-8F3F-48E01DDBE3DA}" type="presOf" srcId="{2B92D4F3-6C38-40DC-8B82-3C42DE354040}" destId="{9E7F179E-7E00-4EA0-A260-2E7895017FEF}" srcOrd="0" destOrd="0" presId="urn:microsoft.com/office/officeart/2005/8/layout/cycle5"/>
+    <dgm:cxn modelId="{B010471E-87AC-4C3F-8F99-5321507D054B}" type="presOf" srcId="{B5B879F4-5C22-41F5-ABC2-421B99565B8F}" destId="{EC611168-1894-482E-898C-405120223975}" srcOrd="0" destOrd="0" presId="urn:microsoft.com/office/officeart/2005/8/layout/cycle5"/>
+    <dgm:cxn modelId="{79CFBC8D-200F-4581-AEBE-715462A9DB82}" type="presOf" srcId="{1B18CCD5-E4E2-4DB8-8C1B-42905D396999}" destId="{208B4263-7B5F-4D56-B8D3-8CD4BE8B6488}" srcOrd="0" destOrd="0" presId="urn:microsoft.com/office/officeart/2005/8/layout/cycle5"/>
     <dgm:cxn modelId="{19AF5A7B-01C0-4966-935F-1F2C18BF1724}" srcId="{92792585-24B5-4323-B34D-9BB7E272D64C}" destId="{E04E8B9F-AE4E-4FA0-85DD-0B3EDC07FE3C}" srcOrd="2" destOrd="0" parTransId="{0513C8FA-6D2C-49D2-B715-CE76DE21CD75}" sibTransId="{2B92D4F3-6C38-40DC-8B82-3C42DE354040}"/>
-    <dgm:cxn modelId="{552EA414-D5E8-4517-A43B-2C525073444D}" type="presOf" srcId="{2D9F2D96-794A-4246-94BB-A73F4082B030}" destId="{E816D67F-1151-4D9F-A486-7E695425E0F7}" srcOrd="0" destOrd="0" presId="urn:microsoft.com/office/officeart/2005/8/layout/cycle5"/>
-    <dgm:cxn modelId="{64320CD0-1E63-4D13-A99C-443AFD2BD7BC}" type="presOf" srcId="{316E1938-F86E-4051-B068-D9E2BFEEE302}" destId="{8E4E216C-5F47-44EF-AEF0-66F350F12FDE}" srcOrd="0" destOrd="0" presId="urn:microsoft.com/office/officeart/2005/8/layout/cycle5"/>
     <dgm:cxn modelId="{498D4B8E-588A-461F-B46E-C6D746FCD7A8}" srcId="{92792585-24B5-4323-B34D-9BB7E272D64C}" destId="{2D9F2D96-794A-4246-94BB-A73F4082B030}" srcOrd="3" destOrd="0" parTransId="{CAD8F401-0903-4EC2-92E6-DB51C6FA0AB8}" sibTransId="{6B4C9BFE-680F-440E-B3C6-CC05537FF1D8}"/>
-    <dgm:cxn modelId="{604B8D23-66E9-44A7-90E8-74F3E62EA981}" type="presOf" srcId="{E04E8B9F-AE4E-4FA0-85DD-0B3EDC07FE3C}" destId="{0AFE4DE8-DB1F-4EF5-A8DC-8A31CF66E890}" srcOrd="0" destOrd="0" presId="urn:microsoft.com/office/officeart/2005/8/layout/cycle5"/>
+    <dgm:cxn modelId="{F7A3DE42-5B78-4EC3-8F71-E2F3EE68232F}" type="presOf" srcId="{92792585-24B5-4323-B34D-9BB7E272D64C}" destId="{FC83BA6D-92F8-421D-B5DC-184634484D77}" srcOrd="0" destOrd="0" presId="urn:microsoft.com/office/officeart/2005/8/layout/cycle5"/>
     <dgm:cxn modelId="{1AA2A4A6-737B-43B6-A8FF-8FE1CF2F6510}" srcId="{92792585-24B5-4323-B34D-9BB7E272D64C}" destId="{B5B879F4-5C22-41F5-ABC2-421B99565B8F}" srcOrd="0" destOrd="0" parTransId="{FB8A2C34-F278-4415-920D-A6935B6D5F1C}" sibTransId="{1B18CCD5-E4E2-4DB8-8C1B-42905D396999}"/>
+    <dgm:cxn modelId="{5650AF89-1E54-496A-AAFF-25ED9EE38A4C}" type="presOf" srcId="{E51096AB-B512-4487-92C9-4369F2C98375}" destId="{693C1DF7-A358-4E84-A98E-78EA6D150C5A}" srcOrd="0" destOrd="0" presId="urn:microsoft.com/office/officeart/2005/8/layout/cycle5"/>
+    <dgm:cxn modelId="{B74E2480-B3D2-4F7A-8BB1-E73FF9F86C2B}" type="presOf" srcId="{2B92D4F3-6C38-40DC-8B82-3C42DE354040}" destId="{9E7F179E-7E00-4EA0-A260-2E7895017FEF}" srcOrd="0" destOrd="0" presId="urn:microsoft.com/office/officeart/2005/8/layout/cycle5"/>
+    <dgm:cxn modelId="{4C8C6F25-3A2D-4546-8E02-E461FA01BD99}" type="presOf" srcId="{2D9F2D96-794A-4246-94BB-A73F4082B030}" destId="{E816D67F-1151-4D9F-A486-7E695425E0F7}" srcOrd="0" destOrd="0" presId="urn:microsoft.com/office/officeart/2005/8/layout/cycle5"/>
     <dgm:cxn modelId="{3EF67851-CA2F-40E4-BF00-C5B367D84909}" srcId="{92792585-24B5-4323-B34D-9BB7E272D64C}" destId="{F79183A8-3B5F-4951-A4D5-D2794A8ED4CB}" srcOrd="1" destOrd="0" parTransId="{E2F32439-F982-4027-92A2-99DFCD5B3892}" sibTransId="{698F9176-BA0C-4351-9FEF-83929C035D7D}"/>
-    <dgm:cxn modelId="{6D02E7ED-9FB4-4C4F-8960-41A5D287E8E5}" type="presOf" srcId="{B5B879F4-5C22-41F5-ABC2-421B99565B8F}" destId="{EC611168-1894-482E-898C-405120223975}" srcOrd="0" destOrd="0" presId="urn:microsoft.com/office/officeart/2005/8/layout/cycle5"/>
-    <dgm:cxn modelId="{571173C7-4322-4584-AF7F-E31FBD9BB5E2}" type="presOf" srcId="{F79183A8-3B5F-4951-A4D5-D2794A8ED4CB}" destId="{E50BCF7F-F334-4ECA-8C78-B02C666C8B4C}" srcOrd="0" destOrd="0" presId="urn:microsoft.com/office/officeart/2005/8/layout/cycle5"/>
-    <dgm:cxn modelId="{16947467-E4E7-42CD-8F59-F50CEED417F8}" type="presOf" srcId="{1B18CCD5-E4E2-4DB8-8C1B-42905D396999}" destId="{208B4263-7B5F-4D56-B8D3-8CD4BE8B6488}" srcOrd="0" destOrd="0" presId="urn:microsoft.com/office/officeart/2005/8/layout/cycle5"/>
-    <dgm:cxn modelId="{24E1AF45-5F2F-4DD2-9581-F8DE792AFFE6}" type="presOf" srcId="{92792585-24B5-4323-B34D-9BB7E272D64C}" destId="{FC83BA6D-92F8-421D-B5DC-184634484D77}" srcOrd="0" destOrd="0" presId="urn:microsoft.com/office/officeart/2005/8/layout/cycle5"/>
-    <dgm:cxn modelId="{1D3A1FB8-F16C-460E-A36E-540D675C40E1}" type="presOf" srcId="{6B4C9BFE-680F-440E-B3C6-CC05537FF1D8}" destId="{B1F844CB-1498-43D4-8E7F-6633545E9694}" srcOrd="0" destOrd="0" presId="urn:microsoft.com/office/officeart/2005/8/layout/cycle5"/>
-    <dgm:cxn modelId="{180EC305-A7F7-453B-948F-F4B9A59CE067}" type="presOf" srcId="{698F9176-BA0C-4351-9FEF-83929C035D7D}" destId="{2865A137-1D37-46BF-8129-AF9BAE0EF776}" srcOrd="0" destOrd="0" presId="urn:microsoft.com/office/officeart/2005/8/layout/cycle5"/>
-    <dgm:cxn modelId="{93ED5761-77C6-448F-89FD-7580D01C58B6}" type="presOf" srcId="{E51096AB-B512-4487-92C9-4369F2C98375}" destId="{693C1DF7-A358-4E84-A98E-78EA6D150C5A}" srcOrd="0" destOrd="0" presId="urn:microsoft.com/office/officeart/2005/8/layout/cycle5"/>
-    <dgm:cxn modelId="{E243738A-9974-4A2D-9E0D-350DE3BE4BD2}" type="presParOf" srcId="{FC83BA6D-92F8-421D-B5DC-184634484D77}" destId="{EC611168-1894-482E-898C-405120223975}" srcOrd="0" destOrd="0" presId="urn:microsoft.com/office/officeart/2005/8/layout/cycle5"/>
-    <dgm:cxn modelId="{EA4E0FBE-F807-473A-B1E1-2693F7CC5B6D}" type="presParOf" srcId="{FC83BA6D-92F8-421D-B5DC-184634484D77}" destId="{83951DFC-FD47-42AF-B28B-24DB7FA7DDB3}" srcOrd="1" destOrd="0" presId="urn:microsoft.com/office/officeart/2005/8/layout/cycle5"/>
-    <dgm:cxn modelId="{986394B0-3A9D-4164-8CFF-A1B9E0BCABF8}" type="presParOf" srcId="{FC83BA6D-92F8-421D-B5DC-184634484D77}" destId="{208B4263-7B5F-4D56-B8D3-8CD4BE8B6488}" srcOrd="2" destOrd="0" presId="urn:microsoft.com/office/officeart/2005/8/layout/cycle5"/>
-    <dgm:cxn modelId="{4E625D1E-7DDA-4BC3-AA44-CD79D0B7F0E5}" type="presParOf" srcId="{FC83BA6D-92F8-421D-B5DC-184634484D77}" destId="{E50BCF7F-F334-4ECA-8C78-B02C666C8B4C}" srcOrd="3" destOrd="0" presId="urn:microsoft.com/office/officeart/2005/8/layout/cycle5"/>
-    <dgm:cxn modelId="{6897D53A-2732-4D71-9D39-5E003BB6BD3D}" type="presParOf" srcId="{FC83BA6D-92F8-421D-B5DC-184634484D77}" destId="{D6343918-B53A-4B55-8E0D-5A626CAD65EB}" srcOrd="4" destOrd="0" presId="urn:microsoft.com/office/officeart/2005/8/layout/cycle5"/>
-    <dgm:cxn modelId="{E702B2EA-1793-4553-B7DB-EA1D9CA54E54}" type="presParOf" srcId="{FC83BA6D-92F8-421D-B5DC-184634484D77}" destId="{2865A137-1D37-46BF-8129-AF9BAE0EF776}" srcOrd="5" destOrd="0" presId="urn:microsoft.com/office/officeart/2005/8/layout/cycle5"/>
-    <dgm:cxn modelId="{F1909E6F-4B01-43E2-B30B-A9F1747A056D}" type="presParOf" srcId="{FC83BA6D-92F8-421D-B5DC-184634484D77}" destId="{0AFE4DE8-DB1F-4EF5-A8DC-8A31CF66E890}" srcOrd="6" destOrd="0" presId="urn:microsoft.com/office/officeart/2005/8/layout/cycle5"/>
-    <dgm:cxn modelId="{57C42DBC-4A41-45D3-986B-D99FBE6515C4}" type="presParOf" srcId="{FC83BA6D-92F8-421D-B5DC-184634484D77}" destId="{4C5AAAEB-C72C-4795-866D-C99628D2C4D3}" srcOrd="7" destOrd="0" presId="urn:microsoft.com/office/officeart/2005/8/layout/cycle5"/>
-    <dgm:cxn modelId="{AE4A535A-2097-47B0-8716-C67473C32F56}" type="presParOf" srcId="{FC83BA6D-92F8-421D-B5DC-184634484D77}" destId="{9E7F179E-7E00-4EA0-A260-2E7895017FEF}" srcOrd="8" destOrd="0" presId="urn:microsoft.com/office/officeart/2005/8/layout/cycle5"/>
-    <dgm:cxn modelId="{E2802F0E-AE5B-426E-AE12-A5165C05C568}" type="presParOf" srcId="{FC83BA6D-92F8-421D-B5DC-184634484D77}" destId="{E816D67F-1151-4D9F-A486-7E695425E0F7}" srcOrd="9" destOrd="0" presId="urn:microsoft.com/office/officeart/2005/8/layout/cycle5"/>
-    <dgm:cxn modelId="{C7965044-3510-4915-863C-3082256EE4FC}" type="presParOf" srcId="{FC83BA6D-92F8-421D-B5DC-184634484D77}" destId="{7F8560C2-DA8B-487C-818F-BD5DDB147BBC}" srcOrd="10" destOrd="0" presId="urn:microsoft.com/office/officeart/2005/8/layout/cycle5"/>
-    <dgm:cxn modelId="{D54FC71A-60C5-451D-8467-0AAFC309306E}" type="presParOf" srcId="{FC83BA6D-92F8-421D-B5DC-184634484D77}" destId="{B1F844CB-1498-43D4-8E7F-6633545E9694}" srcOrd="11" destOrd="0" presId="urn:microsoft.com/office/officeart/2005/8/layout/cycle5"/>
-    <dgm:cxn modelId="{91C96AEE-D36A-421E-8630-A8FC800E273C}" type="presParOf" srcId="{FC83BA6D-92F8-421D-B5DC-184634484D77}" destId="{693C1DF7-A358-4E84-A98E-78EA6D150C5A}" srcOrd="12" destOrd="0" presId="urn:microsoft.com/office/officeart/2005/8/layout/cycle5"/>
-    <dgm:cxn modelId="{C5C5BA97-11FB-4AA7-A8E2-32C08EE50B08}" type="presParOf" srcId="{FC83BA6D-92F8-421D-B5DC-184634484D77}" destId="{140BD655-0E7C-4B27-B024-5C53794F9CB9}" srcOrd="13" destOrd="0" presId="urn:microsoft.com/office/officeart/2005/8/layout/cycle5"/>
-    <dgm:cxn modelId="{D9C20523-AB2D-4B4A-BDCC-75CB8C40C7CD}" type="presParOf" srcId="{FC83BA6D-92F8-421D-B5DC-184634484D77}" destId="{8E4E216C-5F47-44EF-AEF0-66F350F12FDE}" srcOrd="14" destOrd="0" presId="urn:microsoft.com/office/officeart/2005/8/layout/cycle5"/>
+    <dgm:cxn modelId="{46CBD37B-A83B-4316-974B-818F2E2D6408}" type="presOf" srcId="{316E1938-F86E-4051-B068-D9E2BFEEE302}" destId="{8E4E216C-5F47-44EF-AEF0-66F350F12FDE}" srcOrd="0" destOrd="0" presId="urn:microsoft.com/office/officeart/2005/8/layout/cycle5"/>
+    <dgm:cxn modelId="{DAC180C3-826F-47D0-975B-C9C16C6CACB4}" type="presOf" srcId="{6B4C9BFE-680F-440E-B3C6-CC05537FF1D8}" destId="{B1F844CB-1498-43D4-8E7F-6633545E9694}" srcOrd="0" destOrd="0" presId="urn:microsoft.com/office/officeart/2005/8/layout/cycle5"/>
+    <dgm:cxn modelId="{C3A456DA-FCBA-44BF-87AA-D78BFF5FEBB2}" type="presParOf" srcId="{FC83BA6D-92F8-421D-B5DC-184634484D77}" destId="{EC611168-1894-482E-898C-405120223975}" srcOrd="0" destOrd="0" presId="urn:microsoft.com/office/officeart/2005/8/layout/cycle5"/>
+    <dgm:cxn modelId="{C0CF1552-66E5-4D6C-A041-F4E25BD9C141}" type="presParOf" srcId="{FC83BA6D-92F8-421D-B5DC-184634484D77}" destId="{83951DFC-FD47-42AF-B28B-24DB7FA7DDB3}" srcOrd="1" destOrd="0" presId="urn:microsoft.com/office/officeart/2005/8/layout/cycle5"/>
+    <dgm:cxn modelId="{181646BD-38CC-4BBF-A793-727009AE9D52}" type="presParOf" srcId="{FC83BA6D-92F8-421D-B5DC-184634484D77}" destId="{208B4263-7B5F-4D56-B8D3-8CD4BE8B6488}" srcOrd="2" destOrd="0" presId="urn:microsoft.com/office/officeart/2005/8/layout/cycle5"/>
+    <dgm:cxn modelId="{51E8FEDF-8F0F-4122-B3D8-92794A17C853}" type="presParOf" srcId="{FC83BA6D-92F8-421D-B5DC-184634484D77}" destId="{E50BCF7F-F334-4ECA-8C78-B02C666C8B4C}" srcOrd="3" destOrd="0" presId="urn:microsoft.com/office/officeart/2005/8/layout/cycle5"/>
+    <dgm:cxn modelId="{EDE9FC9E-9069-4934-BF63-FFB4D4A94D21}" type="presParOf" srcId="{FC83BA6D-92F8-421D-B5DC-184634484D77}" destId="{D6343918-B53A-4B55-8E0D-5A626CAD65EB}" srcOrd="4" destOrd="0" presId="urn:microsoft.com/office/officeart/2005/8/layout/cycle5"/>
+    <dgm:cxn modelId="{93D1FBE5-EB94-403E-94DA-3DA20CDEC061}" type="presParOf" srcId="{FC83BA6D-92F8-421D-B5DC-184634484D77}" destId="{2865A137-1D37-46BF-8129-AF9BAE0EF776}" srcOrd="5" destOrd="0" presId="urn:microsoft.com/office/officeart/2005/8/layout/cycle5"/>
+    <dgm:cxn modelId="{FF988B88-36A6-4AEE-823D-338066B7B579}" type="presParOf" srcId="{FC83BA6D-92F8-421D-B5DC-184634484D77}" destId="{0AFE4DE8-DB1F-4EF5-A8DC-8A31CF66E890}" srcOrd="6" destOrd="0" presId="urn:microsoft.com/office/officeart/2005/8/layout/cycle5"/>
+    <dgm:cxn modelId="{8075FD33-0A36-446E-8722-E7092E1BCBB7}" type="presParOf" srcId="{FC83BA6D-92F8-421D-B5DC-184634484D77}" destId="{4C5AAAEB-C72C-4795-866D-C99628D2C4D3}" srcOrd="7" destOrd="0" presId="urn:microsoft.com/office/officeart/2005/8/layout/cycle5"/>
+    <dgm:cxn modelId="{980B53F1-D59A-4DB3-80F0-24DC0A51F511}" type="presParOf" srcId="{FC83BA6D-92F8-421D-B5DC-184634484D77}" destId="{9E7F179E-7E00-4EA0-A260-2E7895017FEF}" srcOrd="8" destOrd="0" presId="urn:microsoft.com/office/officeart/2005/8/layout/cycle5"/>
+    <dgm:cxn modelId="{55DB88F6-089E-4F0C-A0C1-DE70C4687AE2}" type="presParOf" srcId="{FC83BA6D-92F8-421D-B5DC-184634484D77}" destId="{E816D67F-1151-4D9F-A486-7E695425E0F7}" srcOrd="9" destOrd="0" presId="urn:microsoft.com/office/officeart/2005/8/layout/cycle5"/>
+    <dgm:cxn modelId="{E2CFDB75-1176-47CA-AA53-61E8B8EBEE0D}" type="presParOf" srcId="{FC83BA6D-92F8-421D-B5DC-184634484D77}" destId="{7F8560C2-DA8B-487C-818F-BD5DDB147BBC}" srcOrd="10" destOrd="0" presId="urn:microsoft.com/office/officeart/2005/8/layout/cycle5"/>
+    <dgm:cxn modelId="{EA1EDF67-74CB-479F-8B28-0DF4E9A77E99}" type="presParOf" srcId="{FC83BA6D-92F8-421D-B5DC-184634484D77}" destId="{B1F844CB-1498-43D4-8E7F-6633545E9694}" srcOrd="11" destOrd="0" presId="urn:microsoft.com/office/officeart/2005/8/layout/cycle5"/>
+    <dgm:cxn modelId="{E5B3CDF6-9FDD-4CD9-9AFC-4C36BDD13840}" type="presParOf" srcId="{FC83BA6D-92F8-421D-B5DC-184634484D77}" destId="{693C1DF7-A358-4E84-A98E-78EA6D150C5A}" srcOrd="12" destOrd="0" presId="urn:microsoft.com/office/officeart/2005/8/layout/cycle5"/>
+    <dgm:cxn modelId="{79C4B863-CC74-49EB-A28D-893BD2F92BA1}" type="presParOf" srcId="{FC83BA6D-92F8-421D-B5DC-184634484D77}" destId="{140BD655-0E7C-4B27-B024-5C53794F9CB9}" srcOrd="13" destOrd="0" presId="urn:microsoft.com/office/officeart/2005/8/layout/cycle5"/>
+    <dgm:cxn modelId="{9069BB3C-6888-4FD9-9F43-6F57188AC253}" type="presParOf" srcId="{FC83BA6D-92F8-421D-B5DC-184634484D77}" destId="{8E4E216C-5F47-44EF-AEF0-66F350F12FDE}" srcOrd="14" destOrd="0" presId="urn:microsoft.com/office/officeart/2005/8/layout/cycle5"/>
   </dgm:cxnLst>
   <dgm:bg/>
   <dgm:whole/>
@@ -8004,7 +8455,7 @@
 </file>
 
 <file path=customXml/itemProps1.xml><?xml version="1.0" encoding="utf-8"?>
-<ds:datastoreItem xmlns:ds="http://schemas.openxmlformats.org/officeDocument/2006/customXml" ds:itemID="{F7B6FDC1-640B-4C1D-AFA5-2E49A71AA2E1}">
+<ds:datastoreItem xmlns:ds="http://schemas.openxmlformats.org/officeDocument/2006/customXml" ds:itemID="{C5E92F8E-38FF-4576-AAFA-85B07DB1AEE0}">
   <ds:schemaRefs>
     <ds:schemaRef ds:uri="http://schemas.openxmlformats.org/officeDocument/2006/bibliography"/>
   </ds:schemaRefs>

</xml_diff>

<commit_message>
Afkortingen toegevoegd, Nieuw plaatje!
</commit_message>
<xml_diff>
--- a/documents/Beeldherkenning/Beeld Herkenning.docx
+++ b/documents/Beeldherkenning/Beeld Herkenning.docx
@@ -1181,6 +1181,9 @@
       <w:r>
         <w:t>Template Matching</w:t>
       </w:r>
+      <w:r>
+        <w:t xml:space="preserve"> (TM)</w:t>
+      </w:r>
     </w:p>
     <w:p>
       <w:r>
@@ -1287,6 +1290,9 @@
       <w:r>
         <w:t>-Shift</w:t>
       </w:r>
+      <w:r>
+        <w:t xml:space="preserve"> (MS)</w:t>
+      </w:r>
     </w:p>
     <w:p>
       <w:proofErr w:type="spellStart"/>
@@ -1535,6 +1541,9 @@
       <w:r>
         <w:t xml:space="preserve"> Tracking</w:t>
       </w:r>
+      <w:r>
+        <w:t xml:space="preserve"> (LK)</w:t>
+      </w:r>
     </w:p>
     <w:p>
       <w:r>
@@ -1632,6 +1641,12 @@
         </w:rPr>
         <w:t>Incremental Learning for Robust Visual Tracking</w:t>
       </w:r>
+      <w:r>
+        <w:rPr>
+          <w:lang w:val="en-GB"/>
+        </w:rPr>
+        <w:t xml:space="preserve"> (IVT)</w:t>
+      </w:r>
     </w:p>
     <w:p>
       <w:proofErr w:type="spellStart"/>
@@ -1658,6 +1673,12 @@
           <w:lang w:val="en-GB"/>
         </w:rPr>
         <w:t>Tracking Learning Detection</w:t>
+      </w:r>
+      <w:r>
+        <w:rPr>
+          <w:lang w:val="en-GB"/>
+        </w:rPr>
+        <w:t xml:space="preserve"> (TL)</w:t>
       </w:r>
     </w:p>
     <w:p>
@@ -1743,6 +1764,12 @@
         </w:rPr>
         <w:lastRenderedPageBreak/>
         <w:t>Corrected Background-Weighted Histogram Tracker</w:t>
+      </w:r>
+      <w:r>
+        <w:rPr>
+          <w:lang w:val="en-GB"/>
+        </w:rPr>
+        <w:t xml:space="preserve"> (CBWH)</w:t>
       </w:r>
     </w:p>
     <w:p>
@@ -1856,6 +1883,12 @@
           <w:lang w:val="en-GB"/>
         </w:rPr>
         <w:t>Scale and Orientation Adaptive Mean-Shift Tracking</w:t>
+      </w:r>
+      <w:r>
+        <w:rPr>
+          <w:lang w:val="en-GB"/>
+        </w:rPr>
+        <w:t xml:space="preserve"> (SOAMST)</w:t>
       </w:r>
     </w:p>
     <w:p>
@@ -2047,18 +2080,13 @@
         </w:sdtContent>
       </w:sdt>
       <w:r>
-        <w:t>. Hieronder is een grafiek(</w:t>
-      </w:r>
-      <w:proofErr w:type="spellStart"/>
-      <w:r>
-        <w:t>Figure</w:t>
-      </w:r>
-      <w:proofErr w:type="spellEnd"/>
-      <w:r>
-        <w:t xml:space="preserve"> 4.11</w:t>
-      </w:r>
-      <w:r>
-        <w:t xml:space="preserve"> uit </w:t>
+        <w:t xml:space="preserve">. Hieronder </w:t>
+      </w:r>
+      <w:r>
+        <w:t>zijn twee grafieken</w:t>
+      </w:r>
+      <w:r>
+        <w:t xml:space="preserve"> </w:t>
       </w:r>
       <w:sdt>
         <w:sdtPr>
@@ -2087,7 +2115,18 @@
         </w:sdtContent>
       </w:sdt>
       <w:r>
-        <w:t>) zichtbaar voor de accuraatheid van de tracking mechanisme in complexe omstandigheden:</w:t>
+        <w:t xml:space="preserve">) zichtbaar voor de accuraatheid van de tracking mechanisme in </w:t>
+      </w:r>
+      <w:r>
+        <w:t>twee situaties.</w:t>
+      </w:r>
+      <w:r>
+        <w:t xml:space="preserve"> De eerste grafiek laat de resultaten zien voor een simpele simulatie (Laboratorium set) van een beweging. De tweede grafiek geeft de resultaten weer voor een serie van complexere sequenties (Simpele Realiteit</w:t>
+      </w:r>
+      <w:bookmarkStart w:id="0" w:name="_GoBack"/>
+      <w:bookmarkEnd w:id="0"/>
+      <w:r>
+        <w:t>).</w:t>
       </w:r>
     </w:p>
     <w:p>
@@ -2097,10 +2136,10 @@
           <w:lang w:eastAsia="nl-NL"/>
         </w:rPr>
         <w:drawing>
-          <wp:inline distT="0" distB="0" distL="0" distR="0" wp14:anchorId="283C0B83" wp14:editId="1FAF3BBC">
-            <wp:extent cx="5760720" cy="2138681"/>
+          <wp:inline distT="0" distB="0" distL="0" distR="0" wp14:anchorId="0AE664A7" wp14:editId="1E7C9602">
+            <wp:extent cx="5760720" cy="5397536"/>
             <wp:effectExtent l="0" t="0" r="0" b="0"/>
-            <wp:docPr id="1" name="Afbeelding 1"/>
+            <wp:docPr id="3" name="Afbeelding 3"/>
             <wp:cNvGraphicFramePr>
               <a:graphicFrameLocks xmlns:a="http://schemas.openxmlformats.org/drawingml/2006/main" noChangeAspect="1"/>
             </wp:cNvGraphicFramePr>
@@ -2120,7 +2159,7 @@
                   <pic:spPr>
                     <a:xfrm>
                       <a:off x="0" y="0"/>
-                      <a:ext cx="5760720" cy="2138681"/>
+                      <a:ext cx="5760720" cy="5397536"/>
                     </a:xfrm>
                     <a:prstGeom prst="rect">
                       <a:avLst/>
@@ -2184,6 +2223,7 @@
         </w:numPr>
       </w:pPr>
       <w:r>
+        <w:lastRenderedPageBreak/>
         <w:t xml:space="preserve">Complex </w:t>
       </w:r>
       <w:proofErr w:type="spellStart"/>
@@ -2237,12 +2277,7 @@
       </w:r>
       <w:proofErr w:type="spellEnd"/>
       <w:r>
-        <w:t>: De</w:t>
-      </w:r>
-      <w:bookmarkStart w:id="0" w:name="_GoBack"/>
-      <w:bookmarkEnd w:id="0"/>
-      <w:r>
-        <w:t xml:space="preserve"> lokale lichtomstandigheden veranderen, zoals wanneer het object door een schaduw beweegt.</w:t>
+        <w:t>: De lokale lichtomstandigheden veranderen, zoals wanneer het object door een schaduw beweegt.</w:t>
       </w:r>
     </w:p>
     <w:p>
@@ -6009,37 +6044,37 @@
     </dgm:pt>
   </dgm:ptLst>
   <dgm:cxnLst>
-    <dgm:cxn modelId="{EB9A0DD7-B75C-4700-B90E-AD7F63197F84}" type="presOf" srcId="{698F9176-BA0C-4351-9FEF-83929C035D7D}" destId="{2865A137-1D37-46BF-8129-AF9BAE0EF776}" srcOrd="0" destOrd="0" presId="urn:microsoft.com/office/officeart/2005/8/layout/cycle5"/>
-    <dgm:cxn modelId="{F295EAB0-5F77-46FE-BE21-939B83239B4D}" type="presOf" srcId="{F79183A8-3B5F-4951-A4D5-D2794A8ED4CB}" destId="{E50BCF7F-F334-4ECA-8C78-B02C666C8B4C}" srcOrd="0" destOrd="0" presId="urn:microsoft.com/office/officeart/2005/8/layout/cycle5"/>
-    <dgm:cxn modelId="{61E1C8C0-9D9F-4DE5-9DF0-1C44973299BA}" type="presOf" srcId="{E04E8B9F-AE4E-4FA0-85DD-0B3EDC07FE3C}" destId="{0AFE4DE8-DB1F-4EF5-A8DC-8A31CF66E890}" srcOrd="0" destOrd="0" presId="urn:microsoft.com/office/officeart/2005/8/layout/cycle5"/>
     <dgm:cxn modelId="{99D9A0F8-C2C1-42BC-9CF9-90C435A97D73}" srcId="{92792585-24B5-4323-B34D-9BB7E272D64C}" destId="{E51096AB-B512-4487-92C9-4369F2C98375}" srcOrd="4" destOrd="0" parTransId="{A2FF80DC-E345-452F-8420-C7BC1D3AC043}" sibTransId="{316E1938-F86E-4051-B068-D9E2BFEEE302}"/>
-    <dgm:cxn modelId="{B010471E-87AC-4C3F-8F99-5321507D054B}" type="presOf" srcId="{B5B879F4-5C22-41F5-ABC2-421B99565B8F}" destId="{EC611168-1894-482E-898C-405120223975}" srcOrd="0" destOrd="0" presId="urn:microsoft.com/office/officeart/2005/8/layout/cycle5"/>
-    <dgm:cxn modelId="{79CFBC8D-200F-4581-AEBE-715462A9DB82}" type="presOf" srcId="{1B18CCD5-E4E2-4DB8-8C1B-42905D396999}" destId="{208B4263-7B5F-4D56-B8D3-8CD4BE8B6488}" srcOrd="0" destOrd="0" presId="urn:microsoft.com/office/officeart/2005/8/layout/cycle5"/>
+    <dgm:cxn modelId="{12C4AFBC-7CF9-422A-B7F5-894DF75DD83A}" type="presOf" srcId="{E51096AB-B512-4487-92C9-4369F2C98375}" destId="{693C1DF7-A358-4E84-A98E-78EA6D150C5A}" srcOrd="0" destOrd="0" presId="urn:microsoft.com/office/officeart/2005/8/layout/cycle5"/>
     <dgm:cxn modelId="{19AF5A7B-01C0-4966-935F-1F2C18BF1724}" srcId="{92792585-24B5-4323-B34D-9BB7E272D64C}" destId="{E04E8B9F-AE4E-4FA0-85DD-0B3EDC07FE3C}" srcOrd="2" destOrd="0" parTransId="{0513C8FA-6D2C-49D2-B715-CE76DE21CD75}" sibTransId="{2B92D4F3-6C38-40DC-8B82-3C42DE354040}"/>
+    <dgm:cxn modelId="{9168B3D5-4E1F-4104-8310-5B836E2C7E72}" type="presOf" srcId="{698F9176-BA0C-4351-9FEF-83929C035D7D}" destId="{2865A137-1D37-46BF-8129-AF9BAE0EF776}" srcOrd="0" destOrd="0" presId="urn:microsoft.com/office/officeart/2005/8/layout/cycle5"/>
     <dgm:cxn modelId="{498D4B8E-588A-461F-B46E-C6D746FCD7A8}" srcId="{92792585-24B5-4323-B34D-9BB7E272D64C}" destId="{2D9F2D96-794A-4246-94BB-A73F4082B030}" srcOrd="3" destOrd="0" parTransId="{CAD8F401-0903-4EC2-92E6-DB51C6FA0AB8}" sibTransId="{6B4C9BFE-680F-440E-B3C6-CC05537FF1D8}"/>
-    <dgm:cxn modelId="{F7A3DE42-5B78-4EC3-8F71-E2F3EE68232F}" type="presOf" srcId="{92792585-24B5-4323-B34D-9BB7E272D64C}" destId="{FC83BA6D-92F8-421D-B5DC-184634484D77}" srcOrd="0" destOrd="0" presId="urn:microsoft.com/office/officeart/2005/8/layout/cycle5"/>
+    <dgm:cxn modelId="{3186D7AD-A645-4036-AC1B-7EEA3512B5DD}" type="presOf" srcId="{2D9F2D96-794A-4246-94BB-A73F4082B030}" destId="{E816D67F-1151-4D9F-A486-7E695425E0F7}" srcOrd="0" destOrd="0" presId="urn:microsoft.com/office/officeart/2005/8/layout/cycle5"/>
     <dgm:cxn modelId="{1AA2A4A6-737B-43B6-A8FF-8FE1CF2F6510}" srcId="{92792585-24B5-4323-B34D-9BB7E272D64C}" destId="{B5B879F4-5C22-41F5-ABC2-421B99565B8F}" srcOrd="0" destOrd="0" parTransId="{FB8A2C34-F278-4415-920D-A6935B6D5F1C}" sibTransId="{1B18CCD5-E4E2-4DB8-8C1B-42905D396999}"/>
-    <dgm:cxn modelId="{5650AF89-1E54-496A-AAFF-25ED9EE38A4C}" type="presOf" srcId="{E51096AB-B512-4487-92C9-4369F2C98375}" destId="{693C1DF7-A358-4E84-A98E-78EA6D150C5A}" srcOrd="0" destOrd="0" presId="urn:microsoft.com/office/officeart/2005/8/layout/cycle5"/>
-    <dgm:cxn modelId="{B74E2480-B3D2-4F7A-8BB1-E73FF9F86C2B}" type="presOf" srcId="{2B92D4F3-6C38-40DC-8B82-3C42DE354040}" destId="{9E7F179E-7E00-4EA0-A260-2E7895017FEF}" srcOrd="0" destOrd="0" presId="urn:microsoft.com/office/officeart/2005/8/layout/cycle5"/>
-    <dgm:cxn modelId="{4C8C6F25-3A2D-4546-8E02-E461FA01BD99}" type="presOf" srcId="{2D9F2D96-794A-4246-94BB-A73F4082B030}" destId="{E816D67F-1151-4D9F-A486-7E695425E0F7}" srcOrd="0" destOrd="0" presId="urn:microsoft.com/office/officeart/2005/8/layout/cycle5"/>
+    <dgm:cxn modelId="{AD902580-B74A-469A-AFA5-14396603CFF5}" type="presOf" srcId="{2B92D4F3-6C38-40DC-8B82-3C42DE354040}" destId="{9E7F179E-7E00-4EA0-A260-2E7895017FEF}" srcOrd="0" destOrd="0" presId="urn:microsoft.com/office/officeart/2005/8/layout/cycle5"/>
+    <dgm:cxn modelId="{64DBB0FD-5C1B-492A-AE2E-696326BFEFC6}" type="presOf" srcId="{E04E8B9F-AE4E-4FA0-85DD-0B3EDC07FE3C}" destId="{0AFE4DE8-DB1F-4EF5-A8DC-8A31CF66E890}" srcOrd="0" destOrd="0" presId="urn:microsoft.com/office/officeart/2005/8/layout/cycle5"/>
+    <dgm:cxn modelId="{2DA184AD-9E7B-4C19-A1BC-105DF52E0C59}" type="presOf" srcId="{F79183A8-3B5F-4951-A4D5-D2794A8ED4CB}" destId="{E50BCF7F-F334-4ECA-8C78-B02C666C8B4C}" srcOrd="0" destOrd="0" presId="urn:microsoft.com/office/officeart/2005/8/layout/cycle5"/>
+    <dgm:cxn modelId="{782319CD-F1CB-42D9-8B9B-05E0A70963F4}" type="presOf" srcId="{B5B879F4-5C22-41F5-ABC2-421B99565B8F}" destId="{EC611168-1894-482E-898C-405120223975}" srcOrd="0" destOrd="0" presId="urn:microsoft.com/office/officeart/2005/8/layout/cycle5"/>
+    <dgm:cxn modelId="{9F3D75D2-6F33-4381-B93C-34A06B9334D2}" type="presOf" srcId="{6B4C9BFE-680F-440E-B3C6-CC05537FF1D8}" destId="{B1F844CB-1498-43D4-8E7F-6633545E9694}" srcOrd="0" destOrd="0" presId="urn:microsoft.com/office/officeart/2005/8/layout/cycle5"/>
     <dgm:cxn modelId="{3EF67851-CA2F-40E4-BF00-C5B367D84909}" srcId="{92792585-24B5-4323-B34D-9BB7E272D64C}" destId="{F79183A8-3B5F-4951-A4D5-D2794A8ED4CB}" srcOrd="1" destOrd="0" parTransId="{E2F32439-F982-4027-92A2-99DFCD5B3892}" sibTransId="{698F9176-BA0C-4351-9FEF-83929C035D7D}"/>
-    <dgm:cxn modelId="{46CBD37B-A83B-4316-974B-818F2E2D6408}" type="presOf" srcId="{316E1938-F86E-4051-B068-D9E2BFEEE302}" destId="{8E4E216C-5F47-44EF-AEF0-66F350F12FDE}" srcOrd="0" destOrd="0" presId="urn:microsoft.com/office/officeart/2005/8/layout/cycle5"/>
-    <dgm:cxn modelId="{DAC180C3-826F-47D0-975B-C9C16C6CACB4}" type="presOf" srcId="{6B4C9BFE-680F-440E-B3C6-CC05537FF1D8}" destId="{B1F844CB-1498-43D4-8E7F-6633545E9694}" srcOrd="0" destOrd="0" presId="urn:microsoft.com/office/officeart/2005/8/layout/cycle5"/>
-    <dgm:cxn modelId="{C3A456DA-FCBA-44BF-87AA-D78BFF5FEBB2}" type="presParOf" srcId="{FC83BA6D-92F8-421D-B5DC-184634484D77}" destId="{EC611168-1894-482E-898C-405120223975}" srcOrd="0" destOrd="0" presId="urn:microsoft.com/office/officeart/2005/8/layout/cycle5"/>
-    <dgm:cxn modelId="{C0CF1552-66E5-4D6C-A041-F4E25BD9C141}" type="presParOf" srcId="{FC83BA6D-92F8-421D-B5DC-184634484D77}" destId="{83951DFC-FD47-42AF-B28B-24DB7FA7DDB3}" srcOrd="1" destOrd="0" presId="urn:microsoft.com/office/officeart/2005/8/layout/cycle5"/>
-    <dgm:cxn modelId="{181646BD-38CC-4BBF-A793-727009AE9D52}" type="presParOf" srcId="{FC83BA6D-92F8-421D-B5DC-184634484D77}" destId="{208B4263-7B5F-4D56-B8D3-8CD4BE8B6488}" srcOrd="2" destOrd="0" presId="urn:microsoft.com/office/officeart/2005/8/layout/cycle5"/>
-    <dgm:cxn modelId="{51E8FEDF-8F0F-4122-B3D8-92794A17C853}" type="presParOf" srcId="{FC83BA6D-92F8-421D-B5DC-184634484D77}" destId="{E50BCF7F-F334-4ECA-8C78-B02C666C8B4C}" srcOrd="3" destOrd="0" presId="urn:microsoft.com/office/officeart/2005/8/layout/cycle5"/>
-    <dgm:cxn modelId="{EDE9FC9E-9069-4934-BF63-FFB4D4A94D21}" type="presParOf" srcId="{FC83BA6D-92F8-421D-B5DC-184634484D77}" destId="{D6343918-B53A-4B55-8E0D-5A626CAD65EB}" srcOrd="4" destOrd="0" presId="urn:microsoft.com/office/officeart/2005/8/layout/cycle5"/>
-    <dgm:cxn modelId="{93D1FBE5-EB94-403E-94DA-3DA20CDEC061}" type="presParOf" srcId="{FC83BA6D-92F8-421D-B5DC-184634484D77}" destId="{2865A137-1D37-46BF-8129-AF9BAE0EF776}" srcOrd="5" destOrd="0" presId="urn:microsoft.com/office/officeart/2005/8/layout/cycle5"/>
-    <dgm:cxn modelId="{FF988B88-36A6-4AEE-823D-338066B7B579}" type="presParOf" srcId="{FC83BA6D-92F8-421D-B5DC-184634484D77}" destId="{0AFE4DE8-DB1F-4EF5-A8DC-8A31CF66E890}" srcOrd="6" destOrd="0" presId="urn:microsoft.com/office/officeart/2005/8/layout/cycle5"/>
-    <dgm:cxn modelId="{8075FD33-0A36-446E-8722-E7092E1BCBB7}" type="presParOf" srcId="{FC83BA6D-92F8-421D-B5DC-184634484D77}" destId="{4C5AAAEB-C72C-4795-866D-C99628D2C4D3}" srcOrd="7" destOrd="0" presId="urn:microsoft.com/office/officeart/2005/8/layout/cycle5"/>
-    <dgm:cxn modelId="{980B53F1-D59A-4DB3-80F0-24DC0A51F511}" type="presParOf" srcId="{FC83BA6D-92F8-421D-B5DC-184634484D77}" destId="{9E7F179E-7E00-4EA0-A260-2E7895017FEF}" srcOrd="8" destOrd="0" presId="urn:microsoft.com/office/officeart/2005/8/layout/cycle5"/>
-    <dgm:cxn modelId="{55DB88F6-089E-4F0C-A0C1-DE70C4687AE2}" type="presParOf" srcId="{FC83BA6D-92F8-421D-B5DC-184634484D77}" destId="{E816D67F-1151-4D9F-A486-7E695425E0F7}" srcOrd="9" destOrd="0" presId="urn:microsoft.com/office/officeart/2005/8/layout/cycle5"/>
-    <dgm:cxn modelId="{E2CFDB75-1176-47CA-AA53-61E8B8EBEE0D}" type="presParOf" srcId="{FC83BA6D-92F8-421D-B5DC-184634484D77}" destId="{7F8560C2-DA8B-487C-818F-BD5DDB147BBC}" srcOrd="10" destOrd="0" presId="urn:microsoft.com/office/officeart/2005/8/layout/cycle5"/>
-    <dgm:cxn modelId="{EA1EDF67-74CB-479F-8B28-0DF4E9A77E99}" type="presParOf" srcId="{FC83BA6D-92F8-421D-B5DC-184634484D77}" destId="{B1F844CB-1498-43D4-8E7F-6633545E9694}" srcOrd="11" destOrd="0" presId="urn:microsoft.com/office/officeart/2005/8/layout/cycle5"/>
-    <dgm:cxn modelId="{E5B3CDF6-9FDD-4CD9-9AFC-4C36BDD13840}" type="presParOf" srcId="{FC83BA6D-92F8-421D-B5DC-184634484D77}" destId="{693C1DF7-A358-4E84-A98E-78EA6D150C5A}" srcOrd="12" destOrd="0" presId="urn:microsoft.com/office/officeart/2005/8/layout/cycle5"/>
-    <dgm:cxn modelId="{79C4B863-CC74-49EB-A28D-893BD2F92BA1}" type="presParOf" srcId="{FC83BA6D-92F8-421D-B5DC-184634484D77}" destId="{140BD655-0E7C-4B27-B024-5C53794F9CB9}" srcOrd="13" destOrd="0" presId="urn:microsoft.com/office/officeart/2005/8/layout/cycle5"/>
-    <dgm:cxn modelId="{9069BB3C-6888-4FD9-9F43-6F57188AC253}" type="presParOf" srcId="{FC83BA6D-92F8-421D-B5DC-184634484D77}" destId="{8E4E216C-5F47-44EF-AEF0-66F350F12FDE}" srcOrd="14" destOrd="0" presId="urn:microsoft.com/office/officeart/2005/8/layout/cycle5"/>
+    <dgm:cxn modelId="{50EAA8C8-9F0D-4087-A0D9-BFAC6F932E3C}" type="presOf" srcId="{1B18CCD5-E4E2-4DB8-8C1B-42905D396999}" destId="{208B4263-7B5F-4D56-B8D3-8CD4BE8B6488}" srcOrd="0" destOrd="0" presId="urn:microsoft.com/office/officeart/2005/8/layout/cycle5"/>
+    <dgm:cxn modelId="{1E0EE420-B7AC-48B7-8407-0B73390C0C8D}" type="presOf" srcId="{92792585-24B5-4323-B34D-9BB7E272D64C}" destId="{FC83BA6D-92F8-421D-B5DC-184634484D77}" srcOrd="0" destOrd="0" presId="urn:microsoft.com/office/officeart/2005/8/layout/cycle5"/>
+    <dgm:cxn modelId="{59D7A586-539F-4342-9BC6-2713A461E3E6}" type="presOf" srcId="{316E1938-F86E-4051-B068-D9E2BFEEE302}" destId="{8E4E216C-5F47-44EF-AEF0-66F350F12FDE}" srcOrd="0" destOrd="0" presId="urn:microsoft.com/office/officeart/2005/8/layout/cycle5"/>
+    <dgm:cxn modelId="{A76F50E0-62E4-4AC1-84F3-D4A275447254}" type="presParOf" srcId="{FC83BA6D-92F8-421D-B5DC-184634484D77}" destId="{EC611168-1894-482E-898C-405120223975}" srcOrd="0" destOrd="0" presId="urn:microsoft.com/office/officeart/2005/8/layout/cycle5"/>
+    <dgm:cxn modelId="{52D6D700-9C9F-4391-A00D-7A1286F853C6}" type="presParOf" srcId="{FC83BA6D-92F8-421D-B5DC-184634484D77}" destId="{83951DFC-FD47-42AF-B28B-24DB7FA7DDB3}" srcOrd="1" destOrd="0" presId="urn:microsoft.com/office/officeart/2005/8/layout/cycle5"/>
+    <dgm:cxn modelId="{210920E8-AF22-45CC-BEE4-A62B64DEFCB4}" type="presParOf" srcId="{FC83BA6D-92F8-421D-B5DC-184634484D77}" destId="{208B4263-7B5F-4D56-B8D3-8CD4BE8B6488}" srcOrd="2" destOrd="0" presId="urn:microsoft.com/office/officeart/2005/8/layout/cycle5"/>
+    <dgm:cxn modelId="{F851E89F-234A-4340-99C7-E46D646CCFFC}" type="presParOf" srcId="{FC83BA6D-92F8-421D-B5DC-184634484D77}" destId="{E50BCF7F-F334-4ECA-8C78-B02C666C8B4C}" srcOrd="3" destOrd="0" presId="urn:microsoft.com/office/officeart/2005/8/layout/cycle5"/>
+    <dgm:cxn modelId="{6826FB34-99E8-4888-97D1-8409F5AA9865}" type="presParOf" srcId="{FC83BA6D-92F8-421D-B5DC-184634484D77}" destId="{D6343918-B53A-4B55-8E0D-5A626CAD65EB}" srcOrd="4" destOrd="0" presId="urn:microsoft.com/office/officeart/2005/8/layout/cycle5"/>
+    <dgm:cxn modelId="{85A9A071-47A8-4AA9-BC7B-E51CD7DD6856}" type="presParOf" srcId="{FC83BA6D-92F8-421D-B5DC-184634484D77}" destId="{2865A137-1D37-46BF-8129-AF9BAE0EF776}" srcOrd="5" destOrd="0" presId="urn:microsoft.com/office/officeart/2005/8/layout/cycle5"/>
+    <dgm:cxn modelId="{460D10B2-6348-4894-A36B-5CA8F162A17A}" type="presParOf" srcId="{FC83BA6D-92F8-421D-B5DC-184634484D77}" destId="{0AFE4DE8-DB1F-4EF5-A8DC-8A31CF66E890}" srcOrd="6" destOrd="0" presId="urn:microsoft.com/office/officeart/2005/8/layout/cycle5"/>
+    <dgm:cxn modelId="{2DBB2161-42DE-4128-973A-67C631BB9FAF}" type="presParOf" srcId="{FC83BA6D-92F8-421D-B5DC-184634484D77}" destId="{4C5AAAEB-C72C-4795-866D-C99628D2C4D3}" srcOrd="7" destOrd="0" presId="urn:microsoft.com/office/officeart/2005/8/layout/cycle5"/>
+    <dgm:cxn modelId="{3719D02C-F771-4357-9347-1355FC9CC194}" type="presParOf" srcId="{FC83BA6D-92F8-421D-B5DC-184634484D77}" destId="{9E7F179E-7E00-4EA0-A260-2E7895017FEF}" srcOrd="8" destOrd="0" presId="urn:microsoft.com/office/officeart/2005/8/layout/cycle5"/>
+    <dgm:cxn modelId="{F78F6FC2-E4B0-42A6-9F51-C278EED0FF83}" type="presParOf" srcId="{FC83BA6D-92F8-421D-B5DC-184634484D77}" destId="{E816D67F-1151-4D9F-A486-7E695425E0F7}" srcOrd="9" destOrd="0" presId="urn:microsoft.com/office/officeart/2005/8/layout/cycle5"/>
+    <dgm:cxn modelId="{F97DA150-8A93-4497-BC58-1D705300778D}" type="presParOf" srcId="{FC83BA6D-92F8-421D-B5DC-184634484D77}" destId="{7F8560C2-DA8B-487C-818F-BD5DDB147BBC}" srcOrd="10" destOrd="0" presId="urn:microsoft.com/office/officeart/2005/8/layout/cycle5"/>
+    <dgm:cxn modelId="{46005F52-0C1B-49FE-BC30-92FB77875065}" type="presParOf" srcId="{FC83BA6D-92F8-421D-B5DC-184634484D77}" destId="{B1F844CB-1498-43D4-8E7F-6633545E9694}" srcOrd="11" destOrd="0" presId="urn:microsoft.com/office/officeart/2005/8/layout/cycle5"/>
+    <dgm:cxn modelId="{7B8B2FEC-8B36-45E2-B0AC-45A27CE527AD}" type="presParOf" srcId="{FC83BA6D-92F8-421D-B5DC-184634484D77}" destId="{693C1DF7-A358-4E84-A98E-78EA6D150C5A}" srcOrd="12" destOrd="0" presId="urn:microsoft.com/office/officeart/2005/8/layout/cycle5"/>
+    <dgm:cxn modelId="{86CC62C9-6336-4F92-89FC-1FA05CBECA2C}" type="presParOf" srcId="{FC83BA6D-92F8-421D-B5DC-184634484D77}" destId="{140BD655-0E7C-4B27-B024-5C53794F9CB9}" srcOrd="13" destOrd="0" presId="urn:microsoft.com/office/officeart/2005/8/layout/cycle5"/>
+    <dgm:cxn modelId="{8DE75A62-CFC0-4E5E-A8EC-5E6AC0A83944}" type="presParOf" srcId="{FC83BA6D-92F8-421D-B5DC-184634484D77}" destId="{8E4E216C-5F47-44EF-AEF0-66F350F12FDE}" srcOrd="14" destOrd="0" presId="urn:microsoft.com/office/officeart/2005/8/layout/cycle5"/>
   </dgm:cxnLst>
   <dgm:bg/>
   <dgm:whole/>
@@ -8455,7 +8490,7 @@
 </file>
 
 <file path=customXml/itemProps1.xml><?xml version="1.0" encoding="utf-8"?>
-<ds:datastoreItem xmlns:ds="http://schemas.openxmlformats.org/officeDocument/2006/customXml" ds:itemID="{C5E92F8E-38FF-4576-AAFA-85B07DB1AEE0}">
+<ds:datastoreItem xmlns:ds="http://schemas.openxmlformats.org/officeDocument/2006/customXml" ds:itemID="{71202D2D-9BB4-4B43-A5EA-803C5B8B7505}">
   <ds:schemaRefs>
     <ds:schemaRef ds:uri="http://schemas.openxmlformats.org/officeDocument/2006/bibliography"/>
   </ds:schemaRefs>

</xml_diff>

<commit_message>
1 verbetering en een extra zin, hoera
</commit_message>
<xml_diff>
--- a/documents/Beeldherkenning/Beeld Herkenning.docx
+++ b/documents/Beeldherkenning/Beeld Herkenning.docx
@@ -29,29 +29,8 @@
       <w:r>
         <w:t xml:space="preserve">A Survey on Object </w:t>
       </w:r>
-      <w:proofErr w:type="spellStart"/>
-      <w:r>
-        <w:t>Detection</w:t>
-      </w:r>
-      <w:proofErr w:type="spellEnd"/>
-      <w:r>
-        <w:t xml:space="preserve"> </w:t>
-      </w:r>
-      <w:proofErr w:type="spellStart"/>
-      <w:r>
-        <w:t>and</w:t>
-      </w:r>
-      <w:proofErr w:type="spellEnd"/>
-      <w:r>
-        <w:t xml:space="preserve"> Tracking </w:t>
-      </w:r>
-      <w:proofErr w:type="spellStart"/>
-      <w:r>
-        <w:t>Methods</w:t>
-      </w:r>
-      <w:proofErr w:type="spellEnd"/>
-      <w:r>
-        <w:t xml:space="preserve"> </w:t>
+      <w:r>
+        <w:t xml:space="preserve">Detection and Tracking Methods </w:t>
       </w:r>
       <w:sdt>
         <w:sdtPr>
@@ -195,23 +174,7 @@
         <w:t xml:space="preserve"> </w:t>
       </w:r>
       <w:r>
-        <w:t>(</w:t>
-      </w:r>
-      <w:proofErr w:type="spellStart"/>
-      <w:r>
-        <w:t>false</w:t>
-      </w:r>
-      <w:proofErr w:type="spellEnd"/>
-      <w:r>
-        <w:t xml:space="preserve"> </w:t>
-      </w:r>
-      <w:proofErr w:type="spellStart"/>
-      <w:r>
-        <w:t>positive</w:t>
-      </w:r>
-      <w:proofErr w:type="spellEnd"/>
-      <w:r>
-        <w:t>).</w:t>
+        <w:t>(false positive).</w:t>
       </w:r>
     </w:p>
     <w:p>
@@ -404,23 +367,13 @@
       <w:r>
         <w:t xml:space="preserve">Frame </w:t>
       </w:r>
-      <w:proofErr w:type="spellStart"/>
       <w:r>
         <w:t>Differencing</w:t>
       </w:r>
-      <w:proofErr w:type="spellEnd"/>
-    </w:p>
-    <w:p>
-      <w:r>
-        <w:t xml:space="preserve">Met Frame </w:t>
-      </w:r>
-      <w:proofErr w:type="spellStart"/>
-      <w:r>
-        <w:t>Differencing</w:t>
-      </w:r>
-      <w:proofErr w:type="spellEnd"/>
-      <w:r>
-        <w:t xml:space="preserve"> wordt het huidige beeld vergeleken met een voorgaand beeld. Ieder verschil dat ontstaat is een mogelijke positie van een bewegend object. Doordat </w:t>
+    </w:p>
+    <w:p>
+      <w:r>
+        <w:t xml:space="preserve">Met Frame Differencing wordt het huidige beeld vergeleken met een voorgaand beeld. Ieder verschil dat ontstaat is een mogelijke positie van een bewegend object. Doordat </w:t>
       </w:r>
       <w:r>
         <w:t>deze methode</w:t>
@@ -456,13 +409,8 @@
         <w:pStyle w:val="Kop4"/>
       </w:pPr>
       <w:r>
-        <w:t xml:space="preserve">Background </w:t>
-      </w:r>
-      <w:proofErr w:type="spellStart"/>
-      <w:r>
-        <w:t>substraction</w:t>
-      </w:r>
-      <w:proofErr w:type="spellEnd"/>
+        <w:t>Background substraction</w:t>
+      </w:r>
     </w:p>
     <w:p>
       <w:r>
@@ -508,67 +456,20 @@
       <w:pPr>
         <w:pStyle w:val="Kop4"/>
       </w:pPr>
-      <w:proofErr w:type="spellStart"/>
-      <w:r>
-        <w:t>Canny</w:t>
-      </w:r>
-      <w:proofErr w:type="spellEnd"/>
-      <w:r>
-        <w:t xml:space="preserve"> </w:t>
-      </w:r>
-      <w:proofErr w:type="spellStart"/>
-      <w:r>
-        <w:t>Edge</w:t>
-      </w:r>
-      <w:proofErr w:type="spellEnd"/>
-      <w:r>
-        <w:t xml:space="preserve"> </w:t>
-      </w:r>
-      <w:proofErr w:type="spellStart"/>
-      <w:r>
-        <w:t>Detection</w:t>
-      </w:r>
-      <w:proofErr w:type="spellEnd"/>
-      <w:r>
-        <w:t xml:space="preserve"> </w:t>
-      </w:r>
-    </w:p>
-    <w:p>
-      <w:r>
-        <w:t xml:space="preserve">Objecten als een geheel herkennen is een ingewikkeld </w:t>
-      </w:r>
-      <w:proofErr w:type="spellStart"/>
-      <w:r>
-        <w:t>process</w:t>
-      </w:r>
-      <w:proofErr w:type="spellEnd"/>
-      <w:r>
-        <w:t xml:space="preserve"> voor een computer. </w:t>
-      </w:r>
-      <w:r>
-        <w:t xml:space="preserve">Een manier om het eenvoudiger te maken is het toepassen van </w:t>
-      </w:r>
-      <w:proofErr w:type="spellStart"/>
-      <w:r>
-        <w:t>Canny</w:t>
-      </w:r>
-      <w:proofErr w:type="spellEnd"/>
-      <w:r>
-        <w:t xml:space="preserve"> </w:t>
-      </w:r>
-      <w:proofErr w:type="spellStart"/>
-      <w:r>
-        <w:t>Edge</w:t>
-      </w:r>
-      <w:proofErr w:type="spellEnd"/>
-      <w:r>
-        <w:t xml:space="preserve"> </w:t>
-      </w:r>
-      <w:proofErr w:type="spellStart"/>
-      <w:r>
-        <w:t>Detection</w:t>
-      </w:r>
-      <w:proofErr w:type="spellEnd"/>
+      <w:r>
+        <w:t xml:space="preserve">Canny </w:t>
+      </w:r>
+      <w:r>
+        <w:t xml:space="preserve">Edge Detection </w:t>
+      </w:r>
+    </w:p>
+    <w:p>
+      <w:r>
+        <w:t xml:space="preserve">Objecten als een geheel herkennen is een ingewikkeld process voor een computer. </w:t>
+      </w:r>
+      <w:r>
+        <w:t>Een manier om het eenvoudiger te maken is het toepassen van Canny Edge Detection</w:t>
+      </w:r>
       <w:sdt>
         <w:sdtPr>
           <w:id w:val="-495659628"/>
@@ -596,15 +497,7 @@
         </w:sdtContent>
       </w:sdt>
       <w:r>
-        <w:t xml:space="preserve">. Dit algoritme gebruikt een </w:t>
-      </w:r>
-      <w:proofErr w:type="spellStart"/>
-      <w:r>
-        <w:t>Gaussian</w:t>
-      </w:r>
-      <w:proofErr w:type="spellEnd"/>
-      <w:r>
-        <w:t xml:space="preserve"> Filter</w:t>
+        <w:t>. Dit algoritme gebruikt een Gaussian Filter</w:t>
       </w:r>
       <w:r>
         <w:t xml:space="preserve"> </w:t>
@@ -726,13 +619,8 @@
           </w:tcPr>
           <w:p>
             <w:r>
-              <w:t xml:space="preserve">Frame </w:t>
+              <w:t>Frame Differencing</w:t>
             </w:r>
-            <w:proofErr w:type="spellStart"/>
-            <w:r>
-              <w:t>Differencing</w:t>
-            </w:r>
-            <w:proofErr w:type="spellEnd"/>
           </w:p>
         </w:tc>
         <w:tc>
@@ -868,13 +756,8 @@
           </w:tcPr>
           <w:p>
             <w:r>
-              <w:t xml:space="preserve">Background </w:t>
+              <w:t>Background Subtraction</w:t>
             </w:r>
-            <w:proofErr w:type="spellStart"/>
-            <w:r>
-              <w:t>Subtraction</w:t>
-            </w:r>
-            <w:proofErr w:type="spellEnd"/>
           </w:p>
         </w:tc>
         <w:tc>
@@ -1009,27 +892,9 @@
             </w:tcBorders>
           </w:tcPr>
           <w:p>
-            <w:proofErr w:type="spellStart"/>
             <w:r>
-              <w:t>Canny</w:t>
+              <w:t>Canny Edge Detection</w:t>
             </w:r>
-            <w:proofErr w:type="spellEnd"/>
-            <w:r>
-              <w:t xml:space="preserve"> </w:t>
-            </w:r>
-            <w:proofErr w:type="spellStart"/>
-            <w:r>
-              <w:t>Edge</w:t>
-            </w:r>
-            <w:proofErr w:type="spellEnd"/>
-            <w:r>
-              <w:t xml:space="preserve"> </w:t>
-            </w:r>
-            <w:proofErr w:type="spellStart"/>
-            <w:r>
-              <w:t>Detection</w:t>
-            </w:r>
-            <w:proofErr w:type="spellEnd"/>
           </w:p>
         </w:tc>
         <w:tc>
@@ -1062,15 +927,7 @@
               <w:cnfStyle w:val="000000100000" w:firstRow="0" w:lastRow="0" w:firstColumn="0" w:lastColumn="0" w:oddVBand="0" w:evenVBand="0" w:oddHBand="1" w:evenHBand="0" w:firstRowFirstColumn="0" w:firstRowLastColumn="0" w:lastRowFirstColumn="0" w:lastRowLastColumn="0"/>
             </w:pPr>
             <w:r>
-              <w:t xml:space="preserve">Laag (Door het toepassen van een </w:t>
-            </w:r>
-            <w:proofErr w:type="spellStart"/>
-            <w:r>
-              <w:t>gaussian</w:t>
-            </w:r>
-            <w:proofErr w:type="spellEnd"/>
-            <w:r>
-              <w:t xml:space="preserve"> zijn de meeste verstoringen verwerkt)</w:t>
+              <w:t>Laag (Door het toepassen van een gaussian zijn de meeste verstoringen verwerkt)</w:t>
             </w:r>
           </w:p>
         </w:tc>
@@ -1119,21 +976,8 @@
       </w:r>
     </w:p>
     <w:p>
-      <w:proofErr w:type="spellStart"/>
-      <w:r>
-        <w:t>Rafeal</w:t>
-      </w:r>
-      <w:proofErr w:type="spellEnd"/>
-      <w:r>
-        <w:t xml:space="preserve"> </w:t>
-      </w:r>
-      <w:proofErr w:type="spellStart"/>
-      <w:r>
-        <w:t>Nieto</w:t>
-      </w:r>
-      <w:proofErr w:type="spellEnd"/>
-      <w:r>
-        <w:t xml:space="preserve"> heeft een overzicht gemaakt van mogelijke Object </w:t>
+      <w:r>
+        <w:t xml:space="preserve">Rafeal Nieto heeft een overzicht gemaakt van mogelijke Object </w:t>
       </w:r>
       <w:r>
         <w:t>classificatie</w:t>
@@ -1262,15 +1106,7 @@
     </w:p>
     <w:p>
       <w:r>
-        <w:t xml:space="preserve">Echter kan het algoritme niet goed tegen transformaties van het doelobject (Vervormingen, rotaties en verandering in formaat). Deze problemen zullen niet veel voorkomen bij de ping </w:t>
-      </w:r>
-      <w:proofErr w:type="spellStart"/>
-      <w:r>
-        <w:t>pong</w:t>
-      </w:r>
-      <w:proofErr w:type="spellEnd"/>
-      <w:r>
-        <w:t xml:space="preserve"> bal doordat deze ten alle tijden rond zullen zijn.</w:t>
+        <w:t>Echter kan het algoritme niet goed tegen transformaties van het doelobject (Vervormingen, rotaties en verandering in formaat). Deze problemen zullen niet veel voorkomen bij de ping pong bal doordat deze ten alle tijden rond zullen zijn.</w:t>
       </w:r>
     </w:p>
     <w:p>
@@ -1282,26 +1118,16 @@
       <w:pPr>
         <w:pStyle w:val="Kop4"/>
       </w:pPr>
-      <w:proofErr w:type="spellStart"/>
-      <w:r>
-        <w:t>Mean</w:t>
-      </w:r>
-      <w:proofErr w:type="spellEnd"/>
-      <w:r>
-        <w:t>-Shift</w:t>
+      <w:r>
+        <w:t>Mean-Shift</w:t>
       </w:r>
       <w:r>
         <w:t xml:space="preserve"> (MS)</w:t>
       </w:r>
     </w:p>
     <w:p>
-      <w:proofErr w:type="spellStart"/>
-      <w:r>
-        <w:t>Mean</w:t>
-      </w:r>
-      <w:proofErr w:type="spellEnd"/>
-      <w:r>
-        <w:t xml:space="preserve"> Shift beschrijft een proces waarbij de nieuwe locatie wordt uitgerekend aan de hand van een eerdere positie in combinatie met een herkenningspunt. Dit herkenningspunt kan een template, een kleur combinatie of een andere herkenningspunt</w:t>
+      <w:r>
+        <w:t>Mean Shift beschrijft een proces waarbij de nieuwe locatie wordt uitgerekend aan de hand van een eerdere positie in combinatie met een herkenningspunt. Dit herkenningspunt kan een template, een kleur combinatie of een andere herkenningspunt</w:t>
       </w:r>
       <w:r>
         <w:t xml:space="preserve"> </w:t>
@@ -1314,21 +1140,11 @@
       <w:r>
         <w:t xml:space="preserve">Het algoritme rekent locaties uit die overeenkomen met het herkenningspunt. Echter is deze herkenning niet zo strikt als bij template matches, waarbij iedere de volledige overeenkomst telt, maar in plaats hiervan zullen alle overeenkomsten gemarkeerd worden. Vervolgens wordt de </w:t>
       </w:r>
-      <w:proofErr w:type="spellStart"/>
-      <w:r>
-        <w:t>Epanechnikov</w:t>
-      </w:r>
-      <w:proofErr w:type="spellEnd"/>
-      <w:r>
-        <w:t xml:space="preserve"> </w:t>
-      </w:r>
-      <w:proofErr w:type="spellStart"/>
-      <w:r>
-        <w:t>Kernel</w:t>
-      </w:r>
-      <w:proofErr w:type="spellEnd"/>
-      <w:r>
-        <w:t xml:space="preserve"> methode </w:t>
+      <w:r>
+        <w:t xml:space="preserve">Epanechnikov </w:t>
+      </w:r>
+      <w:r>
+        <w:t xml:space="preserve">Kernel methode </w:t>
       </w:r>
       <w:sdt>
         <w:sdtPr>
@@ -1417,53 +1233,21 @@
         <w:rPr>
           <w:lang w:val="en-GB"/>
         </w:rPr>
-        <w:t xml:space="preserve">ased </w:t>
-      </w:r>
-      <w:proofErr w:type="spellStart"/>
-      <w:r>
-        <w:rPr>
-          <w:lang w:val="en-GB"/>
-        </w:rPr>
-        <w:t>Color</w:t>
-      </w:r>
-      <w:proofErr w:type="spellEnd"/>
-      <w:r>
-        <w:rPr>
-          <w:lang w:val="en-GB"/>
-        </w:rPr>
-        <w:t xml:space="preserve"> Tracking (PFC)</w:t>
-      </w:r>
-    </w:p>
-    <w:p>
-      <w:r>
-        <w:t xml:space="preserve">Dit algoritme werkt op een verglijkbare manier als de bovenstaande </w:t>
-      </w:r>
-      <w:proofErr w:type="spellStart"/>
-      <w:r>
-        <w:t>Mean</w:t>
-      </w:r>
-      <w:proofErr w:type="spellEnd"/>
-      <w:r>
-        <w:t>-Shift methode</w:t>
+        <w:t>ased Color Tracking (PFC)</w:t>
+      </w:r>
+    </w:p>
+    <w:p>
+      <w:r>
+        <w:t>Dit algoritme werkt op een verglijkbare manier als de bovenstaande Mean-Shift methode</w:t>
       </w:r>
       <w:r>
         <w:t xml:space="preserve">, echter werkt deze alleen met kleur. Vervolgens wordt hier ook de bovenstaande </w:t>
       </w:r>
-      <w:proofErr w:type="spellStart"/>
-      <w:r>
-        <w:t>Epanechnikov</w:t>
-      </w:r>
-      <w:proofErr w:type="spellEnd"/>
-      <w:r>
-        <w:t xml:space="preserve"> </w:t>
-      </w:r>
-      <w:proofErr w:type="spellStart"/>
-      <w:r>
-        <w:t>Kernel</w:t>
-      </w:r>
-      <w:proofErr w:type="spellEnd"/>
-      <w:r>
-        <w:t xml:space="preserve"> methode </w:t>
+      <w:r>
+        <w:t xml:space="preserve">Epanechnikov </w:t>
+      </w:r>
+      <w:r>
+        <w:t xml:space="preserve">Kernel methode </w:t>
       </w:r>
       <w:sdt>
         <w:sdtPr>
@@ -1531,15 +1315,7 @@
         <w:pStyle w:val="Kop4"/>
       </w:pPr>
       <w:r>
-        <w:t>Lucas-</w:t>
-      </w:r>
-      <w:proofErr w:type="spellStart"/>
-      <w:r>
-        <w:t>Kanade</w:t>
-      </w:r>
-      <w:proofErr w:type="spellEnd"/>
-      <w:r>
-        <w:t xml:space="preserve"> Tracking</w:t>
+        <w:t>Lucas-Kanade Tracking</w:t>
       </w:r>
       <w:r>
         <w:t xml:space="preserve"> (LK)</w:t>
@@ -1547,15 +1323,7 @@
     </w:p>
     <w:p>
       <w:r>
-        <w:t>Lucas-</w:t>
-      </w:r>
-      <w:proofErr w:type="spellStart"/>
-      <w:r>
-        <w:t>Kanade</w:t>
-      </w:r>
-      <w:proofErr w:type="spellEnd"/>
-      <w:r>
-        <w:t xml:space="preserve"> Tracking </w:t>
+        <w:t xml:space="preserve">Lucas-Kanade Tracking </w:t>
       </w:r>
       <w:r>
         <w:t>is een vorm van Optical Flow herkenning</w:t>
@@ -1649,13 +1417,8 @@
       </w:r>
     </w:p>
     <w:p>
-      <w:proofErr w:type="spellStart"/>
-      <w:r>
-        <w:t>Incremental</w:t>
-      </w:r>
-      <w:proofErr w:type="spellEnd"/>
-      <w:r>
-        <w:t xml:space="preserve"> Learning gebruikt een aantal templates om een inschatting te maken van de mogelijke transformaties van een object.</w:t>
+      <w:r>
+        <w:t>Incremental Learning gebruikt een aantal templates om een inschatting te maken van de mogelijke transformaties van een object.</w:t>
       </w:r>
       <w:r>
         <w:t xml:space="preserve"> Vervolgens gaat het algoritme van ieder nieuw beeld het object registreren in een nieuwe template. Door het beeld te vergelijken met alle templates zal het algoritme eventuele veranderingen kunnen opvangen doordat hij het nieuwe object zal kennen. Daarentegen kan het algoritme niet goed omgaan met het verlies van het object en zal het algoritme steeds intensiever worden doordat de hoeveelheid templates groter wordt.</w:t>
@@ -1683,37 +1446,13 @@
     </w:p>
     <w:p>
       <w:r>
-        <w:t xml:space="preserve">De Tracking Learning </w:t>
-      </w:r>
-      <w:proofErr w:type="spellStart"/>
-      <w:r>
-        <w:t>Detection</w:t>
-      </w:r>
-      <w:proofErr w:type="spellEnd"/>
-      <w:r>
-        <w:t xml:space="preserve"> is een </w:t>
-      </w:r>
-      <w:proofErr w:type="spellStart"/>
-      <w:r>
-        <w:t>tracker</w:t>
-      </w:r>
-      <w:proofErr w:type="spellEnd"/>
-      <w:r>
-        <w:t xml:space="preserve"> die zich aanpast aan het beeld dat  deze ontvangt. </w:t>
+        <w:t xml:space="preserve">De Tracking Learning Detection is een tracker die zich aanpast aan het beeld dat  deze ontvangt. </w:t>
       </w:r>
       <w:r>
         <w:t xml:space="preserve">Dit wordt gerealiseerd door informatie van de frames bij te houden en </w:t>
       </w:r>
       <w:r>
-        <w:t xml:space="preserve">te gebruiken. Deze </w:t>
-      </w:r>
-      <w:proofErr w:type="spellStart"/>
-      <w:r>
-        <w:t>tracker</w:t>
-      </w:r>
-      <w:proofErr w:type="spellEnd"/>
-      <w:r>
-        <w:t xml:space="preserve"> gaat er hierdoor vanuit dat de beweging tussen de frames </w:t>
+        <w:t xml:space="preserve">te gebruiken. Deze tracker gaat er hierdoor vanuit dat de beweging tussen de frames </w:t>
       </w:r>
       <w:r>
         <w:t xml:space="preserve"> </w:t>
@@ -1725,15 +1464,7 @@
         <w:t xml:space="preserve"> </w:t>
       </w:r>
       <w:r>
-        <w:t xml:space="preserve">(lage snelheid) en dat het object in beeld is. Wanneer het object buiten beeld valt zal de </w:t>
-      </w:r>
-      <w:proofErr w:type="spellStart"/>
-      <w:r>
-        <w:t>tracker</w:t>
-      </w:r>
-      <w:proofErr w:type="spellEnd"/>
-      <w:r>
-        <w:t xml:space="preserve"> het object niet meer terug kunnen vinden.</w:t>
+        <w:t>(lage snelheid) en dat het object in beeld is. Wanneer het object buiten beeld valt zal de tracker het object niet meer terug kunnen vinden.</w:t>
       </w:r>
     </w:p>
     <w:p>
@@ -1774,31 +1505,7 @@
     </w:p>
     <w:p>
       <w:r>
-        <w:t xml:space="preserve">Het doel van de Background </w:t>
-      </w:r>
-      <w:proofErr w:type="spellStart"/>
-      <w:r>
-        <w:t>weighted</w:t>
-      </w:r>
-      <w:proofErr w:type="spellEnd"/>
-      <w:r>
-        <w:t xml:space="preserve"> histogram </w:t>
-      </w:r>
-      <w:proofErr w:type="spellStart"/>
-      <w:r>
-        <w:t>tracker</w:t>
-      </w:r>
-      <w:proofErr w:type="spellEnd"/>
-      <w:r>
-        <w:t xml:space="preserve"> is om de </w:t>
-      </w:r>
-      <w:proofErr w:type="spellStart"/>
-      <w:r>
-        <w:t>Mean</w:t>
-      </w:r>
-      <w:proofErr w:type="spellEnd"/>
-      <w:r>
-        <w:t xml:space="preserve">-Shift methode te verbeteren door </w:t>
+        <w:t xml:space="preserve">Het doel van de Background weighted histogram tracker is om de Mean-Shift methode te verbeteren door </w:t>
       </w:r>
       <w:r>
         <w:t>de invloeden vanuit de achtergrond te verminderen.</w:t>
@@ -1833,28 +1540,12 @@
         <w:t xml:space="preserve"> Daarentegen is hij door deze methode minder efficiënt wanne</w:t>
       </w:r>
       <w:r>
-        <w:t xml:space="preserve">er er kleurverschillen optreden. Om dit probleem op te lossen kan een </w:t>
-      </w:r>
-      <w:proofErr w:type="spellStart"/>
-      <w:r>
-        <w:t>Kalman</w:t>
-      </w:r>
-      <w:proofErr w:type="spellEnd"/>
-      <w:r>
-        <w:t xml:space="preserve"> Filter toegepast worden.</w:t>
-      </w:r>
-    </w:p>
-    <w:p>
-      <w:r>
-        <w:t xml:space="preserve">Deze methode kan de hoeveelheid iteraties van de </w:t>
-      </w:r>
-      <w:proofErr w:type="spellStart"/>
-      <w:r>
-        <w:t>Mean</w:t>
-      </w:r>
-      <w:proofErr w:type="spellEnd"/>
-      <w:r>
-        <w:t xml:space="preserve">-Shift methode verkleinen. Hierdoor zal deze variant het object sneller kunnen vinden. Ook zal het een hogere </w:t>
+        <w:t>er er kleurverschillen optreden. Om dit probleem op te lossen kan een Kalman Filter toegepast worden.</w:t>
+      </w:r>
+    </w:p>
+    <w:p>
+      <w:r>
+        <w:t xml:space="preserve">Deze methode kan de hoeveelheid iteraties van de Mean-Shift methode verkleinen. Hierdoor zal deze variant het object sneller kunnen vinden. Ook zal het een hogere </w:t>
       </w:r>
       <w:r>
         <w:t>precisie</w:t>
@@ -1896,15 +1587,7 @@
         <w:t>Dit algoritme is wed</w:t>
       </w:r>
       <w:r>
-        <w:t xml:space="preserve">erom een aanpassing op het </w:t>
-      </w:r>
-      <w:proofErr w:type="spellStart"/>
-      <w:r>
-        <w:t>Mean</w:t>
-      </w:r>
-      <w:proofErr w:type="spellEnd"/>
-      <w:r>
-        <w:t>-</w:t>
+        <w:t>erom een aanpassing op het Mean-</w:t>
       </w:r>
       <w:r>
         <w:t xml:space="preserve">Shift </w:t>
@@ -1947,23 +1630,7 @@
     </w:p>
     <w:p>
       <w:r>
-        <w:t>Daarentegen creëert het systeem nieuwe problemen bij beelden waarin de schaal niet veranderd. Om dit probleem op te lossen wordt gewerkt met een “</w:t>
-      </w:r>
-      <w:proofErr w:type="spellStart"/>
-      <w:r>
-        <w:t>back-ward</w:t>
-      </w:r>
-      <w:proofErr w:type="spellEnd"/>
-      <w:r>
-        <w:t xml:space="preserve"> </w:t>
-      </w:r>
-      <w:proofErr w:type="spellStart"/>
-      <w:r>
-        <w:t>consistency</w:t>
-      </w:r>
-      <w:proofErr w:type="spellEnd"/>
-      <w:r>
-        <w:t xml:space="preserve"> check”</w:t>
+        <w:t>Daarentegen creëert het systeem nieuwe problemen bij beelden waarin de schaal niet veranderd. Om dit probleem op te lossen wordt gewerkt met een “back-ward consistency check”</w:t>
       </w:r>
       <w:sdt>
         <w:sdtPr>
@@ -1998,15 +1665,7 @@
         <w:t>operaties</w:t>
       </w:r>
       <w:r>
-        <w:t xml:space="preserve"> als de originele </w:t>
-      </w:r>
-      <w:proofErr w:type="spellStart"/>
-      <w:r>
-        <w:t>Mean</w:t>
-      </w:r>
-      <w:proofErr w:type="spellEnd"/>
-      <w:r>
-        <w:t>-Shift methode.</w:t>
+        <w:t xml:space="preserve"> als de originele Mean-Shift methode.</w:t>
       </w:r>
     </w:p>
     <w:p>
@@ -2046,13 +1705,8 @@
         <w:t xml:space="preserve"> van deze tracking mechanisme is</w:t>
       </w:r>
       <w:r>
-        <w:t xml:space="preserve"> uitgerekend door Rafael Martin </w:t>
-      </w:r>
-      <w:proofErr w:type="spellStart"/>
-      <w:r>
-        <w:t>Nieto</w:t>
-      </w:r>
-      <w:proofErr w:type="spellEnd"/>
+        <w:t xml:space="preserve"> uitgerekend door Rafael Martin Nieto</w:t>
+      </w:r>
       <w:sdt>
         <w:sdtPr>
           <w:id w:val="-1226061721"/>
@@ -2121,12 +1775,7 @@
         <w:t>twee situaties.</w:t>
       </w:r>
       <w:r>
-        <w:t xml:space="preserve"> De eerste grafiek laat de resultaten zien voor een simpele simulatie (Laboratorium set) van een beweging. De tweede grafiek geeft de resultaten weer voor een serie van complexere sequenties (Simpele Realiteit</w:t>
-      </w:r>
-      <w:bookmarkStart w:id="0" w:name="_GoBack"/>
-      <w:bookmarkEnd w:id="0"/>
-      <w:r>
-        <w:t>).</w:t>
+        <w:t xml:space="preserve"> De eerste grafiek laat de resultaten zien voor een simpele simulatie (Laboratorium set) van een beweging. De tweede grafiek geeft de resultaten weer voor een serie van complexere sequenties (Simpele Realiteit).</w:t>
       </w:r>
     </w:p>
     <w:p>
@@ -2174,43 +1823,19 @@
     </w:p>
     <w:p>
       <w:r>
-        <w:t xml:space="preserve">In deze grafiek is de accuraatheid van de tracking algoritme berekend volgens hoofdstuk 3.3 van </w:t>
-      </w:r>
-      <w:proofErr w:type="spellStart"/>
-      <w:r>
-        <w:t>Rafeal</w:t>
-      </w:r>
-      <w:proofErr w:type="spellEnd"/>
-      <w:r>
-        <w:t xml:space="preserve"> Martin </w:t>
-      </w:r>
-      <w:proofErr w:type="spellStart"/>
-      <w:r>
-        <w:t>Nieto</w:t>
-      </w:r>
-      <w:proofErr w:type="spellEnd"/>
-      <w:r>
-        <w:t xml:space="preserve">. Hierin staat vermeld dat een hogere score inhoud dat het algoritme slechter presteert. Echter heeft </w:t>
-      </w:r>
-      <w:proofErr w:type="spellStart"/>
-      <w:r>
-        <w:t>Rafeal</w:t>
-      </w:r>
-      <w:proofErr w:type="spellEnd"/>
-      <w:r>
-        <w:t xml:space="preserve"> Martin </w:t>
-      </w:r>
-      <w:proofErr w:type="spellStart"/>
-      <w:r>
-        <w:t>Nieto</w:t>
-      </w:r>
-      <w:proofErr w:type="spellEnd"/>
-      <w:r>
-        <w:t xml:space="preserve"> hierin niet gekeken naar de tijdsduur van zijn uitvoeringen.</w:t>
-      </w:r>
-    </w:p>
-    <w:p>
-      <w:r>
+        <w:t xml:space="preserve">In deze grafiek is de accuraatheid van de tracking algoritme berekend volgens hoofdstuk 3.3 van Rafeal Martin Nieto. Hierin staat vermeld dat een hogere score inhoud dat het algoritme slechter presteert. Echter heeft Rafeal Martin Nieto hierin niet gekeken naar de tijdsduur van </w:t>
+      </w:r>
+      <w:r>
+        <w:t xml:space="preserve">de </w:t>
+      </w:r>
+      <w:r>
+        <w:t>uitvoeringen.</w:t>
+      </w:r>
+    </w:p>
+    <w:p/>
+    <w:p>
+      <w:r>
+        <w:lastRenderedPageBreak/>
         <w:t>Deze vergelijking heeft een aantal video sequenties vergleken:</w:t>
       </w:r>
     </w:p>
@@ -2223,16 +1848,7 @@
         </w:numPr>
       </w:pPr>
       <w:r>
-        <w:lastRenderedPageBreak/>
-        <w:t xml:space="preserve">Complex </w:t>
-      </w:r>
-      <w:proofErr w:type="spellStart"/>
-      <w:r>
-        <w:t>Movements</w:t>
-      </w:r>
-      <w:proofErr w:type="spellEnd"/>
-      <w:r>
-        <w:t>: Het doel object wisselt snel van richting en snelheid.</w:t>
+        <w:t>Complex Movements: Het doel object wisselt snel van richting en snelheid.</w:t>
       </w:r>
     </w:p>
     <w:p>
@@ -2244,15 +1860,7 @@
         </w:numPr>
       </w:pPr>
       <w:r>
-        <w:t xml:space="preserve">Global </w:t>
-      </w:r>
-      <w:proofErr w:type="spellStart"/>
-      <w:r>
-        <w:t>Illumination</w:t>
-      </w:r>
-      <w:proofErr w:type="spellEnd"/>
-      <w:r>
-        <w:t>: De lichtomstandigheden in de omgeving veranderen (zoals bijvoorbeeld bewolking).</w:t>
+        <w:t>Global Illumination: De lichtomstandigheden in de omgeving veranderen (zoals bijvoorbeeld bewolking).</w:t>
       </w:r>
     </w:p>
     <w:p>
@@ -2263,21 +1871,8 @@
           <w:numId w:val="2"/>
         </w:numPr>
       </w:pPr>
-      <w:proofErr w:type="spellStart"/>
-      <w:r>
-        <w:t>Local</w:t>
-      </w:r>
-      <w:proofErr w:type="spellEnd"/>
-      <w:r>
-        <w:t xml:space="preserve"> </w:t>
-      </w:r>
-      <w:proofErr w:type="spellStart"/>
-      <w:r>
-        <w:t>Illumination</w:t>
-      </w:r>
-      <w:proofErr w:type="spellEnd"/>
-      <w:r>
-        <w:t>: De lokale lichtomstandigheden veranderen, zoals wanneer het object door een schaduw beweegt.</w:t>
+      <w:r>
+        <w:t>Local Illumination: De lokale lichtomstandigheden veranderen, zoals wanneer het object door een schaduw beweegt.</w:t>
       </w:r>
     </w:p>
     <w:p>
@@ -2288,13 +1883,8 @@
           <w:numId w:val="2"/>
         </w:numPr>
       </w:pPr>
-      <w:proofErr w:type="spellStart"/>
-      <w:r>
-        <w:t>Noise</w:t>
-      </w:r>
-      <w:proofErr w:type="spellEnd"/>
-      <w:r>
-        <w:t>: Willekeurige variaties in het beeld</w:t>
+      <w:r>
+        <w:t>Noise: Willekeurige variaties in het beeld</w:t>
       </w:r>
     </w:p>
     <w:p>
@@ -2305,13 +1895,8 @@
           <w:numId w:val="2"/>
         </w:numPr>
       </w:pPr>
-      <w:proofErr w:type="spellStart"/>
-      <w:r>
-        <w:t>Occlusion</w:t>
-      </w:r>
-      <w:proofErr w:type="spellEnd"/>
-      <w:r>
-        <w:t>: Het object raakt buiten beeld voor een periode.</w:t>
+      <w:r>
+        <w:t>Occlusion: Het object raakt buiten beeld voor een periode.</w:t>
       </w:r>
     </w:p>
     <w:p>
@@ -2322,13 +1907,8 @@
           <w:numId w:val="2"/>
         </w:numPr>
       </w:pPr>
-      <w:proofErr w:type="spellStart"/>
-      <w:r>
-        <w:t>Scale</w:t>
-      </w:r>
-      <w:proofErr w:type="spellEnd"/>
-      <w:r>
-        <w:t xml:space="preserve"> change: het weergegeven object wordt groter of kleiner.</w:t>
+      <w:r>
+        <w:t>Scale change: het weergegeven object wordt groter of kleiner.</w:t>
       </w:r>
     </w:p>
     <w:p>
@@ -2339,16 +1919,20 @@
           <w:numId w:val="2"/>
         </w:numPr>
       </w:pPr>
-      <w:proofErr w:type="spellStart"/>
-      <w:r>
-        <w:t>Similiar</w:t>
-      </w:r>
-      <w:proofErr w:type="spellEnd"/>
-      <w:r>
-        <w:t xml:space="preserve"> Object: Een object met een soortgelijke kleur of vorm verschijnt in de buurt van het object.</w:t>
-      </w:r>
-    </w:p>
-    <w:p/>
+      <w:r>
+        <w:t>Similiar Object: Een object met een soortgelijke kleur of vorm verschijnt in de buurt van het object.</w:t>
+      </w:r>
+    </w:p>
+    <w:p>
+      <w:r>
+        <w:t xml:space="preserve">Vervolgens moet gekeken worden </w:t>
+      </w:r>
+      <w:r>
+        <w:t>naar de snelheid van de trackers.</w:t>
+      </w:r>
+      <w:bookmarkStart w:id="0" w:name="_GoBack"/>
+      <w:bookmarkEnd w:id="0"/>
+    </w:p>
     <w:sectPr>
       <w:pgSz w:w="11906" w:h="16838"/>
       <w:pgMar w:top="1417" w:right="1417" w:bottom="1417" w:left="1417" w:header="708" w:footer="708" w:gutter="0"/>
@@ -6044,37 +5628,37 @@
     </dgm:pt>
   </dgm:ptLst>
   <dgm:cxnLst>
+    <dgm:cxn modelId="{9EE4A6D3-7986-46FF-8F9F-D49664A2E095}" type="presOf" srcId="{92792585-24B5-4323-B34D-9BB7E272D64C}" destId="{FC83BA6D-92F8-421D-B5DC-184634484D77}" srcOrd="0" destOrd="0" presId="urn:microsoft.com/office/officeart/2005/8/layout/cycle5"/>
     <dgm:cxn modelId="{99D9A0F8-C2C1-42BC-9CF9-90C435A97D73}" srcId="{92792585-24B5-4323-B34D-9BB7E272D64C}" destId="{E51096AB-B512-4487-92C9-4369F2C98375}" srcOrd="4" destOrd="0" parTransId="{A2FF80DC-E345-452F-8420-C7BC1D3AC043}" sibTransId="{316E1938-F86E-4051-B068-D9E2BFEEE302}"/>
-    <dgm:cxn modelId="{12C4AFBC-7CF9-422A-B7F5-894DF75DD83A}" type="presOf" srcId="{E51096AB-B512-4487-92C9-4369F2C98375}" destId="{693C1DF7-A358-4E84-A98E-78EA6D150C5A}" srcOrd="0" destOrd="0" presId="urn:microsoft.com/office/officeart/2005/8/layout/cycle5"/>
+    <dgm:cxn modelId="{44B15AEB-6DBF-47B2-BF57-BC61131F0238}" type="presOf" srcId="{2B92D4F3-6C38-40DC-8B82-3C42DE354040}" destId="{9E7F179E-7E00-4EA0-A260-2E7895017FEF}" srcOrd="0" destOrd="0" presId="urn:microsoft.com/office/officeart/2005/8/layout/cycle5"/>
+    <dgm:cxn modelId="{EF77C3CC-0E96-46FD-AB3B-24CD50161B4E}" type="presOf" srcId="{E04E8B9F-AE4E-4FA0-85DD-0B3EDC07FE3C}" destId="{0AFE4DE8-DB1F-4EF5-A8DC-8A31CF66E890}" srcOrd="0" destOrd="0" presId="urn:microsoft.com/office/officeart/2005/8/layout/cycle5"/>
     <dgm:cxn modelId="{19AF5A7B-01C0-4966-935F-1F2C18BF1724}" srcId="{92792585-24B5-4323-B34D-9BB7E272D64C}" destId="{E04E8B9F-AE4E-4FA0-85DD-0B3EDC07FE3C}" srcOrd="2" destOrd="0" parTransId="{0513C8FA-6D2C-49D2-B715-CE76DE21CD75}" sibTransId="{2B92D4F3-6C38-40DC-8B82-3C42DE354040}"/>
-    <dgm:cxn modelId="{9168B3D5-4E1F-4104-8310-5B836E2C7E72}" type="presOf" srcId="{698F9176-BA0C-4351-9FEF-83929C035D7D}" destId="{2865A137-1D37-46BF-8129-AF9BAE0EF776}" srcOrd="0" destOrd="0" presId="urn:microsoft.com/office/officeart/2005/8/layout/cycle5"/>
+    <dgm:cxn modelId="{4762EFC2-BAE5-4F19-8209-6DF1BD2E9423}" type="presOf" srcId="{E51096AB-B512-4487-92C9-4369F2C98375}" destId="{693C1DF7-A358-4E84-A98E-78EA6D150C5A}" srcOrd="0" destOrd="0" presId="urn:microsoft.com/office/officeart/2005/8/layout/cycle5"/>
     <dgm:cxn modelId="{498D4B8E-588A-461F-B46E-C6D746FCD7A8}" srcId="{92792585-24B5-4323-B34D-9BB7E272D64C}" destId="{2D9F2D96-794A-4246-94BB-A73F4082B030}" srcOrd="3" destOrd="0" parTransId="{CAD8F401-0903-4EC2-92E6-DB51C6FA0AB8}" sibTransId="{6B4C9BFE-680F-440E-B3C6-CC05537FF1D8}"/>
-    <dgm:cxn modelId="{3186D7AD-A645-4036-AC1B-7EEA3512B5DD}" type="presOf" srcId="{2D9F2D96-794A-4246-94BB-A73F4082B030}" destId="{E816D67F-1151-4D9F-A486-7E695425E0F7}" srcOrd="0" destOrd="0" presId="urn:microsoft.com/office/officeart/2005/8/layout/cycle5"/>
+    <dgm:cxn modelId="{8F19AC46-A2BF-4B22-AF43-0A0B3661C6C3}" type="presOf" srcId="{F79183A8-3B5F-4951-A4D5-D2794A8ED4CB}" destId="{E50BCF7F-F334-4ECA-8C78-B02C666C8B4C}" srcOrd="0" destOrd="0" presId="urn:microsoft.com/office/officeart/2005/8/layout/cycle5"/>
+    <dgm:cxn modelId="{63026692-3951-4FA8-A1AA-D4BF521EE135}" type="presOf" srcId="{2D9F2D96-794A-4246-94BB-A73F4082B030}" destId="{E816D67F-1151-4D9F-A486-7E695425E0F7}" srcOrd="0" destOrd="0" presId="urn:microsoft.com/office/officeart/2005/8/layout/cycle5"/>
     <dgm:cxn modelId="{1AA2A4A6-737B-43B6-A8FF-8FE1CF2F6510}" srcId="{92792585-24B5-4323-B34D-9BB7E272D64C}" destId="{B5B879F4-5C22-41F5-ABC2-421B99565B8F}" srcOrd="0" destOrd="0" parTransId="{FB8A2C34-F278-4415-920D-A6935B6D5F1C}" sibTransId="{1B18CCD5-E4E2-4DB8-8C1B-42905D396999}"/>
-    <dgm:cxn modelId="{AD902580-B74A-469A-AFA5-14396603CFF5}" type="presOf" srcId="{2B92D4F3-6C38-40DC-8B82-3C42DE354040}" destId="{9E7F179E-7E00-4EA0-A260-2E7895017FEF}" srcOrd="0" destOrd="0" presId="urn:microsoft.com/office/officeart/2005/8/layout/cycle5"/>
-    <dgm:cxn modelId="{64DBB0FD-5C1B-492A-AE2E-696326BFEFC6}" type="presOf" srcId="{E04E8B9F-AE4E-4FA0-85DD-0B3EDC07FE3C}" destId="{0AFE4DE8-DB1F-4EF5-A8DC-8A31CF66E890}" srcOrd="0" destOrd="0" presId="urn:microsoft.com/office/officeart/2005/8/layout/cycle5"/>
-    <dgm:cxn modelId="{2DA184AD-9E7B-4C19-A1BC-105DF52E0C59}" type="presOf" srcId="{F79183A8-3B5F-4951-A4D5-D2794A8ED4CB}" destId="{E50BCF7F-F334-4ECA-8C78-B02C666C8B4C}" srcOrd="0" destOrd="0" presId="urn:microsoft.com/office/officeart/2005/8/layout/cycle5"/>
-    <dgm:cxn modelId="{782319CD-F1CB-42D9-8B9B-05E0A70963F4}" type="presOf" srcId="{B5B879F4-5C22-41F5-ABC2-421B99565B8F}" destId="{EC611168-1894-482E-898C-405120223975}" srcOrd="0" destOrd="0" presId="urn:microsoft.com/office/officeart/2005/8/layout/cycle5"/>
-    <dgm:cxn modelId="{9F3D75D2-6F33-4381-B93C-34A06B9334D2}" type="presOf" srcId="{6B4C9BFE-680F-440E-B3C6-CC05537FF1D8}" destId="{B1F844CB-1498-43D4-8E7F-6633545E9694}" srcOrd="0" destOrd="0" presId="urn:microsoft.com/office/officeart/2005/8/layout/cycle5"/>
+    <dgm:cxn modelId="{A8DA7073-C4C8-4845-8BF7-C0132FDFD436}" type="presOf" srcId="{316E1938-F86E-4051-B068-D9E2BFEEE302}" destId="{8E4E216C-5F47-44EF-AEF0-66F350F12FDE}" srcOrd="0" destOrd="0" presId="urn:microsoft.com/office/officeart/2005/8/layout/cycle5"/>
+    <dgm:cxn modelId="{BE3B9465-A07E-4AB8-9743-296ECA03FD93}" type="presOf" srcId="{B5B879F4-5C22-41F5-ABC2-421B99565B8F}" destId="{EC611168-1894-482E-898C-405120223975}" srcOrd="0" destOrd="0" presId="urn:microsoft.com/office/officeart/2005/8/layout/cycle5"/>
+    <dgm:cxn modelId="{090CCD4B-F791-4736-AA16-C420C28C667D}" type="presOf" srcId="{698F9176-BA0C-4351-9FEF-83929C035D7D}" destId="{2865A137-1D37-46BF-8129-AF9BAE0EF776}" srcOrd="0" destOrd="0" presId="urn:microsoft.com/office/officeart/2005/8/layout/cycle5"/>
     <dgm:cxn modelId="{3EF67851-CA2F-40E4-BF00-C5B367D84909}" srcId="{92792585-24B5-4323-B34D-9BB7E272D64C}" destId="{F79183A8-3B5F-4951-A4D5-D2794A8ED4CB}" srcOrd="1" destOrd="0" parTransId="{E2F32439-F982-4027-92A2-99DFCD5B3892}" sibTransId="{698F9176-BA0C-4351-9FEF-83929C035D7D}"/>
-    <dgm:cxn modelId="{50EAA8C8-9F0D-4087-A0D9-BFAC6F932E3C}" type="presOf" srcId="{1B18CCD5-E4E2-4DB8-8C1B-42905D396999}" destId="{208B4263-7B5F-4D56-B8D3-8CD4BE8B6488}" srcOrd="0" destOrd="0" presId="urn:microsoft.com/office/officeart/2005/8/layout/cycle5"/>
-    <dgm:cxn modelId="{1E0EE420-B7AC-48B7-8407-0B73390C0C8D}" type="presOf" srcId="{92792585-24B5-4323-B34D-9BB7E272D64C}" destId="{FC83BA6D-92F8-421D-B5DC-184634484D77}" srcOrd="0" destOrd="0" presId="urn:microsoft.com/office/officeart/2005/8/layout/cycle5"/>
-    <dgm:cxn modelId="{59D7A586-539F-4342-9BC6-2713A461E3E6}" type="presOf" srcId="{316E1938-F86E-4051-B068-D9E2BFEEE302}" destId="{8E4E216C-5F47-44EF-AEF0-66F350F12FDE}" srcOrd="0" destOrd="0" presId="urn:microsoft.com/office/officeart/2005/8/layout/cycle5"/>
-    <dgm:cxn modelId="{A76F50E0-62E4-4AC1-84F3-D4A275447254}" type="presParOf" srcId="{FC83BA6D-92F8-421D-B5DC-184634484D77}" destId="{EC611168-1894-482E-898C-405120223975}" srcOrd="0" destOrd="0" presId="urn:microsoft.com/office/officeart/2005/8/layout/cycle5"/>
-    <dgm:cxn modelId="{52D6D700-9C9F-4391-A00D-7A1286F853C6}" type="presParOf" srcId="{FC83BA6D-92F8-421D-B5DC-184634484D77}" destId="{83951DFC-FD47-42AF-B28B-24DB7FA7DDB3}" srcOrd="1" destOrd="0" presId="urn:microsoft.com/office/officeart/2005/8/layout/cycle5"/>
-    <dgm:cxn modelId="{210920E8-AF22-45CC-BEE4-A62B64DEFCB4}" type="presParOf" srcId="{FC83BA6D-92F8-421D-B5DC-184634484D77}" destId="{208B4263-7B5F-4D56-B8D3-8CD4BE8B6488}" srcOrd="2" destOrd="0" presId="urn:microsoft.com/office/officeart/2005/8/layout/cycle5"/>
-    <dgm:cxn modelId="{F851E89F-234A-4340-99C7-E46D646CCFFC}" type="presParOf" srcId="{FC83BA6D-92F8-421D-B5DC-184634484D77}" destId="{E50BCF7F-F334-4ECA-8C78-B02C666C8B4C}" srcOrd="3" destOrd="0" presId="urn:microsoft.com/office/officeart/2005/8/layout/cycle5"/>
-    <dgm:cxn modelId="{6826FB34-99E8-4888-97D1-8409F5AA9865}" type="presParOf" srcId="{FC83BA6D-92F8-421D-B5DC-184634484D77}" destId="{D6343918-B53A-4B55-8E0D-5A626CAD65EB}" srcOrd="4" destOrd="0" presId="urn:microsoft.com/office/officeart/2005/8/layout/cycle5"/>
-    <dgm:cxn modelId="{85A9A071-47A8-4AA9-BC7B-E51CD7DD6856}" type="presParOf" srcId="{FC83BA6D-92F8-421D-B5DC-184634484D77}" destId="{2865A137-1D37-46BF-8129-AF9BAE0EF776}" srcOrd="5" destOrd="0" presId="urn:microsoft.com/office/officeart/2005/8/layout/cycle5"/>
-    <dgm:cxn modelId="{460D10B2-6348-4894-A36B-5CA8F162A17A}" type="presParOf" srcId="{FC83BA6D-92F8-421D-B5DC-184634484D77}" destId="{0AFE4DE8-DB1F-4EF5-A8DC-8A31CF66E890}" srcOrd="6" destOrd="0" presId="urn:microsoft.com/office/officeart/2005/8/layout/cycle5"/>
-    <dgm:cxn modelId="{2DBB2161-42DE-4128-973A-67C631BB9FAF}" type="presParOf" srcId="{FC83BA6D-92F8-421D-B5DC-184634484D77}" destId="{4C5AAAEB-C72C-4795-866D-C99628D2C4D3}" srcOrd="7" destOrd="0" presId="urn:microsoft.com/office/officeart/2005/8/layout/cycle5"/>
-    <dgm:cxn modelId="{3719D02C-F771-4357-9347-1355FC9CC194}" type="presParOf" srcId="{FC83BA6D-92F8-421D-B5DC-184634484D77}" destId="{9E7F179E-7E00-4EA0-A260-2E7895017FEF}" srcOrd="8" destOrd="0" presId="urn:microsoft.com/office/officeart/2005/8/layout/cycle5"/>
-    <dgm:cxn modelId="{F78F6FC2-E4B0-42A6-9F51-C278EED0FF83}" type="presParOf" srcId="{FC83BA6D-92F8-421D-B5DC-184634484D77}" destId="{E816D67F-1151-4D9F-A486-7E695425E0F7}" srcOrd="9" destOrd="0" presId="urn:microsoft.com/office/officeart/2005/8/layout/cycle5"/>
-    <dgm:cxn modelId="{F97DA150-8A93-4497-BC58-1D705300778D}" type="presParOf" srcId="{FC83BA6D-92F8-421D-B5DC-184634484D77}" destId="{7F8560C2-DA8B-487C-818F-BD5DDB147BBC}" srcOrd="10" destOrd="0" presId="urn:microsoft.com/office/officeart/2005/8/layout/cycle5"/>
-    <dgm:cxn modelId="{46005F52-0C1B-49FE-BC30-92FB77875065}" type="presParOf" srcId="{FC83BA6D-92F8-421D-B5DC-184634484D77}" destId="{B1F844CB-1498-43D4-8E7F-6633545E9694}" srcOrd="11" destOrd="0" presId="urn:microsoft.com/office/officeart/2005/8/layout/cycle5"/>
-    <dgm:cxn modelId="{7B8B2FEC-8B36-45E2-B0AC-45A27CE527AD}" type="presParOf" srcId="{FC83BA6D-92F8-421D-B5DC-184634484D77}" destId="{693C1DF7-A358-4E84-A98E-78EA6D150C5A}" srcOrd="12" destOrd="0" presId="urn:microsoft.com/office/officeart/2005/8/layout/cycle5"/>
-    <dgm:cxn modelId="{86CC62C9-6336-4F92-89FC-1FA05CBECA2C}" type="presParOf" srcId="{FC83BA6D-92F8-421D-B5DC-184634484D77}" destId="{140BD655-0E7C-4B27-B024-5C53794F9CB9}" srcOrd="13" destOrd="0" presId="urn:microsoft.com/office/officeart/2005/8/layout/cycle5"/>
-    <dgm:cxn modelId="{8DE75A62-CFC0-4E5E-A8EC-5E6AC0A83944}" type="presParOf" srcId="{FC83BA6D-92F8-421D-B5DC-184634484D77}" destId="{8E4E216C-5F47-44EF-AEF0-66F350F12FDE}" srcOrd="14" destOrd="0" presId="urn:microsoft.com/office/officeart/2005/8/layout/cycle5"/>
+    <dgm:cxn modelId="{CC0F102C-DF1D-4239-B030-9BBE8E89193C}" type="presOf" srcId="{6B4C9BFE-680F-440E-B3C6-CC05537FF1D8}" destId="{B1F844CB-1498-43D4-8E7F-6633545E9694}" srcOrd="0" destOrd="0" presId="urn:microsoft.com/office/officeart/2005/8/layout/cycle5"/>
+    <dgm:cxn modelId="{1DAF3AF7-9841-438C-AE8A-DE5A7F5A89E3}" type="presOf" srcId="{1B18CCD5-E4E2-4DB8-8C1B-42905D396999}" destId="{208B4263-7B5F-4D56-B8D3-8CD4BE8B6488}" srcOrd="0" destOrd="0" presId="urn:microsoft.com/office/officeart/2005/8/layout/cycle5"/>
+    <dgm:cxn modelId="{F0C4B6E7-A09F-4E30-8635-795F80DFB5FD}" type="presParOf" srcId="{FC83BA6D-92F8-421D-B5DC-184634484D77}" destId="{EC611168-1894-482E-898C-405120223975}" srcOrd="0" destOrd="0" presId="urn:microsoft.com/office/officeart/2005/8/layout/cycle5"/>
+    <dgm:cxn modelId="{3D9C0704-645B-4F48-8662-2E4C69A79AD1}" type="presParOf" srcId="{FC83BA6D-92F8-421D-B5DC-184634484D77}" destId="{83951DFC-FD47-42AF-B28B-24DB7FA7DDB3}" srcOrd="1" destOrd="0" presId="urn:microsoft.com/office/officeart/2005/8/layout/cycle5"/>
+    <dgm:cxn modelId="{E229F553-77ED-4450-9C0B-FC1E4F8DD0AC}" type="presParOf" srcId="{FC83BA6D-92F8-421D-B5DC-184634484D77}" destId="{208B4263-7B5F-4D56-B8D3-8CD4BE8B6488}" srcOrd="2" destOrd="0" presId="urn:microsoft.com/office/officeart/2005/8/layout/cycle5"/>
+    <dgm:cxn modelId="{1A83C9D4-AC97-43AC-9B8D-F6F7619366AD}" type="presParOf" srcId="{FC83BA6D-92F8-421D-B5DC-184634484D77}" destId="{E50BCF7F-F334-4ECA-8C78-B02C666C8B4C}" srcOrd="3" destOrd="0" presId="urn:microsoft.com/office/officeart/2005/8/layout/cycle5"/>
+    <dgm:cxn modelId="{E792C61F-880D-4C45-97A6-3DA05ECF7DBF}" type="presParOf" srcId="{FC83BA6D-92F8-421D-B5DC-184634484D77}" destId="{D6343918-B53A-4B55-8E0D-5A626CAD65EB}" srcOrd="4" destOrd="0" presId="urn:microsoft.com/office/officeart/2005/8/layout/cycle5"/>
+    <dgm:cxn modelId="{EEF9A988-93E0-4696-A6E0-F82ADA19104C}" type="presParOf" srcId="{FC83BA6D-92F8-421D-B5DC-184634484D77}" destId="{2865A137-1D37-46BF-8129-AF9BAE0EF776}" srcOrd="5" destOrd="0" presId="urn:microsoft.com/office/officeart/2005/8/layout/cycle5"/>
+    <dgm:cxn modelId="{B340B4CC-D18A-4B38-B9D5-D634783D407C}" type="presParOf" srcId="{FC83BA6D-92F8-421D-B5DC-184634484D77}" destId="{0AFE4DE8-DB1F-4EF5-A8DC-8A31CF66E890}" srcOrd="6" destOrd="0" presId="urn:microsoft.com/office/officeart/2005/8/layout/cycle5"/>
+    <dgm:cxn modelId="{60B8F2A5-6F04-481E-BC90-BF1AA03327F5}" type="presParOf" srcId="{FC83BA6D-92F8-421D-B5DC-184634484D77}" destId="{4C5AAAEB-C72C-4795-866D-C99628D2C4D3}" srcOrd="7" destOrd="0" presId="urn:microsoft.com/office/officeart/2005/8/layout/cycle5"/>
+    <dgm:cxn modelId="{491AE484-3D22-4BF0-8FCA-1BFB772B8DE1}" type="presParOf" srcId="{FC83BA6D-92F8-421D-B5DC-184634484D77}" destId="{9E7F179E-7E00-4EA0-A260-2E7895017FEF}" srcOrd="8" destOrd="0" presId="urn:microsoft.com/office/officeart/2005/8/layout/cycle5"/>
+    <dgm:cxn modelId="{01543265-5672-4012-93CE-3855DAB1A0C6}" type="presParOf" srcId="{FC83BA6D-92F8-421D-B5DC-184634484D77}" destId="{E816D67F-1151-4D9F-A486-7E695425E0F7}" srcOrd="9" destOrd="0" presId="urn:microsoft.com/office/officeart/2005/8/layout/cycle5"/>
+    <dgm:cxn modelId="{4A9BD706-FFD4-4404-A8E3-21DD791C423A}" type="presParOf" srcId="{FC83BA6D-92F8-421D-B5DC-184634484D77}" destId="{7F8560C2-DA8B-487C-818F-BD5DDB147BBC}" srcOrd="10" destOrd="0" presId="urn:microsoft.com/office/officeart/2005/8/layout/cycle5"/>
+    <dgm:cxn modelId="{68E55383-D547-493B-80AB-E54575FD8E3D}" type="presParOf" srcId="{FC83BA6D-92F8-421D-B5DC-184634484D77}" destId="{B1F844CB-1498-43D4-8E7F-6633545E9694}" srcOrd="11" destOrd="0" presId="urn:microsoft.com/office/officeart/2005/8/layout/cycle5"/>
+    <dgm:cxn modelId="{9534772B-3C64-49C0-99AF-3634950F8EFC}" type="presParOf" srcId="{FC83BA6D-92F8-421D-B5DC-184634484D77}" destId="{693C1DF7-A358-4E84-A98E-78EA6D150C5A}" srcOrd="12" destOrd="0" presId="urn:microsoft.com/office/officeart/2005/8/layout/cycle5"/>
+    <dgm:cxn modelId="{7CAF9450-C6B8-46FE-8E34-1BA3033BBFF4}" type="presParOf" srcId="{FC83BA6D-92F8-421D-B5DC-184634484D77}" destId="{140BD655-0E7C-4B27-B024-5C53794F9CB9}" srcOrd="13" destOrd="0" presId="urn:microsoft.com/office/officeart/2005/8/layout/cycle5"/>
+    <dgm:cxn modelId="{C59E8921-0355-4CAC-8B73-CE4E7482C2E6}" type="presParOf" srcId="{FC83BA6D-92F8-421D-B5DC-184634484D77}" destId="{8E4E216C-5F47-44EF-AEF0-66F350F12FDE}" srcOrd="14" destOrd="0" presId="urn:microsoft.com/office/officeart/2005/8/layout/cycle5"/>
   </dgm:cxnLst>
   <dgm:bg/>
   <dgm:whole/>
@@ -8490,7 +8074,7 @@
 </file>
 
 <file path=customXml/itemProps1.xml><?xml version="1.0" encoding="utf-8"?>
-<ds:datastoreItem xmlns:ds="http://schemas.openxmlformats.org/officeDocument/2006/customXml" ds:itemID="{71202D2D-9BB4-4B43-A5EA-803C5B8B7505}">
+<ds:datastoreItem xmlns:ds="http://schemas.openxmlformats.org/officeDocument/2006/customXml" ds:itemID="{76EAE679-AE51-4922-B03C-E6D8F1F52AEE}">
   <ds:schemaRefs>
     <ds:schemaRef ds:uri="http://schemas.openxmlformats.org/officeDocument/2006/bibliography"/>
   </ds:schemaRefs>

</xml_diff>

<commit_message>
Laatste verglijking voor beeldherenning
</commit_message>
<xml_diff>
--- a/documents/Beeldherkenning/Beeld Herkenning.docx
+++ b/documents/Beeldherkenning/Beeld Herkenning.docx
@@ -29,14 +29,36 @@
       <w:r>
         <w:t xml:space="preserve">A Survey on Object </w:t>
       </w:r>
-      <w:r>
-        <w:t xml:space="preserve">Detection and Tracking Methods </w:t>
+      <w:proofErr w:type="spellStart"/>
+      <w:r>
+        <w:t>Detection</w:t>
+      </w:r>
+      <w:proofErr w:type="spellEnd"/>
+      <w:r>
+        <w:t xml:space="preserve"> </w:t>
+      </w:r>
+      <w:proofErr w:type="spellStart"/>
+      <w:r>
+        <w:t>and</w:t>
+      </w:r>
+      <w:proofErr w:type="spellEnd"/>
+      <w:r>
+        <w:t xml:space="preserve"> Tracking </w:t>
+      </w:r>
+      <w:proofErr w:type="spellStart"/>
+      <w:r>
+        <w:t>Methods</w:t>
+      </w:r>
+      <w:proofErr w:type="spellEnd"/>
+      <w:r>
+        <w:t xml:space="preserve"> </w:t>
       </w:r>
       <w:sdt>
         <w:sdtPr>
           <w:id w:val="1621947413"/>
           <w:citation/>
         </w:sdtPr>
+        <w:sdtEndPr/>
         <w:sdtContent>
           <w:r>
             <w:fldChar w:fldCharType="begin"/>
@@ -111,10 +133,39 @@
     </w:p>
     <w:p>
       <w:pPr>
+        <w:pStyle w:val="Kop3"/>
+      </w:pPr>
+      <w:r>
+        <w:lastRenderedPageBreak/>
+        <w:t>Resistentie tegen verschillen</w:t>
+      </w:r>
+    </w:p>
+    <w:p>
+      <w:r>
+        <w:t>Tussen de beelden in zullen een aantal verschillen ontstaan. Deze kunnen veroorzaakt worden door beweging op de achtergrond, verschil in lichtsterkte of het vallen van schaduw. Hierdoor zal het mogelijk zijn dat het balletje niet correct wordt gevonden of dat het systeem het balletje op een andere locatie verwacht (</w:t>
+      </w:r>
+      <w:proofErr w:type="spellStart"/>
+      <w:r>
+        <w:t>false</w:t>
+      </w:r>
+      <w:proofErr w:type="spellEnd"/>
+      <w:r>
+        <w:t xml:space="preserve"> </w:t>
+      </w:r>
+      <w:proofErr w:type="spellStart"/>
+      <w:r>
+        <w:t>positive</w:t>
+      </w:r>
+      <w:proofErr w:type="spellEnd"/>
+      <w:r>
+        <w:t>).</w:t>
+      </w:r>
+    </w:p>
+    <w:p>
+      <w:pPr>
         <w:pStyle w:val="Kop2"/>
       </w:pPr>
       <w:r>
-        <w:lastRenderedPageBreak/>
         <w:t>Nodige eigenschappen voor de beeldherkenning</w:t>
       </w:r>
     </w:p>
@@ -163,18 +214,43 @@
         <w:pStyle w:val="Kop3"/>
       </w:pPr>
       <w:r>
-        <w:t>Resistentie tegen verschillen</w:t>
+        <w:t>Herstelmogelijkheid wanneer het balletje buiten beeld valt</w:t>
       </w:r>
     </w:p>
     <w:p>
       <w:r>
-        <w:t>Tussen de beelden in zullen een aantal verschillen ontstaan. Deze kunnen veroorzaakt worden door beweging op de achtergrond, verschil in lichtsterkte of het vallen van schaduw. Hierdoor zal het mogelijk zijn dat het balletje niet correct wordt gevonden of dat het systeem het balletje op een andere locatie verwacht</w:t>
+        <w:t>Wanneer een speler</w:t>
       </w:r>
       <w:r>
         <w:t xml:space="preserve"> </w:t>
       </w:r>
       <w:r>
-        <w:t>(false positive).</w:t>
+        <w:t xml:space="preserve">(of de arm) een punt scoort </w:t>
+      </w:r>
+      <w:r>
+        <w:t>zal het balletje van de tafel vallen en waarschijnlijk buiten het beeld terecht komen. Ook kan een van de spelers zich zo positioneren dat zijn batje</w:t>
+      </w:r>
+      <w:r>
+        <w:t xml:space="preserve"> </w:t>
+      </w:r>
+      <w:r>
+        <w:t>(of arm) het beeld van de camera blokkeert. In deze situaties moet het systeem het balletje snel terug kunnen vinden om te zorgen dat door gespeeld kan worden.</w:t>
+      </w:r>
+    </w:p>
+    <w:p>
+      <w:pPr>
+        <w:pStyle w:val="Kop2"/>
+      </w:pPr>
+      <w:r>
+        <w:t>Beschikbare beeldherkenning technieken</w:t>
+      </w:r>
+      <w:r>
+        <w:t>/middelen</w:t>
+      </w:r>
+    </w:p>
+    <w:p>
+      <w:r>
+        <w:t>Er zijn een aantal hulpmiddelen en algoritmen beschikbaar om te helpen met het vaststellen van de positie van de bal. Hieronder worden deze per categorie weergegeven:</w:t>
       </w:r>
     </w:p>
     <w:p>
@@ -182,50 +258,6 @@
         <w:pStyle w:val="Kop3"/>
       </w:pPr>
       <w:r>
-        <w:t>Herstelmogelijkheid wanneer het balletje buiten beeld valt</w:t>
-      </w:r>
-    </w:p>
-    <w:p>
-      <w:r>
-        <w:t>Wanneer een speler</w:t>
-      </w:r>
-      <w:r>
-        <w:t xml:space="preserve"> </w:t>
-      </w:r>
-      <w:r>
-        <w:t xml:space="preserve">(of de arm) een punt scoort </w:t>
-      </w:r>
-      <w:r>
-        <w:t>zal het balletje van de tafel vallen en waarschijnlijk buiten het beeld terecht komen. Ook kan een van de spelers zich zo positioneren dat zijn batje</w:t>
-      </w:r>
-      <w:r>
-        <w:t xml:space="preserve"> </w:t>
-      </w:r>
-      <w:r>
-        <w:t>(of arm) het beeld van de camera blokkeert. In deze situaties moet het systeem het balletje snel terug kunnen vinden om te zorgen dat door gespeeld kan worden.</w:t>
-      </w:r>
-    </w:p>
-    <w:p>
-      <w:pPr>
-        <w:pStyle w:val="Kop2"/>
-      </w:pPr>
-      <w:r>
-        <w:t>Beschikbare beeldherkenning technieken</w:t>
-      </w:r>
-      <w:r>
-        <w:t>/middelen</w:t>
-      </w:r>
-    </w:p>
-    <w:p>
-      <w:r>
-        <w:t>Er zijn een aantal hulpmiddelen en algoritmen beschikbaar om te helpen met het vaststellen van de positie van de bal. Hieronder worden deze per categorie weergegeven:</w:t>
-      </w:r>
-    </w:p>
-    <w:p>
-      <w:pPr>
-        <w:pStyle w:val="Kop3"/>
-      </w:pPr>
-      <w:r>
         <w:t>Opvangen beeld materiaal</w:t>
       </w:r>
       <w:r>
@@ -305,24 +337,12 @@
     </w:p>
     <w:p>
       <w:r>
-        <w:t>Voor het opvangen</w:t>
-      </w:r>
-      <w:r>
-        <w:t xml:space="preserve"> van het beeld materiaal moet </w:t>
-      </w:r>
-      <w:r>
-        <w:t xml:space="preserve"> gelet worden op het feit dat het resultaat in 3D zal moeten zijn. Geen van de beschreven methode zal dit met een enkel meetpunt een 3D locatie kunnen berekenen.</w:t>
+        <w:t>Voor het opvangen van het beeld materiaal moet  gelet worden op het feit dat het resultaat in 3D zal moeten zijn. Geen van de beschreven methode zal dit met een enkel meetpunt een 3D locatie kunnen berekenen.</w:t>
       </w:r>
     </w:p>
     <w:p>
       <w:r>
-        <w:t>Om dit correct te laten werke</w:t>
-      </w:r>
-      <w:r>
-        <w:t>n met een 3D omgeving zullen 2 meet punten</w:t>
-      </w:r>
-      <w:r>
-        <w:t xml:space="preserve"> nodig zijn om de locatie vast te stellen.</w:t>
+        <w:t>Om dit correct te laten werken met een 3D omgeving zullen 2 meet punten nodig zijn om de locatie vast te stellen.</w:t>
       </w:r>
     </w:p>
     <w:p>
@@ -367,13 +387,23 @@
       <w:r>
         <w:t xml:space="preserve">Frame </w:t>
       </w:r>
+      <w:proofErr w:type="spellStart"/>
       <w:r>
         <w:t>Differencing</w:t>
       </w:r>
+      <w:proofErr w:type="spellEnd"/>
     </w:p>
     <w:p>
       <w:r>
-        <w:t xml:space="preserve">Met Frame Differencing wordt het huidige beeld vergeleken met een voorgaand beeld. Ieder verschil dat ontstaat is een mogelijke positie van een bewegend object. Doordat </w:t>
+        <w:t xml:space="preserve">Met Frame </w:t>
+      </w:r>
+      <w:proofErr w:type="spellStart"/>
+      <w:r>
+        <w:t>Differencing</w:t>
+      </w:r>
+      <w:proofErr w:type="spellEnd"/>
+      <w:r>
+        <w:t xml:space="preserve"> wordt het huidige beeld vergeleken met een voorgaand beeld. Ieder verschil dat ontstaat is een mogelijke positie van een bewegend object. Doordat </w:t>
       </w:r>
       <w:r>
         <w:t>deze methode</w:t>
@@ -409,8 +439,13 @@
         <w:pStyle w:val="Kop4"/>
       </w:pPr>
       <w:r>
-        <w:t>Background substraction</w:t>
-      </w:r>
+        <w:t xml:space="preserve">Background </w:t>
+      </w:r>
+      <w:proofErr w:type="spellStart"/>
+      <w:r>
+        <w:t>substraction</w:t>
+      </w:r>
+      <w:proofErr w:type="spellEnd"/>
     </w:p>
     <w:p>
       <w:r>
@@ -456,25 +491,73 @@
       <w:pPr>
         <w:pStyle w:val="Kop4"/>
       </w:pPr>
-      <w:r>
-        <w:t xml:space="preserve">Canny </w:t>
-      </w:r>
-      <w:r>
-        <w:t xml:space="preserve">Edge Detection </w:t>
+      <w:proofErr w:type="spellStart"/>
+      <w:r>
+        <w:t>Canny</w:t>
+      </w:r>
+      <w:proofErr w:type="spellEnd"/>
+      <w:r>
+        <w:t xml:space="preserve"> </w:t>
+      </w:r>
+      <w:proofErr w:type="spellStart"/>
+      <w:r>
+        <w:t>Edge</w:t>
+      </w:r>
+      <w:proofErr w:type="spellEnd"/>
+      <w:r>
+        <w:t xml:space="preserve"> </w:t>
+      </w:r>
+      <w:proofErr w:type="spellStart"/>
+      <w:r>
+        <w:t>Detection</w:t>
+      </w:r>
+      <w:proofErr w:type="spellEnd"/>
+      <w:r>
+        <w:t xml:space="preserve"> </w:t>
       </w:r>
     </w:p>
     <w:p>
       <w:r>
-        <w:t xml:space="preserve">Objecten als een geheel herkennen is een ingewikkeld process voor een computer. </w:t>
-      </w:r>
-      <w:r>
-        <w:t>Een manier om het eenvoudiger te maken is het toepassen van Canny Edge Detection</w:t>
-      </w:r>
+        <w:t xml:space="preserve">Objecten als een geheel herkennen is een ingewikkeld </w:t>
+      </w:r>
+      <w:proofErr w:type="spellStart"/>
+      <w:r>
+        <w:t>process</w:t>
+      </w:r>
+      <w:proofErr w:type="spellEnd"/>
+      <w:r>
+        <w:t xml:space="preserve"> voor een computer. </w:t>
+      </w:r>
+      <w:r>
+        <w:t xml:space="preserve">Een manier om het eenvoudiger te maken is het toepassen van </w:t>
+      </w:r>
+      <w:proofErr w:type="spellStart"/>
+      <w:r>
+        <w:t>Canny</w:t>
+      </w:r>
+      <w:proofErr w:type="spellEnd"/>
+      <w:r>
+        <w:t xml:space="preserve"> </w:t>
+      </w:r>
+      <w:proofErr w:type="spellStart"/>
+      <w:r>
+        <w:t>Edge</w:t>
+      </w:r>
+      <w:proofErr w:type="spellEnd"/>
+      <w:r>
+        <w:t xml:space="preserve"> </w:t>
+      </w:r>
+      <w:proofErr w:type="spellStart"/>
+      <w:r>
+        <w:t>Detection</w:t>
+      </w:r>
+      <w:proofErr w:type="spellEnd"/>
       <w:sdt>
         <w:sdtPr>
           <w:id w:val="-495659628"/>
           <w:citation/>
         </w:sdtPr>
+        <w:sdtEndPr/>
         <w:sdtContent>
           <w:r>
             <w:fldChar w:fldCharType="begin"/>
@@ -497,7 +580,15 @@
         </w:sdtContent>
       </w:sdt>
       <w:r>
-        <w:t>. Dit algoritme gebruikt een Gaussian Filter</w:t>
+        <w:t xml:space="preserve">. Dit algoritme gebruikt een </w:t>
+      </w:r>
+      <w:proofErr w:type="spellStart"/>
+      <w:r>
+        <w:t>Gaussian</w:t>
+      </w:r>
+      <w:proofErr w:type="spellEnd"/>
+      <w:r>
+        <w:t xml:space="preserve"> Filter</w:t>
       </w:r>
       <w:r>
         <w:t xml:space="preserve"> </w:t>
@@ -619,8 +710,13 @@
           </w:tcPr>
           <w:p>
             <w:r>
-              <w:t>Frame Differencing</w:t>
-            </w:r>
+              <w:t xml:space="preserve">Frame </w:t>
+            </w:r>
+            <w:proofErr w:type="spellStart"/>
+            <w:r>
+              <w:t>Differencing</w:t>
+            </w:r>
+            <w:proofErr w:type="spellEnd"/>
           </w:p>
         </w:tc>
         <w:tc>
@@ -756,8 +852,13 @@
           </w:tcPr>
           <w:p>
             <w:r>
-              <w:t>Background Subtraction</w:t>
-            </w:r>
+              <w:t xml:space="preserve">Background </w:t>
+            </w:r>
+            <w:proofErr w:type="spellStart"/>
+            <w:r>
+              <w:t>Subtraction</w:t>
+            </w:r>
+            <w:proofErr w:type="spellEnd"/>
           </w:p>
         </w:tc>
         <w:tc>
@@ -892,9 +993,27 @@
             </w:tcBorders>
           </w:tcPr>
           <w:p>
-            <w:r>
-              <w:t>Canny Edge Detection</w:t>
-            </w:r>
+            <w:proofErr w:type="spellStart"/>
+            <w:r>
+              <w:t>Canny</w:t>
+            </w:r>
+            <w:proofErr w:type="spellEnd"/>
+            <w:r>
+              <w:t xml:space="preserve"> </w:t>
+            </w:r>
+            <w:proofErr w:type="spellStart"/>
+            <w:r>
+              <w:t>Edge</w:t>
+            </w:r>
+            <w:proofErr w:type="spellEnd"/>
+            <w:r>
+              <w:t xml:space="preserve"> </w:t>
+            </w:r>
+            <w:proofErr w:type="spellStart"/>
+            <w:r>
+              <w:t>Detection</w:t>
+            </w:r>
+            <w:proofErr w:type="spellEnd"/>
           </w:p>
         </w:tc>
         <w:tc>
@@ -927,7 +1046,15 @@
               <w:cnfStyle w:val="000000100000" w:firstRow="0" w:lastRow="0" w:firstColumn="0" w:lastColumn="0" w:oddVBand="0" w:evenVBand="0" w:oddHBand="1" w:evenHBand="0" w:firstRowFirstColumn="0" w:firstRowLastColumn="0" w:lastRowFirstColumn="0" w:lastRowLastColumn="0"/>
             </w:pPr>
             <w:r>
-              <w:t>Laag (Door het toepassen van een gaussian zijn de meeste verstoringen verwerkt)</w:t>
+              <w:t xml:space="preserve">Laag (Door het toepassen van een </w:t>
+            </w:r>
+            <w:proofErr w:type="spellStart"/>
+            <w:r>
+              <w:t>gaussian</w:t>
+            </w:r>
+            <w:proofErr w:type="spellEnd"/>
+            <w:r>
+              <w:t xml:space="preserve"> zijn de meeste verstoringen verwerkt)</w:t>
             </w:r>
           </w:p>
         </w:tc>
@@ -976,8 +1103,21 @@
       </w:r>
     </w:p>
     <w:p>
-      <w:r>
-        <w:t xml:space="preserve">Rafeal Nieto heeft een overzicht gemaakt van mogelijke Object </w:t>
+      <w:proofErr w:type="spellStart"/>
+      <w:r>
+        <w:t>Rafeal</w:t>
+      </w:r>
+      <w:proofErr w:type="spellEnd"/>
+      <w:r>
+        <w:t xml:space="preserve"> </w:t>
+      </w:r>
+      <w:proofErr w:type="spellStart"/>
+      <w:r>
+        <w:t>Nieto</w:t>
+      </w:r>
+      <w:proofErr w:type="spellEnd"/>
+      <w:r>
+        <w:t xml:space="preserve"> heeft een overzicht gemaakt van mogelijke Object </w:t>
       </w:r>
       <w:r>
         <w:t>classificatie</w:t>
@@ -990,6 +1130,7 @@
           <w:id w:val="-278648226"/>
           <w:citation/>
         </w:sdtPr>
+        <w:sdtEndPr/>
         <w:sdtContent>
           <w:r>
             <w:fldChar w:fldCharType="begin"/>
@@ -1071,6 +1212,7 @@
           <w:id w:val="413052405"/>
           <w:citation/>
         </w:sdtPr>
+        <w:sdtEndPr/>
         <w:sdtContent>
           <w:r>
             <w:fldChar w:fldCharType="begin"/>
@@ -1106,7 +1248,15 @@
     </w:p>
     <w:p>
       <w:r>
-        <w:t>Echter kan het algoritme niet goed tegen transformaties van het doelobject (Vervormingen, rotaties en verandering in formaat). Deze problemen zullen niet veel voorkomen bij de ping pong bal doordat deze ten alle tijden rond zullen zijn.</w:t>
+        <w:t xml:space="preserve">Echter kan het algoritme niet goed tegen transformaties van het doelobject (Vervormingen, rotaties en verandering in formaat). Deze problemen zullen niet veel voorkomen bij de ping </w:t>
+      </w:r>
+      <w:proofErr w:type="spellStart"/>
+      <w:r>
+        <w:t>pong</w:t>
+      </w:r>
+      <w:proofErr w:type="spellEnd"/>
+      <w:r>
+        <w:t xml:space="preserve"> bal doordat deze ten alle tijden rond zullen zijn.</w:t>
       </w:r>
     </w:p>
     <w:p>
@@ -1118,16 +1268,26 @@
       <w:pPr>
         <w:pStyle w:val="Kop4"/>
       </w:pPr>
-      <w:r>
-        <w:t>Mean-Shift</w:t>
+      <w:proofErr w:type="spellStart"/>
+      <w:r>
+        <w:t>Mean</w:t>
+      </w:r>
+      <w:proofErr w:type="spellEnd"/>
+      <w:r>
+        <w:t>-Shift</w:t>
       </w:r>
       <w:r>
         <w:t xml:space="preserve"> (MS)</w:t>
       </w:r>
     </w:p>
     <w:p>
-      <w:r>
-        <w:t>Mean Shift beschrijft een proces waarbij de nieuwe locatie wordt uitgerekend aan de hand van een eerdere positie in combinatie met een herkenningspunt. Dit herkenningspunt kan een template, een kleur combinatie of een andere herkenningspunt</w:t>
+      <w:proofErr w:type="spellStart"/>
+      <w:r>
+        <w:t>Mean</w:t>
+      </w:r>
+      <w:proofErr w:type="spellEnd"/>
+      <w:r>
+        <w:t xml:space="preserve"> Shift beschrijft een proces waarbij de nieuwe locatie wordt uitgerekend aan de hand van een eerdere positie in combinatie met een herkenningspunt. Dit herkenningspunt kan een template, een kleur combinatie of een andere herkenningspunt</w:t>
       </w:r>
       <w:r>
         <w:t xml:space="preserve"> </w:t>
@@ -1140,17 +1300,28 @@
       <w:r>
         <w:t xml:space="preserve">Het algoritme rekent locaties uit die overeenkomen met het herkenningspunt. Echter is deze herkenning niet zo strikt als bij template matches, waarbij iedere de volledige overeenkomst telt, maar in plaats hiervan zullen alle overeenkomsten gemarkeerd worden. Vervolgens wordt de </w:t>
       </w:r>
-      <w:r>
-        <w:t xml:space="preserve">Epanechnikov </w:t>
-      </w:r>
-      <w:r>
-        <w:t xml:space="preserve">Kernel methode </w:t>
+      <w:proofErr w:type="spellStart"/>
+      <w:r>
+        <w:t>Epanechnikov</w:t>
+      </w:r>
+      <w:proofErr w:type="spellEnd"/>
+      <w:r>
+        <w:t xml:space="preserve"> </w:t>
+      </w:r>
+      <w:proofErr w:type="spellStart"/>
+      <w:r>
+        <w:t>Kernel</w:t>
+      </w:r>
+      <w:proofErr w:type="spellEnd"/>
+      <w:r>
+        <w:t xml:space="preserve"> methode </w:t>
       </w:r>
       <w:sdt>
         <w:sdtPr>
           <w:id w:val="805280149"/>
           <w:citation/>
         </w:sdtPr>
+        <w:sdtEndPr/>
         <w:sdtContent>
           <w:r>
             <w:fldChar w:fldCharType="begin"/>
@@ -1233,27 +1404,60 @@
         <w:rPr>
           <w:lang w:val="en-GB"/>
         </w:rPr>
-        <w:t>ased Color Tracking (PFC)</w:t>
+        <w:t xml:space="preserve">ased </w:t>
+      </w:r>
+      <w:proofErr w:type="spellStart"/>
+      <w:r>
+        <w:rPr>
+          <w:lang w:val="en-GB"/>
+        </w:rPr>
+        <w:t>Color</w:t>
+      </w:r>
+      <w:proofErr w:type="spellEnd"/>
+      <w:r>
+        <w:rPr>
+          <w:lang w:val="en-GB"/>
+        </w:rPr>
+        <w:t xml:space="preserve"> Tracking (PFC)</w:t>
       </w:r>
     </w:p>
     <w:p>
       <w:r>
-        <w:t>Dit algoritme werkt op een verglijkbare manier als de bovenstaande Mean-Shift methode</w:t>
+        <w:t xml:space="preserve">Dit algoritme werkt op een verglijkbare manier als de bovenstaande </w:t>
+      </w:r>
+      <w:proofErr w:type="spellStart"/>
+      <w:r>
+        <w:t>Mean</w:t>
+      </w:r>
+      <w:proofErr w:type="spellEnd"/>
+      <w:r>
+        <w:t>-Shift methode</w:t>
       </w:r>
       <w:r>
         <w:t xml:space="preserve">, echter werkt deze alleen met kleur. Vervolgens wordt hier ook de bovenstaande </w:t>
       </w:r>
-      <w:r>
-        <w:t xml:space="preserve">Epanechnikov </w:t>
-      </w:r>
-      <w:r>
-        <w:t xml:space="preserve">Kernel methode </w:t>
+      <w:proofErr w:type="spellStart"/>
+      <w:r>
+        <w:t>Epanechnikov</w:t>
+      </w:r>
+      <w:proofErr w:type="spellEnd"/>
+      <w:r>
+        <w:t xml:space="preserve"> </w:t>
+      </w:r>
+      <w:proofErr w:type="spellStart"/>
+      <w:r>
+        <w:t>Kernel</w:t>
+      </w:r>
+      <w:proofErr w:type="spellEnd"/>
+      <w:r>
+        <w:t xml:space="preserve"> methode </w:t>
       </w:r>
       <w:sdt>
         <w:sdtPr>
           <w:id w:val="-899592356"/>
           <w:citation/>
         </w:sdtPr>
+        <w:sdtEndPr/>
         <w:sdtContent>
           <w:r>
             <w:fldChar w:fldCharType="begin"/>
@@ -1315,7 +1519,15 @@
         <w:pStyle w:val="Kop4"/>
       </w:pPr>
       <w:r>
-        <w:t>Lucas-Kanade Tracking</w:t>
+        <w:t>Lucas-</w:t>
+      </w:r>
+      <w:proofErr w:type="spellStart"/>
+      <w:r>
+        <w:t>Kanade</w:t>
+      </w:r>
+      <w:proofErr w:type="spellEnd"/>
+      <w:r>
+        <w:t xml:space="preserve"> Tracking</w:t>
       </w:r>
       <w:r>
         <w:t xml:space="preserve"> (LK)</w:t>
@@ -1323,7 +1535,15 @@
     </w:p>
     <w:p>
       <w:r>
-        <w:t xml:space="preserve">Lucas-Kanade Tracking </w:t>
+        <w:t>Lucas-</w:t>
+      </w:r>
+      <w:proofErr w:type="spellStart"/>
+      <w:r>
+        <w:t>Kanade</w:t>
+      </w:r>
+      <w:proofErr w:type="spellEnd"/>
+      <w:r>
+        <w:t xml:space="preserve"> Tracking </w:t>
       </w:r>
       <w:r>
         <w:t>is een vorm van Optical Flow herkenning</w:t>
@@ -1333,6 +1553,7 @@
           <w:id w:val="612946974"/>
           <w:citation/>
         </w:sdtPr>
+        <w:sdtEndPr/>
         <w:sdtContent>
           <w:r>
             <w:fldChar w:fldCharType="begin"/>
@@ -1417,8 +1638,13 @@
       </w:r>
     </w:p>
     <w:p>
-      <w:r>
-        <w:t>Incremental Learning gebruikt een aantal templates om een inschatting te maken van de mogelijke transformaties van een object.</w:t>
+      <w:proofErr w:type="spellStart"/>
+      <w:r>
+        <w:t>Incremental</w:t>
+      </w:r>
+      <w:proofErr w:type="spellEnd"/>
+      <w:r>
+        <w:t xml:space="preserve"> Learning gebruikt een aantal templates om een inschatting te maken van de mogelijke transformaties van een object.</w:t>
       </w:r>
       <w:r>
         <w:t xml:space="preserve"> Vervolgens gaat het algoritme van ieder nieuw beeld het object registreren in een nieuwe template. Door het beeld te vergelijken met alle templates zal het algoritme eventuele veranderingen kunnen opvangen doordat hij het nieuwe object zal kennen. Daarentegen kan het algoritme niet goed omgaan met het verlies van het object en zal het algoritme steeds intensiever worden doordat de hoeveelheid templates groter wordt.</w:t>
@@ -1441,18 +1667,54 @@
         <w:rPr>
           <w:lang w:val="en-GB"/>
         </w:rPr>
-        <w:t xml:space="preserve"> (TL)</w:t>
+        <w:t xml:space="preserve"> (TL</w:t>
+      </w:r>
+      <w:r>
+        <w:rPr>
+          <w:lang w:val="en-GB"/>
+        </w:rPr>
+        <w:t>D</w:t>
+      </w:r>
+      <w:r>
+        <w:rPr>
+          <w:lang w:val="en-GB"/>
+        </w:rPr>
+        <w:t>)</w:t>
       </w:r>
     </w:p>
     <w:p>
       <w:r>
-        <w:t xml:space="preserve">De Tracking Learning Detection is een tracker die zich aanpast aan het beeld dat  deze ontvangt. </w:t>
+        <w:t xml:space="preserve">De Tracking Learning </w:t>
+      </w:r>
+      <w:proofErr w:type="spellStart"/>
+      <w:r>
+        <w:t>Detection</w:t>
+      </w:r>
+      <w:proofErr w:type="spellEnd"/>
+      <w:r>
+        <w:t xml:space="preserve"> is een </w:t>
+      </w:r>
+      <w:proofErr w:type="spellStart"/>
+      <w:r>
+        <w:t>tracker</w:t>
+      </w:r>
+      <w:proofErr w:type="spellEnd"/>
+      <w:r>
+        <w:t xml:space="preserve"> die zich aanpast aan het beeld dat  deze ontvangt. </w:t>
       </w:r>
       <w:r>
         <w:t xml:space="preserve">Dit wordt gerealiseerd door informatie van de frames bij te houden en </w:t>
       </w:r>
       <w:r>
-        <w:t xml:space="preserve">te gebruiken. Deze tracker gaat er hierdoor vanuit dat de beweging tussen de frames </w:t>
+        <w:t xml:space="preserve">te gebruiken. Deze </w:t>
+      </w:r>
+      <w:proofErr w:type="spellStart"/>
+      <w:r>
+        <w:t>tracker</w:t>
+      </w:r>
+      <w:proofErr w:type="spellEnd"/>
+      <w:r>
+        <w:t xml:space="preserve"> gaat er hierdoor vanuit dat de beweging tussen de frames </w:t>
       </w:r>
       <w:r>
         <w:t xml:space="preserve"> </w:t>
@@ -1464,7 +1726,15 @@
         <w:t xml:space="preserve"> </w:t>
       </w:r>
       <w:r>
-        <w:t>(lage snelheid) en dat het object in beeld is. Wanneer het object buiten beeld valt zal de tracker het object niet meer terug kunnen vinden.</w:t>
+        <w:t xml:space="preserve">(lage snelheid) en dat het object in beeld is. Wanneer het object buiten beeld valt zal de </w:t>
+      </w:r>
+      <w:proofErr w:type="spellStart"/>
+      <w:r>
+        <w:t>tracker</w:t>
+      </w:r>
+      <w:proofErr w:type="spellEnd"/>
+      <w:r>
+        <w:t xml:space="preserve"> het object niet meer terug kunnen vinden.</w:t>
       </w:r>
     </w:p>
     <w:p>
@@ -1505,7 +1775,31 @@
     </w:p>
     <w:p>
       <w:r>
-        <w:t xml:space="preserve">Het doel van de Background weighted histogram tracker is om de Mean-Shift methode te verbeteren door </w:t>
+        <w:t xml:space="preserve">Het doel van de Background </w:t>
+      </w:r>
+      <w:proofErr w:type="spellStart"/>
+      <w:r>
+        <w:t>weighted</w:t>
+      </w:r>
+      <w:proofErr w:type="spellEnd"/>
+      <w:r>
+        <w:t xml:space="preserve"> histogram </w:t>
+      </w:r>
+      <w:proofErr w:type="spellStart"/>
+      <w:r>
+        <w:t>tracker</w:t>
+      </w:r>
+      <w:proofErr w:type="spellEnd"/>
+      <w:r>
+        <w:t xml:space="preserve"> is om de </w:t>
+      </w:r>
+      <w:proofErr w:type="spellStart"/>
+      <w:r>
+        <w:t>Mean</w:t>
+      </w:r>
+      <w:proofErr w:type="spellEnd"/>
+      <w:r>
+        <w:t xml:space="preserve">-Shift methode te verbeteren door </w:t>
       </w:r>
       <w:r>
         <w:t>de invloeden vanuit de achtergrond te verminderen.</w:t>
@@ -1515,6 +1809,7 @@
           <w:id w:val="-1489621609"/>
           <w:citation/>
         </w:sdtPr>
+        <w:sdtEndPr/>
         <w:sdtContent>
           <w:r>
             <w:fldChar w:fldCharType="begin"/>
@@ -1540,12 +1835,28 @@
         <w:t xml:space="preserve"> Daarentegen is hij door deze methode minder efficiënt wanne</w:t>
       </w:r>
       <w:r>
-        <w:t>er er kleurverschillen optreden. Om dit probleem op te lossen kan een Kalman Filter toegepast worden.</w:t>
+        <w:t xml:space="preserve">er er kleurverschillen optreden. Om dit probleem op te lossen kan een </w:t>
+      </w:r>
+      <w:proofErr w:type="spellStart"/>
+      <w:r>
+        <w:t>Kalman</w:t>
+      </w:r>
+      <w:proofErr w:type="spellEnd"/>
+      <w:r>
+        <w:t xml:space="preserve"> Filter toegepast worden.</w:t>
       </w:r>
     </w:p>
     <w:p>
       <w:r>
-        <w:t xml:space="preserve">Deze methode kan de hoeveelheid iteraties van de Mean-Shift methode verkleinen. Hierdoor zal deze variant het object sneller kunnen vinden. Ook zal het een hogere </w:t>
+        <w:t xml:space="preserve">Deze methode kan de hoeveelheid iteraties van de </w:t>
+      </w:r>
+      <w:proofErr w:type="spellStart"/>
+      <w:r>
+        <w:t>Mean</w:t>
+      </w:r>
+      <w:proofErr w:type="spellEnd"/>
+      <w:r>
+        <w:t xml:space="preserve">-Shift methode verkleinen. Hierdoor zal deze variant het object sneller kunnen vinden. Ook zal het een hogere </w:t>
       </w:r>
       <w:r>
         <w:t>precisie</w:t>
@@ -1587,7 +1898,15 @@
         <w:t>Dit algoritme is wed</w:t>
       </w:r>
       <w:r>
-        <w:t>erom een aanpassing op het Mean-</w:t>
+        <w:t xml:space="preserve">erom een aanpassing op het </w:t>
+      </w:r>
+      <w:proofErr w:type="spellStart"/>
+      <w:r>
+        <w:t>Mean</w:t>
+      </w:r>
+      <w:proofErr w:type="spellEnd"/>
+      <w:r>
+        <w:t>-</w:t>
       </w:r>
       <w:r>
         <w:t xml:space="preserve">Shift </w:t>
@@ -1600,6 +1919,7 @@
           <w:id w:val="-219673309"/>
           <w:citation/>
         </w:sdtPr>
+        <w:sdtEndPr/>
         <w:sdtContent>
           <w:r>
             <w:fldChar w:fldCharType="begin"/>
@@ -1630,13 +1950,30 @@
     </w:p>
     <w:p>
       <w:r>
-        <w:t>Daarentegen creëert het systeem nieuwe problemen bij beelden waarin de schaal niet veranderd. Om dit probleem op te lossen wordt gewerkt met een “back-ward consistency check”</w:t>
+        <w:t>Daarentegen creëert het systeem nieuwe problemen bij beelden waarin de schaal niet veranderd. Om dit probleem op te lossen wordt gewerkt met een “</w:t>
+      </w:r>
+      <w:proofErr w:type="spellStart"/>
+      <w:r>
+        <w:t>back-ward</w:t>
+      </w:r>
+      <w:proofErr w:type="spellEnd"/>
+      <w:r>
+        <w:t xml:space="preserve"> </w:t>
+      </w:r>
+      <w:proofErr w:type="spellStart"/>
+      <w:r>
+        <w:t>consistency</w:t>
+      </w:r>
+      <w:proofErr w:type="spellEnd"/>
+      <w:r>
+        <w:t xml:space="preserve"> check”</w:t>
       </w:r>
       <w:sdt>
         <w:sdtPr>
           <w:id w:val="1258636579"/>
           <w:citation/>
         </w:sdtPr>
+        <w:sdtEndPr/>
         <w:sdtContent>
           <w:r>
             <w:fldChar w:fldCharType="begin"/>
@@ -1665,7 +2002,15 @@
         <w:t>operaties</w:t>
       </w:r>
       <w:r>
-        <w:t xml:space="preserve"> als de originele Mean-Shift methode.</w:t>
+        <w:t xml:space="preserve"> als de originele </w:t>
+      </w:r>
+      <w:proofErr w:type="spellStart"/>
+      <w:r>
+        <w:t>Mean</w:t>
+      </w:r>
+      <w:proofErr w:type="spellEnd"/>
+      <w:r>
+        <w:t>-Shift methode.</w:t>
       </w:r>
     </w:p>
     <w:p>
@@ -1705,13 +2050,19 @@
         <w:t xml:space="preserve"> van deze tracking mechanisme is</w:t>
       </w:r>
       <w:r>
-        <w:t xml:space="preserve"> uitgerekend door Rafael Martin Nieto</w:t>
-      </w:r>
+        <w:t xml:space="preserve"> uitgerekend door Rafael Martin </w:t>
+      </w:r>
+      <w:proofErr w:type="spellStart"/>
+      <w:r>
+        <w:t>Nieto</w:t>
+      </w:r>
+      <w:proofErr w:type="spellEnd"/>
       <w:sdt>
         <w:sdtPr>
           <w:id w:val="-1226061721"/>
           <w:citation/>
         </w:sdtPr>
+        <w:sdtEndPr/>
         <w:sdtContent>
           <w:r>
             <w:fldChar w:fldCharType="begin"/>
@@ -1747,6 +2098,7 @@
           <w:id w:val="1188333287"/>
           <w:citation/>
         </w:sdtPr>
+        <w:sdtEndPr/>
         <w:sdtContent>
           <w:r>
             <w:fldChar w:fldCharType="begin"/>
@@ -1823,13 +2175,48 @@
     </w:p>
     <w:p>
       <w:r>
-        <w:t xml:space="preserve">In deze grafiek is de accuraatheid van de tracking algoritme berekend volgens hoofdstuk 3.3 van Rafeal Martin Nieto. Hierin staat vermeld dat een hogere score inhoud dat het algoritme slechter presteert. Echter heeft Rafeal Martin Nieto hierin niet gekeken naar de tijdsduur van </w:t>
+        <w:t xml:space="preserve">In deze grafiek is de accuraatheid van de tracking algoritme berekend volgens hoofdstuk 3.3 van </w:t>
+      </w:r>
+      <w:proofErr w:type="spellStart"/>
+      <w:r>
+        <w:t>Rafeal</w:t>
+      </w:r>
+      <w:proofErr w:type="spellEnd"/>
+      <w:r>
+        <w:t xml:space="preserve"> Martin </w:t>
+      </w:r>
+      <w:proofErr w:type="spellStart"/>
+      <w:r>
+        <w:t>Nieto</w:t>
+      </w:r>
+      <w:proofErr w:type="spellEnd"/>
+      <w:r>
+        <w:t xml:space="preserve">. Hierin staat vermeld dat een hogere score inhoud dat het algoritme slechter presteert. Echter heeft </w:t>
+      </w:r>
+      <w:proofErr w:type="spellStart"/>
+      <w:r>
+        <w:t>Rafeal</w:t>
+      </w:r>
+      <w:proofErr w:type="spellEnd"/>
+      <w:r>
+        <w:t xml:space="preserve"> Martin </w:t>
+      </w:r>
+      <w:proofErr w:type="spellStart"/>
+      <w:r>
+        <w:t>Nieto</w:t>
+      </w:r>
+      <w:proofErr w:type="spellEnd"/>
+      <w:r>
+        <w:t xml:space="preserve"> hierin niet gekeken naar de tijdsduur van </w:t>
       </w:r>
       <w:r>
         <w:t xml:space="preserve">de </w:t>
       </w:r>
       <w:r>
         <w:t>uitvoeringen.</w:t>
+      </w:r>
+      <w:r>
+        <w:t xml:space="preserve"> Ook zijn deze methoden zonder verdere bewerking op het beeldmateriaal uitgevoerd.</w:t>
       </w:r>
     </w:p>
     <w:p/>
@@ -1848,7 +2235,15 @@
         </w:numPr>
       </w:pPr>
       <w:r>
-        <w:t>Complex Movements: Het doel object wisselt snel van richting en snelheid.</w:t>
+        <w:t xml:space="preserve">Complex </w:t>
+      </w:r>
+      <w:proofErr w:type="spellStart"/>
+      <w:r>
+        <w:t>Movements</w:t>
+      </w:r>
+      <w:proofErr w:type="spellEnd"/>
+      <w:r>
+        <w:t>: Het doel object wisselt snel van richting en snelheid.</w:t>
       </w:r>
     </w:p>
     <w:p>
@@ -1860,7 +2255,15 @@
         </w:numPr>
       </w:pPr>
       <w:r>
-        <w:t>Global Illumination: De lichtomstandigheden in de omgeving veranderen (zoals bijvoorbeeld bewolking).</w:t>
+        <w:t xml:space="preserve">Global </w:t>
+      </w:r>
+      <w:proofErr w:type="spellStart"/>
+      <w:r>
+        <w:t>Illumination</w:t>
+      </w:r>
+      <w:proofErr w:type="spellEnd"/>
+      <w:r>
+        <w:t>: De lichtomstandigheden in de omgeving veranderen (zoals bijvoorbeeld bewolking).</w:t>
       </w:r>
     </w:p>
     <w:p>
@@ -1871,8 +2274,21 @@
           <w:numId w:val="2"/>
         </w:numPr>
       </w:pPr>
-      <w:r>
-        <w:t>Local Illumination: De lokale lichtomstandigheden veranderen, zoals wanneer het object door een schaduw beweegt.</w:t>
+      <w:proofErr w:type="spellStart"/>
+      <w:r>
+        <w:t>Local</w:t>
+      </w:r>
+      <w:proofErr w:type="spellEnd"/>
+      <w:r>
+        <w:t xml:space="preserve"> </w:t>
+      </w:r>
+      <w:proofErr w:type="spellStart"/>
+      <w:r>
+        <w:t>Illumination</w:t>
+      </w:r>
+      <w:proofErr w:type="spellEnd"/>
+      <w:r>
+        <w:t>: De lokale lichtomstandigheden veranderen, zoals wanneer het object door een schaduw beweegt.</w:t>
       </w:r>
     </w:p>
     <w:p>
@@ -1883,8 +2299,13 @@
           <w:numId w:val="2"/>
         </w:numPr>
       </w:pPr>
-      <w:r>
-        <w:t>Noise: Willekeurige variaties in het beeld</w:t>
+      <w:proofErr w:type="spellStart"/>
+      <w:r>
+        <w:t>Noise</w:t>
+      </w:r>
+      <w:proofErr w:type="spellEnd"/>
+      <w:r>
+        <w:t>: Willekeurige variaties in het beeld</w:t>
       </w:r>
     </w:p>
     <w:p>
@@ -1895,8 +2316,13 @@
           <w:numId w:val="2"/>
         </w:numPr>
       </w:pPr>
-      <w:r>
-        <w:t>Occlusion: Het object raakt buiten beeld voor een periode.</w:t>
+      <w:proofErr w:type="spellStart"/>
+      <w:r>
+        <w:t>Occlusion</w:t>
+      </w:r>
+      <w:proofErr w:type="spellEnd"/>
+      <w:r>
+        <w:t>: Het object raakt buiten beeld voor een periode.</w:t>
       </w:r>
     </w:p>
     <w:p>
@@ -1907,8 +2333,13 @@
           <w:numId w:val="2"/>
         </w:numPr>
       </w:pPr>
-      <w:r>
-        <w:t>Scale change: het weergegeven object wordt groter of kleiner.</w:t>
+      <w:proofErr w:type="spellStart"/>
+      <w:r>
+        <w:t>Scale</w:t>
+      </w:r>
+      <w:proofErr w:type="spellEnd"/>
+      <w:r>
+        <w:t xml:space="preserve"> change: het weergegeven object wordt groter of kleiner.</w:t>
       </w:r>
     </w:p>
     <w:p>
@@ -1919,8 +2350,13 @@
           <w:numId w:val="2"/>
         </w:numPr>
       </w:pPr>
-      <w:r>
-        <w:t>Similiar Object: Een object met een soortgelijke kleur of vorm verschijnt in de buurt van het object.</w:t>
+      <w:proofErr w:type="spellStart"/>
+      <w:r>
+        <w:t>Similiar</w:t>
+      </w:r>
+      <w:proofErr w:type="spellEnd"/>
+      <w:r>
+        <w:t xml:space="preserve"> Object: Een object met een soortgelijke kleur of vorm verschijnt in de buurt van het object.</w:t>
       </w:r>
     </w:p>
     <w:p>
@@ -1928,8 +2364,1769 @@
         <w:t xml:space="preserve">Vervolgens moet gekeken worden </w:t>
       </w:r>
       <w:r>
-        <w:t>naar de snelheid van de trackers.</w:t>
-      </w:r>
+        <w:t xml:space="preserve">naar de snelheid van de </w:t>
+      </w:r>
+      <w:proofErr w:type="spellStart"/>
+      <w:r>
+        <w:t>trackers</w:t>
+      </w:r>
+      <w:proofErr w:type="spellEnd"/>
+      <w:r>
+        <w:t>.</w:t>
+      </w:r>
+      <w:r>
+        <w:t xml:space="preserve"> Echter zijn er weinig onderzoeken verricht die deze tracking methoden vergelijken. Deze zullen later gemeten moeten worden.</w:t>
+      </w:r>
+    </w:p>
+    <w:p>
+      <w:r>
+        <w:t>Daarentegen zijn de bovenstaande resultaten te koppelen aan de</w:t>
+      </w:r>
+      <w:r>
+        <w:t xml:space="preserve"> andere benodigde eigenschappen. De meeste van deze methoden gebruik maken van Frame </w:t>
+      </w:r>
+      <w:proofErr w:type="spellStart"/>
+      <w:r>
+        <w:t>Differencing</w:t>
+      </w:r>
+      <w:proofErr w:type="spellEnd"/>
+      <w:r>
+        <w:t xml:space="preserve"> </w:t>
+      </w:r>
+      <w:r>
+        <w:t xml:space="preserve">(Behalve TM). Echter is het mogelijk een aantal van dezen te combineren met Background </w:t>
+      </w:r>
+      <w:proofErr w:type="spellStart"/>
+      <w:r>
+        <w:t>S</w:t>
+      </w:r>
+      <w:r>
+        <w:t>ubstraction</w:t>
+      </w:r>
+      <w:proofErr w:type="spellEnd"/>
+      <w:r>
+        <w:t xml:space="preserve"> </w:t>
+      </w:r>
+      <w:r>
+        <w:t xml:space="preserve">(BS) en </w:t>
+      </w:r>
+      <w:proofErr w:type="spellStart"/>
+      <w:r>
+        <w:t>Canny</w:t>
+      </w:r>
+      <w:proofErr w:type="spellEnd"/>
+      <w:r>
+        <w:t xml:space="preserve"> </w:t>
+      </w:r>
+      <w:proofErr w:type="spellStart"/>
+      <w:r>
+        <w:t>Edge</w:t>
+      </w:r>
+      <w:proofErr w:type="spellEnd"/>
+      <w:r>
+        <w:t xml:space="preserve"> </w:t>
+      </w:r>
+      <w:proofErr w:type="spellStart"/>
+      <w:r>
+        <w:t>Detection</w:t>
+      </w:r>
+      <w:proofErr w:type="spellEnd"/>
+      <w:r>
+        <w:t>(CED).</w:t>
+      </w:r>
+      <w:r>
+        <w:t xml:space="preserve"> Door te combineren met </w:t>
+      </w:r>
+      <w:proofErr w:type="spellStart"/>
+      <w:r>
+        <w:t>Canny</w:t>
+      </w:r>
+      <w:proofErr w:type="spellEnd"/>
+      <w:r>
+        <w:t xml:space="preserve"> </w:t>
+      </w:r>
+      <w:proofErr w:type="spellStart"/>
+      <w:r>
+        <w:t>Edge</w:t>
+      </w:r>
+      <w:proofErr w:type="spellEnd"/>
+      <w:r>
+        <w:t xml:space="preserve"> </w:t>
+      </w:r>
+      <w:proofErr w:type="spellStart"/>
+      <w:r>
+        <w:t>Detection</w:t>
+      </w:r>
+      <w:proofErr w:type="spellEnd"/>
+      <w:r>
+        <w:t xml:space="preserve"> kan de verstoring van licht en andere verstoringen verbeterd worden, echter zal hiermee alle kleur verloren gaan. Door te combineren met Background </w:t>
+      </w:r>
+      <w:proofErr w:type="spellStart"/>
+      <w:r>
+        <w:t>S</w:t>
+      </w:r>
+      <w:r>
+        <w:t>ubstraction</w:t>
+      </w:r>
+      <w:proofErr w:type="spellEnd"/>
+      <w:r>
+        <w:t>, zal alleen het object dat afwijkt van de achtergrond overblijven, echter is deze methode gevoelig voor verstoring.</w:t>
+      </w:r>
+      <w:r>
+        <w:t xml:space="preserve"> </w:t>
+      </w:r>
+      <w:r>
+        <w:t>De combinatie van deze gegevens is opgenomen in de onderstaande tabel:</w:t>
+      </w:r>
+    </w:p>
+    <w:tbl>
+      <w:tblPr>
+        <w:tblStyle w:val="Lichtelijst-accent1"/>
+        <w:tblW w:w="0" w:type="auto"/>
+        <w:tblLook w:val="04A0" w:firstRow="1" w:lastRow="0" w:firstColumn="1" w:lastColumn="0" w:noHBand="0" w:noVBand="1"/>
+      </w:tblPr>
+      <w:tblGrid>
+        <w:gridCol w:w="1229"/>
+        <w:gridCol w:w="1414"/>
+        <w:gridCol w:w="1414"/>
+        <w:gridCol w:w="1687"/>
+        <w:gridCol w:w="483"/>
+        <w:gridCol w:w="579"/>
+        <w:gridCol w:w="2233"/>
+      </w:tblGrid>
+      <w:tr>
+        <w:trPr>
+          <w:cnfStyle w:val="100000000000" w:firstRow="1" w:lastRow="0" w:firstColumn="0" w:lastColumn="0" w:oddVBand="0" w:evenVBand="0" w:oddHBand="0" w:evenHBand="0" w:firstRowFirstColumn="0" w:firstRowLastColumn="0" w:lastRowFirstColumn="0" w:lastRowLastColumn="0"/>
+        </w:trPr>
+        <w:tc>
+          <w:tcPr>
+            <w:cnfStyle w:val="001000000000" w:firstRow="0" w:lastRow="0" w:firstColumn="1" w:lastColumn="0" w:oddVBand="0" w:evenVBand="0" w:oddHBand="0" w:evenHBand="0" w:firstRowFirstColumn="0" w:firstRowLastColumn="0" w:lastRowFirstColumn="0" w:lastRowLastColumn="0"/>
+            <w:tcW w:w="1229" w:type="dxa"/>
+            <w:tcBorders>
+              <w:bottom w:val="single" w:sz="8" w:space="0" w:color="4F81BD" w:themeColor="accent1"/>
+            </w:tcBorders>
+          </w:tcPr>
+          <w:p>
+            <w:r>
+              <w:t>Algoritme</w:t>
+            </w:r>
+          </w:p>
+        </w:tc>
+        <w:tc>
+          <w:tcPr>
+            <w:tcW w:w="1414" w:type="dxa"/>
+            <w:tcBorders>
+              <w:bottom w:val="single" w:sz="8" w:space="0" w:color="4F81BD" w:themeColor="accent1"/>
+            </w:tcBorders>
+          </w:tcPr>
+          <w:p>
+            <w:pPr>
+              <w:cnfStyle w:val="100000000000" w:firstRow="1" w:lastRow="0" w:firstColumn="0" w:lastColumn="0" w:oddVBand="0" w:evenVBand="0" w:oddHBand="0" w:evenHBand="0" w:firstRowFirstColumn="0" w:firstRowLastColumn="0" w:lastRowFirstColumn="0" w:lastRowLastColumn="0"/>
+            </w:pPr>
+            <w:r>
+              <w:t>Licht Gevoeligheid</w:t>
+            </w:r>
+          </w:p>
+        </w:tc>
+        <w:tc>
+          <w:tcPr>
+            <w:tcW w:w="1414" w:type="dxa"/>
+            <w:tcBorders>
+              <w:bottom w:val="single" w:sz="8" w:space="0" w:color="4F81BD" w:themeColor="accent1"/>
+            </w:tcBorders>
+          </w:tcPr>
+          <w:p>
+            <w:pPr>
+              <w:cnfStyle w:val="100000000000" w:firstRow="1" w:lastRow="0" w:firstColumn="0" w:lastColumn="0" w:oddVBand="0" w:evenVBand="0" w:oddHBand="0" w:evenHBand="0" w:firstRowFirstColumn="0" w:firstRowLastColumn="0" w:lastRowFirstColumn="0" w:lastRowLastColumn="0"/>
+            </w:pPr>
+            <w:proofErr w:type="spellStart"/>
+            <w:r>
+              <w:t>Verstorings</w:t>
+            </w:r>
+            <w:proofErr w:type="spellEnd"/>
+            <w:r>
+              <w:t xml:space="preserve"> Gevoeligheid</w:t>
+            </w:r>
+          </w:p>
+        </w:tc>
+        <w:tc>
+          <w:tcPr>
+            <w:tcW w:w="1687" w:type="dxa"/>
+            <w:tcBorders>
+              <w:bottom w:val="single" w:sz="8" w:space="0" w:color="4F81BD" w:themeColor="accent1"/>
+            </w:tcBorders>
+          </w:tcPr>
+          <w:p>
+            <w:pPr>
+              <w:cnfStyle w:val="100000000000" w:firstRow="1" w:lastRow="0" w:firstColumn="0" w:lastColumn="0" w:oddVBand="0" w:evenVBand="0" w:oddHBand="0" w:evenHBand="0" w:firstRowFirstColumn="0" w:firstRowLastColumn="0" w:lastRowFirstColumn="0" w:lastRowLastColumn="0"/>
+            </w:pPr>
+            <w:r>
+              <w:t>Herstelbaarheid</w:t>
+            </w:r>
+          </w:p>
+        </w:tc>
+        <w:tc>
+          <w:tcPr>
+            <w:tcW w:w="483" w:type="dxa"/>
+            <w:tcBorders>
+              <w:bottom w:val="single" w:sz="8" w:space="0" w:color="4F81BD" w:themeColor="accent1"/>
+            </w:tcBorders>
+          </w:tcPr>
+          <w:p>
+            <w:pPr>
+              <w:cnfStyle w:val="100000000000" w:firstRow="1" w:lastRow="0" w:firstColumn="0" w:lastColumn="0" w:oddVBand="0" w:evenVBand="0" w:oddHBand="0" w:evenHBand="0" w:firstRowFirstColumn="0" w:firstRowLastColumn="0" w:lastRowFirstColumn="0" w:lastRowLastColumn="0"/>
+            </w:pPr>
+            <w:r>
+              <w:t>BS</w:t>
+            </w:r>
+          </w:p>
+        </w:tc>
+        <w:tc>
+          <w:tcPr>
+            <w:tcW w:w="579" w:type="dxa"/>
+            <w:tcBorders>
+              <w:bottom w:val="single" w:sz="8" w:space="0" w:color="4F81BD" w:themeColor="accent1"/>
+            </w:tcBorders>
+          </w:tcPr>
+          <w:p>
+            <w:pPr>
+              <w:cnfStyle w:val="100000000000" w:firstRow="1" w:lastRow="0" w:firstColumn="0" w:lastColumn="0" w:oddVBand="0" w:evenVBand="0" w:oddHBand="0" w:evenHBand="0" w:firstRowFirstColumn="0" w:firstRowLastColumn="0" w:lastRowFirstColumn="0" w:lastRowLastColumn="0"/>
+            </w:pPr>
+            <w:r>
+              <w:t>CED</w:t>
+            </w:r>
+          </w:p>
+        </w:tc>
+        <w:tc>
+          <w:tcPr>
+            <w:tcW w:w="2233" w:type="dxa"/>
+            <w:tcBorders>
+              <w:bottom w:val="single" w:sz="8" w:space="0" w:color="4F81BD" w:themeColor="accent1"/>
+            </w:tcBorders>
+          </w:tcPr>
+          <w:p>
+            <w:pPr>
+              <w:cnfStyle w:val="100000000000" w:firstRow="1" w:lastRow="0" w:firstColumn="0" w:lastColumn="0" w:oddVBand="0" w:evenVBand="0" w:oddHBand="0" w:evenHBand="0" w:firstRowFirstColumn="0" w:firstRowLastColumn="0" w:lastRowFirstColumn="0" w:lastRowLastColumn="0"/>
+            </w:pPr>
+            <w:r>
+              <w:t>Overige</w:t>
+            </w:r>
+          </w:p>
+        </w:tc>
+      </w:tr>
+      <w:tr>
+        <w:trPr>
+          <w:cnfStyle w:val="000000100000" w:firstRow="0" w:lastRow="0" w:firstColumn="0" w:lastColumn="0" w:oddVBand="0" w:evenVBand="0" w:oddHBand="1" w:evenHBand="0" w:firstRowFirstColumn="0" w:firstRowLastColumn="0" w:lastRowFirstColumn="0" w:lastRowLastColumn="0"/>
+        </w:trPr>
+        <w:tc>
+          <w:tcPr>
+            <w:cnfStyle w:val="001000000000" w:firstRow="0" w:lastRow="0" w:firstColumn="1" w:lastColumn="0" w:oddVBand="0" w:evenVBand="0" w:oddHBand="0" w:evenHBand="0" w:firstRowFirstColumn="0" w:firstRowLastColumn="0" w:lastRowFirstColumn="0" w:lastRowLastColumn="0"/>
+            <w:tcW w:w="1229" w:type="dxa"/>
+            <w:tcBorders>
+              <w:right w:val="single" w:sz="4" w:space="0" w:color="auto"/>
+            </w:tcBorders>
+          </w:tcPr>
+          <w:p>
+            <w:r>
+              <w:t>TM</w:t>
+            </w:r>
+          </w:p>
+        </w:tc>
+        <w:tc>
+          <w:tcPr>
+            <w:tcW w:w="1414" w:type="dxa"/>
+            <w:tcBorders>
+              <w:left w:val="single" w:sz="4" w:space="0" w:color="auto"/>
+              <w:right w:val="single" w:sz="4" w:space="0" w:color="auto"/>
+            </w:tcBorders>
+          </w:tcPr>
+          <w:p>
+            <w:pPr>
+              <w:cnfStyle w:val="000000100000" w:firstRow="0" w:lastRow="0" w:firstColumn="0" w:lastColumn="0" w:oddVBand="0" w:evenVBand="0" w:oddHBand="1" w:evenHBand="0" w:firstRowFirstColumn="0" w:firstRowLastColumn="0" w:lastRowFirstColumn="0" w:lastRowLastColumn="0"/>
+            </w:pPr>
+            <w:r>
+              <w:t>Hoog</w:t>
+            </w:r>
+          </w:p>
+        </w:tc>
+        <w:tc>
+          <w:tcPr>
+            <w:tcW w:w="1414" w:type="dxa"/>
+            <w:tcBorders>
+              <w:left w:val="single" w:sz="4" w:space="0" w:color="auto"/>
+              <w:right w:val="single" w:sz="4" w:space="0" w:color="auto"/>
+            </w:tcBorders>
+          </w:tcPr>
+          <w:p>
+            <w:pPr>
+              <w:cnfStyle w:val="000000100000" w:firstRow="0" w:lastRow="0" w:firstColumn="0" w:lastColumn="0" w:oddVBand="0" w:evenVBand="0" w:oddHBand="1" w:evenHBand="0" w:firstRowFirstColumn="0" w:firstRowLastColumn="0" w:lastRowFirstColumn="0" w:lastRowLastColumn="0"/>
+            </w:pPr>
+            <w:r>
+              <w:t>Hoog</w:t>
+            </w:r>
+          </w:p>
+        </w:tc>
+        <w:tc>
+          <w:tcPr>
+            <w:tcW w:w="1687" w:type="dxa"/>
+            <w:tcBorders>
+              <w:left w:val="single" w:sz="4" w:space="0" w:color="auto"/>
+              <w:right w:val="single" w:sz="4" w:space="0" w:color="auto"/>
+            </w:tcBorders>
+          </w:tcPr>
+          <w:p>
+            <w:pPr>
+              <w:cnfStyle w:val="000000100000" w:firstRow="0" w:lastRow="0" w:firstColumn="0" w:lastColumn="0" w:oddVBand="0" w:evenVBand="0" w:oddHBand="1" w:evenHBand="0" w:firstRowFirstColumn="0" w:firstRowLastColumn="0" w:lastRowFirstColumn="0" w:lastRowLastColumn="0"/>
+            </w:pPr>
+            <w:r>
+              <w:t>Zeer Herstelbaar</w:t>
+            </w:r>
+          </w:p>
+        </w:tc>
+        <w:tc>
+          <w:tcPr>
+            <w:tcW w:w="483" w:type="dxa"/>
+            <w:tcBorders>
+              <w:left w:val="single" w:sz="4" w:space="0" w:color="auto"/>
+              <w:right w:val="single" w:sz="4" w:space="0" w:color="auto"/>
+            </w:tcBorders>
+          </w:tcPr>
+          <w:p>
+            <w:pPr>
+              <w:cnfStyle w:val="000000100000" w:firstRow="0" w:lastRow="0" w:firstColumn="0" w:lastColumn="0" w:oddVBand="0" w:evenVBand="0" w:oddHBand="1" w:evenHBand="0" w:firstRowFirstColumn="0" w:firstRowLastColumn="0" w:lastRowFirstColumn="0" w:lastRowLastColumn="0"/>
+              <w:rPr>
+                <w:rFonts w:ascii="Arial Unicode MS" w:eastAsia="Arial Unicode MS" w:hAnsi="Arial Unicode MS" w:cs="Arial Unicode MS"/>
+                <w:sz w:val="28"/>
+                <w:szCs w:val="28"/>
+              </w:rPr>
+            </w:pPr>
+            <w:r>
+              <w:rPr>
+                <w:rFonts w:ascii="Arial Unicode MS" w:eastAsia="Arial Unicode MS" w:hAnsi="Arial Unicode MS" w:cs="Arial Unicode MS"/>
+                <w:sz w:val="28"/>
+                <w:szCs w:val="28"/>
+              </w:rPr>
+              <w:t>✔</w:t>
+            </w:r>
+          </w:p>
+        </w:tc>
+        <w:tc>
+          <w:tcPr>
+            <w:tcW w:w="579" w:type="dxa"/>
+            <w:tcBorders>
+              <w:left w:val="single" w:sz="4" w:space="0" w:color="auto"/>
+              <w:right w:val="single" w:sz="4" w:space="0" w:color="auto"/>
+            </w:tcBorders>
+          </w:tcPr>
+          <w:p>
+            <w:pPr>
+              <w:cnfStyle w:val="000000100000" w:firstRow="0" w:lastRow="0" w:firstColumn="0" w:lastColumn="0" w:oddVBand="0" w:evenVBand="0" w:oddHBand="1" w:evenHBand="0" w:firstRowFirstColumn="0" w:firstRowLastColumn="0" w:lastRowFirstColumn="0" w:lastRowLastColumn="0"/>
+              <w:rPr>
+                <w:rFonts w:ascii="Arial Unicode MS" w:eastAsia="Arial Unicode MS" w:hAnsi="Arial Unicode MS" w:cs="Arial Unicode MS"/>
+                <w:sz w:val="28"/>
+                <w:szCs w:val="28"/>
+              </w:rPr>
+            </w:pPr>
+            <w:r>
+              <w:rPr>
+                <w:rFonts w:ascii="Arial Unicode MS" w:eastAsia="Arial Unicode MS" w:hAnsi="Arial Unicode MS" w:cs="Arial Unicode MS"/>
+                <w:sz w:val="28"/>
+                <w:szCs w:val="28"/>
+              </w:rPr>
+              <w:t>✔</w:t>
+            </w:r>
+          </w:p>
+        </w:tc>
+        <w:tc>
+          <w:tcPr>
+            <w:tcW w:w="2233" w:type="dxa"/>
+            <w:tcBorders>
+              <w:left w:val="single" w:sz="4" w:space="0" w:color="auto"/>
+            </w:tcBorders>
+          </w:tcPr>
+          <w:p>
+            <w:pPr>
+              <w:cnfStyle w:val="000000100000" w:firstRow="0" w:lastRow="0" w:firstColumn="0" w:lastColumn="0" w:oddVBand="0" w:evenVBand="0" w:oddHBand="1" w:evenHBand="0" w:firstRowFirstColumn="0" w:firstRowLastColumn="0" w:lastRowFirstColumn="0" w:lastRowLastColumn="0"/>
+            </w:pPr>
+            <w:r>
+              <w:t>Is alleen een controle</w:t>
+            </w:r>
+          </w:p>
+        </w:tc>
+      </w:tr>
+      <w:tr>
+        <w:tc>
+          <w:tcPr>
+            <w:cnfStyle w:val="001000000000" w:firstRow="0" w:lastRow="0" w:firstColumn="1" w:lastColumn="0" w:oddVBand="0" w:evenVBand="0" w:oddHBand="0" w:evenHBand="0" w:firstRowFirstColumn="0" w:firstRowLastColumn="0" w:lastRowFirstColumn="0" w:lastRowLastColumn="0"/>
+            <w:tcW w:w="1229" w:type="dxa"/>
+            <w:tcBorders>
+              <w:top w:val="single" w:sz="8" w:space="0" w:color="4F81BD" w:themeColor="accent1"/>
+              <w:bottom w:val="single" w:sz="8" w:space="0" w:color="4F81BD" w:themeColor="accent1"/>
+              <w:right w:val="single" w:sz="4" w:space="0" w:color="auto"/>
+            </w:tcBorders>
+          </w:tcPr>
+          <w:p>
+            <w:r>
+              <w:t>MS</w:t>
+            </w:r>
+          </w:p>
+        </w:tc>
+        <w:tc>
+          <w:tcPr>
+            <w:tcW w:w="1414" w:type="dxa"/>
+            <w:tcBorders>
+              <w:top w:val="single" w:sz="8" w:space="0" w:color="4F81BD" w:themeColor="accent1"/>
+              <w:left w:val="single" w:sz="4" w:space="0" w:color="auto"/>
+              <w:bottom w:val="single" w:sz="8" w:space="0" w:color="4F81BD" w:themeColor="accent1"/>
+              <w:right w:val="single" w:sz="4" w:space="0" w:color="auto"/>
+            </w:tcBorders>
+          </w:tcPr>
+          <w:p>
+            <w:pPr>
+              <w:cnfStyle w:val="000000000000" w:firstRow="0" w:lastRow="0" w:firstColumn="0" w:lastColumn="0" w:oddVBand="0" w:evenVBand="0" w:oddHBand="0" w:evenHBand="0" w:firstRowFirstColumn="0" w:firstRowLastColumn="0" w:lastRowFirstColumn="0" w:lastRowLastColumn="0"/>
+            </w:pPr>
+            <w:r>
+              <w:t>Hoog</w:t>
+            </w:r>
+          </w:p>
+        </w:tc>
+        <w:tc>
+          <w:tcPr>
+            <w:tcW w:w="1414" w:type="dxa"/>
+            <w:tcBorders>
+              <w:top w:val="single" w:sz="8" w:space="0" w:color="4F81BD" w:themeColor="accent1"/>
+              <w:left w:val="single" w:sz="4" w:space="0" w:color="auto"/>
+              <w:bottom w:val="single" w:sz="8" w:space="0" w:color="4F81BD" w:themeColor="accent1"/>
+              <w:right w:val="single" w:sz="4" w:space="0" w:color="auto"/>
+            </w:tcBorders>
+          </w:tcPr>
+          <w:p>
+            <w:pPr>
+              <w:cnfStyle w:val="000000000000" w:firstRow="0" w:lastRow="0" w:firstColumn="0" w:lastColumn="0" w:oddVBand="0" w:evenVBand="0" w:oddHBand="0" w:evenHBand="0" w:firstRowFirstColumn="0" w:firstRowLastColumn="0" w:lastRowFirstColumn="0" w:lastRowLastColumn="0"/>
+            </w:pPr>
+            <w:r>
+              <w:t>Hoog</w:t>
+            </w:r>
+          </w:p>
+        </w:tc>
+        <w:tc>
+          <w:tcPr>
+            <w:tcW w:w="1687" w:type="dxa"/>
+            <w:tcBorders>
+              <w:top w:val="single" w:sz="8" w:space="0" w:color="4F81BD" w:themeColor="accent1"/>
+              <w:left w:val="single" w:sz="4" w:space="0" w:color="auto"/>
+              <w:bottom w:val="single" w:sz="8" w:space="0" w:color="4F81BD" w:themeColor="accent1"/>
+              <w:right w:val="single" w:sz="4" w:space="0" w:color="auto"/>
+            </w:tcBorders>
+          </w:tcPr>
+          <w:p>
+            <w:pPr>
+              <w:cnfStyle w:val="000000000000" w:firstRow="0" w:lastRow="0" w:firstColumn="0" w:lastColumn="0" w:oddVBand="0" w:evenVBand="0" w:oddHBand="0" w:evenHBand="0" w:firstRowFirstColumn="0" w:firstRowLastColumn="0" w:lastRowFirstColumn="0" w:lastRowLastColumn="0"/>
+            </w:pPr>
+            <w:r>
+              <w:t>Herstelbaar</w:t>
+            </w:r>
+          </w:p>
+        </w:tc>
+        <w:tc>
+          <w:tcPr>
+            <w:tcW w:w="483" w:type="dxa"/>
+            <w:tcBorders>
+              <w:top w:val="single" w:sz="8" w:space="0" w:color="4F81BD" w:themeColor="accent1"/>
+              <w:left w:val="single" w:sz="4" w:space="0" w:color="auto"/>
+              <w:bottom w:val="single" w:sz="8" w:space="0" w:color="4F81BD" w:themeColor="accent1"/>
+              <w:right w:val="single" w:sz="4" w:space="0" w:color="auto"/>
+            </w:tcBorders>
+          </w:tcPr>
+          <w:p>
+            <w:pPr>
+              <w:cnfStyle w:val="000000000000" w:firstRow="0" w:lastRow="0" w:firstColumn="0" w:lastColumn="0" w:oddVBand="0" w:evenVBand="0" w:oddHBand="0" w:evenHBand="0" w:firstRowFirstColumn="0" w:firstRowLastColumn="0" w:lastRowFirstColumn="0" w:lastRowLastColumn="0"/>
+              <w:rPr>
+                <w:rFonts w:ascii="Arial Unicode MS" w:eastAsia="Arial Unicode MS" w:hAnsi="Arial Unicode MS" w:cs="Arial Unicode MS"/>
+                <w:sz w:val="28"/>
+                <w:szCs w:val="28"/>
+              </w:rPr>
+            </w:pPr>
+            <w:r>
+              <w:rPr>
+                <w:rFonts w:ascii="Arial Unicode MS" w:eastAsia="Arial Unicode MS" w:hAnsi="Arial Unicode MS" w:cs="Arial Unicode MS"/>
+                <w:sz w:val="28"/>
+                <w:szCs w:val="28"/>
+              </w:rPr>
+              <w:t>✔</w:t>
+            </w:r>
+          </w:p>
+        </w:tc>
+        <w:tc>
+          <w:tcPr>
+            <w:tcW w:w="579" w:type="dxa"/>
+            <w:tcBorders>
+              <w:top w:val="single" w:sz="8" w:space="0" w:color="4F81BD" w:themeColor="accent1"/>
+              <w:left w:val="single" w:sz="4" w:space="0" w:color="auto"/>
+              <w:bottom w:val="single" w:sz="8" w:space="0" w:color="4F81BD" w:themeColor="accent1"/>
+              <w:right w:val="single" w:sz="4" w:space="0" w:color="auto"/>
+            </w:tcBorders>
+          </w:tcPr>
+          <w:p>
+            <w:pPr>
+              <w:cnfStyle w:val="000000000000" w:firstRow="0" w:lastRow="0" w:firstColumn="0" w:lastColumn="0" w:oddVBand="0" w:evenVBand="0" w:oddHBand="0" w:evenHBand="0" w:firstRowFirstColumn="0" w:firstRowLastColumn="0" w:lastRowFirstColumn="0" w:lastRowLastColumn="0"/>
+              <w:rPr>
+                <w:rFonts w:ascii="Arial Unicode MS" w:eastAsia="Arial Unicode MS" w:hAnsi="Arial Unicode MS" w:cs="Arial Unicode MS"/>
+                <w:sz w:val="28"/>
+                <w:szCs w:val="28"/>
+              </w:rPr>
+            </w:pPr>
+            <w:r>
+              <w:rPr>
+                <w:rFonts w:ascii="Arial Unicode MS" w:eastAsia="Arial Unicode MS" w:hAnsi="Arial Unicode MS" w:cs="Arial Unicode MS"/>
+                <w:sz w:val="28"/>
+                <w:szCs w:val="28"/>
+              </w:rPr>
+              <w:t>X</w:t>
+            </w:r>
+          </w:p>
+        </w:tc>
+        <w:tc>
+          <w:tcPr>
+            <w:tcW w:w="2233" w:type="dxa"/>
+            <w:tcBorders>
+              <w:top w:val="single" w:sz="8" w:space="0" w:color="4F81BD" w:themeColor="accent1"/>
+              <w:left w:val="single" w:sz="4" w:space="0" w:color="auto"/>
+              <w:bottom w:val="single" w:sz="8" w:space="0" w:color="4F81BD" w:themeColor="accent1"/>
+            </w:tcBorders>
+          </w:tcPr>
+          <w:p>
+            <w:pPr>
+              <w:cnfStyle w:val="000000000000" w:firstRow="0" w:lastRow="0" w:firstColumn="0" w:lastColumn="0" w:oddVBand="0" w:evenVBand="0" w:oddHBand="0" w:evenHBand="0" w:firstRowFirstColumn="0" w:firstRowLastColumn="0" w:lastRowFirstColumn="0" w:lastRowLastColumn="0"/>
+            </w:pPr>
+            <w:r>
+              <w:t>Meer mogelijkheden is meer iteraties</w:t>
+            </w:r>
+          </w:p>
+        </w:tc>
+      </w:tr>
+      <w:tr>
+        <w:trPr>
+          <w:cnfStyle w:val="000000100000" w:firstRow="0" w:lastRow="0" w:firstColumn="0" w:lastColumn="0" w:oddVBand="0" w:evenVBand="0" w:oddHBand="1" w:evenHBand="0" w:firstRowFirstColumn="0" w:firstRowLastColumn="0" w:lastRowFirstColumn="0" w:lastRowLastColumn="0"/>
+        </w:trPr>
+        <w:tc>
+          <w:tcPr>
+            <w:cnfStyle w:val="001000000000" w:firstRow="0" w:lastRow="0" w:firstColumn="1" w:lastColumn="0" w:oddVBand="0" w:evenVBand="0" w:oddHBand="0" w:evenHBand="0" w:firstRowFirstColumn="0" w:firstRowLastColumn="0" w:lastRowFirstColumn="0" w:lastRowLastColumn="0"/>
+            <w:tcW w:w="1229" w:type="dxa"/>
+            <w:tcBorders>
+              <w:right w:val="single" w:sz="4" w:space="0" w:color="auto"/>
+            </w:tcBorders>
+          </w:tcPr>
+          <w:p>
+            <w:pPr>
+              <w:rPr>
+                <w:lang w:val="en-GB"/>
+              </w:rPr>
+            </w:pPr>
+            <w:r>
+              <w:rPr>
+                <w:lang w:val="en-GB"/>
+              </w:rPr>
+              <w:t>PFC</w:t>
+            </w:r>
+          </w:p>
+        </w:tc>
+        <w:tc>
+          <w:tcPr>
+            <w:tcW w:w="1414" w:type="dxa"/>
+            <w:tcBorders>
+              <w:left w:val="single" w:sz="4" w:space="0" w:color="auto"/>
+              <w:right w:val="single" w:sz="4" w:space="0" w:color="auto"/>
+            </w:tcBorders>
+          </w:tcPr>
+          <w:p>
+            <w:pPr>
+              <w:cnfStyle w:val="000000100000" w:firstRow="0" w:lastRow="0" w:firstColumn="0" w:lastColumn="0" w:oddVBand="0" w:evenVBand="0" w:oddHBand="1" w:evenHBand="0" w:firstRowFirstColumn="0" w:firstRowLastColumn="0" w:lastRowFirstColumn="0" w:lastRowLastColumn="0"/>
+              <w:rPr>
+                <w:lang w:val="en-GB"/>
+              </w:rPr>
+            </w:pPr>
+            <w:proofErr w:type="spellStart"/>
+            <w:r>
+              <w:rPr>
+                <w:lang w:val="en-GB"/>
+              </w:rPr>
+              <w:t>Laag</w:t>
+            </w:r>
+            <w:proofErr w:type="spellEnd"/>
+          </w:p>
+        </w:tc>
+        <w:tc>
+          <w:tcPr>
+            <w:tcW w:w="1414" w:type="dxa"/>
+            <w:tcBorders>
+              <w:left w:val="single" w:sz="4" w:space="0" w:color="auto"/>
+              <w:right w:val="single" w:sz="4" w:space="0" w:color="auto"/>
+            </w:tcBorders>
+          </w:tcPr>
+          <w:p>
+            <w:pPr>
+              <w:cnfStyle w:val="000000100000" w:firstRow="0" w:lastRow="0" w:firstColumn="0" w:lastColumn="0" w:oddVBand="0" w:evenVBand="0" w:oddHBand="1" w:evenHBand="0" w:firstRowFirstColumn="0" w:firstRowLastColumn="0" w:lastRowFirstColumn="0" w:lastRowLastColumn="0"/>
+              <w:rPr>
+                <w:lang w:val="en-GB"/>
+              </w:rPr>
+            </w:pPr>
+            <w:proofErr w:type="spellStart"/>
+            <w:r>
+              <w:rPr>
+                <w:lang w:val="en-GB"/>
+              </w:rPr>
+              <w:t>Gemiddeld</w:t>
+            </w:r>
+            <w:proofErr w:type="spellEnd"/>
+          </w:p>
+        </w:tc>
+        <w:tc>
+          <w:tcPr>
+            <w:tcW w:w="1687" w:type="dxa"/>
+            <w:tcBorders>
+              <w:left w:val="single" w:sz="4" w:space="0" w:color="auto"/>
+              <w:right w:val="single" w:sz="4" w:space="0" w:color="auto"/>
+            </w:tcBorders>
+          </w:tcPr>
+          <w:p>
+            <w:pPr>
+              <w:cnfStyle w:val="000000100000" w:firstRow="0" w:lastRow="0" w:firstColumn="0" w:lastColumn="0" w:oddVBand="0" w:evenVBand="0" w:oddHBand="1" w:evenHBand="0" w:firstRowFirstColumn="0" w:firstRowLastColumn="0" w:lastRowFirstColumn="0" w:lastRowLastColumn="0"/>
+              <w:rPr>
+                <w:lang w:val="en-GB"/>
+              </w:rPr>
+            </w:pPr>
+            <w:proofErr w:type="spellStart"/>
+            <w:r>
+              <w:rPr>
+                <w:lang w:val="en-GB"/>
+              </w:rPr>
+              <w:t>Herstelbaar</w:t>
+            </w:r>
+            <w:proofErr w:type="spellEnd"/>
+          </w:p>
+        </w:tc>
+        <w:tc>
+          <w:tcPr>
+            <w:tcW w:w="483" w:type="dxa"/>
+            <w:tcBorders>
+              <w:left w:val="single" w:sz="4" w:space="0" w:color="auto"/>
+              <w:right w:val="single" w:sz="4" w:space="0" w:color="auto"/>
+            </w:tcBorders>
+          </w:tcPr>
+          <w:p>
+            <w:pPr>
+              <w:cnfStyle w:val="000000100000" w:firstRow="0" w:lastRow="0" w:firstColumn="0" w:lastColumn="0" w:oddVBand="0" w:evenVBand="0" w:oddHBand="1" w:evenHBand="0" w:firstRowFirstColumn="0" w:firstRowLastColumn="0" w:lastRowFirstColumn="0" w:lastRowLastColumn="0"/>
+              <w:rPr>
+                <w:rFonts w:ascii="Arial Unicode MS" w:eastAsia="Arial Unicode MS" w:hAnsi="Arial Unicode MS" w:cs="Arial Unicode MS"/>
+                <w:sz w:val="28"/>
+                <w:szCs w:val="28"/>
+                <w:lang w:val="en-GB"/>
+              </w:rPr>
+            </w:pPr>
+            <w:r>
+              <w:rPr>
+                <w:rFonts w:ascii="Arial Unicode MS" w:eastAsia="Arial Unicode MS" w:hAnsi="Arial Unicode MS" w:cs="Arial Unicode MS"/>
+                <w:sz w:val="28"/>
+                <w:szCs w:val="28"/>
+              </w:rPr>
+              <w:t>✔</w:t>
+            </w:r>
+          </w:p>
+        </w:tc>
+        <w:tc>
+          <w:tcPr>
+            <w:tcW w:w="579" w:type="dxa"/>
+            <w:tcBorders>
+              <w:left w:val="single" w:sz="4" w:space="0" w:color="auto"/>
+              <w:right w:val="single" w:sz="4" w:space="0" w:color="auto"/>
+            </w:tcBorders>
+          </w:tcPr>
+          <w:p>
+            <w:pPr>
+              <w:cnfStyle w:val="000000100000" w:firstRow="0" w:lastRow="0" w:firstColumn="0" w:lastColumn="0" w:oddVBand="0" w:evenVBand="0" w:oddHBand="1" w:evenHBand="0" w:firstRowFirstColumn="0" w:firstRowLastColumn="0" w:lastRowFirstColumn="0" w:lastRowLastColumn="0"/>
+              <w:rPr>
+                <w:rFonts w:ascii="Arial Unicode MS" w:eastAsia="Arial Unicode MS" w:hAnsi="Arial Unicode MS" w:cs="Arial Unicode MS"/>
+                <w:sz w:val="28"/>
+                <w:szCs w:val="28"/>
+                <w:lang w:val="en-GB"/>
+              </w:rPr>
+            </w:pPr>
+            <w:r>
+              <w:rPr>
+                <w:rFonts w:ascii="Arial Unicode MS" w:eastAsia="Arial Unicode MS" w:hAnsi="Arial Unicode MS" w:cs="Arial Unicode MS"/>
+                <w:sz w:val="28"/>
+                <w:szCs w:val="28"/>
+                <w:lang w:val="en-GB"/>
+              </w:rPr>
+              <w:t>X</w:t>
+            </w:r>
+          </w:p>
+        </w:tc>
+        <w:tc>
+          <w:tcPr>
+            <w:tcW w:w="2233" w:type="dxa"/>
+            <w:tcBorders>
+              <w:left w:val="single" w:sz="4" w:space="0" w:color="auto"/>
+            </w:tcBorders>
+          </w:tcPr>
+          <w:p>
+            <w:pPr>
+              <w:cnfStyle w:val="000000100000" w:firstRow="0" w:lastRow="0" w:firstColumn="0" w:lastColumn="0" w:oddVBand="0" w:evenVBand="0" w:oddHBand="1" w:evenHBand="0" w:firstRowFirstColumn="0" w:firstRowLastColumn="0" w:lastRowFirstColumn="0" w:lastRowLastColumn="0"/>
+            </w:pPr>
+            <w:r>
+              <w:t>Meer mogelijkheden is meer iteraties</w:t>
+            </w:r>
+          </w:p>
+        </w:tc>
+      </w:tr>
+      <w:tr>
+        <w:tc>
+          <w:tcPr>
+            <w:cnfStyle w:val="001000000000" w:firstRow="0" w:lastRow="0" w:firstColumn="1" w:lastColumn="0" w:oddVBand="0" w:evenVBand="0" w:oddHBand="0" w:evenHBand="0" w:firstRowFirstColumn="0" w:firstRowLastColumn="0" w:lastRowFirstColumn="0" w:lastRowLastColumn="0"/>
+            <w:tcW w:w="1229" w:type="dxa"/>
+            <w:tcBorders>
+              <w:top w:val="single" w:sz="8" w:space="0" w:color="4F81BD" w:themeColor="accent1"/>
+              <w:bottom w:val="single" w:sz="8" w:space="0" w:color="4F81BD" w:themeColor="accent1"/>
+              <w:right w:val="single" w:sz="4" w:space="0" w:color="auto"/>
+            </w:tcBorders>
+          </w:tcPr>
+          <w:p>
+            <w:pPr>
+              <w:rPr>
+                <w:lang w:val="en-GB"/>
+              </w:rPr>
+            </w:pPr>
+            <w:r>
+              <w:rPr>
+                <w:lang w:val="en-GB"/>
+              </w:rPr>
+              <w:t>LK</w:t>
+            </w:r>
+          </w:p>
+        </w:tc>
+        <w:tc>
+          <w:tcPr>
+            <w:tcW w:w="1414" w:type="dxa"/>
+            <w:tcBorders>
+              <w:top w:val="single" w:sz="8" w:space="0" w:color="4F81BD" w:themeColor="accent1"/>
+              <w:left w:val="single" w:sz="4" w:space="0" w:color="auto"/>
+              <w:bottom w:val="single" w:sz="8" w:space="0" w:color="4F81BD" w:themeColor="accent1"/>
+              <w:right w:val="single" w:sz="4" w:space="0" w:color="auto"/>
+            </w:tcBorders>
+          </w:tcPr>
+          <w:p>
+            <w:pPr>
+              <w:cnfStyle w:val="000000000000" w:firstRow="0" w:lastRow="0" w:firstColumn="0" w:lastColumn="0" w:oddVBand="0" w:evenVBand="0" w:oddHBand="0" w:evenHBand="0" w:firstRowFirstColumn="0" w:firstRowLastColumn="0" w:lastRowFirstColumn="0" w:lastRowLastColumn="0"/>
+              <w:rPr>
+                <w:lang w:val="en-GB"/>
+              </w:rPr>
+            </w:pPr>
+            <w:proofErr w:type="spellStart"/>
+            <w:r>
+              <w:rPr>
+                <w:lang w:val="en-GB"/>
+              </w:rPr>
+              <w:t>Laag</w:t>
+            </w:r>
+            <w:proofErr w:type="spellEnd"/>
+          </w:p>
+        </w:tc>
+        <w:tc>
+          <w:tcPr>
+            <w:tcW w:w="1414" w:type="dxa"/>
+            <w:tcBorders>
+              <w:top w:val="single" w:sz="8" w:space="0" w:color="4F81BD" w:themeColor="accent1"/>
+              <w:left w:val="single" w:sz="4" w:space="0" w:color="auto"/>
+              <w:bottom w:val="single" w:sz="8" w:space="0" w:color="4F81BD" w:themeColor="accent1"/>
+              <w:right w:val="single" w:sz="4" w:space="0" w:color="auto"/>
+            </w:tcBorders>
+          </w:tcPr>
+          <w:p>
+            <w:pPr>
+              <w:cnfStyle w:val="000000000000" w:firstRow="0" w:lastRow="0" w:firstColumn="0" w:lastColumn="0" w:oddVBand="0" w:evenVBand="0" w:oddHBand="0" w:evenHBand="0" w:firstRowFirstColumn="0" w:firstRowLastColumn="0" w:lastRowFirstColumn="0" w:lastRowLastColumn="0"/>
+              <w:rPr>
+                <w:lang w:val="en-GB"/>
+              </w:rPr>
+            </w:pPr>
+            <w:proofErr w:type="spellStart"/>
+            <w:r>
+              <w:rPr>
+                <w:lang w:val="en-GB"/>
+              </w:rPr>
+              <w:t>Gemiddeld</w:t>
+            </w:r>
+            <w:proofErr w:type="spellEnd"/>
+          </w:p>
+        </w:tc>
+        <w:tc>
+          <w:tcPr>
+            <w:tcW w:w="1687" w:type="dxa"/>
+            <w:tcBorders>
+              <w:top w:val="single" w:sz="8" w:space="0" w:color="4F81BD" w:themeColor="accent1"/>
+              <w:left w:val="single" w:sz="4" w:space="0" w:color="auto"/>
+              <w:bottom w:val="single" w:sz="8" w:space="0" w:color="4F81BD" w:themeColor="accent1"/>
+              <w:right w:val="single" w:sz="4" w:space="0" w:color="auto"/>
+            </w:tcBorders>
+          </w:tcPr>
+          <w:p>
+            <w:pPr>
+              <w:cnfStyle w:val="000000000000" w:firstRow="0" w:lastRow="0" w:firstColumn="0" w:lastColumn="0" w:oddVBand="0" w:evenVBand="0" w:oddHBand="0" w:evenHBand="0" w:firstRowFirstColumn="0" w:firstRowLastColumn="0" w:lastRowFirstColumn="0" w:lastRowLastColumn="0"/>
+              <w:rPr>
+                <w:lang w:val="en-GB"/>
+              </w:rPr>
+            </w:pPr>
+            <w:proofErr w:type="spellStart"/>
+            <w:r>
+              <w:rPr>
+                <w:lang w:val="en-GB"/>
+              </w:rPr>
+              <w:t>Zeer</w:t>
+            </w:r>
+            <w:proofErr w:type="spellEnd"/>
+            <w:r>
+              <w:rPr>
+                <w:lang w:val="en-GB"/>
+              </w:rPr>
+              <w:t xml:space="preserve"> </w:t>
+            </w:r>
+            <w:proofErr w:type="spellStart"/>
+            <w:r>
+              <w:rPr>
+                <w:lang w:val="en-GB"/>
+              </w:rPr>
+              <w:t>Herstelbaar</w:t>
+            </w:r>
+            <w:proofErr w:type="spellEnd"/>
+          </w:p>
+        </w:tc>
+        <w:tc>
+          <w:tcPr>
+            <w:tcW w:w="483" w:type="dxa"/>
+            <w:tcBorders>
+              <w:top w:val="single" w:sz="8" w:space="0" w:color="4F81BD" w:themeColor="accent1"/>
+              <w:left w:val="single" w:sz="4" w:space="0" w:color="auto"/>
+              <w:bottom w:val="single" w:sz="8" w:space="0" w:color="4F81BD" w:themeColor="accent1"/>
+              <w:right w:val="single" w:sz="4" w:space="0" w:color="auto"/>
+            </w:tcBorders>
+          </w:tcPr>
+          <w:p>
+            <w:pPr>
+              <w:cnfStyle w:val="000000000000" w:firstRow="0" w:lastRow="0" w:firstColumn="0" w:lastColumn="0" w:oddVBand="0" w:evenVBand="0" w:oddHBand="0" w:evenHBand="0" w:firstRowFirstColumn="0" w:firstRowLastColumn="0" w:lastRowFirstColumn="0" w:lastRowLastColumn="0"/>
+              <w:rPr>
+                <w:rFonts w:ascii="Arial Unicode MS" w:eastAsia="Arial Unicode MS" w:hAnsi="Arial Unicode MS" w:cs="Arial Unicode MS"/>
+                <w:sz w:val="28"/>
+                <w:szCs w:val="28"/>
+                <w:lang w:val="en-GB"/>
+              </w:rPr>
+            </w:pPr>
+            <w:r>
+              <w:rPr>
+                <w:rFonts w:ascii="Arial Unicode MS" w:eastAsia="Arial Unicode MS" w:hAnsi="Arial Unicode MS" w:cs="Arial Unicode MS"/>
+                <w:sz w:val="28"/>
+                <w:szCs w:val="28"/>
+              </w:rPr>
+              <w:t>✔</w:t>
+            </w:r>
+          </w:p>
+        </w:tc>
+        <w:tc>
+          <w:tcPr>
+            <w:tcW w:w="579" w:type="dxa"/>
+            <w:tcBorders>
+              <w:top w:val="single" w:sz="8" w:space="0" w:color="4F81BD" w:themeColor="accent1"/>
+              <w:left w:val="single" w:sz="4" w:space="0" w:color="auto"/>
+              <w:bottom w:val="single" w:sz="8" w:space="0" w:color="4F81BD" w:themeColor="accent1"/>
+              <w:right w:val="single" w:sz="4" w:space="0" w:color="auto"/>
+            </w:tcBorders>
+          </w:tcPr>
+          <w:p>
+            <w:pPr>
+              <w:cnfStyle w:val="000000000000" w:firstRow="0" w:lastRow="0" w:firstColumn="0" w:lastColumn="0" w:oddVBand="0" w:evenVBand="0" w:oddHBand="0" w:evenHBand="0" w:firstRowFirstColumn="0" w:firstRowLastColumn="0" w:lastRowFirstColumn="0" w:lastRowLastColumn="0"/>
+              <w:rPr>
+                <w:rFonts w:ascii="Arial Unicode MS" w:eastAsia="Arial Unicode MS" w:hAnsi="Arial Unicode MS" w:cs="Arial Unicode MS"/>
+                <w:sz w:val="28"/>
+                <w:szCs w:val="28"/>
+                <w:lang w:val="en-GB"/>
+              </w:rPr>
+            </w:pPr>
+            <w:r>
+              <w:rPr>
+                <w:rFonts w:ascii="Arial Unicode MS" w:eastAsia="Arial Unicode MS" w:hAnsi="Arial Unicode MS" w:cs="Arial Unicode MS"/>
+                <w:sz w:val="28"/>
+                <w:szCs w:val="28"/>
+                <w:lang w:val="en-GB"/>
+              </w:rPr>
+              <w:t>X</w:t>
+            </w:r>
+          </w:p>
+        </w:tc>
+        <w:tc>
+          <w:tcPr>
+            <w:tcW w:w="2233" w:type="dxa"/>
+            <w:tcBorders>
+              <w:top w:val="single" w:sz="8" w:space="0" w:color="4F81BD" w:themeColor="accent1"/>
+              <w:left w:val="single" w:sz="4" w:space="0" w:color="auto"/>
+              <w:bottom w:val="single" w:sz="8" w:space="0" w:color="4F81BD" w:themeColor="accent1"/>
+            </w:tcBorders>
+          </w:tcPr>
+          <w:p>
+            <w:pPr>
+              <w:cnfStyle w:val="000000000000" w:firstRow="0" w:lastRow="0" w:firstColumn="0" w:lastColumn="0" w:oddVBand="0" w:evenVBand="0" w:oddHBand="0" w:evenHBand="0" w:firstRowFirstColumn="0" w:firstRowLastColumn="0" w:lastRowFirstColumn="0" w:lastRowLastColumn="0"/>
+            </w:pPr>
+            <w:r>
+              <w:t>Heeft een klein verschil in tijd en afstand nodig</w:t>
+            </w:r>
+          </w:p>
+        </w:tc>
+      </w:tr>
+      <w:tr>
+        <w:trPr>
+          <w:cnfStyle w:val="000000100000" w:firstRow="0" w:lastRow="0" w:firstColumn="0" w:lastColumn="0" w:oddVBand="0" w:evenVBand="0" w:oddHBand="1" w:evenHBand="0" w:firstRowFirstColumn="0" w:firstRowLastColumn="0" w:lastRowFirstColumn="0" w:lastRowLastColumn="0"/>
+        </w:trPr>
+        <w:tc>
+          <w:tcPr>
+            <w:cnfStyle w:val="001000000000" w:firstRow="0" w:lastRow="0" w:firstColumn="1" w:lastColumn="0" w:oddVBand="0" w:evenVBand="0" w:oddHBand="0" w:evenHBand="0" w:firstRowFirstColumn="0" w:firstRowLastColumn="0" w:lastRowFirstColumn="0" w:lastRowLastColumn="0"/>
+            <w:tcW w:w="1229" w:type="dxa"/>
+            <w:tcBorders>
+              <w:right w:val="single" w:sz="4" w:space="0" w:color="auto"/>
+            </w:tcBorders>
+          </w:tcPr>
+          <w:p>
+            <w:pPr>
+              <w:rPr>
+                <w:lang w:val="en-GB"/>
+              </w:rPr>
+            </w:pPr>
+            <w:r>
+              <w:rPr>
+                <w:lang w:val="en-GB"/>
+              </w:rPr>
+              <w:t>IVT</w:t>
+            </w:r>
+          </w:p>
+        </w:tc>
+        <w:tc>
+          <w:tcPr>
+            <w:tcW w:w="1414" w:type="dxa"/>
+            <w:tcBorders>
+              <w:left w:val="single" w:sz="4" w:space="0" w:color="auto"/>
+              <w:right w:val="single" w:sz="4" w:space="0" w:color="auto"/>
+            </w:tcBorders>
+          </w:tcPr>
+          <w:p>
+            <w:pPr>
+              <w:cnfStyle w:val="000000100000" w:firstRow="0" w:lastRow="0" w:firstColumn="0" w:lastColumn="0" w:oddVBand="0" w:evenVBand="0" w:oddHBand="1" w:evenHBand="0" w:firstRowFirstColumn="0" w:firstRowLastColumn="0" w:lastRowFirstColumn="0" w:lastRowLastColumn="0"/>
+              <w:rPr>
+                <w:lang w:val="en-GB"/>
+              </w:rPr>
+            </w:pPr>
+            <w:proofErr w:type="spellStart"/>
+            <w:r>
+              <w:rPr>
+                <w:lang w:val="en-GB"/>
+              </w:rPr>
+              <w:t>Gemiddeld</w:t>
+            </w:r>
+            <w:proofErr w:type="spellEnd"/>
+          </w:p>
+        </w:tc>
+        <w:tc>
+          <w:tcPr>
+            <w:tcW w:w="1414" w:type="dxa"/>
+            <w:tcBorders>
+              <w:left w:val="single" w:sz="4" w:space="0" w:color="auto"/>
+              <w:right w:val="single" w:sz="4" w:space="0" w:color="auto"/>
+            </w:tcBorders>
+          </w:tcPr>
+          <w:p>
+            <w:pPr>
+              <w:cnfStyle w:val="000000100000" w:firstRow="0" w:lastRow="0" w:firstColumn="0" w:lastColumn="0" w:oddVBand="0" w:evenVBand="0" w:oddHBand="1" w:evenHBand="0" w:firstRowFirstColumn="0" w:firstRowLastColumn="0" w:lastRowFirstColumn="0" w:lastRowLastColumn="0"/>
+              <w:rPr>
+                <w:lang w:val="en-GB"/>
+              </w:rPr>
+            </w:pPr>
+            <w:proofErr w:type="spellStart"/>
+            <w:r>
+              <w:rPr>
+                <w:lang w:val="en-GB"/>
+              </w:rPr>
+              <w:t>Laag</w:t>
+            </w:r>
+            <w:proofErr w:type="spellEnd"/>
+          </w:p>
+        </w:tc>
+        <w:tc>
+          <w:tcPr>
+            <w:tcW w:w="1687" w:type="dxa"/>
+            <w:tcBorders>
+              <w:left w:val="single" w:sz="4" w:space="0" w:color="auto"/>
+              <w:right w:val="single" w:sz="4" w:space="0" w:color="auto"/>
+            </w:tcBorders>
+          </w:tcPr>
+          <w:p>
+            <w:pPr>
+              <w:cnfStyle w:val="000000100000" w:firstRow="0" w:lastRow="0" w:firstColumn="0" w:lastColumn="0" w:oddVBand="0" w:evenVBand="0" w:oddHBand="1" w:evenHBand="0" w:firstRowFirstColumn="0" w:firstRowLastColumn="0" w:lastRowFirstColumn="0" w:lastRowLastColumn="0"/>
+              <w:rPr>
+                <w:lang w:val="en-GB"/>
+              </w:rPr>
+            </w:pPr>
+            <w:proofErr w:type="spellStart"/>
+            <w:r>
+              <w:rPr>
+                <w:lang w:val="en-GB"/>
+              </w:rPr>
+              <w:t>Niet</w:t>
+            </w:r>
+            <w:proofErr w:type="spellEnd"/>
+            <w:r>
+              <w:rPr>
+                <w:lang w:val="en-GB"/>
+              </w:rPr>
+              <w:t xml:space="preserve"> </w:t>
+            </w:r>
+            <w:proofErr w:type="spellStart"/>
+            <w:r>
+              <w:rPr>
+                <w:lang w:val="en-GB"/>
+              </w:rPr>
+              <w:t>Herstelbaar</w:t>
+            </w:r>
+            <w:proofErr w:type="spellEnd"/>
+          </w:p>
+        </w:tc>
+        <w:tc>
+          <w:tcPr>
+            <w:tcW w:w="483" w:type="dxa"/>
+            <w:tcBorders>
+              <w:left w:val="single" w:sz="4" w:space="0" w:color="auto"/>
+              <w:right w:val="single" w:sz="4" w:space="0" w:color="auto"/>
+            </w:tcBorders>
+          </w:tcPr>
+          <w:p>
+            <w:pPr>
+              <w:cnfStyle w:val="000000100000" w:firstRow="0" w:lastRow="0" w:firstColumn="0" w:lastColumn="0" w:oddVBand="0" w:evenVBand="0" w:oddHBand="1" w:evenHBand="0" w:firstRowFirstColumn="0" w:firstRowLastColumn="0" w:lastRowFirstColumn="0" w:lastRowLastColumn="0"/>
+              <w:rPr>
+                <w:rFonts w:ascii="Arial Unicode MS" w:eastAsia="Arial Unicode MS" w:hAnsi="Arial Unicode MS" w:cs="Arial Unicode MS"/>
+                <w:sz w:val="28"/>
+                <w:szCs w:val="28"/>
+                <w:lang w:val="en-GB"/>
+              </w:rPr>
+            </w:pPr>
+            <w:r>
+              <w:rPr>
+                <w:rFonts w:ascii="Arial Unicode MS" w:eastAsia="Arial Unicode MS" w:hAnsi="Arial Unicode MS" w:cs="Arial Unicode MS"/>
+                <w:sz w:val="28"/>
+                <w:szCs w:val="28"/>
+              </w:rPr>
+              <w:t>✔</w:t>
+            </w:r>
+          </w:p>
+        </w:tc>
+        <w:tc>
+          <w:tcPr>
+            <w:tcW w:w="579" w:type="dxa"/>
+            <w:tcBorders>
+              <w:left w:val="single" w:sz="4" w:space="0" w:color="auto"/>
+              <w:right w:val="single" w:sz="4" w:space="0" w:color="auto"/>
+            </w:tcBorders>
+          </w:tcPr>
+          <w:p>
+            <w:pPr>
+              <w:cnfStyle w:val="000000100000" w:firstRow="0" w:lastRow="0" w:firstColumn="0" w:lastColumn="0" w:oddVBand="0" w:evenVBand="0" w:oddHBand="1" w:evenHBand="0" w:firstRowFirstColumn="0" w:firstRowLastColumn="0" w:lastRowFirstColumn="0" w:lastRowLastColumn="0"/>
+              <w:rPr>
+                <w:rFonts w:ascii="Arial Unicode MS" w:eastAsia="Arial Unicode MS" w:hAnsi="Arial Unicode MS" w:cs="Arial Unicode MS"/>
+                <w:sz w:val="28"/>
+                <w:szCs w:val="28"/>
+                <w:lang w:val="en-GB"/>
+              </w:rPr>
+            </w:pPr>
+            <w:r>
+              <w:rPr>
+                <w:rFonts w:ascii="Arial Unicode MS" w:eastAsia="Arial Unicode MS" w:hAnsi="Arial Unicode MS" w:cs="Arial Unicode MS"/>
+                <w:sz w:val="28"/>
+                <w:szCs w:val="28"/>
+                <w:lang w:val="en-GB"/>
+              </w:rPr>
+              <w:t>X</w:t>
+            </w:r>
+          </w:p>
+        </w:tc>
+        <w:tc>
+          <w:tcPr>
+            <w:tcW w:w="2233" w:type="dxa"/>
+            <w:tcBorders>
+              <w:left w:val="single" w:sz="4" w:space="0" w:color="auto"/>
+            </w:tcBorders>
+          </w:tcPr>
+          <w:p>
+            <w:pPr>
+              <w:cnfStyle w:val="000000100000" w:firstRow="0" w:lastRow="0" w:firstColumn="0" w:lastColumn="0" w:oddVBand="0" w:evenVBand="0" w:oddHBand="1" w:evenHBand="0" w:firstRowFirstColumn="0" w:firstRowLastColumn="0" w:lastRowFirstColumn="0" w:lastRowLastColumn="0"/>
+            </w:pPr>
+            <w:r>
+              <w:t>Gedurende tijd wordt het algoritme zwaarder</w:t>
+            </w:r>
+          </w:p>
+        </w:tc>
+      </w:tr>
+      <w:tr>
+        <w:tc>
+          <w:tcPr>
+            <w:cnfStyle w:val="001000000000" w:firstRow="0" w:lastRow="0" w:firstColumn="1" w:lastColumn="0" w:oddVBand="0" w:evenVBand="0" w:oddHBand="0" w:evenHBand="0" w:firstRowFirstColumn="0" w:firstRowLastColumn="0" w:lastRowFirstColumn="0" w:lastRowLastColumn="0"/>
+            <w:tcW w:w="1229" w:type="dxa"/>
+            <w:tcBorders>
+              <w:top w:val="single" w:sz="8" w:space="0" w:color="4F81BD" w:themeColor="accent1"/>
+              <w:bottom w:val="single" w:sz="8" w:space="0" w:color="4F81BD" w:themeColor="accent1"/>
+              <w:right w:val="single" w:sz="4" w:space="0" w:color="auto"/>
+            </w:tcBorders>
+          </w:tcPr>
+          <w:p>
+            <w:pPr>
+              <w:rPr>
+                <w:lang w:val="en-GB"/>
+              </w:rPr>
+            </w:pPr>
+            <w:r>
+              <w:rPr>
+                <w:lang w:val="en-GB"/>
+              </w:rPr>
+              <w:t>TLD</w:t>
+            </w:r>
+          </w:p>
+        </w:tc>
+        <w:tc>
+          <w:tcPr>
+            <w:tcW w:w="1414" w:type="dxa"/>
+            <w:tcBorders>
+              <w:top w:val="single" w:sz="8" w:space="0" w:color="4F81BD" w:themeColor="accent1"/>
+              <w:left w:val="single" w:sz="4" w:space="0" w:color="auto"/>
+              <w:bottom w:val="single" w:sz="8" w:space="0" w:color="4F81BD" w:themeColor="accent1"/>
+              <w:right w:val="single" w:sz="4" w:space="0" w:color="auto"/>
+            </w:tcBorders>
+          </w:tcPr>
+          <w:p>
+            <w:pPr>
+              <w:cnfStyle w:val="000000000000" w:firstRow="0" w:lastRow="0" w:firstColumn="0" w:lastColumn="0" w:oddVBand="0" w:evenVBand="0" w:oddHBand="0" w:evenHBand="0" w:firstRowFirstColumn="0" w:firstRowLastColumn="0" w:lastRowFirstColumn="0" w:lastRowLastColumn="0"/>
+              <w:rPr>
+                <w:lang w:val="en-GB"/>
+              </w:rPr>
+            </w:pPr>
+            <w:proofErr w:type="spellStart"/>
+            <w:r>
+              <w:rPr>
+                <w:lang w:val="en-GB"/>
+              </w:rPr>
+              <w:t>Gemiddeld</w:t>
+            </w:r>
+            <w:proofErr w:type="spellEnd"/>
+          </w:p>
+        </w:tc>
+        <w:tc>
+          <w:tcPr>
+            <w:tcW w:w="1414" w:type="dxa"/>
+            <w:tcBorders>
+              <w:top w:val="single" w:sz="8" w:space="0" w:color="4F81BD" w:themeColor="accent1"/>
+              <w:left w:val="single" w:sz="4" w:space="0" w:color="auto"/>
+              <w:bottom w:val="single" w:sz="8" w:space="0" w:color="4F81BD" w:themeColor="accent1"/>
+              <w:right w:val="single" w:sz="4" w:space="0" w:color="auto"/>
+            </w:tcBorders>
+          </w:tcPr>
+          <w:p>
+            <w:pPr>
+              <w:cnfStyle w:val="000000000000" w:firstRow="0" w:lastRow="0" w:firstColumn="0" w:lastColumn="0" w:oddVBand="0" w:evenVBand="0" w:oddHBand="0" w:evenHBand="0" w:firstRowFirstColumn="0" w:firstRowLastColumn="0" w:lastRowFirstColumn="0" w:lastRowLastColumn="0"/>
+              <w:rPr>
+                <w:lang w:val="en-GB"/>
+              </w:rPr>
+            </w:pPr>
+            <w:proofErr w:type="spellStart"/>
+            <w:r>
+              <w:rPr>
+                <w:lang w:val="en-GB"/>
+              </w:rPr>
+              <w:t>Laag</w:t>
+            </w:r>
+            <w:proofErr w:type="spellEnd"/>
+          </w:p>
+        </w:tc>
+        <w:tc>
+          <w:tcPr>
+            <w:tcW w:w="1687" w:type="dxa"/>
+            <w:tcBorders>
+              <w:top w:val="single" w:sz="8" w:space="0" w:color="4F81BD" w:themeColor="accent1"/>
+              <w:left w:val="single" w:sz="4" w:space="0" w:color="auto"/>
+              <w:bottom w:val="single" w:sz="8" w:space="0" w:color="4F81BD" w:themeColor="accent1"/>
+              <w:right w:val="single" w:sz="4" w:space="0" w:color="auto"/>
+            </w:tcBorders>
+          </w:tcPr>
+          <w:p>
+            <w:pPr>
+              <w:cnfStyle w:val="000000000000" w:firstRow="0" w:lastRow="0" w:firstColumn="0" w:lastColumn="0" w:oddVBand="0" w:evenVBand="0" w:oddHBand="0" w:evenHBand="0" w:firstRowFirstColumn="0" w:firstRowLastColumn="0" w:lastRowFirstColumn="0" w:lastRowLastColumn="0"/>
+              <w:rPr>
+                <w:lang w:val="en-GB"/>
+              </w:rPr>
+            </w:pPr>
+            <w:proofErr w:type="spellStart"/>
+            <w:r>
+              <w:rPr>
+                <w:lang w:val="en-GB"/>
+              </w:rPr>
+              <w:t>Niet</w:t>
+            </w:r>
+            <w:proofErr w:type="spellEnd"/>
+            <w:r>
+              <w:rPr>
+                <w:lang w:val="en-GB"/>
+              </w:rPr>
+              <w:t xml:space="preserve"> </w:t>
+            </w:r>
+            <w:proofErr w:type="spellStart"/>
+            <w:r>
+              <w:rPr>
+                <w:lang w:val="en-GB"/>
+              </w:rPr>
+              <w:t>Herstelbaar</w:t>
+            </w:r>
+            <w:proofErr w:type="spellEnd"/>
+          </w:p>
+        </w:tc>
+        <w:tc>
+          <w:tcPr>
+            <w:tcW w:w="483" w:type="dxa"/>
+            <w:tcBorders>
+              <w:top w:val="single" w:sz="8" w:space="0" w:color="4F81BD" w:themeColor="accent1"/>
+              <w:left w:val="single" w:sz="4" w:space="0" w:color="auto"/>
+              <w:bottom w:val="single" w:sz="8" w:space="0" w:color="4F81BD" w:themeColor="accent1"/>
+              <w:right w:val="single" w:sz="4" w:space="0" w:color="auto"/>
+            </w:tcBorders>
+          </w:tcPr>
+          <w:p>
+            <w:pPr>
+              <w:cnfStyle w:val="000000000000" w:firstRow="0" w:lastRow="0" w:firstColumn="0" w:lastColumn="0" w:oddVBand="0" w:evenVBand="0" w:oddHBand="0" w:evenHBand="0" w:firstRowFirstColumn="0" w:firstRowLastColumn="0" w:lastRowFirstColumn="0" w:lastRowLastColumn="0"/>
+              <w:rPr>
+                <w:rFonts w:ascii="Arial Unicode MS" w:eastAsia="Arial Unicode MS" w:hAnsi="Arial Unicode MS" w:cs="Arial Unicode MS"/>
+                <w:sz w:val="28"/>
+                <w:szCs w:val="28"/>
+                <w:lang w:val="en-GB"/>
+              </w:rPr>
+            </w:pPr>
+            <w:r>
+              <w:rPr>
+                <w:rFonts w:ascii="Arial Unicode MS" w:eastAsia="Arial Unicode MS" w:hAnsi="Arial Unicode MS" w:cs="Arial Unicode MS"/>
+                <w:sz w:val="28"/>
+                <w:szCs w:val="28"/>
+              </w:rPr>
+              <w:t>✔</w:t>
+            </w:r>
+          </w:p>
+        </w:tc>
+        <w:tc>
+          <w:tcPr>
+            <w:tcW w:w="579" w:type="dxa"/>
+            <w:tcBorders>
+              <w:top w:val="single" w:sz="8" w:space="0" w:color="4F81BD" w:themeColor="accent1"/>
+              <w:left w:val="single" w:sz="4" w:space="0" w:color="auto"/>
+              <w:bottom w:val="single" w:sz="8" w:space="0" w:color="4F81BD" w:themeColor="accent1"/>
+              <w:right w:val="single" w:sz="4" w:space="0" w:color="auto"/>
+            </w:tcBorders>
+          </w:tcPr>
+          <w:p>
+            <w:pPr>
+              <w:cnfStyle w:val="000000000000" w:firstRow="0" w:lastRow="0" w:firstColumn="0" w:lastColumn="0" w:oddVBand="0" w:evenVBand="0" w:oddHBand="0" w:evenHBand="0" w:firstRowFirstColumn="0" w:firstRowLastColumn="0" w:lastRowFirstColumn="0" w:lastRowLastColumn="0"/>
+              <w:rPr>
+                <w:rFonts w:ascii="Arial Unicode MS" w:eastAsia="Arial Unicode MS" w:hAnsi="Arial Unicode MS" w:cs="Arial Unicode MS"/>
+                <w:sz w:val="28"/>
+                <w:szCs w:val="28"/>
+                <w:lang w:val="en-GB"/>
+              </w:rPr>
+            </w:pPr>
+            <w:r>
+              <w:rPr>
+                <w:rFonts w:ascii="Arial Unicode MS" w:eastAsia="Arial Unicode MS" w:hAnsi="Arial Unicode MS" w:cs="Arial Unicode MS"/>
+                <w:sz w:val="28"/>
+                <w:szCs w:val="28"/>
+                <w:lang w:val="en-GB"/>
+              </w:rPr>
+              <w:t>X</w:t>
+            </w:r>
+          </w:p>
+        </w:tc>
+        <w:tc>
+          <w:tcPr>
+            <w:tcW w:w="2233" w:type="dxa"/>
+            <w:tcBorders>
+              <w:top w:val="single" w:sz="8" w:space="0" w:color="4F81BD" w:themeColor="accent1"/>
+              <w:left w:val="single" w:sz="4" w:space="0" w:color="auto"/>
+              <w:bottom w:val="single" w:sz="8" w:space="0" w:color="4F81BD" w:themeColor="accent1"/>
+            </w:tcBorders>
+          </w:tcPr>
+          <w:p>
+            <w:pPr>
+              <w:cnfStyle w:val="000000000000" w:firstRow="0" w:lastRow="0" w:firstColumn="0" w:lastColumn="0" w:oddVBand="0" w:evenVBand="0" w:oddHBand="0" w:evenHBand="0" w:firstRowFirstColumn="0" w:firstRowLastColumn="0" w:lastRowFirstColumn="0" w:lastRowLastColumn="0"/>
+            </w:pPr>
+            <w:r>
+              <w:t>Heeft een klein verschil in tijd en afstand nodig</w:t>
+            </w:r>
+          </w:p>
+        </w:tc>
+      </w:tr>
+      <w:tr>
+        <w:trPr>
+          <w:cnfStyle w:val="000000100000" w:firstRow="0" w:lastRow="0" w:firstColumn="0" w:lastColumn="0" w:oddVBand="0" w:evenVBand="0" w:oddHBand="1" w:evenHBand="0" w:firstRowFirstColumn="0" w:firstRowLastColumn="0" w:lastRowFirstColumn="0" w:lastRowLastColumn="0"/>
+        </w:trPr>
+        <w:tc>
+          <w:tcPr>
+            <w:cnfStyle w:val="001000000000" w:firstRow="0" w:lastRow="0" w:firstColumn="1" w:lastColumn="0" w:oddVBand="0" w:evenVBand="0" w:oddHBand="0" w:evenHBand="0" w:firstRowFirstColumn="0" w:firstRowLastColumn="0" w:lastRowFirstColumn="0" w:lastRowLastColumn="0"/>
+            <w:tcW w:w="1229" w:type="dxa"/>
+            <w:tcBorders>
+              <w:right w:val="single" w:sz="4" w:space="0" w:color="auto"/>
+            </w:tcBorders>
+          </w:tcPr>
+          <w:p>
+            <w:pPr>
+              <w:rPr>
+                <w:lang w:val="en-GB"/>
+              </w:rPr>
+            </w:pPr>
+            <w:r>
+              <w:rPr>
+                <w:lang w:val="en-GB"/>
+              </w:rPr>
+              <w:t>CBWH(MS)</w:t>
+            </w:r>
+          </w:p>
+        </w:tc>
+        <w:tc>
+          <w:tcPr>
+            <w:tcW w:w="1414" w:type="dxa"/>
+            <w:tcBorders>
+              <w:left w:val="single" w:sz="4" w:space="0" w:color="auto"/>
+              <w:right w:val="single" w:sz="4" w:space="0" w:color="auto"/>
+            </w:tcBorders>
+          </w:tcPr>
+          <w:p>
+            <w:pPr>
+              <w:cnfStyle w:val="000000100000" w:firstRow="0" w:lastRow="0" w:firstColumn="0" w:lastColumn="0" w:oddVBand="0" w:evenVBand="0" w:oddHBand="1" w:evenHBand="0" w:firstRowFirstColumn="0" w:firstRowLastColumn="0" w:lastRowFirstColumn="0" w:lastRowLastColumn="0"/>
+              <w:rPr>
+                <w:lang w:val="en-GB"/>
+              </w:rPr>
+            </w:pPr>
+            <w:proofErr w:type="spellStart"/>
+            <w:r>
+              <w:rPr>
+                <w:lang w:val="en-GB"/>
+              </w:rPr>
+              <w:t>Hoog</w:t>
+            </w:r>
+            <w:proofErr w:type="spellEnd"/>
+          </w:p>
+        </w:tc>
+        <w:tc>
+          <w:tcPr>
+            <w:tcW w:w="1414" w:type="dxa"/>
+            <w:tcBorders>
+              <w:left w:val="single" w:sz="4" w:space="0" w:color="auto"/>
+              <w:right w:val="single" w:sz="4" w:space="0" w:color="auto"/>
+            </w:tcBorders>
+          </w:tcPr>
+          <w:p>
+            <w:pPr>
+              <w:cnfStyle w:val="000000100000" w:firstRow="0" w:lastRow="0" w:firstColumn="0" w:lastColumn="0" w:oddVBand="0" w:evenVBand="0" w:oddHBand="1" w:evenHBand="0" w:firstRowFirstColumn="0" w:firstRowLastColumn="0" w:lastRowFirstColumn="0" w:lastRowLastColumn="0"/>
+              <w:rPr>
+                <w:lang w:val="en-GB"/>
+              </w:rPr>
+            </w:pPr>
+            <w:proofErr w:type="spellStart"/>
+            <w:r>
+              <w:rPr>
+                <w:lang w:val="en-GB"/>
+              </w:rPr>
+              <w:t>Zeer</w:t>
+            </w:r>
+            <w:proofErr w:type="spellEnd"/>
+            <w:r>
+              <w:rPr>
+                <w:lang w:val="en-GB"/>
+              </w:rPr>
+              <w:t xml:space="preserve"> </w:t>
+            </w:r>
+            <w:proofErr w:type="spellStart"/>
+            <w:r>
+              <w:rPr>
+                <w:lang w:val="en-GB"/>
+              </w:rPr>
+              <w:t>Hoog</w:t>
+            </w:r>
+            <w:proofErr w:type="spellEnd"/>
+          </w:p>
+        </w:tc>
+        <w:tc>
+          <w:tcPr>
+            <w:tcW w:w="1687" w:type="dxa"/>
+            <w:tcBorders>
+              <w:left w:val="single" w:sz="4" w:space="0" w:color="auto"/>
+              <w:right w:val="single" w:sz="4" w:space="0" w:color="auto"/>
+            </w:tcBorders>
+          </w:tcPr>
+          <w:p>
+            <w:pPr>
+              <w:cnfStyle w:val="000000100000" w:firstRow="0" w:lastRow="0" w:firstColumn="0" w:lastColumn="0" w:oddVBand="0" w:evenVBand="0" w:oddHBand="1" w:evenHBand="0" w:firstRowFirstColumn="0" w:firstRowLastColumn="0" w:lastRowFirstColumn="0" w:lastRowLastColumn="0"/>
+              <w:rPr>
+                <w:lang w:val="en-GB"/>
+              </w:rPr>
+            </w:pPr>
+            <w:proofErr w:type="spellStart"/>
+            <w:r>
+              <w:rPr>
+                <w:lang w:val="en-GB"/>
+              </w:rPr>
+              <w:t>Herstelbaar</w:t>
+            </w:r>
+            <w:proofErr w:type="spellEnd"/>
+          </w:p>
+        </w:tc>
+        <w:tc>
+          <w:tcPr>
+            <w:tcW w:w="483" w:type="dxa"/>
+            <w:tcBorders>
+              <w:left w:val="single" w:sz="4" w:space="0" w:color="auto"/>
+              <w:right w:val="single" w:sz="4" w:space="0" w:color="auto"/>
+            </w:tcBorders>
+          </w:tcPr>
+          <w:p>
+            <w:pPr>
+              <w:cnfStyle w:val="000000100000" w:firstRow="0" w:lastRow="0" w:firstColumn="0" w:lastColumn="0" w:oddVBand="0" w:evenVBand="0" w:oddHBand="1" w:evenHBand="0" w:firstRowFirstColumn="0" w:firstRowLastColumn="0" w:lastRowFirstColumn="0" w:lastRowLastColumn="0"/>
+              <w:rPr>
+                <w:rFonts w:ascii="Arial Unicode MS" w:eastAsia="Arial Unicode MS" w:hAnsi="Arial Unicode MS" w:cs="Arial Unicode MS"/>
+                <w:sz w:val="28"/>
+                <w:szCs w:val="28"/>
+                <w:lang w:val="en-GB"/>
+              </w:rPr>
+            </w:pPr>
+            <w:r>
+              <w:rPr>
+                <w:rFonts w:ascii="Arial Unicode MS" w:eastAsia="Arial Unicode MS" w:hAnsi="Arial Unicode MS" w:cs="Arial Unicode MS"/>
+                <w:sz w:val="28"/>
+                <w:szCs w:val="28"/>
+              </w:rPr>
+              <w:t>✔</w:t>
+            </w:r>
+          </w:p>
+        </w:tc>
+        <w:tc>
+          <w:tcPr>
+            <w:tcW w:w="579" w:type="dxa"/>
+            <w:tcBorders>
+              <w:left w:val="single" w:sz="4" w:space="0" w:color="auto"/>
+              <w:right w:val="single" w:sz="4" w:space="0" w:color="auto"/>
+            </w:tcBorders>
+          </w:tcPr>
+          <w:p>
+            <w:pPr>
+              <w:cnfStyle w:val="000000100000" w:firstRow="0" w:lastRow="0" w:firstColumn="0" w:lastColumn="0" w:oddVBand="0" w:evenVBand="0" w:oddHBand="1" w:evenHBand="0" w:firstRowFirstColumn="0" w:firstRowLastColumn="0" w:lastRowFirstColumn="0" w:lastRowLastColumn="0"/>
+              <w:rPr>
+                <w:rFonts w:ascii="Arial Unicode MS" w:eastAsia="Arial Unicode MS" w:hAnsi="Arial Unicode MS" w:cs="Arial Unicode MS"/>
+                <w:sz w:val="28"/>
+                <w:szCs w:val="28"/>
+                <w:lang w:val="en-GB"/>
+              </w:rPr>
+            </w:pPr>
+            <w:r>
+              <w:rPr>
+                <w:rFonts w:ascii="Arial Unicode MS" w:eastAsia="Arial Unicode MS" w:hAnsi="Arial Unicode MS" w:cs="Arial Unicode MS"/>
+                <w:sz w:val="28"/>
+                <w:szCs w:val="28"/>
+                <w:lang w:val="en-GB"/>
+              </w:rPr>
+              <w:t>X</w:t>
+            </w:r>
+          </w:p>
+        </w:tc>
+        <w:tc>
+          <w:tcPr>
+            <w:tcW w:w="2233" w:type="dxa"/>
+            <w:tcBorders>
+              <w:left w:val="single" w:sz="4" w:space="0" w:color="auto"/>
+            </w:tcBorders>
+          </w:tcPr>
+          <w:p>
+            <w:pPr>
+              <w:cnfStyle w:val="000000100000" w:firstRow="0" w:lastRow="0" w:firstColumn="0" w:lastColumn="0" w:oddVBand="0" w:evenVBand="0" w:oddHBand="1" w:evenHBand="0" w:firstRowFirstColumn="0" w:firstRowLastColumn="0" w:lastRowFirstColumn="0" w:lastRowLastColumn="0"/>
+              <w:rPr>
+                <w:lang w:val="en-GB"/>
+              </w:rPr>
+            </w:pPr>
+            <w:r>
+              <w:rPr>
+                <w:lang w:val="en-GB"/>
+              </w:rPr>
+              <w:t xml:space="preserve">Minder </w:t>
+            </w:r>
+            <w:proofErr w:type="spellStart"/>
+            <w:r>
+              <w:rPr>
+                <w:lang w:val="en-GB"/>
+              </w:rPr>
+              <w:t>iteraties</w:t>
+            </w:r>
+            <w:proofErr w:type="spellEnd"/>
+            <w:r>
+              <w:rPr>
+                <w:lang w:val="en-GB"/>
+              </w:rPr>
+              <w:t xml:space="preserve"> </w:t>
+            </w:r>
+            <w:proofErr w:type="spellStart"/>
+            <w:r>
+              <w:rPr>
+                <w:lang w:val="en-GB"/>
+              </w:rPr>
+              <w:t>als</w:t>
+            </w:r>
+            <w:proofErr w:type="spellEnd"/>
+            <w:r>
+              <w:rPr>
+                <w:lang w:val="en-GB"/>
+              </w:rPr>
+              <w:t xml:space="preserve"> MS</w:t>
+            </w:r>
+          </w:p>
+        </w:tc>
+      </w:tr>
+      <w:tr>
+        <w:tc>
+          <w:tcPr>
+            <w:cnfStyle w:val="001000000000" w:firstRow="0" w:lastRow="0" w:firstColumn="1" w:lastColumn="0" w:oddVBand="0" w:evenVBand="0" w:oddHBand="0" w:evenHBand="0" w:firstRowFirstColumn="0" w:firstRowLastColumn="0" w:lastRowFirstColumn="0" w:lastRowLastColumn="0"/>
+            <w:tcW w:w="1229" w:type="dxa"/>
+            <w:tcBorders>
+              <w:top w:val="single" w:sz="8" w:space="0" w:color="4F81BD" w:themeColor="accent1"/>
+              <w:bottom w:val="single" w:sz="8" w:space="0" w:color="4F81BD" w:themeColor="accent1"/>
+              <w:right w:val="single" w:sz="4" w:space="0" w:color="auto"/>
+            </w:tcBorders>
+          </w:tcPr>
+          <w:p>
+            <w:pPr>
+              <w:rPr>
+                <w:lang w:val="en-GB"/>
+              </w:rPr>
+            </w:pPr>
+            <w:r>
+              <w:rPr>
+                <w:lang w:val="en-GB"/>
+              </w:rPr>
+              <w:t>SOAMST</w:t>
+            </w:r>
+          </w:p>
+        </w:tc>
+        <w:tc>
+          <w:tcPr>
+            <w:tcW w:w="1414" w:type="dxa"/>
+            <w:tcBorders>
+              <w:top w:val="single" w:sz="8" w:space="0" w:color="4F81BD" w:themeColor="accent1"/>
+              <w:left w:val="single" w:sz="4" w:space="0" w:color="auto"/>
+              <w:bottom w:val="single" w:sz="8" w:space="0" w:color="4F81BD" w:themeColor="accent1"/>
+              <w:right w:val="single" w:sz="4" w:space="0" w:color="auto"/>
+            </w:tcBorders>
+          </w:tcPr>
+          <w:p>
+            <w:pPr>
+              <w:cnfStyle w:val="000000000000" w:firstRow="0" w:lastRow="0" w:firstColumn="0" w:lastColumn="0" w:oddVBand="0" w:evenVBand="0" w:oddHBand="0" w:evenHBand="0" w:firstRowFirstColumn="0" w:firstRowLastColumn="0" w:lastRowFirstColumn="0" w:lastRowLastColumn="0"/>
+              <w:rPr>
+                <w:lang w:val="en-GB"/>
+              </w:rPr>
+            </w:pPr>
+            <w:proofErr w:type="spellStart"/>
+            <w:r>
+              <w:rPr>
+                <w:lang w:val="en-GB"/>
+              </w:rPr>
+              <w:t>Gemiddeld</w:t>
+            </w:r>
+            <w:proofErr w:type="spellEnd"/>
+          </w:p>
+        </w:tc>
+        <w:tc>
+          <w:tcPr>
+            <w:tcW w:w="1414" w:type="dxa"/>
+            <w:tcBorders>
+              <w:top w:val="single" w:sz="8" w:space="0" w:color="4F81BD" w:themeColor="accent1"/>
+              <w:left w:val="single" w:sz="4" w:space="0" w:color="auto"/>
+              <w:bottom w:val="single" w:sz="8" w:space="0" w:color="4F81BD" w:themeColor="accent1"/>
+              <w:right w:val="single" w:sz="4" w:space="0" w:color="auto"/>
+            </w:tcBorders>
+          </w:tcPr>
+          <w:p>
+            <w:pPr>
+              <w:cnfStyle w:val="000000000000" w:firstRow="0" w:lastRow="0" w:firstColumn="0" w:lastColumn="0" w:oddVBand="0" w:evenVBand="0" w:oddHBand="0" w:evenHBand="0" w:firstRowFirstColumn="0" w:firstRowLastColumn="0" w:lastRowFirstColumn="0" w:lastRowLastColumn="0"/>
+              <w:rPr>
+                <w:lang w:val="en-GB"/>
+              </w:rPr>
+            </w:pPr>
+            <w:proofErr w:type="spellStart"/>
+            <w:r>
+              <w:rPr>
+                <w:lang w:val="en-GB"/>
+              </w:rPr>
+              <w:t>Gemiddeld</w:t>
+            </w:r>
+            <w:proofErr w:type="spellEnd"/>
+          </w:p>
+        </w:tc>
+        <w:tc>
+          <w:tcPr>
+            <w:tcW w:w="1687" w:type="dxa"/>
+            <w:tcBorders>
+              <w:top w:val="single" w:sz="8" w:space="0" w:color="4F81BD" w:themeColor="accent1"/>
+              <w:left w:val="single" w:sz="4" w:space="0" w:color="auto"/>
+              <w:bottom w:val="single" w:sz="8" w:space="0" w:color="4F81BD" w:themeColor="accent1"/>
+              <w:right w:val="single" w:sz="4" w:space="0" w:color="auto"/>
+            </w:tcBorders>
+          </w:tcPr>
+          <w:p>
+            <w:pPr>
+              <w:cnfStyle w:val="000000000000" w:firstRow="0" w:lastRow="0" w:firstColumn="0" w:lastColumn="0" w:oddVBand="0" w:evenVBand="0" w:oddHBand="0" w:evenHBand="0" w:firstRowFirstColumn="0" w:firstRowLastColumn="0" w:lastRowFirstColumn="0" w:lastRowLastColumn="0"/>
+              <w:rPr>
+                <w:lang w:val="en-GB"/>
+              </w:rPr>
+            </w:pPr>
+            <w:proofErr w:type="spellStart"/>
+            <w:r>
+              <w:rPr>
+                <w:lang w:val="en-GB"/>
+              </w:rPr>
+              <w:t>Herstelbaar</w:t>
+            </w:r>
+            <w:proofErr w:type="spellEnd"/>
+          </w:p>
+        </w:tc>
+        <w:tc>
+          <w:tcPr>
+            <w:tcW w:w="483" w:type="dxa"/>
+            <w:tcBorders>
+              <w:top w:val="single" w:sz="8" w:space="0" w:color="4F81BD" w:themeColor="accent1"/>
+              <w:left w:val="single" w:sz="4" w:space="0" w:color="auto"/>
+              <w:bottom w:val="single" w:sz="8" w:space="0" w:color="4F81BD" w:themeColor="accent1"/>
+              <w:right w:val="single" w:sz="4" w:space="0" w:color="auto"/>
+            </w:tcBorders>
+          </w:tcPr>
+          <w:p>
+            <w:pPr>
+              <w:cnfStyle w:val="000000000000" w:firstRow="0" w:lastRow="0" w:firstColumn="0" w:lastColumn="0" w:oddVBand="0" w:evenVBand="0" w:oddHBand="0" w:evenHBand="0" w:firstRowFirstColumn="0" w:firstRowLastColumn="0" w:lastRowFirstColumn="0" w:lastRowLastColumn="0"/>
+              <w:rPr>
+                <w:rFonts w:ascii="Arial Unicode MS" w:eastAsia="Arial Unicode MS" w:hAnsi="Arial Unicode MS" w:cs="Arial Unicode MS"/>
+                <w:sz w:val="28"/>
+                <w:szCs w:val="28"/>
+                <w:lang w:val="en-GB"/>
+              </w:rPr>
+            </w:pPr>
+            <w:r>
+              <w:rPr>
+                <w:rFonts w:ascii="Arial Unicode MS" w:eastAsia="Arial Unicode MS" w:hAnsi="Arial Unicode MS" w:cs="Arial Unicode MS"/>
+                <w:sz w:val="28"/>
+                <w:szCs w:val="28"/>
+              </w:rPr>
+              <w:t>✔</w:t>
+            </w:r>
+          </w:p>
+        </w:tc>
+        <w:tc>
+          <w:tcPr>
+            <w:tcW w:w="579" w:type="dxa"/>
+            <w:tcBorders>
+              <w:top w:val="single" w:sz="8" w:space="0" w:color="4F81BD" w:themeColor="accent1"/>
+              <w:left w:val="single" w:sz="4" w:space="0" w:color="auto"/>
+              <w:bottom w:val="single" w:sz="8" w:space="0" w:color="4F81BD" w:themeColor="accent1"/>
+              <w:right w:val="single" w:sz="4" w:space="0" w:color="auto"/>
+            </w:tcBorders>
+          </w:tcPr>
+          <w:p>
+            <w:pPr>
+              <w:cnfStyle w:val="000000000000" w:firstRow="0" w:lastRow="0" w:firstColumn="0" w:lastColumn="0" w:oddVBand="0" w:evenVBand="0" w:oddHBand="0" w:evenHBand="0" w:firstRowFirstColumn="0" w:firstRowLastColumn="0" w:lastRowFirstColumn="0" w:lastRowLastColumn="0"/>
+              <w:rPr>
+                <w:rFonts w:ascii="Arial Unicode MS" w:eastAsia="Arial Unicode MS" w:hAnsi="Arial Unicode MS" w:cs="Arial Unicode MS"/>
+                <w:sz w:val="28"/>
+                <w:szCs w:val="28"/>
+                <w:lang w:val="en-GB"/>
+              </w:rPr>
+            </w:pPr>
+            <w:r>
+              <w:rPr>
+                <w:rFonts w:ascii="Arial Unicode MS" w:eastAsia="Arial Unicode MS" w:hAnsi="Arial Unicode MS" w:cs="Arial Unicode MS"/>
+                <w:sz w:val="28"/>
+                <w:szCs w:val="28"/>
+                <w:lang w:val="en-GB"/>
+              </w:rPr>
+              <w:t>X</w:t>
+            </w:r>
+          </w:p>
+        </w:tc>
+        <w:tc>
+          <w:tcPr>
+            <w:tcW w:w="2233" w:type="dxa"/>
+            <w:tcBorders>
+              <w:top w:val="single" w:sz="8" w:space="0" w:color="4F81BD" w:themeColor="accent1"/>
+              <w:left w:val="single" w:sz="4" w:space="0" w:color="auto"/>
+              <w:bottom w:val="single" w:sz="8" w:space="0" w:color="4F81BD" w:themeColor="accent1"/>
+            </w:tcBorders>
+          </w:tcPr>
+          <w:p>
+            <w:pPr>
+              <w:cnfStyle w:val="000000000000" w:firstRow="0" w:lastRow="0" w:firstColumn="0" w:lastColumn="0" w:oddVBand="0" w:evenVBand="0" w:oddHBand="0" w:evenHBand="0" w:firstRowFirstColumn="0" w:firstRowLastColumn="0" w:lastRowFirstColumn="0" w:lastRowLastColumn="0"/>
+              <w:rPr>
+                <w:lang w:val="en-GB"/>
+              </w:rPr>
+            </w:pPr>
+            <w:r>
+              <w:rPr>
+                <w:lang w:val="en-GB"/>
+              </w:rPr>
+              <w:t xml:space="preserve">MS </w:t>
+            </w:r>
+            <w:proofErr w:type="spellStart"/>
+            <w:r>
+              <w:rPr>
+                <w:lang w:val="en-GB"/>
+              </w:rPr>
+              <w:t>voor</w:t>
+            </w:r>
+            <w:proofErr w:type="spellEnd"/>
+            <w:r>
+              <w:rPr>
+                <w:lang w:val="en-GB"/>
+              </w:rPr>
+              <w:t xml:space="preserve"> </w:t>
+            </w:r>
+            <w:proofErr w:type="spellStart"/>
+            <w:r>
+              <w:rPr>
+                <w:lang w:val="en-GB"/>
+              </w:rPr>
+              <w:t>schaal</w:t>
+            </w:r>
+            <w:proofErr w:type="spellEnd"/>
+            <w:r>
+              <w:rPr>
+                <w:lang w:val="en-GB"/>
+              </w:rPr>
+              <w:t xml:space="preserve"> </w:t>
+            </w:r>
+            <w:proofErr w:type="spellStart"/>
+            <w:r>
+              <w:rPr>
+                <w:lang w:val="en-GB"/>
+              </w:rPr>
+              <w:t>veranderingen</w:t>
+            </w:r>
+            <w:proofErr w:type="spellEnd"/>
+          </w:p>
+        </w:tc>
+      </w:tr>
+    </w:tbl>
+    <w:p>
+      <w:pPr>
+        <w:rPr>
+          <w:lang w:val="en-GB"/>
+        </w:rPr>
+      </w:pPr>
       <w:bookmarkStart w:id="0" w:name="_GoBack"/>
       <w:bookmarkEnd w:id="0"/>
     </w:p>
@@ -5628,37 +7825,37 @@
     </dgm:pt>
   </dgm:ptLst>
   <dgm:cxnLst>
-    <dgm:cxn modelId="{9EE4A6D3-7986-46FF-8F9F-D49664A2E095}" type="presOf" srcId="{92792585-24B5-4323-B34D-9BB7E272D64C}" destId="{FC83BA6D-92F8-421D-B5DC-184634484D77}" srcOrd="0" destOrd="0" presId="urn:microsoft.com/office/officeart/2005/8/layout/cycle5"/>
     <dgm:cxn modelId="{99D9A0F8-C2C1-42BC-9CF9-90C435A97D73}" srcId="{92792585-24B5-4323-B34D-9BB7E272D64C}" destId="{E51096AB-B512-4487-92C9-4369F2C98375}" srcOrd="4" destOrd="0" parTransId="{A2FF80DC-E345-452F-8420-C7BC1D3AC043}" sibTransId="{316E1938-F86E-4051-B068-D9E2BFEEE302}"/>
-    <dgm:cxn modelId="{44B15AEB-6DBF-47B2-BF57-BC61131F0238}" type="presOf" srcId="{2B92D4F3-6C38-40DC-8B82-3C42DE354040}" destId="{9E7F179E-7E00-4EA0-A260-2E7895017FEF}" srcOrd="0" destOrd="0" presId="urn:microsoft.com/office/officeart/2005/8/layout/cycle5"/>
-    <dgm:cxn modelId="{EF77C3CC-0E96-46FD-AB3B-24CD50161B4E}" type="presOf" srcId="{E04E8B9F-AE4E-4FA0-85DD-0B3EDC07FE3C}" destId="{0AFE4DE8-DB1F-4EF5-A8DC-8A31CF66E890}" srcOrd="0" destOrd="0" presId="urn:microsoft.com/office/officeart/2005/8/layout/cycle5"/>
+    <dgm:cxn modelId="{8795C5EB-2356-4276-920A-33DEE3717787}" type="presOf" srcId="{92792585-24B5-4323-B34D-9BB7E272D64C}" destId="{FC83BA6D-92F8-421D-B5DC-184634484D77}" srcOrd="0" destOrd="0" presId="urn:microsoft.com/office/officeart/2005/8/layout/cycle5"/>
+    <dgm:cxn modelId="{B1FBB1FF-F0BA-4E9F-B4D8-9861D1171611}" type="presOf" srcId="{E51096AB-B512-4487-92C9-4369F2C98375}" destId="{693C1DF7-A358-4E84-A98E-78EA6D150C5A}" srcOrd="0" destOrd="0" presId="urn:microsoft.com/office/officeart/2005/8/layout/cycle5"/>
+    <dgm:cxn modelId="{DA2670C1-D519-4C97-B21D-6FF45C10D216}" type="presOf" srcId="{1B18CCD5-E4E2-4DB8-8C1B-42905D396999}" destId="{208B4263-7B5F-4D56-B8D3-8CD4BE8B6488}" srcOrd="0" destOrd="0" presId="urn:microsoft.com/office/officeart/2005/8/layout/cycle5"/>
+    <dgm:cxn modelId="{B7038A3F-9F5F-4DB8-95F3-C2F27E70A44D}" type="presOf" srcId="{2B92D4F3-6C38-40DC-8B82-3C42DE354040}" destId="{9E7F179E-7E00-4EA0-A260-2E7895017FEF}" srcOrd="0" destOrd="0" presId="urn:microsoft.com/office/officeart/2005/8/layout/cycle5"/>
     <dgm:cxn modelId="{19AF5A7B-01C0-4966-935F-1F2C18BF1724}" srcId="{92792585-24B5-4323-B34D-9BB7E272D64C}" destId="{E04E8B9F-AE4E-4FA0-85DD-0B3EDC07FE3C}" srcOrd="2" destOrd="0" parTransId="{0513C8FA-6D2C-49D2-B715-CE76DE21CD75}" sibTransId="{2B92D4F3-6C38-40DC-8B82-3C42DE354040}"/>
-    <dgm:cxn modelId="{4762EFC2-BAE5-4F19-8209-6DF1BD2E9423}" type="presOf" srcId="{E51096AB-B512-4487-92C9-4369F2C98375}" destId="{693C1DF7-A358-4E84-A98E-78EA6D150C5A}" srcOrd="0" destOrd="0" presId="urn:microsoft.com/office/officeart/2005/8/layout/cycle5"/>
     <dgm:cxn modelId="{498D4B8E-588A-461F-B46E-C6D746FCD7A8}" srcId="{92792585-24B5-4323-B34D-9BB7E272D64C}" destId="{2D9F2D96-794A-4246-94BB-A73F4082B030}" srcOrd="3" destOrd="0" parTransId="{CAD8F401-0903-4EC2-92E6-DB51C6FA0AB8}" sibTransId="{6B4C9BFE-680F-440E-B3C6-CC05537FF1D8}"/>
-    <dgm:cxn modelId="{8F19AC46-A2BF-4B22-AF43-0A0B3661C6C3}" type="presOf" srcId="{F79183A8-3B5F-4951-A4D5-D2794A8ED4CB}" destId="{E50BCF7F-F334-4ECA-8C78-B02C666C8B4C}" srcOrd="0" destOrd="0" presId="urn:microsoft.com/office/officeart/2005/8/layout/cycle5"/>
-    <dgm:cxn modelId="{63026692-3951-4FA8-A1AA-D4BF521EE135}" type="presOf" srcId="{2D9F2D96-794A-4246-94BB-A73F4082B030}" destId="{E816D67F-1151-4D9F-A486-7E695425E0F7}" srcOrd="0" destOrd="0" presId="urn:microsoft.com/office/officeart/2005/8/layout/cycle5"/>
+    <dgm:cxn modelId="{1D410075-D7F0-46D7-83BA-243B21267599}" type="presOf" srcId="{698F9176-BA0C-4351-9FEF-83929C035D7D}" destId="{2865A137-1D37-46BF-8129-AF9BAE0EF776}" srcOrd="0" destOrd="0" presId="urn:microsoft.com/office/officeart/2005/8/layout/cycle5"/>
+    <dgm:cxn modelId="{49E6FB8C-B7A3-4B94-AF10-807BB7E36120}" type="presOf" srcId="{B5B879F4-5C22-41F5-ABC2-421B99565B8F}" destId="{EC611168-1894-482E-898C-405120223975}" srcOrd="0" destOrd="0" presId="urn:microsoft.com/office/officeart/2005/8/layout/cycle5"/>
+    <dgm:cxn modelId="{311048BC-2D6F-4B24-B9E1-680F4B519AB7}" type="presOf" srcId="{316E1938-F86E-4051-B068-D9E2BFEEE302}" destId="{8E4E216C-5F47-44EF-AEF0-66F350F12FDE}" srcOrd="0" destOrd="0" presId="urn:microsoft.com/office/officeart/2005/8/layout/cycle5"/>
     <dgm:cxn modelId="{1AA2A4A6-737B-43B6-A8FF-8FE1CF2F6510}" srcId="{92792585-24B5-4323-B34D-9BB7E272D64C}" destId="{B5B879F4-5C22-41F5-ABC2-421B99565B8F}" srcOrd="0" destOrd="0" parTransId="{FB8A2C34-F278-4415-920D-A6935B6D5F1C}" sibTransId="{1B18CCD5-E4E2-4DB8-8C1B-42905D396999}"/>
-    <dgm:cxn modelId="{A8DA7073-C4C8-4845-8BF7-C0132FDFD436}" type="presOf" srcId="{316E1938-F86E-4051-B068-D9E2BFEEE302}" destId="{8E4E216C-5F47-44EF-AEF0-66F350F12FDE}" srcOrd="0" destOrd="0" presId="urn:microsoft.com/office/officeart/2005/8/layout/cycle5"/>
-    <dgm:cxn modelId="{BE3B9465-A07E-4AB8-9743-296ECA03FD93}" type="presOf" srcId="{B5B879F4-5C22-41F5-ABC2-421B99565B8F}" destId="{EC611168-1894-482E-898C-405120223975}" srcOrd="0" destOrd="0" presId="urn:microsoft.com/office/officeart/2005/8/layout/cycle5"/>
-    <dgm:cxn modelId="{090CCD4B-F791-4736-AA16-C420C28C667D}" type="presOf" srcId="{698F9176-BA0C-4351-9FEF-83929C035D7D}" destId="{2865A137-1D37-46BF-8129-AF9BAE0EF776}" srcOrd="0" destOrd="0" presId="urn:microsoft.com/office/officeart/2005/8/layout/cycle5"/>
+    <dgm:cxn modelId="{D75DBF4F-5FF6-4EE1-97B3-4D777B533F5F}" type="presOf" srcId="{E04E8B9F-AE4E-4FA0-85DD-0B3EDC07FE3C}" destId="{0AFE4DE8-DB1F-4EF5-A8DC-8A31CF66E890}" srcOrd="0" destOrd="0" presId="urn:microsoft.com/office/officeart/2005/8/layout/cycle5"/>
     <dgm:cxn modelId="{3EF67851-CA2F-40E4-BF00-C5B367D84909}" srcId="{92792585-24B5-4323-B34D-9BB7E272D64C}" destId="{F79183A8-3B5F-4951-A4D5-D2794A8ED4CB}" srcOrd="1" destOrd="0" parTransId="{E2F32439-F982-4027-92A2-99DFCD5B3892}" sibTransId="{698F9176-BA0C-4351-9FEF-83929C035D7D}"/>
-    <dgm:cxn modelId="{CC0F102C-DF1D-4239-B030-9BBE8E89193C}" type="presOf" srcId="{6B4C9BFE-680F-440E-B3C6-CC05537FF1D8}" destId="{B1F844CB-1498-43D4-8E7F-6633545E9694}" srcOrd="0" destOrd="0" presId="urn:microsoft.com/office/officeart/2005/8/layout/cycle5"/>
-    <dgm:cxn modelId="{1DAF3AF7-9841-438C-AE8A-DE5A7F5A89E3}" type="presOf" srcId="{1B18CCD5-E4E2-4DB8-8C1B-42905D396999}" destId="{208B4263-7B5F-4D56-B8D3-8CD4BE8B6488}" srcOrd="0" destOrd="0" presId="urn:microsoft.com/office/officeart/2005/8/layout/cycle5"/>
-    <dgm:cxn modelId="{F0C4B6E7-A09F-4E30-8635-795F80DFB5FD}" type="presParOf" srcId="{FC83BA6D-92F8-421D-B5DC-184634484D77}" destId="{EC611168-1894-482E-898C-405120223975}" srcOrd="0" destOrd="0" presId="urn:microsoft.com/office/officeart/2005/8/layout/cycle5"/>
-    <dgm:cxn modelId="{3D9C0704-645B-4F48-8662-2E4C69A79AD1}" type="presParOf" srcId="{FC83BA6D-92F8-421D-B5DC-184634484D77}" destId="{83951DFC-FD47-42AF-B28B-24DB7FA7DDB3}" srcOrd="1" destOrd="0" presId="urn:microsoft.com/office/officeart/2005/8/layout/cycle5"/>
-    <dgm:cxn modelId="{E229F553-77ED-4450-9C0B-FC1E4F8DD0AC}" type="presParOf" srcId="{FC83BA6D-92F8-421D-B5DC-184634484D77}" destId="{208B4263-7B5F-4D56-B8D3-8CD4BE8B6488}" srcOrd="2" destOrd="0" presId="urn:microsoft.com/office/officeart/2005/8/layout/cycle5"/>
-    <dgm:cxn modelId="{1A83C9D4-AC97-43AC-9B8D-F6F7619366AD}" type="presParOf" srcId="{FC83BA6D-92F8-421D-B5DC-184634484D77}" destId="{E50BCF7F-F334-4ECA-8C78-B02C666C8B4C}" srcOrd="3" destOrd="0" presId="urn:microsoft.com/office/officeart/2005/8/layout/cycle5"/>
-    <dgm:cxn modelId="{E792C61F-880D-4C45-97A6-3DA05ECF7DBF}" type="presParOf" srcId="{FC83BA6D-92F8-421D-B5DC-184634484D77}" destId="{D6343918-B53A-4B55-8E0D-5A626CAD65EB}" srcOrd="4" destOrd="0" presId="urn:microsoft.com/office/officeart/2005/8/layout/cycle5"/>
-    <dgm:cxn modelId="{EEF9A988-93E0-4696-A6E0-F82ADA19104C}" type="presParOf" srcId="{FC83BA6D-92F8-421D-B5DC-184634484D77}" destId="{2865A137-1D37-46BF-8129-AF9BAE0EF776}" srcOrd="5" destOrd="0" presId="urn:microsoft.com/office/officeart/2005/8/layout/cycle5"/>
-    <dgm:cxn modelId="{B340B4CC-D18A-4B38-B9D5-D634783D407C}" type="presParOf" srcId="{FC83BA6D-92F8-421D-B5DC-184634484D77}" destId="{0AFE4DE8-DB1F-4EF5-A8DC-8A31CF66E890}" srcOrd="6" destOrd="0" presId="urn:microsoft.com/office/officeart/2005/8/layout/cycle5"/>
-    <dgm:cxn modelId="{60B8F2A5-6F04-481E-BC90-BF1AA03327F5}" type="presParOf" srcId="{FC83BA6D-92F8-421D-B5DC-184634484D77}" destId="{4C5AAAEB-C72C-4795-866D-C99628D2C4D3}" srcOrd="7" destOrd="0" presId="urn:microsoft.com/office/officeart/2005/8/layout/cycle5"/>
-    <dgm:cxn modelId="{491AE484-3D22-4BF0-8FCA-1BFB772B8DE1}" type="presParOf" srcId="{FC83BA6D-92F8-421D-B5DC-184634484D77}" destId="{9E7F179E-7E00-4EA0-A260-2E7895017FEF}" srcOrd="8" destOrd="0" presId="urn:microsoft.com/office/officeart/2005/8/layout/cycle5"/>
-    <dgm:cxn modelId="{01543265-5672-4012-93CE-3855DAB1A0C6}" type="presParOf" srcId="{FC83BA6D-92F8-421D-B5DC-184634484D77}" destId="{E816D67F-1151-4D9F-A486-7E695425E0F7}" srcOrd="9" destOrd="0" presId="urn:microsoft.com/office/officeart/2005/8/layout/cycle5"/>
-    <dgm:cxn modelId="{4A9BD706-FFD4-4404-A8E3-21DD791C423A}" type="presParOf" srcId="{FC83BA6D-92F8-421D-B5DC-184634484D77}" destId="{7F8560C2-DA8B-487C-818F-BD5DDB147BBC}" srcOrd="10" destOrd="0" presId="urn:microsoft.com/office/officeart/2005/8/layout/cycle5"/>
-    <dgm:cxn modelId="{68E55383-D547-493B-80AB-E54575FD8E3D}" type="presParOf" srcId="{FC83BA6D-92F8-421D-B5DC-184634484D77}" destId="{B1F844CB-1498-43D4-8E7F-6633545E9694}" srcOrd="11" destOrd="0" presId="urn:microsoft.com/office/officeart/2005/8/layout/cycle5"/>
-    <dgm:cxn modelId="{9534772B-3C64-49C0-99AF-3634950F8EFC}" type="presParOf" srcId="{FC83BA6D-92F8-421D-B5DC-184634484D77}" destId="{693C1DF7-A358-4E84-A98E-78EA6D150C5A}" srcOrd="12" destOrd="0" presId="urn:microsoft.com/office/officeart/2005/8/layout/cycle5"/>
-    <dgm:cxn modelId="{7CAF9450-C6B8-46FE-8E34-1BA3033BBFF4}" type="presParOf" srcId="{FC83BA6D-92F8-421D-B5DC-184634484D77}" destId="{140BD655-0E7C-4B27-B024-5C53794F9CB9}" srcOrd="13" destOrd="0" presId="urn:microsoft.com/office/officeart/2005/8/layout/cycle5"/>
-    <dgm:cxn modelId="{C59E8921-0355-4CAC-8B73-CE4E7482C2E6}" type="presParOf" srcId="{FC83BA6D-92F8-421D-B5DC-184634484D77}" destId="{8E4E216C-5F47-44EF-AEF0-66F350F12FDE}" srcOrd="14" destOrd="0" presId="urn:microsoft.com/office/officeart/2005/8/layout/cycle5"/>
+    <dgm:cxn modelId="{4458F94A-BD09-4971-B6AE-CCDBC75D7F7F}" type="presOf" srcId="{F79183A8-3B5F-4951-A4D5-D2794A8ED4CB}" destId="{E50BCF7F-F334-4ECA-8C78-B02C666C8B4C}" srcOrd="0" destOrd="0" presId="urn:microsoft.com/office/officeart/2005/8/layout/cycle5"/>
+    <dgm:cxn modelId="{D88C090D-ED3E-4EE9-A540-0884302418B6}" type="presOf" srcId="{6B4C9BFE-680F-440E-B3C6-CC05537FF1D8}" destId="{B1F844CB-1498-43D4-8E7F-6633545E9694}" srcOrd="0" destOrd="0" presId="urn:microsoft.com/office/officeart/2005/8/layout/cycle5"/>
+    <dgm:cxn modelId="{CB9F0A5E-7839-4F83-950D-6AD7E0C0EA17}" type="presOf" srcId="{2D9F2D96-794A-4246-94BB-A73F4082B030}" destId="{E816D67F-1151-4D9F-A486-7E695425E0F7}" srcOrd="0" destOrd="0" presId="urn:microsoft.com/office/officeart/2005/8/layout/cycle5"/>
+    <dgm:cxn modelId="{C472C9E2-0518-41E1-9F65-8C2493388FA3}" type="presParOf" srcId="{FC83BA6D-92F8-421D-B5DC-184634484D77}" destId="{EC611168-1894-482E-898C-405120223975}" srcOrd="0" destOrd="0" presId="urn:microsoft.com/office/officeart/2005/8/layout/cycle5"/>
+    <dgm:cxn modelId="{0B8DF83C-B270-4EB2-AD9B-7466C6FE14FE}" type="presParOf" srcId="{FC83BA6D-92F8-421D-B5DC-184634484D77}" destId="{83951DFC-FD47-42AF-B28B-24DB7FA7DDB3}" srcOrd="1" destOrd="0" presId="urn:microsoft.com/office/officeart/2005/8/layout/cycle5"/>
+    <dgm:cxn modelId="{0E3F482A-715A-499E-A528-4D0C9CBD897A}" type="presParOf" srcId="{FC83BA6D-92F8-421D-B5DC-184634484D77}" destId="{208B4263-7B5F-4D56-B8D3-8CD4BE8B6488}" srcOrd="2" destOrd="0" presId="urn:microsoft.com/office/officeart/2005/8/layout/cycle5"/>
+    <dgm:cxn modelId="{908FB84F-81A2-46E7-B8DC-7C345A0DFFB2}" type="presParOf" srcId="{FC83BA6D-92F8-421D-B5DC-184634484D77}" destId="{E50BCF7F-F334-4ECA-8C78-B02C666C8B4C}" srcOrd="3" destOrd="0" presId="urn:microsoft.com/office/officeart/2005/8/layout/cycle5"/>
+    <dgm:cxn modelId="{2667834D-8952-4ABC-A656-96B1A80F7B2F}" type="presParOf" srcId="{FC83BA6D-92F8-421D-B5DC-184634484D77}" destId="{D6343918-B53A-4B55-8E0D-5A626CAD65EB}" srcOrd="4" destOrd="0" presId="urn:microsoft.com/office/officeart/2005/8/layout/cycle5"/>
+    <dgm:cxn modelId="{6EB2BA62-2148-44E0-93FA-A4B7A10F81F1}" type="presParOf" srcId="{FC83BA6D-92F8-421D-B5DC-184634484D77}" destId="{2865A137-1D37-46BF-8129-AF9BAE0EF776}" srcOrd="5" destOrd="0" presId="urn:microsoft.com/office/officeart/2005/8/layout/cycle5"/>
+    <dgm:cxn modelId="{B3F95D6A-B7AF-4274-8917-73965240E64D}" type="presParOf" srcId="{FC83BA6D-92F8-421D-B5DC-184634484D77}" destId="{0AFE4DE8-DB1F-4EF5-A8DC-8A31CF66E890}" srcOrd="6" destOrd="0" presId="urn:microsoft.com/office/officeart/2005/8/layout/cycle5"/>
+    <dgm:cxn modelId="{A4B45FFE-640F-4C1A-9BB0-286C2BEA8396}" type="presParOf" srcId="{FC83BA6D-92F8-421D-B5DC-184634484D77}" destId="{4C5AAAEB-C72C-4795-866D-C99628D2C4D3}" srcOrd="7" destOrd="0" presId="urn:microsoft.com/office/officeart/2005/8/layout/cycle5"/>
+    <dgm:cxn modelId="{422F44D9-4166-463C-AFAC-AC7101B038FB}" type="presParOf" srcId="{FC83BA6D-92F8-421D-B5DC-184634484D77}" destId="{9E7F179E-7E00-4EA0-A260-2E7895017FEF}" srcOrd="8" destOrd="0" presId="urn:microsoft.com/office/officeart/2005/8/layout/cycle5"/>
+    <dgm:cxn modelId="{FBD1F4F7-FA47-474F-B400-0DE72328025E}" type="presParOf" srcId="{FC83BA6D-92F8-421D-B5DC-184634484D77}" destId="{E816D67F-1151-4D9F-A486-7E695425E0F7}" srcOrd="9" destOrd="0" presId="urn:microsoft.com/office/officeart/2005/8/layout/cycle5"/>
+    <dgm:cxn modelId="{59694A01-A807-42D3-87E1-213F20086594}" type="presParOf" srcId="{FC83BA6D-92F8-421D-B5DC-184634484D77}" destId="{7F8560C2-DA8B-487C-818F-BD5DDB147BBC}" srcOrd="10" destOrd="0" presId="urn:microsoft.com/office/officeart/2005/8/layout/cycle5"/>
+    <dgm:cxn modelId="{232E1661-DCD1-4857-A265-0694DA72F476}" type="presParOf" srcId="{FC83BA6D-92F8-421D-B5DC-184634484D77}" destId="{B1F844CB-1498-43D4-8E7F-6633545E9694}" srcOrd="11" destOrd="0" presId="urn:microsoft.com/office/officeart/2005/8/layout/cycle5"/>
+    <dgm:cxn modelId="{D7DB23FA-715E-4866-A1E2-4DCA65E4A3A6}" type="presParOf" srcId="{FC83BA6D-92F8-421D-B5DC-184634484D77}" destId="{693C1DF7-A358-4E84-A98E-78EA6D150C5A}" srcOrd="12" destOrd="0" presId="urn:microsoft.com/office/officeart/2005/8/layout/cycle5"/>
+    <dgm:cxn modelId="{63D4C12D-D015-4066-810B-B13AEEEF524A}" type="presParOf" srcId="{FC83BA6D-92F8-421D-B5DC-184634484D77}" destId="{140BD655-0E7C-4B27-B024-5C53794F9CB9}" srcOrd="13" destOrd="0" presId="urn:microsoft.com/office/officeart/2005/8/layout/cycle5"/>
+    <dgm:cxn modelId="{ED7DA00B-76C7-44DE-B222-EF9268C02ADD}" type="presParOf" srcId="{FC83BA6D-92F8-421D-B5DC-184634484D77}" destId="{8E4E216C-5F47-44EF-AEF0-66F350F12FDE}" srcOrd="14" destOrd="0" presId="urn:microsoft.com/office/officeart/2005/8/layout/cycle5"/>
   </dgm:cxnLst>
   <dgm:bg/>
   <dgm:whole/>
@@ -8074,7 +10271,7 @@
 </file>
 
 <file path=customXml/itemProps1.xml><?xml version="1.0" encoding="utf-8"?>
-<ds:datastoreItem xmlns:ds="http://schemas.openxmlformats.org/officeDocument/2006/customXml" ds:itemID="{76EAE679-AE51-4922-B03C-E6D8F1F52AEE}">
+<ds:datastoreItem xmlns:ds="http://schemas.openxmlformats.org/officeDocument/2006/customXml" ds:itemID="{8B9AFF80-5D40-4242-818F-EAEE34EB3C0C}">
   <ds:schemaRefs>
     <ds:schemaRef ds:uri="http://schemas.openxmlformats.org/officeDocument/2006/bibliography"/>
   </ds:schemaRefs>

</xml_diff>

<commit_message>
Hough Circle Detection is nu toegevoegd
</commit_message>
<xml_diff>
--- a/documents/Beeldherkenning/Beeld Herkenning.docx
+++ b/documents/Beeldherkenning/Beeld Herkenning.docx
@@ -29,29 +29,8 @@
       <w:r>
         <w:t xml:space="preserve">A Survey on Object </w:t>
       </w:r>
-      <w:proofErr w:type="spellStart"/>
-      <w:r>
-        <w:t>Detection</w:t>
-      </w:r>
-      <w:proofErr w:type="spellEnd"/>
-      <w:r>
-        <w:t xml:space="preserve"> </w:t>
-      </w:r>
-      <w:proofErr w:type="spellStart"/>
-      <w:r>
-        <w:t>and</w:t>
-      </w:r>
-      <w:proofErr w:type="spellEnd"/>
-      <w:r>
-        <w:t xml:space="preserve"> Tracking </w:t>
-      </w:r>
-      <w:proofErr w:type="spellStart"/>
-      <w:r>
-        <w:t>Methods</w:t>
-      </w:r>
-      <w:proofErr w:type="spellEnd"/>
-      <w:r>
-        <w:t xml:space="preserve"> </w:t>
+      <w:r>
+        <w:t xml:space="preserve">Detection and Tracking Methods </w:t>
       </w:r>
       <w:sdt>
         <w:sdtPr>
@@ -142,23 +121,7 @@
     </w:p>
     <w:p>
       <w:r>
-        <w:t>Tussen de beelden in zullen een aantal verschillen ontstaan. Deze kunnen veroorzaakt worden door beweging op de achtergrond, verschil in lichtsterkte of het vallen van schaduw. Hierdoor zal het mogelijk zijn dat het balletje niet correct wordt gevonden of dat het systeem het balletje op een andere locatie verwacht (</w:t>
-      </w:r>
-      <w:proofErr w:type="spellStart"/>
-      <w:r>
-        <w:t>false</w:t>
-      </w:r>
-      <w:proofErr w:type="spellEnd"/>
-      <w:r>
-        <w:t xml:space="preserve"> </w:t>
-      </w:r>
-      <w:proofErr w:type="spellStart"/>
-      <w:r>
-        <w:t>positive</w:t>
-      </w:r>
-      <w:proofErr w:type="spellEnd"/>
-      <w:r>
-        <w:t>).</w:t>
+        <w:t>Tussen de beelden in zullen een aantal verschillen ontstaan. Deze kunnen veroorzaakt worden door beweging op de achtergrond, verschil in lichtsterkte of het vallen van schaduw. Hierdoor zal het mogelijk zijn dat het balletje niet correct wordt gevonden of dat het systeem het balletje op een andere locatie verwacht (false positive).</w:t>
       </w:r>
     </w:p>
     <w:p>
@@ -387,23 +350,13 @@
       <w:r>
         <w:t xml:space="preserve">Frame </w:t>
       </w:r>
-      <w:proofErr w:type="spellStart"/>
       <w:r>
         <w:t>Differencing</w:t>
       </w:r>
-      <w:proofErr w:type="spellEnd"/>
     </w:p>
     <w:p>
       <w:r>
-        <w:t xml:space="preserve">Met Frame </w:t>
-      </w:r>
-      <w:proofErr w:type="spellStart"/>
-      <w:r>
-        <w:t>Differencing</w:t>
-      </w:r>
-      <w:proofErr w:type="spellEnd"/>
-      <w:r>
-        <w:t xml:space="preserve"> wordt het huidige beeld vergeleken met een voorgaand beeld. Ieder verschil dat ontstaat is een mogelijke positie van een bewegend object. Doordat </w:t>
+        <w:t xml:space="preserve">Met Frame Differencing wordt het huidige beeld vergeleken met een voorgaand beeld. Ieder verschil dat ontstaat is een mogelijke positie van een bewegend object. Doordat </w:t>
       </w:r>
       <w:r>
         <w:t>deze methode</w:t>
@@ -439,13 +392,8 @@
         <w:pStyle w:val="Kop4"/>
       </w:pPr>
       <w:r>
-        <w:t xml:space="preserve">Background </w:t>
-      </w:r>
-      <w:proofErr w:type="spellStart"/>
-      <w:r>
-        <w:t>substraction</w:t>
-      </w:r>
-      <w:proofErr w:type="spellEnd"/>
+        <w:t>Background substraction</w:t>
+      </w:r>
     </w:p>
     <w:p>
       <w:r>
@@ -491,67 +439,20 @@
       <w:pPr>
         <w:pStyle w:val="Kop4"/>
       </w:pPr>
-      <w:proofErr w:type="spellStart"/>
-      <w:r>
-        <w:t>Canny</w:t>
-      </w:r>
-      <w:proofErr w:type="spellEnd"/>
-      <w:r>
-        <w:t xml:space="preserve"> </w:t>
-      </w:r>
-      <w:proofErr w:type="spellStart"/>
-      <w:r>
-        <w:t>Edge</w:t>
-      </w:r>
-      <w:proofErr w:type="spellEnd"/>
-      <w:r>
-        <w:t xml:space="preserve"> </w:t>
-      </w:r>
-      <w:proofErr w:type="spellStart"/>
-      <w:r>
-        <w:t>Detection</w:t>
-      </w:r>
-      <w:proofErr w:type="spellEnd"/>
-      <w:r>
-        <w:t xml:space="preserve"> </w:t>
+      <w:r>
+        <w:t xml:space="preserve">Canny </w:t>
+      </w:r>
+      <w:r>
+        <w:t xml:space="preserve">Edge Detection </w:t>
       </w:r>
     </w:p>
     <w:p>
       <w:r>
-        <w:t xml:space="preserve">Objecten als een geheel herkennen is een ingewikkeld </w:t>
-      </w:r>
-      <w:proofErr w:type="spellStart"/>
-      <w:r>
-        <w:t>process</w:t>
-      </w:r>
-      <w:proofErr w:type="spellEnd"/>
-      <w:r>
-        <w:t xml:space="preserve"> voor een computer. </w:t>
-      </w:r>
-      <w:r>
-        <w:t xml:space="preserve">Een manier om het eenvoudiger te maken is het toepassen van </w:t>
-      </w:r>
-      <w:proofErr w:type="spellStart"/>
-      <w:r>
-        <w:t>Canny</w:t>
-      </w:r>
-      <w:proofErr w:type="spellEnd"/>
-      <w:r>
-        <w:t xml:space="preserve"> </w:t>
-      </w:r>
-      <w:proofErr w:type="spellStart"/>
-      <w:r>
-        <w:t>Edge</w:t>
-      </w:r>
-      <w:proofErr w:type="spellEnd"/>
-      <w:r>
-        <w:t xml:space="preserve"> </w:t>
-      </w:r>
-      <w:proofErr w:type="spellStart"/>
-      <w:r>
-        <w:t>Detection</w:t>
-      </w:r>
-      <w:proofErr w:type="spellEnd"/>
+        <w:t xml:space="preserve">Objecten als een geheel herkennen is een ingewikkeld process voor een computer. </w:t>
+      </w:r>
+      <w:r>
+        <w:t>Een manier om het eenvoudiger te maken is het toepassen van Canny Edge Detection</w:t>
+      </w:r>
       <w:sdt>
         <w:sdtPr>
           <w:id w:val="-495659628"/>
@@ -580,15 +481,7 @@
         </w:sdtContent>
       </w:sdt>
       <w:r>
-        <w:t xml:space="preserve">. Dit algoritme gebruikt een </w:t>
-      </w:r>
-      <w:proofErr w:type="spellStart"/>
-      <w:r>
-        <w:t>Gaussian</w:t>
-      </w:r>
-      <w:proofErr w:type="spellEnd"/>
-      <w:r>
-        <w:t xml:space="preserve"> Filter</w:t>
+        <w:t>. Dit algoritme gebruikt een Gaussian Filter</w:t>
       </w:r>
       <w:r>
         <w:t xml:space="preserve"> </w:t>
@@ -710,13 +603,8 @@
           </w:tcPr>
           <w:p>
             <w:r>
-              <w:t xml:space="preserve">Frame </w:t>
+              <w:t>Frame Differencing</w:t>
             </w:r>
-            <w:proofErr w:type="spellStart"/>
-            <w:r>
-              <w:t>Differencing</w:t>
-            </w:r>
-            <w:proofErr w:type="spellEnd"/>
           </w:p>
         </w:tc>
         <w:tc>
@@ -852,13 +740,8 @@
           </w:tcPr>
           <w:p>
             <w:r>
-              <w:t xml:space="preserve">Background </w:t>
+              <w:t>Background Subtraction</w:t>
             </w:r>
-            <w:proofErr w:type="spellStart"/>
-            <w:r>
-              <w:t>Subtraction</w:t>
-            </w:r>
-            <w:proofErr w:type="spellEnd"/>
           </w:p>
         </w:tc>
         <w:tc>
@@ -993,27 +876,9 @@
             </w:tcBorders>
           </w:tcPr>
           <w:p>
-            <w:proofErr w:type="spellStart"/>
             <w:r>
-              <w:t>Canny</w:t>
+              <w:t>Canny Edge Detection</w:t>
             </w:r>
-            <w:proofErr w:type="spellEnd"/>
-            <w:r>
-              <w:t xml:space="preserve"> </w:t>
-            </w:r>
-            <w:proofErr w:type="spellStart"/>
-            <w:r>
-              <w:t>Edge</w:t>
-            </w:r>
-            <w:proofErr w:type="spellEnd"/>
-            <w:r>
-              <w:t xml:space="preserve"> </w:t>
-            </w:r>
-            <w:proofErr w:type="spellStart"/>
-            <w:r>
-              <w:t>Detection</w:t>
-            </w:r>
-            <w:proofErr w:type="spellEnd"/>
           </w:p>
         </w:tc>
         <w:tc>
@@ -1046,15 +911,7 @@
               <w:cnfStyle w:val="000000100000" w:firstRow="0" w:lastRow="0" w:firstColumn="0" w:lastColumn="0" w:oddVBand="0" w:evenVBand="0" w:oddHBand="1" w:evenHBand="0" w:firstRowFirstColumn="0" w:firstRowLastColumn="0" w:lastRowFirstColumn="0" w:lastRowLastColumn="0"/>
             </w:pPr>
             <w:r>
-              <w:t xml:space="preserve">Laag (Door het toepassen van een </w:t>
-            </w:r>
-            <w:proofErr w:type="spellStart"/>
-            <w:r>
-              <w:t>gaussian</w:t>
-            </w:r>
-            <w:proofErr w:type="spellEnd"/>
-            <w:r>
-              <w:t xml:space="preserve"> zijn de meeste verstoringen verwerkt)</w:t>
+              <w:t>Laag (Door het toepassen van een gaussian zijn de meeste verstoringen verwerkt)</w:t>
             </w:r>
           </w:p>
         </w:tc>
@@ -1103,21 +960,8 @@
       </w:r>
     </w:p>
     <w:p>
-      <w:proofErr w:type="spellStart"/>
-      <w:r>
-        <w:t>Rafeal</w:t>
-      </w:r>
-      <w:proofErr w:type="spellEnd"/>
-      <w:r>
-        <w:t xml:space="preserve"> </w:t>
-      </w:r>
-      <w:proofErr w:type="spellStart"/>
-      <w:r>
-        <w:t>Nieto</w:t>
-      </w:r>
-      <w:proofErr w:type="spellEnd"/>
-      <w:r>
-        <w:t xml:space="preserve"> heeft een overzicht gemaakt van mogelijke Object </w:t>
+      <w:r>
+        <w:t xml:space="preserve">Rafeal Nieto heeft een overzicht gemaakt van mogelijke Object </w:t>
       </w:r>
       <w:r>
         <w:t>classificatie</w:t>
@@ -1248,15 +1092,7 @@
     </w:p>
     <w:p>
       <w:r>
-        <w:t xml:space="preserve">Echter kan het algoritme niet goed tegen transformaties van het doelobject (Vervormingen, rotaties en verandering in formaat). Deze problemen zullen niet veel voorkomen bij de ping </w:t>
-      </w:r>
-      <w:proofErr w:type="spellStart"/>
-      <w:r>
-        <w:t>pong</w:t>
-      </w:r>
-      <w:proofErr w:type="spellEnd"/>
-      <w:r>
-        <w:t xml:space="preserve"> bal doordat deze ten alle tijden rond zullen zijn.</w:t>
+        <w:t>Echter kan het algoritme niet goed tegen transformaties van het doelobject (Vervormingen, rotaties en verandering in formaat). Deze problemen zullen niet veel voorkomen bij de ping pong bal doordat deze ten alle tijden rond zullen zijn.</w:t>
       </w:r>
     </w:p>
     <w:p>
@@ -1268,53 +1104,94 @@
       <w:pPr>
         <w:pStyle w:val="Kop4"/>
       </w:pPr>
-      <w:proofErr w:type="spellStart"/>
-      <w:r>
-        <w:t>Mean</w:t>
-      </w:r>
-      <w:proofErr w:type="spellEnd"/>
-      <w:r>
-        <w:t>-Shift</w:t>
-      </w:r>
-      <w:r>
-        <w:t xml:space="preserve"> (MS)</w:t>
+      <w:r>
+        <w:t>Hough Circle Detection</w:t>
+      </w:r>
+      <w:r>
+        <w:t xml:space="preserve"> (HCD)</w:t>
       </w:r>
     </w:p>
     <w:p>
-      <w:proofErr w:type="spellStart"/>
-      <w:r>
-        <w:t>Mean</w:t>
-      </w:r>
-      <w:proofErr w:type="spellEnd"/>
-      <w:r>
-        <w:t xml:space="preserve"> Shift beschrijft een proces waarbij de nieuwe locatie wordt uitgerekend aan de hand van een eerdere positie in combinatie met een herkenningspunt. Dit herkenningspunt kan een template, een kleur combinatie of een andere herkenningspunt</w:t>
+      <w:r>
+        <w:t>Een methode die van toepassing is voor het tafeltennis programma, die niet omschreven is door Rafael Nieto is de Hough Circle Detection</w:t>
       </w:r>
       <w:r>
         <w:t xml:space="preserve"> </w:t>
       </w:r>
-      <w:r>
-        <w:t>zijn.</w:t>
+      <w:sdt>
+        <w:sdtPr>
+          <w:id w:val="41570367"/>
+          <w:citation/>
+        </w:sdtPr>
+        <w:sdtContent>
+          <w:r>
+            <w:fldChar w:fldCharType="begin"/>
+          </w:r>
+          <w:r>
+            <w:instrText xml:space="preserve"> CITATION Rho05 \l 1043 </w:instrText>
+          </w:r>
+          <w:r>
+            <w:fldChar w:fldCharType="separate"/>
+          </w:r>
+          <w:r>
+            <w:rPr>
+              <w:noProof/>
+            </w:rPr>
+            <w:t>(Rhody, 2005)</w:t>
+          </w:r>
+          <w:r>
+            <w:fldChar w:fldCharType="end"/>
+          </w:r>
+        </w:sdtContent>
+      </w:sdt>
+      <w:r>
+        <w:t xml:space="preserve">. </w:t>
+      </w:r>
+      <w:r>
+        <w:t xml:space="preserve">Het gebruikt een aantal punten om een cirkel vorm in te schatten. </w:t>
       </w:r>
     </w:p>
     <w:p>
       <w:r>
+        <w:t>Doordat het algoritme op veel onderdelen in een afbeelding kan reageren. Hierdoor kan het algoritme zeer traag worden. Om dit op te lossen wordt veelal gebruik gemaakt van een Intensiteitsmap (De afbeelding in grijswaarden) of een Edge Detector (Canny Edge Detector). Ook maakt het voor het algoritme een verschil of de straal van de cirkel bekent is.</w:t>
+      </w:r>
+    </w:p>
+    <w:p>
+      <w:r>
+        <w:t>Doordat een pingpongbal in iedere rotatie een cirkel vorm is op een 2D afbeelding is het mogelijk deze methode te gebruiken.</w:t>
+      </w:r>
+    </w:p>
+    <w:p>
+      <w:pPr>
+        <w:pStyle w:val="Kop4"/>
+      </w:pPr>
+      <w:r>
+        <w:t>Mean-Shift</w:t>
+      </w:r>
+      <w:r>
+        <w:t xml:space="preserve"> (MS)</w:t>
+      </w:r>
+    </w:p>
+    <w:p>
+      <w:r>
+        <w:t>Mean Shift beschrijft een proces waarbij de nieuwe locatie wordt uitgerekend aan de hand van een eerdere positie in combinatie met een herkenningspunt. Dit herkenningspunt kan een template, een kleur combinatie of een andere herkenningspunt</w:t>
+      </w:r>
+      <w:r>
+        <w:t xml:space="preserve"> </w:t>
+      </w:r>
+      <w:r>
+        <w:t>zijn.</w:t>
+      </w:r>
+    </w:p>
+    <w:p>
+      <w:r>
         <w:t xml:space="preserve">Het algoritme rekent locaties uit die overeenkomen met het herkenningspunt. Echter is deze herkenning niet zo strikt als bij template matches, waarbij iedere de volledige overeenkomst telt, maar in plaats hiervan zullen alle overeenkomsten gemarkeerd worden. Vervolgens wordt de </w:t>
       </w:r>
-      <w:proofErr w:type="spellStart"/>
-      <w:r>
-        <w:t>Epanechnikov</w:t>
-      </w:r>
-      <w:proofErr w:type="spellEnd"/>
-      <w:r>
-        <w:t xml:space="preserve"> </w:t>
-      </w:r>
-      <w:proofErr w:type="spellStart"/>
-      <w:r>
-        <w:t>Kernel</w:t>
-      </w:r>
-      <w:proofErr w:type="spellEnd"/>
-      <w:r>
-        <w:t xml:space="preserve"> methode </w:t>
+      <w:r>
+        <w:t xml:space="preserve">Epanechnikov </w:t>
+      </w:r>
+      <w:r>
+        <w:t xml:space="preserve">Kernel methode </w:t>
       </w:r>
       <w:sdt>
         <w:sdtPr>
@@ -1352,6 +1229,7 @@
     </w:p>
     <w:p>
       <w:r>
+        <w:lastRenderedPageBreak/>
         <w:t>Deze methode kan ook doorberekend worden wanneer het object buiten beeld valt</w:t>
       </w:r>
       <w:r>
@@ -1397,60 +1275,27 @@
         <w:rPr>
           <w:lang w:val="en-GB"/>
         </w:rPr>
-        <w:lastRenderedPageBreak/>
         <w:t>Particle Filter-b</w:t>
       </w:r>
       <w:r>
         <w:rPr>
           <w:lang w:val="en-GB"/>
         </w:rPr>
-        <w:t xml:space="preserve">ased </w:t>
-      </w:r>
-      <w:proofErr w:type="spellStart"/>
-      <w:r>
-        <w:rPr>
-          <w:lang w:val="en-GB"/>
-        </w:rPr>
-        <w:t>Color</w:t>
-      </w:r>
-      <w:proofErr w:type="spellEnd"/>
-      <w:r>
-        <w:rPr>
-          <w:lang w:val="en-GB"/>
-        </w:rPr>
-        <w:t xml:space="preserve"> Tracking (PFC)</w:t>
+        <w:t>ased Color Tracking (PFC)</w:t>
       </w:r>
     </w:p>
     <w:p>
       <w:r>
-        <w:t xml:space="preserve">Dit algoritme werkt op een verglijkbare manier als de bovenstaande </w:t>
-      </w:r>
-      <w:proofErr w:type="spellStart"/>
-      <w:r>
-        <w:t>Mean</w:t>
-      </w:r>
-      <w:proofErr w:type="spellEnd"/>
-      <w:r>
-        <w:t>-Shift methode</w:t>
+        <w:t>Dit algoritme werkt op een verglijkbare manier als de bovenstaande Mean-Shift methode</w:t>
       </w:r>
       <w:r>
         <w:t xml:space="preserve">, echter werkt deze alleen met kleur. Vervolgens wordt hier ook de bovenstaande </w:t>
       </w:r>
-      <w:proofErr w:type="spellStart"/>
-      <w:r>
-        <w:t>Epanechnikov</w:t>
-      </w:r>
-      <w:proofErr w:type="spellEnd"/>
-      <w:r>
-        <w:t xml:space="preserve"> </w:t>
-      </w:r>
-      <w:proofErr w:type="spellStart"/>
-      <w:r>
-        <w:t>Kernel</w:t>
-      </w:r>
-      <w:proofErr w:type="spellEnd"/>
-      <w:r>
-        <w:t xml:space="preserve"> methode </w:t>
+      <w:r>
+        <w:t xml:space="preserve">Epanechnikov </w:t>
+      </w:r>
+      <w:r>
+        <w:t xml:space="preserve">Kernel methode </w:t>
       </w:r>
       <w:sdt>
         <w:sdtPr>
@@ -1519,15 +1364,7 @@
         <w:pStyle w:val="Kop4"/>
       </w:pPr>
       <w:r>
-        <w:t>Lucas-</w:t>
-      </w:r>
-      <w:proofErr w:type="spellStart"/>
-      <w:r>
-        <w:t>Kanade</w:t>
-      </w:r>
-      <w:proofErr w:type="spellEnd"/>
-      <w:r>
-        <w:t xml:space="preserve"> Tracking</w:t>
+        <w:t>Lucas-Kanade Tracking</w:t>
       </w:r>
       <w:r>
         <w:t xml:space="preserve"> (LK)</w:t>
@@ -1535,15 +1372,7 @@
     </w:p>
     <w:p>
       <w:r>
-        <w:t>Lucas-</w:t>
-      </w:r>
-      <w:proofErr w:type="spellStart"/>
-      <w:r>
-        <w:t>Kanade</w:t>
-      </w:r>
-      <w:proofErr w:type="spellEnd"/>
-      <w:r>
-        <w:t xml:space="preserve"> Tracking </w:t>
+        <w:t xml:space="preserve">Lucas-Kanade Tracking </w:t>
       </w:r>
       <w:r>
         <w:t>is een vorm van Optical Flow herkenning</w:t>
@@ -1638,13 +1467,8 @@
       </w:r>
     </w:p>
     <w:p>
-      <w:proofErr w:type="spellStart"/>
-      <w:r>
-        <w:t>Incremental</w:t>
-      </w:r>
-      <w:proofErr w:type="spellEnd"/>
-      <w:r>
-        <w:t xml:space="preserve"> Learning gebruikt een aantal templates om een inschatting te maken van de mogelijke transformaties van een object.</w:t>
+      <w:r>
+        <w:t>Incremental Learning gebruikt een aantal templates om een inschatting te maken van de mogelijke transformaties van een object.</w:t>
       </w:r>
       <w:r>
         <w:t xml:space="preserve"> Vervolgens gaat het algoritme van ieder nieuw beeld het object registreren in een nieuwe template. Door het beeld te vergelijken met alle templates zal het algoritme eventuele veranderingen kunnen opvangen doordat hij het nieuwe object zal kennen. Daarentegen kan het algoritme niet goed omgaan met het verlies van het object en zal het algoritme steeds intensiever worden doordat de hoeveelheid templates groter wordt.</w:t>
@@ -1684,37 +1508,17 @@
     </w:p>
     <w:p>
       <w:r>
-        <w:t xml:space="preserve">De Tracking Learning </w:t>
-      </w:r>
-      <w:proofErr w:type="spellStart"/>
-      <w:r>
-        <w:t>Detection</w:t>
-      </w:r>
-      <w:proofErr w:type="spellEnd"/>
-      <w:r>
-        <w:t xml:space="preserve"> is een </w:t>
-      </w:r>
-      <w:proofErr w:type="spellStart"/>
-      <w:r>
-        <w:t>tracker</w:t>
-      </w:r>
-      <w:proofErr w:type="spellEnd"/>
-      <w:r>
-        <w:t xml:space="preserve"> die zich aanpast aan het beeld dat  deze ontvangt. </w:t>
+        <w:t xml:space="preserve">De Tracking Learning Detection is een tracker die zich aanpast aan het beeld dat  deze ontvangt. </w:t>
       </w:r>
       <w:r>
         <w:t xml:space="preserve">Dit wordt gerealiseerd door informatie van de frames bij te houden en </w:t>
       </w:r>
       <w:r>
-        <w:t xml:space="preserve">te gebruiken. Deze </w:t>
-      </w:r>
-      <w:proofErr w:type="spellStart"/>
-      <w:r>
-        <w:t>tracker</w:t>
-      </w:r>
-      <w:proofErr w:type="spellEnd"/>
-      <w:r>
-        <w:t xml:space="preserve"> gaat er hierdoor vanuit dat de beweging tussen de frames </w:t>
+        <w:t xml:space="preserve">te gebruiken. Deze tracker gaat er </w:t>
+      </w:r>
+      <w:r>
+        <w:lastRenderedPageBreak/>
+        <w:t xml:space="preserve">hierdoor vanuit dat de beweging tussen de frames </w:t>
       </w:r>
       <w:r>
         <w:t xml:space="preserve"> </w:t>
@@ -1726,30 +1530,7 @@
         <w:t xml:space="preserve"> </w:t>
       </w:r>
       <w:r>
-        <w:t xml:space="preserve">(lage snelheid) en dat het object in beeld is. Wanneer het object buiten beeld valt zal de </w:t>
-      </w:r>
-      <w:proofErr w:type="spellStart"/>
-      <w:r>
-        <w:t>tracker</w:t>
-      </w:r>
-      <w:proofErr w:type="spellEnd"/>
-      <w:r>
-        <w:t xml:space="preserve"> het object niet meer terug kunnen vinden.</w:t>
-      </w:r>
-    </w:p>
-    <w:p>
-      <w:pPr>
-        <w:rPr>
-          <w:rFonts w:asciiTheme="majorHAnsi" w:eastAsiaTheme="majorEastAsia" w:hAnsiTheme="majorHAnsi" w:cstheme="majorBidi"/>
-          <w:b/>
-          <w:bCs/>
-          <w:i/>
-          <w:iCs/>
-          <w:color w:val="4F81BD" w:themeColor="accent1"/>
-        </w:rPr>
-      </w:pPr>
-      <w:r>
-        <w:br w:type="page"/>
+        <w:t>(lage snelheid) en dat het object in beeld is. Wanneer het object buiten beeld valt zal de tracker het object niet meer terug kunnen vinden.</w:t>
       </w:r>
     </w:p>
     <w:p>
@@ -1763,7 +1544,6 @@
         <w:rPr>
           <w:lang w:val="en-GB"/>
         </w:rPr>
-        <w:lastRenderedPageBreak/>
         <w:t>Corrected Background-Weighted Histogram Tracker</w:t>
       </w:r>
       <w:r>
@@ -1775,31 +1555,7 @@
     </w:p>
     <w:p>
       <w:r>
-        <w:t xml:space="preserve">Het doel van de Background </w:t>
-      </w:r>
-      <w:proofErr w:type="spellStart"/>
-      <w:r>
-        <w:t>weighted</w:t>
-      </w:r>
-      <w:proofErr w:type="spellEnd"/>
-      <w:r>
-        <w:t xml:space="preserve"> histogram </w:t>
-      </w:r>
-      <w:proofErr w:type="spellStart"/>
-      <w:r>
-        <w:t>tracker</w:t>
-      </w:r>
-      <w:proofErr w:type="spellEnd"/>
-      <w:r>
-        <w:t xml:space="preserve"> is om de </w:t>
-      </w:r>
-      <w:proofErr w:type="spellStart"/>
-      <w:r>
-        <w:t>Mean</w:t>
-      </w:r>
-      <w:proofErr w:type="spellEnd"/>
-      <w:r>
-        <w:t xml:space="preserve">-Shift methode te verbeteren door </w:t>
+        <w:t xml:space="preserve">Het doel van de Background weighted histogram tracker is om de Mean-Shift methode te verbeteren door </w:t>
       </w:r>
       <w:r>
         <w:t>de invloeden vanuit de achtergrond te verminderen.</w:t>
@@ -1835,28 +1591,12 @@
         <w:t xml:space="preserve"> Daarentegen is hij door deze methode minder efficiënt wanne</w:t>
       </w:r>
       <w:r>
-        <w:t xml:space="preserve">er er kleurverschillen optreden. Om dit probleem op te lossen kan een </w:t>
-      </w:r>
-      <w:proofErr w:type="spellStart"/>
-      <w:r>
-        <w:t>Kalman</w:t>
-      </w:r>
-      <w:proofErr w:type="spellEnd"/>
-      <w:r>
-        <w:t xml:space="preserve"> Filter toegepast worden.</w:t>
+        <w:t>er er kleurverschillen optreden. Om dit probleem op te lossen kan een Kalman Filter toegepast worden.</w:t>
       </w:r>
     </w:p>
     <w:p>
       <w:r>
-        <w:t xml:space="preserve">Deze methode kan de hoeveelheid iteraties van de </w:t>
-      </w:r>
-      <w:proofErr w:type="spellStart"/>
-      <w:r>
-        <w:t>Mean</w:t>
-      </w:r>
-      <w:proofErr w:type="spellEnd"/>
-      <w:r>
-        <w:t xml:space="preserve">-Shift methode verkleinen. Hierdoor zal deze variant het object sneller kunnen vinden. Ook zal het een hogere </w:t>
+        <w:t xml:space="preserve">Deze methode kan de hoeveelheid iteraties van de Mean-Shift methode verkleinen. Hierdoor zal deze variant het object sneller kunnen vinden. Ook zal het een hogere </w:t>
       </w:r>
       <w:r>
         <w:t>precisie</w:t>
@@ -1898,15 +1638,7 @@
         <w:t>Dit algoritme is wed</w:t>
       </w:r>
       <w:r>
-        <w:t xml:space="preserve">erom een aanpassing op het </w:t>
-      </w:r>
-      <w:proofErr w:type="spellStart"/>
-      <w:r>
-        <w:t>Mean</w:t>
-      </w:r>
-      <w:proofErr w:type="spellEnd"/>
-      <w:r>
-        <w:t>-</w:t>
+        <w:t>erom een aanpassing op het Mean-</w:t>
       </w:r>
       <w:r>
         <w:t xml:space="preserve">Shift </w:t>
@@ -1950,23 +1682,7 @@
     </w:p>
     <w:p>
       <w:r>
-        <w:t>Daarentegen creëert het systeem nieuwe problemen bij beelden waarin de schaal niet veranderd. Om dit probleem op te lossen wordt gewerkt met een “</w:t>
-      </w:r>
-      <w:proofErr w:type="spellStart"/>
-      <w:r>
-        <w:t>back-ward</w:t>
-      </w:r>
-      <w:proofErr w:type="spellEnd"/>
-      <w:r>
-        <w:t xml:space="preserve"> </w:t>
-      </w:r>
-      <w:proofErr w:type="spellStart"/>
-      <w:r>
-        <w:t>consistency</w:t>
-      </w:r>
-      <w:proofErr w:type="spellEnd"/>
-      <w:r>
-        <w:t xml:space="preserve"> check”</w:t>
+        <w:t>Daarentegen creëert het systeem nieuwe problemen bij beelden waarin de schaal niet veranderd. Om dit probleem op te lossen wordt gewerkt met een “back-ward consistency check”</w:t>
       </w:r>
       <w:sdt>
         <w:sdtPr>
@@ -2002,15 +1718,7 @@
         <w:t>operaties</w:t>
       </w:r>
       <w:r>
-        <w:t xml:space="preserve"> als de originele </w:t>
-      </w:r>
-      <w:proofErr w:type="spellStart"/>
-      <w:r>
-        <w:t>Mean</w:t>
-      </w:r>
-      <w:proofErr w:type="spellEnd"/>
-      <w:r>
-        <w:t>-Shift methode.</w:t>
+        <w:t xml:space="preserve"> als de originele Mean-Shift methode.</w:t>
       </w:r>
     </w:p>
     <w:p>
@@ -2050,13 +1758,8 @@
         <w:t xml:space="preserve"> van deze tracking mechanisme is</w:t>
       </w:r>
       <w:r>
-        <w:t xml:space="preserve"> uitgerekend door Rafael Martin </w:t>
-      </w:r>
-      <w:proofErr w:type="spellStart"/>
-      <w:r>
-        <w:t>Nieto</w:t>
-      </w:r>
-      <w:proofErr w:type="spellEnd"/>
+        <w:t xml:space="preserve"> uitgerekend door Rafael Martin Nieto</w:t>
+      </w:r>
       <w:sdt>
         <w:sdtPr>
           <w:id w:val="-1226061721"/>
@@ -2175,39 +1878,7 @@
     </w:p>
     <w:p>
       <w:r>
-        <w:t xml:space="preserve">In deze grafiek is de accuraatheid van de tracking algoritme berekend volgens hoofdstuk 3.3 van </w:t>
-      </w:r>
-      <w:proofErr w:type="spellStart"/>
-      <w:r>
-        <w:t>Rafeal</w:t>
-      </w:r>
-      <w:proofErr w:type="spellEnd"/>
-      <w:r>
-        <w:t xml:space="preserve"> Martin </w:t>
-      </w:r>
-      <w:proofErr w:type="spellStart"/>
-      <w:r>
-        <w:t>Nieto</w:t>
-      </w:r>
-      <w:proofErr w:type="spellEnd"/>
-      <w:r>
-        <w:t xml:space="preserve">. Hierin staat vermeld dat een hogere score inhoud dat het algoritme slechter presteert. Echter heeft </w:t>
-      </w:r>
-      <w:proofErr w:type="spellStart"/>
-      <w:r>
-        <w:t>Rafeal</w:t>
-      </w:r>
-      <w:proofErr w:type="spellEnd"/>
-      <w:r>
-        <w:t xml:space="preserve"> Martin </w:t>
-      </w:r>
-      <w:proofErr w:type="spellStart"/>
-      <w:r>
-        <w:t>Nieto</w:t>
-      </w:r>
-      <w:proofErr w:type="spellEnd"/>
-      <w:r>
-        <w:t xml:space="preserve"> hierin niet gekeken naar de tijdsduur van </w:t>
+        <w:t xml:space="preserve">In deze grafiek is de accuraatheid van de tracking algoritme berekend volgens hoofdstuk 3.3 van Rafeal Martin Nieto. Hierin staat vermeld dat een hogere score inhoud dat het algoritme slechter presteert. Echter heeft Rafeal Martin Nieto hierin niet gekeken naar de tijdsduur van </w:t>
       </w:r>
       <w:r>
         <w:t xml:space="preserve">de </w:t>
@@ -2235,15 +1906,7 @@
         </w:numPr>
       </w:pPr>
       <w:r>
-        <w:t xml:space="preserve">Complex </w:t>
-      </w:r>
-      <w:proofErr w:type="spellStart"/>
-      <w:r>
-        <w:t>Movements</w:t>
-      </w:r>
-      <w:proofErr w:type="spellEnd"/>
-      <w:r>
-        <w:t>: Het doel object wisselt snel van richting en snelheid.</w:t>
+        <w:t>Complex Movements: Het doel object wisselt snel van richting en snelheid.</w:t>
       </w:r>
     </w:p>
     <w:p>
@@ -2255,15 +1918,7 @@
         </w:numPr>
       </w:pPr>
       <w:r>
-        <w:t xml:space="preserve">Global </w:t>
-      </w:r>
-      <w:proofErr w:type="spellStart"/>
-      <w:r>
-        <w:t>Illumination</w:t>
-      </w:r>
-      <w:proofErr w:type="spellEnd"/>
-      <w:r>
-        <w:t>: De lichtomstandigheden in de omgeving veranderen (zoals bijvoorbeeld bewolking).</w:t>
+        <w:t>Global Illumination: De lichtomstandigheden in de omgeving veranderen (zoals bijvoorbeeld bewolking).</w:t>
       </w:r>
     </w:p>
     <w:p>
@@ -2274,21 +1929,8 @@
           <w:numId w:val="2"/>
         </w:numPr>
       </w:pPr>
-      <w:proofErr w:type="spellStart"/>
-      <w:r>
-        <w:t>Local</w:t>
-      </w:r>
-      <w:proofErr w:type="spellEnd"/>
-      <w:r>
-        <w:t xml:space="preserve"> </w:t>
-      </w:r>
-      <w:proofErr w:type="spellStart"/>
-      <w:r>
-        <w:t>Illumination</w:t>
-      </w:r>
-      <w:proofErr w:type="spellEnd"/>
-      <w:r>
-        <w:t>: De lokale lichtomstandigheden veranderen, zoals wanneer het object door een schaduw beweegt.</w:t>
+      <w:r>
+        <w:t>Local Illumination: De lokale lichtomstandigheden veranderen, zoals wanneer het object door een schaduw beweegt.</w:t>
       </w:r>
     </w:p>
     <w:p>
@@ -2299,13 +1941,8 @@
           <w:numId w:val="2"/>
         </w:numPr>
       </w:pPr>
-      <w:proofErr w:type="spellStart"/>
-      <w:r>
-        <w:t>Noise</w:t>
-      </w:r>
-      <w:proofErr w:type="spellEnd"/>
-      <w:r>
-        <w:t>: Willekeurige variaties in het beeld</w:t>
+      <w:r>
+        <w:t>Noise: Willekeurige variaties in het beeld</w:t>
       </w:r>
     </w:p>
     <w:p>
@@ -2316,13 +1953,8 @@
           <w:numId w:val="2"/>
         </w:numPr>
       </w:pPr>
-      <w:proofErr w:type="spellStart"/>
-      <w:r>
-        <w:t>Occlusion</w:t>
-      </w:r>
-      <w:proofErr w:type="spellEnd"/>
-      <w:r>
-        <w:t>: Het object raakt buiten beeld voor een periode.</w:t>
+      <w:r>
+        <w:t>Occlusion: Het object raakt buiten beeld voor een periode.</w:t>
       </w:r>
     </w:p>
     <w:p>
@@ -2333,13 +1965,8 @@
           <w:numId w:val="2"/>
         </w:numPr>
       </w:pPr>
-      <w:proofErr w:type="spellStart"/>
-      <w:r>
-        <w:t>Scale</w:t>
-      </w:r>
-      <w:proofErr w:type="spellEnd"/>
-      <w:r>
-        <w:t xml:space="preserve"> change: het weergegeven object wordt groter of kleiner.</w:t>
+      <w:r>
+        <w:t>Scale change: het weergegeven object wordt groter of kleiner.</w:t>
       </w:r>
     </w:p>
     <w:p>
@@ -2350,13 +1977,8 @@
           <w:numId w:val="2"/>
         </w:numPr>
       </w:pPr>
-      <w:proofErr w:type="spellStart"/>
-      <w:r>
-        <w:t>Similiar</w:t>
-      </w:r>
-      <w:proofErr w:type="spellEnd"/>
-      <w:r>
-        <w:t xml:space="preserve"> Object: Een object met een soortgelijke kleur of vorm verschijnt in de buurt van het object.</w:t>
+      <w:r>
+        <w:t>Similiar Object: Een object met een soortgelijke kleur of vorm verschijnt in de buurt van het object.</w:t>
       </w:r>
     </w:p>
     <w:p>
@@ -2364,15 +1986,7 @@
         <w:t xml:space="preserve">Vervolgens moet gekeken worden </w:t>
       </w:r>
       <w:r>
-        <w:t xml:space="preserve">naar de snelheid van de </w:t>
-      </w:r>
-      <w:proofErr w:type="spellStart"/>
-      <w:r>
-        <w:t>trackers</w:t>
-      </w:r>
-      <w:proofErr w:type="spellEnd"/>
-      <w:r>
-        <w:t>.</w:t>
+        <w:t>naar de snelheid van de trackers.</w:t>
       </w:r>
       <w:r>
         <w:t xml:space="preserve"> Echter zijn er weinig onderzoeken verricht die deze tracking methoden vergelijken. Deze zullen later gemeten moeten worden.</w:t>
@@ -2383,92 +1997,26 @@
         <w:t>Daarentegen zijn de bovenstaande resultaten te koppelen aan de</w:t>
       </w:r>
       <w:r>
-        <w:t xml:space="preserve"> andere benodigde eigenschappen. De meeste van deze methoden gebruik maken van Frame </w:t>
-      </w:r>
-      <w:proofErr w:type="spellStart"/>
-      <w:r>
-        <w:t>Differencing</w:t>
-      </w:r>
-      <w:proofErr w:type="spellEnd"/>
+        <w:t xml:space="preserve"> andere benodigde eigenschappen. De meeste van deze methoden gebruik maken van Frame Differencing</w:t>
+      </w:r>
       <w:r>
         <w:t xml:space="preserve"> </w:t>
       </w:r>
       <w:r>
         <w:t xml:space="preserve">(Behalve TM). Echter is het mogelijk een aantal van dezen te combineren met Background </w:t>
       </w:r>
-      <w:proofErr w:type="spellStart"/>
-      <w:r>
-        <w:t>S</w:t>
+      <w:r>
+        <w:t xml:space="preserve">Substraction </w:t>
+      </w:r>
+      <w:r>
+        <w:t>(BS) en Canny Edge Detection(CED).</w:t>
+      </w:r>
+      <w:r>
+        <w:t xml:space="preserve"> Door te combineren met Canny Edge Detection kan de verstoring van licht en andere verstoringen verbeterd worden, echter zal hiermee alle kleur verloren gaan. Door te combineren met Background S</w:t>
       </w:r>
       <w:r>
         <w:t>ubstraction</w:t>
       </w:r>
-      <w:proofErr w:type="spellEnd"/>
-      <w:r>
-        <w:t xml:space="preserve"> </w:t>
-      </w:r>
-      <w:r>
-        <w:t xml:space="preserve">(BS) en </w:t>
-      </w:r>
-      <w:proofErr w:type="spellStart"/>
-      <w:r>
-        <w:t>Canny</w:t>
-      </w:r>
-      <w:proofErr w:type="spellEnd"/>
-      <w:r>
-        <w:t xml:space="preserve"> </w:t>
-      </w:r>
-      <w:proofErr w:type="spellStart"/>
-      <w:r>
-        <w:t>Edge</w:t>
-      </w:r>
-      <w:proofErr w:type="spellEnd"/>
-      <w:r>
-        <w:t xml:space="preserve"> </w:t>
-      </w:r>
-      <w:proofErr w:type="spellStart"/>
-      <w:r>
-        <w:t>Detection</w:t>
-      </w:r>
-      <w:proofErr w:type="spellEnd"/>
-      <w:r>
-        <w:t>(CED).</w:t>
-      </w:r>
-      <w:r>
-        <w:t xml:space="preserve"> Door te combineren met </w:t>
-      </w:r>
-      <w:proofErr w:type="spellStart"/>
-      <w:r>
-        <w:t>Canny</w:t>
-      </w:r>
-      <w:proofErr w:type="spellEnd"/>
-      <w:r>
-        <w:t xml:space="preserve"> </w:t>
-      </w:r>
-      <w:proofErr w:type="spellStart"/>
-      <w:r>
-        <w:t>Edge</w:t>
-      </w:r>
-      <w:proofErr w:type="spellEnd"/>
-      <w:r>
-        <w:t xml:space="preserve"> </w:t>
-      </w:r>
-      <w:proofErr w:type="spellStart"/>
-      <w:r>
-        <w:t>Detection</w:t>
-      </w:r>
-      <w:proofErr w:type="spellEnd"/>
-      <w:r>
-        <w:t xml:space="preserve"> kan de verstoring van licht en andere verstoringen verbeterd worden, echter zal hiermee alle kleur verloren gaan. Door te combineren met Background </w:t>
-      </w:r>
-      <w:proofErr w:type="spellStart"/>
-      <w:r>
-        <w:t>S</w:t>
-      </w:r>
-      <w:r>
-        <w:t>ubstraction</w:t>
-      </w:r>
-      <w:proofErr w:type="spellEnd"/>
       <w:r>
         <w:t>, zal alleen het object dat afwijkt van de achtergrond overblijven, echter is deze methode gevoelig voor verstoring.</w:t>
       </w:r>
@@ -2539,13 +2087,8 @@
             <w:pPr>
               <w:cnfStyle w:val="100000000000" w:firstRow="1" w:lastRow="0" w:firstColumn="0" w:lastColumn="0" w:oddVBand="0" w:evenVBand="0" w:oddHBand="0" w:evenHBand="0" w:firstRowFirstColumn="0" w:firstRowLastColumn="0" w:lastRowFirstColumn="0" w:lastRowLastColumn="0"/>
             </w:pPr>
-            <w:proofErr w:type="spellStart"/>
             <w:r>
-              <w:t>Verstorings</w:t>
-            </w:r>
-            <w:proofErr w:type="spellEnd"/>
-            <w:r>
-              <w:t xml:space="preserve"> Gevoeligheid</w:t>
+              <w:t>Verstorings Gevoeligheid</w:t>
             </w:r>
           </w:p>
         </w:tc>
@@ -2760,14 +2303,12 @@
             <w:cnfStyle w:val="001000000000" w:firstRow="0" w:lastRow="0" w:firstColumn="1" w:lastColumn="0" w:oddVBand="0" w:evenVBand="0" w:oddHBand="0" w:evenHBand="0" w:firstRowFirstColumn="0" w:firstRowLastColumn="0" w:lastRowFirstColumn="0" w:lastRowLastColumn="0"/>
             <w:tcW w:w="1229" w:type="dxa"/>
             <w:tcBorders>
-              <w:top w:val="single" w:sz="8" w:space="0" w:color="4F81BD" w:themeColor="accent1"/>
-              <w:bottom w:val="single" w:sz="8" w:space="0" w:color="4F81BD" w:themeColor="accent1"/>
               <w:right w:val="single" w:sz="4" w:space="0" w:color="auto"/>
             </w:tcBorders>
           </w:tcPr>
           <w:p>
             <w:r>
-              <w:t>MS</w:t>
+              <w:t>HCD</w:t>
             </w:r>
           </w:p>
         </w:tc>
@@ -2775,9 +2316,7 @@
           <w:tcPr>
             <w:tcW w:w="1414" w:type="dxa"/>
             <w:tcBorders>
-              <w:top w:val="single" w:sz="8" w:space="0" w:color="4F81BD" w:themeColor="accent1"/>
               <w:left w:val="single" w:sz="4" w:space="0" w:color="auto"/>
-              <w:bottom w:val="single" w:sz="8" w:space="0" w:color="4F81BD" w:themeColor="accent1"/>
               <w:right w:val="single" w:sz="4" w:space="0" w:color="auto"/>
             </w:tcBorders>
           </w:tcPr>
@@ -2794,9 +2333,7 @@
           <w:tcPr>
             <w:tcW w:w="1414" w:type="dxa"/>
             <w:tcBorders>
-              <w:top w:val="single" w:sz="8" w:space="0" w:color="4F81BD" w:themeColor="accent1"/>
               <w:left w:val="single" w:sz="4" w:space="0" w:color="auto"/>
-              <w:bottom w:val="single" w:sz="8" w:space="0" w:color="4F81BD" w:themeColor="accent1"/>
               <w:right w:val="single" w:sz="4" w:space="0" w:color="auto"/>
             </w:tcBorders>
           </w:tcPr>
@@ -2813,9 +2350,7 @@
           <w:tcPr>
             <w:tcW w:w="1687" w:type="dxa"/>
             <w:tcBorders>
-              <w:top w:val="single" w:sz="8" w:space="0" w:color="4F81BD" w:themeColor="accent1"/>
               <w:left w:val="single" w:sz="4" w:space="0" w:color="auto"/>
-              <w:bottom w:val="single" w:sz="8" w:space="0" w:color="4F81BD" w:themeColor="accent1"/>
               <w:right w:val="single" w:sz="4" w:space="0" w:color="auto"/>
             </w:tcBorders>
           </w:tcPr>
@@ -2824,7 +2359,7 @@
               <w:cnfStyle w:val="000000000000" w:firstRow="0" w:lastRow="0" w:firstColumn="0" w:lastColumn="0" w:oddVBand="0" w:evenVBand="0" w:oddHBand="0" w:evenHBand="0" w:firstRowFirstColumn="0" w:firstRowLastColumn="0" w:lastRowFirstColumn="0" w:lastRowLastColumn="0"/>
             </w:pPr>
             <w:r>
-              <w:t>Herstelbaar</w:t>
+              <w:t>Zeer Herstelbaar</w:t>
             </w:r>
           </w:p>
         </w:tc>
@@ -2832,9 +2367,7 @@
           <w:tcPr>
             <w:tcW w:w="483" w:type="dxa"/>
             <w:tcBorders>
-              <w:top w:val="single" w:sz="8" w:space="0" w:color="4F81BD" w:themeColor="accent1"/>
               <w:left w:val="single" w:sz="4" w:space="0" w:color="auto"/>
-              <w:bottom w:val="single" w:sz="8" w:space="0" w:color="4F81BD" w:themeColor="accent1"/>
               <w:right w:val="single" w:sz="4" w:space="0" w:color="auto"/>
             </w:tcBorders>
           </w:tcPr>
@@ -2861,15 +2394,155 @@
           <w:tcPr>
             <w:tcW w:w="579" w:type="dxa"/>
             <w:tcBorders>
-              <w:top w:val="single" w:sz="8" w:space="0" w:color="4F81BD" w:themeColor="accent1"/>
               <w:left w:val="single" w:sz="4" w:space="0" w:color="auto"/>
-              <w:bottom w:val="single" w:sz="8" w:space="0" w:color="4F81BD" w:themeColor="accent1"/>
               <w:right w:val="single" w:sz="4" w:space="0" w:color="auto"/>
             </w:tcBorders>
           </w:tcPr>
           <w:p>
             <w:pPr>
               <w:cnfStyle w:val="000000000000" w:firstRow="0" w:lastRow="0" w:firstColumn="0" w:lastColumn="0" w:oddVBand="0" w:evenVBand="0" w:oddHBand="0" w:evenHBand="0" w:firstRowFirstColumn="0" w:firstRowLastColumn="0" w:lastRowFirstColumn="0" w:lastRowLastColumn="0"/>
+              <w:rPr>
+                <w:rFonts w:ascii="Arial Unicode MS" w:eastAsia="Arial Unicode MS" w:hAnsi="Arial Unicode MS" w:cs="Arial Unicode MS"/>
+                <w:sz w:val="28"/>
+                <w:szCs w:val="28"/>
+              </w:rPr>
+            </w:pPr>
+            <w:r>
+              <w:rPr>
+                <w:rFonts w:ascii="Arial Unicode MS" w:eastAsia="Arial Unicode MS" w:hAnsi="Arial Unicode MS" w:cs="Arial Unicode MS"/>
+                <w:sz w:val="28"/>
+                <w:szCs w:val="28"/>
+              </w:rPr>
+              <w:t>✔</w:t>
+            </w:r>
+          </w:p>
+        </w:tc>
+        <w:tc>
+          <w:tcPr>
+            <w:tcW w:w="2233" w:type="dxa"/>
+            <w:tcBorders>
+              <w:left w:val="single" w:sz="4" w:space="0" w:color="auto"/>
+            </w:tcBorders>
+          </w:tcPr>
+          <w:p>
+            <w:pPr>
+              <w:cnfStyle w:val="000000000000" w:firstRow="0" w:lastRow="0" w:firstColumn="0" w:lastColumn="0" w:oddVBand="0" w:evenVBand="0" w:oddHBand="0" w:evenHBand="0" w:firstRowFirstColumn="0" w:firstRowLastColumn="0" w:lastRowFirstColumn="0" w:lastRowLastColumn="0"/>
+            </w:pPr>
+            <w:r>
+              <w:t>Afhankelijk van voorstap en radius</w:t>
+            </w:r>
+            <w:bookmarkStart w:id="0" w:name="_GoBack"/>
+            <w:bookmarkEnd w:id="0"/>
+          </w:p>
+        </w:tc>
+      </w:tr>
+      <w:tr>
+        <w:trPr>
+          <w:cnfStyle w:val="000000100000" w:firstRow="0" w:lastRow="0" w:firstColumn="0" w:lastColumn="0" w:oddVBand="0" w:evenVBand="0" w:oddHBand="1" w:evenHBand="0" w:firstRowFirstColumn="0" w:firstRowLastColumn="0" w:lastRowFirstColumn="0" w:lastRowLastColumn="0"/>
+        </w:trPr>
+        <w:tc>
+          <w:tcPr>
+            <w:cnfStyle w:val="001000000000" w:firstRow="0" w:lastRow="0" w:firstColumn="1" w:lastColumn="0" w:oddVBand="0" w:evenVBand="0" w:oddHBand="0" w:evenHBand="0" w:firstRowFirstColumn="0" w:firstRowLastColumn="0" w:lastRowFirstColumn="0" w:lastRowLastColumn="0"/>
+            <w:tcW w:w="1229" w:type="dxa"/>
+            <w:tcBorders>
+              <w:right w:val="single" w:sz="4" w:space="0" w:color="auto"/>
+            </w:tcBorders>
+          </w:tcPr>
+          <w:p>
+            <w:r>
+              <w:t>MS</w:t>
+            </w:r>
+          </w:p>
+        </w:tc>
+        <w:tc>
+          <w:tcPr>
+            <w:tcW w:w="1414" w:type="dxa"/>
+            <w:tcBorders>
+              <w:left w:val="single" w:sz="4" w:space="0" w:color="auto"/>
+              <w:right w:val="single" w:sz="4" w:space="0" w:color="auto"/>
+            </w:tcBorders>
+          </w:tcPr>
+          <w:p>
+            <w:pPr>
+              <w:cnfStyle w:val="000000100000" w:firstRow="0" w:lastRow="0" w:firstColumn="0" w:lastColumn="0" w:oddVBand="0" w:evenVBand="0" w:oddHBand="1" w:evenHBand="0" w:firstRowFirstColumn="0" w:firstRowLastColumn="0" w:lastRowFirstColumn="0" w:lastRowLastColumn="0"/>
+            </w:pPr>
+            <w:r>
+              <w:t>Hoog</w:t>
+            </w:r>
+          </w:p>
+        </w:tc>
+        <w:tc>
+          <w:tcPr>
+            <w:tcW w:w="1414" w:type="dxa"/>
+            <w:tcBorders>
+              <w:left w:val="single" w:sz="4" w:space="0" w:color="auto"/>
+              <w:right w:val="single" w:sz="4" w:space="0" w:color="auto"/>
+            </w:tcBorders>
+          </w:tcPr>
+          <w:p>
+            <w:pPr>
+              <w:cnfStyle w:val="000000100000" w:firstRow="0" w:lastRow="0" w:firstColumn="0" w:lastColumn="0" w:oddVBand="0" w:evenVBand="0" w:oddHBand="1" w:evenHBand="0" w:firstRowFirstColumn="0" w:firstRowLastColumn="0" w:lastRowFirstColumn="0" w:lastRowLastColumn="0"/>
+            </w:pPr>
+            <w:r>
+              <w:t>Hoog</w:t>
+            </w:r>
+          </w:p>
+        </w:tc>
+        <w:tc>
+          <w:tcPr>
+            <w:tcW w:w="1687" w:type="dxa"/>
+            <w:tcBorders>
+              <w:left w:val="single" w:sz="4" w:space="0" w:color="auto"/>
+              <w:right w:val="single" w:sz="4" w:space="0" w:color="auto"/>
+            </w:tcBorders>
+          </w:tcPr>
+          <w:p>
+            <w:pPr>
+              <w:cnfStyle w:val="000000100000" w:firstRow="0" w:lastRow="0" w:firstColumn="0" w:lastColumn="0" w:oddVBand="0" w:evenVBand="0" w:oddHBand="1" w:evenHBand="0" w:firstRowFirstColumn="0" w:firstRowLastColumn="0" w:lastRowFirstColumn="0" w:lastRowLastColumn="0"/>
+            </w:pPr>
+            <w:r>
+              <w:t>Herstelbaar</w:t>
+            </w:r>
+          </w:p>
+        </w:tc>
+        <w:tc>
+          <w:tcPr>
+            <w:tcW w:w="483" w:type="dxa"/>
+            <w:tcBorders>
+              <w:left w:val="single" w:sz="4" w:space="0" w:color="auto"/>
+              <w:right w:val="single" w:sz="4" w:space="0" w:color="auto"/>
+            </w:tcBorders>
+          </w:tcPr>
+          <w:p>
+            <w:pPr>
+              <w:cnfStyle w:val="000000100000" w:firstRow="0" w:lastRow="0" w:firstColumn="0" w:lastColumn="0" w:oddVBand="0" w:evenVBand="0" w:oddHBand="1" w:evenHBand="0" w:firstRowFirstColumn="0" w:firstRowLastColumn="0" w:lastRowFirstColumn="0" w:lastRowLastColumn="0"/>
+              <w:rPr>
+                <w:rFonts w:ascii="Arial Unicode MS" w:eastAsia="Arial Unicode MS" w:hAnsi="Arial Unicode MS" w:cs="Arial Unicode MS"/>
+                <w:sz w:val="28"/>
+                <w:szCs w:val="28"/>
+              </w:rPr>
+            </w:pPr>
+            <w:r>
+              <w:rPr>
+                <w:rFonts w:ascii="Arial Unicode MS" w:eastAsia="Arial Unicode MS" w:hAnsi="Arial Unicode MS" w:cs="Arial Unicode MS"/>
+                <w:sz w:val="28"/>
+                <w:szCs w:val="28"/>
+              </w:rPr>
+              <w:t>✔</w:t>
+            </w:r>
+          </w:p>
+        </w:tc>
+        <w:tc>
+          <w:tcPr>
+            <w:tcW w:w="579" w:type="dxa"/>
+            <w:tcBorders>
+              <w:left w:val="single" w:sz="4" w:space="0" w:color="auto"/>
+              <w:right w:val="single" w:sz="4" w:space="0" w:color="auto"/>
+            </w:tcBorders>
+          </w:tcPr>
+          <w:p>
+            <w:pPr>
+              <w:cnfStyle w:val="000000100000" w:firstRow="0" w:lastRow="0" w:firstColumn="0" w:lastColumn="0" w:oddVBand="0" w:evenVBand="0" w:oddHBand="1" w:evenHBand="0" w:firstRowFirstColumn="0" w:firstRowLastColumn="0" w:lastRowFirstColumn="0" w:lastRowLastColumn="0"/>
               <w:rPr>
                 <w:rFonts w:ascii="Arial Unicode MS" w:eastAsia="Arial Unicode MS" w:hAnsi="Arial Unicode MS" w:cs="Arial Unicode MS"/>
                 <w:sz w:val="28"/>
@@ -2890,9 +2563,173 @@
           <w:tcPr>
             <w:tcW w:w="2233" w:type="dxa"/>
             <w:tcBorders>
-              <w:top w:val="single" w:sz="8" w:space="0" w:color="4F81BD" w:themeColor="accent1"/>
               <w:left w:val="single" w:sz="4" w:space="0" w:color="auto"/>
-              <w:bottom w:val="single" w:sz="8" w:space="0" w:color="4F81BD" w:themeColor="accent1"/>
+            </w:tcBorders>
+          </w:tcPr>
+          <w:p>
+            <w:pPr>
+              <w:cnfStyle w:val="000000100000" w:firstRow="0" w:lastRow="0" w:firstColumn="0" w:lastColumn="0" w:oddVBand="0" w:evenVBand="0" w:oddHBand="1" w:evenHBand="0" w:firstRowFirstColumn="0" w:firstRowLastColumn="0" w:lastRowFirstColumn="0" w:lastRowLastColumn="0"/>
+            </w:pPr>
+            <w:r>
+              <w:t>Meer mogelijkheden is meer iteraties</w:t>
+            </w:r>
+          </w:p>
+        </w:tc>
+      </w:tr>
+      <w:tr>
+        <w:tc>
+          <w:tcPr>
+            <w:cnfStyle w:val="001000000000" w:firstRow="0" w:lastRow="0" w:firstColumn="1" w:lastColumn="0" w:oddVBand="0" w:evenVBand="0" w:oddHBand="0" w:evenHBand="0" w:firstRowFirstColumn="0" w:firstRowLastColumn="0" w:lastRowFirstColumn="0" w:lastRowLastColumn="0"/>
+            <w:tcW w:w="1229" w:type="dxa"/>
+            <w:tcBorders>
+              <w:right w:val="single" w:sz="4" w:space="0" w:color="auto"/>
+            </w:tcBorders>
+          </w:tcPr>
+          <w:p>
+            <w:pPr>
+              <w:rPr>
+                <w:lang w:val="en-GB"/>
+              </w:rPr>
+            </w:pPr>
+            <w:r>
+              <w:rPr>
+                <w:lang w:val="en-GB"/>
+              </w:rPr>
+              <w:t>PFC</w:t>
+            </w:r>
+          </w:p>
+        </w:tc>
+        <w:tc>
+          <w:tcPr>
+            <w:tcW w:w="1414" w:type="dxa"/>
+            <w:tcBorders>
+              <w:left w:val="single" w:sz="4" w:space="0" w:color="auto"/>
+              <w:right w:val="single" w:sz="4" w:space="0" w:color="auto"/>
+            </w:tcBorders>
+          </w:tcPr>
+          <w:p>
+            <w:pPr>
+              <w:cnfStyle w:val="000000000000" w:firstRow="0" w:lastRow="0" w:firstColumn="0" w:lastColumn="0" w:oddVBand="0" w:evenVBand="0" w:oddHBand="0" w:evenHBand="0" w:firstRowFirstColumn="0" w:firstRowLastColumn="0" w:lastRowFirstColumn="0" w:lastRowLastColumn="0"/>
+              <w:rPr>
+                <w:lang w:val="en-GB"/>
+              </w:rPr>
+            </w:pPr>
+            <w:r>
+              <w:rPr>
+                <w:lang w:val="en-GB"/>
+              </w:rPr>
+              <w:t>Laag</w:t>
+            </w:r>
+          </w:p>
+        </w:tc>
+        <w:tc>
+          <w:tcPr>
+            <w:tcW w:w="1414" w:type="dxa"/>
+            <w:tcBorders>
+              <w:left w:val="single" w:sz="4" w:space="0" w:color="auto"/>
+              <w:right w:val="single" w:sz="4" w:space="0" w:color="auto"/>
+            </w:tcBorders>
+          </w:tcPr>
+          <w:p>
+            <w:pPr>
+              <w:cnfStyle w:val="000000000000" w:firstRow="0" w:lastRow="0" w:firstColumn="0" w:lastColumn="0" w:oddVBand="0" w:evenVBand="0" w:oddHBand="0" w:evenHBand="0" w:firstRowFirstColumn="0" w:firstRowLastColumn="0" w:lastRowFirstColumn="0" w:lastRowLastColumn="0"/>
+              <w:rPr>
+                <w:lang w:val="en-GB"/>
+              </w:rPr>
+            </w:pPr>
+            <w:r>
+              <w:rPr>
+                <w:lang w:val="en-GB"/>
+              </w:rPr>
+              <w:t>Gemiddeld</w:t>
+            </w:r>
+          </w:p>
+        </w:tc>
+        <w:tc>
+          <w:tcPr>
+            <w:tcW w:w="1687" w:type="dxa"/>
+            <w:tcBorders>
+              <w:left w:val="single" w:sz="4" w:space="0" w:color="auto"/>
+              <w:right w:val="single" w:sz="4" w:space="0" w:color="auto"/>
+            </w:tcBorders>
+          </w:tcPr>
+          <w:p>
+            <w:pPr>
+              <w:cnfStyle w:val="000000000000" w:firstRow="0" w:lastRow="0" w:firstColumn="0" w:lastColumn="0" w:oddVBand="0" w:evenVBand="0" w:oddHBand="0" w:evenHBand="0" w:firstRowFirstColumn="0" w:firstRowLastColumn="0" w:lastRowFirstColumn="0" w:lastRowLastColumn="0"/>
+              <w:rPr>
+                <w:lang w:val="en-GB"/>
+              </w:rPr>
+            </w:pPr>
+            <w:r>
+              <w:rPr>
+                <w:lang w:val="en-GB"/>
+              </w:rPr>
+              <w:t>Herstelbaar</w:t>
+            </w:r>
+          </w:p>
+        </w:tc>
+        <w:tc>
+          <w:tcPr>
+            <w:tcW w:w="483" w:type="dxa"/>
+            <w:tcBorders>
+              <w:left w:val="single" w:sz="4" w:space="0" w:color="auto"/>
+              <w:right w:val="single" w:sz="4" w:space="0" w:color="auto"/>
+            </w:tcBorders>
+          </w:tcPr>
+          <w:p>
+            <w:pPr>
+              <w:cnfStyle w:val="000000000000" w:firstRow="0" w:lastRow="0" w:firstColumn="0" w:lastColumn="0" w:oddVBand="0" w:evenVBand="0" w:oddHBand="0" w:evenHBand="0" w:firstRowFirstColumn="0" w:firstRowLastColumn="0" w:lastRowFirstColumn="0" w:lastRowLastColumn="0"/>
+              <w:rPr>
+                <w:rFonts w:ascii="Arial Unicode MS" w:eastAsia="Arial Unicode MS" w:hAnsi="Arial Unicode MS" w:cs="Arial Unicode MS"/>
+                <w:sz w:val="28"/>
+                <w:szCs w:val="28"/>
+                <w:lang w:val="en-GB"/>
+              </w:rPr>
+            </w:pPr>
+            <w:r>
+              <w:rPr>
+                <w:rFonts w:ascii="Arial Unicode MS" w:eastAsia="Arial Unicode MS" w:hAnsi="Arial Unicode MS" w:cs="Arial Unicode MS"/>
+                <w:sz w:val="28"/>
+                <w:szCs w:val="28"/>
+              </w:rPr>
+              <w:t>✔</w:t>
+            </w:r>
+          </w:p>
+        </w:tc>
+        <w:tc>
+          <w:tcPr>
+            <w:tcW w:w="579" w:type="dxa"/>
+            <w:tcBorders>
+              <w:left w:val="single" w:sz="4" w:space="0" w:color="auto"/>
+              <w:right w:val="single" w:sz="4" w:space="0" w:color="auto"/>
+            </w:tcBorders>
+          </w:tcPr>
+          <w:p>
+            <w:pPr>
+              <w:cnfStyle w:val="000000000000" w:firstRow="0" w:lastRow="0" w:firstColumn="0" w:lastColumn="0" w:oddVBand="0" w:evenVBand="0" w:oddHBand="0" w:evenHBand="0" w:firstRowFirstColumn="0" w:firstRowLastColumn="0" w:lastRowFirstColumn="0" w:lastRowLastColumn="0"/>
+              <w:rPr>
+                <w:rFonts w:ascii="Arial Unicode MS" w:eastAsia="Arial Unicode MS" w:hAnsi="Arial Unicode MS" w:cs="Arial Unicode MS"/>
+                <w:sz w:val="28"/>
+                <w:szCs w:val="28"/>
+                <w:lang w:val="en-GB"/>
+              </w:rPr>
+            </w:pPr>
+            <w:r>
+              <w:rPr>
+                <w:rFonts w:ascii="Arial Unicode MS" w:eastAsia="Arial Unicode MS" w:hAnsi="Arial Unicode MS" w:cs="Arial Unicode MS"/>
+                <w:sz w:val="28"/>
+                <w:szCs w:val="28"/>
+                <w:lang w:val="en-GB"/>
+              </w:rPr>
+              <w:t>X</w:t>
+            </w:r>
+          </w:p>
+        </w:tc>
+        <w:tc>
+          <w:tcPr>
+            <w:tcW w:w="2233" w:type="dxa"/>
+            <w:tcBorders>
+              <w:left w:val="single" w:sz="4" w:space="0" w:color="auto"/>
             </w:tcBorders>
           </w:tcPr>
           <w:p>
@@ -2927,7 +2764,7 @@
               <w:rPr>
                 <w:lang w:val="en-GB"/>
               </w:rPr>
-              <w:t>PFC</w:t>
+              <w:t>LK</w:t>
             </w:r>
           </w:p>
         </w:tc>
@@ -2946,14 +2783,12 @@
                 <w:lang w:val="en-GB"/>
               </w:rPr>
             </w:pPr>
-            <w:proofErr w:type="spellStart"/>
             <w:r>
               <w:rPr>
                 <w:lang w:val="en-GB"/>
               </w:rPr>
               <w:t>Laag</w:t>
             </w:r>
-            <w:proofErr w:type="spellEnd"/>
           </w:p>
         </w:tc>
         <w:tc>
@@ -2971,14 +2806,12 @@
                 <w:lang w:val="en-GB"/>
               </w:rPr>
             </w:pPr>
-            <w:proofErr w:type="spellStart"/>
             <w:r>
               <w:rPr>
                 <w:lang w:val="en-GB"/>
               </w:rPr>
               <w:t>Gemiddeld</w:t>
             </w:r>
-            <w:proofErr w:type="spellEnd"/>
           </w:p>
         </w:tc>
         <w:tc>
@@ -2996,14 +2829,12 @@
                 <w:lang w:val="en-GB"/>
               </w:rPr>
             </w:pPr>
-            <w:proofErr w:type="spellStart"/>
             <w:r>
               <w:rPr>
                 <w:lang w:val="en-GB"/>
               </w:rPr>
-              <w:t>Herstelbaar</w:t>
+              <w:t>Zeer Herstelbaar</w:t>
             </w:r>
-            <w:proofErr w:type="spellEnd"/>
           </w:p>
         </w:tc>
         <w:tc>
@@ -3075,215 +2906,12 @@
               <w:cnfStyle w:val="000000100000" w:firstRow="0" w:lastRow="0" w:firstColumn="0" w:lastColumn="0" w:oddVBand="0" w:evenVBand="0" w:oddHBand="1" w:evenHBand="0" w:firstRowFirstColumn="0" w:firstRowLastColumn="0" w:lastRowFirstColumn="0" w:lastRowLastColumn="0"/>
             </w:pPr>
             <w:r>
-              <w:t>Meer mogelijkheden is meer iteraties</w:t>
-            </w:r>
-          </w:p>
-        </w:tc>
-      </w:tr>
-      <w:tr>
-        <w:tc>
-          <w:tcPr>
-            <w:cnfStyle w:val="001000000000" w:firstRow="0" w:lastRow="0" w:firstColumn="1" w:lastColumn="0" w:oddVBand="0" w:evenVBand="0" w:oddHBand="0" w:evenHBand="0" w:firstRowFirstColumn="0" w:firstRowLastColumn="0" w:lastRowFirstColumn="0" w:lastRowLastColumn="0"/>
-            <w:tcW w:w="1229" w:type="dxa"/>
-            <w:tcBorders>
-              <w:top w:val="single" w:sz="8" w:space="0" w:color="4F81BD" w:themeColor="accent1"/>
-              <w:bottom w:val="single" w:sz="8" w:space="0" w:color="4F81BD" w:themeColor="accent1"/>
-              <w:right w:val="single" w:sz="4" w:space="0" w:color="auto"/>
-            </w:tcBorders>
-          </w:tcPr>
-          <w:p>
-            <w:pPr>
-              <w:rPr>
-                <w:lang w:val="en-GB"/>
-              </w:rPr>
-            </w:pPr>
-            <w:r>
-              <w:rPr>
-                <w:lang w:val="en-GB"/>
-              </w:rPr>
-              <w:t>LK</w:t>
-            </w:r>
-          </w:p>
-        </w:tc>
-        <w:tc>
-          <w:tcPr>
-            <w:tcW w:w="1414" w:type="dxa"/>
-            <w:tcBorders>
-              <w:top w:val="single" w:sz="8" w:space="0" w:color="4F81BD" w:themeColor="accent1"/>
-              <w:left w:val="single" w:sz="4" w:space="0" w:color="auto"/>
-              <w:bottom w:val="single" w:sz="8" w:space="0" w:color="4F81BD" w:themeColor="accent1"/>
-              <w:right w:val="single" w:sz="4" w:space="0" w:color="auto"/>
-            </w:tcBorders>
-          </w:tcPr>
-          <w:p>
-            <w:pPr>
-              <w:cnfStyle w:val="000000000000" w:firstRow="0" w:lastRow="0" w:firstColumn="0" w:lastColumn="0" w:oddVBand="0" w:evenVBand="0" w:oddHBand="0" w:evenHBand="0" w:firstRowFirstColumn="0" w:firstRowLastColumn="0" w:lastRowFirstColumn="0" w:lastRowLastColumn="0"/>
-              <w:rPr>
-                <w:lang w:val="en-GB"/>
-              </w:rPr>
-            </w:pPr>
-            <w:proofErr w:type="spellStart"/>
-            <w:r>
-              <w:rPr>
-                <w:lang w:val="en-GB"/>
-              </w:rPr>
-              <w:t>Laag</w:t>
-            </w:r>
-            <w:proofErr w:type="spellEnd"/>
-          </w:p>
-        </w:tc>
-        <w:tc>
-          <w:tcPr>
-            <w:tcW w:w="1414" w:type="dxa"/>
-            <w:tcBorders>
-              <w:top w:val="single" w:sz="8" w:space="0" w:color="4F81BD" w:themeColor="accent1"/>
-              <w:left w:val="single" w:sz="4" w:space="0" w:color="auto"/>
-              <w:bottom w:val="single" w:sz="8" w:space="0" w:color="4F81BD" w:themeColor="accent1"/>
-              <w:right w:val="single" w:sz="4" w:space="0" w:color="auto"/>
-            </w:tcBorders>
-          </w:tcPr>
-          <w:p>
-            <w:pPr>
-              <w:cnfStyle w:val="000000000000" w:firstRow="0" w:lastRow="0" w:firstColumn="0" w:lastColumn="0" w:oddVBand="0" w:evenVBand="0" w:oddHBand="0" w:evenHBand="0" w:firstRowFirstColumn="0" w:firstRowLastColumn="0" w:lastRowFirstColumn="0" w:lastRowLastColumn="0"/>
-              <w:rPr>
-                <w:lang w:val="en-GB"/>
-              </w:rPr>
-            </w:pPr>
-            <w:proofErr w:type="spellStart"/>
-            <w:r>
-              <w:rPr>
-                <w:lang w:val="en-GB"/>
-              </w:rPr>
-              <w:t>Gemiddeld</w:t>
-            </w:r>
-            <w:proofErr w:type="spellEnd"/>
-          </w:p>
-        </w:tc>
-        <w:tc>
-          <w:tcPr>
-            <w:tcW w:w="1687" w:type="dxa"/>
-            <w:tcBorders>
-              <w:top w:val="single" w:sz="8" w:space="0" w:color="4F81BD" w:themeColor="accent1"/>
-              <w:left w:val="single" w:sz="4" w:space="0" w:color="auto"/>
-              <w:bottom w:val="single" w:sz="8" w:space="0" w:color="4F81BD" w:themeColor="accent1"/>
-              <w:right w:val="single" w:sz="4" w:space="0" w:color="auto"/>
-            </w:tcBorders>
-          </w:tcPr>
-          <w:p>
-            <w:pPr>
-              <w:cnfStyle w:val="000000000000" w:firstRow="0" w:lastRow="0" w:firstColumn="0" w:lastColumn="0" w:oddVBand="0" w:evenVBand="0" w:oddHBand="0" w:evenHBand="0" w:firstRowFirstColumn="0" w:firstRowLastColumn="0" w:lastRowFirstColumn="0" w:lastRowLastColumn="0"/>
-              <w:rPr>
-                <w:lang w:val="en-GB"/>
-              </w:rPr>
-            </w:pPr>
-            <w:proofErr w:type="spellStart"/>
-            <w:r>
-              <w:rPr>
-                <w:lang w:val="en-GB"/>
-              </w:rPr>
-              <w:t>Zeer</w:t>
-            </w:r>
-            <w:proofErr w:type="spellEnd"/>
-            <w:r>
-              <w:rPr>
-                <w:lang w:val="en-GB"/>
-              </w:rPr>
-              <w:t xml:space="preserve"> </w:t>
-            </w:r>
-            <w:proofErr w:type="spellStart"/>
-            <w:r>
-              <w:rPr>
-                <w:lang w:val="en-GB"/>
-              </w:rPr>
-              <w:t>Herstelbaar</w:t>
-            </w:r>
-            <w:proofErr w:type="spellEnd"/>
-          </w:p>
-        </w:tc>
-        <w:tc>
-          <w:tcPr>
-            <w:tcW w:w="483" w:type="dxa"/>
-            <w:tcBorders>
-              <w:top w:val="single" w:sz="8" w:space="0" w:color="4F81BD" w:themeColor="accent1"/>
-              <w:left w:val="single" w:sz="4" w:space="0" w:color="auto"/>
-              <w:bottom w:val="single" w:sz="8" w:space="0" w:color="4F81BD" w:themeColor="accent1"/>
-              <w:right w:val="single" w:sz="4" w:space="0" w:color="auto"/>
-            </w:tcBorders>
-          </w:tcPr>
-          <w:p>
-            <w:pPr>
-              <w:cnfStyle w:val="000000000000" w:firstRow="0" w:lastRow="0" w:firstColumn="0" w:lastColumn="0" w:oddVBand="0" w:evenVBand="0" w:oddHBand="0" w:evenHBand="0" w:firstRowFirstColumn="0" w:firstRowLastColumn="0" w:lastRowFirstColumn="0" w:lastRowLastColumn="0"/>
-              <w:rPr>
-                <w:rFonts w:ascii="Arial Unicode MS" w:eastAsia="Arial Unicode MS" w:hAnsi="Arial Unicode MS" w:cs="Arial Unicode MS"/>
-                <w:sz w:val="28"/>
-                <w:szCs w:val="28"/>
-                <w:lang w:val="en-GB"/>
-              </w:rPr>
-            </w:pPr>
-            <w:r>
-              <w:rPr>
-                <w:rFonts w:ascii="Arial Unicode MS" w:eastAsia="Arial Unicode MS" w:hAnsi="Arial Unicode MS" w:cs="Arial Unicode MS"/>
-                <w:sz w:val="28"/>
-                <w:szCs w:val="28"/>
-              </w:rPr>
-              <w:t>✔</w:t>
-            </w:r>
-          </w:p>
-        </w:tc>
-        <w:tc>
-          <w:tcPr>
-            <w:tcW w:w="579" w:type="dxa"/>
-            <w:tcBorders>
-              <w:top w:val="single" w:sz="8" w:space="0" w:color="4F81BD" w:themeColor="accent1"/>
-              <w:left w:val="single" w:sz="4" w:space="0" w:color="auto"/>
-              <w:bottom w:val="single" w:sz="8" w:space="0" w:color="4F81BD" w:themeColor="accent1"/>
-              <w:right w:val="single" w:sz="4" w:space="0" w:color="auto"/>
-            </w:tcBorders>
-          </w:tcPr>
-          <w:p>
-            <w:pPr>
-              <w:cnfStyle w:val="000000000000" w:firstRow="0" w:lastRow="0" w:firstColumn="0" w:lastColumn="0" w:oddVBand="0" w:evenVBand="0" w:oddHBand="0" w:evenHBand="0" w:firstRowFirstColumn="0" w:firstRowLastColumn="0" w:lastRowFirstColumn="0" w:lastRowLastColumn="0"/>
-              <w:rPr>
-                <w:rFonts w:ascii="Arial Unicode MS" w:eastAsia="Arial Unicode MS" w:hAnsi="Arial Unicode MS" w:cs="Arial Unicode MS"/>
-                <w:sz w:val="28"/>
-                <w:szCs w:val="28"/>
-                <w:lang w:val="en-GB"/>
-              </w:rPr>
-            </w:pPr>
-            <w:r>
-              <w:rPr>
-                <w:rFonts w:ascii="Arial Unicode MS" w:eastAsia="Arial Unicode MS" w:hAnsi="Arial Unicode MS" w:cs="Arial Unicode MS"/>
-                <w:sz w:val="28"/>
-                <w:szCs w:val="28"/>
-                <w:lang w:val="en-GB"/>
-              </w:rPr>
-              <w:t>X</w:t>
-            </w:r>
-          </w:p>
-        </w:tc>
-        <w:tc>
-          <w:tcPr>
-            <w:tcW w:w="2233" w:type="dxa"/>
-            <w:tcBorders>
-              <w:top w:val="single" w:sz="8" w:space="0" w:color="4F81BD" w:themeColor="accent1"/>
-              <w:left w:val="single" w:sz="4" w:space="0" w:color="auto"/>
-              <w:bottom w:val="single" w:sz="8" w:space="0" w:color="4F81BD" w:themeColor="accent1"/>
-            </w:tcBorders>
-          </w:tcPr>
-          <w:p>
-            <w:pPr>
-              <w:cnfStyle w:val="000000000000" w:firstRow="0" w:lastRow="0" w:firstColumn="0" w:lastColumn="0" w:oddVBand="0" w:evenVBand="0" w:oddHBand="0" w:evenHBand="0" w:firstRowFirstColumn="0" w:firstRowLastColumn="0" w:lastRowFirstColumn="0" w:lastRowLastColumn="0"/>
-            </w:pPr>
-            <w:r>
               <w:t>Heeft een klein verschil in tijd en afstand nodig</w:t>
             </w:r>
           </w:p>
         </w:tc>
       </w:tr>
       <w:tr>
-        <w:trPr>
-          <w:cnfStyle w:val="000000100000" w:firstRow="0" w:lastRow="0" w:firstColumn="0" w:lastColumn="0" w:oddVBand="0" w:evenVBand="0" w:oddHBand="1" w:evenHBand="0" w:firstRowFirstColumn="0" w:firstRowLastColumn="0" w:lastRowFirstColumn="0" w:lastRowLastColumn="0"/>
-        </w:trPr>
         <w:tc>
           <w:tcPr>
             <w:cnfStyle w:val="001000000000" w:firstRow="0" w:lastRow="0" w:firstColumn="1" w:lastColumn="0" w:oddVBand="0" w:evenVBand="0" w:oddHBand="0" w:evenHBand="0" w:firstRowFirstColumn="0" w:firstRowLastColumn="0" w:lastRowFirstColumn="0" w:lastRowLastColumn="0"/>
@@ -3316,19 +2944,163 @@
           </w:tcPr>
           <w:p>
             <w:pPr>
-              <w:cnfStyle w:val="000000100000" w:firstRow="0" w:lastRow="0" w:firstColumn="0" w:lastColumn="0" w:oddVBand="0" w:evenVBand="0" w:oddHBand="1" w:evenHBand="0" w:firstRowFirstColumn="0" w:firstRowLastColumn="0" w:lastRowFirstColumn="0" w:lastRowLastColumn="0"/>
+              <w:cnfStyle w:val="000000000000" w:firstRow="0" w:lastRow="0" w:firstColumn="0" w:lastColumn="0" w:oddVBand="0" w:evenVBand="0" w:oddHBand="0" w:evenHBand="0" w:firstRowFirstColumn="0" w:firstRowLastColumn="0" w:lastRowFirstColumn="0" w:lastRowLastColumn="0"/>
               <w:rPr>
                 <w:lang w:val="en-GB"/>
               </w:rPr>
             </w:pPr>
-            <w:proofErr w:type="spellStart"/>
             <w:r>
               <w:rPr>
                 <w:lang w:val="en-GB"/>
               </w:rPr>
               <w:t>Gemiddeld</w:t>
             </w:r>
-            <w:proofErr w:type="spellEnd"/>
+          </w:p>
+        </w:tc>
+        <w:tc>
+          <w:tcPr>
+            <w:tcW w:w="1414" w:type="dxa"/>
+            <w:tcBorders>
+              <w:left w:val="single" w:sz="4" w:space="0" w:color="auto"/>
+              <w:right w:val="single" w:sz="4" w:space="0" w:color="auto"/>
+            </w:tcBorders>
+          </w:tcPr>
+          <w:p>
+            <w:pPr>
+              <w:cnfStyle w:val="000000000000" w:firstRow="0" w:lastRow="0" w:firstColumn="0" w:lastColumn="0" w:oddVBand="0" w:evenVBand="0" w:oddHBand="0" w:evenHBand="0" w:firstRowFirstColumn="0" w:firstRowLastColumn="0" w:lastRowFirstColumn="0" w:lastRowLastColumn="0"/>
+              <w:rPr>
+                <w:lang w:val="en-GB"/>
+              </w:rPr>
+            </w:pPr>
+            <w:r>
+              <w:rPr>
+                <w:lang w:val="en-GB"/>
+              </w:rPr>
+              <w:t>Laag</w:t>
+            </w:r>
+          </w:p>
+        </w:tc>
+        <w:tc>
+          <w:tcPr>
+            <w:tcW w:w="1687" w:type="dxa"/>
+            <w:tcBorders>
+              <w:left w:val="single" w:sz="4" w:space="0" w:color="auto"/>
+              <w:right w:val="single" w:sz="4" w:space="0" w:color="auto"/>
+            </w:tcBorders>
+          </w:tcPr>
+          <w:p>
+            <w:pPr>
+              <w:cnfStyle w:val="000000000000" w:firstRow="0" w:lastRow="0" w:firstColumn="0" w:lastColumn="0" w:oddVBand="0" w:evenVBand="0" w:oddHBand="0" w:evenHBand="0" w:firstRowFirstColumn="0" w:firstRowLastColumn="0" w:lastRowFirstColumn="0" w:lastRowLastColumn="0"/>
+              <w:rPr>
+                <w:lang w:val="en-GB"/>
+              </w:rPr>
+            </w:pPr>
+            <w:r>
+              <w:rPr>
+                <w:lang w:val="en-GB"/>
+              </w:rPr>
+              <w:t>Niet Herstelbaar</w:t>
+            </w:r>
+          </w:p>
+        </w:tc>
+        <w:tc>
+          <w:tcPr>
+            <w:tcW w:w="483" w:type="dxa"/>
+            <w:tcBorders>
+              <w:left w:val="single" w:sz="4" w:space="0" w:color="auto"/>
+              <w:right w:val="single" w:sz="4" w:space="0" w:color="auto"/>
+            </w:tcBorders>
+          </w:tcPr>
+          <w:p>
+            <w:pPr>
+              <w:cnfStyle w:val="000000000000" w:firstRow="0" w:lastRow="0" w:firstColumn="0" w:lastColumn="0" w:oddVBand="0" w:evenVBand="0" w:oddHBand="0" w:evenHBand="0" w:firstRowFirstColumn="0" w:firstRowLastColumn="0" w:lastRowFirstColumn="0" w:lastRowLastColumn="0"/>
+              <w:rPr>
+                <w:rFonts w:ascii="Arial Unicode MS" w:eastAsia="Arial Unicode MS" w:hAnsi="Arial Unicode MS" w:cs="Arial Unicode MS"/>
+                <w:sz w:val="28"/>
+                <w:szCs w:val="28"/>
+                <w:lang w:val="en-GB"/>
+              </w:rPr>
+            </w:pPr>
+            <w:r>
+              <w:rPr>
+                <w:rFonts w:ascii="Arial Unicode MS" w:eastAsia="Arial Unicode MS" w:hAnsi="Arial Unicode MS" w:cs="Arial Unicode MS"/>
+                <w:sz w:val="28"/>
+                <w:szCs w:val="28"/>
+              </w:rPr>
+              <w:t>✔</w:t>
+            </w:r>
+          </w:p>
+        </w:tc>
+        <w:tc>
+          <w:tcPr>
+            <w:tcW w:w="579" w:type="dxa"/>
+            <w:tcBorders>
+              <w:left w:val="single" w:sz="4" w:space="0" w:color="auto"/>
+              <w:right w:val="single" w:sz="4" w:space="0" w:color="auto"/>
+            </w:tcBorders>
+          </w:tcPr>
+          <w:p>
+            <w:pPr>
+              <w:cnfStyle w:val="000000000000" w:firstRow="0" w:lastRow="0" w:firstColumn="0" w:lastColumn="0" w:oddVBand="0" w:evenVBand="0" w:oddHBand="0" w:evenHBand="0" w:firstRowFirstColumn="0" w:firstRowLastColumn="0" w:lastRowFirstColumn="0" w:lastRowLastColumn="0"/>
+              <w:rPr>
+                <w:rFonts w:ascii="Arial Unicode MS" w:eastAsia="Arial Unicode MS" w:hAnsi="Arial Unicode MS" w:cs="Arial Unicode MS"/>
+                <w:sz w:val="28"/>
+                <w:szCs w:val="28"/>
+                <w:lang w:val="en-GB"/>
+              </w:rPr>
+            </w:pPr>
+            <w:r>
+              <w:rPr>
+                <w:rFonts w:ascii="Arial Unicode MS" w:eastAsia="Arial Unicode MS" w:hAnsi="Arial Unicode MS" w:cs="Arial Unicode MS"/>
+                <w:sz w:val="28"/>
+                <w:szCs w:val="28"/>
+                <w:lang w:val="en-GB"/>
+              </w:rPr>
+              <w:t>X</w:t>
+            </w:r>
+          </w:p>
+        </w:tc>
+        <w:tc>
+          <w:tcPr>
+            <w:tcW w:w="2233" w:type="dxa"/>
+            <w:tcBorders>
+              <w:left w:val="single" w:sz="4" w:space="0" w:color="auto"/>
+            </w:tcBorders>
+          </w:tcPr>
+          <w:p>
+            <w:pPr>
+              <w:cnfStyle w:val="000000000000" w:firstRow="0" w:lastRow="0" w:firstColumn="0" w:lastColumn="0" w:oddVBand="0" w:evenVBand="0" w:oddHBand="0" w:evenHBand="0" w:firstRowFirstColumn="0" w:firstRowLastColumn="0" w:lastRowFirstColumn="0" w:lastRowLastColumn="0"/>
+            </w:pPr>
+            <w:r>
+              <w:t>Gedurende tijd wordt het algoritme zwaarder</w:t>
+            </w:r>
+          </w:p>
+        </w:tc>
+      </w:tr>
+      <w:tr>
+        <w:trPr>
+          <w:cnfStyle w:val="000000100000" w:firstRow="0" w:lastRow="0" w:firstColumn="0" w:lastColumn="0" w:oddVBand="0" w:evenVBand="0" w:oddHBand="1" w:evenHBand="0" w:firstRowFirstColumn="0" w:firstRowLastColumn="0" w:lastRowFirstColumn="0" w:lastRowLastColumn="0"/>
+        </w:trPr>
+        <w:tc>
+          <w:tcPr>
+            <w:cnfStyle w:val="001000000000" w:firstRow="0" w:lastRow="0" w:firstColumn="1" w:lastColumn="0" w:oddVBand="0" w:evenVBand="0" w:oddHBand="0" w:evenHBand="0" w:firstRowFirstColumn="0" w:firstRowLastColumn="0" w:lastRowFirstColumn="0" w:lastRowLastColumn="0"/>
+            <w:tcW w:w="1229" w:type="dxa"/>
+            <w:tcBorders>
+              <w:right w:val="single" w:sz="4" w:space="0" w:color="auto"/>
+            </w:tcBorders>
+          </w:tcPr>
+          <w:p>
+            <w:pPr>
+              <w:rPr>
+                <w:lang w:val="en-GB"/>
+              </w:rPr>
+            </w:pPr>
+            <w:r>
+              <w:rPr>
+                <w:lang w:val="en-GB"/>
+              </w:rPr>
+              <w:t>TLD</w:t>
+            </w:r>
           </w:p>
         </w:tc>
         <w:tc>
@@ -3346,14 +3118,35 @@
                 <w:lang w:val="en-GB"/>
               </w:rPr>
             </w:pPr>
-            <w:proofErr w:type="spellStart"/>
+            <w:r>
+              <w:rPr>
+                <w:lang w:val="en-GB"/>
+              </w:rPr>
+              <w:t>Gemiddeld</w:t>
+            </w:r>
+          </w:p>
+        </w:tc>
+        <w:tc>
+          <w:tcPr>
+            <w:tcW w:w="1414" w:type="dxa"/>
+            <w:tcBorders>
+              <w:left w:val="single" w:sz="4" w:space="0" w:color="auto"/>
+              <w:right w:val="single" w:sz="4" w:space="0" w:color="auto"/>
+            </w:tcBorders>
+          </w:tcPr>
+          <w:p>
+            <w:pPr>
+              <w:cnfStyle w:val="000000100000" w:firstRow="0" w:lastRow="0" w:firstColumn="0" w:lastColumn="0" w:oddVBand="0" w:evenVBand="0" w:oddHBand="1" w:evenHBand="0" w:firstRowFirstColumn="0" w:firstRowLastColumn="0" w:lastRowFirstColumn="0" w:lastRowLastColumn="0"/>
+              <w:rPr>
+                <w:lang w:val="en-GB"/>
+              </w:rPr>
+            </w:pPr>
             <w:r>
               <w:rPr>
                 <w:lang w:val="en-GB"/>
               </w:rPr>
               <w:t>Laag</w:t>
             </w:r>
-            <w:proofErr w:type="spellEnd"/>
           </w:p>
         </w:tc>
         <w:tc>
@@ -3371,28 +3164,12 @@
                 <w:lang w:val="en-GB"/>
               </w:rPr>
             </w:pPr>
-            <w:proofErr w:type="spellStart"/>
             <w:r>
               <w:rPr>
                 <w:lang w:val="en-GB"/>
               </w:rPr>
-              <w:t>Niet</w:t>
+              <w:t>Niet Herstelbaar</w:t>
             </w:r>
-            <w:proofErr w:type="spellEnd"/>
-            <w:r>
-              <w:rPr>
-                <w:lang w:val="en-GB"/>
-              </w:rPr>
-              <w:t xml:space="preserve"> </w:t>
-            </w:r>
-            <w:proofErr w:type="spellStart"/>
-            <w:r>
-              <w:rPr>
-                <w:lang w:val="en-GB"/>
-              </w:rPr>
-              <w:t>Herstelbaar</w:t>
-            </w:r>
-            <w:proofErr w:type="spellEnd"/>
           </w:p>
         </w:tc>
         <w:tc>
@@ -3464,215 +3241,12 @@
               <w:cnfStyle w:val="000000100000" w:firstRow="0" w:lastRow="0" w:firstColumn="0" w:lastColumn="0" w:oddVBand="0" w:evenVBand="0" w:oddHBand="1" w:evenHBand="0" w:firstRowFirstColumn="0" w:firstRowLastColumn="0" w:lastRowFirstColumn="0" w:lastRowLastColumn="0"/>
             </w:pPr>
             <w:r>
-              <w:t>Gedurende tijd wordt het algoritme zwaarder</w:t>
-            </w:r>
-          </w:p>
-        </w:tc>
-      </w:tr>
-      <w:tr>
-        <w:tc>
-          <w:tcPr>
-            <w:cnfStyle w:val="001000000000" w:firstRow="0" w:lastRow="0" w:firstColumn="1" w:lastColumn="0" w:oddVBand="0" w:evenVBand="0" w:oddHBand="0" w:evenHBand="0" w:firstRowFirstColumn="0" w:firstRowLastColumn="0" w:lastRowFirstColumn="0" w:lastRowLastColumn="0"/>
-            <w:tcW w:w="1229" w:type="dxa"/>
-            <w:tcBorders>
-              <w:top w:val="single" w:sz="8" w:space="0" w:color="4F81BD" w:themeColor="accent1"/>
-              <w:bottom w:val="single" w:sz="8" w:space="0" w:color="4F81BD" w:themeColor="accent1"/>
-              <w:right w:val="single" w:sz="4" w:space="0" w:color="auto"/>
-            </w:tcBorders>
-          </w:tcPr>
-          <w:p>
-            <w:pPr>
-              <w:rPr>
-                <w:lang w:val="en-GB"/>
-              </w:rPr>
-            </w:pPr>
-            <w:r>
-              <w:rPr>
-                <w:lang w:val="en-GB"/>
-              </w:rPr>
-              <w:t>TLD</w:t>
-            </w:r>
-          </w:p>
-        </w:tc>
-        <w:tc>
-          <w:tcPr>
-            <w:tcW w:w="1414" w:type="dxa"/>
-            <w:tcBorders>
-              <w:top w:val="single" w:sz="8" w:space="0" w:color="4F81BD" w:themeColor="accent1"/>
-              <w:left w:val="single" w:sz="4" w:space="0" w:color="auto"/>
-              <w:bottom w:val="single" w:sz="8" w:space="0" w:color="4F81BD" w:themeColor="accent1"/>
-              <w:right w:val="single" w:sz="4" w:space="0" w:color="auto"/>
-            </w:tcBorders>
-          </w:tcPr>
-          <w:p>
-            <w:pPr>
-              <w:cnfStyle w:val="000000000000" w:firstRow="0" w:lastRow="0" w:firstColumn="0" w:lastColumn="0" w:oddVBand="0" w:evenVBand="0" w:oddHBand="0" w:evenHBand="0" w:firstRowFirstColumn="0" w:firstRowLastColumn="0" w:lastRowFirstColumn="0" w:lastRowLastColumn="0"/>
-              <w:rPr>
-                <w:lang w:val="en-GB"/>
-              </w:rPr>
-            </w:pPr>
-            <w:proofErr w:type="spellStart"/>
-            <w:r>
-              <w:rPr>
-                <w:lang w:val="en-GB"/>
-              </w:rPr>
-              <w:t>Gemiddeld</w:t>
-            </w:r>
-            <w:proofErr w:type="spellEnd"/>
-          </w:p>
-        </w:tc>
-        <w:tc>
-          <w:tcPr>
-            <w:tcW w:w="1414" w:type="dxa"/>
-            <w:tcBorders>
-              <w:top w:val="single" w:sz="8" w:space="0" w:color="4F81BD" w:themeColor="accent1"/>
-              <w:left w:val="single" w:sz="4" w:space="0" w:color="auto"/>
-              <w:bottom w:val="single" w:sz="8" w:space="0" w:color="4F81BD" w:themeColor="accent1"/>
-              <w:right w:val="single" w:sz="4" w:space="0" w:color="auto"/>
-            </w:tcBorders>
-          </w:tcPr>
-          <w:p>
-            <w:pPr>
-              <w:cnfStyle w:val="000000000000" w:firstRow="0" w:lastRow="0" w:firstColumn="0" w:lastColumn="0" w:oddVBand="0" w:evenVBand="0" w:oddHBand="0" w:evenHBand="0" w:firstRowFirstColumn="0" w:firstRowLastColumn="0" w:lastRowFirstColumn="0" w:lastRowLastColumn="0"/>
-              <w:rPr>
-                <w:lang w:val="en-GB"/>
-              </w:rPr>
-            </w:pPr>
-            <w:proofErr w:type="spellStart"/>
-            <w:r>
-              <w:rPr>
-                <w:lang w:val="en-GB"/>
-              </w:rPr>
-              <w:t>Laag</w:t>
-            </w:r>
-            <w:proofErr w:type="spellEnd"/>
-          </w:p>
-        </w:tc>
-        <w:tc>
-          <w:tcPr>
-            <w:tcW w:w="1687" w:type="dxa"/>
-            <w:tcBorders>
-              <w:top w:val="single" w:sz="8" w:space="0" w:color="4F81BD" w:themeColor="accent1"/>
-              <w:left w:val="single" w:sz="4" w:space="0" w:color="auto"/>
-              <w:bottom w:val="single" w:sz="8" w:space="0" w:color="4F81BD" w:themeColor="accent1"/>
-              <w:right w:val="single" w:sz="4" w:space="0" w:color="auto"/>
-            </w:tcBorders>
-          </w:tcPr>
-          <w:p>
-            <w:pPr>
-              <w:cnfStyle w:val="000000000000" w:firstRow="0" w:lastRow="0" w:firstColumn="0" w:lastColumn="0" w:oddVBand="0" w:evenVBand="0" w:oddHBand="0" w:evenHBand="0" w:firstRowFirstColumn="0" w:firstRowLastColumn="0" w:lastRowFirstColumn="0" w:lastRowLastColumn="0"/>
-              <w:rPr>
-                <w:lang w:val="en-GB"/>
-              </w:rPr>
-            </w:pPr>
-            <w:proofErr w:type="spellStart"/>
-            <w:r>
-              <w:rPr>
-                <w:lang w:val="en-GB"/>
-              </w:rPr>
-              <w:t>Niet</w:t>
-            </w:r>
-            <w:proofErr w:type="spellEnd"/>
-            <w:r>
-              <w:rPr>
-                <w:lang w:val="en-GB"/>
-              </w:rPr>
-              <w:t xml:space="preserve"> </w:t>
-            </w:r>
-            <w:proofErr w:type="spellStart"/>
-            <w:r>
-              <w:rPr>
-                <w:lang w:val="en-GB"/>
-              </w:rPr>
-              <w:t>Herstelbaar</w:t>
-            </w:r>
-            <w:proofErr w:type="spellEnd"/>
-          </w:p>
-        </w:tc>
-        <w:tc>
-          <w:tcPr>
-            <w:tcW w:w="483" w:type="dxa"/>
-            <w:tcBorders>
-              <w:top w:val="single" w:sz="8" w:space="0" w:color="4F81BD" w:themeColor="accent1"/>
-              <w:left w:val="single" w:sz="4" w:space="0" w:color="auto"/>
-              <w:bottom w:val="single" w:sz="8" w:space="0" w:color="4F81BD" w:themeColor="accent1"/>
-              <w:right w:val="single" w:sz="4" w:space="0" w:color="auto"/>
-            </w:tcBorders>
-          </w:tcPr>
-          <w:p>
-            <w:pPr>
-              <w:cnfStyle w:val="000000000000" w:firstRow="0" w:lastRow="0" w:firstColumn="0" w:lastColumn="0" w:oddVBand="0" w:evenVBand="0" w:oddHBand="0" w:evenHBand="0" w:firstRowFirstColumn="0" w:firstRowLastColumn="0" w:lastRowFirstColumn="0" w:lastRowLastColumn="0"/>
-              <w:rPr>
-                <w:rFonts w:ascii="Arial Unicode MS" w:eastAsia="Arial Unicode MS" w:hAnsi="Arial Unicode MS" w:cs="Arial Unicode MS"/>
-                <w:sz w:val="28"/>
-                <w:szCs w:val="28"/>
-                <w:lang w:val="en-GB"/>
-              </w:rPr>
-            </w:pPr>
-            <w:r>
-              <w:rPr>
-                <w:rFonts w:ascii="Arial Unicode MS" w:eastAsia="Arial Unicode MS" w:hAnsi="Arial Unicode MS" w:cs="Arial Unicode MS"/>
-                <w:sz w:val="28"/>
-                <w:szCs w:val="28"/>
-              </w:rPr>
-              <w:t>✔</w:t>
-            </w:r>
-          </w:p>
-        </w:tc>
-        <w:tc>
-          <w:tcPr>
-            <w:tcW w:w="579" w:type="dxa"/>
-            <w:tcBorders>
-              <w:top w:val="single" w:sz="8" w:space="0" w:color="4F81BD" w:themeColor="accent1"/>
-              <w:left w:val="single" w:sz="4" w:space="0" w:color="auto"/>
-              <w:bottom w:val="single" w:sz="8" w:space="0" w:color="4F81BD" w:themeColor="accent1"/>
-              <w:right w:val="single" w:sz="4" w:space="0" w:color="auto"/>
-            </w:tcBorders>
-          </w:tcPr>
-          <w:p>
-            <w:pPr>
-              <w:cnfStyle w:val="000000000000" w:firstRow="0" w:lastRow="0" w:firstColumn="0" w:lastColumn="0" w:oddVBand="0" w:evenVBand="0" w:oddHBand="0" w:evenHBand="0" w:firstRowFirstColumn="0" w:firstRowLastColumn="0" w:lastRowFirstColumn="0" w:lastRowLastColumn="0"/>
-              <w:rPr>
-                <w:rFonts w:ascii="Arial Unicode MS" w:eastAsia="Arial Unicode MS" w:hAnsi="Arial Unicode MS" w:cs="Arial Unicode MS"/>
-                <w:sz w:val="28"/>
-                <w:szCs w:val="28"/>
-                <w:lang w:val="en-GB"/>
-              </w:rPr>
-            </w:pPr>
-            <w:r>
-              <w:rPr>
-                <w:rFonts w:ascii="Arial Unicode MS" w:eastAsia="Arial Unicode MS" w:hAnsi="Arial Unicode MS" w:cs="Arial Unicode MS"/>
-                <w:sz w:val="28"/>
-                <w:szCs w:val="28"/>
-                <w:lang w:val="en-GB"/>
-              </w:rPr>
-              <w:t>X</w:t>
-            </w:r>
-          </w:p>
-        </w:tc>
-        <w:tc>
-          <w:tcPr>
-            <w:tcW w:w="2233" w:type="dxa"/>
-            <w:tcBorders>
-              <w:top w:val="single" w:sz="8" w:space="0" w:color="4F81BD" w:themeColor="accent1"/>
-              <w:left w:val="single" w:sz="4" w:space="0" w:color="auto"/>
-              <w:bottom w:val="single" w:sz="8" w:space="0" w:color="4F81BD" w:themeColor="accent1"/>
-            </w:tcBorders>
-          </w:tcPr>
-          <w:p>
-            <w:pPr>
-              <w:cnfStyle w:val="000000000000" w:firstRow="0" w:lastRow="0" w:firstColumn="0" w:lastColumn="0" w:oddVBand="0" w:evenVBand="0" w:oddHBand="0" w:evenHBand="0" w:firstRowFirstColumn="0" w:firstRowLastColumn="0" w:lastRowFirstColumn="0" w:lastRowLastColumn="0"/>
-            </w:pPr>
-            <w:r>
               <w:t>Heeft een klein verschil in tijd en afstand nodig</w:t>
             </w:r>
           </w:p>
         </w:tc>
       </w:tr>
       <w:tr>
-        <w:trPr>
-          <w:cnfStyle w:val="000000100000" w:firstRow="0" w:lastRow="0" w:firstColumn="0" w:lastColumn="0" w:oddVBand="0" w:evenVBand="0" w:oddHBand="1" w:evenHBand="0" w:firstRowFirstColumn="0" w:firstRowLastColumn="0" w:lastRowFirstColumn="0" w:lastRowLastColumn="0"/>
-        </w:trPr>
         <w:tc>
           <w:tcPr>
             <w:cnfStyle w:val="001000000000" w:firstRow="0" w:lastRow="0" w:firstColumn="1" w:lastColumn="0" w:oddVBand="0" w:evenVBand="0" w:oddHBand="0" w:evenHBand="0" w:firstRowFirstColumn="0" w:firstRowLastColumn="0" w:lastRowFirstColumn="0" w:lastRowLastColumn="0"/>
@@ -3705,19 +3279,169 @@
           </w:tcPr>
           <w:p>
             <w:pPr>
-              <w:cnfStyle w:val="000000100000" w:firstRow="0" w:lastRow="0" w:firstColumn="0" w:lastColumn="0" w:oddVBand="0" w:evenVBand="0" w:oddHBand="1" w:evenHBand="0" w:firstRowFirstColumn="0" w:firstRowLastColumn="0" w:lastRowFirstColumn="0" w:lastRowLastColumn="0"/>
+              <w:cnfStyle w:val="000000000000" w:firstRow="0" w:lastRow="0" w:firstColumn="0" w:lastColumn="0" w:oddVBand="0" w:evenVBand="0" w:oddHBand="0" w:evenHBand="0" w:firstRowFirstColumn="0" w:firstRowLastColumn="0" w:lastRowFirstColumn="0" w:lastRowLastColumn="0"/>
               <w:rPr>
                 <w:lang w:val="en-GB"/>
               </w:rPr>
             </w:pPr>
-            <w:proofErr w:type="spellStart"/>
             <w:r>
               <w:rPr>
                 <w:lang w:val="en-GB"/>
               </w:rPr>
               <w:t>Hoog</w:t>
             </w:r>
-            <w:proofErr w:type="spellEnd"/>
+          </w:p>
+        </w:tc>
+        <w:tc>
+          <w:tcPr>
+            <w:tcW w:w="1414" w:type="dxa"/>
+            <w:tcBorders>
+              <w:left w:val="single" w:sz="4" w:space="0" w:color="auto"/>
+              <w:right w:val="single" w:sz="4" w:space="0" w:color="auto"/>
+            </w:tcBorders>
+          </w:tcPr>
+          <w:p>
+            <w:pPr>
+              <w:cnfStyle w:val="000000000000" w:firstRow="0" w:lastRow="0" w:firstColumn="0" w:lastColumn="0" w:oddVBand="0" w:evenVBand="0" w:oddHBand="0" w:evenHBand="0" w:firstRowFirstColumn="0" w:firstRowLastColumn="0" w:lastRowFirstColumn="0" w:lastRowLastColumn="0"/>
+              <w:rPr>
+                <w:lang w:val="en-GB"/>
+              </w:rPr>
+            </w:pPr>
+            <w:r>
+              <w:rPr>
+                <w:lang w:val="en-GB"/>
+              </w:rPr>
+              <w:t>Zeer Hoog</w:t>
+            </w:r>
+          </w:p>
+        </w:tc>
+        <w:tc>
+          <w:tcPr>
+            <w:tcW w:w="1687" w:type="dxa"/>
+            <w:tcBorders>
+              <w:left w:val="single" w:sz="4" w:space="0" w:color="auto"/>
+              <w:right w:val="single" w:sz="4" w:space="0" w:color="auto"/>
+            </w:tcBorders>
+          </w:tcPr>
+          <w:p>
+            <w:pPr>
+              <w:cnfStyle w:val="000000000000" w:firstRow="0" w:lastRow="0" w:firstColumn="0" w:lastColumn="0" w:oddVBand="0" w:evenVBand="0" w:oddHBand="0" w:evenHBand="0" w:firstRowFirstColumn="0" w:firstRowLastColumn="0" w:lastRowFirstColumn="0" w:lastRowLastColumn="0"/>
+              <w:rPr>
+                <w:lang w:val="en-GB"/>
+              </w:rPr>
+            </w:pPr>
+            <w:r>
+              <w:rPr>
+                <w:lang w:val="en-GB"/>
+              </w:rPr>
+              <w:t>Herstelbaar</w:t>
+            </w:r>
+          </w:p>
+        </w:tc>
+        <w:tc>
+          <w:tcPr>
+            <w:tcW w:w="483" w:type="dxa"/>
+            <w:tcBorders>
+              <w:left w:val="single" w:sz="4" w:space="0" w:color="auto"/>
+              <w:right w:val="single" w:sz="4" w:space="0" w:color="auto"/>
+            </w:tcBorders>
+          </w:tcPr>
+          <w:p>
+            <w:pPr>
+              <w:cnfStyle w:val="000000000000" w:firstRow="0" w:lastRow="0" w:firstColumn="0" w:lastColumn="0" w:oddVBand="0" w:evenVBand="0" w:oddHBand="0" w:evenHBand="0" w:firstRowFirstColumn="0" w:firstRowLastColumn="0" w:lastRowFirstColumn="0" w:lastRowLastColumn="0"/>
+              <w:rPr>
+                <w:rFonts w:ascii="Arial Unicode MS" w:eastAsia="Arial Unicode MS" w:hAnsi="Arial Unicode MS" w:cs="Arial Unicode MS"/>
+                <w:sz w:val="28"/>
+                <w:szCs w:val="28"/>
+                <w:lang w:val="en-GB"/>
+              </w:rPr>
+            </w:pPr>
+            <w:r>
+              <w:rPr>
+                <w:rFonts w:ascii="Arial Unicode MS" w:eastAsia="Arial Unicode MS" w:hAnsi="Arial Unicode MS" w:cs="Arial Unicode MS"/>
+                <w:sz w:val="28"/>
+                <w:szCs w:val="28"/>
+              </w:rPr>
+              <w:t>✔</w:t>
+            </w:r>
+          </w:p>
+        </w:tc>
+        <w:tc>
+          <w:tcPr>
+            <w:tcW w:w="579" w:type="dxa"/>
+            <w:tcBorders>
+              <w:left w:val="single" w:sz="4" w:space="0" w:color="auto"/>
+              <w:right w:val="single" w:sz="4" w:space="0" w:color="auto"/>
+            </w:tcBorders>
+          </w:tcPr>
+          <w:p>
+            <w:pPr>
+              <w:cnfStyle w:val="000000000000" w:firstRow="0" w:lastRow="0" w:firstColumn="0" w:lastColumn="0" w:oddVBand="0" w:evenVBand="0" w:oddHBand="0" w:evenHBand="0" w:firstRowFirstColumn="0" w:firstRowLastColumn="0" w:lastRowFirstColumn="0" w:lastRowLastColumn="0"/>
+              <w:rPr>
+                <w:rFonts w:ascii="Arial Unicode MS" w:eastAsia="Arial Unicode MS" w:hAnsi="Arial Unicode MS" w:cs="Arial Unicode MS"/>
+                <w:sz w:val="28"/>
+                <w:szCs w:val="28"/>
+                <w:lang w:val="en-GB"/>
+              </w:rPr>
+            </w:pPr>
+            <w:r>
+              <w:rPr>
+                <w:rFonts w:ascii="Arial Unicode MS" w:eastAsia="Arial Unicode MS" w:hAnsi="Arial Unicode MS" w:cs="Arial Unicode MS"/>
+                <w:sz w:val="28"/>
+                <w:szCs w:val="28"/>
+                <w:lang w:val="en-GB"/>
+              </w:rPr>
+              <w:t>X</w:t>
+            </w:r>
+          </w:p>
+        </w:tc>
+        <w:tc>
+          <w:tcPr>
+            <w:tcW w:w="2233" w:type="dxa"/>
+            <w:tcBorders>
+              <w:left w:val="single" w:sz="4" w:space="0" w:color="auto"/>
+            </w:tcBorders>
+          </w:tcPr>
+          <w:p>
+            <w:pPr>
+              <w:cnfStyle w:val="000000000000" w:firstRow="0" w:lastRow="0" w:firstColumn="0" w:lastColumn="0" w:oddVBand="0" w:evenVBand="0" w:oddHBand="0" w:evenHBand="0" w:firstRowFirstColumn="0" w:firstRowLastColumn="0" w:lastRowFirstColumn="0" w:lastRowLastColumn="0"/>
+              <w:rPr>
+                <w:lang w:val="en-GB"/>
+              </w:rPr>
+            </w:pPr>
+            <w:r>
+              <w:rPr>
+                <w:lang w:val="en-GB"/>
+              </w:rPr>
+              <w:t>Minder iteraties als MS</w:t>
+            </w:r>
+          </w:p>
+        </w:tc>
+      </w:tr>
+      <w:tr>
+        <w:trPr>
+          <w:cnfStyle w:val="000000100000" w:firstRow="0" w:lastRow="0" w:firstColumn="0" w:lastColumn="0" w:oddVBand="0" w:evenVBand="0" w:oddHBand="1" w:evenHBand="0" w:firstRowFirstColumn="0" w:firstRowLastColumn="0" w:lastRowFirstColumn="0" w:lastRowLastColumn="0"/>
+        </w:trPr>
+        <w:tc>
+          <w:tcPr>
+            <w:cnfStyle w:val="001000000000" w:firstRow="0" w:lastRow="0" w:firstColumn="1" w:lastColumn="0" w:oddVBand="0" w:evenVBand="0" w:oddHBand="0" w:evenHBand="0" w:firstRowFirstColumn="0" w:firstRowLastColumn="0" w:lastRowFirstColumn="0" w:lastRowLastColumn="0"/>
+            <w:tcW w:w="1229" w:type="dxa"/>
+            <w:tcBorders>
+              <w:right w:val="single" w:sz="4" w:space="0" w:color="auto"/>
+            </w:tcBorders>
+          </w:tcPr>
+          <w:p>
+            <w:pPr>
+              <w:rPr>
+                <w:lang w:val="en-GB"/>
+              </w:rPr>
+            </w:pPr>
+            <w:r>
+              <w:rPr>
+                <w:lang w:val="en-GB"/>
+              </w:rPr>
+              <w:t>SOAMST</w:t>
+            </w:r>
           </w:p>
         </w:tc>
         <w:tc>
@@ -3735,28 +3459,35 @@
                 <w:lang w:val="en-GB"/>
               </w:rPr>
             </w:pPr>
-            <w:proofErr w:type="spellStart"/>
             <w:r>
               <w:rPr>
                 <w:lang w:val="en-GB"/>
               </w:rPr>
-              <w:t>Zeer</w:t>
+              <w:t>Gemiddeld</w:t>
             </w:r>
-            <w:proofErr w:type="spellEnd"/>
+          </w:p>
+        </w:tc>
+        <w:tc>
+          <w:tcPr>
+            <w:tcW w:w="1414" w:type="dxa"/>
+            <w:tcBorders>
+              <w:left w:val="single" w:sz="4" w:space="0" w:color="auto"/>
+              <w:right w:val="single" w:sz="4" w:space="0" w:color="auto"/>
+            </w:tcBorders>
+          </w:tcPr>
+          <w:p>
+            <w:pPr>
+              <w:cnfStyle w:val="000000100000" w:firstRow="0" w:lastRow="0" w:firstColumn="0" w:lastColumn="0" w:oddVBand="0" w:evenVBand="0" w:oddHBand="1" w:evenHBand="0" w:firstRowFirstColumn="0" w:firstRowLastColumn="0" w:lastRowFirstColumn="0" w:lastRowLastColumn="0"/>
+              <w:rPr>
+                <w:lang w:val="en-GB"/>
+              </w:rPr>
+            </w:pPr>
             <w:r>
               <w:rPr>
                 <w:lang w:val="en-GB"/>
               </w:rPr>
-              <w:t xml:space="preserve"> </w:t>
+              <w:t>Gemiddeld</w:t>
             </w:r>
-            <w:proofErr w:type="spellStart"/>
-            <w:r>
-              <w:rPr>
-                <w:lang w:val="en-GB"/>
-              </w:rPr>
-              <w:t>Hoog</w:t>
-            </w:r>
-            <w:proofErr w:type="spellEnd"/>
           </w:p>
         </w:tc>
         <w:tc>
@@ -3774,14 +3505,12 @@
                 <w:lang w:val="en-GB"/>
               </w:rPr>
             </w:pPr>
-            <w:proofErr w:type="spellStart"/>
             <w:r>
               <w:rPr>
                 <w:lang w:val="en-GB"/>
               </w:rPr>
               <w:t>Herstelbaar</w:t>
             </w:r>
-            <w:proofErr w:type="spellEnd"/>
           </w:p>
         </w:tc>
         <w:tc>
@@ -3859,264 +3588,8 @@
               <w:rPr>
                 <w:lang w:val="en-GB"/>
               </w:rPr>
-              <w:t xml:space="preserve">Minder </w:t>
+              <w:t>MS voor schaal veranderingen</w:t>
             </w:r>
-            <w:proofErr w:type="spellStart"/>
-            <w:r>
-              <w:rPr>
-                <w:lang w:val="en-GB"/>
-              </w:rPr>
-              <w:t>iteraties</w:t>
-            </w:r>
-            <w:proofErr w:type="spellEnd"/>
-            <w:r>
-              <w:rPr>
-                <w:lang w:val="en-GB"/>
-              </w:rPr>
-              <w:t xml:space="preserve"> </w:t>
-            </w:r>
-            <w:proofErr w:type="spellStart"/>
-            <w:r>
-              <w:rPr>
-                <w:lang w:val="en-GB"/>
-              </w:rPr>
-              <w:t>als</w:t>
-            </w:r>
-            <w:proofErr w:type="spellEnd"/>
-            <w:r>
-              <w:rPr>
-                <w:lang w:val="en-GB"/>
-              </w:rPr>
-              <w:t xml:space="preserve"> MS</w:t>
-            </w:r>
-          </w:p>
-        </w:tc>
-      </w:tr>
-      <w:tr>
-        <w:tc>
-          <w:tcPr>
-            <w:cnfStyle w:val="001000000000" w:firstRow="0" w:lastRow="0" w:firstColumn="1" w:lastColumn="0" w:oddVBand="0" w:evenVBand="0" w:oddHBand="0" w:evenHBand="0" w:firstRowFirstColumn="0" w:firstRowLastColumn="0" w:lastRowFirstColumn="0" w:lastRowLastColumn="0"/>
-            <w:tcW w:w="1229" w:type="dxa"/>
-            <w:tcBorders>
-              <w:top w:val="single" w:sz="8" w:space="0" w:color="4F81BD" w:themeColor="accent1"/>
-              <w:bottom w:val="single" w:sz="8" w:space="0" w:color="4F81BD" w:themeColor="accent1"/>
-              <w:right w:val="single" w:sz="4" w:space="0" w:color="auto"/>
-            </w:tcBorders>
-          </w:tcPr>
-          <w:p>
-            <w:pPr>
-              <w:rPr>
-                <w:lang w:val="en-GB"/>
-              </w:rPr>
-            </w:pPr>
-            <w:r>
-              <w:rPr>
-                <w:lang w:val="en-GB"/>
-              </w:rPr>
-              <w:t>SOAMST</w:t>
-            </w:r>
-          </w:p>
-        </w:tc>
-        <w:tc>
-          <w:tcPr>
-            <w:tcW w:w="1414" w:type="dxa"/>
-            <w:tcBorders>
-              <w:top w:val="single" w:sz="8" w:space="0" w:color="4F81BD" w:themeColor="accent1"/>
-              <w:left w:val="single" w:sz="4" w:space="0" w:color="auto"/>
-              <w:bottom w:val="single" w:sz="8" w:space="0" w:color="4F81BD" w:themeColor="accent1"/>
-              <w:right w:val="single" w:sz="4" w:space="0" w:color="auto"/>
-            </w:tcBorders>
-          </w:tcPr>
-          <w:p>
-            <w:pPr>
-              <w:cnfStyle w:val="000000000000" w:firstRow="0" w:lastRow="0" w:firstColumn="0" w:lastColumn="0" w:oddVBand="0" w:evenVBand="0" w:oddHBand="0" w:evenHBand="0" w:firstRowFirstColumn="0" w:firstRowLastColumn="0" w:lastRowFirstColumn="0" w:lastRowLastColumn="0"/>
-              <w:rPr>
-                <w:lang w:val="en-GB"/>
-              </w:rPr>
-            </w:pPr>
-            <w:proofErr w:type="spellStart"/>
-            <w:r>
-              <w:rPr>
-                <w:lang w:val="en-GB"/>
-              </w:rPr>
-              <w:t>Gemiddeld</w:t>
-            </w:r>
-            <w:proofErr w:type="spellEnd"/>
-          </w:p>
-        </w:tc>
-        <w:tc>
-          <w:tcPr>
-            <w:tcW w:w="1414" w:type="dxa"/>
-            <w:tcBorders>
-              <w:top w:val="single" w:sz="8" w:space="0" w:color="4F81BD" w:themeColor="accent1"/>
-              <w:left w:val="single" w:sz="4" w:space="0" w:color="auto"/>
-              <w:bottom w:val="single" w:sz="8" w:space="0" w:color="4F81BD" w:themeColor="accent1"/>
-              <w:right w:val="single" w:sz="4" w:space="0" w:color="auto"/>
-            </w:tcBorders>
-          </w:tcPr>
-          <w:p>
-            <w:pPr>
-              <w:cnfStyle w:val="000000000000" w:firstRow="0" w:lastRow="0" w:firstColumn="0" w:lastColumn="0" w:oddVBand="0" w:evenVBand="0" w:oddHBand="0" w:evenHBand="0" w:firstRowFirstColumn="0" w:firstRowLastColumn="0" w:lastRowFirstColumn="0" w:lastRowLastColumn="0"/>
-              <w:rPr>
-                <w:lang w:val="en-GB"/>
-              </w:rPr>
-            </w:pPr>
-            <w:proofErr w:type="spellStart"/>
-            <w:r>
-              <w:rPr>
-                <w:lang w:val="en-GB"/>
-              </w:rPr>
-              <w:t>Gemiddeld</w:t>
-            </w:r>
-            <w:proofErr w:type="spellEnd"/>
-          </w:p>
-        </w:tc>
-        <w:tc>
-          <w:tcPr>
-            <w:tcW w:w="1687" w:type="dxa"/>
-            <w:tcBorders>
-              <w:top w:val="single" w:sz="8" w:space="0" w:color="4F81BD" w:themeColor="accent1"/>
-              <w:left w:val="single" w:sz="4" w:space="0" w:color="auto"/>
-              <w:bottom w:val="single" w:sz="8" w:space="0" w:color="4F81BD" w:themeColor="accent1"/>
-              <w:right w:val="single" w:sz="4" w:space="0" w:color="auto"/>
-            </w:tcBorders>
-          </w:tcPr>
-          <w:p>
-            <w:pPr>
-              <w:cnfStyle w:val="000000000000" w:firstRow="0" w:lastRow="0" w:firstColumn="0" w:lastColumn="0" w:oddVBand="0" w:evenVBand="0" w:oddHBand="0" w:evenHBand="0" w:firstRowFirstColumn="0" w:firstRowLastColumn="0" w:lastRowFirstColumn="0" w:lastRowLastColumn="0"/>
-              <w:rPr>
-                <w:lang w:val="en-GB"/>
-              </w:rPr>
-            </w:pPr>
-            <w:proofErr w:type="spellStart"/>
-            <w:r>
-              <w:rPr>
-                <w:lang w:val="en-GB"/>
-              </w:rPr>
-              <w:t>Herstelbaar</w:t>
-            </w:r>
-            <w:proofErr w:type="spellEnd"/>
-          </w:p>
-        </w:tc>
-        <w:tc>
-          <w:tcPr>
-            <w:tcW w:w="483" w:type="dxa"/>
-            <w:tcBorders>
-              <w:top w:val="single" w:sz="8" w:space="0" w:color="4F81BD" w:themeColor="accent1"/>
-              <w:left w:val="single" w:sz="4" w:space="0" w:color="auto"/>
-              <w:bottom w:val="single" w:sz="8" w:space="0" w:color="4F81BD" w:themeColor="accent1"/>
-              <w:right w:val="single" w:sz="4" w:space="0" w:color="auto"/>
-            </w:tcBorders>
-          </w:tcPr>
-          <w:p>
-            <w:pPr>
-              <w:cnfStyle w:val="000000000000" w:firstRow="0" w:lastRow="0" w:firstColumn="0" w:lastColumn="0" w:oddVBand="0" w:evenVBand="0" w:oddHBand="0" w:evenHBand="0" w:firstRowFirstColumn="0" w:firstRowLastColumn="0" w:lastRowFirstColumn="0" w:lastRowLastColumn="0"/>
-              <w:rPr>
-                <w:rFonts w:ascii="Arial Unicode MS" w:eastAsia="Arial Unicode MS" w:hAnsi="Arial Unicode MS" w:cs="Arial Unicode MS"/>
-                <w:sz w:val="28"/>
-                <w:szCs w:val="28"/>
-                <w:lang w:val="en-GB"/>
-              </w:rPr>
-            </w:pPr>
-            <w:r>
-              <w:rPr>
-                <w:rFonts w:ascii="Arial Unicode MS" w:eastAsia="Arial Unicode MS" w:hAnsi="Arial Unicode MS" w:cs="Arial Unicode MS"/>
-                <w:sz w:val="28"/>
-                <w:szCs w:val="28"/>
-              </w:rPr>
-              <w:t>✔</w:t>
-            </w:r>
-          </w:p>
-        </w:tc>
-        <w:tc>
-          <w:tcPr>
-            <w:tcW w:w="579" w:type="dxa"/>
-            <w:tcBorders>
-              <w:top w:val="single" w:sz="8" w:space="0" w:color="4F81BD" w:themeColor="accent1"/>
-              <w:left w:val="single" w:sz="4" w:space="0" w:color="auto"/>
-              <w:bottom w:val="single" w:sz="8" w:space="0" w:color="4F81BD" w:themeColor="accent1"/>
-              <w:right w:val="single" w:sz="4" w:space="0" w:color="auto"/>
-            </w:tcBorders>
-          </w:tcPr>
-          <w:p>
-            <w:pPr>
-              <w:cnfStyle w:val="000000000000" w:firstRow="0" w:lastRow="0" w:firstColumn="0" w:lastColumn="0" w:oddVBand="0" w:evenVBand="0" w:oddHBand="0" w:evenHBand="0" w:firstRowFirstColumn="0" w:firstRowLastColumn="0" w:lastRowFirstColumn="0" w:lastRowLastColumn="0"/>
-              <w:rPr>
-                <w:rFonts w:ascii="Arial Unicode MS" w:eastAsia="Arial Unicode MS" w:hAnsi="Arial Unicode MS" w:cs="Arial Unicode MS"/>
-                <w:sz w:val="28"/>
-                <w:szCs w:val="28"/>
-                <w:lang w:val="en-GB"/>
-              </w:rPr>
-            </w:pPr>
-            <w:r>
-              <w:rPr>
-                <w:rFonts w:ascii="Arial Unicode MS" w:eastAsia="Arial Unicode MS" w:hAnsi="Arial Unicode MS" w:cs="Arial Unicode MS"/>
-                <w:sz w:val="28"/>
-                <w:szCs w:val="28"/>
-                <w:lang w:val="en-GB"/>
-              </w:rPr>
-              <w:t>X</w:t>
-            </w:r>
-          </w:p>
-        </w:tc>
-        <w:tc>
-          <w:tcPr>
-            <w:tcW w:w="2233" w:type="dxa"/>
-            <w:tcBorders>
-              <w:top w:val="single" w:sz="8" w:space="0" w:color="4F81BD" w:themeColor="accent1"/>
-              <w:left w:val="single" w:sz="4" w:space="0" w:color="auto"/>
-              <w:bottom w:val="single" w:sz="8" w:space="0" w:color="4F81BD" w:themeColor="accent1"/>
-            </w:tcBorders>
-          </w:tcPr>
-          <w:p>
-            <w:pPr>
-              <w:cnfStyle w:val="000000000000" w:firstRow="0" w:lastRow="0" w:firstColumn="0" w:lastColumn="0" w:oddVBand="0" w:evenVBand="0" w:oddHBand="0" w:evenHBand="0" w:firstRowFirstColumn="0" w:firstRowLastColumn="0" w:lastRowFirstColumn="0" w:lastRowLastColumn="0"/>
-              <w:rPr>
-                <w:lang w:val="en-GB"/>
-              </w:rPr>
-            </w:pPr>
-            <w:r>
-              <w:rPr>
-                <w:lang w:val="en-GB"/>
-              </w:rPr>
-              <w:t xml:space="preserve">MS </w:t>
-            </w:r>
-            <w:proofErr w:type="spellStart"/>
-            <w:r>
-              <w:rPr>
-                <w:lang w:val="en-GB"/>
-              </w:rPr>
-              <w:t>voor</w:t>
-            </w:r>
-            <w:proofErr w:type="spellEnd"/>
-            <w:r>
-              <w:rPr>
-                <w:lang w:val="en-GB"/>
-              </w:rPr>
-              <w:t xml:space="preserve"> </w:t>
-            </w:r>
-            <w:proofErr w:type="spellStart"/>
-            <w:r>
-              <w:rPr>
-                <w:lang w:val="en-GB"/>
-              </w:rPr>
-              <w:t>schaal</w:t>
-            </w:r>
-            <w:proofErr w:type="spellEnd"/>
-            <w:r>
-              <w:rPr>
-                <w:lang w:val="en-GB"/>
-              </w:rPr>
-              <w:t xml:space="preserve"> </w:t>
-            </w:r>
-            <w:proofErr w:type="spellStart"/>
-            <w:r>
-              <w:rPr>
-                <w:lang w:val="en-GB"/>
-              </w:rPr>
-              <w:t>veranderingen</w:t>
-            </w:r>
-            <w:proofErr w:type="spellEnd"/>
           </w:p>
         </w:tc>
       </w:tr>
@@ -4127,8 +3600,6 @@
           <w:lang w:val="en-GB"/>
         </w:rPr>
       </w:pPr>
-      <w:bookmarkStart w:id="0" w:name="_GoBack"/>
-      <w:bookmarkEnd w:id="0"/>
     </w:p>
     <w:sectPr>
       <w:pgSz w:w="11906" w:h="16838"/>
@@ -7826,36 +7297,36 @@
   </dgm:ptLst>
   <dgm:cxnLst>
     <dgm:cxn modelId="{99D9A0F8-C2C1-42BC-9CF9-90C435A97D73}" srcId="{92792585-24B5-4323-B34D-9BB7E272D64C}" destId="{E51096AB-B512-4487-92C9-4369F2C98375}" srcOrd="4" destOrd="0" parTransId="{A2FF80DC-E345-452F-8420-C7BC1D3AC043}" sibTransId="{316E1938-F86E-4051-B068-D9E2BFEEE302}"/>
-    <dgm:cxn modelId="{8795C5EB-2356-4276-920A-33DEE3717787}" type="presOf" srcId="{92792585-24B5-4323-B34D-9BB7E272D64C}" destId="{FC83BA6D-92F8-421D-B5DC-184634484D77}" srcOrd="0" destOrd="0" presId="urn:microsoft.com/office/officeart/2005/8/layout/cycle5"/>
-    <dgm:cxn modelId="{B1FBB1FF-F0BA-4E9F-B4D8-9861D1171611}" type="presOf" srcId="{E51096AB-B512-4487-92C9-4369F2C98375}" destId="{693C1DF7-A358-4E84-A98E-78EA6D150C5A}" srcOrd="0" destOrd="0" presId="urn:microsoft.com/office/officeart/2005/8/layout/cycle5"/>
-    <dgm:cxn modelId="{DA2670C1-D519-4C97-B21D-6FF45C10D216}" type="presOf" srcId="{1B18CCD5-E4E2-4DB8-8C1B-42905D396999}" destId="{208B4263-7B5F-4D56-B8D3-8CD4BE8B6488}" srcOrd="0" destOrd="0" presId="urn:microsoft.com/office/officeart/2005/8/layout/cycle5"/>
-    <dgm:cxn modelId="{B7038A3F-9F5F-4DB8-95F3-C2F27E70A44D}" type="presOf" srcId="{2B92D4F3-6C38-40DC-8B82-3C42DE354040}" destId="{9E7F179E-7E00-4EA0-A260-2E7895017FEF}" srcOrd="0" destOrd="0" presId="urn:microsoft.com/office/officeart/2005/8/layout/cycle5"/>
+    <dgm:cxn modelId="{5BAB2043-EACD-485F-BDF2-ABA1F4884EF1}" type="presOf" srcId="{6B4C9BFE-680F-440E-B3C6-CC05537FF1D8}" destId="{B1F844CB-1498-43D4-8E7F-6633545E9694}" srcOrd="0" destOrd="0" presId="urn:microsoft.com/office/officeart/2005/8/layout/cycle5"/>
+    <dgm:cxn modelId="{C92B13BD-B017-4363-9C20-EBA60A4FC0DF}" type="presOf" srcId="{316E1938-F86E-4051-B068-D9E2BFEEE302}" destId="{8E4E216C-5F47-44EF-AEF0-66F350F12FDE}" srcOrd="0" destOrd="0" presId="urn:microsoft.com/office/officeart/2005/8/layout/cycle5"/>
+    <dgm:cxn modelId="{8F34261E-CCB2-4312-8885-B49E47375CE4}" type="presOf" srcId="{E51096AB-B512-4487-92C9-4369F2C98375}" destId="{693C1DF7-A358-4E84-A98E-78EA6D150C5A}" srcOrd="0" destOrd="0" presId="urn:microsoft.com/office/officeart/2005/8/layout/cycle5"/>
+    <dgm:cxn modelId="{D17173AB-DDC6-48AA-821D-8772ABD703AF}" type="presOf" srcId="{1B18CCD5-E4E2-4DB8-8C1B-42905D396999}" destId="{208B4263-7B5F-4D56-B8D3-8CD4BE8B6488}" srcOrd="0" destOrd="0" presId="urn:microsoft.com/office/officeart/2005/8/layout/cycle5"/>
+    <dgm:cxn modelId="{0DBBA681-C62D-4B41-9D6E-7A9228BD5086}" type="presOf" srcId="{92792585-24B5-4323-B34D-9BB7E272D64C}" destId="{FC83BA6D-92F8-421D-B5DC-184634484D77}" srcOrd="0" destOrd="0" presId="urn:microsoft.com/office/officeart/2005/8/layout/cycle5"/>
     <dgm:cxn modelId="{19AF5A7B-01C0-4966-935F-1F2C18BF1724}" srcId="{92792585-24B5-4323-B34D-9BB7E272D64C}" destId="{E04E8B9F-AE4E-4FA0-85DD-0B3EDC07FE3C}" srcOrd="2" destOrd="0" parTransId="{0513C8FA-6D2C-49D2-B715-CE76DE21CD75}" sibTransId="{2B92D4F3-6C38-40DC-8B82-3C42DE354040}"/>
     <dgm:cxn modelId="{498D4B8E-588A-461F-B46E-C6D746FCD7A8}" srcId="{92792585-24B5-4323-B34D-9BB7E272D64C}" destId="{2D9F2D96-794A-4246-94BB-A73F4082B030}" srcOrd="3" destOrd="0" parTransId="{CAD8F401-0903-4EC2-92E6-DB51C6FA0AB8}" sibTransId="{6B4C9BFE-680F-440E-B3C6-CC05537FF1D8}"/>
-    <dgm:cxn modelId="{1D410075-D7F0-46D7-83BA-243B21267599}" type="presOf" srcId="{698F9176-BA0C-4351-9FEF-83929C035D7D}" destId="{2865A137-1D37-46BF-8129-AF9BAE0EF776}" srcOrd="0" destOrd="0" presId="urn:microsoft.com/office/officeart/2005/8/layout/cycle5"/>
-    <dgm:cxn modelId="{49E6FB8C-B7A3-4B94-AF10-807BB7E36120}" type="presOf" srcId="{B5B879F4-5C22-41F5-ABC2-421B99565B8F}" destId="{EC611168-1894-482E-898C-405120223975}" srcOrd="0" destOrd="0" presId="urn:microsoft.com/office/officeart/2005/8/layout/cycle5"/>
-    <dgm:cxn modelId="{311048BC-2D6F-4B24-B9E1-680F4B519AB7}" type="presOf" srcId="{316E1938-F86E-4051-B068-D9E2BFEEE302}" destId="{8E4E216C-5F47-44EF-AEF0-66F350F12FDE}" srcOrd="0" destOrd="0" presId="urn:microsoft.com/office/officeart/2005/8/layout/cycle5"/>
+    <dgm:cxn modelId="{75BF377E-4DB5-4FDA-BE6E-4F1AD4880807}" type="presOf" srcId="{2B92D4F3-6C38-40DC-8B82-3C42DE354040}" destId="{9E7F179E-7E00-4EA0-A260-2E7895017FEF}" srcOrd="0" destOrd="0" presId="urn:microsoft.com/office/officeart/2005/8/layout/cycle5"/>
+    <dgm:cxn modelId="{4F9DDECF-94C9-48B5-BA8C-F379C2C9C571}" type="presOf" srcId="{B5B879F4-5C22-41F5-ABC2-421B99565B8F}" destId="{EC611168-1894-482E-898C-405120223975}" srcOrd="0" destOrd="0" presId="urn:microsoft.com/office/officeart/2005/8/layout/cycle5"/>
     <dgm:cxn modelId="{1AA2A4A6-737B-43B6-A8FF-8FE1CF2F6510}" srcId="{92792585-24B5-4323-B34D-9BB7E272D64C}" destId="{B5B879F4-5C22-41F5-ABC2-421B99565B8F}" srcOrd="0" destOrd="0" parTransId="{FB8A2C34-F278-4415-920D-A6935B6D5F1C}" sibTransId="{1B18CCD5-E4E2-4DB8-8C1B-42905D396999}"/>
-    <dgm:cxn modelId="{D75DBF4F-5FF6-4EE1-97B3-4D777B533F5F}" type="presOf" srcId="{E04E8B9F-AE4E-4FA0-85DD-0B3EDC07FE3C}" destId="{0AFE4DE8-DB1F-4EF5-A8DC-8A31CF66E890}" srcOrd="0" destOrd="0" presId="urn:microsoft.com/office/officeart/2005/8/layout/cycle5"/>
+    <dgm:cxn modelId="{A602B217-2603-4038-887A-483CBBA2C424}" type="presOf" srcId="{F79183A8-3B5F-4951-A4D5-D2794A8ED4CB}" destId="{E50BCF7F-F334-4ECA-8C78-B02C666C8B4C}" srcOrd="0" destOrd="0" presId="urn:microsoft.com/office/officeart/2005/8/layout/cycle5"/>
     <dgm:cxn modelId="{3EF67851-CA2F-40E4-BF00-C5B367D84909}" srcId="{92792585-24B5-4323-B34D-9BB7E272D64C}" destId="{F79183A8-3B5F-4951-A4D5-D2794A8ED4CB}" srcOrd="1" destOrd="0" parTransId="{E2F32439-F982-4027-92A2-99DFCD5B3892}" sibTransId="{698F9176-BA0C-4351-9FEF-83929C035D7D}"/>
-    <dgm:cxn modelId="{4458F94A-BD09-4971-B6AE-CCDBC75D7F7F}" type="presOf" srcId="{F79183A8-3B5F-4951-A4D5-D2794A8ED4CB}" destId="{E50BCF7F-F334-4ECA-8C78-B02C666C8B4C}" srcOrd="0" destOrd="0" presId="urn:microsoft.com/office/officeart/2005/8/layout/cycle5"/>
-    <dgm:cxn modelId="{D88C090D-ED3E-4EE9-A540-0884302418B6}" type="presOf" srcId="{6B4C9BFE-680F-440E-B3C6-CC05537FF1D8}" destId="{B1F844CB-1498-43D4-8E7F-6633545E9694}" srcOrd="0" destOrd="0" presId="urn:microsoft.com/office/officeart/2005/8/layout/cycle5"/>
-    <dgm:cxn modelId="{CB9F0A5E-7839-4F83-950D-6AD7E0C0EA17}" type="presOf" srcId="{2D9F2D96-794A-4246-94BB-A73F4082B030}" destId="{E816D67F-1151-4D9F-A486-7E695425E0F7}" srcOrd="0" destOrd="0" presId="urn:microsoft.com/office/officeart/2005/8/layout/cycle5"/>
-    <dgm:cxn modelId="{C472C9E2-0518-41E1-9F65-8C2493388FA3}" type="presParOf" srcId="{FC83BA6D-92F8-421D-B5DC-184634484D77}" destId="{EC611168-1894-482E-898C-405120223975}" srcOrd="0" destOrd="0" presId="urn:microsoft.com/office/officeart/2005/8/layout/cycle5"/>
-    <dgm:cxn modelId="{0B8DF83C-B270-4EB2-AD9B-7466C6FE14FE}" type="presParOf" srcId="{FC83BA6D-92F8-421D-B5DC-184634484D77}" destId="{83951DFC-FD47-42AF-B28B-24DB7FA7DDB3}" srcOrd="1" destOrd="0" presId="urn:microsoft.com/office/officeart/2005/8/layout/cycle5"/>
-    <dgm:cxn modelId="{0E3F482A-715A-499E-A528-4D0C9CBD897A}" type="presParOf" srcId="{FC83BA6D-92F8-421D-B5DC-184634484D77}" destId="{208B4263-7B5F-4D56-B8D3-8CD4BE8B6488}" srcOrd="2" destOrd="0" presId="urn:microsoft.com/office/officeart/2005/8/layout/cycle5"/>
-    <dgm:cxn modelId="{908FB84F-81A2-46E7-B8DC-7C345A0DFFB2}" type="presParOf" srcId="{FC83BA6D-92F8-421D-B5DC-184634484D77}" destId="{E50BCF7F-F334-4ECA-8C78-B02C666C8B4C}" srcOrd="3" destOrd="0" presId="urn:microsoft.com/office/officeart/2005/8/layout/cycle5"/>
-    <dgm:cxn modelId="{2667834D-8952-4ABC-A656-96B1A80F7B2F}" type="presParOf" srcId="{FC83BA6D-92F8-421D-B5DC-184634484D77}" destId="{D6343918-B53A-4B55-8E0D-5A626CAD65EB}" srcOrd="4" destOrd="0" presId="urn:microsoft.com/office/officeart/2005/8/layout/cycle5"/>
-    <dgm:cxn modelId="{6EB2BA62-2148-44E0-93FA-A4B7A10F81F1}" type="presParOf" srcId="{FC83BA6D-92F8-421D-B5DC-184634484D77}" destId="{2865A137-1D37-46BF-8129-AF9BAE0EF776}" srcOrd="5" destOrd="0" presId="urn:microsoft.com/office/officeart/2005/8/layout/cycle5"/>
-    <dgm:cxn modelId="{B3F95D6A-B7AF-4274-8917-73965240E64D}" type="presParOf" srcId="{FC83BA6D-92F8-421D-B5DC-184634484D77}" destId="{0AFE4DE8-DB1F-4EF5-A8DC-8A31CF66E890}" srcOrd="6" destOrd="0" presId="urn:microsoft.com/office/officeart/2005/8/layout/cycle5"/>
-    <dgm:cxn modelId="{A4B45FFE-640F-4C1A-9BB0-286C2BEA8396}" type="presParOf" srcId="{FC83BA6D-92F8-421D-B5DC-184634484D77}" destId="{4C5AAAEB-C72C-4795-866D-C99628D2C4D3}" srcOrd="7" destOrd="0" presId="urn:microsoft.com/office/officeart/2005/8/layout/cycle5"/>
-    <dgm:cxn modelId="{422F44D9-4166-463C-AFAC-AC7101B038FB}" type="presParOf" srcId="{FC83BA6D-92F8-421D-B5DC-184634484D77}" destId="{9E7F179E-7E00-4EA0-A260-2E7895017FEF}" srcOrd="8" destOrd="0" presId="urn:microsoft.com/office/officeart/2005/8/layout/cycle5"/>
-    <dgm:cxn modelId="{FBD1F4F7-FA47-474F-B400-0DE72328025E}" type="presParOf" srcId="{FC83BA6D-92F8-421D-B5DC-184634484D77}" destId="{E816D67F-1151-4D9F-A486-7E695425E0F7}" srcOrd="9" destOrd="0" presId="urn:microsoft.com/office/officeart/2005/8/layout/cycle5"/>
-    <dgm:cxn modelId="{59694A01-A807-42D3-87E1-213F20086594}" type="presParOf" srcId="{FC83BA6D-92F8-421D-B5DC-184634484D77}" destId="{7F8560C2-DA8B-487C-818F-BD5DDB147BBC}" srcOrd="10" destOrd="0" presId="urn:microsoft.com/office/officeart/2005/8/layout/cycle5"/>
-    <dgm:cxn modelId="{232E1661-DCD1-4857-A265-0694DA72F476}" type="presParOf" srcId="{FC83BA6D-92F8-421D-B5DC-184634484D77}" destId="{B1F844CB-1498-43D4-8E7F-6633545E9694}" srcOrd="11" destOrd="0" presId="urn:microsoft.com/office/officeart/2005/8/layout/cycle5"/>
-    <dgm:cxn modelId="{D7DB23FA-715E-4866-A1E2-4DCA65E4A3A6}" type="presParOf" srcId="{FC83BA6D-92F8-421D-B5DC-184634484D77}" destId="{693C1DF7-A358-4E84-A98E-78EA6D150C5A}" srcOrd="12" destOrd="0" presId="urn:microsoft.com/office/officeart/2005/8/layout/cycle5"/>
-    <dgm:cxn modelId="{63D4C12D-D015-4066-810B-B13AEEEF524A}" type="presParOf" srcId="{FC83BA6D-92F8-421D-B5DC-184634484D77}" destId="{140BD655-0E7C-4B27-B024-5C53794F9CB9}" srcOrd="13" destOrd="0" presId="urn:microsoft.com/office/officeart/2005/8/layout/cycle5"/>
-    <dgm:cxn modelId="{ED7DA00B-76C7-44DE-B222-EF9268C02ADD}" type="presParOf" srcId="{FC83BA6D-92F8-421D-B5DC-184634484D77}" destId="{8E4E216C-5F47-44EF-AEF0-66F350F12FDE}" srcOrd="14" destOrd="0" presId="urn:microsoft.com/office/officeart/2005/8/layout/cycle5"/>
+    <dgm:cxn modelId="{22A0E373-9469-4521-B102-03716817E530}" type="presOf" srcId="{698F9176-BA0C-4351-9FEF-83929C035D7D}" destId="{2865A137-1D37-46BF-8129-AF9BAE0EF776}" srcOrd="0" destOrd="0" presId="urn:microsoft.com/office/officeart/2005/8/layout/cycle5"/>
+    <dgm:cxn modelId="{CB9BB9CF-2AC9-48DF-84A6-6F6B346DCFBE}" type="presOf" srcId="{E04E8B9F-AE4E-4FA0-85DD-0B3EDC07FE3C}" destId="{0AFE4DE8-DB1F-4EF5-A8DC-8A31CF66E890}" srcOrd="0" destOrd="0" presId="urn:microsoft.com/office/officeart/2005/8/layout/cycle5"/>
+    <dgm:cxn modelId="{E724194B-6FC8-4DE1-983D-FF4D703C1A93}" type="presOf" srcId="{2D9F2D96-794A-4246-94BB-A73F4082B030}" destId="{E816D67F-1151-4D9F-A486-7E695425E0F7}" srcOrd="0" destOrd="0" presId="urn:microsoft.com/office/officeart/2005/8/layout/cycle5"/>
+    <dgm:cxn modelId="{CB299208-E73D-4EE4-93F4-68CEE9C1DA80}" type="presParOf" srcId="{FC83BA6D-92F8-421D-B5DC-184634484D77}" destId="{EC611168-1894-482E-898C-405120223975}" srcOrd="0" destOrd="0" presId="urn:microsoft.com/office/officeart/2005/8/layout/cycle5"/>
+    <dgm:cxn modelId="{75784C4A-D00B-40A0-A6A6-48C8F58D2D26}" type="presParOf" srcId="{FC83BA6D-92F8-421D-B5DC-184634484D77}" destId="{83951DFC-FD47-42AF-B28B-24DB7FA7DDB3}" srcOrd="1" destOrd="0" presId="urn:microsoft.com/office/officeart/2005/8/layout/cycle5"/>
+    <dgm:cxn modelId="{7CA74F15-C9F2-4649-9358-FBADC7071028}" type="presParOf" srcId="{FC83BA6D-92F8-421D-B5DC-184634484D77}" destId="{208B4263-7B5F-4D56-B8D3-8CD4BE8B6488}" srcOrd="2" destOrd="0" presId="urn:microsoft.com/office/officeart/2005/8/layout/cycle5"/>
+    <dgm:cxn modelId="{5540C69A-D5EC-46F8-811C-95BBDD9A6805}" type="presParOf" srcId="{FC83BA6D-92F8-421D-B5DC-184634484D77}" destId="{E50BCF7F-F334-4ECA-8C78-B02C666C8B4C}" srcOrd="3" destOrd="0" presId="urn:microsoft.com/office/officeart/2005/8/layout/cycle5"/>
+    <dgm:cxn modelId="{11F56BE5-C6C2-4436-9171-6B38F26CC68B}" type="presParOf" srcId="{FC83BA6D-92F8-421D-B5DC-184634484D77}" destId="{D6343918-B53A-4B55-8E0D-5A626CAD65EB}" srcOrd="4" destOrd="0" presId="urn:microsoft.com/office/officeart/2005/8/layout/cycle5"/>
+    <dgm:cxn modelId="{6B36E965-50AC-47E3-AC62-D293866FB3B3}" type="presParOf" srcId="{FC83BA6D-92F8-421D-B5DC-184634484D77}" destId="{2865A137-1D37-46BF-8129-AF9BAE0EF776}" srcOrd="5" destOrd="0" presId="urn:microsoft.com/office/officeart/2005/8/layout/cycle5"/>
+    <dgm:cxn modelId="{D222C9B6-466C-421A-8BB6-31BF4E2511C8}" type="presParOf" srcId="{FC83BA6D-92F8-421D-B5DC-184634484D77}" destId="{0AFE4DE8-DB1F-4EF5-A8DC-8A31CF66E890}" srcOrd="6" destOrd="0" presId="urn:microsoft.com/office/officeart/2005/8/layout/cycle5"/>
+    <dgm:cxn modelId="{93E38CF6-124B-447D-8A6F-60B6C27CD20A}" type="presParOf" srcId="{FC83BA6D-92F8-421D-B5DC-184634484D77}" destId="{4C5AAAEB-C72C-4795-866D-C99628D2C4D3}" srcOrd="7" destOrd="0" presId="urn:microsoft.com/office/officeart/2005/8/layout/cycle5"/>
+    <dgm:cxn modelId="{CD0BCC13-BA2B-4A6A-BE69-50CDD18DA68E}" type="presParOf" srcId="{FC83BA6D-92F8-421D-B5DC-184634484D77}" destId="{9E7F179E-7E00-4EA0-A260-2E7895017FEF}" srcOrd="8" destOrd="0" presId="urn:microsoft.com/office/officeart/2005/8/layout/cycle5"/>
+    <dgm:cxn modelId="{5AE8440B-EE53-41F2-A03C-5172EA39A5FF}" type="presParOf" srcId="{FC83BA6D-92F8-421D-B5DC-184634484D77}" destId="{E816D67F-1151-4D9F-A486-7E695425E0F7}" srcOrd="9" destOrd="0" presId="urn:microsoft.com/office/officeart/2005/8/layout/cycle5"/>
+    <dgm:cxn modelId="{72B652F9-7417-48A0-B0B1-C615A76E658F}" type="presParOf" srcId="{FC83BA6D-92F8-421D-B5DC-184634484D77}" destId="{7F8560C2-DA8B-487C-818F-BD5DDB147BBC}" srcOrd="10" destOrd="0" presId="urn:microsoft.com/office/officeart/2005/8/layout/cycle5"/>
+    <dgm:cxn modelId="{BA22E009-FA60-42D0-A4AC-7768BA679A41}" type="presParOf" srcId="{FC83BA6D-92F8-421D-B5DC-184634484D77}" destId="{B1F844CB-1498-43D4-8E7F-6633545E9694}" srcOrd="11" destOrd="0" presId="urn:microsoft.com/office/officeart/2005/8/layout/cycle5"/>
+    <dgm:cxn modelId="{44459965-E34B-4F96-AE99-3D090D0180B0}" type="presParOf" srcId="{FC83BA6D-92F8-421D-B5DC-184634484D77}" destId="{693C1DF7-A358-4E84-A98E-78EA6D150C5A}" srcOrd="12" destOrd="0" presId="urn:microsoft.com/office/officeart/2005/8/layout/cycle5"/>
+    <dgm:cxn modelId="{35396E17-CF03-426C-A00C-DB7721499971}" type="presParOf" srcId="{FC83BA6D-92F8-421D-B5DC-184634484D77}" destId="{140BD655-0E7C-4B27-B024-5C53794F9CB9}" srcOrd="13" destOrd="0" presId="urn:microsoft.com/office/officeart/2005/8/layout/cycle5"/>
+    <dgm:cxn modelId="{C9842EA1-9A75-4642-9FA9-EBF6B0E15D3D}" type="presParOf" srcId="{FC83BA6D-92F8-421D-B5DC-184634484D77}" destId="{8E4E216C-5F47-44EF-AEF0-66F350F12FDE}" srcOrd="14" destOrd="0" presId="urn:microsoft.com/office/officeart/2005/8/layout/cycle5"/>
   </dgm:cxnLst>
   <dgm:bg/>
   <dgm:whole/>
@@ -10145,7 +9616,7 @@
     <b:MonthAccessed>10</b:MonthAccessed>
     <b:DayAccessed>12</b:DayAccessed>
     <b:URL>http://www.lancs.ac.uk/~struijke/density/kernel.html</b:URL>
-    <b:RefOrder>5</b:RefOrder>
+    <b:RefOrder>6</b:RefOrder>
   </b:Source>
   <b:Source>
     <b:Tag>Roj15</b:Tag>
@@ -10167,7 +9638,7 @@
     <b:MonthAccessed>10</b:MonthAccessed>
     <b:DayAccessed>6</b:DayAccessed>
     <b:URL>http://www.inf.fu-berlin.de/inst/ag-ki/rojas_home/documents/tutorials/Lucas-Kanade2.pdf</b:URL>
-    <b:RefOrder>6</b:RefOrder>
+    <b:RefOrder>7</b:RefOrder>
   </b:Source>
   <b:Source>
     <b:Tag>Can86</b:Tag>
@@ -10232,7 +9703,7 @@
     <b:MonthAccessed>10</b:MonthAccessed>
     <b:DayAccessed>15</b:DayAccessed>
     <b:URL>https://www.researchgate.net/publication/266649404_Object_Tracking_Based_on_Corrected_Background-Weighted_Histogram_Mean_Shift_and_Kalman_Filter</b:URL>
-    <b:RefOrder>7</b:RefOrder>
+    <b:RefOrder>8</b:RefOrder>
   </b:Source>
   <b:Source>
     <b:Tag>Voj13</b:Tag>
@@ -10265,13 +9736,38 @@
     </b:Author>
     <b:City>Prague</b:City>
     <b:Publisher>SCIA</b:Publisher>
-    <b:RefOrder>8</b:RefOrder>
+    <b:RefOrder>9</b:RefOrder>
+  </b:Source>
+  <b:Source>
+    <b:Tag>Rho05</b:Tag>
+    <b:SourceType>DocumentFromInternetSite</b:SourceType>
+    <b:Guid>{70441352-FE57-4340-BFF8-A413D1F64359}</b:Guid>
+    <b:Author>
+      <b:Author>
+        <b:NameList>
+          <b:Person>
+            <b:Last>Rhody</b:Last>
+            <b:First>Harvey</b:First>
+          </b:Person>
+        </b:NameList>
+      </b:Author>
+    </b:Author>
+    <b:Title>Lecture 10: Hough Circle Transform</b:Title>
+    <b:InternetSiteTitle>Rochester Institute of Technology</b:InternetSiteTitle>
+    <b:Year>2005</b:Year>
+    <b:Month>10</b:Month>
+    <b:Day>11</b:Day>
+    <b:YearAccessed>2015</b:YearAccessed>
+    <b:MonthAccessed>10</b:MonthAccessed>
+    <b:DayAccessed>19</b:DayAccessed>
+    <b:URL>https://www.cis.rit.edu/class/simg782/lectures/lecture_10/lec782_05_10.pdf</b:URL>
+    <b:RefOrder>5</b:RefOrder>
   </b:Source>
 </b:Sources>
 </file>
 
 <file path=customXml/itemProps1.xml><?xml version="1.0" encoding="utf-8"?>
-<ds:datastoreItem xmlns:ds="http://schemas.openxmlformats.org/officeDocument/2006/customXml" ds:itemID="{8B9AFF80-5D40-4242-818F-EAEE34EB3C0C}">
+<ds:datastoreItem xmlns:ds="http://schemas.openxmlformats.org/officeDocument/2006/customXml" ds:itemID="{F3CB2D35-76C5-446E-B62C-4D8D453B0DB9}">
   <ds:schemaRefs>
     <ds:schemaRef ds:uri="http://schemas.openxmlformats.org/officeDocument/2006/bibliography"/>
   </ds:schemaRefs>

</xml_diff>

<commit_message>
Added a page end, hurray
</commit_message>
<xml_diff>
--- a/documents/Beeldherkenning/Beeld Herkenning.docx
+++ b/documents/Beeldherkenning/Beeld Herkenning.docx
@@ -29,8 +29,29 @@
       <w:r>
         <w:t xml:space="preserve">A Survey on Object </w:t>
       </w:r>
-      <w:r>
-        <w:t xml:space="preserve">Detection and Tracking Methods </w:t>
+      <w:proofErr w:type="spellStart"/>
+      <w:r>
+        <w:t>Detection</w:t>
+      </w:r>
+      <w:proofErr w:type="spellEnd"/>
+      <w:r>
+        <w:t xml:space="preserve"> </w:t>
+      </w:r>
+      <w:proofErr w:type="spellStart"/>
+      <w:r>
+        <w:t>and</w:t>
+      </w:r>
+      <w:proofErr w:type="spellEnd"/>
+      <w:r>
+        <w:t xml:space="preserve"> Tracking </w:t>
+      </w:r>
+      <w:proofErr w:type="spellStart"/>
+      <w:r>
+        <w:t>Methods</w:t>
+      </w:r>
+      <w:proofErr w:type="spellEnd"/>
+      <w:r>
+        <w:t xml:space="preserve"> </w:t>
       </w:r>
       <w:sdt>
         <w:sdtPr>
@@ -121,7 +142,23 @@
     </w:p>
     <w:p>
       <w:r>
-        <w:t>Tussen de beelden in zullen een aantal verschillen ontstaan. Deze kunnen veroorzaakt worden door beweging op de achtergrond, verschil in lichtsterkte of het vallen van schaduw. Hierdoor zal het mogelijk zijn dat het balletje niet correct wordt gevonden of dat het systeem het balletje op een andere locatie verwacht (false positive).</w:t>
+        <w:t>Tussen de beelden in zullen een aantal verschillen ontstaan. Deze kunnen veroorzaakt worden door beweging op de achtergrond, verschil in lichtsterkte of het vallen van schaduw. Hierdoor zal het mogelijk zijn dat het balletje niet correct wordt gevonden of dat het systeem het balletje op een andere locatie verwacht (</w:t>
+      </w:r>
+      <w:proofErr w:type="spellStart"/>
+      <w:r>
+        <w:t>false</w:t>
+      </w:r>
+      <w:proofErr w:type="spellEnd"/>
+      <w:r>
+        <w:t xml:space="preserve"> </w:t>
+      </w:r>
+      <w:proofErr w:type="spellStart"/>
+      <w:r>
+        <w:t>positive</w:t>
+      </w:r>
+      <w:proofErr w:type="spellEnd"/>
+      <w:r>
+        <w:t>).</w:t>
       </w:r>
     </w:p>
     <w:p>
@@ -350,13 +387,23 @@
       <w:r>
         <w:t xml:space="preserve">Frame </w:t>
       </w:r>
+      <w:proofErr w:type="spellStart"/>
       <w:r>
         <w:t>Differencing</w:t>
       </w:r>
+      <w:proofErr w:type="spellEnd"/>
     </w:p>
     <w:p>
       <w:r>
-        <w:t xml:space="preserve">Met Frame Differencing wordt het huidige beeld vergeleken met een voorgaand beeld. Ieder verschil dat ontstaat is een mogelijke positie van een bewegend object. Doordat </w:t>
+        <w:t xml:space="preserve">Met Frame </w:t>
+      </w:r>
+      <w:proofErr w:type="spellStart"/>
+      <w:r>
+        <w:t>Differencing</w:t>
+      </w:r>
+      <w:proofErr w:type="spellEnd"/>
+      <w:r>
+        <w:t xml:space="preserve"> wordt het huidige beeld vergeleken met een voorgaand beeld. Ieder verschil dat ontstaat is een mogelijke positie van een bewegend object. Doordat </w:t>
       </w:r>
       <w:r>
         <w:t>deze methode</w:t>
@@ -392,8 +439,13 @@
         <w:pStyle w:val="Kop4"/>
       </w:pPr>
       <w:r>
-        <w:t>Background substraction</w:t>
-      </w:r>
+        <w:t xml:space="preserve">Background </w:t>
+      </w:r>
+      <w:proofErr w:type="spellStart"/>
+      <w:r>
+        <w:t>substraction</w:t>
+      </w:r>
+      <w:proofErr w:type="spellEnd"/>
     </w:p>
     <w:p>
       <w:r>
@@ -439,20 +491,67 @@
       <w:pPr>
         <w:pStyle w:val="Kop4"/>
       </w:pPr>
-      <w:r>
-        <w:t xml:space="preserve">Canny </w:t>
-      </w:r>
-      <w:r>
-        <w:t xml:space="preserve">Edge Detection </w:t>
+      <w:proofErr w:type="spellStart"/>
+      <w:r>
+        <w:t>Canny</w:t>
+      </w:r>
+      <w:proofErr w:type="spellEnd"/>
+      <w:r>
+        <w:t xml:space="preserve"> </w:t>
+      </w:r>
+      <w:proofErr w:type="spellStart"/>
+      <w:r>
+        <w:t>Edge</w:t>
+      </w:r>
+      <w:proofErr w:type="spellEnd"/>
+      <w:r>
+        <w:t xml:space="preserve"> </w:t>
+      </w:r>
+      <w:proofErr w:type="spellStart"/>
+      <w:r>
+        <w:t>Detection</w:t>
+      </w:r>
+      <w:proofErr w:type="spellEnd"/>
+      <w:r>
+        <w:t xml:space="preserve"> </w:t>
       </w:r>
     </w:p>
     <w:p>
       <w:r>
-        <w:t xml:space="preserve">Objecten als een geheel herkennen is een ingewikkeld process voor een computer. </w:t>
-      </w:r>
-      <w:r>
-        <w:t>Een manier om het eenvoudiger te maken is het toepassen van Canny Edge Detection</w:t>
-      </w:r>
+        <w:t xml:space="preserve">Objecten als een geheel herkennen is een ingewikkeld </w:t>
+      </w:r>
+      <w:proofErr w:type="spellStart"/>
+      <w:r>
+        <w:t>process</w:t>
+      </w:r>
+      <w:proofErr w:type="spellEnd"/>
+      <w:r>
+        <w:t xml:space="preserve"> voor een computer. </w:t>
+      </w:r>
+      <w:r>
+        <w:t xml:space="preserve">Een manier om het eenvoudiger te maken is het toepassen van </w:t>
+      </w:r>
+      <w:proofErr w:type="spellStart"/>
+      <w:r>
+        <w:t>Canny</w:t>
+      </w:r>
+      <w:proofErr w:type="spellEnd"/>
+      <w:r>
+        <w:t xml:space="preserve"> </w:t>
+      </w:r>
+      <w:proofErr w:type="spellStart"/>
+      <w:r>
+        <w:t>Edge</w:t>
+      </w:r>
+      <w:proofErr w:type="spellEnd"/>
+      <w:r>
+        <w:t xml:space="preserve"> </w:t>
+      </w:r>
+      <w:proofErr w:type="spellStart"/>
+      <w:r>
+        <w:t>Detection</w:t>
+      </w:r>
+      <w:proofErr w:type="spellEnd"/>
       <w:sdt>
         <w:sdtPr>
           <w:id w:val="-495659628"/>
@@ -481,7 +580,15 @@
         </w:sdtContent>
       </w:sdt>
       <w:r>
-        <w:t>. Dit algoritme gebruikt een Gaussian Filter</w:t>
+        <w:t xml:space="preserve">. Dit algoritme gebruikt een </w:t>
+      </w:r>
+      <w:proofErr w:type="spellStart"/>
+      <w:r>
+        <w:t>Gaussian</w:t>
+      </w:r>
+      <w:proofErr w:type="spellEnd"/>
+      <w:r>
+        <w:t xml:space="preserve"> Filter</w:t>
       </w:r>
       <w:r>
         <w:t xml:space="preserve"> </w:t>
@@ -603,8 +710,13 @@
           </w:tcPr>
           <w:p>
             <w:r>
-              <w:t>Frame Differencing</w:t>
-            </w:r>
+              <w:t xml:space="preserve">Frame </w:t>
+            </w:r>
+            <w:proofErr w:type="spellStart"/>
+            <w:r>
+              <w:t>Differencing</w:t>
+            </w:r>
+            <w:proofErr w:type="spellEnd"/>
           </w:p>
         </w:tc>
         <w:tc>
@@ -740,8 +852,13 @@
           </w:tcPr>
           <w:p>
             <w:r>
-              <w:t>Background Subtraction</w:t>
-            </w:r>
+              <w:t xml:space="preserve">Background </w:t>
+            </w:r>
+            <w:proofErr w:type="spellStart"/>
+            <w:r>
+              <w:t>Subtraction</w:t>
+            </w:r>
+            <w:proofErr w:type="spellEnd"/>
           </w:p>
         </w:tc>
         <w:tc>
@@ -876,9 +993,27 @@
             </w:tcBorders>
           </w:tcPr>
           <w:p>
-            <w:r>
-              <w:t>Canny Edge Detection</w:t>
-            </w:r>
+            <w:proofErr w:type="spellStart"/>
+            <w:r>
+              <w:t>Canny</w:t>
+            </w:r>
+            <w:proofErr w:type="spellEnd"/>
+            <w:r>
+              <w:t xml:space="preserve"> </w:t>
+            </w:r>
+            <w:proofErr w:type="spellStart"/>
+            <w:r>
+              <w:t>Edge</w:t>
+            </w:r>
+            <w:proofErr w:type="spellEnd"/>
+            <w:r>
+              <w:t xml:space="preserve"> </w:t>
+            </w:r>
+            <w:proofErr w:type="spellStart"/>
+            <w:r>
+              <w:t>Detection</w:t>
+            </w:r>
+            <w:proofErr w:type="spellEnd"/>
           </w:p>
         </w:tc>
         <w:tc>
@@ -911,7 +1046,15 @@
               <w:cnfStyle w:val="000000100000" w:firstRow="0" w:lastRow="0" w:firstColumn="0" w:lastColumn="0" w:oddVBand="0" w:evenVBand="0" w:oddHBand="1" w:evenHBand="0" w:firstRowFirstColumn="0" w:firstRowLastColumn="0" w:lastRowFirstColumn="0" w:lastRowLastColumn="0"/>
             </w:pPr>
             <w:r>
-              <w:t>Laag (Door het toepassen van een gaussian zijn de meeste verstoringen verwerkt)</w:t>
+              <w:t xml:space="preserve">Laag (Door het toepassen van een </w:t>
+            </w:r>
+            <w:proofErr w:type="spellStart"/>
+            <w:r>
+              <w:t>gaussian</w:t>
+            </w:r>
+            <w:proofErr w:type="spellEnd"/>
+            <w:r>
+              <w:t xml:space="preserve"> zijn de meeste verstoringen verwerkt)</w:t>
             </w:r>
           </w:p>
         </w:tc>
@@ -960,8 +1103,21 @@
       </w:r>
     </w:p>
     <w:p>
-      <w:r>
-        <w:t xml:space="preserve">Rafeal Nieto heeft een overzicht gemaakt van mogelijke Object </w:t>
+      <w:proofErr w:type="spellStart"/>
+      <w:r>
+        <w:t>Rafeal</w:t>
+      </w:r>
+      <w:proofErr w:type="spellEnd"/>
+      <w:r>
+        <w:t xml:space="preserve"> </w:t>
+      </w:r>
+      <w:proofErr w:type="spellStart"/>
+      <w:r>
+        <w:t>Nieto</w:t>
+      </w:r>
+      <w:proofErr w:type="spellEnd"/>
+      <w:r>
+        <w:t xml:space="preserve"> heeft een overzicht gemaakt van mogelijke Object </w:t>
       </w:r>
       <w:r>
         <w:t>classificatie</w:t>
@@ -1092,7 +1248,15 @@
     </w:p>
     <w:p>
       <w:r>
-        <w:t>Echter kan het algoritme niet goed tegen transformaties van het doelobject (Vervormingen, rotaties en verandering in formaat). Deze problemen zullen niet veel voorkomen bij de ping pong bal doordat deze ten alle tijden rond zullen zijn.</w:t>
+        <w:t xml:space="preserve">Echter kan het algoritme niet goed tegen transformaties van het doelobject (Vervormingen, rotaties en verandering in formaat). Deze problemen zullen niet veel voorkomen bij de ping </w:t>
+      </w:r>
+      <w:proofErr w:type="spellStart"/>
+      <w:r>
+        <w:t>pong</w:t>
+      </w:r>
+      <w:proofErr w:type="spellEnd"/>
+      <w:r>
+        <w:t xml:space="preserve"> bal doordat deze ten alle tijden rond zullen zijn.</w:t>
       </w:r>
     </w:p>
     <w:p>
@@ -1104,17 +1268,64 @@
       <w:pPr>
         <w:pStyle w:val="Kop4"/>
       </w:pPr>
-      <w:r>
-        <w:t>Hough Circle Detection</w:t>
-      </w:r>
+      <w:proofErr w:type="spellStart"/>
+      <w:r>
+        <w:t>Hough</w:t>
+      </w:r>
+      <w:proofErr w:type="spellEnd"/>
+      <w:r>
+        <w:t xml:space="preserve"> </w:t>
+      </w:r>
+      <w:proofErr w:type="spellStart"/>
+      <w:r>
+        <w:t>Circle</w:t>
+      </w:r>
+      <w:proofErr w:type="spellEnd"/>
+      <w:r>
+        <w:t xml:space="preserve"> </w:t>
+      </w:r>
+      <w:proofErr w:type="spellStart"/>
+      <w:r>
+        <w:t>Detection</w:t>
+      </w:r>
+      <w:proofErr w:type="spellEnd"/>
       <w:r>
         <w:t xml:space="preserve"> (HCD)</w:t>
       </w:r>
     </w:p>
     <w:p>
       <w:r>
-        <w:t>Een methode die van toepassing is voor het tafeltennis programma, die niet omschreven is door Rafael Nieto is de Hough Circle Detection</w:t>
-      </w:r>
+        <w:t xml:space="preserve">Een methode die van toepassing is voor het tafeltennis programma, die niet omschreven is door Rafael </w:t>
+      </w:r>
+      <w:proofErr w:type="spellStart"/>
+      <w:r>
+        <w:t>Nieto</w:t>
+      </w:r>
+      <w:proofErr w:type="spellEnd"/>
+      <w:r>
+        <w:t xml:space="preserve"> is de </w:t>
+      </w:r>
+      <w:proofErr w:type="spellStart"/>
+      <w:r>
+        <w:t>Hough</w:t>
+      </w:r>
+      <w:proofErr w:type="spellEnd"/>
+      <w:r>
+        <w:t xml:space="preserve"> </w:t>
+      </w:r>
+      <w:proofErr w:type="spellStart"/>
+      <w:r>
+        <w:t>Circle</w:t>
+      </w:r>
+      <w:proofErr w:type="spellEnd"/>
+      <w:r>
+        <w:t xml:space="preserve"> </w:t>
+      </w:r>
+      <w:proofErr w:type="spellStart"/>
+      <w:r>
+        <w:t>Detection</w:t>
+      </w:r>
+      <w:proofErr w:type="spellEnd"/>
       <w:r>
         <w:t xml:space="preserve"> </w:t>
       </w:r>
@@ -1153,7 +1364,31 @@
     </w:p>
     <w:p>
       <w:r>
-        <w:t>Doordat het algoritme op veel onderdelen in een afbeelding kan reageren. Hierdoor kan het algoritme zeer traag worden. Om dit op te lossen wordt veelal gebruik gemaakt van een Intensiteitsmap (De afbeelding in grijswaarden) of een Edge Detector (Canny Edge Detector). Ook maakt het voor het algoritme een verschil of de straal van de cirkel bekent is.</w:t>
+        <w:t xml:space="preserve">Doordat het algoritme op veel onderdelen in een afbeelding kan reageren. Hierdoor kan het algoritme zeer traag worden. Om dit op te lossen wordt veelal gebruik gemaakt van een Intensiteitsmap (De afbeelding in grijswaarden) of een </w:t>
+      </w:r>
+      <w:proofErr w:type="spellStart"/>
+      <w:r>
+        <w:t>Edge</w:t>
+      </w:r>
+      <w:proofErr w:type="spellEnd"/>
+      <w:r>
+        <w:t xml:space="preserve"> Detector (</w:t>
+      </w:r>
+      <w:proofErr w:type="spellStart"/>
+      <w:r>
+        <w:t>Canny</w:t>
+      </w:r>
+      <w:proofErr w:type="spellEnd"/>
+      <w:r>
+        <w:t xml:space="preserve"> </w:t>
+      </w:r>
+      <w:proofErr w:type="spellStart"/>
+      <w:r>
+        <w:t>Edge</w:t>
+      </w:r>
+      <w:proofErr w:type="spellEnd"/>
+      <w:r>
+        <w:t xml:space="preserve"> Detector). Ook maakt het voor het algoritme een verschil of de straal van de cirkel bekent is.</w:t>
       </w:r>
     </w:p>
     <w:p>
@@ -1165,16 +1400,26 @@
       <w:pPr>
         <w:pStyle w:val="Kop4"/>
       </w:pPr>
-      <w:r>
-        <w:t>Mean-Shift</w:t>
+      <w:proofErr w:type="spellStart"/>
+      <w:r>
+        <w:t>Mean</w:t>
+      </w:r>
+      <w:proofErr w:type="spellEnd"/>
+      <w:r>
+        <w:t>-Shift</w:t>
       </w:r>
       <w:r>
         <w:t xml:space="preserve"> (MS)</w:t>
       </w:r>
     </w:p>
     <w:p>
-      <w:r>
-        <w:t>Mean Shift beschrijft een proces waarbij de nieuwe locatie wordt uitgerekend aan de hand van een eerdere positie in combinatie met een herkenningspunt. Dit herkenningspunt kan een template, een kleur combinatie of een andere herkenningspunt</w:t>
+      <w:proofErr w:type="spellStart"/>
+      <w:r>
+        <w:t>Mean</w:t>
+      </w:r>
+      <w:proofErr w:type="spellEnd"/>
+      <w:r>
+        <w:t xml:space="preserve"> Shift beschrijft een proces waarbij de nieuwe locatie wordt uitgerekend aan de hand van een eerdere positie in combinatie met een herkenningspunt. Dit herkenningspunt kan een template, een kleur combinatie of een andere herkenningspunt</w:t>
       </w:r>
       <w:r>
         <w:t xml:space="preserve"> </w:t>
@@ -1187,11 +1432,21 @@
       <w:r>
         <w:t xml:space="preserve">Het algoritme rekent locaties uit die overeenkomen met het herkenningspunt. Echter is deze herkenning niet zo strikt als bij template matches, waarbij iedere de volledige overeenkomst telt, maar in plaats hiervan zullen alle overeenkomsten gemarkeerd worden. Vervolgens wordt de </w:t>
       </w:r>
-      <w:r>
-        <w:t xml:space="preserve">Epanechnikov </w:t>
-      </w:r>
-      <w:r>
-        <w:t xml:space="preserve">Kernel methode </w:t>
+      <w:proofErr w:type="spellStart"/>
+      <w:r>
+        <w:t>Epanechnikov</w:t>
+      </w:r>
+      <w:proofErr w:type="spellEnd"/>
+      <w:r>
+        <w:t xml:space="preserve"> </w:t>
+      </w:r>
+      <w:proofErr w:type="spellStart"/>
+      <w:r>
+        <w:t>Kernel</w:t>
+      </w:r>
+      <w:proofErr w:type="spellEnd"/>
+      <w:r>
+        <w:t xml:space="preserve"> methode </w:t>
       </w:r>
       <w:sdt>
         <w:sdtPr>
@@ -1281,21 +1536,53 @@
         <w:rPr>
           <w:lang w:val="en-GB"/>
         </w:rPr>
-        <w:t>ased Color Tracking (PFC)</w:t>
+        <w:t xml:space="preserve">ased </w:t>
+      </w:r>
+      <w:proofErr w:type="spellStart"/>
+      <w:r>
+        <w:rPr>
+          <w:lang w:val="en-GB"/>
+        </w:rPr>
+        <w:t>Color</w:t>
+      </w:r>
+      <w:proofErr w:type="spellEnd"/>
+      <w:r>
+        <w:rPr>
+          <w:lang w:val="en-GB"/>
+        </w:rPr>
+        <w:t xml:space="preserve"> Tracking (PFC)</w:t>
       </w:r>
     </w:p>
     <w:p>
       <w:r>
-        <w:t>Dit algoritme werkt op een verglijkbare manier als de bovenstaande Mean-Shift methode</w:t>
+        <w:t xml:space="preserve">Dit algoritme werkt op een verglijkbare manier als de bovenstaande </w:t>
+      </w:r>
+      <w:proofErr w:type="spellStart"/>
+      <w:r>
+        <w:t>Mean</w:t>
+      </w:r>
+      <w:proofErr w:type="spellEnd"/>
+      <w:r>
+        <w:t>-Shift methode</w:t>
       </w:r>
       <w:r>
         <w:t xml:space="preserve">, echter werkt deze alleen met kleur. Vervolgens wordt hier ook de bovenstaande </w:t>
       </w:r>
-      <w:r>
-        <w:t xml:space="preserve">Epanechnikov </w:t>
-      </w:r>
-      <w:r>
-        <w:t xml:space="preserve">Kernel methode </w:t>
+      <w:proofErr w:type="spellStart"/>
+      <w:r>
+        <w:t>Epanechnikov</w:t>
+      </w:r>
+      <w:proofErr w:type="spellEnd"/>
+      <w:r>
+        <w:t xml:space="preserve"> </w:t>
+      </w:r>
+      <w:proofErr w:type="spellStart"/>
+      <w:r>
+        <w:t>Kernel</w:t>
+      </w:r>
+      <w:proofErr w:type="spellEnd"/>
+      <w:r>
+        <w:t xml:space="preserve"> methode </w:t>
       </w:r>
       <w:sdt>
         <w:sdtPr>
@@ -1364,7 +1651,15 @@
         <w:pStyle w:val="Kop4"/>
       </w:pPr>
       <w:r>
-        <w:t>Lucas-Kanade Tracking</w:t>
+        <w:t>Lucas-</w:t>
+      </w:r>
+      <w:proofErr w:type="spellStart"/>
+      <w:r>
+        <w:t>Kanade</w:t>
+      </w:r>
+      <w:proofErr w:type="spellEnd"/>
+      <w:r>
+        <w:t xml:space="preserve"> Tracking</w:t>
       </w:r>
       <w:r>
         <w:t xml:space="preserve"> (LK)</w:t>
@@ -1372,7 +1667,15 @@
     </w:p>
     <w:p>
       <w:r>
-        <w:t xml:space="preserve">Lucas-Kanade Tracking </w:t>
+        <w:t>Lucas-</w:t>
+      </w:r>
+      <w:proofErr w:type="spellStart"/>
+      <w:r>
+        <w:t>Kanade</w:t>
+      </w:r>
+      <w:proofErr w:type="spellEnd"/>
+      <w:r>
+        <w:t xml:space="preserve"> Tracking </w:t>
       </w:r>
       <w:r>
         <w:t>is een vorm van Optical Flow herkenning</w:t>
@@ -1467,11 +1770,35 @@
       </w:r>
     </w:p>
     <w:p>
-      <w:r>
-        <w:t>Incremental Learning gebruikt een aantal templates om een inschatting te maken van de mogelijke transformaties van een object.</w:t>
+      <w:proofErr w:type="spellStart"/>
+      <w:r>
+        <w:t>Incremental</w:t>
+      </w:r>
+      <w:proofErr w:type="spellEnd"/>
+      <w:r>
+        <w:t xml:space="preserve"> Learning gebruikt een aantal templates om een inschatting te maken van de mogelijke transformaties van een object.</w:t>
       </w:r>
       <w:r>
         <w:t xml:space="preserve"> Vervolgens gaat het algoritme van ieder nieuw beeld het object registreren in een nieuwe template. Door het beeld te vergelijken met alle templates zal het algoritme eventuele veranderingen kunnen opvangen doordat hij het nieuwe object zal kennen. Daarentegen kan het algoritme niet goed omgaan met het verlies van het object en zal het algoritme steeds intensiever worden doordat de hoeveelheid templates groter wordt.</w:t>
+      </w:r>
+    </w:p>
+    <w:p>
+      <w:pPr>
+        <w:rPr>
+          <w:rFonts w:asciiTheme="majorHAnsi" w:eastAsiaTheme="majorEastAsia" w:hAnsiTheme="majorHAnsi" w:cstheme="majorBidi"/>
+          <w:b/>
+          <w:bCs/>
+          <w:i/>
+          <w:iCs/>
+          <w:color w:val="4F81BD" w:themeColor="accent1"/>
+          <w:lang w:val="en-GB"/>
+        </w:rPr>
+      </w:pPr>
+      <w:r>
+        <w:rPr>
+          <w:lang w:val="en-GB"/>
+        </w:rPr>
+        <w:br w:type="page"/>
       </w:r>
     </w:p>
     <w:p>
@@ -1481,10 +1808,13 @@
           <w:lang w:val="en-GB"/>
         </w:rPr>
       </w:pPr>
+      <w:bookmarkStart w:id="0" w:name="_GoBack"/>
+      <w:bookmarkEnd w:id="0"/>
       <w:r>
         <w:rPr>
           <w:lang w:val="en-GB"/>
         </w:rPr>
+        <w:lastRenderedPageBreak/>
         <w:t>Tracking Learning Detection</w:t>
       </w:r>
       <w:r>
@@ -1508,17 +1838,37 @@
     </w:p>
     <w:p>
       <w:r>
-        <w:t xml:space="preserve">De Tracking Learning Detection is een tracker die zich aanpast aan het beeld dat  deze ontvangt. </w:t>
+        <w:t xml:space="preserve">De Tracking Learning </w:t>
+      </w:r>
+      <w:proofErr w:type="spellStart"/>
+      <w:r>
+        <w:t>Detection</w:t>
+      </w:r>
+      <w:proofErr w:type="spellEnd"/>
+      <w:r>
+        <w:t xml:space="preserve"> is een </w:t>
+      </w:r>
+      <w:proofErr w:type="spellStart"/>
+      <w:r>
+        <w:t>tracker</w:t>
+      </w:r>
+      <w:proofErr w:type="spellEnd"/>
+      <w:r>
+        <w:t xml:space="preserve"> die zich aanpast aan het beeld dat  deze ontvangt. </w:t>
       </w:r>
       <w:r>
         <w:t xml:space="preserve">Dit wordt gerealiseerd door informatie van de frames bij te houden en </w:t>
       </w:r>
       <w:r>
-        <w:t xml:space="preserve">te gebruiken. Deze tracker gaat er </w:t>
-      </w:r>
-      <w:r>
-        <w:lastRenderedPageBreak/>
-        <w:t xml:space="preserve">hierdoor vanuit dat de beweging tussen de frames </w:t>
+        <w:t xml:space="preserve">te gebruiken. Deze </w:t>
+      </w:r>
+      <w:proofErr w:type="spellStart"/>
+      <w:r>
+        <w:t>tracker</w:t>
+      </w:r>
+      <w:proofErr w:type="spellEnd"/>
+      <w:r>
+        <w:t xml:space="preserve"> gaat er hierdoor vanuit dat de beweging tussen de frames </w:t>
       </w:r>
       <w:r>
         <w:t xml:space="preserve"> </w:t>
@@ -1530,7 +1880,15 @@
         <w:t xml:space="preserve"> </w:t>
       </w:r>
       <w:r>
-        <w:t>(lage snelheid) en dat het object in beeld is. Wanneer het object buiten beeld valt zal de tracker het object niet meer terug kunnen vinden.</w:t>
+        <w:t xml:space="preserve">(lage snelheid) en dat het object in beeld is. Wanneer het object buiten beeld valt zal de </w:t>
+      </w:r>
+      <w:proofErr w:type="spellStart"/>
+      <w:r>
+        <w:t>tracker</w:t>
+      </w:r>
+      <w:proofErr w:type="spellEnd"/>
+      <w:r>
+        <w:t xml:space="preserve"> het object niet meer terug kunnen vinden.</w:t>
       </w:r>
     </w:p>
     <w:p>
@@ -1555,7 +1913,31 @@
     </w:p>
     <w:p>
       <w:r>
-        <w:t xml:space="preserve">Het doel van de Background weighted histogram tracker is om de Mean-Shift methode te verbeteren door </w:t>
+        <w:t xml:space="preserve">Het doel van de Background </w:t>
+      </w:r>
+      <w:proofErr w:type="spellStart"/>
+      <w:r>
+        <w:t>weighted</w:t>
+      </w:r>
+      <w:proofErr w:type="spellEnd"/>
+      <w:r>
+        <w:t xml:space="preserve"> histogram </w:t>
+      </w:r>
+      <w:proofErr w:type="spellStart"/>
+      <w:r>
+        <w:t>tracker</w:t>
+      </w:r>
+      <w:proofErr w:type="spellEnd"/>
+      <w:r>
+        <w:t xml:space="preserve"> is om de </w:t>
+      </w:r>
+      <w:proofErr w:type="spellStart"/>
+      <w:r>
+        <w:t>Mean</w:t>
+      </w:r>
+      <w:proofErr w:type="spellEnd"/>
+      <w:r>
+        <w:t xml:space="preserve">-Shift methode te verbeteren door </w:t>
       </w:r>
       <w:r>
         <w:t>de invloeden vanuit de achtergrond te verminderen.</w:t>
@@ -1591,12 +1973,28 @@
         <w:t xml:space="preserve"> Daarentegen is hij door deze methode minder efficiënt wanne</w:t>
       </w:r>
       <w:r>
-        <w:t>er er kleurverschillen optreden. Om dit probleem op te lossen kan een Kalman Filter toegepast worden.</w:t>
+        <w:t xml:space="preserve">er er kleurverschillen optreden. Om dit probleem op te lossen kan een </w:t>
+      </w:r>
+      <w:proofErr w:type="spellStart"/>
+      <w:r>
+        <w:t>Kalman</w:t>
+      </w:r>
+      <w:proofErr w:type="spellEnd"/>
+      <w:r>
+        <w:t xml:space="preserve"> Filter toegepast worden.</w:t>
       </w:r>
     </w:p>
     <w:p>
       <w:r>
-        <w:t xml:space="preserve">Deze methode kan de hoeveelheid iteraties van de Mean-Shift methode verkleinen. Hierdoor zal deze variant het object sneller kunnen vinden. Ook zal het een hogere </w:t>
+        <w:t xml:space="preserve">Deze methode kan de hoeveelheid iteraties van de </w:t>
+      </w:r>
+      <w:proofErr w:type="spellStart"/>
+      <w:r>
+        <w:t>Mean</w:t>
+      </w:r>
+      <w:proofErr w:type="spellEnd"/>
+      <w:r>
+        <w:t xml:space="preserve">-Shift methode verkleinen. Hierdoor zal deze variant het object sneller kunnen vinden. Ook zal het een hogere </w:t>
       </w:r>
       <w:r>
         <w:t>precisie</w:t>
@@ -1638,7 +2036,15 @@
         <w:t>Dit algoritme is wed</w:t>
       </w:r>
       <w:r>
-        <w:t>erom een aanpassing op het Mean-</w:t>
+        <w:t xml:space="preserve">erom een aanpassing op het </w:t>
+      </w:r>
+      <w:proofErr w:type="spellStart"/>
+      <w:r>
+        <w:t>Mean</w:t>
+      </w:r>
+      <w:proofErr w:type="spellEnd"/>
+      <w:r>
+        <w:t>-</w:t>
       </w:r>
       <w:r>
         <w:t xml:space="preserve">Shift </w:t>
@@ -1682,7 +2088,23 @@
     </w:p>
     <w:p>
       <w:r>
-        <w:t>Daarentegen creëert het systeem nieuwe problemen bij beelden waarin de schaal niet veranderd. Om dit probleem op te lossen wordt gewerkt met een “back-ward consistency check”</w:t>
+        <w:t>Daarentegen creëert het systeem nieuwe problemen bij beelden waarin de schaal niet veranderd. Om dit probleem op te lossen wordt gewerkt met een “</w:t>
+      </w:r>
+      <w:proofErr w:type="spellStart"/>
+      <w:r>
+        <w:t>back-ward</w:t>
+      </w:r>
+      <w:proofErr w:type="spellEnd"/>
+      <w:r>
+        <w:t xml:space="preserve"> </w:t>
+      </w:r>
+      <w:proofErr w:type="spellStart"/>
+      <w:r>
+        <w:t>consistency</w:t>
+      </w:r>
+      <w:proofErr w:type="spellEnd"/>
+      <w:r>
+        <w:t xml:space="preserve"> check”</w:t>
       </w:r>
       <w:sdt>
         <w:sdtPr>
@@ -1718,7 +2140,15 @@
         <w:t>operaties</w:t>
       </w:r>
       <w:r>
-        <w:t xml:space="preserve"> als de originele Mean-Shift methode.</w:t>
+        <w:t xml:space="preserve"> als de originele </w:t>
+      </w:r>
+      <w:proofErr w:type="spellStart"/>
+      <w:r>
+        <w:t>Mean</w:t>
+      </w:r>
+      <w:proofErr w:type="spellEnd"/>
+      <w:r>
+        <w:t>-Shift methode.</w:t>
       </w:r>
     </w:p>
     <w:p>
@@ -1758,8 +2188,13 @@
         <w:t xml:space="preserve"> van deze tracking mechanisme is</w:t>
       </w:r>
       <w:r>
-        <w:t xml:space="preserve"> uitgerekend door Rafael Martin Nieto</w:t>
-      </w:r>
+        <w:t xml:space="preserve"> uitgerekend door Rafael Martin </w:t>
+      </w:r>
+      <w:proofErr w:type="spellStart"/>
+      <w:r>
+        <w:t>Nieto</w:t>
+      </w:r>
+      <w:proofErr w:type="spellEnd"/>
       <w:sdt>
         <w:sdtPr>
           <w:id w:val="-1226061721"/>
@@ -1878,7 +2313,39 @@
     </w:p>
     <w:p>
       <w:r>
-        <w:t xml:space="preserve">In deze grafiek is de accuraatheid van de tracking algoritme berekend volgens hoofdstuk 3.3 van Rafeal Martin Nieto. Hierin staat vermeld dat een hogere score inhoud dat het algoritme slechter presteert. Echter heeft Rafeal Martin Nieto hierin niet gekeken naar de tijdsduur van </w:t>
+        <w:t xml:space="preserve">In deze grafiek is de accuraatheid van de tracking algoritme berekend volgens hoofdstuk 3.3 van </w:t>
+      </w:r>
+      <w:proofErr w:type="spellStart"/>
+      <w:r>
+        <w:t>Rafeal</w:t>
+      </w:r>
+      <w:proofErr w:type="spellEnd"/>
+      <w:r>
+        <w:t xml:space="preserve"> Martin </w:t>
+      </w:r>
+      <w:proofErr w:type="spellStart"/>
+      <w:r>
+        <w:t>Nieto</w:t>
+      </w:r>
+      <w:proofErr w:type="spellEnd"/>
+      <w:r>
+        <w:t xml:space="preserve">. Hierin staat vermeld dat een hogere score inhoud dat het algoritme slechter presteert. Echter heeft </w:t>
+      </w:r>
+      <w:proofErr w:type="spellStart"/>
+      <w:r>
+        <w:t>Rafeal</w:t>
+      </w:r>
+      <w:proofErr w:type="spellEnd"/>
+      <w:r>
+        <w:t xml:space="preserve"> Martin </w:t>
+      </w:r>
+      <w:proofErr w:type="spellStart"/>
+      <w:r>
+        <w:t>Nieto</w:t>
+      </w:r>
+      <w:proofErr w:type="spellEnd"/>
+      <w:r>
+        <w:t xml:space="preserve"> hierin niet gekeken naar de tijdsduur van </w:t>
       </w:r>
       <w:r>
         <w:t xml:space="preserve">de </w:t>
@@ -1906,7 +2373,15 @@
         </w:numPr>
       </w:pPr>
       <w:r>
-        <w:t>Complex Movements: Het doel object wisselt snel van richting en snelheid.</w:t>
+        <w:t xml:space="preserve">Complex </w:t>
+      </w:r>
+      <w:proofErr w:type="spellStart"/>
+      <w:r>
+        <w:t>Movements</w:t>
+      </w:r>
+      <w:proofErr w:type="spellEnd"/>
+      <w:r>
+        <w:t>: Het doel object wisselt snel van richting en snelheid.</w:t>
       </w:r>
     </w:p>
     <w:p>
@@ -1918,7 +2393,15 @@
         </w:numPr>
       </w:pPr>
       <w:r>
-        <w:t>Global Illumination: De lichtomstandigheden in de omgeving veranderen (zoals bijvoorbeeld bewolking).</w:t>
+        <w:t xml:space="preserve">Global </w:t>
+      </w:r>
+      <w:proofErr w:type="spellStart"/>
+      <w:r>
+        <w:t>Illumination</w:t>
+      </w:r>
+      <w:proofErr w:type="spellEnd"/>
+      <w:r>
+        <w:t>: De lichtomstandigheden in de omgeving veranderen (zoals bijvoorbeeld bewolking).</w:t>
       </w:r>
     </w:p>
     <w:p>
@@ -1929,8 +2412,21 @@
           <w:numId w:val="2"/>
         </w:numPr>
       </w:pPr>
-      <w:r>
-        <w:t>Local Illumination: De lokale lichtomstandigheden veranderen, zoals wanneer het object door een schaduw beweegt.</w:t>
+      <w:proofErr w:type="spellStart"/>
+      <w:r>
+        <w:t>Local</w:t>
+      </w:r>
+      <w:proofErr w:type="spellEnd"/>
+      <w:r>
+        <w:t xml:space="preserve"> </w:t>
+      </w:r>
+      <w:proofErr w:type="spellStart"/>
+      <w:r>
+        <w:t>Illumination</w:t>
+      </w:r>
+      <w:proofErr w:type="spellEnd"/>
+      <w:r>
+        <w:t>: De lokale lichtomstandigheden veranderen, zoals wanneer het object door een schaduw beweegt.</w:t>
       </w:r>
     </w:p>
     <w:p>
@@ -1941,8 +2437,13 @@
           <w:numId w:val="2"/>
         </w:numPr>
       </w:pPr>
-      <w:r>
-        <w:t>Noise: Willekeurige variaties in het beeld</w:t>
+      <w:proofErr w:type="spellStart"/>
+      <w:r>
+        <w:t>Noise</w:t>
+      </w:r>
+      <w:proofErr w:type="spellEnd"/>
+      <w:r>
+        <w:t>: Willekeurige variaties in het beeld</w:t>
       </w:r>
     </w:p>
     <w:p>
@@ -1953,8 +2454,13 @@
           <w:numId w:val="2"/>
         </w:numPr>
       </w:pPr>
-      <w:r>
-        <w:t>Occlusion: Het object raakt buiten beeld voor een periode.</w:t>
+      <w:proofErr w:type="spellStart"/>
+      <w:r>
+        <w:t>Occlusion</w:t>
+      </w:r>
+      <w:proofErr w:type="spellEnd"/>
+      <w:r>
+        <w:t>: Het object raakt buiten beeld voor een periode.</w:t>
       </w:r>
     </w:p>
     <w:p>
@@ -1965,8 +2471,13 @@
           <w:numId w:val="2"/>
         </w:numPr>
       </w:pPr>
-      <w:r>
-        <w:t>Scale change: het weergegeven object wordt groter of kleiner.</w:t>
+      <w:proofErr w:type="spellStart"/>
+      <w:r>
+        <w:t>Scale</w:t>
+      </w:r>
+      <w:proofErr w:type="spellEnd"/>
+      <w:r>
+        <w:t xml:space="preserve"> change: het weergegeven object wordt groter of kleiner.</w:t>
       </w:r>
     </w:p>
     <w:p>
@@ -1977,8 +2488,13 @@
           <w:numId w:val="2"/>
         </w:numPr>
       </w:pPr>
-      <w:r>
-        <w:t>Similiar Object: Een object met een soortgelijke kleur of vorm verschijnt in de buurt van het object.</w:t>
+      <w:proofErr w:type="spellStart"/>
+      <w:r>
+        <w:t>Similiar</w:t>
+      </w:r>
+      <w:proofErr w:type="spellEnd"/>
+      <w:r>
+        <w:t xml:space="preserve"> Object: Een object met een soortgelijke kleur of vorm verschijnt in de buurt van het object.</w:t>
       </w:r>
     </w:p>
     <w:p>
@@ -1986,7 +2502,15 @@
         <w:t xml:space="preserve">Vervolgens moet gekeken worden </w:t>
       </w:r>
       <w:r>
-        <w:t>naar de snelheid van de trackers.</w:t>
+        <w:t xml:space="preserve">naar de snelheid van de </w:t>
+      </w:r>
+      <w:proofErr w:type="spellStart"/>
+      <w:r>
+        <w:t>trackers</w:t>
+      </w:r>
+      <w:proofErr w:type="spellEnd"/>
+      <w:r>
+        <w:t>.</w:t>
       </w:r>
       <w:r>
         <w:t xml:space="preserve"> Echter zijn er weinig onderzoeken verricht die deze tracking methoden vergelijken. Deze zullen later gemeten moeten worden.</w:t>
@@ -1997,26 +2521,89 @@
         <w:t>Daarentegen zijn de bovenstaande resultaten te koppelen aan de</w:t>
       </w:r>
       <w:r>
-        <w:t xml:space="preserve"> andere benodigde eigenschappen. De meeste van deze methoden gebruik maken van Frame Differencing</w:t>
-      </w:r>
+        <w:t xml:space="preserve"> andere benodigde eigenschappen. De meeste van deze methoden gebruik maken van Frame </w:t>
+      </w:r>
+      <w:proofErr w:type="spellStart"/>
+      <w:r>
+        <w:t>Differencing</w:t>
+      </w:r>
+      <w:proofErr w:type="spellEnd"/>
       <w:r>
         <w:t xml:space="preserve"> </w:t>
       </w:r>
       <w:r>
         <w:t xml:space="preserve">(Behalve TM). Echter is het mogelijk een aantal van dezen te combineren met Background </w:t>
       </w:r>
-      <w:r>
-        <w:t xml:space="preserve">Substraction </w:t>
-      </w:r>
-      <w:r>
-        <w:t>(BS) en Canny Edge Detection(CED).</w:t>
-      </w:r>
-      <w:r>
-        <w:t xml:space="preserve"> Door te combineren met Canny Edge Detection kan de verstoring van licht en andere verstoringen verbeterd worden, echter zal hiermee alle kleur verloren gaan. Door te combineren met Background S</w:t>
+      <w:proofErr w:type="spellStart"/>
+      <w:r>
+        <w:t>Substraction</w:t>
+      </w:r>
+      <w:proofErr w:type="spellEnd"/>
+      <w:r>
+        <w:t xml:space="preserve"> </w:t>
+      </w:r>
+      <w:r>
+        <w:t xml:space="preserve">(BS) en </w:t>
+      </w:r>
+      <w:proofErr w:type="spellStart"/>
+      <w:r>
+        <w:t>Canny</w:t>
+      </w:r>
+      <w:proofErr w:type="spellEnd"/>
+      <w:r>
+        <w:t xml:space="preserve"> </w:t>
+      </w:r>
+      <w:proofErr w:type="spellStart"/>
+      <w:r>
+        <w:t>Edge</w:t>
+      </w:r>
+      <w:proofErr w:type="spellEnd"/>
+      <w:r>
+        <w:t xml:space="preserve"> </w:t>
+      </w:r>
+      <w:proofErr w:type="spellStart"/>
+      <w:r>
+        <w:t>Detection</w:t>
+      </w:r>
+      <w:proofErr w:type="spellEnd"/>
+      <w:r>
+        <w:t>(CED).</w:t>
+      </w:r>
+      <w:r>
+        <w:t xml:space="preserve"> Door te combineren met </w:t>
+      </w:r>
+      <w:proofErr w:type="spellStart"/>
+      <w:r>
+        <w:t>Canny</w:t>
+      </w:r>
+      <w:proofErr w:type="spellEnd"/>
+      <w:r>
+        <w:t xml:space="preserve"> </w:t>
+      </w:r>
+      <w:proofErr w:type="spellStart"/>
+      <w:r>
+        <w:t>Edge</w:t>
+      </w:r>
+      <w:proofErr w:type="spellEnd"/>
+      <w:r>
+        <w:t xml:space="preserve"> </w:t>
+      </w:r>
+      <w:proofErr w:type="spellStart"/>
+      <w:r>
+        <w:t>Detection</w:t>
+      </w:r>
+      <w:proofErr w:type="spellEnd"/>
+      <w:r>
+        <w:t xml:space="preserve"> kan de verstoring van licht en andere verstoringen verbeterd worden, echter zal hiermee alle kleur verloren gaan. Door te combineren met Background </w:t>
+      </w:r>
+      <w:proofErr w:type="spellStart"/>
+      <w:r>
+        <w:t>S</w:t>
       </w:r>
       <w:r>
         <w:t>ubstraction</w:t>
       </w:r>
+      <w:proofErr w:type="spellEnd"/>
       <w:r>
         <w:t>, zal alleen het object dat afwijkt van de achtergrond overblijven, echter is deze methode gevoelig voor verstoring.</w:t>
       </w:r>
@@ -2087,8 +2674,13 @@
             <w:pPr>
               <w:cnfStyle w:val="100000000000" w:firstRow="1" w:lastRow="0" w:firstColumn="0" w:lastColumn="0" w:oddVBand="0" w:evenVBand="0" w:oddHBand="0" w:evenHBand="0" w:firstRowFirstColumn="0" w:firstRowLastColumn="0" w:lastRowFirstColumn="0" w:lastRowLastColumn="0"/>
             </w:pPr>
-            <w:r>
-              <w:t>Verstorings Gevoeligheid</w:t>
+            <w:proofErr w:type="spellStart"/>
+            <w:r>
+              <w:t>Verstorings</w:t>
+            </w:r>
+            <w:proofErr w:type="spellEnd"/>
+            <w:r>
+              <w:t xml:space="preserve"> Gevoeligheid</w:t>
             </w:r>
           </w:p>
         </w:tc>
@@ -2431,8 +3023,6 @@
             <w:r>
               <w:t>Afhankelijk van voorstap en radius</w:t>
             </w:r>
-            <w:bookmarkStart w:id="0" w:name="_GoBack"/>
-            <w:bookmarkEnd w:id="0"/>
           </w:p>
         </w:tc>
       </w:tr>
@@ -2614,12 +3204,14 @@
                 <w:lang w:val="en-GB"/>
               </w:rPr>
             </w:pPr>
+            <w:proofErr w:type="spellStart"/>
             <w:r>
               <w:rPr>
                 <w:lang w:val="en-GB"/>
               </w:rPr>
               <w:t>Laag</w:t>
             </w:r>
+            <w:proofErr w:type="spellEnd"/>
           </w:p>
         </w:tc>
         <w:tc>
@@ -2637,12 +3229,14 @@
                 <w:lang w:val="en-GB"/>
               </w:rPr>
             </w:pPr>
+            <w:proofErr w:type="spellStart"/>
             <w:r>
               <w:rPr>
                 <w:lang w:val="en-GB"/>
               </w:rPr>
               <w:t>Gemiddeld</w:t>
             </w:r>
+            <w:proofErr w:type="spellEnd"/>
           </w:p>
         </w:tc>
         <w:tc>
@@ -2660,12 +3254,14 @@
                 <w:lang w:val="en-GB"/>
               </w:rPr>
             </w:pPr>
+            <w:proofErr w:type="spellStart"/>
             <w:r>
               <w:rPr>
                 <w:lang w:val="en-GB"/>
               </w:rPr>
               <w:t>Herstelbaar</w:t>
             </w:r>
+            <w:proofErr w:type="spellEnd"/>
           </w:p>
         </w:tc>
         <w:tc>
@@ -2783,12 +3379,14 @@
                 <w:lang w:val="en-GB"/>
               </w:rPr>
             </w:pPr>
+            <w:proofErr w:type="spellStart"/>
             <w:r>
               <w:rPr>
                 <w:lang w:val="en-GB"/>
               </w:rPr>
               <w:t>Laag</w:t>
             </w:r>
+            <w:proofErr w:type="spellEnd"/>
           </w:p>
         </w:tc>
         <w:tc>
@@ -2806,12 +3404,14 @@
                 <w:lang w:val="en-GB"/>
               </w:rPr>
             </w:pPr>
+            <w:proofErr w:type="spellStart"/>
             <w:r>
               <w:rPr>
                 <w:lang w:val="en-GB"/>
               </w:rPr>
               <w:t>Gemiddeld</w:t>
             </w:r>
+            <w:proofErr w:type="spellEnd"/>
           </w:p>
         </w:tc>
         <w:tc>
@@ -2829,12 +3429,28 @@
                 <w:lang w:val="en-GB"/>
               </w:rPr>
             </w:pPr>
+            <w:proofErr w:type="spellStart"/>
             <w:r>
               <w:rPr>
                 <w:lang w:val="en-GB"/>
               </w:rPr>
-              <w:t>Zeer Herstelbaar</w:t>
-            </w:r>
+              <w:t>Zeer</w:t>
+            </w:r>
+            <w:proofErr w:type="spellEnd"/>
+            <w:r>
+              <w:rPr>
+                <w:lang w:val="en-GB"/>
+              </w:rPr>
+              <w:t xml:space="preserve"> </w:t>
+            </w:r>
+            <w:proofErr w:type="spellStart"/>
+            <w:r>
+              <w:rPr>
+                <w:lang w:val="en-GB"/>
+              </w:rPr>
+              <w:t>Herstelbaar</w:t>
+            </w:r>
+            <w:proofErr w:type="spellEnd"/>
           </w:p>
         </w:tc>
         <w:tc>
@@ -2949,12 +3565,14 @@
                 <w:lang w:val="en-GB"/>
               </w:rPr>
             </w:pPr>
+            <w:proofErr w:type="spellStart"/>
             <w:r>
               <w:rPr>
                 <w:lang w:val="en-GB"/>
               </w:rPr>
               <w:t>Gemiddeld</w:t>
             </w:r>
+            <w:proofErr w:type="spellEnd"/>
           </w:p>
         </w:tc>
         <w:tc>
@@ -2972,12 +3590,14 @@
                 <w:lang w:val="en-GB"/>
               </w:rPr>
             </w:pPr>
+            <w:proofErr w:type="spellStart"/>
             <w:r>
               <w:rPr>
                 <w:lang w:val="en-GB"/>
               </w:rPr>
               <w:t>Laag</w:t>
             </w:r>
+            <w:proofErr w:type="spellEnd"/>
           </w:p>
         </w:tc>
         <w:tc>
@@ -2995,12 +3615,28 @@
                 <w:lang w:val="en-GB"/>
               </w:rPr>
             </w:pPr>
+            <w:proofErr w:type="spellStart"/>
             <w:r>
               <w:rPr>
                 <w:lang w:val="en-GB"/>
               </w:rPr>
-              <w:t>Niet Herstelbaar</w:t>
-            </w:r>
+              <w:t>Niet</w:t>
+            </w:r>
+            <w:proofErr w:type="spellEnd"/>
+            <w:r>
+              <w:rPr>
+                <w:lang w:val="en-GB"/>
+              </w:rPr>
+              <w:t xml:space="preserve"> </w:t>
+            </w:r>
+            <w:proofErr w:type="spellStart"/>
+            <w:r>
+              <w:rPr>
+                <w:lang w:val="en-GB"/>
+              </w:rPr>
+              <w:t>Herstelbaar</w:t>
+            </w:r>
+            <w:proofErr w:type="spellEnd"/>
           </w:p>
         </w:tc>
         <w:tc>
@@ -3118,12 +3754,14 @@
                 <w:lang w:val="en-GB"/>
               </w:rPr>
             </w:pPr>
+            <w:proofErr w:type="spellStart"/>
             <w:r>
               <w:rPr>
                 <w:lang w:val="en-GB"/>
               </w:rPr>
               <w:t>Gemiddeld</w:t>
             </w:r>
+            <w:proofErr w:type="spellEnd"/>
           </w:p>
         </w:tc>
         <w:tc>
@@ -3141,12 +3779,14 @@
                 <w:lang w:val="en-GB"/>
               </w:rPr>
             </w:pPr>
+            <w:proofErr w:type="spellStart"/>
             <w:r>
               <w:rPr>
                 <w:lang w:val="en-GB"/>
               </w:rPr>
               <w:t>Laag</w:t>
             </w:r>
+            <w:proofErr w:type="spellEnd"/>
           </w:p>
         </w:tc>
         <w:tc>
@@ -3164,12 +3804,28 @@
                 <w:lang w:val="en-GB"/>
               </w:rPr>
             </w:pPr>
+            <w:proofErr w:type="spellStart"/>
             <w:r>
               <w:rPr>
                 <w:lang w:val="en-GB"/>
               </w:rPr>
-              <w:t>Niet Herstelbaar</w:t>
-            </w:r>
+              <w:t>Niet</w:t>
+            </w:r>
+            <w:proofErr w:type="spellEnd"/>
+            <w:r>
+              <w:rPr>
+                <w:lang w:val="en-GB"/>
+              </w:rPr>
+              <w:t xml:space="preserve"> </w:t>
+            </w:r>
+            <w:proofErr w:type="spellStart"/>
+            <w:r>
+              <w:rPr>
+                <w:lang w:val="en-GB"/>
+              </w:rPr>
+              <w:t>Herstelbaar</w:t>
+            </w:r>
+            <w:proofErr w:type="spellEnd"/>
           </w:p>
         </w:tc>
         <w:tc>
@@ -3284,12 +3940,14 @@
                 <w:lang w:val="en-GB"/>
               </w:rPr>
             </w:pPr>
+            <w:proofErr w:type="spellStart"/>
             <w:r>
               <w:rPr>
                 <w:lang w:val="en-GB"/>
               </w:rPr>
               <w:t>Hoog</w:t>
             </w:r>
+            <w:proofErr w:type="spellEnd"/>
           </w:p>
         </w:tc>
         <w:tc>
@@ -3307,12 +3965,28 @@
                 <w:lang w:val="en-GB"/>
               </w:rPr>
             </w:pPr>
+            <w:proofErr w:type="spellStart"/>
             <w:r>
               <w:rPr>
                 <w:lang w:val="en-GB"/>
               </w:rPr>
-              <w:t>Zeer Hoog</w:t>
-            </w:r>
+              <w:t>Zeer</w:t>
+            </w:r>
+            <w:proofErr w:type="spellEnd"/>
+            <w:r>
+              <w:rPr>
+                <w:lang w:val="en-GB"/>
+              </w:rPr>
+              <w:t xml:space="preserve"> </w:t>
+            </w:r>
+            <w:proofErr w:type="spellStart"/>
+            <w:r>
+              <w:rPr>
+                <w:lang w:val="en-GB"/>
+              </w:rPr>
+              <w:t>Hoog</w:t>
+            </w:r>
+            <w:proofErr w:type="spellEnd"/>
           </w:p>
         </w:tc>
         <w:tc>
@@ -3330,12 +4004,14 @@
                 <w:lang w:val="en-GB"/>
               </w:rPr>
             </w:pPr>
+            <w:proofErr w:type="spellStart"/>
             <w:r>
               <w:rPr>
                 <w:lang w:val="en-GB"/>
               </w:rPr>
               <w:t>Herstelbaar</w:t>
             </w:r>
+            <w:proofErr w:type="spellEnd"/>
           </w:p>
         </w:tc>
         <w:tc>
@@ -3413,7 +4089,35 @@
               <w:rPr>
                 <w:lang w:val="en-GB"/>
               </w:rPr>
-              <w:t>Minder iteraties als MS</w:t>
+              <w:t xml:space="preserve">Minder </w:t>
+            </w:r>
+            <w:proofErr w:type="spellStart"/>
+            <w:r>
+              <w:rPr>
+                <w:lang w:val="en-GB"/>
+              </w:rPr>
+              <w:t>iteraties</w:t>
+            </w:r>
+            <w:proofErr w:type="spellEnd"/>
+            <w:r>
+              <w:rPr>
+                <w:lang w:val="en-GB"/>
+              </w:rPr>
+              <w:t xml:space="preserve"> </w:t>
+            </w:r>
+            <w:proofErr w:type="spellStart"/>
+            <w:r>
+              <w:rPr>
+                <w:lang w:val="en-GB"/>
+              </w:rPr>
+              <w:t>als</w:t>
+            </w:r>
+            <w:proofErr w:type="spellEnd"/>
+            <w:r>
+              <w:rPr>
+                <w:lang w:val="en-GB"/>
+              </w:rPr>
+              <w:t xml:space="preserve"> MS</w:t>
             </w:r>
           </w:p>
         </w:tc>
@@ -3459,12 +4163,14 @@
                 <w:lang w:val="en-GB"/>
               </w:rPr>
             </w:pPr>
+            <w:proofErr w:type="spellStart"/>
             <w:r>
               <w:rPr>
                 <w:lang w:val="en-GB"/>
               </w:rPr>
               <w:t>Gemiddeld</w:t>
             </w:r>
+            <w:proofErr w:type="spellEnd"/>
           </w:p>
         </w:tc>
         <w:tc>
@@ -3482,12 +4188,14 @@
                 <w:lang w:val="en-GB"/>
               </w:rPr>
             </w:pPr>
+            <w:proofErr w:type="spellStart"/>
             <w:r>
               <w:rPr>
                 <w:lang w:val="en-GB"/>
               </w:rPr>
               <w:t>Gemiddeld</w:t>
             </w:r>
+            <w:proofErr w:type="spellEnd"/>
           </w:p>
         </w:tc>
         <w:tc>
@@ -3505,12 +4213,14 @@
                 <w:lang w:val="en-GB"/>
               </w:rPr>
             </w:pPr>
+            <w:proofErr w:type="spellStart"/>
             <w:r>
               <w:rPr>
                 <w:lang w:val="en-GB"/>
               </w:rPr>
               <w:t>Herstelbaar</w:t>
             </w:r>
+            <w:proofErr w:type="spellEnd"/>
           </w:p>
         </w:tc>
         <w:tc>
@@ -3588,8 +4298,44 @@
               <w:rPr>
                 <w:lang w:val="en-GB"/>
               </w:rPr>
-              <w:t>MS voor schaal veranderingen</w:t>
-            </w:r>
+              <w:t xml:space="preserve">MS </w:t>
+            </w:r>
+            <w:proofErr w:type="spellStart"/>
+            <w:r>
+              <w:rPr>
+                <w:lang w:val="en-GB"/>
+              </w:rPr>
+              <w:t>voor</w:t>
+            </w:r>
+            <w:proofErr w:type="spellEnd"/>
+            <w:r>
+              <w:rPr>
+                <w:lang w:val="en-GB"/>
+              </w:rPr>
+              <w:t xml:space="preserve"> </w:t>
+            </w:r>
+            <w:proofErr w:type="spellStart"/>
+            <w:r>
+              <w:rPr>
+                <w:lang w:val="en-GB"/>
+              </w:rPr>
+              <w:t>schaal</w:t>
+            </w:r>
+            <w:proofErr w:type="spellEnd"/>
+            <w:r>
+              <w:rPr>
+                <w:lang w:val="en-GB"/>
+              </w:rPr>
+              <w:t xml:space="preserve"> </w:t>
+            </w:r>
+            <w:proofErr w:type="spellStart"/>
+            <w:r>
+              <w:rPr>
+                <w:lang w:val="en-GB"/>
+              </w:rPr>
+              <w:t>veranderingen</w:t>
+            </w:r>
+            <w:proofErr w:type="spellEnd"/>
           </w:p>
         </w:tc>
       </w:tr>
@@ -7296,37 +8042,37 @@
     </dgm:pt>
   </dgm:ptLst>
   <dgm:cxnLst>
+    <dgm:cxn modelId="{1AA2A4A6-737B-43B6-A8FF-8FE1CF2F6510}" srcId="{92792585-24B5-4323-B34D-9BB7E272D64C}" destId="{B5B879F4-5C22-41F5-ABC2-421B99565B8F}" srcOrd="0" destOrd="0" parTransId="{FB8A2C34-F278-4415-920D-A6935B6D5F1C}" sibTransId="{1B18CCD5-E4E2-4DB8-8C1B-42905D396999}"/>
+    <dgm:cxn modelId="{277C1EE4-4441-4872-AA8B-1ECF899A7BF5}" type="presOf" srcId="{92792585-24B5-4323-B34D-9BB7E272D64C}" destId="{FC83BA6D-92F8-421D-B5DC-184634484D77}" srcOrd="0" destOrd="0" presId="urn:microsoft.com/office/officeart/2005/8/layout/cycle5"/>
+    <dgm:cxn modelId="{3EF67851-CA2F-40E4-BF00-C5B367D84909}" srcId="{92792585-24B5-4323-B34D-9BB7E272D64C}" destId="{F79183A8-3B5F-4951-A4D5-D2794A8ED4CB}" srcOrd="1" destOrd="0" parTransId="{E2F32439-F982-4027-92A2-99DFCD5B3892}" sibTransId="{698F9176-BA0C-4351-9FEF-83929C035D7D}"/>
+    <dgm:cxn modelId="{498D4B8E-588A-461F-B46E-C6D746FCD7A8}" srcId="{92792585-24B5-4323-B34D-9BB7E272D64C}" destId="{2D9F2D96-794A-4246-94BB-A73F4082B030}" srcOrd="3" destOrd="0" parTransId="{CAD8F401-0903-4EC2-92E6-DB51C6FA0AB8}" sibTransId="{6B4C9BFE-680F-440E-B3C6-CC05537FF1D8}"/>
+    <dgm:cxn modelId="{E1F397BA-9F02-4618-93EC-20A1B3A33823}" type="presOf" srcId="{1B18CCD5-E4E2-4DB8-8C1B-42905D396999}" destId="{208B4263-7B5F-4D56-B8D3-8CD4BE8B6488}" srcOrd="0" destOrd="0" presId="urn:microsoft.com/office/officeart/2005/8/layout/cycle5"/>
+    <dgm:cxn modelId="{688F9C66-AE17-4FDC-A484-04F47668C14A}" type="presOf" srcId="{2B92D4F3-6C38-40DC-8B82-3C42DE354040}" destId="{9E7F179E-7E00-4EA0-A260-2E7895017FEF}" srcOrd="0" destOrd="0" presId="urn:microsoft.com/office/officeart/2005/8/layout/cycle5"/>
+    <dgm:cxn modelId="{E9E23ACD-3C36-4E75-955E-300F8AA952C7}" type="presOf" srcId="{E04E8B9F-AE4E-4FA0-85DD-0B3EDC07FE3C}" destId="{0AFE4DE8-DB1F-4EF5-A8DC-8A31CF66E890}" srcOrd="0" destOrd="0" presId="urn:microsoft.com/office/officeart/2005/8/layout/cycle5"/>
+    <dgm:cxn modelId="{68DF109E-7768-4462-8599-F965B6C7ACEC}" type="presOf" srcId="{E51096AB-B512-4487-92C9-4369F2C98375}" destId="{693C1DF7-A358-4E84-A98E-78EA6D150C5A}" srcOrd="0" destOrd="0" presId="urn:microsoft.com/office/officeart/2005/8/layout/cycle5"/>
+    <dgm:cxn modelId="{19AF5A7B-01C0-4966-935F-1F2C18BF1724}" srcId="{92792585-24B5-4323-B34D-9BB7E272D64C}" destId="{E04E8B9F-AE4E-4FA0-85DD-0B3EDC07FE3C}" srcOrd="2" destOrd="0" parTransId="{0513C8FA-6D2C-49D2-B715-CE76DE21CD75}" sibTransId="{2B92D4F3-6C38-40DC-8B82-3C42DE354040}"/>
+    <dgm:cxn modelId="{A17F0FBF-8A35-4F5A-8C64-947B3987C44B}" type="presOf" srcId="{F79183A8-3B5F-4951-A4D5-D2794A8ED4CB}" destId="{E50BCF7F-F334-4ECA-8C78-B02C666C8B4C}" srcOrd="0" destOrd="0" presId="urn:microsoft.com/office/officeart/2005/8/layout/cycle5"/>
+    <dgm:cxn modelId="{19CE1BAE-2D24-4DCA-B2C8-6F014F3D71A1}" type="presOf" srcId="{6B4C9BFE-680F-440E-B3C6-CC05537FF1D8}" destId="{B1F844CB-1498-43D4-8E7F-6633545E9694}" srcOrd="0" destOrd="0" presId="urn:microsoft.com/office/officeart/2005/8/layout/cycle5"/>
     <dgm:cxn modelId="{99D9A0F8-C2C1-42BC-9CF9-90C435A97D73}" srcId="{92792585-24B5-4323-B34D-9BB7E272D64C}" destId="{E51096AB-B512-4487-92C9-4369F2C98375}" srcOrd="4" destOrd="0" parTransId="{A2FF80DC-E345-452F-8420-C7BC1D3AC043}" sibTransId="{316E1938-F86E-4051-B068-D9E2BFEEE302}"/>
-    <dgm:cxn modelId="{5BAB2043-EACD-485F-BDF2-ABA1F4884EF1}" type="presOf" srcId="{6B4C9BFE-680F-440E-B3C6-CC05537FF1D8}" destId="{B1F844CB-1498-43D4-8E7F-6633545E9694}" srcOrd="0" destOrd="0" presId="urn:microsoft.com/office/officeart/2005/8/layout/cycle5"/>
-    <dgm:cxn modelId="{C92B13BD-B017-4363-9C20-EBA60A4FC0DF}" type="presOf" srcId="{316E1938-F86E-4051-B068-D9E2BFEEE302}" destId="{8E4E216C-5F47-44EF-AEF0-66F350F12FDE}" srcOrd="0" destOrd="0" presId="urn:microsoft.com/office/officeart/2005/8/layout/cycle5"/>
-    <dgm:cxn modelId="{8F34261E-CCB2-4312-8885-B49E47375CE4}" type="presOf" srcId="{E51096AB-B512-4487-92C9-4369F2C98375}" destId="{693C1DF7-A358-4E84-A98E-78EA6D150C5A}" srcOrd="0" destOrd="0" presId="urn:microsoft.com/office/officeart/2005/8/layout/cycle5"/>
-    <dgm:cxn modelId="{D17173AB-DDC6-48AA-821D-8772ABD703AF}" type="presOf" srcId="{1B18CCD5-E4E2-4DB8-8C1B-42905D396999}" destId="{208B4263-7B5F-4D56-B8D3-8CD4BE8B6488}" srcOrd="0" destOrd="0" presId="urn:microsoft.com/office/officeart/2005/8/layout/cycle5"/>
-    <dgm:cxn modelId="{0DBBA681-C62D-4B41-9D6E-7A9228BD5086}" type="presOf" srcId="{92792585-24B5-4323-B34D-9BB7E272D64C}" destId="{FC83BA6D-92F8-421D-B5DC-184634484D77}" srcOrd="0" destOrd="0" presId="urn:microsoft.com/office/officeart/2005/8/layout/cycle5"/>
-    <dgm:cxn modelId="{19AF5A7B-01C0-4966-935F-1F2C18BF1724}" srcId="{92792585-24B5-4323-B34D-9BB7E272D64C}" destId="{E04E8B9F-AE4E-4FA0-85DD-0B3EDC07FE3C}" srcOrd="2" destOrd="0" parTransId="{0513C8FA-6D2C-49D2-B715-CE76DE21CD75}" sibTransId="{2B92D4F3-6C38-40DC-8B82-3C42DE354040}"/>
-    <dgm:cxn modelId="{498D4B8E-588A-461F-B46E-C6D746FCD7A8}" srcId="{92792585-24B5-4323-B34D-9BB7E272D64C}" destId="{2D9F2D96-794A-4246-94BB-A73F4082B030}" srcOrd="3" destOrd="0" parTransId="{CAD8F401-0903-4EC2-92E6-DB51C6FA0AB8}" sibTransId="{6B4C9BFE-680F-440E-B3C6-CC05537FF1D8}"/>
-    <dgm:cxn modelId="{75BF377E-4DB5-4FDA-BE6E-4F1AD4880807}" type="presOf" srcId="{2B92D4F3-6C38-40DC-8B82-3C42DE354040}" destId="{9E7F179E-7E00-4EA0-A260-2E7895017FEF}" srcOrd="0" destOrd="0" presId="urn:microsoft.com/office/officeart/2005/8/layout/cycle5"/>
-    <dgm:cxn modelId="{4F9DDECF-94C9-48B5-BA8C-F379C2C9C571}" type="presOf" srcId="{B5B879F4-5C22-41F5-ABC2-421B99565B8F}" destId="{EC611168-1894-482E-898C-405120223975}" srcOrd="0" destOrd="0" presId="urn:microsoft.com/office/officeart/2005/8/layout/cycle5"/>
-    <dgm:cxn modelId="{1AA2A4A6-737B-43B6-A8FF-8FE1CF2F6510}" srcId="{92792585-24B5-4323-B34D-9BB7E272D64C}" destId="{B5B879F4-5C22-41F5-ABC2-421B99565B8F}" srcOrd="0" destOrd="0" parTransId="{FB8A2C34-F278-4415-920D-A6935B6D5F1C}" sibTransId="{1B18CCD5-E4E2-4DB8-8C1B-42905D396999}"/>
-    <dgm:cxn modelId="{A602B217-2603-4038-887A-483CBBA2C424}" type="presOf" srcId="{F79183A8-3B5F-4951-A4D5-D2794A8ED4CB}" destId="{E50BCF7F-F334-4ECA-8C78-B02C666C8B4C}" srcOrd="0" destOrd="0" presId="urn:microsoft.com/office/officeart/2005/8/layout/cycle5"/>
-    <dgm:cxn modelId="{3EF67851-CA2F-40E4-BF00-C5B367D84909}" srcId="{92792585-24B5-4323-B34D-9BB7E272D64C}" destId="{F79183A8-3B5F-4951-A4D5-D2794A8ED4CB}" srcOrd="1" destOrd="0" parTransId="{E2F32439-F982-4027-92A2-99DFCD5B3892}" sibTransId="{698F9176-BA0C-4351-9FEF-83929C035D7D}"/>
-    <dgm:cxn modelId="{22A0E373-9469-4521-B102-03716817E530}" type="presOf" srcId="{698F9176-BA0C-4351-9FEF-83929C035D7D}" destId="{2865A137-1D37-46BF-8129-AF9BAE0EF776}" srcOrd="0" destOrd="0" presId="urn:microsoft.com/office/officeart/2005/8/layout/cycle5"/>
-    <dgm:cxn modelId="{CB9BB9CF-2AC9-48DF-84A6-6F6B346DCFBE}" type="presOf" srcId="{E04E8B9F-AE4E-4FA0-85DD-0B3EDC07FE3C}" destId="{0AFE4DE8-DB1F-4EF5-A8DC-8A31CF66E890}" srcOrd="0" destOrd="0" presId="urn:microsoft.com/office/officeart/2005/8/layout/cycle5"/>
-    <dgm:cxn modelId="{E724194B-6FC8-4DE1-983D-FF4D703C1A93}" type="presOf" srcId="{2D9F2D96-794A-4246-94BB-A73F4082B030}" destId="{E816D67F-1151-4D9F-A486-7E695425E0F7}" srcOrd="0" destOrd="0" presId="urn:microsoft.com/office/officeart/2005/8/layout/cycle5"/>
-    <dgm:cxn modelId="{CB299208-E73D-4EE4-93F4-68CEE9C1DA80}" type="presParOf" srcId="{FC83BA6D-92F8-421D-B5DC-184634484D77}" destId="{EC611168-1894-482E-898C-405120223975}" srcOrd="0" destOrd="0" presId="urn:microsoft.com/office/officeart/2005/8/layout/cycle5"/>
-    <dgm:cxn modelId="{75784C4A-D00B-40A0-A6A6-48C8F58D2D26}" type="presParOf" srcId="{FC83BA6D-92F8-421D-B5DC-184634484D77}" destId="{83951DFC-FD47-42AF-B28B-24DB7FA7DDB3}" srcOrd="1" destOrd="0" presId="urn:microsoft.com/office/officeart/2005/8/layout/cycle5"/>
-    <dgm:cxn modelId="{7CA74F15-C9F2-4649-9358-FBADC7071028}" type="presParOf" srcId="{FC83BA6D-92F8-421D-B5DC-184634484D77}" destId="{208B4263-7B5F-4D56-B8D3-8CD4BE8B6488}" srcOrd="2" destOrd="0" presId="urn:microsoft.com/office/officeart/2005/8/layout/cycle5"/>
-    <dgm:cxn modelId="{5540C69A-D5EC-46F8-811C-95BBDD9A6805}" type="presParOf" srcId="{FC83BA6D-92F8-421D-B5DC-184634484D77}" destId="{E50BCF7F-F334-4ECA-8C78-B02C666C8B4C}" srcOrd="3" destOrd="0" presId="urn:microsoft.com/office/officeart/2005/8/layout/cycle5"/>
-    <dgm:cxn modelId="{11F56BE5-C6C2-4436-9171-6B38F26CC68B}" type="presParOf" srcId="{FC83BA6D-92F8-421D-B5DC-184634484D77}" destId="{D6343918-B53A-4B55-8E0D-5A626CAD65EB}" srcOrd="4" destOrd="0" presId="urn:microsoft.com/office/officeart/2005/8/layout/cycle5"/>
-    <dgm:cxn modelId="{6B36E965-50AC-47E3-AC62-D293866FB3B3}" type="presParOf" srcId="{FC83BA6D-92F8-421D-B5DC-184634484D77}" destId="{2865A137-1D37-46BF-8129-AF9BAE0EF776}" srcOrd="5" destOrd="0" presId="urn:microsoft.com/office/officeart/2005/8/layout/cycle5"/>
-    <dgm:cxn modelId="{D222C9B6-466C-421A-8BB6-31BF4E2511C8}" type="presParOf" srcId="{FC83BA6D-92F8-421D-B5DC-184634484D77}" destId="{0AFE4DE8-DB1F-4EF5-A8DC-8A31CF66E890}" srcOrd="6" destOrd="0" presId="urn:microsoft.com/office/officeart/2005/8/layout/cycle5"/>
-    <dgm:cxn modelId="{93E38CF6-124B-447D-8A6F-60B6C27CD20A}" type="presParOf" srcId="{FC83BA6D-92F8-421D-B5DC-184634484D77}" destId="{4C5AAAEB-C72C-4795-866D-C99628D2C4D3}" srcOrd="7" destOrd="0" presId="urn:microsoft.com/office/officeart/2005/8/layout/cycle5"/>
-    <dgm:cxn modelId="{CD0BCC13-BA2B-4A6A-BE69-50CDD18DA68E}" type="presParOf" srcId="{FC83BA6D-92F8-421D-B5DC-184634484D77}" destId="{9E7F179E-7E00-4EA0-A260-2E7895017FEF}" srcOrd="8" destOrd="0" presId="urn:microsoft.com/office/officeart/2005/8/layout/cycle5"/>
-    <dgm:cxn modelId="{5AE8440B-EE53-41F2-A03C-5172EA39A5FF}" type="presParOf" srcId="{FC83BA6D-92F8-421D-B5DC-184634484D77}" destId="{E816D67F-1151-4D9F-A486-7E695425E0F7}" srcOrd="9" destOrd="0" presId="urn:microsoft.com/office/officeart/2005/8/layout/cycle5"/>
-    <dgm:cxn modelId="{72B652F9-7417-48A0-B0B1-C615A76E658F}" type="presParOf" srcId="{FC83BA6D-92F8-421D-B5DC-184634484D77}" destId="{7F8560C2-DA8B-487C-818F-BD5DDB147BBC}" srcOrd="10" destOrd="0" presId="urn:microsoft.com/office/officeart/2005/8/layout/cycle5"/>
-    <dgm:cxn modelId="{BA22E009-FA60-42D0-A4AC-7768BA679A41}" type="presParOf" srcId="{FC83BA6D-92F8-421D-B5DC-184634484D77}" destId="{B1F844CB-1498-43D4-8E7F-6633545E9694}" srcOrd="11" destOrd="0" presId="urn:microsoft.com/office/officeart/2005/8/layout/cycle5"/>
-    <dgm:cxn modelId="{44459965-E34B-4F96-AE99-3D090D0180B0}" type="presParOf" srcId="{FC83BA6D-92F8-421D-B5DC-184634484D77}" destId="{693C1DF7-A358-4E84-A98E-78EA6D150C5A}" srcOrd="12" destOrd="0" presId="urn:microsoft.com/office/officeart/2005/8/layout/cycle5"/>
-    <dgm:cxn modelId="{35396E17-CF03-426C-A00C-DB7721499971}" type="presParOf" srcId="{FC83BA6D-92F8-421D-B5DC-184634484D77}" destId="{140BD655-0E7C-4B27-B024-5C53794F9CB9}" srcOrd="13" destOrd="0" presId="urn:microsoft.com/office/officeart/2005/8/layout/cycle5"/>
-    <dgm:cxn modelId="{C9842EA1-9A75-4642-9FA9-EBF6B0E15D3D}" type="presParOf" srcId="{FC83BA6D-92F8-421D-B5DC-184634484D77}" destId="{8E4E216C-5F47-44EF-AEF0-66F350F12FDE}" srcOrd="14" destOrd="0" presId="urn:microsoft.com/office/officeart/2005/8/layout/cycle5"/>
+    <dgm:cxn modelId="{C3E4C3EF-A76A-4035-A404-FE7E96967ABE}" type="presOf" srcId="{B5B879F4-5C22-41F5-ABC2-421B99565B8F}" destId="{EC611168-1894-482E-898C-405120223975}" srcOrd="0" destOrd="0" presId="urn:microsoft.com/office/officeart/2005/8/layout/cycle5"/>
+    <dgm:cxn modelId="{5BE27CDC-3BA5-4E07-8248-B381F2B3C8F2}" type="presOf" srcId="{2D9F2D96-794A-4246-94BB-A73F4082B030}" destId="{E816D67F-1151-4D9F-A486-7E695425E0F7}" srcOrd="0" destOrd="0" presId="urn:microsoft.com/office/officeart/2005/8/layout/cycle5"/>
+    <dgm:cxn modelId="{637B8F96-8A19-4913-B986-127365A9C3D3}" type="presOf" srcId="{698F9176-BA0C-4351-9FEF-83929C035D7D}" destId="{2865A137-1D37-46BF-8129-AF9BAE0EF776}" srcOrd="0" destOrd="0" presId="urn:microsoft.com/office/officeart/2005/8/layout/cycle5"/>
+    <dgm:cxn modelId="{453B1266-3C60-4575-98C6-30ABFC01D40D}" type="presOf" srcId="{316E1938-F86E-4051-B068-D9E2BFEEE302}" destId="{8E4E216C-5F47-44EF-AEF0-66F350F12FDE}" srcOrd="0" destOrd="0" presId="urn:microsoft.com/office/officeart/2005/8/layout/cycle5"/>
+    <dgm:cxn modelId="{C5F7FF5C-D471-4F55-B16E-A55FD2F1EDAD}" type="presParOf" srcId="{FC83BA6D-92F8-421D-B5DC-184634484D77}" destId="{EC611168-1894-482E-898C-405120223975}" srcOrd="0" destOrd="0" presId="urn:microsoft.com/office/officeart/2005/8/layout/cycle5"/>
+    <dgm:cxn modelId="{94951EF7-2D06-437B-9650-E5AAA39EBBFE}" type="presParOf" srcId="{FC83BA6D-92F8-421D-B5DC-184634484D77}" destId="{83951DFC-FD47-42AF-B28B-24DB7FA7DDB3}" srcOrd="1" destOrd="0" presId="urn:microsoft.com/office/officeart/2005/8/layout/cycle5"/>
+    <dgm:cxn modelId="{227C6E84-4FA4-4929-B387-454D47F853E0}" type="presParOf" srcId="{FC83BA6D-92F8-421D-B5DC-184634484D77}" destId="{208B4263-7B5F-4D56-B8D3-8CD4BE8B6488}" srcOrd="2" destOrd="0" presId="urn:microsoft.com/office/officeart/2005/8/layout/cycle5"/>
+    <dgm:cxn modelId="{87C8CD79-6A5F-4142-AE6C-4BD3F9494D23}" type="presParOf" srcId="{FC83BA6D-92F8-421D-B5DC-184634484D77}" destId="{E50BCF7F-F334-4ECA-8C78-B02C666C8B4C}" srcOrd="3" destOrd="0" presId="urn:microsoft.com/office/officeart/2005/8/layout/cycle5"/>
+    <dgm:cxn modelId="{DD12A954-54ED-434B-B8D8-DF3BA401D29B}" type="presParOf" srcId="{FC83BA6D-92F8-421D-B5DC-184634484D77}" destId="{D6343918-B53A-4B55-8E0D-5A626CAD65EB}" srcOrd="4" destOrd="0" presId="urn:microsoft.com/office/officeart/2005/8/layout/cycle5"/>
+    <dgm:cxn modelId="{AC3965A4-2BD6-4E91-AF60-7E8399BD9A20}" type="presParOf" srcId="{FC83BA6D-92F8-421D-B5DC-184634484D77}" destId="{2865A137-1D37-46BF-8129-AF9BAE0EF776}" srcOrd="5" destOrd="0" presId="urn:microsoft.com/office/officeart/2005/8/layout/cycle5"/>
+    <dgm:cxn modelId="{03B225C1-3147-4E01-93A6-6A1620B28B65}" type="presParOf" srcId="{FC83BA6D-92F8-421D-B5DC-184634484D77}" destId="{0AFE4DE8-DB1F-4EF5-A8DC-8A31CF66E890}" srcOrd="6" destOrd="0" presId="urn:microsoft.com/office/officeart/2005/8/layout/cycle5"/>
+    <dgm:cxn modelId="{64DA9075-9D3E-4C18-BB21-77DE1BE97C30}" type="presParOf" srcId="{FC83BA6D-92F8-421D-B5DC-184634484D77}" destId="{4C5AAAEB-C72C-4795-866D-C99628D2C4D3}" srcOrd="7" destOrd="0" presId="urn:microsoft.com/office/officeart/2005/8/layout/cycle5"/>
+    <dgm:cxn modelId="{DCD39194-AFEA-4CA3-8200-3CCE48BAF694}" type="presParOf" srcId="{FC83BA6D-92F8-421D-B5DC-184634484D77}" destId="{9E7F179E-7E00-4EA0-A260-2E7895017FEF}" srcOrd="8" destOrd="0" presId="urn:microsoft.com/office/officeart/2005/8/layout/cycle5"/>
+    <dgm:cxn modelId="{D450D7AD-C021-43C6-8C77-F3147E1A51FA}" type="presParOf" srcId="{FC83BA6D-92F8-421D-B5DC-184634484D77}" destId="{E816D67F-1151-4D9F-A486-7E695425E0F7}" srcOrd="9" destOrd="0" presId="urn:microsoft.com/office/officeart/2005/8/layout/cycle5"/>
+    <dgm:cxn modelId="{FE276A22-280E-49C7-8CC0-A2CC55F9B057}" type="presParOf" srcId="{FC83BA6D-92F8-421D-B5DC-184634484D77}" destId="{7F8560C2-DA8B-487C-818F-BD5DDB147BBC}" srcOrd="10" destOrd="0" presId="urn:microsoft.com/office/officeart/2005/8/layout/cycle5"/>
+    <dgm:cxn modelId="{5AAAA97D-EB58-4D2D-BFFB-87F70F0AEC1B}" type="presParOf" srcId="{FC83BA6D-92F8-421D-B5DC-184634484D77}" destId="{B1F844CB-1498-43D4-8E7F-6633545E9694}" srcOrd="11" destOrd="0" presId="urn:microsoft.com/office/officeart/2005/8/layout/cycle5"/>
+    <dgm:cxn modelId="{256068D6-021F-4F78-9700-CA7A537EE442}" type="presParOf" srcId="{FC83BA6D-92F8-421D-B5DC-184634484D77}" destId="{693C1DF7-A358-4E84-A98E-78EA6D150C5A}" srcOrd="12" destOrd="0" presId="urn:microsoft.com/office/officeart/2005/8/layout/cycle5"/>
+    <dgm:cxn modelId="{BE627F92-8CBD-40E7-911F-CD057CAD184D}" type="presParOf" srcId="{FC83BA6D-92F8-421D-B5DC-184634484D77}" destId="{140BD655-0E7C-4B27-B024-5C53794F9CB9}" srcOrd="13" destOrd="0" presId="urn:microsoft.com/office/officeart/2005/8/layout/cycle5"/>
+    <dgm:cxn modelId="{DD63A26B-C1F5-491A-A0E4-94523562B4AC}" type="presParOf" srcId="{FC83BA6D-92F8-421D-B5DC-184634484D77}" destId="{8E4E216C-5F47-44EF-AEF0-66F350F12FDE}" srcOrd="14" destOrd="0" presId="urn:microsoft.com/office/officeart/2005/8/layout/cycle5"/>
   </dgm:cxnLst>
   <dgm:bg/>
   <dgm:whole/>
@@ -9767,7 +10513,7 @@
 </file>
 
 <file path=customXml/itemProps1.xml><?xml version="1.0" encoding="utf-8"?>
-<ds:datastoreItem xmlns:ds="http://schemas.openxmlformats.org/officeDocument/2006/customXml" ds:itemID="{F3CB2D35-76C5-446E-B62C-4D8D453B0DB9}">
+<ds:datastoreItem xmlns:ds="http://schemas.openxmlformats.org/officeDocument/2006/customXml" ds:itemID="{D978F5AB-4984-4A0C-AEE4-C8BD11A12275}">
   <ds:schemaRefs>
     <ds:schemaRef ds:uri="http://schemas.openxmlformats.org/officeDocument/2006/bibliography"/>
   </ds:schemaRefs>

</xml_diff>

<commit_message>
Invoegen van plaatje in beeldherkenning!
</commit_message>
<xml_diff>
--- a/documents/Beeldherkenning/Beeld Herkenning.docx
+++ b/documents/Beeldherkenning/Beeld Herkenning.docx
@@ -29,8 +29,13 @@
       <w:r>
         <w:t xml:space="preserve">A Survey on Object </w:t>
       </w:r>
-      <w:r>
-        <w:t xml:space="preserve">Detection </w:t>
+      <w:proofErr w:type="spellStart"/>
+      <w:r>
+        <w:t>Detection</w:t>
+      </w:r>
+      <w:proofErr w:type="spellEnd"/>
+      <w:r>
+        <w:t xml:space="preserve"> </w:t>
       </w:r>
       <w:proofErr w:type="spellStart"/>
       <w:r>
@@ -351,10 +356,61 @@
       </w:r>
       <w:r>
         <w:rPr>
+          <w:noProof/>
           <w:color w:val="FF0000"/>
+          <w:lang w:eastAsia="nl-NL"/>
         </w:rPr>
-        <w:t xml:space="preserve">//PLAATJE? </w:t>
-      </w:r>
+        <w:drawing>
+          <wp:inline distT="0" distB="0" distL="0" distR="0">
+            <wp:extent cx="5760720" cy="3952212"/>
+            <wp:effectExtent l="0" t="0" r="0" b="0"/>
+            <wp:docPr id="1" name="Afbeelding 1" descr="E:\Robotinator\documents\OnderzoeksRapport\Cameras.jpg"/>
+            <wp:cNvGraphicFramePr>
+              <a:graphicFrameLocks xmlns:a="http://schemas.openxmlformats.org/drawingml/2006/main" noChangeAspect="1"/>
+            </wp:cNvGraphicFramePr>
+            <a:graphic xmlns:a="http://schemas.openxmlformats.org/drawingml/2006/main">
+              <a:graphicData uri="http://schemas.openxmlformats.org/drawingml/2006/picture">
+                <pic:pic xmlns:pic="http://schemas.openxmlformats.org/drawingml/2006/picture">
+                  <pic:nvPicPr>
+                    <pic:cNvPr id="0" name="Picture 1" descr="E:\Robotinator\documents\OnderzoeksRapport\Cameras.jpg"/>
+                    <pic:cNvPicPr>
+                      <a:picLocks noChangeAspect="1" noChangeArrowheads="1"/>
+                    </pic:cNvPicPr>
+                  </pic:nvPicPr>
+                  <pic:blipFill>
+                    <a:blip r:embed="rId12">
+                      <a:extLst>
+                        <a:ext uri="{28A0092B-C50C-407E-A947-70E740481C1C}">
+                          <a14:useLocalDpi xmlns:a14="http://schemas.microsoft.com/office/drawing/2010/main" val="0"/>
+                        </a:ext>
+                      </a:extLst>
+                    </a:blip>
+                    <a:srcRect/>
+                    <a:stretch>
+                      <a:fillRect/>
+                    </a:stretch>
+                  </pic:blipFill>
+                  <pic:spPr bwMode="auto">
+                    <a:xfrm>
+                      <a:off x="0" y="0"/>
+                      <a:ext cx="5760720" cy="3952212"/>
+                    </a:xfrm>
+                    <a:prstGeom prst="rect">
+                      <a:avLst/>
+                    </a:prstGeom>
+                    <a:noFill/>
+                    <a:ln>
+                      <a:noFill/>
+                    </a:ln>
+                  </pic:spPr>
+                </pic:pic>
+              </a:graphicData>
+            </a:graphic>
+          </wp:inline>
+        </w:drawing>
+      </w:r>
+      <w:bookmarkStart w:id="0" w:name="_GoBack"/>
+      <w:bookmarkEnd w:id="0"/>
     </w:p>
     <w:p>
       <w:pPr>
@@ -405,6 +461,7 @@
         <w:pStyle w:val="Kop4"/>
       </w:pPr>
       <w:r>
+        <w:lastRenderedPageBreak/>
         <w:t>Optical Flow</w:t>
       </w:r>
     </w:p>
@@ -465,11 +522,7 @@
     </w:p>
     <w:p>
       <w:r>
-        <w:t xml:space="preserve">Ten slotte kan de locatie worden ingeschat op basis van een kleur. Dit houdt in dat ieder deel van het beeld, dat niet aan de kleurvereisten voldoet, genegeerd zal worden. De resterende informatie zal een mogelijke positie zijn van een object. Deze methode vereist ook dat er weinig objecten met een </w:t>
-      </w:r>
-      <w:r>
-        <w:lastRenderedPageBreak/>
-        <w:t>soortgelijke kleur aanwezig zijn in de omgeving. Ook kan een verschil in het lichtniveau een probleem opleveren voor het systeem.</w:t>
+        <w:t>Ten slotte kan de locatie worden ingeschat op basis van een kleur. Dit houdt in dat ieder deel van het beeld, dat niet aan de kleurvereisten voldoet, genegeerd zal worden. De resterende informatie zal een mogelijke positie zijn van een object. Deze methode vereist ook dat er weinig objecten met een soortgelijke kleur aanwezig zijn in de omgeving. Ook kan een verschil in het lichtniveau een probleem opleveren voor het systeem.</w:t>
       </w:r>
     </w:p>
     <w:p>
@@ -797,6 +850,7 @@
             </w:r>
             <w:proofErr w:type="spellStart"/>
             <w:r>
+              <w:lastRenderedPageBreak/>
               <w:t>Subtraction</w:t>
             </w:r>
             <w:proofErr w:type="spellEnd"/>
@@ -815,7 +869,12 @@
               <w:cnfStyle w:val="000000100000" w:firstRow="0" w:lastRow="0" w:firstColumn="0" w:lastColumn="0" w:oddVBand="0" w:evenVBand="0" w:oddHBand="1" w:evenHBand="0" w:firstRowFirstColumn="0" w:firstRowLastColumn="0" w:lastRowFirstColumn="0" w:lastRowLastColumn="0"/>
             </w:pPr>
             <w:r>
-              <w:t>Hoog (Alleen de locatie van het object blijft over)</w:t>
+              <w:lastRenderedPageBreak/>
+              <w:t xml:space="preserve">Hoog (Alleen de locatie van het </w:t>
+            </w:r>
+            <w:r>
+              <w:lastRenderedPageBreak/>
+              <w:t>object blijft over)</w:t>
             </w:r>
           </w:p>
         </w:tc>
@@ -832,7 +891,12 @@
               <w:cnfStyle w:val="000000100000" w:firstRow="0" w:lastRow="0" w:firstColumn="0" w:lastColumn="0" w:oddVBand="0" w:evenVBand="0" w:oddHBand="1" w:evenHBand="0" w:firstRowFirstColumn="0" w:firstRowLastColumn="0" w:lastRowFirstColumn="0" w:lastRowLastColumn="0"/>
             </w:pPr>
             <w:r>
-              <w:t>Zeer gevoelig(elke verandering is een nieuwe locatie)</w:t>
+              <w:lastRenderedPageBreak/>
+              <w:t xml:space="preserve">Zeer gevoelig(elke </w:t>
+            </w:r>
+            <w:r>
+              <w:lastRenderedPageBreak/>
+              <w:t>verandering is een nieuwe locatie)</w:t>
             </w:r>
           </w:p>
         </w:tc>
@@ -849,7 +913,12 @@
               <w:cnfStyle w:val="000000100000" w:firstRow="0" w:lastRow="0" w:firstColumn="0" w:lastColumn="0" w:oddVBand="0" w:evenVBand="0" w:oddHBand="1" w:evenHBand="0" w:firstRowFirstColumn="0" w:firstRowLastColumn="0" w:lastRowFirstColumn="0" w:lastRowLastColumn="0"/>
             </w:pPr>
             <w:r>
-              <w:t>Laag (Voor elke pixel een controle of het achtergrond is en een mogelijke reset)</w:t>
+              <w:lastRenderedPageBreak/>
+              <w:t xml:space="preserve">Laag (Voor elke pixel </w:t>
+            </w:r>
+            <w:r>
+              <w:lastRenderedPageBreak/>
+              <w:t>een controle of het achtergrond is en een mogelijke reset)</w:t>
             </w:r>
           </w:p>
         </w:tc>
@@ -865,6 +934,7 @@
           </w:tcPr>
           <w:p>
             <w:r>
+              <w:lastRenderedPageBreak/>
               <w:t>Kleur Herkenning</w:t>
             </w:r>
           </w:p>
@@ -1012,7 +1082,6 @@
         <w:pStyle w:val="Kop3"/>
       </w:pPr>
       <w:r>
-        <w:lastRenderedPageBreak/>
         <w:t>Herkenning van het object</w:t>
       </w:r>
       <w:r>
@@ -1192,18 +1261,31 @@
       </w:r>
       <w:proofErr w:type="spellEnd"/>
       <w:r>
-        <w:t xml:space="preserve"> Detection</w:t>
-      </w:r>
+        <w:t xml:space="preserve"> </w:t>
+      </w:r>
+      <w:proofErr w:type="spellStart"/>
+      <w:r>
+        <w:t>Detection</w:t>
+      </w:r>
+      <w:proofErr w:type="spellEnd"/>
       <w:r>
         <w:t xml:space="preserve"> (HCD)</w:t>
       </w:r>
     </w:p>
     <w:p>
       <w:r>
-        <w:t xml:space="preserve">Een methode die van toepassing is voor het tafeltennis programma, die niet omschreven is door Rafael Nieto is de </w:t>
+        <w:t xml:space="preserve">Een methode die van toepassing is voor het tafeltennis programma, die niet omschreven is door Rafael </w:t>
       </w:r>
       <w:proofErr w:type="spellStart"/>
       <w:r>
+        <w:t>Nieto</w:t>
+      </w:r>
+      <w:proofErr w:type="spellEnd"/>
+      <w:r>
+        <w:t xml:space="preserve"> is de </w:t>
+      </w:r>
+      <w:proofErr w:type="spellStart"/>
+      <w:r>
         <w:t>Hough</w:t>
       </w:r>
       <w:proofErr w:type="spellEnd"/>
@@ -1216,8 +1298,13 @@
       </w:r>
       <w:proofErr w:type="spellEnd"/>
       <w:r>
-        <w:t xml:space="preserve"> Detection</w:t>
-      </w:r>
+        <w:t xml:space="preserve"> </w:t>
+      </w:r>
+      <w:proofErr w:type="spellStart"/>
+      <w:r>
+        <w:t>Detection</w:t>
+      </w:r>
+      <w:proofErr w:type="spellEnd"/>
       <w:r>
         <w:t xml:space="preserve"> </w:t>
       </w:r>
@@ -1226,6 +1313,7 @@
           <w:id w:val="41570367"/>
           <w:citation/>
         </w:sdtPr>
+        <w:sdtEndPr/>
         <w:sdtContent>
           <w:r>
             <w:fldChar w:fldCharType="begin"/>
@@ -1256,7 +1344,11 @@
     </w:p>
     <w:p>
       <w:r>
-        <w:t>Doordat het algoritme op veel onderdelen in een afbeelding kan reageren. Hierdoor kan het algoritme zeer traag worden. Om dit op te lossen wordt veelal gebruik gemaakt van een Intensiteitsmap (De afbeelding in grijswaarden) of een Edge Detector (Canny Edge Detector). Ook maakt het voor het algoritme een verschil of de straal van de cirkel bekent is.</w:t>
+        <w:t xml:space="preserve">Doordat het algoritme op veel onderdelen in een afbeelding kan reageren. Hierdoor kan het algoritme zeer traag worden. Om dit op te lossen wordt veelal gebruik gemaakt van een </w:t>
+      </w:r>
+      <w:r>
+        <w:lastRenderedPageBreak/>
+        <w:t>Intensiteitsmap (De afbeelding in grijswaarden) of een Edge Detector (Canny Edge Detector). Ook maakt het voor het algoritme een verschil of de straal van de cirkel bekent is.</w:t>
       </w:r>
     </w:p>
     <w:p>
@@ -1342,7 +1434,6 @@
     </w:p>
     <w:p>
       <w:r>
-        <w:lastRenderedPageBreak/>
         <w:t>Deze methode kan ook doorberekend worden wanneer het object buiten beeld valt</w:t>
       </w:r>
       <w:r>
@@ -1573,7 +1664,11 @@
         <w:t>e</w:t>
       </w:r>
       <w:r>
-        <w:t>leken en probeert het algoritme in te schatten welke richting het object op beweegt zodat de verschillen in intensiteit verklaard kunnen worden.</w:t>
+        <w:t xml:space="preserve">leken en probeert het </w:t>
+      </w:r>
+      <w:r>
+        <w:lastRenderedPageBreak/>
+        <w:t>algoritme in te schatten welke richting het object op beweegt zodat de verschillen in intensiteit verklaard kunnen worden.</w:t>
       </w:r>
     </w:p>
     <w:p>
@@ -1641,13 +1736,9 @@
           <w:i/>
           <w:iCs/>
           <w:color w:val="4F81BD" w:themeColor="accent1"/>
-          <w:lang w:val="en-GB"/>
         </w:rPr>
       </w:pPr>
       <w:r>
-        <w:rPr>
-          <w:lang w:val="en-GB"/>
-        </w:rPr>
         <w:br w:type="page"/>
       </w:r>
     </w:p>
@@ -2056,7 +2147,7 @@
                     <pic:cNvPicPr/>
                   </pic:nvPicPr>
                   <pic:blipFill>
-                    <a:blip r:embed="rId12"/>
+                    <a:blip r:embed="rId13"/>
                     <a:stretch>
                       <a:fillRect/>
                     </a:stretch>
@@ -3848,8 +3939,6 @@
           <w:lang w:val="en-GB"/>
         </w:rPr>
       </w:pPr>
-      <w:bookmarkStart w:id="0" w:name="_GoBack"/>
-      <w:bookmarkEnd w:id="0"/>
     </w:p>
     <w:sectPr>
       <w:pgSz w:w="11906" w:h="16838"/>
@@ -7546,37 +7635,37 @@
     </dgm:pt>
   </dgm:ptLst>
   <dgm:cxnLst>
+    <dgm:cxn modelId="{9C32ECBD-8EF7-4BBE-BD52-47ED575A3ED7}" type="presOf" srcId="{B5B879F4-5C22-41F5-ABC2-421B99565B8F}" destId="{EC611168-1894-482E-898C-405120223975}" srcOrd="0" destOrd="0" presId="urn:microsoft.com/office/officeart/2005/8/layout/cycle5"/>
+    <dgm:cxn modelId="{D73BBBA1-6549-42CD-A290-CAC48763FA20}" type="presOf" srcId="{698F9176-BA0C-4351-9FEF-83929C035D7D}" destId="{2865A137-1D37-46BF-8129-AF9BAE0EF776}" srcOrd="0" destOrd="0" presId="urn:microsoft.com/office/officeart/2005/8/layout/cycle5"/>
+    <dgm:cxn modelId="{4765181A-61C1-407F-81E6-242F5EEA97DA}" type="presOf" srcId="{2B92D4F3-6C38-40DC-8B82-3C42DE354040}" destId="{9E7F179E-7E00-4EA0-A260-2E7895017FEF}" srcOrd="0" destOrd="0" presId="urn:microsoft.com/office/officeart/2005/8/layout/cycle5"/>
+    <dgm:cxn modelId="{1AA2A4A6-737B-43B6-A8FF-8FE1CF2F6510}" srcId="{92792585-24B5-4323-B34D-9BB7E272D64C}" destId="{B5B879F4-5C22-41F5-ABC2-421B99565B8F}" srcOrd="0" destOrd="0" parTransId="{FB8A2C34-F278-4415-920D-A6935B6D5F1C}" sibTransId="{1B18CCD5-E4E2-4DB8-8C1B-42905D396999}"/>
+    <dgm:cxn modelId="{3EF67851-CA2F-40E4-BF00-C5B367D84909}" srcId="{92792585-24B5-4323-B34D-9BB7E272D64C}" destId="{F79183A8-3B5F-4951-A4D5-D2794A8ED4CB}" srcOrd="1" destOrd="0" parTransId="{E2F32439-F982-4027-92A2-99DFCD5B3892}" sibTransId="{698F9176-BA0C-4351-9FEF-83929C035D7D}"/>
+    <dgm:cxn modelId="{ACAE6549-115E-477E-8F05-28D294FEB967}" type="presOf" srcId="{F79183A8-3B5F-4951-A4D5-D2794A8ED4CB}" destId="{E50BCF7F-F334-4ECA-8C78-B02C666C8B4C}" srcOrd="0" destOrd="0" presId="urn:microsoft.com/office/officeart/2005/8/layout/cycle5"/>
+    <dgm:cxn modelId="{498D4B8E-588A-461F-B46E-C6D746FCD7A8}" srcId="{92792585-24B5-4323-B34D-9BB7E272D64C}" destId="{2D9F2D96-794A-4246-94BB-A73F4082B030}" srcOrd="3" destOrd="0" parTransId="{CAD8F401-0903-4EC2-92E6-DB51C6FA0AB8}" sibTransId="{6B4C9BFE-680F-440E-B3C6-CC05537FF1D8}"/>
+    <dgm:cxn modelId="{47E944B5-F72F-4BC9-B0CF-62B9D6DC7B63}" type="presOf" srcId="{E04E8B9F-AE4E-4FA0-85DD-0B3EDC07FE3C}" destId="{0AFE4DE8-DB1F-4EF5-A8DC-8A31CF66E890}" srcOrd="0" destOrd="0" presId="urn:microsoft.com/office/officeart/2005/8/layout/cycle5"/>
+    <dgm:cxn modelId="{53033CC5-0E98-450E-A917-54DD080F117D}" type="presOf" srcId="{2D9F2D96-794A-4246-94BB-A73F4082B030}" destId="{E816D67F-1151-4D9F-A486-7E695425E0F7}" srcOrd="0" destOrd="0" presId="urn:microsoft.com/office/officeart/2005/8/layout/cycle5"/>
+    <dgm:cxn modelId="{7EA5FD7E-0200-408D-84DA-6AFB57F646D9}" type="presOf" srcId="{E51096AB-B512-4487-92C9-4369F2C98375}" destId="{693C1DF7-A358-4E84-A98E-78EA6D150C5A}" srcOrd="0" destOrd="0" presId="urn:microsoft.com/office/officeart/2005/8/layout/cycle5"/>
+    <dgm:cxn modelId="{DC9AD655-646F-4320-9B7C-EA8C82B32D7B}" type="presOf" srcId="{1B18CCD5-E4E2-4DB8-8C1B-42905D396999}" destId="{208B4263-7B5F-4D56-B8D3-8CD4BE8B6488}" srcOrd="0" destOrd="0" presId="urn:microsoft.com/office/officeart/2005/8/layout/cycle5"/>
+    <dgm:cxn modelId="{19AF5A7B-01C0-4966-935F-1F2C18BF1724}" srcId="{92792585-24B5-4323-B34D-9BB7E272D64C}" destId="{E04E8B9F-AE4E-4FA0-85DD-0B3EDC07FE3C}" srcOrd="2" destOrd="0" parTransId="{0513C8FA-6D2C-49D2-B715-CE76DE21CD75}" sibTransId="{2B92D4F3-6C38-40DC-8B82-3C42DE354040}"/>
     <dgm:cxn modelId="{99D9A0F8-C2C1-42BC-9CF9-90C435A97D73}" srcId="{92792585-24B5-4323-B34D-9BB7E272D64C}" destId="{E51096AB-B512-4487-92C9-4369F2C98375}" srcOrd="4" destOrd="0" parTransId="{A2FF80DC-E345-452F-8420-C7BC1D3AC043}" sibTransId="{316E1938-F86E-4051-B068-D9E2BFEEE302}"/>
-    <dgm:cxn modelId="{64793AB7-1BC9-4645-B94E-4819F10BB4A3}" type="presOf" srcId="{E51096AB-B512-4487-92C9-4369F2C98375}" destId="{693C1DF7-A358-4E84-A98E-78EA6D150C5A}" srcOrd="0" destOrd="0" presId="urn:microsoft.com/office/officeart/2005/8/layout/cycle5"/>
-    <dgm:cxn modelId="{6180BC88-E461-4165-87FB-EF536943E96E}" type="presOf" srcId="{F79183A8-3B5F-4951-A4D5-D2794A8ED4CB}" destId="{E50BCF7F-F334-4ECA-8C78-B02C666C8B4C}" srcOrd="0" destOrd="0" presId="urn:microsoft.com/office/officeart/2005/8/layout/cycle5"/>
-    <dgm:cxn modelId="{F4EDC018-D49A-474F-9F41-3AA211CFA496}" type="presOf" srcId="{6B4C9BFE-680F-440E-B3C6-CC05537FF1D8}" destId="{B1F844CB-1498-43D4-8E7F-6633545E9694}" srcOrd="0" destOrd="0" presId="urn:microsoft.com/office/officeart/2005/8/layout/cycle5"/>
-    <dgm:cxn modelId="{19AF5A7B-01C0-4966-935F-1F2C18BF1724}" srcId="{92792585-24B5-4323-B34D-9BB7E272D64C}" destId="{E04E8B9F-AE4E-4FA0-85DD-0B3EDC07FE3C}" srcOrd="2" destOrd="0" parTransId="{0513C8FA-6D2C-49D2-B715-CE76DE21CD75}" sibTransId="{2B92D4F3-6C38-40DC-8B82-3C42DE354040}"/>
-    <dgm:cxn modelId="{2F27869E-CBFF-42FB-9CF0-A1135E3B1950}" type="presOf" srcId="{1B18CCD5-E4E2-4DB8-8C1B-42905D396999}" destId="{208B4263-7B5F-4D56-B8D3-8CD4BE8B6488}" srcOrd="0" destOrd="0" presId="urn:microsoft.com/office/officeart/2005/8/layout/cycle5"/>
-    <dgm:cxn modelId="{498D4B8E-588A-461F-B46E-C6D746FCD7A8}" srcId="{92792585-24B5-4323-B34D-9BB7E272D64C}" destId="{2D9F2D96-794A-4246-94BB-A73F4082B030}" srcOrd="3" destOrd="0" parTransId="{CAD8F401-0903-4EC2-92E6-DB51C6FA0AB8}" sibTransId="{6B4C9BFE-680F-440E-B3C6-CC05537FF1D8}"/>
-    <dgm:cxn modelId="{9A0CC835-080C-42EA-86CF-2B0F3B43DFA2}" type="presOf" srcId="{E04E8B9F-AE4E-4FA0-85DD-0B3EDC07FE3C}" destId="{0AFE4DE8-DB1F-4EF5-A8DC-8A31CF66E890}" srcOrd="0" destOrd="0" presId="urn:microsoft.com/office/officeart/2005/8/layout/cycle5"/>
-    <dgm:cxn modelId="{AD34358B-2C96-4C2A-836D-B1253ECD6255}" type="presOf" srcId="{2D9F2D96-794A-4246-94BB-A73F4082B030}" destId="{E816D67F-1151-4D9F-A486-7E695425E0F7}" srcOrd="0" destOrd="0" presId="urn:microsoft.com/office/officeart/2005/8/layout/cycle5"/>
-    <dgm:cxn modelId="{1AA2A4A6-737B-43B6-A8FF-8FE1CF2F6510}" srcId="{92792585-24B5-4323-B34D-9BB7E272D64C}" destId="{B5B879F4-5C22-41F5-ABC2-421B99565B8F}" srcOrd="0" destOrd="0" parTransId="{FB8A2C34-F278-4415-920D-A6935B6D5F1C}" sibTransId="{1B18CCD5-E4E2-4DB8-8C1B-42905D396999}"/>
-    <dgm:cxn modelId="{9A2A6C8E-8E72-4480-BBA3-7FCA4BAB19ED}" type="presOf" srcId="{316E1938-F86E-4051-B068-D9E2BFEEE302}" destId="{8E4E216C-5F47-44EF-AEF0-66F350F12FDE}" srcOrd="0" destOrd="0" presId="urn:microsoft.com/office/officeart/2005/8/layout/cycle5"/>
-    <dgm:cxn modelId="{96022E14-8E24-4049-90B9-B71635D4E15F}" type="presOf" srcId="{698F9176-BA0C-4351-9FEF-83929C035D7D}" destId="{2865A137-1D37-46BF-8129-AF9BAE0EF776}" srcOrd="0" destOrd="0" presId="urn:microsoft.com/office/officeart/2005/8/layout/cycle5"/>
-    <dgm:cxn modelId="{3EF67851-CA2F-40E4-BF00-C5B367D84909}" srcId="{92792585-24B5-4323-B34D-9BB7E272D64C}" destId="{F79183A8-3B5F-4951-A4D5-D2794A8ED4CB}" srcOrd="1" destOrd="0" parTransId="{E2F32439-F982-4027-92A2-99DFCD5B3892}" sibTransId="{698F9176-BA0C-4351-9FEF-83929C035D7D}"/>
-    <dgm:cxn modelId="{F0B5CB7D-8DD1-4A13-8FB8-A3950157FDDD}" type="presOf" srcId="{2B92D4F3-6C38-40DC-8B82-3C42DE354040}" destId="{9E7F179E-7E00-4EA0-A260-2E7895017FEF}" srcOrd="0" destOrd="0" presId="urn:microsoft.com/office/officeart/2005/8/layout/cycle5"/>
-    <dgm:cxn modelId="{E4AB5DC4-C0F7-4C0C-865C-6104A86F3DF2}" type="presOf" srcId="{B5B879F4-5C22-41F5-ABC2-421B99565B8F}" destId="{EC611168-1894-482E-898C-405120223975}" srcOrd="0" destOrd="0" presId="urn:microsoft.com/office/officeart/2005/8/layout/cycle5"/>
-    <dgm:cxn modelId="{BD02C7D8-4FD8-43ED-9501-71245EA7D89A}" type="presOf" srcId="{92792585-24B5-4323-B34D-9BB7E272D64C}" destId="{FC83BA6D-92F8-421D-B5DC-184634484D77}" srcOrd="0" destOrd="0" presId="urn:microsoft.com/office/officeart/2005/8/layout/cycle5"/>
-    <dgm:cxn modelId="{41CDF44D-4938-4C5A-B7EF-B6674CDCE0A3}" type="presParOf" srcId="{FC83BA6D-92F8-421D-B5DC-184634484D77}" destId="{EC611168-1894-482E-898C-405120223975}" srcOrd="0" destOrd="0" presId="urn:microsoft.com/office/officeart/2005/8/layout/cycle5"/>
-    <dgm:cxn modelId="{F4033CD7-42A1-49F8-B65D-577C8FAC1F07}" type="presParOf" srcId="{FC83BA6D-92F8-421D-B5DC-184634484D77}" destId="{83951DFC-FD47-42AF-B28B-24DB7FA7DDB3}" srcOrd="1" destOrd="0" presId="urn:microsoft.com/office/officeart/2005/8/layout/cycle5"/>
-    <dgm:cxn modelId="{9AFAE78A-6609-4748-A047-77F7261F37C4}" type="presParOf" srcId="{FC83BA6D-92F8-421D-B5DC-184634484D77}" destId="{208B4263-7B5F-4D56-B8D3-8CD4BE8B6488}" srcOrd="2" destOrd="0" presId="urn:microsoft.com/office/officeart/2005/8/layout/cycle5"/>
-    <dgm:cxn modelId="{2C69ED7B-C98E-46EB-9A87-B7FDD9984EA9}" type="presParOf" srcId="{FC83BA6D-92F8-421D-B5DC-184634484D77}" destId="{E50BCF7F-F334-4ECA-8C78-B02C666C8B4C}" srcOrd="3" destOrd="0" presId="urn:microsoft.com/office/officeart/2005/8/layout/cycle5"/>
-    <dgm:cxn modelId="{95239B34-A5DE-4821-961A-E5DC1775A65B}" type="presParOf" srcId="{FC83BA6D-92F8-421D-B5DC-184634484D77}" destId="{D6343918-B53A-4B55-8E0D-5A626CAD65EB}" srcOrd="4" destOrd="0" presId="urn:microsoft.com/office/officeart/2005/8/layout/cycle5"/>
-    <dgm:cxn modelId="{0463A0F7-D197-46FA-8DD3-B7A3C07A7453}" type="presParOf" srcId="{FC83BA6D-92F8-421D-B5DC-184634484D77}" destId="{2865A137-1D37-46BF-8129-AF9BAE0EF776}" srcOrd="5" destOrd="0" presId="urn:microsoft.com/office/officeart/2005/8/layout/cycle5"/>
-    <dgm:cxn modelId="{68F31BD8-49AA-4009-A529-E88FFAC7EF05}" type="presParOf" srcId="{FC83BA6D-92F8-421D-B5DC-184634484D77}" destId="{0AFE4DE8-DB1F-4EF5-A8DC-8A31CF66E890}" srcOrd="6" destOrd="0" presId="urn:microsoft.com/office/officeart/2005/8/layout/cycle5"/>
-    <dgm:cxn modelId="{BE267291-179F-490C-B6DF-85248077B144}" type="presParOf" srcId="{FC83BA6D-92F8-421D-B5DC-184634484D77}" destId="{4C5AAAEB-C72C-4795-866D-C99628D2C4D3}" srcOrd="7" destOrd="0" presId="urn:microsoft.com/office/officeart/2005/8/layout/cycle5"/>
-    <dgm:cxn modelId="{A7155E38-33D0-480D-8450-D85D9147ACCB}" type="presParOf" srcId="{FC83BA6D-92F8-421D-B5DC-184634484D77}" destId="{9E7F179E-7E00-4EA0-A260-2E7895017FEF}" srcOrd="8" destOrd="0" presId="urn:microsoft.com/office/officeart/2005/8/layout/cycle5"/>
-    <dgm:cxn modelId="{6C517E58-C591-48D0-BC0D-001D525E73F4}" type="presParOf" srcId="{FC83BA6D-92F8-421D-B5DC-184634484D77}" destId="{E816D67F-1151-4D9F-A486-7E695425E0F7}" srcOrd="9" destOrd="0" presId="urn:microsoft.com/office/officeart/2005/8/layout/cycle5"/>
-    <dgm:cxn modelId="{9C3AB44E-2B4B-413B-BA1D-4D513D964017}" type="presParOf" srcId="{FC83BA6D-92F8-421D-B5DC-184634484D77}" destId="{7F8560C2-DA8B-487C-818F-BD5DDB147BBC}" srcOrd="10" destOrd="0" presId="urn:microsoft.com/office/officeart/2005/8/layout/cycle5"/>
-    <dgm:cxn modelId="{6F8C47C4-AE94-4844-8A12-7DDABC8CFE17}" type="presParOf" srcId="{FC83BA6D-92F8-421D-B5DC-184634484D77}" destId="{B1F844CB-1498-43D4-8E7F-6633545E9694}" srcOrd="11" destOrd="0" presId="urn:microsoft.com/office/officeart/2005/8/layout/cycle5"/>
-    <dgm:cxn modelId="{D26DD757-B69B-4F58-B213-934E42A767C9}" type="presParOf" srcId="{FC83BA6D-92F8-421D-B5DC-184634484D77}" destId="{693C1DF7-A358-4E84-A98E-78EA6D150C5A}" srcOrd="12" destOrd="0" presId="urn:microsoft.com/office/officeart/2005/8/layout/cycle5"/>
-    <dgm:cxn modelId="{564D937E-D941-44AC-8F5A-4553E07A8BC1}" type="presParOf" srcId="{FC83BA6D-92F8-421D-B5DC-184634484D77}" destId="{140BD655-0E7C-4B27-B024-5C53794F9CB9}" srcOrd="13" destOrd="0" presId="urn:microsoft.com/office/officeart/2005/8/layout/cycle5"/>
-    <dgm:cxn modelId="{09C42B83-EED1-4FAA-AC46-6BB5BF3457F9}" type="presParOf" srcId="{FC83BA6D-92F8-421D-B5DC-184634484D77}" destId="{8E4E216C-5F47-44EF-AEF0-66F350F12FDE}" srcOrd="14" destOrd="0" presId="urn:microsoft.com/office/officeart/2005/8/layout/cycle5"/>
+    <dgm:cxn modelId="{E53BDCCB-9200-4861-80F0-69AFC46F8C61}" type="presOf" srcId="{92792585-24B5-4323-B34D-9BB7E272D64C}" destId="{FC83BA6D-92F8-421D-B5DC-184634484D77}" srcOrd="0" destOrd="0" presId="urn:microsoft.com/office/officeart/2005/8/layout/cycle5"/>
+    <dgm:cxn modelId="{801A595F-7BED-4CF6-B315-88BB7376A291}" type="presOf" srcId="{6B4C9BFE-680F-440E-B3C6-CC05537FF1D8}" destId="{B1F844CB-1498-43D4-8E7F-6633545E9694}" srcOrd="0" destOrd="0" presId="urn:microsoft.com/office/officeart/2005/8/layout/cycle5"/>
+    <dgm:cxn modelId="{A99C554F-B877-4D49-B0CC-3BA6FF050097}" type="presOf" srcId="{316E1938-F86E-4051-B068-D9E2BFEEE302}" destId="{8E4E216C-5F47-44EF-AEF0-66F350F12FDE}" srcOrd="0" destOrd="0" presId="urn:microsoft.com/office/officeart/2005/8/layout/cycle5"/>
+    <dgm:cxn modelId="{95D64B51-119C-42F9-B6FA-676F2E82440F}" type="presParOf" srcId="{FC83BA6D-92F8-421D-B5DC-184634484D77}" destId="{EC611168-1894-482E-898C-405120223975}" srcOrd="0" destOrd="0" presId="urn:microsoft.com/office/officeart/2005/8/layout/cycle5"/>
+    <dgm:cxn modelId="{24461681-495A-45D7-84CF-804F6A795C9D}" type="presParOf" srcId="{FC83BA6D-92F8-421D-B5DC-184634484D77}" destId="{83951DFC-FD47-42AF-B28B-24DB7FA7DDB3}" srcOrd="1" destOrd="0" presId="urn:microsoft.com/office/officeart/2005/8/layout/cycle5"/>
+    <dgm:cxn modelId="{FFF869D2-2DF6-446D-9247-5C9D97B3FCE3}" type="presParOf" srcId="{FC83BA6D-92F8-421D-B5DC-184634484D77}" destId="{208B4263-7B5F-4D56-B8D3-8CD4BE8B6488}" srcOrd="2" destOrd="0" presId="urn:microsoft.com/office/officeart/2005/8/layout/cycle5"/>
+    <dgm:cxn modelId="{34E6677E-5504-4DC5-80A0-0A5753FC0C2E}" type="presParOf" srcId="{FC83BA6D-92F8-421D-B5DC-184634484D77}" destId="{E50BCF7F-F334-4ECA-8C78-B02C666C8B4C}" srcOrd="3" destOrd="0" presId="urn:microsoft.com/office/officeart/2005/8/layout/cycle5"/>
+    <dgm:cxn modelId="{BD4E4786-BCAA-4E66-85BF-476F81F3F392}" type="presParOf" srcId="{FC83BA6D-92F8-421D-B5DC-184634484D77}" destId="{D6343918-B53A-4B55-8E0D-5A626CAD65EB}" srcOrd="4" destOrd="0" presId="urn:microsoft.com/office/officeart/2005/8/layout/cycle5"/>
+    <dgm:cxn modelId="{235D439C-9AF5-468E-9234-9F3C8B8196D6}" type="presParOf" srcId="{FC83BA6D-92F8-421D-B5DC-184634484D77}" destId="{2865A137-1D37-46BF-8129-AF9BAE0EF776}" srcOrd="5" destOrd="0" presId="urn:microsoft.com/office/officeart/2005/8/layout/cycle5"/>
+    <dgm:cxn modelId="{E3DB5C31-3949-4439-8859-C2A6F43A43A3}" type="presParOf" srcId="{FC83BA6D-92F8-421D-B5DC-184634484D77}" destId="{0AFE4DE8-DB1F-4EF5-A8DC-8A31CF66E890}" srcOrd="6" destOrd="0" presId="urn:microsoft.com/office/officeart/2005/8/layout/cycle5"/>
+    <dgm:cxn modelId="{FE9FC607-89D9-41C0-AC3D-EB1B0B749D5A}" type="presParOf" srcId="{FC83BA6D-92F8-421D-B5DC-184634484D77}" destId="{4C5AAAEB-C72C-4795-866D-C99628D2C4D3}" srcOrd="7" destOrd="0" presId="urn:microsoft.com/office/officeart/2005/8/layout/cycle5"/>
+    <dgm:cxn modelId="{FE48488E-4F52-4242-98B9-6D3536CFAE88}" type="presParOf" srcId="{FC83BA6D-92F8-421D-B5DC-184634484D77}" destId="{9E7F179E-7E00-4EA0-A260-2E7895017FEF}" srcOrd="8" destOrd="0" presId="urn:microsoft.com/office/officeart/2005/8/layout/cycle5"/>
+    <dgm:cxn modelId="{C8C65E6C-0429-45A0-BC55-14EFBE705E4A}" type="presParOf" srcId="{FC83BA6D-92F8-421D-B5DC-184634484D77}" destId="{E816D67F-1151-4D9F-A486-7E695425E0F7}" srcOrd="9" destOrd="0" presId="urn:microsoft.com/office/officeart/2005/8/layout/cycle5"/>
+    <dgm:cxn modelId="{11BD6DCD-B79C-4491-B7D4-EE706EA91D28}" type="presParOf" srcId="{FC83BA6D-92F8-421D-B5DC-184634484D77}" destId="{7F8560C2-DA8B-487C-818F-BD5DDB147BBC}" srcOrd="10" destOrd="0" presId="urn:microsoft.com/office/officeart/2005/8/layout/cycle5"/>
+    <dgm:cxn modelId="{2A316910-DEF4-4849-A093-9AA87CC933F2}" type="presParOf" srcId="{FC83BA6D-92F8-421D-B5DC-184634484D77}" destId="{B1F844CB-1498-43D4-8E7F-6633545E9694}" srcOrd="11" destOrd="0" presId="urn:microsoft.com/office/officeart/2005/8/layout/cycle5"/>
+    <dgm:cxn modelId="{D0B0EE2C-395D-4156-86BE-79B066FA15CB}" type="presParOf" srcId="{FC83BA6D-92F8-421D-B5DC-184634484D77}" destId="{693C1DF7-A358-4E84-A98E-78EA6D150C5A}" srcOrd="12" destOrd="0" presId="urn:microsoft.com/office/officeart/2005/8/layout/cycle5"/>
+    <dgm:cxn modelId="{1EE604B7-C85D-497A-96A2-336C923E7BD6}" type="presParOf" srcId="{FC83BA6D-92F8-421D-B5DC-184634484D77}" destId="{140BD655-0E7C-4B27-B024-5C53794F9CB9}" srcOrd="13" destOrd="0" presId="urn:microsoft.com/office/officeart/2005/8/layout/cycle5"/>
+    <dgm:cxn modelId="{2AB0C90B-6689-4F62-8E29-8FBB4919EBBD}" type="presParOf" srcId="{FC83BA6D-92F8-421D-B5DC-184634484D77}" destId="{8E4E216C-5F47-44EF-AEF0-66F350F12FDE}" srcOrd="14" destOrd="0" presId="urn:microsoft.com/office/officeart/2005/8/layout/cycle5"/>
   </dgm:cxnLst>
   <dgm:bg/>
   <dgm:whole/>
@@ -10017,7 +10106,7 @@
 </file>
 
 <file path=customXml/itemProps1.xml><?xml version="1.0" encoding="utf-8"?>
-<ds:datastoreItem xmlns:ds="http://schemas.openxmlformats.org/officeDocument/2006/customXml" ds:itemID="{E5004015-9AA2-4867-922C-DAF5B5DEF203}">
+<ds:datastoreItem xmlns:ds="http://schemas.openxmlformats.org/officeDocument/2006/customXml" ds:itemID="{C2E57288-4120-4B16-977D-61BF7D1E09CE}">
   <ds:schemaRefs>
     <ds:schemaRef ds:uri="http://schemas.openxmlformats.org/officeDocument/2006/bibliography"/>
   </ds:schemaRefs>

</xml_diff>